<commit_message>
Added parameter LED_Animation_voidInit. Added LED_Animation_voidSetLedON,LED_Animation_voidSetLedOFF API's. Signed-off-by: Mirnaat <mirna.fadel2020@gmail.com>
</commit_message>
<xml_diff>
--- a/Software Specification/Architecture/GDD/LED string-GDD.docx
+++ b/Software Specification/Architecture/GDD/LED string-GDD.docx
@@ -1,6 +1,6 @@
 
 <file path=word/document.xml><?xml version="1.0" encoding="utf-8"?>
-<w:document xmlns:wpc="http://schemas.microsoft.com/office/word/2010/wordprocessingCanvas" xmlns:cx="http://schemas.microsoft.com/office/drawing/2014/chartex" xmlns:cx1="http://schemas.microsoft.com/office/drawing/2015/9/8/chartex" xmlns:cx2="http://schemas.microsoft.com/office/drawing/2015/10/21/chartex" xmlns:cx3="http://schemas.microsoft.com/office/drawing/2016/5/9/chartex" xmlns:cx4="http://schemas.microsoft.com/office/drawing/2016/5/10/chartex" xmlns:cx5="http://schemas.microsoft.com/office/drawing/2016/5/11/chartex" xmlns:cx6="http://schemas.microsoft.com/office/drawing/2016/5/12/chartex" xmlns:cx7="http://schemas.microsoft.com/office/drawing/2016/5/13/chartex" xmlns:cx8="http://schemas.microsoft.com/office/drawing/2016/5/14/chartex" xmlns:mc="http://schemas.openxmlformats.org/markup-compatibility/2006" xmlns:aink="http://schemas.microsoft.com/office/drawing/2016/ink" xmlns:am3d="http://schemas.microsoft.com/office/drawing/2017/model3d" xmlns:o="urn:schemas-microsoft-com:office:office" xmlns:r="http://schemas.openxmlformats.org/officeDocument/2006/relationships" xmlns:m="http://schemas.openxmlformats.org/officeDocument/2006/math" xmlns:v="urn:schemas-microsoft-com:vml" xmlns:wp14="http://schemas.microsoft.com/office/word/2010/wordprocessingDrawing" xmlns:wp="http://schemas.openxmlformats.org/drawingml/2006/wordprocessingDrawing" xmlns:w10="urn:schemas-microsoft-com:office:word" xmlns:w="http://schemas.openxmlformats.org/wordprocessingml/2006/main" xmlns:w14="http://schemas.microsoft.com/office/word/2010/wordml" xmlns:w15="http://schemas.microsoft.com/office/word/2012/wordml" xmlns:w16cid="http://schemas.microsoft.com/office/word/2016/wordml/cid" xmlns:w16se="http://schemas.microsoft.com/office/word/2015/wordml/symex" xmlns:wpg="http://schemas.microsoft.com/office/word/2010/wordprocessingGroup" xmlns:wpi="http://schemas.microsoft.com/office/word/2010/wordprocessingInk" xmlns:wne="http://schemas.microsoft.com/office/word/2006/wordml" xmlns:wps="http://schemas.microsoft.com/office/word/2010/wordprocessingShape" mc:Ignorable="w14 w15 w16se w16cid wp14">
+<w:document xmlns:wpc="http://schemas.microsoft.com/office/word/2010/wordprocessingCanvas" xmlns:mc="http://schemas.openxmlformats.org/markup-compatibility/2006" xmlns:o="urn:schemas-microsoft-com:office:office" xmlns:r="http://schemas.openxmlformats.org/officeDocument/2006/relationships" xmlns:m="http://schemas.openxmlformats.org/officeDocument/2006/math" xmlns:v="urn:schemas-microsoft-com:vml" xmlns:wp14="http://schemas.microsoft.com/office/word/2010/wordprocessingDrawing" xmlns:wp="http://schemas.openxmlformats.org/drawingml/2006/wordprocessingDrawing" xmlns:w10="urn:schemas-microsoft-com:office:word" xmlns:w="http://schemas.openxmlformats.org/wordprocessingml/2006/main" xmlns:w14="http://schemas.microsoft.com/office/word/2010/wordml" xmlns:wpg="http://schemas.microsoft.com/office/word/2010/wordprocessingGroup" xmlns:wpi="http://schemas.microsoft.com/office/word/2010/wordprocessingInk" xmlns:wne="http://schemas.microsoft.com/office/word/2006/wordml" xmlns:wps="http://schemas.microsoft.com/office/word/2010/wordprocessingShape" mc:Ignorable="w14 wp14">
   <w:body>
     <w:p>
       <w:pPr>
@@ -1568,8 +1568,6 @@
               </w:rPr>
               <w:t>8</w:t>
             </w:r>
-            <w:bookmarkStart w:id="2" w:name="_GoBack"/>
-            <w:bookmarkEnd w:id="2"/>
             <w:r>
               <w:rPr>
                 <w:rFonts w:cstheme="majorHAnsi"/>
@@ -1596,7 +1594,7 @@
           <w:szCs w:val="28"/>
         </w:rPr>
       </w:pPr>
-      <w:bookmarkStart w:id="3" w:name="_Toc33138864"/>
+      <w:bookmarkStart w:id="2" w:name="_Toc33138864"/>
       <w:r>
         <w:rPr>
           <w:b/>
@@ -1606,7 +1604,7 @@
         </w:rPr>
         <w:t>Revision History Table</w:t>
       </w:r>
-      <w:bookmarkEnd w:id="3"/>
+      <w:bookmarkEnd w:id="2"/>
     </w:p>
     <w:tbl>
       <w:tblPr>
@@ -1896,7 +1894,7 @@
           <w:bCs/>
         </w:rPr>
       </w:pPr>
-      <w:bookmarkStart w:id="4" w:name="_Toc33138872"/>
+      <w:bookmarkStart w:id="3" w:name="_Toc33138872"/>
       <w:r>
         <w:rPr>
           <w:b/>
@@ -1904,7 +1902,7 @@
         </w:rPr>
         <w:t>Reference Documents Table</w:t>
       </w:r>
-      <w:bookmarkEnd w:id="4"/>
+      <w:bookmarkEnd w:id="3"/>
     </w:p>
     <w:p/>
     <w:tbl>
@@ -2120,6 +2118,7 @@
                 <w:rFonts w:cstheme="majorBidi"/>
               </w:rPr>
             </w:pPr>
+            <w:proofErr w:type="spellStart"/>
             <w:r>
               <w:rPr>
                 <w:rFonts w:cstheme="majorBidi"/>
@@ -2132,6 +2131,7 @@
               </w:rPr>
               <w:t>HSI</w:t>
             </w:r>
+            <w:proofErr w:type="spellEnd"/>
           </w:p>
         </w:tc>
         <w:tc>
@@ -2244,8 +2244,8 @@
           <w:bCs/>
         </w:rPr>
       </w:pPr>
-      <w:bookmarkStart w:id="5" w:name="_Toc31812575"/>
-      <w:bookmarkStart w:id="6" w:name="_Toc33138866"/>
+      <w:bookmarkStart w:id="4" w:name="_Toc31812575"/>
+      <w:bookmarkStart w:id="5" w:name="_Toc33138866"/>
       <w:r>
         <w:rPr>
           <w:b/>
@@ -2254,8 +2254,8 @@
         <w:lastRenderedPageBreak/>
         <w:t>Project Description</w:t>
       </w:r>
+      <w:bookmarkEnd w:id="4"/>
       <w:bookmarkEnd w:id="5"/>
-      <w:bookmarkEnd w:id="6"/>
     </w:p>
     <w:p>
       <w:pPr>
@@ -2305,6 +2305,7 @@
           <w:noProof/>
           <w:sz w:val="36"/>
           <w:szCs w:val="36"/>
+          <w:lang w:val="en-GB" w:eastAsia="en-GB"/>
         </w:rPr>
         <w:drawing>
           <wp:inline distT="0" distB="0" distL="0" distR="0" wp14:anchorId="230075BE" wp14:editId="63B1B870">
@@ -2324,7 +2325,7 @@
                     </pic:cNvPicPr>
                   </pic:nvPicPr>
                   <pic:blipFill>
-                    <a:blip r:embed="rId8" cstate="print">
+                    <a:blip r:embed="rId9" cstate="print">
                       <a:extLst>
                         <a:ext uri="{28A0092B-C50C-407E-A947-70E740481C1C}">
                           <a14:useLocalDpi xmlns:a14="http://schemas.microsoft.com/office/drawing/2010/main" val="0"/>
@@ -2421,6 +2422,7 @@
           <w:noProof/>
           <w:sz w:val="28"/>
           <w:szCs w:val="28"/>
+          <w:lang w:val="en-GB" w:eastAsia="en-GB"/>
         </w:rPr>
         <mc:AlternateContent>
           <mc:Choice Requires="wps">
@@ -2497,7 +2499,7 @@
               </wp:anchor>
             </w:drawing>
           </mc:Choice>
-          <mc:Fallback>
+          <mc:Fallback xmlns:w16se="http://schemas.microsoft.com/office/word/2015/wordml/symex" xmlns:w16cid="http://schemas.microsoft.com/office/word/2016/wordml/cid" xmlns:w15="http://schemas.microsoft.com/office/word/2012/wordml" xmlns:am3d="http://schemas.microsoft.com/office/drawing/2017/model3d" xmlns:aink="http://schemas.microsoft.com/office/drawing/2016/ink" xmlns:cx8="http://schemas.microsoft.com/office/drawing/2016/5/14/chartex" xmlns:cx7="http://schemas.microsoft.com/office/drawing/2016/5/13/chartex" xmlns:cx6="http://schemas.microsoft.com/office/drawing/2016/5/12/chartex" xmlns:cx5="http://schemas.microsoft.com/office/drawing/2016/5/11/chartex" xmlns:cx4="http://schemas.microsoft.com/office/drawing/2016/5/10/chartex" xmlns:cx3="http://schemas.microsoft.com/office/drawing/2016/5/9/chartex" xmlns:cx2="http://schemas.microsoft.com/office/drawing/2015/10/21/chartex" xmlns:cx1="http://schemas.microsoft.com/office/drawing/2015/9/8/chartex" xmlns:cx="http://schemas.microsoft.com/office/drawing/2014/chartex">
             <w:pict>
               <v:rect w14:anchorId="71535835" id="Rectangle 8" o:spid="_x0000_s1026" style="position:absolute;left:0;text-align:left;margin-left:392.25pt;margin-top:17.65pt;width:114.75pt;height:66.75pt;z-index:251663360;visibility:visible;mso-wrap-style:square;mso-wrap-distance-left:9pt;mso-wrap-distance-top:0;mso-wrap-distance-right:9pt;mso-wrap-distance-bottom:0;mso-position-horizontal:absolute;mso-position-horizontal-relative:text;mso-position-vertical:absolute;mso-position-vertical-relative:text;v-text-anchor:middle" o:gfxdata="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" fillcolor="white [3201]" strokecolor="#70ad47 [3209]" strokeweight="1pt">
                 <v:textbox>
@@ -2530,6 +2532,7 @@
           <w:noProof/>
           <w:sz w:val="28"/>
           <w:szCs w:val="28"/>
+          <w:lang w:val="en-GB" w:eastAsia="en-GB"/>
         </w:rPr>
         <mc:AlternateContent>
           <mc:Choice Requires="wps">
@@ -2611,7 +2614,7 @@
               </wp:anchor>
             </w:drawing>
           </mc:Choice>
-          <mc:Fallback>
+          <mc:Fallback xmlns:w16se="http://schemas.microsoft.com/office/word/2015/wordml/symex" xmlns:w16cid="http://schemas.microsoft.com/office/word/2016/wordml/cid" xmlns:w15="http://schemas.microsoft.com/office/word/2012/wordml" xmlns:am3d="http://schemas.microsoft.com/office/drawing/2017/model3d" xmlns:aink="http://schemas.microsoft.com/office/drawing/2016/ink" xmlns:cx8="http://schemas.microsoft.com/office/drawing/2016/5/14/chartex" xmlns:cx7="http://schemas.microsoft.com/office/drawing/2016/5/13/chartex" xmlns:cx6="http://schemas.microsoft.com/office/drawing/2016/5/12/chartex" xmlns:cx5="http://schemas.microsoft.com/office/drawing/2016/5/11/chartex" xmlns:cx4="http://schemas.microsoft.com/office/drawing/2016/5/10/chartex" xmlns:cx3="http://schemas.microsoft.com/office/drawing/2016/5/9/chartex" xmlns:cx2="http://schemas.microsoft.com/office/drawing/2015/10/21/chartex" xmlns:cx1="http://schemas.microsoft.com/office/drawing/2015/9/8/chartex" xmlns:cx="http://schemas.microsoft.com/office/drawing/2014/chartex">
             <w:pict>
               <v:shapetype w14:anchorId="7E7C0F31" id="_x0000_t202" coordsize="21600,21600" o:spt="202" path="m,l,21600r21600,l21600,xe">
                 <v:stroke joinstyle="miter"/>
@@ -2638,6 +2641,7 @@
           <w:noProof/>
           <w:sz w:val="28"/>
           <w:szCs w:val="28"/>
+          <w:lang w:val="en-GB" w:eastAsia="en-GB"/>
         </w:rPr>
         <mc:AlternateContent>
           <mc:Choice Requires="wps">
@@ -2726,7 +2730,7 @@
               </wp:anchor>
             </w:drawing>
           </mc:Choice>
-          <mc:Fallback>
+          <mc:Fallback xmlns:w16se="http://schemas.microsoft.com/office/word/2015/wordml/symex" xmlns:w16cid="http://schemas.microsoft.com/office/word/2016/wordml/cid" xmlns:w15="http://schemas.microsoft.com/office/word/2012/wordml" xmlns:am3d="http://schemas.microsoft.com/office/drawing/2017/model3d" xmlns:aink="http://schemas.microsoft.com/office/drawing/2016/ink" xmlns:cx8="http://schemas.microsoft.com/office/drawing/2016/5/14/chartex" xmlns:cx7="http://schemas.microsoft.com/office/drawing/2016/5/13/chartex" xmlns:cx6="http://schemas.microsoft.com/office/drawing/2016/5/12/chartex" xmlns:cx5="http://schemas.microsoft.com/office/drawing/2016/5/11/chartex" xmlns:cx4="http://schemas.microsoft.com/office/drawing/2016/5/10/chartex" xmlns:cx3="http://schemas.microsoft.com/office/drawing/2016/5/9/chartex" xmlns:cx2="http://schemas.microsoft.com/office/drawing/2015/10/21/chartex" xmlns:cx1="http://schemas.microsoft.com/office/drawing/2015/9/8/chartex" xmlns:cx="http://schemas.microsoft.com/office/drawing/2014/chartex">
             <w:pict>
               <v:rect w14:anchorId="65F31546" id="Rectangle 4" o:spid="_x0000_s1028" style="position:absolute;left:0;text-align:left;margin-left:171pt;margin-top:17.65pt;width:115.5pt;height:155.25pt;z-index:251660288;visibility:visible;mso-wrap-style:square;mso-width-percent:0;mso-height-percent:0;mso-wrap-distance-left:9pt;mso-wrap-distance-top:0;mso-wrap-distance-right:9pt;mso-wrap-distance-bottom:0;mso-position-horizontal:absolute;mso-position-horizontal-relative:text;mso-position-vertical:absolute;mso-position-vertical-relative:text;mso-width-percent:0;mso-height-percent:0;mso-width-relative:margin;mso-height-relative:margin;v-text-anchor:middle" o:gfxdata="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" fillcolor="white [3201]" strokecolor="#70ad47 [3209]" strokeweight="1pt">
                 <v:textbox>
@@ -2774,6 +2778,7 @@
           <w:noProof/>
           <w:sz w:val="28"/>
           <w:szCs w:val="28"/>
+          <w:lang w:val="en-GB" w:eastAsia="en-GB"/>
         </w:rPr>
         <mc:AlternateContent>
           <mc:Choice Requires="wps">
@@ -2849,7 +2854,7 @@
               </wp:anchor>
             </w:drawing>
           </mc:Choice>
-          <mc:Fallback>
+          <mc:Fallback xmlns:w16se="http://schemas.microsoft.com/office/word/2015/wordml/symex" xmlns:w16cid="http://schemas.microsoft.com/office/word/2016/wordml/cid" xmlns:w15="http://schemas.microsoft.com/office/word/2012/wordml" xmlns:am3d="http://schemas.microsoft.com/office/drawing/2017/model3d" xmlns:aink="http://schemas.microsoft.com/office/drawing/2016/ink" xmlns:cx8="http://schemas.microsoft.com/office/drawing/2016/5/14/chartex" xmlns:cx7="http://schemas.microsoft.com/office/drawing/2016/5/13/chartex" xmlns:cx6="http://schemas.microsoft.com/office/drawing/2016/5/12/chartex" xmlns:cx5="http://schemas.microsoft.com/office/drawing/2016/5/11/chartex" xmlns:cx4="http://schemas.microsoft.com/office/drawing/2016/5/10/chartex" xmlns:cx3="http://schemas.microsoft.com/office/drawing/2016/5/9/chartex" xmlns:cx2="http://schemas.microsoft.com/office/drawing/2015/10/21/chartex" xmlns:cx1="http://schemas.microsoft.com/office/drawing/2015/9/8/chartex" xmlns:cx="http://schemas.microsoft.com/office/drawing/2014/chartex">
             <w:pict>
               <v:shape w14:anchorId="04A1D065" id="Text Box 11" o:spid="_x0000_s1029" type="#_x0000_t202" style="position:absolute;left:0;text-align:left;margin-left:301.5pt;margin-top:3.7pt;width:81.75pt;height:20.25pt;z-index:251666432;visibility:visible;mso-wrap-style:square;mso-wrap-distance-left:9pt;mso-wrap-distance-top:0;mso-wrap-distance-right:9pt;mso-wrap-distance-bottom:0;mso-position-horizontal:absolute;mso-position-horizontal-relative:text;mso-position-vertical:absolute;mso-position-vertical-relative:text;v-text-anchor:top" o:gfxdata="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" fillcolor="white [3201]" strokecolor="white [3212]" strokeweight=".5pt">
                 <v:textbox>
@@ -2872,6 +2877,7 @@
           <w:noProof/>
           <w:sz w:val="28"/>
           <w:szCs w:val="28"/>
+          <w:lang w:val="en-GB" w:eastAsia="en-GB"/>
         </w:rPr>
         <mc:AlternateContent>
           <mc:Choice Requires="wps">
@@ -2953,7 +2959,7 @@
               </wp:anchor>
             </w:drawing>
           </mc:Choice>
-          <mc:Fallback>
+          <mc:Fallback xmlns:w16se="http://schemas.microsoft.com/office/word/2015/wordml/symex" xmlns:w16cid="http://schemas.microsoft.com/office/word/2016/wordml/cid" xmlns:w15="http://schemas.microsoft.com/office/word/2012/wordml" xmlns:am3d="http://schemas.microsoft.com/office/drawing/2017/model3d" xmlns:aink="http://schemas.microsoft.com/office/drawing/2016/ink" xmlns:cx8="http://schemas.microsoft.com/office/drawing/2016/5/14/chartex" xmlns:cx7="http://schemas.microsoft.com/office/drawing/2016/5/13/chartex" xmlns:cx6="http://schemas.microsoft.com/office/drawing/2016/5/12/chartex" xmlns:cx5="http://schemas.microsoft.com/office/drawing/2016/5/11/chartex" xmlns:cx4="http://schemas.microsoft.com/office/drawing/2016/5/10/chartex" xmlns:cx3="http://schemas.microsoft.com/office/drawing/2016/5/9/chartex" xmlns:cx2="http://schemas.microsoft.com/office/drawing/2015/10/21/chartex" xmlns:cx1="http://schemas.microsoft.com/office/drawing/2015/9/8/chartex" xmlns:cx="http://schemas.microsoft.com/office/drawing/2014/chartex">
             <w:pict>
               <v:shape w14:anchorId="1EDB1366" id="Text Box 10" o:spid="_x0000_s1030" type="#_x0000_t202" style="position:absolute;left:0;text-align:left;margin-left:189.75pt;margin-top:17.2pt;width:75pt;height:22.5pt;z-index:251665408;visibility:visible;mso-wrap-style:square;mso-width-percent:0;mso-height-percent:0;mso-wrap-distance-left:9pt;mso-wrap-distance-top:0;mso-wrap-distance-right:9pt;mso-wrap-distance-bottom:0;mso-position-horizontal:absolute;mso-position-horizontal-relative:text;mso-position-vertical:absolute;mso-position-vertical-relative:text;mso-width-percent:0;mso-height-percent:0;mso-width-relative:margin;mso-height-relative:margin;v-text-anchor:top" o:gfxdata="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" fillcolor="white [3201]" strokeweight=".5pt">
                 <v:textbox>
@@ -2976,6 +2982,7 @@
           <w:noProof/>
           <w:sz w:val="28"/>
           <w:szCs w:val="28"/>
+          <w:lang w:val="en-GB" w:eastAsia="en-GB"/>
         </w:rPr>
         <mc:AlternateContent>
           <mc:Choice Requires="wps">
@@ -3058,7 +3065,7 @@
               </wp:anchor>
             </w:drawing>
           </mc:Choice>
-          <mc:Fallback>
+          <mc:Fallback xmlns:w16se="http://schemas.microsoft.com/office/word/2015/wordml/symex" xmlns:w16cid="http://schemas.microsoft.com/office/word/2016/wordml/cid" xmlns:w15="http://schemas.microsoft.com/office/word/2012/wordml" xmlns:am3d="http://schemas.microsoft.com/office/drawing/2017/model3d" xmlns:aink="http://schemas.microsoft.com/office/drawing/2016/ink" xmlns:cx8="http://schemas.microsoft.com/office/drawing/2016/5/14/chartex" xmlns:cx7="http://schemas.microsoft.com/office/drawing/2016/5/13/chartex" xmlns:cx6="http://schemas.microsoft.com/office/drawing/2016/5/12/chartex" xmlns:cx5="http://schemas.microsoft.com/office/drawing/2016/5/11/chartex" xmlns:cx4="http://schemas.microsoft.com/office/drawing/2016/5/10/chartex" xmlns:cx3="http://schemas.microsoft.com/office/drawing/2016/5/9/chartex" xmlns:cx2="http://schemas.microsoft.com/office/drawing/2015/10/21/chartex" xmlns:cx1="http://schemas.microsoft.com/office/drawing/2015/9/8/chartex" xmlns:cx="http://schemas.microsoft.com/office/drawing/2014/chartex">
             <w:pict>
               <v:rect w14:anchorId="4A10632E" id="Rectangle 2" o:spid="_x0000_s1031" style="position:absolute;left:0;text-align:left;margin-left:-1.5pt;margin-top:3.7pt;width:70.5pt;height:53.25pt;z-index:251659264;visibility:visible;mso-wrap-style:square;mso-width-percent:0;mso-height-percent:0;mso-wrap-distance-left:9pt;mso-wrap-distance-top:0;mso-wrap-distance-right:9pt;mso-wrap-distance-bottom:0;mso-position-horizontal:absolute;mso-position-horizontal-relative:text;mso-position-vertical:absolute;mso-position-vertical-relative:text;mso-width-percent:0;mso-height-percent:0;mso-width-relative:margin;mso-height-relative:margin;v-text-anchor:middle" o:gfxdata="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" fillcolor="white [3201]" strokecolor="#70ad47 [3209]" strokeweight="1pt">
                 <v:textbox>
@@ -3094,6 +3101,7 @@
       <w:r>
         <w:rPr>
           <w:noProof/>
+          <w:lang w:val="en-GB" w:eastAsia="en-GB"/>
         </w:rPr>
         <mc:AlternateContent>
           <mc:Choice Requires="wps">
@@ -3154,7 +3162,7 @@
               </wp:anchor>
             </w:drawing>
           </mc:Choice>
-          <mc:Fallback>
+          <mc:Fallback xmlns:w16se="http://schemas.microsoft.com/office/word/2015/wordml/symex" xmlns:w16cid="http://schemas.microsoft.com/office/word/2016/wordml/cid" xmlns:w15="http://schemas.microsoft.com/office/word/2012/wordml" xmlns:am3d="http://schemas.microsoft.com/office/drawing/2017/model3d" xmlns:aink="http://schemas.microsoft.com/office/drawing/2016/ink" xmlns:cx8="http://schemas.microsoft.com/office/drawing/2016/5/14/chartex" xmlns:cx7="http://schemas.microsoft.com/office/drawing/2016/5/13/chartex" xmlns:cx6="http://schemas.microsoft.com/office/drawing/2016/5/12/chartex" xmlns:cx5="http://schemas.microsoft.com/office/drawing/2016/5/11/chartex" xmlns:cx4="http://schemas.microsoft.com/office/drawing/2016/5/10/chartex" xmlns:cx3="http://schemas.microsoft.com/office/drawing/2016/5/9/chartex" xmlns:cx2="http://schemas.microsoft.com/office/drawing/2015/10/21/chartex" xmlns:cx1="http://schemas.microsoft.com/office/drawing/2015/9/8/chartex" xmlns:cx="http://schemas.microsoft.com/office/drawing/2014/chartex">
             <w:pict>
               <v:shapetype w14:anchorId="4B3C3122" id="_x0000_t32" coordsize="21600,21600" o:spt="32" o:oned="t" path="m,l21600,21600e" filled="f">
                 <v:path arrowok="t" fillok="f" o:connecttype="none"/>
@@ -3170,6 +3178,7 @@
       <w:r>
         <w:rPr>
           <w:noProof/>
+          <w:lang w:val="en-GB" w:eastAsia="en-GB"/>
         </w:rPr>
         <mc:AlternateContent>
           <mc:Choice Requires="wps">
@@ -3227,7 +3236,7 @@
               </wp:anchor>
             </w:drawing>
           </mc:Choice>
-          <mc:Fallback>
+          <mc:Fallback xmlns:w16se="http://schemas.microsoft.com/office/word/2015/wordml/symex" xmlns:w16cid="http://schemas.microsoft.com/office/word/2016/wordml/cid" xmlns:w15="http://schemas.microsoft.com/office/word/2012/wordml" xmlns:am3d="http://schemas.microsoft.com/office/drawing/2017/model3d" xmlns:aink="http://schemas.microsoft.com/office/drawing/2016/ink" xmlns:cx8="http://schemas.microsoft.com/office/drawing/2016/5/14/chartex" xmlns:cx7="http://schemas.microsoft.com/office/drawing/2016/5/13/chartex" xmlns:cx6="http://schemas.microsoft.com/office/drawing/2016/5/12/chartex" xmlns:cx5="http://schemas.microsoft.com/office/drawing/2016/5/11/chartex" xmlns:cx4="http://schemas.microsoft.com/office/drawing/2016/5/10/chartex" xmlns:cx3="http://schemas.microsoft.com/office/drawing/2016/5/9/chartex" xmlns:cx2="http://schemas.microsoft.com/office/drawing/2015/10/21/chartex" xmlns:cx1="http://schemas.microsoft.com/office/drawing/2015/9/8/chartex" xmlns:cx="http://schemas.microsoft.com/office/drawing/2014/chartex">
             <w:pict>
               <v:shape w14:anchorId="1866F203" id="Straight Arrow Connector 5" o:spid="_x0000_s1026" type="#_x0000_t32" style="position:absolute;margin-left:69pt;margin-top:9.25pt;width:102pt;height:0;z-index:251661312;visibility:visible;mso-wrap-style:square;mso-width-percent:0;mso-wrap-distance-left:9pt;mso-wrap-distance-top:0;mso-wrap-distance-right:9pt;mso-wrap-distance-bottom:0;mso-position-horizontal:absolute;mso-position-horizontal-relative:text;mso-position-vertical:absolute;mso-position-vertical-relative:text;mso-width-percent:0;mso-width-relative:margin" o:gfxdata="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" strokecolor="#4472c4 [3204]" strokeweight=".5pt">
                 <v:stroke endarrow="open" joinstyle="miter"/>
@@ -3335,6 +3344,7 @@
           <w:noProof/>
           <w:sz w:val="28"/>
           <w:szCs w:val="28"/>
+          <w:lang w:val="en-GB" w:eastAsia="en-GB"/>
         </w:rPr>
         <mc:AlternateContent>
           <mc:Choice Requires="wps">
@@ -3445,7 +3455,7 @@
               </wp:anchor>
             </w:drawing>
           </mc:Choice>
-          <mc:Fallback>
+          <mc:Fallback xmlns:w16se="http://schemas.microsoft.com/office/word/2015/wordml/symex" xmlns:w16cid="http://schemas.microsoft.com/office/word/2016/wordml/cid" xmlns:w15="http://schemas.microsoft.com/office/word/2012/wordml" xmlns:am3d="http://schemas.microsoft.com/office/drawing/2017/model3d" xmlns:aink="http://schemas.microsoft.com/office/drawing/2016/ink" xmlns:cx8="http://schemas.microsoft.com/office/drawing/2016/5/14/chartex" xmlns:cx7="http://schemas.microsoft.com/office/drawing/2016/5/13/chartex" xmlns:cx6="http://schemas.microsoft.com/office/drawing/2016/5/12/chartex" xmlns:cx5="http://schemas.microsoft.com/office/drawing/2016/5/11/chartex" xmlns:cx4="http://schemas.microsoft.com/office/drawing/2016/5/10/chartex" xmlns:cx3="http://schemas.microsoft.com/office/drawing/2016/5/9/chartex" xmlns:cx2="http://schemas.microsoft.com/office/drawing/2015/10/21/chartex" xmlns:cx1="http://schemas.microsoft.com/office/drawing/2015/9/8/chartex" xmlns:cx="http://schemas.microsoft.com/office/drawing/2014/chartex">
             <w:pict>
               <v:rect w14:anchorId="619ECE35" id="Rectangle 14" o:spid="_x0000_s1032" style="position:absolute;left:0;text-align:left;margin-left:171pt;margin-top:17.75pt;width:100.5pt;height:134.25pt;z-index:251669504;visibility:visible;mso-wrap-style:square;mso-width-percent:0;mso-height-percent:0;mso-wrap-distance-left:9pt;mso-wrap-distance-top:0;mso-wrap-distance-right:9pt;mso-wrap-distance-bottom:0;mso-position-horizontal:absolute;mso-position-horizontal-relative:text;mso-position-vertical:absolute;mso-position-vertical-relative:text;mso-width-percent:0;mso-height-percent:0;mso-width-relative:margin;mso-height-relative:margin;v-text-anchor:middle" o:gfxdata="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" fillcolor="white [3201]" strokecolor="#70ad47 [3209]" strokeweight="1pt">
                 <v:textbox>
@@ -3506,6 +3516,7 @@
           <w:noProof/>
           <w:sz w:val="28"/>
           <w:szCs w:val="28"/>
+          <w:lang w:val="en-GB" w:eastAsia="en-GB"/>
         </w:rPr>
         <mc:AlternateContent>
           <mc:Choice Requires="wps">
@@ -3562,9 +3573,11 @@
                       <wps:txbx>
                         <w:txbxContent>
                           <w:p>
+                            <w:proofErr w:type="spellStart"/>
                             <w:r>
                               <w:t>Signal_Mode</w:t>
                             </w:r>
+                            <w:proofErr w:type="spellEnd"/>
                           </w:p>
                           <w:p/>
                         </w:txbxContent>
@@ -3587,7 +3600,7 @@
               </wp:anchor>
             </w:drawing>
           </mc:Choice>
-          <mc:Fallback>
+          <mc:Fallback xmlns:w16se="http://schemas.microsoft.com/office/word/2015/wordml/symex" xmlns:w16cid="http://schemas.microsoft.com/office/word/2016/wordml/cid" xmlns:w15="http://schemas.microsoft.com/office/word/2012/wordml" xmlns:am3d="http://schemas.microsoft.com/office/drawing/2017/model3d" xmlns:aink="http://schemas.microsoft.com/office/drawing/2016/ink" xmlns:cx8="http://schemas.microsoft.com/office/drawing/2016/5/14/chartex" xmlns:cx7="http://schemas.microsoft.com/office/drawing/2016/5/13/chartex" xmlns:cx6="http://schemas.microsoft.com/office/drawing/2016/5/12/chartex" xmlns:cx5="http://schemas.microsoft.com/office/drawing/2016/5/11/chartex" xmlns:cx4="http://schemas.microsoft.com/office/drawing/2016/5/10/chartex" xmlns:cx3="http://schemas.microsoft.com/office/drawing/2016/5/9/chartex" xmlns:cx2="http://schemas.microsoft.com/office/drawing/2015/10/21/chartex" xmlns:cx1="http://schemas.microsoft.com/office/drawing/2015/9/8/chartex" xmlns:cx="http://schemas.microsoft.com/office/drawing/2014/chartex">
             <w:pict>
               <v:shape w14:anchorId="531E441F" id="Text Box 13" o:spid="_x0000_s1033" type="#_x0000_t202" style="position:absolute;left:0;text-align:left;margin-left:81.75pt;margin-top:10.25pt;width:77.25pt;height:32.25pt;z-index:251671552;visibility:visible;mso-wrap-style:square;mso-width-percent:0;mso-height-percent:0;mso-wrap-distance-left:9pt;mso-wrap-distance-top:0;mso-wrap-distance-right:9pt;mso-wrap-distance-bottom:0;mso-position-horizontal:absolute;mso-position-horizontal-relative:text;mso-position-vertical:absolute;mso-position-vertical-relative:text;mso-width-percent:0;mso-height-percent:0;mso-width-relative:margin;mso-height-relative:margin;v-text-anchor:top" o:gfxdata="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" fillcolor="white [3201]" strokecolor="white [3212]" strokeweight=".5pt">
                 <v:textbox>
@@ -3610,6 +3623,7 @@
           <w:noProof/>
           <w:sz w:val="28"/>
           <w:szCs w:val="28"/>
+          <w:lang w:val="en-GB" w:eastAsia="en-GB"/>
         </w:rPr>
         <mc:AlternateContent>
           <mc:Choice Requires="wps">
@@ -3672,6 +3686,7 @@
                                 <w:szCs w:val="20"/>
                               </w:rPr>
                             </w:pPr>
+                            <w:proofErr w:type="spellStart"/>
                             <w:r>
                               <w:rPr>
                                 <w:sz w:val="20"/>
@@ -3693,6 +3708,7 @@
                               </w:rPr>
                               <w:t>Data</w:t>
                             </w:r>
+                            <w:proofErr w:type="spellEnd"/>
                           </w:p>
                           <w:p/>
                         </w:txbxContent>
@@ -3715,7 +3731,7 @@
               </wp:anchor>
             </w:drawing>
           </mc:Choice>
-          <mc:Fallback>
+          <mc:Fallback xmlns:w16se="http://schemas.microsoft.com/office/word/2015/wordml/symex" xmlns:w16cid="http://schemas.microsoft.com/office/word/2016/wordml/cid" xmlns:w15="http://schemas.microsoft.com/office/word/2012/wordml" xmlns:am3d="http://schemas.microsoft.com/office/drawing/2017/model3d" xmlns:aink="http://schemas.microsoft.com/office/drawing/2016/ink" xmlns:cx8="http://schemas.microsoft.com/office/drawing/2016/5/14/chartex" xmlns:cx7="http://schemas.microsoft.com/office/drawing/2016/5/13/chartex" xmlns:cx6="http://schemas.microsoft.com/office/drawing/2016/5/12/chartex" xmlns:cx5="http://schemas.microsoft.com/office/drawing/2016/5/11/chartex" xmlns:cx4="http://schemas.microsoft.com/office/drawing/2016/5/10/chartex" xmlns:cx3="http://schemas.microsoft.com/office/drawing/2016/5/9/chartex" xmlns:cx2="http://schemas.microsoft.com/office/drawing/2015/10/21/chartex" xmlns:cx1="http://schemas.microsoft.com/office/drawing/2015/9/8/chartex" xmlns:cx="http://schemas.microsoft.com/office/drawing/2014/chartex">
             <w:pict>
               <v:shape w14:anchorId="21FB140D" id="Text Box 15" o:spid="_x0000_s1034" type="#_x0000_t202" style="position:absolute;left:0;text-align:left;margin-left:292.5pt;margin-top:17.75pt;width:90.75pt;height:24.75pt;z-index:251675648;visibility:visible;mso-wrap-style:square;mso-width-percent:0;mso-height-percent:0;mso-wrap-distance-left:9pt;mso-wrap-distance-top:0;mso-wrap-distance-right:9pt;mso-wrap-distance-bottom:0;mso-position-horizontal:absolute;mso-position-horizontal-relative:text;mso-position-vertical:absolute;mso-position-vertical-relative:text;mso-width-percent:0;mso-height-percent:0;mso-width-relative:margin;mso-height-relative:margin;v-text-anchor:top" o:gfxdata="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" fillcolor="white [3201]" strokecolor="white [3212]" strokeweight=".5pt">
                 <v:textbox>
@@ -3762,6 +3778,7 @@
           <w:noProof/>
           <w:sz w:val="28"/>
           <w:szCs w:val="28"/>
+          <w:lang w:val="en-GB" w:eastAsia="en-GB"/>
         </w:rPr>
         <mc:AlternateContent>
           <mc:Choice Requires="wps">
@@ -3838,7 +3855,7 @@
               </wp:anchor>
             </w:drawing>
           </mc:Choice>
-          <mc:Fallback>
+          <mc:Fallback xmlns:w16se="http://schemas.microsoft.com/office/word/2015/wordml/symex" xmlns:w16cid="http://schemas.microsoft.com/office/word/2016/wordml/cid" xmlns:w15="http://schemas.microsoft.com/office/word/2012/wordml" xmlns:am3d="http://schemas.microsoft.com/office/drawing/2017/model3d" xmlns:aink="http://schemas.microsoft.com/office/drawing/2016/ink" xmlns:cx8="http://schemas.microsoft.com/office/drawing/2016/5/14/chartex" xmlns:cx7="http://schemas.microsoft.com/office/drawing/2016/5/13/chartex" xmlns:cx6="http://schemas.microsoft.com/office/drawing/2016/5/12/chartex" xmlns:cx5="http://schemas.microsoft.com/office/drawing/2016/5/11/chartex" xmlns:cx4="http://schemas.microsoft.com/office/drawing/2016/5/10/chartex" xmlns:cx3="http://schemas.microsoft.com/office/drawing/2016/5/9/chartex" xmlns:cx2="http://schemas.microsoft.com/office/drawing/2015/10/21/chartex" xmlns:cx1="http://schemas.microsoft.com/office/drawing/2015/9/8/chartex" xmlns:cx="http://schemas.microsoft.com/office/drawing/2014/chartex">
             <w:pict>
               <v:rect w14:anchorId="3E474F2D" id="Rectangle 12" o:spid="_x0000_s1035" style="position:absolute;left:0;text-align:left;margin-left:392.25pt;margin-top:17.65pt;width:114.75pt;height:66.75pt;z-index:251672576;visibility:visible;mso-wrap-style:square;mso-wrap-distance-left:9pt;mso-wrap-distance-top:0;mso-wrap-distance-right:9pt;mso-wrap-distance-bottom:0;mso-position-horizontal:absolute;mso-position-horizontal-relative:text;mso-position-vertical:absolute;mso-position-vertical-relative:text;v-text-anchor:middle" o:gfxdata="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" fillcolor="white [3201]" strokecolor="#70ad47 [3209]" strokeweight="1pt">
                 <v:textbox>
@@ -3880,6 +3897,7 @@
           <w:noProof/>
           <w:sz w:val="28"/>
           <w:szCs w:val="28"/>
+          <w:lang w:val="en-GB" w:eastAsia="en-GB"/>
         </w:rPr>
         <mc:AlternateContent>
           <mc:Choice Requires="wps">
@@ -3998,7 +4016,7 @@
               </wp:anchor>
             </w:drawing>
           </mc:Choice>
-          <mc:Fallback>
+          <mc:Fallback xmlns:w16se="http://schemas.microsoft.com/office/word/2015/wordml/symex" xmlns:w16cid="http://schemas.microsoft.com/office/word/2016/wordml/cid" xmlns:w15="http://schemas.microsoft.com/office/word/2012/wordml" xmlns:am3d="http://schemas.microsoft.com/office/drawing/2017/model3d" xmlns:aink="http://schemas.microsoft.com/office/drawing/2016/ink" xmlns:cx8="http://schemas.microsoft.com/office/drawing/2016/5/14/chartex" xmlns:cx7="http://schemas.microsoft.com/office/drawing/2016/5/13/chartex" xmlns:cx6="http://schemas.microsoft.com/office/drawing/2016/5/12/chartex" xmlns:cx5="http://schemas.microsoft.com/office/drawing/2016/5/11/chartex" xmlns:cx4="http://schemas.microsoft.com/office/drawing/2016/5/10/chartex" xmlns:cx3="http://schemas.microsoft.com/office/drawing/2016/5/9/chartex" xmlns:cx2="http://schemas.microsoft.com/office/drawing/2015/10/21/chartex" xmlns:cx1="http://schemas.microsoft.com/office/drawing/2015/9/8/chartex" xmlns:cx="http://schemas.microsoft.com/office/drawing/2014/chartex">
             <w:pict>
               <v:rect w14:anchorId="33897A15" id="Rectangle 17" o:spid="_x0000_s1036" style="position:absolute;left:0;text-align:left;margin-left:-27.75pt;margin-top:3.8pt;width:96.75pt;height:62.25pt;z-index:251668480;visibility:visible;mso-wrap-style:square;mso-width-percent:0;mso-height-percent:0;mso-wrap-distance-left:9pt;mso-wrap-distance-top:0;mso-wrap-distance-right:9pt;mso-wrap-distance-bottom:0;mso-position-horizontal:absolute;mso-position-horizontal-relative:text;mso-position-vertical:absolute;mso-position-vertical-relative:text;mso-width-percent:0;mso-height-percent:0;mso-width-relative:margin;mso-height-relative:margin;v-text-anchor:middle" o:gfxdata="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" fillcolor="white [3201]" strokecolor="#70ad47 [3209]" strokeweight="1pt">
                 <v:textbox>
@@ -4070,6 +4088,7 @@
       <w:r>
         <w:rPr>
           <w:noProof/>
+          <w:lang w:val="en-GB" w:eastAsia="en-GB"/>
         </w:rPr>
         <mc:AlternateContent>
           <mc:Choice Requires="wps">
@@ -4130,7 +4149,7 @@
               </wp:anchor>
             </w:drawing>
           </mc:Choice>
-          <mc:Fallback>
+          <mc:Fallback xmlns:w16se="http://schemas.microsoft.com/office/word/2015/wordml/symex" xmlns:w16cid="http://schemas.microsoft.com/office/word/2016/wordml/cid" xmlns:w15="http://schemas.microsoft.com/office/word/2012/wordml" xmlns:am3d="http://schemas.microsoft.com/office/drawing/2017/model3d" xmlns:aink="http://schemas.microsoft.com/office/drawing/2016/ink" xmlns:cx8="http://schemas.microsoft.com/office/drawing/2016/5/14/chartex" xmlns:cx7="http://schemas.microsoft.com/office/drawing/2016/5/13/chartex" xmlns:cx6="http://schemas.microsoft.com/office/drawing/2016/5/12/chartex" xmlns:cx5="http://schemas.microsoft.com/office/drawing/2016/5/11/chartex" xmlns:cx4="http://schemas.microsoft.com/office/drawing/2016/5/10/chartex" xmlns:cx3="http://schemas.microsoft.com/office/drawing/2016/5/9/chartex" xmlns:cx2="http://schemas.microsoft.com/office/drawing/2015/10/21/chartex" xmlns:cx1="http://schemas.microsoft.com/office/drawing/2015/9/8/chartex" xmlns:cx="http://schemas.microsoft.com/office/drawing/2014/chartex">
             <w:pict>
               <v:shape w14:anchorId="69405A80" id="Straight Arrow Connector 18" o:spid="_x0000_s1026" type="#_x0000_t32" style="position:absolute;margin-left:271.5pt;margin-top:13.85pt;width:120.75pt;height:0;z-index:251673600;visibility:visible;mso-wrap-style:square;mso-width-percent:0;mso-height-percent:0;mso-wrap-distance-left:9pt;mso-wrap-distance-top:0;mso-wrap-distance-right:9pt;mso-wrap-distance-bottom:0;mso-position-horizontal:absolute;mso-position-horizontal-relative:text;mso-position-vertical:absolute;mso-position-vertical-relative:text;mso-width-percent:0;mso-height-percent:0;mso-width-relative:margin;mso-height-relative:margin" o:gfxdata="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" strokecolor="#4472c4 [3204]" strokeweight=".5pt">
                 <v:stroke endarrow="open" joinstyle="miter"/>
@@ -4142,6 +4161,7 @@
       <w:r>
         <w:rPr>
           <w:noProof/>
+          <w:lang w:val="en-GB" w:eastAsia="en-GB"/>
         </w:rPr>
         <mc:AlternateContent>
           <mc:Choice Requires="wps">
@@ -4199,7 +4219,7 @@
               </wp:anchor>
             </w:drawing>
           </mc:Choice>
-          <mc:Fallback>
+          <mc:Fallback xmlns:w16se="http://schemas.microsoft.com/office/word/2015/wordml/symex" xmlns:w16cid="http://schemas.microsoft.com/office/word/2016/wordml/cid" xmlns:w15="http://schemas.microsoft.com/office/word/2012/wordml" xmlns:am3d="http://schemas.microsoft.com/office/drawing/2017/model3d" xmlns:aink="http://schemas.microsoft.com/office/drawing/2016/ink" xmlns:cx8="http://schemas.microsoft.com/office/drawing/2016/5/14/chartex" xmlns:cx7="http://schemas.microsoft.com/office/drawing/2016/5/13/chartex" xmlns:cx6="http://schemas.microsoft.com/office/drawing/2016/5/12/chartex" xmlns:cx5="http://schemas.microsoft.com/office/drawing/2016/5/11/chartex" xmlns:cx4="http://schemas.microsoft.com/office/drawing/2016/5/10/chartex" xmlns:cx3="http://schemas.microsoft.com/office/drawing/2016/5/9/chartex" xmlns:cx2="http://schemas.microsoft.com/office/drawing/2015/10/21/chartex" xmlns:cx1="http://schemas.microsoft.com/office/drawing/2015/9/8/chartex" xmlns:cx="http://schemas.microsoft.com/office/drawing/2014/chartex">
             <w:pict>
               <v:shape w14:anchorId="11E574E2" id="Straight Arrow Connector 19" o:spid="_x0000_s1026" type="#_x0000_t32" style="position:absolute;margin-left:69pt;margin-top:9.25pt;width:102pt;height:0;z-index:251670528;visibility:visible;mso-wrap-style:square;mso-width-percent:0;mso-wrap-distance-left:9pt;mso-wrap-distance-top:0;mso-wrap-distance-right:9pt;mso-wrap-distance-bottom:0;mso-position-horizontal:absolute;mso-position-horizontal-relative:text;mso-position-vertical:absolute;mso-position-vertical-relative:text;mso-width-percent:0;mso-width-relative:margin" o:gfxdata="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" strokecolor="#4472c4 [3204]" strokeweight=".5pt">
                 <v:stroke endarrow="open" joinstyle="miter"/>
@@ -4381,12 +4401,14 @@
                 <w:rFonts w:cstheme="majorBidi"/>
               </w:rPr>
             </w:pPr>
+            <w:proofErr w:type="spellStart"/>
             <w:r>
               <w:rPr>
                 <w:rFonts w:cstheme="majorBidi"/>
               </w:rPr>
               <w:t>Signal_Mode</w:t>
             </w:r>
+            <w:proofErr w:type="spellEnd"/>
           </w:p>
         </w:tc>
         <w:tc>
@@ -4467,6 +4489,7 @@
               </w:rPr>
               <w:t xml:space="preserve">                       </w:t>
             </w:r>
+            <w:proofErr w:type="spellStart"/>
             <w:r>
               <w:rPr>
                 <w:sz w:val="20"/>
@@ -4488,6 +4511,7 @@
               </w:rPr>
               <w:t>Data</w:t>
             </w:r>
+            <w:proofErr w:type="spellEnd"/>
           </w:p>
           <w:p>
             <w:pPr>
@@ -4545,12 +4569,14 @@
                 <w:rFonts w:cstheme="majorBidi"/>
               </w:rPr>
             </w:pPr>
+            <w:proofErr w:type="spellStart"/>
             <w:r>
               <w:rPr>
                 <w:rFonts w:cstheme="majorBidi"/>
               </w:rPr>
               <w:t>LEDString_t</w:t>
             </w:r>
+            <w:proofErr w:type="spellEnd"/>
           </w:p>
         </w:tc>
       </w:tr>
@@ -4618,6 +4644,7 @@
           <w:noProof/>
           <w:sz w:val="28"/>
           <w:szCs w:val="28"/>
+          <w:lang w:val="en-GB" w:eastAsia="en-GB"/>
         </w:rPr>
         <mc:AlternateContent>
           <mc:Choice Requires="wps">
@@ -4674,9 +4701,11 @@
                       <wps:txbx>
                         <w:txbxContent>
                           <w:p>
+                            <w:proofErr w:type="spellStart"/>
                             <w:r>
                               <w:t>Signal_LEDsData</w:t>
                             </w:r>
+                            <w:proofErr w:type="spellEnd"/>
                           </w:p>
                           <w:p/>
                         </w:txbxContent>
@@ -4699,7 +4728,7 @@
               </wp:anchor>
             </w:drawing>
           </mc:Choice>
-          <mc:Fallback>
+          <mc:Fallback xmlns:w16se="http://schemas.microsoft.com/office/word/2015/wordml/symex" xmlns:w16cid="http://schemas.microsoft.com/office/word/2016/wordml/cid" xmlns:w15="http://schemas.microsoft.com/office/word/2012/wordml" xmlns:am3d="http://schemas.microsoft.com/office/drawing/2017/model3d" xmlns:aink="http://schemas.microsoft.com/office/drawing/2016/ink" xmlns:cx8="http://schemas.microsoft.com/office/drawing/2016/5/14/chartex" xmlns:cx7="http://schemas.microsoft.com/office/drawing/2016/5/13/chartex" xmlns:cx6="http://schemas.microsoft.com/office/drawing/2016/5/12/chartex" xmlns:cx5="http://schemas.microsoft.com/office/drawing/2016/5/11/chartex" xmlns:cx4="http://schemas.microsoft.com/office/drawing/2016/5/10/chartex" xmlns:cx3="http://schemas.microsoft.com/office/drawing/2016/5/9/chartex" xmlns:cx2="http://schemas.microsoft.com/office/drawing/2015/10/21/chartex" xmlns:cx1="http://schemas.microsoft.com/office/drawing/2015/9/8/chartex" xmlns:cx="http://schemas.microsoft.com/office/drawing/2014/chartex">
             <w:pict>
               <v:shape w14:anchorId="6BCECF59" id="Text Box 30" o:spid="_x0000_s1037" type="#_x0000_t202" style="position:absolute;left:0;text-align:left;margin-left:281.25pt;margin-top:17.4pt;width:102pt;height:24.75pt;z-index:251683840;visibility:visible;mso-wrap-style:square;mso-width-percent:0;mso-height-percent:0;mso-wrap-distance-left:9pt;mso-wrap-distance-top:0;mso-wrap-distance-right:9pt;mso-wrap-distance-bottom:0;mso-position-horizontal:absolute;mso-position-horizontal-relative:text;mso-position-vertical:absolute;mso-position-vertical-relative:text;mso-width-percent:0;mso-height-percent:0;mso-width-relative:margin;mso-height-relative:margin;v-text-anchor:top" o:gfxdata="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" fillcolor="white [3201]" strokecolor="white [3212]" strokeweight=".5pt">
                 <v:textbox>
@@ -4722,6 +4751,7 @@
           <w:noProof/>
           <w:sz w:val="28"/>
           <w:szCs w:val="28"/>
+          <w:lang w:val="en-GB" w:eastAsia="en-GB"/>
         </w:rPr>
         <mc:AlternateContent>
           <mc:Choice Requires="wps">
@@ -4778,9 +4808,11 @@
                       <wps:txbx>
                         <w:txbxContent>
                           <w:p>
+                            <w:proofErr w:type="spellStart"/>
                             <w:r>
                               <w:t>Signal_TIR_Mode</w:t>
                             </w:r>
+                            <w:proofErr w:type="spellEnd"/>
                           </w:p>
                           <w:p/>
                         </w:txbxContent>
@@ -4803,7 +4835,7 @@
               </wp:anchor>
             </w:drawing>
           </mc:Choice>
-          <mc:Fallback>
+          <mc:Fallback xmlns:w16se="http://schemas.microsoft.com/office/word/2015/wordml/symex" xmlns:w16cid="http://schemas.microsoft.com/office/word/2016/wordml/cid" xmlns:w15="http://schemas.microsoft.com/office/word/2012/wordml" xmlns:am3d="http://schemas.microsoft.com/office/drawing/2017/model3d" xmlns:aink="http://schemas.microsoft.com/office/drawing/2016/ink" xmlns:cx8="http://schemas.microsoft.com/office/drawing/2016/5/14/chartex" xmlns:cx7="http://schemas.microsoft.com/office/drawing/2016/5/13/chartex" xmlns:cx6="http://schemas.microsoft.com/office/drawing/2016/5/12/chartex" xmlns:cx5="http://schemas.microsoft.com/office/drawing/2016/5/11/chartex" xmlns:cx4="http://schemas.microsoft.com/office/drawing/2016/5/10/chartex" xmlns:cx3="http://schemas.microsoft.com/office/drawing/2016/5/9/chartex" xmlns:cx2="http://schemas.microsoft.com/office/drawing/2015/10/21/chartex" xmlns:cx1="http://schemas.microsoft.com/office/drawing/2015/9/8/chartex" xmlns:cx="http://schemas.microsoft.com/office/drawing/2014/chartex">
             <w:pict>
               <v:shape w14:anchorId="23D90A7A" id="Text Box 29" o:spid="_x0000_s1038" type="#_x0000_t202" style="position:absolute;left:0;text-align:left;margin-left:69pt;margin-top:17.4pt;width:96pt;height:24.75pt;z-index:251680768;visibility:visible;mso-wrap-style:square;mso-width-percent:0;mso-height-percent:0;mso-wrap-distance-left:9pt;mso-wrap-distance-top:0;mso-wrap-distance-right:9pt;mso-wrap-distance-bottom:0;mso-position-horizontal:absolute;mso-position-horizontal-relative:text;mso-position-vertical:absolute;mso-position-vertical-relative:text;mso-width-percent:0;mso-height-percent:0;mso-width-relative:margin;mso-height-relative:margin;v-text-anchor:top" o:gfxdata="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" fillcolor="white [3201]" strokecolor="white [3212]" strokeweight=".5pt">
                 <v:textbox>
@@ -4826,6 +4858,7 @@
           <w:noProof/>
           <w:sz w:val="28"/>
           <w:szCs w:val="28"/>
+          <w:lang w:val="en-GB" w:eastAsia="en-GB"/>
         </w:rPr>
         <mc:AlternateContent>
           <mc:Choice Requires="wps">
@@ -4936,7 +4969,7 @@
               </wp:anchor>
             </w:drawing>
           </mc:Choice>
-          <mc:Fallback>
+          <mc:Fallback xmlns:w16se="http://schemas.microsoft.com/office/word/2015/wordml/symex" xmlns:w16cid="http://schemas.microsoft.com/office/word/2016/wordml/cid" xmlns:w15="http://schemas.microsoft.com/office/word/2012/wordml" xmlns:am3d="http://schemas.microsoft.com/office/drawing/2017/model3d" xmlns:aink="http://schemas.microsoft.com/office/drawing/2016/ink" xmlns:cx8="http://schemas.microsoft.com/office/drawing/2016/5/14/chartex" xmlns:cx7="http://schemas.microsoft.com/office/drawing/2016/5/13/chartex" xmlns:cx6="http://schemas.microsoft.com/office/drawing/2016/5/12/chartex" xmlns:cx5="http://schemas.microsoft.com/office/drawing/2016/5/11/chartex" xmlns:cx4="http://schemas.microsoft.com/office/drawing/2016/5/10/chartex" xmlns:cx3="http://schemas.microsoft.com/office/drawing/2016/5/9/chartex" xmlns:cx2="http://schemas.microsoft.com/office/drawing/2015/10/21/chartex" xmlns:cx1="http://schemas.microsoft.com/office/drawing/2015/9/8/chartex" xmlns:cx="http://schemas.microsoft.com/office/drawing/2014/chartex">
             <w:pict>
               <v:rect w14:anchorId="39708A4A" id="Rectangle 28" o:spid="_x0000_s1039" style="position:absolute;left:0;text-align:left;margin-left:171pt;margin-top:17.75pt;width:100.5pt;height:134.25pt;z-index:251678720;visibility:visible;mso-wrap-style:square;mso-width-percent:0;mso-height-percent:0;mso-wrap-distance-left:9pt;mso-wrap-distance-top:0;mso-wrap-distance-right:9pt;mso-wrap-distance-bottom:0;mso-position-horizontal:absolute;mso-position-horizontal-relative:text;mso-position-vertical:absolute;mso-position-vertical-relative:text;mso-width-percent:0;mso-height-percent:0;mso-width-relative:margin;mso-height-relative:margin;v-text-anchor:middle" o:gfxdata="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" fillcolor="white [3201]" strokecolor="#70ad47 [3209]" strokeweight="1pt">
                 <v:textbox>
@@ -4997,6 +5030,7 @@
           <w:noProof/>
           <w:sz w:val="28"/>
           <w:szCs w:val="28"/>
+          <w:lang w:val="en-GB" w:eastAsia="en-GB"/>
         </w:rPr>
         <mc:AlternateContent>
           <mc:Choice Requires="wps">
@@ -5073,7 +5107,7 @@
               </wp:anchor>
             </w:drawing>
           </mc:Choice>
-          <mc:Fallback>
+          <mc:Fallback xmlns:w16se="http://schemas.microsoft.com/office/word/2015/wordml/symex" xmlns:w16cid="http://schemas.microsoft.com/office/word/2016/wordml/cid" xmlns:w15="http://schemas.microsoft.com/office/word/2012/wordml" xmlns:am3d="http://schemas.microsoft.com/office/drawing/2017/model3d" xmlns:aink="http://schemas.microsoft.com/office/drawing/2016/ink" xmlns:cx8="http://schemas.microsoft.com/office/drawing/2016/5/14/chartex" xmlns:cx7="http://schemas.microsoft.com/office/drawing/2016/5/13/chartex" xmlns:cx6="http://schemas.microsoft.com/office/drawing/2016/5/12/chartex" xmlns:cx5="http://schemas.microsoft.com/office/drawing/2016/5/11/chartex" xmlns:cx4="http://schemas.microsoft.com/office/drawing/2016/5/10/chartex" xmlns:cx3="http://schemas.microsoft.com/office/drawing/2016/5/9/chartex" xmlns:cx2="http://schemas.microsoft.com/office/drawing/2015/10/21/chartex" xmlns:cx1="http://schemas.microsoft.com/office/drawing/2015/9/8/chartex" xmlns:cx="http://schemas.microsoft.com/office/drawing/2014/chartex">
             <w:pict>
               <v:rect w14:anchorId="217380E7" id="Rectangle 31" o:spid="_x0000_s1040" style="position:absolute;left:0;text-align:left;margin-left:392.25pt;margin-top:17.65pt;width:114.75pt;height:66.75pt;z-index:251681792;visibility:visible;mso-wrap-style:square;mso-wrap-distance-left:9pt;mso-wrap-distance-top:0;mso-wrap-distance-right:9pt;mso-wrap-distance-bottom:0;mso-position-horizontal:absolute;mso-position-horizontal-relative:text;mso-position-vertical:absolute;mso-position-vertical-relative:text;v-text-anchor:middle" o:gfxdata="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" fillcolor="white [3201]" strokecolor="#70ad47 [3209]" strokeweight="1pt">
                 <v:textbox>
@@ -5115,6 +5149,7 @@
           <w:noProof/>
           <w:sz w:val="28"/>
           <w:szCs w:val="28"/>
+          <w:lang w:val="en-GB" w:eastAsia="en-GB"/>
         </w:rPr>
         <mc:AlternateContent>
           <mc:Choice Requires="wps">
@@ -5233,7 +5268,7 @@
               </wp:anchor>
             </w:drawing>
           </mc:Choice>
-          <mc:Fallback>
+          <mc:Fallback xmlns:w16se="http://schemas.microsoft.com/office/word/2015/wordml/symex" xmlns:w16cid="http://schemas.microsoft.com/office/word/2016/wordml/cid" xmlns:w15="http://schemas.microsoft.com/office/word/2012/wordml" xmlns:am3d="http://schemas.microsoft.com/office/drawing/2017/model3d" xmlns:aink="http://schemas.microsoft.com/office/drawing/2016/ink" xmlns:cx8="http://schemas.microsoft.com/office/drawing/2016/5/14/chartex" xmlns:cx7="http://schemas.microsoft.com/office/drawing/2016/5/13/chartex" xmlns:cx6="http://schemas.microsoft.com/office/drawing/2016/5/12/chartex" xmlns:cx5="http://schemas.microsoft.com/office/drawing/2016/5/11/chartex" xmlns:cx4="http://schemas.microsoft.com/office/drawing/2016/5/10/chartex" xmlns:cx3="http://schemas.microsoft.com/office/drawing/2016/5/9/chartex" xmlns:cx2="http://schemas.microsoft.com/office/drawing/2015/10/21/chartex" xmlns:cx1="http://schemas.microsoft.com/office/drawing/2015/9/8/chartex" xmlns:cx="http://schemas.microsoft.com/office/drawing/2014/chartex">
             <w:pict>
               <v:rect w14:anchorId="0AAFDF4C" id="Rectangle 32" o:spid="_x0000_s1041" style="position:absolute;left:0;text-align:left;margin-left:-36pt;margin-top:3.8pt;width:96.75pt;height:62.25pt;z-index:251677696;visibility:visible;mso-wrap-style:square;mso-width-percent:0;mso-height-percent:0;mso-wrap-distance-left:9pt;mso-wrap-distance-top:0;mso-wrap-distance-right:9pt;mso-wrap-distance-bottom:0;mso-position-horizontal:absolute;mso-position-horizontal-relative:text;mso-position-vertical:absolute;mso-position-vertical-relative:text;mso-width-percent:0;mso-height-percent:0;mso-width-relative:margin;mso-height-relative:margin;v-text-anchor:middle" o:gfxdata="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" fillcolor="white [3201]" strokecolor="#70ad47 [3209]" strokeweight="1pt">
                 <v:textbox>
@@ -5305,6 +5340,7 @@
       <w:r>
         <w:rPr>
           <w:noProof/>
+          <w:lang w:val="en-GB" w:eastAsia="en-GB"/>
         </w:rPr>
         <mc:AlternateContent>
           <mc:Choice Requires="wps">
@@ -5362,7 +5398,7 @@
               </wp:anchor>
             </w:drawing>
           </mc:Choice>
-          <mc:Fallback>
+          <mc:Fallback xmlns:w16se="http://schemas.microsoft.com/office/word/2015/wordml/symex" xmlns:w16cid="http://schemas.microsoft.com/office/word/2016/wordml/cid" xmlns:w15="http://schemas.microsoft.com/office/word/2012/wordml" xmlns:am3d="http://schemas.microsoft.com/office/drawing/2017/model3d" xmlns:aink="http://schemas.microsoft.com/office/drawing/2016/ink" xmlns:cx8="http://schemas.microsoft.com/office/drawing/2016/5/14/chartex" xmlns:cx7="http://schemas.microsoft.com/office/drawing/2016/5/13/chartex" xmlns:cx6="http://schemas.microsoft.com/office/drawing/2016/5/12/chartex" xmlns:cx5="http://schemas.microsoft.com/office/drawing/2016/5/11/chartex" xmlns:cx4="http://schemas.microsoft.com/office/drawing/2016/5/10/chartex" xmlns:cx3="http://schemas.microsoft.com/office/drawing/2016/5/9/chartex" xmlns:cx2="http://schemas.microsoft.com/office/drawing/2015/10/21/chartex" xmlns:cx1="http://schemas.microsoft.com/office/drawing/2015/9/8/chartex" xmlns:cx="http://schemas.microsoft.com/office/drawing/2014/chartex">
             <w:pict>
               <v:shape w14:anchorId="7EF69C92" id="Straight Arrow Connector 34" o:spid="_x0000_s1026" type="#_x0000_t32" style="position:absolute;margin-left:60.75pt;margin-top:9pt;width:110.25pt;height:0;z-index:251679744;visibility:visible;mso-wrap-style:square;mso-width-percent:0;mso-wrap-distance-left:9pt;mso-wrap-distance-top:0;mso-wrap-distance-right:9pt;mso-wrap-distance-bottom:0;mso-position-horizontal:absolute;mso-position-horizontal-relative:text;mso-position-vertical:absolute;mso-position-vertical-relative:text;mso-width-percent:0;mso-width-relative:margin" o:gfxdata="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" strokecolor="#4472c4 [3204]" strokeweight=".5pt">
                 <v:stroke endarrow="open" joinstyle="miter"/>
@@ -5374,6 +5410,7 @@
       <w:r>
         <w:rPr>
           <w:noProof/>
+          <w:lang w:val="en-GB" w:eastAsia="en-GB"/>
         </w:rPr>
         <mc:AlternateContent>
           <mc:Choice Requires="wps">
@@ -5434,7 +5471,7 @@
               </wp:anchor>
             </w:drawing>
           </mc:Choice>
-          <mc:Fallback>
+          <mc:Fallback xmlns:w16se="http://schemas.microsoft.com/office/word/2015/wordml/symex" xmlns:w16cid="http://schemas.microsoft.com/office/word/2016/wordml/cid" xmlns:w15="http://schemas.microsoft.com/office/word/2012/wordml" xmlns:am3d="http://schemas.microsoft.com/office/drawing/2017/model3d" xmlns:aink="http://schemas.microsoft.com/office/drawing/2016/ink" xmlns:cx8="http://schemas.microsoft.com/office/drawing/2016/5/14/chartex" xmlns:cx7="http://schemas.microsoft.com/office/drawing/2016/5/13/chartex" xmlns:cx6="http://schemas.microsoft.com/office/drawing/2016/5/12/chartex" xmlns:cx5="http://schemas.microsoft.com/office/drawing/2016/5/11/chartex" xmlns:cx4="http://schemas.microsoft.com/office/drawing/2016/5/10/chartex" xmlns:cx3="http://schemas.microsoft.com/office/drawing/2016/5/9/chartex" xmlns:cx2="http://schemas.microsoft.com/office/drawing/2015/10/21/chartex" xmlns:cx1="http://schemas.microsoft.com/office/drawing/2015/9/8/chartex" xmlns:cx="http://schemas.microsoft.com/office/drawing/2014/chartex">
             <w:pict>
               <v:shape w14:anchorId="59290B46" id="Straight Arrow Connector 33" o:spid="_x0000_s1026" type="#_x0000_t32" style="position:absolute;margin-left:271.5pt;margin-top:13.85pt;width:120.75pt;height:0;z-index:251682816;visibility:visible;mso-wrap-style:square;mso-width-percent:0;mso-height-percent:0;mso-wrap-distance-left:9pt;mso-wrap-distance-top:0;mso-wrap-distance-right:9pt;mso-wrap-distance-bottom:0;mso-position-horizontal:absolute;mso-position-horizontal-relative:text;mso-position-vertical:absolute;mso-position-vertical-relative:text;mso-width-percent:0;mso-height-percent:0;mso-width-relative:margin;mso-height-relative:margin" o:gfxdata="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" strokecolor="#4472c4 [3204]" strokeweight=".5pt">
                 <v:stroke endarrow="open" joinstyle="miter"/>
@@ -5606,8 +5643,13 @@
           </w:tcPr>
           <w:p>
             <w:r>
-              <w:t xml:space="preserve">                Signal_TIR_Mode</w:t>
-            </w:r>
+              <w:t xml:space="preserve">                </w:t>
+            </w:r>
+            <w:proofErr w:type="spellStart"/>
+            <w:r>
+              <w:t>Signal_TIR_Mode</w:t>
+            </w:r>
+            <w:proofErr w:type="spellEnd"/>
           </w:p>
           <w:p>
             <w:pPr>
@@ -5699,6 +5741,7 @@
               </w:rPr>
               <w:t xml:space="preserve">                       </w:t>
             </w:r>
+            <w:proofErr w:type="spellStart"/>
             <w:r>
               <w:rPr>
                 <w:sz w:val="20"/>
@@ -5720,6 +5763,7 @@
               </w:rPr>
               <w:t>Data</w:t>
             </w:r>
+            <w:proofErr w:type="spellEnd"/>
           </w:p>
           <w:p>
             <w:pPr>
@@ -5777,12 +5821,14 @@
                 <w:rFonts w:cstheme="majorBidi"/>
               </w:rPr>
             </w:pPr>
+            <w:proofErr w:type="spellStart"/>
             <w:r>
               <w:rPr>
                 <w:rFonts w:cstheme="majorBidi"/>
               </w:rPr>
               <w:t>LEDString_t</w:t>
             </w:r>
+            <w:proofErr w:type="spellEnd"/>
           </w:p>
         </w:tc>
       </w:tr>
@@ -5863,6 +5909,7 @@
           <w:noProof/>
           <w:sz w:val="28"/>
           <w:szCs w:val="28"/>
+          <w:lang w:val="en-GB" w:eastAsia="en-GB"/>
         </w:rPr>
         <mc:AlternateContent>
           <mc:Choice Requires="wps">
@@ -5919,9 +5966,11 @@
                       <wps:txbx>
                         <w:txbxContent>
                           <w:p>
+                            <w:proofErr w:type="spellStart"/>
                             <w:r>
                               <w:t>Signal_LEDsData</w:t>
                             </w:r>
+                            <w:proofErr w:type="spellEnd"/>
                           </w:p>
                           <w:p/>
                         </w:txbxContent>
@@ -5944,7 +5993,7 @@
               </wp:anchor>
             </w:drawing>
           </mc:Choice>
-          <mc:Fallback>
+          <mc:Fallback xmlns:w16se="http://schemas.microsoft.com/office/word/2015/wordml/symex" xmlns:w16cid="http://schemas.microsoft.com/office/word/2016/wordml/cid" xmlns:w15="http://schemas.microsoft.com/office/word/2012/wordml" xmlns:am3d="http://schemas.microsoft.com/office/drawing/2017/model3d" xmlns:aink="http://schemas.microsoft.com/office/drawing/2016/ink" xmlns:cx8="http://schemas.microsoft.com/office/drawing/2016/5/14/chartex" xmlns:cx7="http://schemas.microsoft.com/office/drawing/2016/5/13/chartex" xmlns:cx6="http://schemas.microsoft.com/office/drawing/2016/5/12/chartex" xmlns:cx5="http://schemas.microsoft.com/office/drawing/2016/5/11/chartex" xmlns:cx4="http://schemas.microsoft.com/office/drawing/2016/5/10/chartex" xmlns:cx3="http://schemas.microsoft.com/office/drawing/2016/5/9/chartex" xmlns:cx2="http://schemas.microsoft.com/office/drawing/2015/10/21/chartex" xmlns:cx1="http://schemas.microsoft.com/office/drawing/2015/9/8/chartex" xmlns:cx="http://schemas.microsoft.com/office/drawing/2014/chartex">
             <w:pict>
               <v:shape w14:anchorId="73EFE70D" id="Text Box 35" o:spid="_x0000_s1042" type="#_x0000_t202" style="position:absolute;left:0;text-align:left;margin-left:281.25pt;margin-top:17.4pt;width:102pt;height:24.75pt;z-index:251692032;visibility:visible;mso-wrap-style:square;mso-width-percent:0;mso-height-percent:0;mso-wrap-distance-left:9pt;mso-wrap-distance-top:0;mso-wrap-distance-right:9pt;mso-wrap-distance-bottom:0;mso-position-horizontal:absolute;mso-position-horizontal-relative:text;mso-position-vertical:absolute;mso-position-vertical-relative:text;mso-width-percent:0;mso-height-percent:0;mso-width-relative:margin;mso-height-relative:margin;v-text-anchor:top" o:gfxdata="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" fillcolor="white [3201]" strokecolor="white [3212]" strokeweight=".5pt">
                 <v:textbox>
@@ -5967,6 +6016,7 @@
           <w:noProof/>
           <w:sz w:val="28"/>
           <w:szCs w:val="28"/>
+          <w:lang w:val="en-GB" w:eastAsia="en-GB"/>
         </w:rPr>
         <mc:AlternateContent>
           <mc:Choice Requires="wps">
@@ -6023,9 +6073,11 @@
                       <wps:txbx>
                         <w:txbxContent>
                           <w:p>
+                            <w:proofErr w:type="spellStart"/>
                             <w:r>
                               <w:t>Signal_TIL_Mode</w:t>
                             </w:r>
+                            <w:proofErr w:type="spellEnd"/>
                           </w:p>
                           <w:p/>
                         </w:txbxContent>
@@ -6048,7 +6100,7 @@
               </wp:anchor>
             </w:drawing>
           </mc:Choice>
-          <mc:Fallback>
+          <mc:Fallback xmlns:w16se="http://schemas.microsoft.com/office/word/2015/wordml/symex" xmlns:w16cid="http://schemas.microsoft.com/office/word/2016/wordml/cid" xmlns:w15="http://schemas.microsoft.com/office/word/2012/wordml" xmlns:am3d="http://schemas.microsoft.com/office/drawing/2017/model3d" xmlns:aink="http://schemas.microsoft.com/office/drawing/2016/ink" xmlns:cx8="http://schemas.microsoft.com/office/drawing/2016/5/14/chartex" xmlns:cx7="http://schemas.microsoft.com/office/drawing/2016/5/13/chartex" xmlns:cx6="http://schemas.microsoft.com/office/drawing/2016/5/12/chartex" xmlns:cx5="http://schemas.microsoft.com/office/drawing/2016/5/11/chartex" xmlns:cx4="http://schemas.microsoft.com/office/drawing/2016/5/10/chartex" xmlns:cx3="http://schemas.microsoft.com/office/drawing/2016/5/9/chartex" xmlns:cx2="http://schemas.microsoft.com/office/drawing/2015/10/21/chartex" xmlns:cx1="http://schemas.microsoft.com/office/drawing/2015/9/8/chartex" xmlns:cx="http://schemas.microsoft.com/office/drawing/2014/chartex">
             <w:pict>
               <v:shape w14:anchorId="238EB493" id="Text Box 36" o:spid="_x0000_s1043" type="#_x0000_t202" style="position:absolute;left:0;text-align:left;margin-left:69pt;margin-top:17.4pt;width:96pt;height:24.75pt;z-index:251688960;visibility:visible;mso-wrap-style:square;mso-width-percent:0;mso-height-percent:0;mso-wrap-distance-left:9pt;mso-wrap-distance-top:0;mso-wrap-distance-right:9pt;mso-wrap-distance-bottom:0;mso-position-horizontal:absolute;mso-position-horizontal-relative:text;mso-position-vertical:absolute;mso-position-vertical-relative:text;mso-width-percent:0;mso-height-percent:0;mso-width-relative:margin;mso-height-relative:margin;v-text-anchor:top" o:gfxdata="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" fillcolor="white [3201]" strokecolor="white [3212]" strokeweight=".5pt">
                 <v:textbox>
@@ -6071,6 +6123,7 @@
           <w:noProof/>
           <w:sz w:val="28"/>
           <w:szCs w:val="28"/>
+          <w:lang w:val="en-GB" w:eastAsia="en-GB"/>
         </w:rPr>
         <mc:AlternateContent>
           <mc:Choice Requires="wps">
@@ -6181,7 +6234,7 @@
               </wp:anchor>
             </w:drawing>
           </mc:Choice>
-          <mc:Fallback>
+          <mc:Fallback xmlns:w16se="http://schemas.microsoft.com/office/word/2015/wordml/symex" xmlns:w16cid="http://schemas.microsoft.com/office/word/2016/wordml/cid" xmlns:w15="http://schemas.microsoft.com/office/word/2012/wordml" xmlns:am3d="http://schemas.microsoft.com/office/drawing/2017/model3d" xmlns:aink="http://schemas.microsoft.com/office/drawing/2016/ink" xmlns:cx8="http://schemas.microsoft.com/office/drawing/2016/5/14/chartex" xmlns:cx7="http://schemas.microsoft.com/office/drawing/2016/5/13/chartex" xmlns:cx6="http://schemas.microsoft.com/office/drawing/2016/5/12/chartex" xmlns:cx5="http://schemas.microsoft.com/office/drawing/2016/5/11/chartex" xmlns:cx4="http://schemas.microsoft.com/office/drawing/2016/5/10/chartex" xmlns:cx3="http://schemas.microsoft.com/office/drawing/2016/5/9/chartex" xmlns:cx2="http://schemas.microsoft.com/office/drawing/2015/10/21/chartex" xmlns:cx1="http://schemas.microsoft.com/office/drawing/2015/9/8/chartex" xmlns:cx="http://schemas.microsoft.com/office/drawing/2014/chartex">
             <w:pict>
               <v:rect w14:anchorId="3196810E" id="Rectangle 37" o:spid="_x0000_s1044" style="position:absolute;left:0;text-align:left;margin-left:171pt;margin-top:17.75pt;width:100.5pt;height:134.25pt;z-index:251686912;visibility:visible;mso-wrap-style:square;mso-width-percent:0;mso-height-percent:0;mso-wrap-distance-left:9pt;mso-wrap-distance-top:0;mso-wrap-distance-right:9pt;mso-wrap-distance-bottom:0;mso-position-horizontal:absolute;mso-position-horizontal-relative:text;mso-position-vertical:absolute;mso-position-vertical-relative:text;mso-width-percent:0;mso-height-percent:0;mso-width-relative:margin;mso-height-relative:margin;v-text-anchor:middle" o:gfxdata="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" fillcolor="white [3201]" strokecolor="#70ad47 [3209]" strokeweight="1pt">
                 <v:textbox>
@@ -6242,6 +6295,7 @@
           <w:noProof/>
           <w:sz w:val="28"/>
           <w:szCs w:val="28"/>
+          <w:lang w:val="en-GB" w:eastAsia="en-GB"/>
         </w:rPr>
         <mc:AlternateContent>
           <mc:Choice Requires="wps">
@@ -6318,7 +6372,7 @@
               </wp:anchor>
             </w:drawing>
           </mc:Choice>
-          <mc:Fallback>
+          <mc:Fallback xmlns:w16se="http://schemas.microsoft.com/office/word/2015/wordml/symex" xmlns:w16cid="http://schemas.microsoft.com/office/word/2016/wordml/cid" xmlns:w15="http://schemas.microsoft.com/office/word/2012/wordml" xmlns:am3d="http://schemas.microsoft.com/office/drawing/2017/model3d" xmlns:aink="http://schemas.microsoft.com/office/drawing/2016/ink" xmlns:cx8="http://schemas.microsoft.com/office/drawing/2016/5/14/chartex" xmlns:cx7="http://schemas.microsoft.com/office/drawing/2016/5/13/chartex" xmlns:cx6="http://schemas.microsoft.com/office/drawing/2016/5/12/chartex" xmlns:cx5="http://schemas.microsoft.com/office/drawing/2016/5/11/chartex" xmlns:cx4="http://schemas.microsoft.com/office/drawing/2016/5/10/chartex" xmlns:cx3="http://schemas.microsoft.com/office/drawing/2016/5/9/chartex" xmlns:cx2="http://schemas.microsoft.com/office/drawing/2015/10/21/chartex" xmlns:cx1="http://schemas.microsoft.com/office/drawing/2015/9/8/chartex" xmlns:cx="http://schemas.microsoft.com/office/drawing/2014/chartex">
             <w:pict>
               <v:rect w14:anchorId="73516480" id="Rectangle 38" o:spid="_x0000_s1045" style="position:absolute;left:0;text-align:left;margin-left:392.25pt;margin-top:17.65pt;width:114.75pt;height:66.75pt;z-index:251689984;visibility:visible;mso-wrap-style:square;mso-wrap-distance-left:9pt;mso-wrap-distance-top:0;mso-wrap-distance-right:9pt;mso-wrap-distance-bottom:0;mso-position-horizontal:absolute;mso-position-horizontal-relative:text;mso-position-vertical:absolute;mso-position-vertical-relative:text;v-text-anchor:middle" o:gfxdata="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" fillcolor="white [3201]" strokecolor="#70ad47 [3209]" strokeweight="1pt">
                 <v:textbox>
@@ -6360,6 +6414,7 @@
           <w:noProof/>
           <w:sz w:val="28"/>
           <w:szCs w:val="28"/>
+          <w:lang w:val="en-GB" w:eastAsia="en-GB"/>
         </w:rPr>
         <mc:AlternateContent>
           <mc:Choice Requires="wps">
@@ -6478,7 +6533,7 @@
               </wp:anchor>
             </w:drawing>
           </mc:Choice>
-          <mc:Fallback>
+          <mc:Fallback xmlns:w16se="http://schemas.microsoft.com/office/word/2015/wordml/symex" xmlns:w16cid="http://schemas.microsoft.com/office/word/2016/wordml/cid" xmlns:w15="http://schemas.microsoft.com/office/word/2012/wordml" xmlns:am3d="http://schemas.microsoft.com/office/drawing/2017/model3d" xmlns:aink="http://schemas.microsoft.com/office/drawing/2016/ink" xmlns:cx8="http://schemas.microsoft.com/office/drawing/2016/5/14/chartex" xmlns:cx7="http://schemas.microsoft.com/office/drawing/2016/5/13/chartex" xmlns:cx6="http://schemas.microsoft.com/office/drawing/2016/5/12/chartex" xmlns:cx5="http://schemas.microsoft.com/office/drawing/2016/5/11/chartex" xmlns:cx4="http://schemas.microsoft.com/office/drawing/2016/5/10/chartex" xmlns:cx3="http://schemas.microsoft.com/office/drawing/2016/5/9/chartex" xmlns:cx2="http://schemas.microsoft.com/office/drawing/2015/10/21/chartex" xmlns:cx1="http://schemas.microsoft.com/office/drawing/2015/9/8/chartex" xmlns:cx="http://schemas.microsoft.com/office/drawing/2014/chartex">
             <w:pict>
               <v:rect w14:anchorId="7737A9DD" id="Rectangle 39" o:spid="_x0000_s1046" style="position:absolute;left:0;text-align:left;margin-left:-36pt;margin-top:3.8pt;width:96.75pt;height:62.25pt;z-index:251685888;visibility:visible;mso-wrap-style:square;mso-width-percent:0;mso-height-percent:0;mso-wrap-distance-left:9pt;mso-wrap-distance-top:0;mso-wrap-distance-right:9pt;mso-wrap-distance-bottom:0;mso-position-horizontal:absolute;mso-position-horizontal-relative:text;mso-position-vertical:absolute;mso-position-vertical-relative:text;mso-width-percent:0;mso-height-percent:0;mso-width-relative:margin;mso-height-relative:margin;v-text-anchor:middle" o:gfxdata="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" fillcolor="white [3201]" strokecolor="#70ad47 [3209]" strokeweight="1pt">
                 <v:textbox>
@@ -6550,6 +6605,7 @@
       <w:r>
         <w:rPr>
           <w:noProof/>
+          <w:lang w:val="en-GB" w:eastAsia="en-GB"/>
         </w:rPr>
         <mc:AlternateContent>
           <mc:Choice Requires="wps">
@@ -6607,7 +6663,7 @@
               </wp:anchor>
             </w:drawing>
           </mc:Choice>
-          <mc:Fallback>
+          <mc:Fallback xmlns:w16se="http://schemas.microsoft.com/office/word/2015/wordml/symex" xmlns:w16cid="http://schemas.microsoft.com/office/word/2016/wordml/cid" xmlns:w15="http://schemas.microsoft.com/office/word/2012/wordml" xmlns:am3d="http://schemas.microsoft.com/office/drawing/2017/model3d" xmlns:aink="http://schemas.microsoft.com/office/drawing/2016/ink" xmlns:cx8="http://schemas.microsoft.com/office/drawing/2016/5/14/chartex" xmlns:cx7="http://schemas.microsoft.com/office/drawing/2016/5/13/chartex" xmlns:cx6="http://schemas.microsoft.com/office/drawing/2016/5/12/chartex" xmlns:cx5="http://schemas.microsoft.com/office/drawing/2016/5/11/chartex" xmlns:cx4="http://schemas.microsoft.com/office/drawing/2016/5/10/chartex" xmlns:cx3="http://schemas.microsoft.com/office/drawing/2016/5/9/chartex" xmlns:cx2="http://schemas.microsoft.com/office/drawing/2015/10/21/chartex" xmlns:cx1="http://schemas.microsoft.com/office/drawing/2015/9/8/chartex" xmlns:cx="http://schemas.microsoft.com/office/drawing/2014/chartex">
             <w:pict>
               <v:shape w14:anchorId="00792480" id="Straight Arrow Connector 40" o:spid="_x0000_s1026" type="#_x0000_t32" style="position:absolute;margin-left:60.75pt;margin-top:9pt;width:110.25pt;height:0;z-index:251687936;visibility:visible;mso-wrap-style:square;mso-width-percent:0;mso-wrap-distance-left:9pt;mso-wrap-distance-top:0;mso-wrap-distance-right:9pt;mso-wrap-distance-bottom:0;mso-position-horizontal:absolute;mso-position-horizontal-relative:text;mso-position-vertical:absolute;mso-position-vertical-relative:text;mso-width-percent:0;mso-width-relative:margin" o:gfxdata="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" strokecolor="#4472c4 [3204]" strokeweight=".5pt">
                 <v:stroke endarrow="open" joinstyle="miter"/>
@@ -6619,6 +6675,7 @@
       <w:r>
         <w:rPr>
           <w:noProof/>
+          <w:lang w:val="en-GB" w:eastAsia="en-GB"/>
         </w:rPr>
         <mc:AlternateContent>
           <mc:Choice Requires="wps">
@@ -6679,7 +6736,7 @@
               </wp:anchor>
             </w:drawing>
           </mc:Choice>
-          <mc:Fallback>
+          <mc:Fallback xmlns:w16se="http://schemas.microsoft.com/office/word/2015/wordml/symex" xmlns:w16cid="http://schemas.microsoft.com/office/word/2016/wordml/cid" xmlns:w15="http://schemas.microsoft.com/office/word/2012/wordml" xmlns:am3d="http://schemas.microsoft.com/office/drawing/2017/model3d" xmlns:aink="http://schemas.microsoft.com/office/drawing/2016/ink" xmlns:cx8="http://schemas.microsoft.com/office/drawing/2016/5/14/chartex" xmlns:cx7="http://schemas.microsoft.com/office/drawing/2016/5/13/chartex" xmlns:cx6="http://schemas.microsoft.com/office/drawing/2016/5/12/chartex" xmlns:cx5="http://schemas.microsoft.com/office/drawing/2016/5/11/chartex" xmlns:cx4="http://schemas.microsoft.com/office/drawing/2016/5/10/chartex" xmlns:cx3="http://schemas.microsoft.com/office/drawing/2016/5/9/chartex" xmlns:cx2="http://schemas.microsoft.com/office/drawing/2015/10/21/chartex" xmlns:cx1="http://schemas.microsoft.com/office/drawing/2015/9/8/chartex" xmlns:cx="http://schemas.microsoft.com/office/drawing/2014/chartex">
             <w:pict>
               <v:shape w14:anchorId="5C400089" id="Straight Arrow Connector 41" o:spid="_x0000_s1026" type="#_x0000_t32" style="position:absolute;margin-left:271.5pt;margin-top:13.85pt;width:120.75pt;height:0;z-index:251691008;visibility:visible;mso-wrap-style:square;mso-width-percent:0;mso-height-percent:0;mso-wrap-distance-left:9pt;mso-wrap-distance-top:0;mso-wrap-distance-right:9pt;mso-wrap-distance-bottom:0;mso-position-horizontal:absolute;mso-position-horizontal-relative:text;mso-position-vertical:absolute;mso-position-vertical-relative:text;mso-width-percent:0;mso-height-percent:0;mso-width-relative:margin;mso-height-relative:margin" o:gfxdata="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" strokecolor="#4472c4 [3204]" strokeweight=".5pt">
                 <v:stroke endarrow="open" joinstyle="miter"/>
@@ -6851,8 +6908,13 @@
           </w:tcPr>
           <w:p>
             <w:r>
-              <w:t xml:space="preserve">                Signal_TIL_Mode</w:t>
-            </w:r>
+              <w:t xml:space="preserve">                </w:t>
+            </w:r>
+            <w:proofErr w:type="spellStart"/>
+            <w:r>
+              <w:t>Signal_TIL_Mode</w:t>
+            </w:r>
+            <w:proofErr w:type="spellEnd"/>
           </w:p>
           <w:p>
             <w:pPr>
@@ -6944,6 +7006,7 @@
               </w:rPr>
               <w:t xml:space="preserve">                       </w:t>
             </w:r>
+            <w:proofErr w:type="spellStart"/>
             <w:r>
               <w:rPr>
                 <w:sz w:val="20"/>
@@ -6965,6 +7028,7 @@
               </w:rPr>
               <w:t>Data</w:t>
             </w:r>
+            <w:proofErr w:type="spellEnd"/>
           </w:p>
           <w:p>
             <w:pPr>
@@ -7022,12 +7086,14 @@
                 <w:rFonts w:cstheme="majorBidi"/>
               </w:rPr>
             </w:pPr>
+            <w:proofErr w:type="spellStart"/>
             <w:r>
               <w:rPr>
                 <w:rFonts w:cstheme="majorBidi"/>
               </w:rPr>
               <w:t>LEDString_t</w:t>
             </w:r>
+            <w:proofErr w:type="spellEnd"/>
           </w:p>
         </w:tc>
       </w:tr>
@@ -7178,6 +7244,7 @@
           <w:noProof/>
           <w:sz w:val="28"/>
           <w:szCs w:val="28"/>
+          <w:lang w:val="en-GB" w:eastAsia="en-GB"/>
         </w:rPr>
         <mc:AlternateContent>
           <mc:Choice Requires="wps">
@@ -7234,9 +7301,11 @@
                       <wps:txbx>
                         <w:txbxContent>
                           <w:p>
+                            <w:proofErr w:type="spellStart"/>
                             <w:r>
                               <w:t>Signal_LEDsData</w:t>
                             </w:r>
+                            <w:proofErr w:type="spellEnd"/>
                           </w:p>
                           <w:p/>
                         </w:txbxContent>
@@ -7259,7 +7328,7 @@
               </wp:anchor>
             </w:drawing>
           </mc:Choice>
-          <mc:Fallback>
+          <mc:Fallback xmlns:w16se="http://schemas.microsoft.com/office/word/2015/wordml/symex" xmlns:w16cid="http://schemas.microsoft.com/office/word/2016/wordml/cid" xmlns:w15="http://schemas.microsoft.com/office/word/2012/wordml" xmlns:am3d="http://schemas.microsoft.com/office/drawing/2017/model3d" xmlns:aink="http://schemas.microsoft.com/office/drawing/2016/ink" xmlns:cx8="http://schemas.microsoft.com/office/drawing/2016/5/14/chartex" xmlns:cx7="http://schemas.microsoft.com/office/drawing/2016/5/13/chartex" xmlns:cx6="http://schemas.microsoft.com/office/drawing/2016/5/12/chartex" xmlns:cx5="http://schemas.microsoft.com/office/drawing/2016/5/11/chartex" xmlns:cx4="http://schemas.microsoft.com/office/drawing/2016/5/10/chartex" xmlns:cx3="http://schemas.microsoft.com/office/drawing/2016/5/9/chartex" xmlns:cx2="http://schemas.microsoft.com/office/drawing/2015/10/21/chartex" xmlns:cx1="http://schemas.microsoft.com/office/drawing/2015/9/8/chartex" xmlns:cx="http://schemas.microsoft.com/office/drawing/2014/chartex">
             <w:pict>
               <v:shape w14:anchorId="25B75C79" id="Text Box 42" o:spid="_x0000_s1047" type="#_x0000_t202" style="position:absolute;left:0;text-align:left;margin-left:281.25pt;margin-top:17.4pt;width:102pt;height:24.75pt;z-index:251700224;visibility:visible;mso-wrap-style:square;mso-width-percent:0;mso-height-percent:0;mso-wrap-distance-left:9pt;mso-wrap-distance-top:0;mso-wrap-distance-right:9pt;mso-wrap-distance-bottom:0;mso-position-horizontal:absolute;mso-position-horizontal-relative:text;mso-position-vertical:absolute;mso-position-vertical-relative:text;mso-width-percent:0;mso-height-percent:0;mso-width-relative:margin;mso-height-relative:margin;v-text-anchor:top" o:gfxdata="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" fillcolor="white [3201]" strokecolor="white [3212]" strokeweight=".5pt">
                 <v:textbox>
@@ -7282,6 +7351,7 @@
           <w:noProof/>
           <w:sz w:val="28"/>
           <w:szCs w:val="28"/>
+          <w:lang w:val="en-GB" w:eastAsia="en-GB"/>
         </w:rPr>
         <mc:AlternateContent>
           <mc:Choice Requires="wps">
@@ -7338,9 +7408,11 @@
                       <wps:txbx>
                         <w:txbxContent>
                           <w:p>
+                            <w:proofErr w:type="spellStart"/>
                             <w:r>
                               <w:t>Signal_Tail_Mode</w:t>
                             </w:r>
+                            <w:proofErr w:type="spellEnd"/>
                           </w:p>
                           <w:p/>
                         </w:txbxContent>
@@ -7363,7 +7435,7 @@
               </wp:anchor>
             </w:drawing>
           </mc:Choice>
-          <mc:Fallback>
+          <mc:Fallback xmlns:w16se="http://schemas.microsoft.com/office/word/2015/wordml/symex" xmlns:w16cid="http://schemas.microsoft.com/office/word/2016/wordml/cid" xmlns:w15="http://schemas.microsoft.com/office/word/2012/wordml" xmlns:am3d="http://schemas.microsoft.com/office/drawing/2017/model3d" xmlns:aink="http://schemas.microsoft.com/office/drawing/2016/ink" xmlns:cx8="http://schemas.microsoft.com/office/drawing/2016/5/14/chartex" xmlns:cx7="http://schemas.microsoft.com/office/drawing/2016/5/13/chartex" xmlns:cx6="http://schemas.microsoft.com/office/drawing/2016/5/12/chartex" xmlns:cx5="http://schemas.microsoft.com/office/drawing/2016/5/11/chartex" xmlns:cx4="http://schemas.microsoft.com/office/drawing/2016/5/10/chartex" xmlns:cx3="http://schemas.microsoft.com/office/drawing/2016/5/9/chartex" xmlns:cx2="http://schemas.microsoft.com/office/drawing/2015/10/21/chartex" xmlns:cx1="http://schemas.microsoft.com/office/drawing/2015/9/8/chartex" xmlns:cx="http://schemas.microsoft.com/office/drawing/2014/chartex">
             <w:pict>
               <v:shape w14:anchorId="2C44894B" id="Text Box 43" o:spid="_x0000_s1048" type="#_x0000_t202" style="position:absolute;left:0;text-align:left;margin-left:69pt;margin-top:17.4pt;width:96pt;height:24.75pt;z-index:251697152;visibility:visible;mso-wrap-style:square;mso-width-percent:0;mso-height-percent:0;mso-wrap-distance-left:9pt;mso-wrap-distance-top:0;mso-wrap-distance-right:9pt;mso-wrap-distance-bottom:0;mso-position-horizontal:absolute;mso-position-horizontal-relative:text;mso-position-vertical:absolute;mso-position-vertical-relative:text;mso-width-percent:0;mso-height-percent:0;mso-width-relative:margin;mso-height-relative:margin;v-text-anchor:top" o:gfxdata="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" fillcolor="white [3201]" strokecolor="white [3212]" strokeweight=".5pt">
                 <v:textbox>
@@ -7386,6 +7458,7 @@
           <w:noProof/>
           <w:sz w:val="28"/>
           <w:szCs w:val="28"/>
+          <w:lang w:val="en-GB" w:eastAsia="en-GB"/>
         </w:rPr>
         <mc:AlternateContent>
           <mc:Choice Requires="wps">
@@ -7496,7 +7569,7 @@
               </wp:anchor>
             </w:drawing>
           </mc:Choice>
-          <mc:Fallback>
+          <mc:Fallback xmlns:w16se="http://schemas.microsoft.com/office/word/2015/wordml/symex" xmlns:w16cid="http://schemas.microsoft.com/office/word/2016/wordml/cid" xmlns:w15="http://schemas.microsoft.com/office/word/2012/wordml" xmlns:am3d="http://schemas.microsoft.com/office/drawing/2017/model3d" xmlns:aink="http://schemas.microsoft.com/office/drawing/2016/ink" xmlns:cx8="http://schemas.microsoft.com/office/drawing/2016/5/14/chartex" xmlns:cx7="http://schemas.microsoft.com/office/drawing/2016/5/13/chartex" xmlns:cx6="http://schemas.microsoft.com/office/drawing/2016/5/12/chartex" xmlns:cx5="http://schemas.microsoft.com/office/drawing/2016/5/11/chartex" xmlns:cx4="http://schemas.microsoft.com/office/drawing/2016/5/10/chartex" xmlns:cx3="http://schemas.microsoft.com/office/drawing/2016/5/9/chartex" xmlns:cx2="http://schemas.microsoft.com/office/drawing/2015/10/21/chartex" xmlns:cx1="http://schemas.microsoft.com/office/drawing/2015/9/8/chartex" xmlns:cx="http://schemas.microsoft.com/office/drawing/2014/chartex">
             <w:pict>
               <v:rect w14:anchorId="183D6905" id="Rectangle 44" o:spid="_x0000_s1049" style="position:absolute;left:0;text-align:left;margin-left:171pt;margin-top:17.75pt;width:100.5pt;height:134.25pt;z-index:251695104;visibility:visible;mso-wrap-style:square;mso-width-percent:0;mso-height-percent:0;mso-wrap-distance-left:9pt;mso-wrap-distance-top:0;mso-wrap-distance-right:9pt;mso-wrap-distance-bottom:0;mso-position-horizontal:absolute;mso-position-horizontal-relative:text;mso-position-vertical:absolute;mso-position-vertical-relative:text;mso-width-percent:0;mso-height-percent:0;mso-width-relative:margin;mso-height-relative:margin;v-text-anchor:middle" o:gfxdata="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" fillcolor="white [3201]" strokecolor="#70ad47 [3209]" strokeweight="1pt">
                 <v:textbox>
@@ -7557,6 +7630,7 @@
           <w:noProof/>
           <w:sz w:val="28"/>
           <w:szCs w:val="28"/>
+          <w:lang w:val="en-GB" w:eastAsia="en-GB"/>
         </w:rPr>
         <mc:AlternateContent>
           <mc:Choice Requires="wps">
@@ -7633,7 +7707,7 @@
               </wp:anchor>
             </w:drawing>
           </mc:Choice>
-          <mc:Fallback>
+          <mc:Fallback xmlns:w16se="http://schemas.microsoft.com/office/word/2015/wordml/symex" xmlns:w16cid="http://schemas.microsoft.com/office/word/2016/wordml/cid" xmlns:w15="http://schemas.microsoft.com/office/word/2012/wordml" xmlns:am3d="http://schemas.microsoft.com/office/drawing/2017/model3d" xmlns:aink="http://schemas.microsoft.com/office/drawing/2016/ink" xmlns:cx8="http://schemas.microsoft.com/office/drawing/2016/5/14/chartex" xmlns:cx7="http://schemas.microsoft.com/office/drawing/2016/5/13/chartex" xmlns:cx6="http://schemas.microsoft.com/office/drawing/2016/5/12/chartex" xmlns:cx5="http://schemas.microsoft.com/office/drawing/2016/5/11/chartex" xmlns:cx4="http://schemas.microsoft.com/office/drawing/2016/5/10/chartex" xmlns:cx3="http://schemas.microsoft.com/office/drawing/2016/5/9/chartex" xmlns:cx2="http://schemas.microsoft.com/office/drawing/2015/10/21/chartex" xmlns:cx1="http://schemas.microsoft.com/office/drawing/2015/9/8/chartex" xmlns:cx="http://schemas.microsoft.com/office/drawing/2014/chartex">
             <w:pict>
               <v:rect w14:anchorId="2661490C" id="Rectangle 45" o:spid="_x0000_s1050" style="position:absolute;left:0;text-align:left;margin-left:392.25pt;margin-top:17.65pt;width:114.75pt;height:66.75pt;z-index:251698176;visibility:visible;mso-wrap-style:square;mso-wrap-distance-left:9pt;mso-wrap-distance-top:0;mso-wrap-distance-right:9pt;mso-wrap-distance-bottom:0;mso-position-horizontal:absolute;mso-position-horizontal-relative:text;mso-position-vertical:absolute;mso-position-vertical-relative:text;v-text-anchor:middle" o:gfxdata="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" fillcolor="white [3201]" strokecolor="#70ad47 [3209]" strokeweight="1pt">
                 <v:textbox>
@@ -7675,6 +7749,7 @@
           <w:noProof/>
           <w:sz w:val="28"/>
           <w:szCs w:val="28"/>
+          <w:lang w:val="en-GB" w:eastAsia="en-GB"/>
         </w:rPr>
         <mc:AlternateContent>
           <mc:Choice Requires="wps">
@@ -7793,7 +7868,7 @@
               </wp:anchor>
             </w:drawing>
           </mc:Choice>
-          <mc:Fallback>
+          <mc:Fallback xmlns:w16se="http://schemas.microsoft.com/office/word/2015/wordml/symex" xmlns:w16cid="http://schemas.microsoft.com/office/word/2016/wordml/cid" xmlns:w15="http://schemas.microsoft.com/office/word/2012/wordml" xmlns:am3d="http://schemas.microsoft.com/office/drawing/2017/model3d" xmlns:aink="http://schemas.microsoft.com/office/drawing/2016/ink" xmlns:cx8="http://schemas.microsoft.com/office/drawing/2016/5/14/chartex" xmlns:cx7="http://schemas.microsoft.com/office/drawing/2016/5/13/chartex" xmlns:cx6="http://schemas.microsoft.com/office/drawing/2016/5/12/chartex" xmlns:cx5="http://schemas.microsoft.com/office/drawing/2016/5/11/chartex" xmlns:cx4="http://schemas.microsoft.com/office/drawing/2016/5/10/chartex" xmlns:cx3="http://schemas.microsoft.com/office/drawing/2016/5/9/chartex" xmlns:cx2="http://schemas.microsoft.com/office/drawing/2015/10/21/chartex" xmlns:cx1="http://schemas.microsoft.com/office/drawing/2015/9/8/chartex" xmlns:cx="http://schemas.microsoft.com/office/drawing/2014/chartex">
             <w:pict>
               <v:rect w14:anchorId="03922BE8" id="Rectangle 46" o:spid="_x0000_s1051" style="position:absolute;left:0;text-align:left;margin-left:-36pt;margin-top:3.8pt;width:96.75pt;height:62.25pt;z-index:251694080;visibility:visible;mso-wrap-style:square;mso-width-percent:0;mso-height-percent:0;mso-wrap-distance-left:9pt;mso-wrap-distance-top:0;mso-wrap-distance-right:9pt;mso-wrap-distance-bottom:0;mso-position-horizontal:absolute;mso-position-horizontal-relative:text;mso-position-vertical:absolute;mso-position-vertical-relative:text;mso-width-percent:0;mso-height-percent:0;mso-width-relative:margin;mso-height-relative:margin;v-text-anchor:middle" o:gfxdata="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" fillcolor="white [3201]" strokecolor="#70ad47 [3209]" strokeweight="1pt">
                 <v:textbox>
@@ -7865,6 +7940,7 @@
       <w:r>
         <w:rPr>
           <w:noProof/>
+          <w:lang w:val="en-GB" w:eastAsia="en-GB"/>
         </w:rPr>
         <mc:AlternateContent>
           <mc:Choice Requires="wps">
@@ -7922,7 +7998,7 @@
               </wp:anchor>
             </w:drawing>
           </mc:Choice>
-          <mc:Fallback>
+          <mc:Fallback xmlns:w16se="http://schemas.microsoft.com/office/word/2015/wordml/symex" xmlns:w16cid="http://schemas.microsoft.com/office/word/2016/wordml/cid" xmlns:w15="http://schemas.microsoft.com/office/word/2012/wordml" xmlns:am3d="http://schemas.microsoft.com/office/drawing/2017/model3d" xmlns:aink="http://schemas.microsoft.com/office/drawing/2016/ink" xmlns:cx8="http://schemas.microsoft.com/office/drawing/2016/5/14/chartex" xmlns:cx7="http://schemas.microsoft.com/office/drawing/2016/5/13/chartex" xmlns:cx6="http://schemas.microsoft.com/office/drawing/2016/5/12/chartex" xmlns:cx5="http://schemas.microsoft.com/office/drawing/2016/5/11/chartex" xmlns:cx4="http://schemas.microsoft.com/office/drawing/2016/5/10/chartex" xmlns:cx3="http://schemas.microsoft.com/office/drawing/2016/5/9/chartex" xmlns:cx2="http://schemas.microsoft.com/office/drawing/2015/10/21/chartex" xmlns:cx1="http://schemas.microsoft.com/office/drawing/2015/9/8/chartex" xmlns:cx="http://schemas.microsoft.com/office/drawing/2014/chartex">
             <w:pict>
               <v:shape w14:anchorId="42A1A974" id="Straight Arrow Connector 47" o:spid="_x0000_s1026" type="#_x0000_t32" style="position:absolute;margin-left:60.75pt;margin-top:9pt;width:110.25pt;height:0;z-index:251696128;visibility:visible;mso-wrap-style:square;mso-width-percent:0;mso-wrap-distance-left:9pt;mso-wrap-distance-top:0;mso-wrap-distance-right:9pt;mso-wrap-distance-bottom:0;mso-position-horizontal:absolute;mso-position-horizontal-relative:text;mso-position-vertical:absolute;mso-position-vertical-relative:text;mso-width-percent:0;mso-width-relative:margin" o:gfxdata="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" strokecolor="#4472c4 [3204]" strokeweight=".5pt">
                 <v:stroke endarrow="open" joinstyle="miter"/>
@@ -7934,6 +8010,7 @@
       <w:r>
         <w:rPr>
           <w:noProof/>
+          <w:lang w:val="en-GB" w:eastAsia="en-GB"/>
         </w:rPr>
         <mc:AlternateContent>
           <mc:Choice Requires="wps">
@@ -7994,7 +8071,7 @@
               </wp:anchor>
             </w:drawing>
           </mc:Choice>
-          <mc:Fallback>
+          <mc:Fallback xmlns:w16se="http://schemas.microsoft.com/office/word/2015/wordml/symex" xmlns:w16cid="http://schemas.microsoft.com/office/word/2016/wordml/cid" xmlns:w15="http://schemas.microsoft.com/office/word/2012/wordml" xmlns:am3d="http://schemas.microsoft.com/office/drawing/2017/model3d" xmlns:aink="http://schemas.microsoft.com/office/drawing/2016/ink" xmlns:cx8="http://schemas.microsoft.com/office/drawing/2016/5/14/chartex" xmlns:cx7="http://schemas.microsoft.com/office/drawing/2016/5/13/chartex" xmlns:cx6="http://schemas.microsoft.com/office/drawing/2016/5/12/chartex" xmlns:cx5="http://schemas.microsoft.com/office/drawing/2016/5/11/chartex" xmlns:cx4="http://schemas.microsoft.com/office/drawing/2016/5/10/chartex" xmlns:cx3="http://schemas.microsoft.com/office/drawing/2016/5/9/chartex" xmlns:cx2="http://schemas.microsoft.com/office/drawing/2015/10/21/chartex" xmlns:cx1="http://schemas.microsoft.com/office/drawing/2015/9/8/chartex" xmlns:cx="http://schemas.microsoft.com/office/drawing/2014/chartex">
             <w:pict>
               <v:shape w14:anchorId="24BDC6C6" id="Straight Arrow Connector 48" o:spid="_x0000_s1026" type="#_x0000_t32" style="position:absolute;margin-left:271.5pt;margin-top:13.85pt;width:120.75pt;height:0;z-index:251699200;visibility:visible;mso-wrap-style:square;mso-width-percent:0;mso-height-percent:0;mso-wrap-distance-left:9pt;mso-wrap-distance-top:0;mso-wrap-distance-right:9pt;mso-wrap-distance-bottom:0;mso-position-horizontal:absolute;mso-position-horizontal-relative:text;mso-position-vertical:absolute;mso-position-vertical-relative:text;mso-width-percent:0;mso-height-percent:0;mso-width-relative:margin;mso-height-relative:margin" o:gfxdata="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" strokecolor="#4472c4 [3204]" strokeweight=".5pt">
                 <v:stroke endarrow="open" joinstyle="miter"/>
@@ -8166,8 +8243,13 @@
           </w:tcPr>
           <w:p>
             <w:r>
-              <w:t xml:space="preserve">                Signal_Tail_Mode</w:t>
-            </w:r>
+              <w:t xml:space="preserve">                </w:t>
+            </w:r>
+            <w:proofErr w:type="spellStart"/>
+            <w:r>
+              <w:t>Signal_Tail_Mode</w:t>
+            </w:r>
+            <w:proofErr w:type="spellEnd"/>
           </w:p>
           <w:p>
             <w:pPr>
@@ -8259,6 +8341,7 @@
               </w:rPr>
               <w:t xml:space="preserve">                       </w:t>
             </w:r>
+            <w:proofErr w:type="spellStart"/>
             <w:r>
               <w:rPr>
                 <w:sz w:val="20"/>
@@ -8280,6 +8363,7 @@
               </w:rPr>
               <w:t>Data</w:t>
             </w:r>
+            <w:proofErr w:type="spellEnd"/>
           </w:p>
           <w:p>
             <w:pPr>
@@ -8337,12 +8421,14 @@
                 <w:rFonts w:cstheme="majorBidi"/>
               </w:rPr>
             </w:pPr>
+            <w:proofErr w:type="spellStart"/>
             <w:r>
               <w:rPr>
                 <w:rFonts w:cstheme="majorBidi"/>
               </w:rPr>
               <w:t>LEDString_t</w:t>
             </w:r>
+            <w:proofErr w:type="spellEnd"/>
           </w:p>
         </w:tc>
       </w:tr>
@@ -8473,6 +8559,7 @@
       <w:r>
         <w:rPr>
           <w:noProof/>
+          <w:lang w:val="en-GB" w:eastAsia="en-GB"/>
         </w:rPr>
         <mc:AlternateContent>
           <mc:Choice Requires="wps">
@@ -8552,7 +8639,7 @@
               </wp:anchor>
             </w:drawing>
           </mc:Choice>
-          <mc:Fallback>
+          <mc:Fallback xmlns:w16se="http://schemas.microsoft.com/office/word/2015/wordml/symex" xmlns:w16cid="http://schemas.microsoft.com/office/word/2016/wordml/cid" xmlns:w15="http://schemas.microsoft.com/office/word/2012/wordml" xmlns:am3d="http://schemas.microsoft.com/office/drawing/2017/model3d" xmlns:aink="http://schemas.microsoft.com/office/drawing/2016/ink" xmlns:cx8="http://schemas.microsoft.com/office/drawing/2016/5/14/chartex" xmlns:cx7="http://schemas.microsoft.com/office/drawing/2016/5/13/chartex" xmlns:cx6="http://schemas.microsoft.com/office/drawing/2016/5/12/chartex" xmlns:cx5="http://schemas.microsoft.com/office/drawing/2016/5/11/chartex" xmlns:cx4="http://schemas.microsoft.com/office/drawing/2016/5/10/chartex" xmlns:cx3="http://schemas.microsoft.com/office/drawing/2016/5/9/chartex" xmlns:cx2="http://schemas.microsoft.com/office/drawing/2015/10/21/chartex" xmlns:cx1="http://schemas.microsoft.com/office/drawing/2015/9/8/chartex" xmlns:cx="http://schemas.microsoft.com/office/drawing/2014/chartex">
             <w:pict>
               <v:rect w14:anchorId="2E11354F" id="Rectangle 51" o:spid="_x0000_s1052" style="position:absolute;margin-left:199.5pt;margin-top:8.85pt;width:90.75pt;height:180.75pt;z-index:251726848;visibility:visible;mso-wrap-style:square;mso-width-percent:0;mso-wrap-distance-left:9pt;mso-wrap-distance-top:0;mso-wrap-distance-right:9pt;mso-wrap-distance-bottom:0;mso-position-horizontal:absolute;mso-position-horizontal-relative:text;mso-position-vertical:absolute;mso-position-vertical-relative:text;mso-width-percent:0;mso-width-relative:margin;v-text-anchor:middle" o:gfxdata="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" fillcolor="white [3201]" strokecolor="#70ad47 [3209]" strokeweight="1pt">
                 <v:textbox>
@@ -8583,6 +8670,7 @@
       <w:r>
         <w:rPr>
           <w:noProof/>
+          <w:lang w:val="en-GB" w:eastAsia="en-GB"/>
         </w:rPr>
         <mc:AlternateContent>
           <mc:Choice Requires="wps">
@@ -8662,7 +8750,7 @@
               </wp:anchor>
             </w:drawing>
           </mc:Choice>
-          <mc:Fallback>
+          <mc:Fallback xmlns:w16se="http://schemas.microsoft.com/office/word/2015/wordml/symex" xmlns:w16cid="http://schemas.microsoft.com/office/word/2016/wordml/cid" xmlns:w15="http://schemas.microsoft.com/office/word/2012/wordml" xmlns:am3d="http://schemas.microsoft.com/office/drawing/2017/model3d" xmlns:aink="http://schemas.microsoft.com/office/drawing/2016/ink" xmlns:cx8="http://schemas.microsoft.com/office/drawing/2016/5/14/chartex" xmlns:cx7="http://schemas.microsoft.com/office/drawing/2016/5/13/chartex" xmlns:cx6="http://schemas.microsoft.com/office/drawing/2016/5/12/chartex" xmlns:cx5="http://schemas.microsoft.com/office/drawing/2016/5/11/chartex" xmlns:cx4="http://schemas.microsoft.com/office/drawing/2016/5/10/chartex" xmlns:cx3="http://schemas.microsoft.com/office/drawing/2016/5/9/chartex" xmlns:cx2="http://schemas.microsoft.com/office/drawing/2015/10/21/chartex" xmlns:cx1="http://schemas.microsoft.com/office/drawing/2015/9/8/chartex" xmlns:cx="http://schemas.microsoft.com/office/drawing/2014/chartex">
             <w:pict>
               <v:rect w14:anchorId="313116D5" id="Rectangle 50" o:spid="_x0000_s1053" style="position:absolute;margin-left:-6.8pt;margin-top:8.85pt;width:77.25pt;height:170.25pt;z-index:251727872;visibility:visible;mso-wrap-style:square;mso-width-percent:0;mso-wrap-distance-left:9pt;mso-wrap-distance-top:0;mso-wrap-distance-right:9pt;mso-wrap-distance-bottom:0;mso-position-horizontal:absolute;mso-position-horizontal-relative:text;mso-position-vertical:absolute;mso-position-vertical-relative:text;mso-width-percent:0;mso-width-relative:margin;v-text-anchor:middle" o:gfxdata="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" fillcolor="white [3201]" strokecolor="#70ad47 [3209]" strokeweight="1pt">
                 <v:textbox>
@@ -8693,6 +8781,7 @@
       <w:r>
         <w:rPr>
           <w:noProof/>
+          <w:lang w:val="en-GB" w:eastAsia="en-GB"/>
         </w:rPr>
         <mc:AlternateContent>
           <mc:Choice Requires="wps">
@@ -8769,7 +8858,7 @@
               </wp:anchor>
             </w:drawing>
           </mc:Choice>
-          <mc:Fallback>
+          <mc:Fallback xmlns:w16se="http://schemas.microsoft.com/office/word/2015/wordml/symex" xmlns:w16cid="http://schemas.microsoft.com/office/word/2016/wordml/cid" xmlns:w15="http://schemas.microsoft.com/office/word/2012/wordml" xmlns:am3d="http://schemas.microsoft.com/office/drawing/2017/model3d" xmlns:aink="http://schemas.microsoft.com/office/drawing/2016/ink" xmlns:cx8="http://schemas.microsoft.com/office/drawing/2016/5/14/chartex" xmlns:cx7="http://schemas.microsoft.com/office/drawing/2016/5/13/chartex" xmlns:cx6="http://schemas.microsoft.com/office/drawing/2016/5/12/chartex" xmlns:cx5="http://schemas.microsoft.com/office/drawing/2016/5/11/chartex" xmlns:cx4="http://schemas.microsoft.com/office/drawing/2016/5/10/chartex" xmlns:cx3="http://schemas.microsoft.com/office/drawing/2016/5/9/chartex" xmlns:cx2="http://schemas.microsoft.com/office/drawing/2015/10/21/chartex" xmlns:cx1="http://schemas.microsoft.com/office/drawing/2015/9/8/chartex" xmlns:cx="http://schemas.microsoft.com/office/drawing/2014/chartex">
             <w:pict>
               <v:rect w14:anchorId="2B7D9BF5" id="Rectangle 52" o:spid="_x0000_s1054" style="position:absolute;margin-left:5in;margin-top:8.85pt;width:93pt;height:193.5pt;z-index:251703296;visibility:visible;mso-wrap-style:square;mso-wrap-distance-left:9pt;mso-wrap-distance-top:0;mso-wrap-distance-right:9pt;mso-wrap-distance-bottom:0;mso-position-horizontal:absolute;mso-position-horizontal-relative:text;mso-position-vertical:absolute;mso-position-vertical-relative:text;v-text-anchor:middle" o:gfxdata="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" fillcolor="white [3201]" strokecolor="#70ad47 [3209]" strokeweight="1pt">
                 <v:textbox>
@@ -8815,6 +8904,7 @@
       <w:r>
         <w:rPr>
           <w:noProof/>
+          <w:lang w:val="en-GB" w:eastAsia="en-GB"/>
         </w:rPr>
         <mc:AlternateContent>
           <mc:Choice Requires="wps">
@@ -8871,21 +8961,11 @@
                       <wps:txbx>
                         <w:txbxContent>
                           <w:p>
+                            <w:proofErr w:type="spellStart"/>
                             <w:r>
-                              <w:t>Switches</w:t>
+                              <w:t>Switches_Status_Signal</w:t>
                             </w:r>
-                            <w:r>
-                              <w:t>_</w:t>
-                            </w:r>
-                            <w:r>
-                              <w:t>Status</w:t>
-                            </w:r>
-                            <w:r>
-                              <w:t>_</w:t>
-                            </w:r>
-                            <w:r>
-                              <w:t>Signal</w:t>
-                            </w:r>
+                            <w:proofErr w:type="spellEnd"/>
                           </w:p>
                         </w:txbxContent>
                       </wps:txbx>
@@ -8907,7 +8987,7 @@
               </wp:anchor>
             </w:drawing>
           </mc:Choice>
-          <mc:Fallback>
+          <mc:Fallback xmlns:w16se="http://schemas.microsoft.com/office/word/2015/wordml/symex" xmlns:w16cid="http://schemas.microsoft.com/office/word/2016/wordml/cid" xmlns:w15="http://schemas.microsoft.com/office/word/2012/wordml" xmlns:am3d="http://schemas.microsoft.com/office/drawing/2017/model3d" xmlns:aink="http://schemas.microsoft.com/office/drawing/2016/ink" xmlns:cx8="http://schemas.microsoft.com/office/drawing/2016/5/14/chartex" xmlns:cx7="http://schemas.microsoft.com/office/drawing/2016/5/13/chartex" xmlns:cx6="http://schemas.microsoft.com/office/drawing/2016/5/12/chartex" xmlns:cx5="http://schemas.microsoft.com/office/drawing/2016/5/11/chartex" xmlns:cx4="http://schemas.microsoft.com/office/drawing/2016/5/10/chartex" xmlns:cx3="http://schemas.microsoft.com/office/drawing/2016/5/9/chartex" xmlns:cx2="http://schemas.microsoft.com/office/drawing/2015/10/21/chartex" xmlns:cx1="http://schemas.microsoft.com/office/drawing/2015/9/8/chartex" xmlns:cx="http://schemas.microsoft.com/office/drawing/2014/chartex">
             <w:pict>
               <v:shape w14:anchorId="3D4AB548" id="Text Box 62" o:spid="_x0000_s1055" type="#_x0000_t202" style="position:absolute;left:0;text-align:left;margin-left:70.5pt;margin-top:5.35pt;width:124.5pt;height:24.75pt;z-index:251716608;visibility:visible;mso-wrap-style:square;mso-width-percent:0;mso-height-percent:0;mso-wrap-distance-left:9pt;mso-wrap-distance-top:0;mso-wrap-distance-right:9pt;mso-wrap-distance-bottom:0;mso-position-horizontal:absolute;mso-position-horizontal-relative:text;mso-position-vertical:absolute;mso-position-vertical-relative:text;mso-width-percent:0;mso-height-percent:0;mso-width-relative:margin;mso-height-relative:margin;v-text-anchor:top" o:gfxdata="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" fillcolor="white [3201]" strokecolor="white [3212]" strokeweight=".5pt">
                 <v:textbox>
@@ -8949,6 +9029,7 @@
       <w:r>
         <w:rPr>
           <w:noProof/>
+          <w:lang w:val="en-GB" w:eastAsia="en-GB"/>
         </w:rPr>
         <mc:AlternateContent>
           <mc:Choice Requires="wps">
@@ -9006,7 +9087,7 @@
               </wp:anchor>
             </w:drawing>
           </mc:Choice>
-          <mc:Fallback>
+          <mc:Fallback xmlns:w16se="http://schemas.microsoft.com/office/word/2015/wordml/symex" xmlns:w16cid="http://schemas.microsoft.com/office/word/2016/wordml/cid" xmlns:w15="http://schemas.microsoft.com/office/word/2012/wordml" xmlns:am3d="http://schemas.microsoft.com/office/drawing/2017/model3d" xmlns:aink="http://schemas.microsoft.com/office/drawing/2016/ink" xmlns:cx8="http://schemas.microsoft.com/office/drawing/2016/5/14/chartex" xmlns:cx7="http://schemas.microsoft.com/office/drawing/2016/5/13/chartex" xmlns:cx6="http://schemas.microsoft.com/office/drawing/2016/5/12/chartex" xmlns:cx5="http://schemas.microsoft.com/office/drawing/2016/5/11/chartex" xmlns:cx4="http://schemas.microsoft.com/office/drawing/2016/5/10/chartex" xmlns:cx3="http://schemas.microsoft.com/office/drawing/2016/5/9/chartex" xmlns:cx2="http://schemas.microsoft.com/office/drawing/2015/10/21/chartex" xmlns:cx1="http://schemas.microsoft.com/office/drawing/2015/9/8/chartex" xmlns:cx="http://schemas.microsoft.com/office/drawing/2014/chartex">
             <w:pict>
               <v:shape w14:anchorId="6A0A5509" id="Straight Arrow Connector 58" o:spid="_x0000_s1026" type="#_x0000_t32" style="position:absolute;margin-left:70.5pt;margin-top:6.4pt;width:129pt;height:0;z-index:251709440;visibility:visible;mso-wrap-style:square;mso-width-percent:0;mso-wrap-distance-left:9pt;mso-wrap-distance-top:0;mso-wrap-distance-right:9pt;mso-wrap-distance-bottom:0;mso-position-horizontal:absolute;mso-position-horizontal-relative:text;mso-position-vertical:absolute;mso-position-vertical-relative:text;mso-width-percent:0;mso-width-relative:margin" o:gfxdata="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" strokecolor="#4472c4 [3204]" strokeweight=".5pt">
                 <v:stroke endarrow="open" joinstyle="miter"/>
@@ -9018,6 +9099,7 @@
       <w:r>
         <w:rPr>
           <w:noProof/>
+          <w:lang w:val="en-GB" w:eastAsia="en-GB"/>
         </w:rPr>
         <mc:AlternateContent>
           <mc:Choice Requires="wps">
@@ -9072,7 +9154,7 @@
               </wp:anchor>
             </w:drawing>
           </mc:Choice>
-          <mc:Fallback>
+          <mc:Fallback xmlns:w16se="http://schemas.microsoft.com/office/word/2015/wordml/symex" xmlns:w16cid="http://schemas.microsoft.com/office/word/2016/wordml/cid" xmlns:w15="http://schemas.microsoft.com/office/word/2012/wordml" xmlns:am3d="http://schemas.microsoft.com/office/drawing/2017/model3d" xmlns:aink="http://schemas.microsoft.com/office/drawing/2016/ink" xmlns:cx8="http://schemas.microsoft.com/office/drawing/2016/5/14/chartex" xmlns:cx7="http://schemas.microsoft.com/office/drawing/2016/5/13/chartex" xmlns:cx6="http://schemas.microsoft.com/office/drawing/2016/5/12/chartex" xmlns:cx5="http://schemas.microsoft.com/office/drawing/2016/5/11/chartex" xmlns:cx4="http://schemas.microsoft.com/office/drawing/2016/5/10/chartex" xmlns:cx3="http://schemas.microsoft.com/office/drawing/2016/5/9/chartex" xmlns:cx2="http://schemas.microsoft.com/office/drawing/2015/10/21/chartex" xmlns:cx1="http://schemas.microsoft.com/office/drawing/2015/9/8/chartex" xmlns:cx="http://schemas.microsoft.com/office/drawing/2014/chartex">
             <w:pict>
               <v:shape w14:anchorId="2E46E90D" id="Straight Arrow Connector 59" o:spid="_x0000_s1026" type="#_x0000_t32" style="position:absolute;margin-left:290.25pt;margin-top:6.4pt;width:69.75pt;height:0;z-index:251710464;visibility:visible;mso-wrap-style:square;mso-wrap-distance-left:9pt;mso-wrap-distance-top:0;mso-wrap-distance-right:9pt;mso-wrap-distance-bottom:0;mso-position-horizontal:absolute;mso-position-horizontal-relative:text;mso-position-vertical:absolute;mso-position-vertical-relative:text" o:gfxdata="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" strokecolor="#4472c4 [3204]" strokeweight=".5pt">
                 <v:stroke endarrow="open" joinstyle="miter"/>
@@ -9114,6 +9196,7 @@
       <w:r>
         <w:rPr>
           <w:noProof/>
+          <w:lang w:val="en-GB" w:eastAsia="en-GB"/>
         </w:rPr>
         <mc:AlternateContent>
           <mc:Choice Requires="wps">
@@ -9171,7 +9254,7 @@
               </wp:anchor>
             </w:drawing>
           </mc:Choice>
-          <mc:Fallback>
+          <mc:Fallback xmlns:w16se="http://schemas.microsoft.com/office/word/2015/wordml/symex" xmlns:w16cid="http://schemas.microsoft.com/office/word/2016/wordml/cid" xmlns:w15="http://schemas.microsoft.com/office/word/2012/wordml" xmlns:am3d="http://schemas.microsoft.com/office/drawing/2017/model3d" xmlns:aink="http://schemas.microsoft.com/office/drawing/2016/ink" xmlns:cx8="http://schemas.microsoft.com/office/drawing/2016/5/14/chartex" xmlns:cx7="http://schemas.microsoft.com/office/drawing/2016/5/13/chartex" xmlns:cx6="http://schemas.microsoft.com/office/drawing/2016/5/12/chartex" xmlns:cx5="http://schemas.microsoft.com/office/drawing/2016/5/11/chartex" xmlns:cx4="http://schemas.microsoft.com/office/drawing/2016/5/10/chartex" xmlns:cx3="http://schemas.microsoft.com/office/drawing/2016/5/9/chartex" xmlns:cx2="http://schemas.microsoft.com/office/drawing/2015/10/21/chartex" xmlns:cx1="http://schemas.microsoft.com/office/drawing/2015/9/8/chartex" xmlns:cx="http://schemas.microsoft.com/office/drawing/2014/chartex">
             <w:pict>
               <v:shape w14:anchorId="145FADEA" id="Straight Arrow Connector 56" o:spid="_x0000_s1026" type="#_x0000_t32" style="position:absolute;margin-left:70.5pt;margin-top:11.7pt;width:0;height:181.5pt;flip:y;z-index:251715584;visibility:visible;mso-wrap-style:square;mso-height-percent:0;mso-wrap-distance-left:9pt;mso-wrap-distance-top:0;mso-wrap-distance-right:9pt;mso-wrap-distance-bottom:0;mso-position-horizontal:absolute;mso-position-horizontal-relative:text;mso-position-vertical:absolute;mso-position-vertical-relative:text;mso-height-percent:0;mso-height-relative:margin" o:gfxdata="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" strokecolor="#4472c4 [3204]" strokeweight=".5pt">
                 <v:stroke endarrow="open" joinstyle="miter"/>
@@ -9183,6 +9266,7 @@
       <w:r>
         <w:rPr>
           <w:noProof/>
+          <w:lang w:val="en-GB" w:eastAsia="en-GB"/>
         </w:rPr>
         <mc:AlternateContent>
           <mc:Choice Requires="wps">
@@ -9243,7 +9327,7 @@
               </wp:anchor>
             </w:drawing>
           </mc:Choice>
-          <mc:Fallback>
+          <mc:Fallback xmlns:w16se="http://schemas.microsoft.com/office/word/2015/wordml/symex" xmlns:w16cid="http://schemas.microsoft.com/office/word/2016/wordml/cid" xmlns:w15="http://schemas.microsoft.com/office/word/2012/wordml" xmlns:am3d="http://schemas.microsoft.com/office/drawing/2017/model3d" xmlns:aink="http://schemas.microsoft.com/office/drawing/2016/ink" xmlns:cx8="http://schemas.microsoft.com/office/drawing/2016/5/14/chartex" xmlns:cx7="http://schemas.microsoft.com/office/drawing/2016/5/13/chartex" xmlns:cx6="http://schemas.microsoft.com/office/drawing/2016/5/12/chartex" xmlns:cx5="http://schemas.microsoft.com/office/drawing/2016/5/11/chartex" xmlns:cx4="http://schemas.microsoft.com/office/drawing/2016/5/10/chartex" xmlns:cx3="http://schemas.microsoft.com/office/drawing/2016/5/9/chartex" xmlns:cx2="http://schemas.microsoft.com/office/drawing/2015/10/21/chartex" xmlns:cx1="http://schemas.microsoft.com/office/drawing/2015/9/8/chartex" xmlns:cx="http://schemas.microsoft.com/office/drawing/2014/chartex">
             <w:pict>
               <v:shape w14:anchorId="0A429B45" id="Straight Arrow Connector 57" o:spid="_x0000_s1026" type="#_x0000_t32" style="position:absolute;margin-left:43.5pt;margin-top:11.7pt;width:0;height:181.45pt;flip:y;z-index:251714560;visibility:visible;mso-wrap-style:square;mso-width-percent:0;mso-height-percent:0;mso-wrap-distance-left:9pt;mso-wrap-distance-top:0;mso-wrap-distance-right:9pt;mso-wrap-distance-bottom:0;mso-position-horizontal:absolute;mso-position-horizontal-relative:text;mso-position-vertical:absolute;mso-position-vertical-relative:text;mso-width-percent:0;mso-height-percent:0;mso-width-relative:margin;mso-height-relative:margin" o:gfxdata="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" strokecolor="#4472c4 [3204]" strokeweight=".5pt">
                 <v:stroke endarrow="open" joinstyle="miter"/>
@@ -9255,6 +9339,7 @@
       <w:r>
         <w:rPr>
           <w:noProof/>
+          <w:lang w:val="en-GB" w:eastAsia="en-GB"/>
         </w:rPr>
         <mc:AlternateContent>
           <mc:Choice Requires="wps">
@@ -9312,7 +9397,7 @@
               </wp:anchor>
             </w:drawing>
           </mc:Choice>
-          <mc:Fallback>
+          <mc:Fallback xmlns:w16se="http://schemas.microsoft.com/office/word/2015/wordml/symex" xmlns:w16cid="http://schemas.microsoft.com/office/word/2016/wordml/cid" xmlns:w15="http://schemas.microsoft.com/office/word/2012/wordml" xmlns:am3d="http://schemas.microsoft.com/office/drawing/2017/model3d" xmlns:aink="http://schemas.microsoft.com/office/drawing/2016/ink" xmlns:cx8="http://schemas.microsoft.com/office/drawing/2016/5/14/chartex" xmlns:cx7="http://schemas.microsoft.com/office/drawing/2016/5/13/chartex" xmlns:cx6="http://schemas.microsoft.com/office/drawing/2016/5/12/chartex" xmlns:cx5="http://schemas.microsoft.com/office/drawing/2016/5/11/chartex" xmlns:cx4="http://schemas.microsoft.com/office/drawing/2016/5/10/chartex" xmlns:cx3="http://schemas.microsoft.com/office/drawing/2016/5/9/chartex" xmlns:cx2="http://schemas.microsoft.com/office/drawing/2015/10/21/chartex" xmlns:cx1="http://schemas.microsoft.com/office/drawing/2015/9/8/chartex" xmlns:cx="http://schemas.microsoft.com/office/drawing/2014/chartex">
             <w:pict>
               <v:shape w14:anchorId="54B64A06" id="Straight Arrow Connector 55" o:spid="_x0000_s1026" type="#_x0000_t32" style="position:absolute;margin-left:21.75pt;margin-top:12.45pt;width:0;height:180.7pt;flip:y;z-index:251713536;visibility:visible;mso-wrap-style:square;mso-height-percent:0;mso-wrap-distance-left:9pt;mso-wrap-distance-top:0;mso-wrap-distance-right:9pt;mso-wrap-distance-bottom:0;mso-position-horizontal:absolute;mso-position-horizontal-relative:text;mso-position-vertical:absolute;mso-position-vertical-relative:text;mso-height-percent:0;mso-height-relative:margin" o:gfxdata="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" strokecolor="#4472c4 [3204]" strokeweight=".5pt">
                 <v:stroke endarrow="open" joinstyle="miter"/>
@@ -9324,6 +9409,7 @@
       <w:r>
         <w:rPr>
           <w:noProof/>
+          <w:lang w:val="en-GB" w:eastAsia="en-GB"/>
         </w:rPr>
         <mc:AlternateContent>
           <mc:Choice Requires="wps">
@@ -9381,7 +9467,7 @@
               </wp:anchor>
             </w:drawing>
           </mc:Choice>
-          <mc:Fallback>
+          <mc:Fallback xmlns:w16se="http://schemas.microsoft.com/office/word/2015/wordml/symex" xmlns:w16cid="http://schemas.microsoft.com/office/word/2016/wordml/cid" xmlns:w15="http://schemas.microsoft.com/office/word/2012/wordml" xmlns:am3d="http://schemas.microsoft.com/office/drawing/2017/model3d" xmlns:aink="http://schemas.microsoft.com/office/drawing/2016/ink" xmlns:cx8="http://schemas.microsoft.com/office/drawing/2016/5/14/chartex" xmlns:cx7="http://schemas.microsoft.com/office/drawing/2016/5/13/chartex" xmlns:cx6="http://schemas.microsoft.com/office/drawing/2016/5/12/chartex" xmlns:cx5="http://schemas.microsoft.com/office/drawing/2016/5/11/chartex" xmlns:cx4="http://schemas.microsoft.com/office/drawing/2016/5/10/chartex" xmlns:cx3="http://schemas.microsoft.com/office/drawing/2016/5/9/chartex" xmlns:cx2="http://schemas.microsoft.com/office/drawing/2015/10/21/chartex" xmlns:cx1="http://schemas.microsoft.com/office/drawing/2015/9/8/chartex" xmlns:cx="http://schemas.microsoft.com/office/drawing/2014/chartex">
             <w:pict>
               <v:shape w14:anchorId="6FD33D3B" id="Straight Arrow Connector 54" o:spid="_x0000_s1026" type="#_x0000_t32" style="position:absolute;margin-left:0;margin-top:11.7pt;width:0;height:181.5pt;flip:y;z-index:251712512;visibility:visible;mso-wrap-style:square;mso-height-percent:0;mso-wrap-distance-left:9pt;mso-wrap-distance-top:0;mso-wrap-distance-right:9pt;mso-wrap-distance-bottom:0;mso-position-horizontal:absolute;mso-position-horizontal-relative:text;mso-position-vertical:absolute;mso-position-vertical-relative:text;mso-height-percent:0;mso-height-relative:margin" o:gfxdata="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" strokecolor="#4472c4 [3204]" strokeweight=".5pt">
                 <v:stroke endarrow="open" joinstyle="miter"/>
@@ -9418,6 +9504,7 @@
       <w:r>
         <w:rPr>
           <w:noProof/>
+          <w:lang w:val="en-GB" w:eastAsia="en-GB"/>
         </w:rPr>
         <mc:AlternateContent>
           <mc:Choice Requires="wps">
@@ -9473,36 +9560,44 @@
                             <w:pPr>
                               <w:jc w:val="center"/>
                             </w:pPr>
+                            <w:proofErr w:type="spellStart"/>
                             <w:r>
                               <w:t>Signal</w:t>
                             </w:r>
                             <w:r>
                               <w:t>_Mode</w:t>
                             </w:r>
+                            <w:proofErr w:type="spellEnd"/>
                           </w:p>
                           <w:p>
                             <w:pPr>
                               <w:jc w:val="center"/>
                             </w:pPr>
+                            <w:proofErr w:type="spellStart"/>
                             <w:r>
                               <w:t>Signal_Tail_Mode</w:t>
                             </w:r>
+                            <w:proofErr w:type="spellEnd"/>
                           </w:p>
                           <w:p>
                             <w:pPr>
                               <w:jc w:val="center"/>
                             </w:pPr>
+                            <w:proofErr w:type="spellStart"/>
                             <w:r>
                               <w:t>Signal_TIR_Mode</w:t>
                             </w:r>
+                            <w:proofErr w:type="spellEnd"/>
                           </w:p>
                           <w:p>
                             <w:pPr>
                               <w:jc w:val="center"/>
                             </w:pPr>
+                            <w:proofErr w:type="spellStart"/>
                             <w:r>
                               <w:t>Signal_TIL_Mode</w:t>
                             </w:r>
+                            <w:proofErr w:type="spellEnd"/>
                           </w:p>
                         </w:txbxContent>
                       </wps:txbx>
@@ -9524,7 +9619,7 @@
               </wp:anchor>
             </w:drawing>
           </mc:Choice>
-          <mc:Fallback>
+          <mc:Fallback xmlns:w16se="http://schemas.microsoft.com/office/word/2015/wordml/symex" xmlns:w16cid="http://schemas.microsoft.com/office/word/2016/wordml/cid" xmlns:w15="http://schemas.microsoft.com/office/word/2012/wordml" xmlns:am3d="http://schemas.microsoft.com/office/drawing/2017/model3d" xmlns:aink="http://schemas.microsoft.com/office/drawing/2016/ink" xmlns:cx8="http://schemas.microsoft.com/office/drawing/2016/5/14/chartex" xmlns:cx7="http://schemas.microsoft.com/office/drawing/2016/5/13/chartex" xmlns:cx6="http://schemas.microsoft.com/office/drawing/2016/5/12/chartex" xmlns:cx5="http://schemas.microsoft.com/office/drawing/2016/5/11/chartex" xmlns:cx4="http://schemas.microsoft.com/office/drawing/2016/5/10/chartex" xmlns:cx3="http://schemas.microsoft.com/office/drawing/2016/5/9/chartex" xmlns:cx2="http://schemas.microsoft.com/office/drawing/2015/10/21/chartex" xmlns:cx1="http://schemas.microsoft.com/office/drawing/2015/9/8/chartex" xmlns:cx="http://schemas.microsoft.com/office/drawing/2014/chartex">
             <w:pict>
               <v:rect w14:anchorId="46654280" id="Rectangle 61" o:spid="_x0000_s1056" style="position:absolute;left:0;text-align:left;margin-left:-29.25pt;margin-top:0;width:126pt;height:105pt;rotation:-90;z-index:251711488;visibility:visible;mso-wrap-style:square;mso-width-percent:0;mso-height-percent:0;mso-wrap-distance-left:9pt;mso-wrap-distance-top:0;mso-wrap-distance-right:9pt;mso-wrap-distance-bottom:0;mso-position-horizontal:absolute;mso-position-horizontal-relative:text;mso-position-vertical:absolute;mso-position-vertical-relative:text;mso-width-percent:0;mso-height-percent:0;mso-width-relative:margin;mso-height-relative:margin;v-text-anchor:middle" o:gfxdata="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" fillcolor="white [3201]" strokecolor="white [3212]" strokeweight="1pt">
                 <v:textbox>
@@ -9614,6 +9709,7 @@
       <w:r>
         <w:rPr>
           <w:noProof/>
+          <w:lang w:val="en-GB" w:eastAsia="en-GB"/>
         </w:rPr>
         <mc:AlternateContent>
           <mc:Choice Requires="wps">
@@ -9690,7 +9786,7 @@
               </wp:anchor>
             </w:drawing>
           </mc:Choice>
-          <mc:Fallback>
+          <mc:Fallback xmlns:w16se="http://schemas.microsoft.com/office/word/2015/wordml/symex" xmlns:w16cid="http://schemas.microsoft.com/office/word/2016/wordml/cid" xmlns:w15="http://schemas.microsoft.com/office/word/2012/wordml" xmlns:am3d="http://schemas.microsoft.com/office/drawing/2017/model3d" xmlns:aink="http://schemas.microsoft.com/office/drawing/2016/ink" xmlns:cx8="http://schemas.microsoft.com/office/drawing/2016/5/14/chartex" xmlns:cx7="http://schemas.microsoft.com/office/drawing/2016/5/13/chartex" xmlns:cx6="http://schemas.microsoft.com/office/drawing/2016/5/12/chartex" xmlns:cx5="http://schemas.microsoft.com/office/drawing/2016/5/11/chartex" xmlns:cx4="http://schemas.microsoft.com/office/drawing/2016/5/10/chartex" xmlns:cx3="http://schemas.microsoft.com/office/drawing/2016/5/9/chartex" xmlns:cx2="http://schemas.microsoft.com/office/drawing/2015/10/21/chartex" xmlns:cx1="http://schemas.microsoft.com/office/drawing/2015/9/8/chartex" xmlns:cx="http://schemas.microsoft.com/office/drawing/2014/chartex">
             <w:pict>
               <v:rect w14:anchorId="12084E1A" id="Rectangle 53" o:spid="_x0000_s1057" style="position:absolute;left:0;text-align:left;margin-left:-18.75pt;margin-top:4.8pt;width:264.75pt;height:83.25pt;z-index:251704320;visibility:visible;mso-wrap-style:square;mso-wrap-distance-left:9pt;mso-wrap-distance-top:0;mso-wrap-distance-right:9pt;mso-wrap-distance-bottom:0;mso-position-horizontal:absolute;mso-position-horizontal-relative:text;mso-position-vertical:absolute;mso-position-vertical-relative:text;v-text-anchor:middle" o:gfxdata="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" fillcolor="white [3201]" strokecolor="#70ad47 [3209]" strokeweight="1pt">
                 <v:textbox>
@@ -9831,6 +9927,7 @@
       <w:r>
         <w:rPr>
           <w:noProof/>
+          <w:lang w:val="en-GB" w:eastAsia="en-GB"/>
         </w:rPr>
         <mc:AlternateContent>
           <mc:Choice Requires="wps">
@@ -9924,7 +10021,7 @@
               </wp:anchor>
             </w:drawing>
           </mc:Choice>
-          <mc:Fallback>
+          <mc:Fallback xmlns:w16se="http://schemas.microsoft.com/office/word/2015/wordml/symex" xmlns:w16cid="http://schemas.microsoft.com/office/word/2016/wordml/cid" xmlns:w15="http://schemas.microsoft.com/office/word/2012/wordml" xmlns:am3d="http://schemas.microsoft.com/office/drawing/2017/model3d" xmlns:aink="http://schemas.microsoft.com/office/drawing/2016/ink" xmlns:cx8="http://schemas.microsoft.com/office/drawing/2016/5/14/chartex" xmlns:cx7="http://schemas.microsoft.com/office/drawing/2016/5/13/chartex" xmlns:cx6="http://schemas.microsoft.com/office/drawing/2016/5/12/chartex" xmlns:cx5="http://schemas.microsoft.com/office/drawing/2016/5/11/chartex" xmlns:cx4="http://schemas.microsoft.com/office/drawing/2016/5/10/chartex" xmlns:cx3="http://schemas.microsoft.com/office/drawing/2016/5/9/chartex" xmlns:cx2="http://schemas.microsoft.com/office/drawing/2015/10/21/chartex" xmlns:cx1="http://schemas.microsoft.com/office/drawing/2015/9/8/chartex" xmlns:cx="http://schemas.microsoft.com/office/drawing/2014/chartex">
             <w:pict>
               <v:rect w14:anchorId="01C6FC74" id="Rectangle 64" o:spid="_x0000_s1058" style="position:absolute;margin-left:86.25pt;margin-top:12.35pt;width:384.75pt;height:67.5pt;z-index:251718656;visibility:visible;mso-wrap-style:square;mso-width-percent:0;mso-height-percent:0;mso-wrap-distance-left:9pt;mso-wrap-distance-top:0;mso-wrap-distance-right:9pt;mso-wrap-distance-bottom:0;mso-position-horizontal:absolute;mso-position-horizontal-relative:text;mso-position-vertical:absolute;mso-position-vertical-relative:text;mso-width-percent:0;mso-height-percent:0;mso-width-relative:margin;mso-height-relative:margin;v-text-anchor:middle" o:gfxdata="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" fillcolor="#a5a5a5 [3206]" strokecolor="#525252 [1606]" strokeweight="1pt">
                 <v:textbox>
@@ -9964,6 +10061,7 @@
       <w:r>
         <w:rPr>
           <w:noProof/>
+          <w:lang w:val="en-GB" w:eastAsia="en-GB"/>
         </w:rPr>
         <mc:AlternateContent>
           <mc:Choice Requires="wps">
@@ -10048,7 +10146,7 @@
               </wp:anchor>
             </w:drawing>
           </mc:Choice>
-          <mc:Fallback>
+          <mc:Fallback xmlns:w16se="http://schemas.microsoft.com/office/word/2015/wordml/symex" xmlns:w16cid="http://schemas.microsoft.com/office/word/2016/wordml/cid" xmlns:w15="http://schemas.microsoft.com/office/word/2012/wordml" xmlns:am3d="http://schemas.microsoft.com/office/drawing/2017/model3d" xmlns:aink="http://schemas.microsoft.com/office/drawing/2016/ink" xmlns:cx8="http://schemas.microsoft.com/office/drawing/2016/5/14/chartex" xmlns:cx7="http://schemas.microsoft.com/office/drawing/2016/5/13/chartex" xmlns:cx6="http://schemas.microsoft.com/office/drawing/2016/5/12/chartex" xmlns:cx5="http://schemas.microsoft.com/office/drawing/2016/5/11/chartex" xmlns:cx4="http://schemas.microsoft.com/office/drawing/2016/5/10/chartex" xmlns:cx3="http://schemas.microsoft.com/office/drawing/2016/5/9/chartex" xmlns:cx2="http://schemas.microsoft.com/office/drawing/2015/10/21/chartex" xmlns:cx1="http://schemas.microsoft.com/office/drawing/2015/9/8/chartex" xmlns:cx="http://schemas.microsoft.com/office/drawing/2014/chartex">
             <w:pict>
               <v:rect w14:anchorId="6544EC94" id="Rectangle 63" o:spid="_x0000_s1059" style="position:absolute;margin-left:-28.5pt;margin-top:12.35pt;width:97.5pt;height:225.75pt;z-index:251717632;visibility:visible;mso-wrap-style:square;mso-width-percent:0;mso-height-percent:0;mso-wrap-distance-left:9pt;mso-wrap-distance-top:0;mso-wrap-distance-right:9pt;mso-wrap-distance-bottom:0;mso-position-horizontal:absolute;mso-position-horizontal-relative:text;mso-position-vertical:absolute;mso-position-vertical-relative:text;mso-width-percent:0;mso-height-percent:0;mso-width-relative:margin;mso-height-relative:margin;v-text-anchor:middle" o:gfxdata="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" fillcolor="#a5a5a5 [3206]" strokecolor="#525252 [1606]" strokeweight="1pt">
                 <v:textbox>
@@ -10084,6 +10182,7 @@
       <w:r>
         <w:rPr>
           <w:noProof/>
+          <w:lang w:val="en-GB" w:eastAsia="en-GB"/>
         </w:rPr>
         <mc:AlternateContent>
           <mc:Choice Requires="wps">
@@ -10136,9 +10235,11 @@
                             <w:pPr>
                               <w:jc w:val="center"/>
                             </w:pPr>
+                            <w:proofErr w:type="spellStart"/>
                             <w:r>
                               <w:t>Std_Types</w:t>
                             </w:r>
+                            <w:proofErr w:type="spellEnd"/>
                           </w:p>
                         </w:txbxContent>
                       </wps:txbx>
@@ -10160,7 +10261,7 @@
               </wp:anchor>
             </w:drawing>
           </mc:Choice>
-          <mc:Fallback>
+          <mc:Fallback xmlns:w16se="http://schemas.microsoft.com/office/word/2015/wordml/symex" xmlns:w16cid="http://schemas.microsoft.com/office/word/2016/wordml/cid" xmlns:w15="http://schemas.microsoft.com/office/word/2012/wordml" xmlns:am3d="http://schemas.microsoft.com/office/drawing/2017/model3d" xmlns:aink="http://schemas.microsoft.com/office/drawing/2016/ink" xmlns:cx8="http://schemas.microsoft.com/office/drawing/2016/5/14/chartex" xmlns:cx7="http://schemas.microsoft.com/office/drawing/2016/5/13/chartex" xmlns:cx6="http://schemas.microsoft.com/office/drawing/2016/5/12/chartex" xmlns:cx5="http://schemas.microsoft.com/office/drawing/2016/5/11/chartex" xmlns:cx4="http://schemas.microsoft.com/office/drawing/2016/5/10/chartex" xmlns:cx3="http://schemas.microsoft.com/office/drawing/2016/5/9/chartex" xmlns:cx2="http://schemas.microsoft.com/office/drawing/2015/10/21/chartex" xmlns:cx1="http://schemas.microsoft.com/office/drawing/2015/9/8/chartex" xmlns:cx="http://schemas.microsoft.com/office/drawing/2014/chartex">
             <w:pict>
               <v:roundrect w14:anchorId="2EAF8509" id="Rounded Rectangle 68" o:spid="_x0000_s1060" style="position:absolute;left:0;text-align:left;margin-left:-15.7pt;margin-top:7.1pt;width:70.5pt;height:62.25pt;z-index:251721728;visibility:visible;mso-wrap-style:square;mso-width-percent:0;mso-height-percent:0;mso-wrap-distance-left:9pt;mso-wrap-distance-top:0;mso-wrap-distance-right:9pt;mso-wrap-distance-bottom:0;mso-position-horizontal:absolute;mso-position-horizontal-relative:text;mso-position-vertical:absolute;mso-position-vertical-relative:text;mso-width-percent:0;mso-height-percent:0;mso-width-relative:margin;mso-height-relative:margin;v-text-anchor:middle" arcsize="10923f" o:gfxdata="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" fillcolor="#4472c4 [3204]" strokecolor="#1f3763 [1604]" strokeweight="1pt">
                 <v:stroke joinstyle="miter"/>
@@ -10189,6 +10290,7 @@
       <w:r>
         <w:rPr>
           <w:noProof/>
+          <w:lang w:val="en-GB" w:eastAsia="en-GB"/>
         </w:rPr>
         <mc:AlternateContent>
           <mc:Choice Requires="wps">
@@ -10241,15 +10343,11 @@
                             <w:pPr>
                               <w:jc w:val="center"/>
                             </w:pPr>
+                            <w:proofErr w:type="spellStart"/>
                             <w:r>
-                              <w:t>L</w:t>
+                              <w:t>LED_Animation</w:t>
                             </w:r>
-                            <w:r>
-                              <w:t>ED_</w:t>
-                            </w:r>
-                            <w:r>
-                              <w:t>Animation</w:t>
-                            </w:r>
+                            <w:proofErr w:type="spellEnd"/>
                           </w:p>
                         </w:txbxContent>
                       </wps:txbx>
@@ -10268,7 +10366,7 @@
               </wp:anchor>
             </w:drawing>
           </mc:Choice>
-          <mc:Fallback>
+          <mc:Fallback xmlns:w16se="http://schemas.microsoft.com/office/word/2015/wordml/symex" xmlns:w16cid="http://schemas.microsoft.com/office/word/2016/wordml/cid" xmlns:w15="http://schemas.microsoft.com/office/word/2012/wordml" xmlns:am3d="http://schemas.microsoft.com/office/drawing/2017/model3d" xmlns:aink="http://schemas.microsoft.com/office/drawing/2016/ink" xmlns:cx8="http://schemas.microsoft.com/office/drawing/2016/5/14/chartex" xmlns:cx7="http://schemas.microsoft.com/office/drawing/2016/5/13/chartex" xmlns:cx6="http://schemas.microsoft.com/office/drawing/2016/5/12/chartex" xmlns:cx5="http://schemas.microsoft.com/office/drawing/2016/5/11/chartex" xmlns:cx4="http://schemas.microsoft.com/office/drawing/2016/5/10/chartex" xmlns:cx3="http://schemas.microsoft.com/office/drawing/2016/5/9/chartex" xmlns:cx2="http://schemas.microsoft.com/office/drawing/2015/10/21/chartex" xmlns:cx1="http://schemas.microsoft.com/office/drawing/2015/9/8/chartex" xmlns:cx="http://schemas.microsoft.com/office/drawing/2014/chartex">
             <w:pict>
               <v:roundrect w14:anchorId="75F194D3" id="Rounded Rectangle 74" o:spid="_x0000_s1061" style="position:absolute;left:0;text-align:left;margin-left:211.5pt;margin-top:9.05pt;width:138pt;height:33.75pt;z-index:251728896;visibility:visible;mso-wrap-style:square;mso-height-percent:0;mso-wrap-distance-left:9pt;mso-wrap-distance-top:0;mso-wrap-distance-right:9pt;mso-wrap-distance-bottom:0;mso-position-horizontal:absolute;mso-position-horizontal-relative:text;mso-position-vertical:absolute;mso-position-vertical-relative:text;mso-height-percent:0;mso-height-relative:margin;v-text-anchor:middle" arcsize="10923f" o:gfxdata="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" fillcolor="#4472c4 [3204]" strokecolor="#1f3763 [1604]" strokeweight="1pt">
                 <v:stroke joinstyle="miter"/>
@@ -10313,6 +10411,7 @@
       <w:r>
         <w:rPr>
           <w:noProof/>
+          <w:lang w:val="en-GB" w:eastAsia="en-GB"/>
         </w:rPr>
         <mc:AlternateContent>
           <mc:Choice Requires="wps">
@@ -10406,7 +10505,7 @@
               </wp:anchor>
             </w:drawing>
           </mc:Choice>
-          <mc:Fallback>
+          <mc:Fallback xmlns:w16se="http://schemas.microsoft.com/office/word/2015/wordml/symex" xmlns:w16cid="http://schemas.microsoft.com/office/word/2016/wordml/cid" xmlns:w15="http://schemas.microsoft.com/office/word/2012/wordml" xmlns:am3d="http://schemas.microsoft.com/office/drawing/2017/model3d" xmlns:aink="http://schemas.microsoft.com/office/drawing/2016/ink" xmlns:cx8="http://schemas.microsoft.com/office/drawing/2016/5/14/chartex" xmlns:cx7="http://schemas.microsoft.com/office/drawing/2016/5/13/chartex" xmlns:cx6="http://schemas.microsoft.com/office/drawing/2016/5/12/chartex" xmlns:cx5="http://schemas.microsoft.com/office/drawing/2016/5/11/chartex" xmlns:cx4="http://schemas.microsoft.com/office/drawing/2016/5/10/chartex" xmlns:cx3="http://schemas.microsoft.com/office/drawing/2016/5/9/chartex" xmlns:cx2="http://schemas.microsoft.com/office/drawing/2015/10/21/chartex" xmlns:cx1="http://schemas.microsoft.com/office/drawing/2015/9/8/chartex" xmlns:cx="http://schemas.microsoft.com/office/drawing/2014/chartex">
             <w:pict>
               <v:rect w14:anchorId="6DC621F6" id="Rectangle 66" o:spid="_x0000_s1062" style="position:absolute;left:0;text-align:left;margin-left:86.25pt;margin-top:6.9pt;width:384.75pt;height:68.25pt;z-index:251720704;visibility:visible;mso-wrap-style:square;mso-width-percent:0;mso-height-percent:0;mso-wrap-distance-left:9pt;mso-wrap-distance-top:0;mso-wrap-distance-right:9pt;mso-wrap-distance-bottom:0;mso-position-horizontal:absolute;mso-position-horizontal-relative:text;mso-position-vertical:absolute;mso-position-vertical-relative:text;mso-width-percent:0;mso-height-percent:0;mso-width-relative:margin;mso-height-relative:margin;v-text-anchor:middle" o:gfxdata="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" fillcolor="#a5a5a5 [3206]" strokecolor="#525252 [1606]" strokeweight="1pt">
                 <v:textbox>
@@ -10456,6 +10555,7 @@
       <w:r>
         <w:rPr>
           <w:noProof/>
+          <w:lang w:val="en-GB" w:eastAsia="en-GB"/>
         </w:rPr>
         <mc:AlternateContent>
           <mc:Choice Requires="wps">
@@ -10532,7 +10632,7 @@
               </wp:anchor>
             </w:drawing>
           </mc:Choice>
-          <mc:Fallback>
+          <mc:Fallback xmlns:w16se="http://schemas.microsoft.com/office/word/2015/wordml/symex" xmlns:w16cid="http://schemas.microsoft.com/office/word/2016/wordml/cid" xmlns:w15="http://schemas.microsoft.com/office/word/2012/wordml" xmlns:am3d="http://schemas.microsoft.com/office/drawing/2017/model3d" xmlns:aink="http://schemas.microsoft.com/office/drawing/2016/ink" xmlns:cx8="http://schemas.microsoft.com/office/drawing/2016/5/14/chartex" xmlns:cx7="http://schemas.microsoft.com/office/drawing/2016/5/13/chartex" xmlns:cx6="http://schemas.microsoft.com/office/drawing/2016/5/12/chartex" xmlns:cx5="http://schemas.microsoft.com/office/drawing/2016/5/11/chartex" xmlns:cx4="http://schemas.microsoft.com/office/drawing/2016/5/10/chartex" xmlns:cx3="http://schemas.microsoft.com/office/drawing/2016/5/9/chartex" xmlns:cx2="http://schemas.microsoft.com/office/drawing/2015/10/21/chartex" xmlns:cx1="http://schemas.microsoft.com/office/drawing/2015/9/8/chartex" xmlns:cx="http://schemas.microsoft.com/office/drawing/2014/chartex">
             <w:pict>
               <v:roundrect w14:anchorId="0D7C5A13" id="Rounded Rectangle 72" o:spid="_x0000_s1063" style="position:absolute;left:0;text-align:left;margin-left:170.25pt;margin-top:4.9pt;width:109.5pt;height:41.25pt;z-index:251724800;visibility:visible;mso-wrap-style:square;mso-width-percent:0;mso-height-percent:0;mso-wrap-distance-left:9pt;mso-wrap-distance-top:0;mso-wrap-distance-right:9pt;mso-wrap-distance-bottom:0;mso-position-horizontal:absolute;mso-position-horizontal-relative:text;mso-position-vertical:absolute;mso-position-vertical-relative:text;mso-width-percent:0;mso-height-percent:0;mso-width-relative:margin;mso-height-relative:margin;v-text-anchor:middle" arcsize="10923f" o:gfxdata="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" fillcolor="#4472c4 [3204]" strokecolor="#1f3763 [1604]" strokeweight="1pt">
                 <v:stroke joinstyle="miter"/>
@@ -10556,6 +10656,7 @@
       <w:r>
         <w:rPr>
           <w:noProof/>
+          <w:lang w:val="en-GB" w:eastAsia="en-GB"/>
         </w:rPr>
         <mc:AlternateContent>
           <mc:Choice Requires="wps">
@@ -10632,7 +10733,7 @@
               </wp:anchor>
             </w:drawing>
           </mc:Choice>
-          <mc:Fallback>
+          <mc:Fallback xmlns:w16se="http://schemas.microsoft.com/office/word/2015/wordml/symex" xmlns:w16cid="http://schemas.microsoft.com/office/word/2016/wordml/cid" xmlns:w15="http://schemas.microsoft.com/office/word/2012/wordml" xmlns:am3d="http://schemas.microsoft.com/office/drawing/2017/model3d" xmlns:aink="http://schemas.microsoft.com/office/drawing/2016/ink" xmlns:cx8="http://schemas.microsoft.com/office/drawing/2016/5/14/chartex" xmlns:cx7="http://schemas.microsoft.com/office/drawing/2016/5/13/chartex" xmlns:cx6="http://schemas.microsoft.com/office/drawing/2016/5/12/chartex" xmlns:cx5="http://schemas.microsoft.com/office/drawing/2016/5/11/chartex" xmlns:cx4="http://schemas.microsoft.com/office/drawing/2016/5/10/chartex" xmlns:cx3="http://schemas.microsoft.com/office/drawing/2016/5/9/chartex" xmlns:cx2="http://schemas.microsoft.com/office/drawing/2015/10/21/chartex" xmlns:cx1="http://schemas.microsoft.com/office/drawing/2015/9/8/chartex" xmlns:cx="http://schemas.microsoft.com/office/drawing/2014/chartex">
             <w:pict>
               <v:roundrect w14:anchorId="17FEB00D" id="Rounded Rectangle 73" o:spid="_x0000_s1064" style="position:absolute;left:0;text-align:left;margin-left:279.75pt;margin-top:4.9pt;width:105pt;height:41.25pt;z-index:251725824;visibility:visible;mso-wrap-style:square;mso-width-percent:0;mso-height-percent:0;mso-wrap-distance-left:9pt;mso-wrap-distance-top:0;mso-wrap-distance-right:9pt;mso-wrap-distance-bottom:0;mso-position-horizontal:absolute;mso-position-horizontal-relative:text;mso-position-vertical:absolute;mso-position-vertical-relative:text;mso-width-percent:0;mso-height-percent:0;mso-width-relative:margin;mso-height-relative:margin;v-text-anchor:middle" arcsize="10923f" o:gfxdata="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" fillcolor="#4472c4 [3204]" strokecolor="#1f3763 [1604]" strokeweight="1pt">
                 <v:stroke joinstyle="miter"/>
@@ -10671,6 +10772,7 @@
       <w:r>
         <w:rPr>
           <w:noProof/>
+          <w:lang w:val="en-GB" w:eastAsia="en-GB"/>
         </w:rPr>
         <mc:AlternateContent>
           <mc:Choice Requires="wps">
@@ -10723,12 +10825,11 @@
                             <w:pPr>
                               <w:jc w:val="center"/>
                             </w:pPr>
+                            <w:proofErr w:type="spellStart"/>
                             <w:r>
-                              <w:t>Bit_Ma</w:t>
+                              <w:t>Bit_Man</w:t>
                             </w:r>
-                            <w:r>
-                              <w:t>n</w:t>
-                            </w:r>
+                            <w:proofErr w:type="spellEnd"/>
                           </w:p>
                         </w:txbxContent>
                       </wps:txbx>
@@ -10744,7 +10845,7 @@
               </wp:anchor>
             </w:drawing>
           </mc:Choice>
-          <mc:Fallback>
+          <mc:Fallback xmlns:w16se="http://schemas.microsoft.com/office/word/2015/wordml/symex" xmlns:w16cid="http://schemas.microsoft.com/office/word/2016/wordml/cid" xmlns:w15="http://schemas.microsoft.com/office/word/2012/wordml" xmlns:am3d="http://schemas.microsoft.com/office/drawing/2017/model3d" xmlns:aink="http://schemas.microsoft.com/office/drawing/2016/ink" xmlns:cx8="http://schemas.microsoft.com/office/drawing/2016/5/14/chartex" xmlns:cx7="http://schemas.microsoft.com/office/drawing/2016/5/13/chartex" xmlns:cx6="http://schemas.microsoft.com/office/drawing/2016/5/12/chartex" xmlns:cx5="http://schemas.microsoft.com/office/drawing/2016/5/11/chartex" xmlns:cx4="http://schemas.microsoft.com/office/drawing/2016/5/10/chartex" xmlns:cx3="http://schemas.microsoft.com/office/drawing/2016/5/9/chartex" xmlns:cx2="http://schemas.microsoft.com/office/drawing/2015/10/21/chartex" xmlns:cx1="http://schemas.microsoft.com/office/drawing/2015/9/8/chartex" xmlns:cx="http://schemas.microsoft.com/office/drawing/2014/chartex">
             <w:pict>
               <v:roundrect w14:anchorId="457A33BD" id="Rounded Rectangle 69" o:spid="_x0000_s1065" style="position:absolute;left:0;text-align:left;margin-left:-15.75pt;margin-top:2.7pt;width:69pt;height:62.25pt;z-index:251722752;visibility:visible;mso-wrap-style:square;mso-wrap-distance-left:9pt;mso-wrap-distance-top:0;mso-wrap-distance-right:9pt;mso-wrap-distance-bottom:0;mso-position-horizontal:absolute;mso-position-horizontal-relative:text;mso-position-vertical:absolute;mso-position-vertical-relative:text;v-text-anchor:middle" arcsize="10923f" o:gfxdata="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" fillcolor="#4472c4 [3204]" strokecolor="#1f3763 [1604]" strokeweight="1pt">
                 <v:stroke joinstyle="miter"/>
@@ -10776,6 +10877,7 @@
       <w:r>
         <w:rPr>
           <w:noProof/>
+          <w:lang w:val="en-GB" w:eastAsia="en-GB"/>
         </w:rPr>
         <mc:AlternateContent>
           <mc:Choice Requires="wps">
@@ -10869,7 +10971,7 @@
               </wp:anchor>
             </w:drawing>
           </mc:Choice>
-          <mc:Fallback>
+          <mc:Fallback xmlns:w16se="http://schemas.microsoft.com/office/word/2015/wordml/symex" xmlns:w16cid="http://schemas.microsoft.com/office/word/2016/wordml/cid" xmlns:w15="http://schemas.microsoft.com/office/word/2012/wordml" xmlns:am3d="http://schemas.microsoft.com/office/drawing/2017/model3d" xmlns:aink="http://schemas.microsoft.com/office/drawing/2016/ink" xmlns:cx8="http://schemas.microsoft.com/office/drawing/2016/5/14/chartex" xmlns:cx7="http://schemas.microsoft.com/office/drawing/2016/5/13/chartex" xmlns:cx6="http://schemas.microsoft.com/office/drawing/2016/5/12/chartex" xmlns:cx5="http://schemas.microsoft.com/office/drawing/2016/5/11/chartex" xmlns:cx4="http://schemas.microsoft.com/office/drawing/2016/5/10/chartex" xmlns:cx3="http://schemas.microsoft.com/office/drawing/2016/5/9/chartex" xmlns:cx2="http://schemas.microsoft.com/office/drawing/2015/10/21/chartex" xmlns:cx1="http://schemas.microsoft.com/office/drawing/2015/9/8/chartex" xmlns:cx="http://schemas.microsoft.com/office/drawing/2014/chartex">
             <w:pict>
               <v:rect w14:anchorId="2AED68C0" id="Rectangle 65" o:spid="_x0000_s1066" style="position:absolute;left:0;text-align:left;margin-left:86.25pt;margin-top:.95pt;width:384.75pt;height:69.75pt;z-index:251719680;visibility:visible;mso-wrap-style:square;mso-width-percent:0;mso-height-percent:0;mso-wrap-distance-left:9pt;mso-wrap-distance-top:0;mso-wrap-distance-right:9pt;mso-wrap-distance-bottom:0;mso-position-horizontal:absolute;mso-position-horizontal-relative:text;mso-position-vertical:absolute;mso-position-vertical-relative:text;mso-width-percent:0;mso-height-percent:0;mso-width-relative:margin;mso-height-relative:margin;v-text-anchor:middle" o:gfxdata="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" fillcolor="#a5a5a5 [3206]" strokecolor="#525252 [1606]" strokeweight="1pt">
                 <v:textbox>
@@ -10919,6 +11021,7 @@
       <w:r>
         <w:rPr>
           <w:noProof/>
+          <w:lang w:val="en-GB" w:eastAsia="en-GB"/>
         </w:rPr>
         <mc:AlternateContent>
           <mc:Choice Requires="wps">
@@ -10992,7 +11095,7 @@
               </wp:anchor>
             </w:drawing>
           </mc:Choice>
-          <mc:Fallback>
+          <mc:Fallback xmlns:w16se="http://schemas.microsoft.com/office/word/2015/wordml/symex" xmlns:w16cid="http://schemas.microsoft.com/office/word/2016/wordml/cid" xmlns:w15="http://schemas.microsoft.com/office/word/2012/wordml" xmlns:am3d="http://schemas.microsoft.com/office/drawing/2017/model3d" xmlns:aink="http://schemas.microsoft.com/office/drawing/2016/ink" xmlns:cx8="http://schemas.microsoft.com/office/drawing/2016/5/14/chartex" xmlns:cx7="http://schemas.microsoft.com/office/drawing/2016/5/13/chartex" xmlns:cx6="http://schemas.microsoft.com/office/drawing/2016/5/12/chartex" xmlns:cx5="http://schemas.microsoft.com/office/drawing/2016/5/11/chartex" xmlns:cx4="http://schemas.microsoft.com/office/drawing/2016/5/10/chartex" xmlns:cx3="http://schemas.microsoft.com/office/drawing/2016/5/9/chartex" xmlns:cx2="http://schemas.microsoft.com/office/drawing/2015/10/21/chartex" xmlns:cx1="http://schemas.microsoft.com/office/drawing/2015/9/8/chartex" xmlns:cx="http://schemas.microsoft.com/office/drawing/2014/chartex">
             <w:pict>
               <v:roundrect w14:anchorId="18D7A176" id="Rounded Rectangle 70" o:spid="_x0000_s1067" style="position:absolute;left:0;text-align:left;margin-left:186pt;margin-top:4.2pt;width:186.75pt;height:36pt;z-index:251723776;visibility:visible;mso-wrap-style:square;mso-width-percent:0;mso-wrap-distance-left:9pt;mso-wrap-distance-top:0;mso-wrap-distance-right:9pt;mso-wrap-distance-bottom:0;mso-position-horizontal:absolute;mso-position-horizontal-relative:text;mso-position-vertical:absolute;mso-position-vertical-relative:text;mso-width-percent:0;mso-width-relative:margin;v-text-anchor:middle" arcsize="10923f" o:gfxdata="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" fillcolor="#4472c4 [3204]" strokecolor="#1f3763 [1604]" strokeweight="1pt">
                 <v:stroke joinstyle="miter"/>
@@ -11066,6 +11169,7 @@
           <w:szCs w:val="28"/>
         </w:rPr>
       </w:pPr>
+      <w:proofErr w:type="spellStart"/>
       <w:r>
         <w:rPr>
           <w:sz w:val="28"/>
@@ -11073,6 +11177,7 @@
         </w:rPr>
         <w:t>LED_Animation</w:t>
       </w:r>
+      <w:proofErr w:type="spellEnd"/>
     </w:p>
     <w:p>
       <w:pPr>
@@ -11117,12 +11222,14 @@
             <w:tcW w:w="7668" w:type="dxa"/>
           </w:tcPr>
           <w:p>
+            <w:proofErr w:type="spellStart"/>
             <w:r>
               <w:rPr>
                 <w:rFonts w:cstheme="majorBidi"/>
               </w:rPr>
               <w:t>LEDString_t</w:t>
             </w:r>
+            <w:proofErr w:type="spellEnd"/>
           </w:p>
         </w:tc>
       </w:tr>
@@ -11190,10 +11297,15 @@
           </w:tcPr>
           <w:p>
             <w:r>
-              <w:t>Data structure containing the set of configuration parameters required for</w:t>
-            </w:r>
-            <w:r>
-              <w:t xml:space="preserve"> setting the leds status</w:t>
+              <w:t xml:space="preserve">Data structure containing the set of configuration parameters required for setting the </w:t>
+            </w:r>
+            <w:proofErr w:type="spellStart"/>
+            <w:r>
+              <w:t>leds</w:t>
+            </w:r>
+            <w:proofErr w:type="spellEnd"/>
+            <w:r>
+              <w:t xml:space="preserve"> status</w:t>
             </w:r>
           </w:p>
         </w:tc>
@@ -11227,24 +11339,20 @@
             <w:tcW w:w="7668" w:type="dxa"/>
           </w:tcPr>
           <w:p>
+            <w:proofErr w:type="spellStart"/>
             <w:r>
               <w:rPr>
                 <w:rFonts w:cstheme="majorBidi"/>
               </w:rPr>
-              <w:t>L</w:t>
+              <w:t>LED_Animation_</w:t>
             </w:r>
             <w:r>
               <w:rPr>
                 <w:rFonts w:cstheme="majorBidi"/>
               </w:rPr>
-              <w:t>ED_Animation_</w:t>
-            </w:r>
-            <w:r>
-              <w:rPr>
-                <w:rFonts w:cstheme="majorBidi"/>
-              </w:rPr>
               <w:t>Tail_State</w:t>
             </w:r>
+            <w:proofErr w:type="spellEnd"/>
           </w:p>
         </w:tc>
       </w:tr>
@@ -11326,10 +11434,7 @@
               </w:tabs>
             </w:pPr>
             <w:r>
-              <w:t>LED_ANIMATION_TAIL_O</w:t>
-            </w:r>
-            <w:r>
-              <w:t>FF</w:t>
+              <w:t>LED_ANIMATION_TAIL_OFF</w:t>
             </w:r>
           </w:p>
         </w:tc>
@@ -11388,18 +11493,14 @@
             <w:tcW w:w="7668" w:type="dxa"/>
           </w:tcPr>
           <w:p>
+            <w:proofErr w:type="spellStart"/>
             <w:r>
               <w:rPr>
                 <w:rFonts w:cstheme="majorBidi"/>
               </w:rPr>
-              <w:t>LED_Animation_</w:t>
-            </w:r>
-            <w:r>
-              <w:rPr>
-                <w:rFonts w:cstheme="majorBidi"/>
-              </w:rPr>
-              <w:t>Running_Mode</w:t>
-            </w:r>
+              <w:t>LED_Animation_Running_Mode</w:t>
+            </w:r>
+            <w:proofErr w:type="spellEnd"/>
           </w:p>
         </w:tc>
       </w:tr>
@@ -11453,10 +11554,7 @@
               </w:tabs>
             </w:pPr>
             <w:r>
-              <w:t>LED_ANIMATION_</w:t>
-            </w:r>
-            <w:r>
-              <w:t>MODE_WELCOME_1</w:t>
+              <w:t>LED_ANIMATION_MODE_WELCOME_1</w:t>
             </w:r>
           </w:p>
         </w:tc>
@@ -11484,22 +11582,7 @@
               </w:tabs>
             </w:pPr>
             <w:r>
-              <w:t>LED_ANIMATION_</w:t>
-            </w:r>
-            <w:r>
-              <w:t>MODE_</w:t>
-            </w:r>
-            <w:r>
-              <w:t>WELCOME</w:t>
-            </w:r>
-            <w:r>
-              <w:t xml:space="preserve"> </w:t>
-            </w:r>
-            <w:r>
-              <w:t>_</w:t>
-            </w:r>
-            <w:r>
-              <w:t>2</w:t>
+              <w:t>LED_ANIMATION_MODE_WELCOME _2</w:t>
             </w:r>
           </w:p>
         </w:tc>
@@ -11527,10 +11610,7 @@
               </w:tabs>
             </w:pPr>
             <w:r>
-              <w:t>LED_ANIMATION_</w:t>
-            </w:r>
-            <w:r>
-              <w:t>MODE_TI_1</w:t>
+              <w:t>LED_ANIMATION_MODE_TI_1</w:t>
             </w:r>
           </w:p>
         </w:tc>
@@ -11558,16 +11638,7 @@
               </w:tabs>
             </w:pPr>
             <w:r>
-              <w:t>LED_ANIMATION_</w:t>
-            </w:r>
-            <w:r>
-              <w:t>MODE_</w:t>
-            </w:r>
-            <w:r>
-              <w:t>TI_</w:t>
-            </w:r>
-            <w:r>
-              <w:t>2</w:t>
+              <w:t>LED_ANIMATION_MODE_TI_2</w:t>
             </w:r>
           </w:p>
         </w:tc>
@@ -11595,10 +11666,7 @@
               </w:tabs>
             </w:pPr>
             <w:r>
-              <w:t>LED_ANIMATION_MODE_</w:t>
-            </w:r>
-            <w:r>
-              <w:t>NONE</w:t>
+              <w:t>LED_ANIMATION_MODE_NONE</w:t>
             </w:r>
           </w:p>
         </w:tc>
@@ -11689,18 +11757,14 @@
             <w:tcW w:w="7668" w:type="dxa"/>
           </w:tcPr>
           <w:p>
+            <w:proofErr w:type="spellStart"/>
             <w:r>
               <w:rPr>
                 <w:rFonts w:cstheme="majorBidi"/>
               </w:rPr>
-              <w:t>LED_Animation_</w:t>
-            </w:r>
-            <w:r>
-              <w:rPr>
-                <w:rFonts w:cstheme="majorBidi"/>
-              </w:rPr>
-              <w:t>voidInit</w:t>
-            </w:r>
+              <w:t>LED_Animation_voidInit</w:t>
+            </w:r>
+            <w:proofErr w:type="spellEnd"/>
           </w:p>
         </w:tc>
       </w:tr>
@@ -11722,6 +11786,9 @@
           </w:tcPr>
           <w:p>
             <w:pPr>
+              <w:tabs>
+                <w:tab w:val="left" w:pos="1457"/>
+              </w:tabs>
               <w:rPr>
                 <w:rFonts w:cstheme="majorBidi"/>
               </w:rPr>
@@ -11730,7 +11797,21 @@
               <w:rPr>
                 <w:rFonts w:cstheme="majorBidi"/>
               </w:rPr>
-              <w:t>None</w:t>
+              <w:t xml:space="preserve">Array of </w:t>
+            </w:r>
+            <w:proofErr w:type="spellStart"/>
+            <w:r>
+              <w:rPr>
+                <w:rFonts w:cstheme="majorBidi"/>
+              </w:rPr>
+              <w:t>LEDString_t</w:t>
+            </w:r>
+            <w:proofErr w:type="spellEnd"/>
+            <w:r>
+              <w:rPr>
+                <w:rFonts w:cstheme="majorBidi"/>
+              </w:rPr>
+              <w:tab/>
             </w:r>
           </w:p>
         </w:tc>
@@ -11776,7 +11857,13 @@
           </w:tcPr>
           <w:p>
             <w:r>
-              <w:t>Initializes all the LEDs and Switches required for the application</w:t>
+              <w:t>Initia</w:t>
+            </w:r>
+            <w:r>
+              <w:t xml:space="preserve">lizes all the LEDs </w:t>
+            </w:r>
+            <w:r>
+              <w:t>required for the application</w:t>
             </w:r>
           </w:p>
         </w:tc>
@@ -11814,18 +11901,14 @@
             <w:tcW w:w="7668" w:type="dxa"/>
           </w:tcPr>
           <w:p>
+            <w:proofErr w:type="spellStart"/>
             <w:r>
               <w:rPr>
                 <w:rFonts w:cstheme="majorBidi"/>
               </w:rPr>
-              <w:t>LED_Animation_</w:t>
-            </w:r>
-            <w:r>
-              <w:rPr>
-                <w:rFonts w:cstheme="majorBidi"/>
-              </w:rPr>
-              <w:t>voidSetFlags</w:t>
-            </w:r>
+              <w:t>LED_Animation_voidSetFlags</w:t>
+            </w:r>
+            <w:proofErr w:type="spellEnd"/>
           </w:p>
         </w:tc>
       </w:tr>
@@ -11958,18 +12041,14 @@
             <w:tcW w:w="7668" w:type="dxa"/>
           </w:tcPr>
           <w:p>
+            <w:proofErr w:type="spellStart"/>
             <w:r>
               <w:rPr>
                 <w:rFonts w:cstheme="majorBidi"/>
               </w:rPr>
-              <w:t>LED_Animation_</w:t>
-            </w:r>
-            <w:r>
-              <w:rPr>
-                <w:rFonts w:cstheme="majorBidi"/>
-              </w:rPr>
-              <w:t>voidStartAnimationMode</w:t>
-            </w:r>
+              <w:t>LED_Animation_voidStartAnimationMode</w:t>
+            </w:r>
+            <w:proofErr w:type="spellEnd"/>
           </w:p>
         </w:tc>
       </w:tr>
@@ -12045,10 +12124,7 @@
           </w:tcPr>
           <w:p>
             <w:r>
-              <w:t xml:space="preserve">Reads all the </w:t>
-            </w:r>
-            <w:r>
-              <w:t>flags status and starts the suitable animation mode according to switches status</w:t>
+              <w:t>Reads all the flags status and starts the suitable animation mode according to switches status</w:t>
             </w:r>
           </w:p>
         </w:tc>
@@ -12088,6 +12164,7 @@
         </w:rPr>
         <w:t>[</w:t>
       </w:r>
+      <w:proofErr w:type="spellStart"/>
       <w:r>
         <w:rPr>
           <w:rFonts w:asciiTheme="majorBidi" w:hAnsiTheme="majorBidi" w:cstheme="majorBidi"/>
@@ -12096,17 +12173,9 @@
           <w:sz w:val="20"/>
           <w:szCs w:val="20"/>
         </w:rPr>
-        <w:t>Req_</w:t>
+        <w:t>Req</w:t>
       </w:r>
-      <w:r>
-        <w:rPr>
-          <w:b/>
-          <w:bCs/>
-          <w:sz w:val="20"/>
-          <w:szCs w:val="20"/>
-        </w:rPr>
-        <w:t xml:space="preserve"> </w:t>
-      </w:r>
+      <w:proofErr w:type="spellEnd"/>
       <w:r>
         <w:rPr>
           <w:rFonts w:asciiTheme="majorBidi" w:hAnsiTheme="majorBidi" w:cstheme="majorBidi"/>
@@ -12115,7 +12184,7 @@
           <w:sz w:val="20"/>
           <w:szCs w:val="20"/>
         </w:rPr>
-        <w:t>PO5_LSAN_ LED STRING ANIMATION_03_V01</w:t>
+        <w:t>_</w:t>
       </w:r>
       <w:r>
         <w:rPr>
@@ -12124,14 +12193,9 @@
           <w:sz w:val="20"/>
           <w:szCs w:val="20"/>
         </w:rPr>
-        <w:t>]</w:t>
+        <w:t xml:space="preserve"> </w:t>
       </w:r>
-    </w:p>
-    <w:p>
-      <w:pPr>
-        <w:tabs>
-          <w:tab w:val="left" w:pos="5070"/>
-        </w:tabs>
+      <w:r>
         <w:rPr>
           <w:rFonts w:asciiTheme="majorBidi" w:hAnsiTheme="majorBidi" w:cstheme="majorBidi"/>
           <w:b/>
@@ -12139,7 +12203,8 @@
           <w:sz w:val="20"/>
           <w:szCs w:val="20"/>
         </w:rPr>
-      </w:pPr>
+        <w:t>PO5_LSAN_ LED STRING ANIMATION_03_V01</w:t>
+      </w:r>
       <w:r>
         <w:rPr>
           <w:b/>
@@ -12147,9 +12212,14 @@
           <w:sz w:val="20"/>
           <w:szCs w:val="20"/>
         </w:rPr>
-        <w:t>[</w:t>
+        <w:t>]</w:t>
       </w:r>
-      <w:r>
+    </w:p>
+    <w:p>
+      <w:pPr>
+        <w:tabs>
+          <w:tab w:val="left" w:pos="5070"/>
+        </w:tabs>
         <w:rPr>
           <w:rFonts w:asciiTheme="majorBidi" w:hAnsiTheme="majorBidi" w:cstheme="majorBidi"/>
           <w:b/>
@@ -12157,7 +12227,37 @@
           <w:sz w:val="20"/>
           <w:szCs w:val="20"/>
         </w:rPr>
-        <w:t>Req_</w:t>
+      </w:pPr>
+      <w:r>
+        <w:rPr>
+          <w:b/>
+          <w:bCs/>
+          <w:sz w:val="20"/>
+          <w:szCs w:val="20"/>
+        </w:rPr>
+        <w:t>[</w:t>
+      </w:r>
+      <w:proofErr w:type="spellStart"/>
+      <w:r>
+        <w:rPr>
+          <w:rFonts w:asciiTheme="majorBidi" w:hAnsiTheme="majorBidi" w:cstheme="majorBidi"/>
+          <w:b/>
+          <w:bCs/>
+          <w:sz w:val="20"/>
+          <w:szCs w:val="20"/>
+        </w:rPr>
+        <w:t>Req</w:t>
+      </w:r>
+      <w:proofErr w:type="spellEnd"/>
+      <w:r>
+        <w:rPr>
+          <w:rFonts w:asciiTheme="majorBidi" w:hAnsiTheme="majorBidi" w:cstheme="majorBidi"/>
+          <w:b/>
+          <w:bCs/>
+          <w:sz w:val="20"/>
+          <w:szCs w:val="20"/>
+        </w:rPr>
+        <w:t>_</w:t>
       </w:r>
       <w:r>
         <w:rPr>
@@ -12235,18 +12335,14 @@
             <w:tcW w:w="7668" w:type="dxa"/>
           </w:tcPr>
           <w:p>
+            <w:proofErr w:type="spellStart"/>
             <w:r>
               <w:rPr>
                 <w:rFonts w:cstheme="majorBidi"/>
               </w:rPr>
-              <w:t>LED_Animation_void</w:t>
-            </w:r>
-            <w:r>
-              <w:rPr>
-                <w:rFonts w:cstheme="majorBidi"/>
-              </w:rPr>
-              <w:t>SetTailLeds</w:t>
-            </w:r>
+              <w:t>LED_Animation_voidSetTailLeds</w:t>
+            </w:r>
+            <w:proofErr w:type="spellEnd"/>
           </w:p>
         </w:tc>
       </w:tr>
@@ -12322,7 +12418,15 @@
           </w:tcPr>
           <w:p>
             <w:r>
-              <w:t>Sets the tail leds on and off according to the tail flag state</w:t>
+              <w:t xml:space="preserve">Sets the tail </w:t>
+            </w:r>
+            <w:proofErr w:type="spellStart"/>
+            <w:r>
+              <w:t>leds</w:t>
+            </w:r>
+            <w:proofErr w:type="spellEnd"/>
+            <w:r>
+              <w:t xml:space="preserve"> on and off according to the tail flag state</w:t>
             </w:r>
           </w:p>
         </w:tc>
@@ -12358,6 +12462,7 @@
         <w:lastRenderedPageBreak/>
         <w:t>[</w:t>
       </w:r>
+      <w:proofErr w:type="spellStart"/>
       <w:r>
         <w:rPr>
           <w:rFonts w:asciiTheme="majorBidi" w:hAnsiTheme="majorBidi" w:cstheme="majorBidi"/>
@@ -12366,7 +12471,18 @@
           <w:sz w:val="20"/>
           <w:szCs w:val="20"/>
         </w:rPr>
-        <w:t>Req_</w:t>
+        <w:t>Req</w:t>
+      </w:r>
+      <w:proofErr w:type="spellEnd"/>
+      <w:r>
+        <w:rPr>
+          <w:rFonts w:asciiTheme="majorBidi" w:hAnsiTheme="majorBidi" w:cstheme="majorBidi"/>
+          <w:b/>
+          <w:bCs/>
+          <w:sz w:val="20"/>
+          <w:szCs w:val="20"/>
+        </w:rPr>
+        <w:t>_</w:t>
       </w:r>
       <w:r>
         <w:rPr>
@@ -12424,18 +12540,14 @@
             <w:tcW w:w="7668" w:type="dxa"/>
           </w:tcPr>
           <w:p>
+            <w:proofErr w:type="spellStart"/>
             <w:r>
               <w:rPr>
                 <w:rFonts w:cstheme="majorBidi"/>
               </w:rPr>
-              <w:t>LED_Animation_void</w:t>
-            </w:r>
-            <w:r>
-              <w:rPr>
-                <w:rFonts w:cstheme="majorBidi"/>
-              </w:rPr>
-              <w:t>RunModeOne</w:t>
-            </w:r>
+              <w:t>LED_Animation_voidRunModeOne</w:t>
+            </w:r>
+            <w:proofErr w:type="spellEnd"/>
           </w:p>
         </w:tc>
       </w:tr>
@@ -12540,6 +12652,7 @@
         </w:rPr>
         <w:t>[</w:t>
       </w:r>
+      <w:proofErr w:type="spellStart"/>
       <w:r>
         <w:rPr>
           <w:b/>
@@ -12547,8 +12660,9 @@
           <w:sz w:val="20"/>
           <w:szCs w:val="20"/>
         </w:rPr>
-        <w:t>Req_ PO5_LSAN_ LED STRING ANIMATION_02_V01</w:t>
+        <w:t>Req</w:t>
       </w:r>
+      <w:proofErr w:type="spellEnd"/>
       <w:r>
         <w:rPr>
           <w:b/>
@@ -12556,7 +12670,7 @@
           <w:sz w:val="20"/>
           <w:szCs w:val="20"/>
         </w:rPr>
-        <w:t>]</w:t>
+        <w:t>_ PO5_LSAN_ LED STRING ANIMATION_02_V01]</w:t>
       </w:r>
     </w:p>
     <w:tbl>
@@ -12586,18 +12700,14 @@
             <w:tcW w:w="7668" w:type="dxa"/>
           </w:tcPr>
           <w:p>
+            <w:proofErr w:type="spellStart"/>
             <w:r>
               <w:rPr>
                 <w:rFonts w:cstheme="majorBidi"/>
               </w:rPr>
-              <w:t>LED_Animation_voidRunMode</w:t>
-            </w:r>
-            <w:r>
-              <w:rPr>
-                <w:rFonts w:cstheme="majorBidi"/>
-              </w:rPr>
-              <w:t>Two</w:t>
-            </w:r>
+              <w:t>LED_Animation_voidRunModeTwo</w:t>
+            </w:r>
+            <w:proofErr w:type="spellEnd"/>
           </w:p>
         </w:tc>
       </w:tr>
@@ -12673,13 +12783,7 @@
           </w:tcPr>
           <w:p>
             <w:r>
-              <w:t xml:space="preserve">Runs the animation of mode </w:t>
-            </w:r>
-            <w:r>
-              <w:t>2</w:t>
-            </w:r>
-            <w:r>
-              <w:t xml:space="preserve"> which is described in the LED_STRING_ANIMATION_CYRS</w:t>
+              <w:t>Runs the animation of mode 2 which is described in the LED_STRING_ANIMATION_CYRS</w:t>
             </w:r>
           </w:p>
         </w:tc>
@@ -12708,6 +12812,7 @@
         </w:rPr>
         <w:t>[</w:t>
       </w:r>
+      <w:proofErr w:type="spellStart"/>
       <w:r>
         <w:rPr>
           <w:rFonts w:asciiTheme="majorBidi" w:hAnsiTheme="majorBidi" w:cstheme="majorBidi"/>
@@ -12716,17 +12821,9 @@
           <w:sz w:val="20"/>
           <w:szCs w:val="20"/>
         </w:rPr>
-        <w:t>Req_</w:t>
+        <w:t>Req</w:t>
       </w:r>
-      <w:r>
-        <w:rPr>
-          <w:b/>
-          <w:bCs/>
-          <w:sz w:val="20"/>
-          <w:szCs w:val="20"/>
-        </w:rPr>
-        <w:t xml:space="preserve"> </w:t>
-      </w:r>
+      <w:proofErr w:type="spellEnd"/>
       <w:r>
         <w:rPr>
           <w:rFonts w:asciiTheme="majorBidi" w:hAnsiTheme="majorBidi" w:cstheme="majorBidi"/>
@@ -12735,7 +12832,16 @@
           <w:sz w:val="20"/>
           <w:szCs w:val="20"/>
         </w:rPr>
-        <w:t>PO5_LSAN_ LED STRING ANIMATION_0</w:t>
+        <w:t>_</w:t>
+      </w:r>
+      <w:r>
+        <w:rPr>
+          <w:b/>
+          <w:bCs/>
+          <w:sz w:val="20"/>
+          <w:szCs w:val="20"/>
+        </w:rPr>
+        <w:t xml:space="preserve"> </w:t>
       </w:r>
       <w:r>
         <w:rPr>
@@ -12745,7 +12851,7 @@
           <w:sz w:val="20"/>
           <w:szCs w:val="20"/>
         </w:rPr>
-        <w:t>5</w:t>
+        <w:t>PO5_LSAN_ LED STRING ANIMATION_0</w:t>
       </w:r>
       <w:r>
         <w:rPr>
@@ -12755,7 +12861,7 @@
           <w:sz w:val="20"/>
           <w:szCs w:val="20"/>
         </w:rPr>
-        <w:t>_V0</w:t>
+        <w:t>5</w:t>
       </w:r>
       <w:r>
         <w:rPr>
@@ -12765,27 +12871,7 @@
           <w:sz w:val="20"/>
           <w:szCs w:val="20"/>
         </w:rPr>
-        <w:t>2</w:t>
-      </w:r>
-      <w:r>
-        <w:rPr>
-          <w:b/>
-          <w:bCs/>
-          <w:sz w:val="20"/>
-          <w:szCs w:val="20"/>
-        </w:rPr>
-        <w:t>]</w:t>
-      </w:r>
-    </w:p>
-    <w:p>
-      <w:r>
-        <w:rPr>
-          <w:b/>
-          <w:bCs/>
-          <w:sz w:val="20"/>
-          <w:szCs w:val="20"/>
-        </w:rPr>
-        <w:t>[</w:t>
+        <w:t>_V0</w:t>
       </w:r>
       <w:r>
         <w:rPr>
@@ -12795,7 +12881,49 @@
           <w:sz w:val="20"/>
           <w:szCs w:val="20"/>
         </w:rPr>
-        <w:t>Req_</w:t>
+        <w:t>2</w:t>
+      </w:r>
+      <w:r>
+        <w:rPr>
+          <w:b/>
+          <w:bCs/>
+          <w:sz w:val="20"/>
+          <w:szCs w:val="20"/>
+        </w:rPr>
+        <w:t>]</w:t>
+      </w:r>
+    </w:p>
+    <w:p>
+      <w:r>
+        <w:rPr>
+          <w:b/>
+          <w:bCs/>
+          <w:sz w:val="20"/>
+          <w:szCs w:val="20"/>
+        </w:rPr>
+        <w:t>[</w:t>
+      </w:r>
+      <w:proofErr w:type="spellStart"/>
+      <w:r>
+        <w:rPr>
+          <w:rFonts w:asciiTheme="majorBidi" w:hAnsiTheme="majorBidi" w:cstheme="majorBidi"/>
+          <w:b/>
+          <w:bCs/>
+          <w:sz w:val="20"/>
+          <w:szCs w:val="20"/>
+        </w:rPr>
+        <w:t>Req</w:t>
+      </w:r>
+      <w:proofErr w:type="spellEnd"/>
+      <w:r>
+        <w:rPr>
+          <w:rFonts w:asciiTheme="majorBidi" w:hAnsiTheme="majorBidi" w:cstheme="majorBidi"/>
+          <w:b/>
+          <w:bCs/>
+          <w:sz w:val="20"/>
+          <w:szCs w:val="20"/>
+        </w:rPr>
+        <w:t>_</w:t>
       </w:r>
       <w:r>
         <w:rPr>
@@ -12873,24 +13001,20 @@
             <w:tcW w:w="7668" w:type="dxa"/>
           </w:tcPr>
           <w:p>
+            <w:proofErr w:type="spellStart"/>
             <w:r>
               <w:rPr>
                 <w:rFonts w:cstheme="majorBidi"/>
               </w:rPr>
-              <w:t>LED_Animation_voidRun</w:t>
+              <w:t>LED_Animation_voidRunTI_</w:t>
             </w:r>
             <w:r>
               <w:rPr>
                 <w:rFonts w:cstheme="majorBidi"/>
               </w:rPr>
-              <w:t>TI_</w:t>
-            </w:r>
-            <w:r>
-              <w:rPr>
-                <w:rFonts w:cstheme="majorBidi"/>
-              </w:rPr>
               <w:t>Right</w:t>
             </w:r>
+            <w:proofErr w:type="spellEnd"/>
           </w:p>
         </w:tc>
       </w:tr>
@@ -13004,6 +13128,7 @@
         </w:rPr>
         <w:t>[</w:t>
       </w:r>
+      <w:proofErr w:type="spellStart"/>
       <w:r>
         <w:rPr>
           <w:rFonts w:asciiTheme="majorBidi" w:hAnsiTheme="majorBidi" w:cstheme="majorBidi"/>
@@ -13012,17 +13137,9 @@
           <w:sz w:val="20"/>
           <w:szCs w:val="20"/>
         </w:rPr>
-        <w:t>Req_</w:t>
+        <w:t>Req</w:t>
       </w:r>
-      <w:r>
-        <w:rPr>
-          <w:b/>
-          <w:bCs/>
-          <w:sz w:val="20"/>
-          <w:szCs w:val="20"/>
-        </w:rPr>
-        <w:t xml:space="preserve"> </w:t>
-      </w:r>
+      <w:proofErr w:type="spellEnd"/>
       <w:r>
         <w:rPr>
           <w:rFonts w:asciiTheme="majorBidi" w:hAnsiTheme="majorBidi" w:cstheme="majorBidi"/>
@@ -13031,7 +13148,16 @@
           <w:sz w:val="20"/>
           <w:szCs w:val="20"/>
         </w:rPr>
-        <w:t>PO5_LSAN_ LED STRING ANIMATION_0</w:t>
+        <w:t>_</w:t>
+      </w:r>
+      <w:r>
+        <w:rPr>
+          <w:b/>
+          <w:bCs/>
+          <w:sz w:val="20"/>
+          <w:szCs w:val="20"/>
+        </w:rPr>
+        <w:t xml:space="preserve"> </w:t>
       </w:r>
       <w:r>
         <w:rPr>
@@ -13041,7 +13167,7 @@
           <w:sz w:val="20"/>
           <w:szCs w:val="20"/>
         </w:rPr>
-        <w:t>7</w:t>
+        <w:t>PO5_LSAN_ LED STRING ANIMATION_0</w:t>
       </w:r>
       <w:r>
         <w:rPr>
@@ -13051,7 +13177,7 @@
           <w:sz w:val="20"/>
           <w:szCs w:val="20"/>
         </w:rPr>
-        <w:t>_V0</w:t>
+        <w:t>7</w:t>
       </w:r>
       <w:r>
         <w:rPr>
@@ -13061,27 +13187,7 @@
           <w:sz w:val="20"/>
           <w:szCs w:val="20"/>
         </w:rPr>
-        <w:t>2</w:t>
-      </w:r>
-      <w:r>
-        <w:rPr>
-          <w:b/>
-          <w:bCs/>
-          <w:sz w:val="20"/>
-          <w:szCs w:val="20"/>
-        </w:rPr>
-        <w:t>]</w:t>
-      </w:r>
-    </w:p>
-    <w:p>
-      <w:r>
-        <w:rPr>
-          <w:b/>
-          <w:bCs/>
-          <w:sz w:val="20"/>
-          <w:szCs w:val="20"/>
-        </w:rPr>
-        <w:t>[</w:t>
+        <w:t>_V0</w:t>
       </w:r>
       <w:r>
         <w:rPr>
@@ -13091,7 +13197,49 @@
           <w:sz w:val="20"/>
           <w:szCs w:val="20"/>
         </w:rPr>
-        <w:t>Req_</w:t>
+        <w:t>2</w:t>
+      </w:r>
+      <w:r>
+        <w:rPr>
+          <w:b/>
+          <w:bCs/>
+          <w:sz w:val="20"/>
+          <w:szCs w:val="20"/>
+        </w:rPr>
+        <w:t>]</w:t>
+      </w:r>
+    </w:p>
+    <w:p>
+      <w:r>
+        <w:rPr>
+          <w:b/>
+          <w:bCs/>
+          <w:sz w:val="20"/>
+          <w:szCs w:val="20"/>
+        </w:rPr>
+        <w:t>[</w:t>
+      </w:r>
+      <w:proofErr w:type="spellStart"/>
+      <w:r>
+        <w:rPr>
+          <w:rFonts w:asciiTheme="majorBidi" w:hAnsiTheme="majorBidi" w:cstheme="majorBidi"/>
+          <w:b/>
+          <w:bCs/>
+          <w:sz w:val="20"/>
+          <w:szCs w:val="20"/>
+        </w:rPr>
+        <w:t>Req</w:t>
+      </w:r>
+      <w:proofErr w:type="spellEnd"/>
+      <w:r>
+        <w:rPr>
+          <w:rFonts w:asciiTheme="majorBidi" w:hAnsiTheme="majorBidi" w:cstheme="majorBidi"/>
+          <w:b/>
+          <w:bCs/>
+          <w:sz w:val="20"/>
+          <w:szCs w:val="20"/>
+        </w:rPr>
+        <w:t>_</w:t>
       </w:r>
       <w:r>
         <w:rPr>
@@ -13169,18 +13317,14 @@
             <w:tcW w:w="7668" w:type="dxa"/>
           </w:tcPr>
           <w:p>
+            <w:proofErr w:type="spellStart"/>
             <w:r>
               <w:rPr>
                 <w:rFonts w:cstheme="majorBidi"/>
               </w:rPr>
-              <w:t>LED_Animation_voidRunTI_</w:t>
-            </w:r>
-            <w:r>
-              <w:rPr>
-                <w:rFonts w:cstheme="majorBidi"/>
-              </w:rPr>
-              <w:t>Left</w:t>
-            </w:r>
+              <w:t>LED_Animation_voidRunTI_Left</w:t>
+            </w:r>
+            <w:proofErr w:type="spellEnd"/>
           </w:p>
         </w:tc>
       </w:tr>
@@ -13256,13 +13400,7 @@
           </w:tcPr>
           <w:p>
             <w:r>
-              <w:t xml:space="preserve">Runs the animation of TI </w:t>
-            </w:r>
-            <w:r>
-              <w:t>left</w:t>
-            </w:r>
-            <w:r>
-              <w:t xml:space="preserve"> mode which is described in the LED_STRING_ANIMATION_CYRS until the TI </w:t>
+              <w:t xml:space="preserve">Runs the animation of TI left mode which is described in the LED_STRING_ANIMATION_CYRS until the TI </w:t>
             </w:r>
             <w:r>
               <w:t>left</w:t>
@@ -13279,9 +13417,290 @@
         <w:pStyle w:val="ListParagraph"/>
       </w:pPr>
     </w:p>
+    <w:p>
+      <w:pPr>
+        <w:pStyle w:val="ListParagraph"/>
+      </w:pPr>
+    </w:p>
+    <w:tbl>
+      <w:tblPr>
+        <w:tblStyle w:val="TableGrid"/>
+        <w:tblW w:w="0" w:type="auto"/>
+        <w:tblLook w:val="04A0" w:firstRow="1" w:lastRow="0" w:firstColumn="1" w:lastColumn="0" w:noHBand="0" w:noVBand="1"/>
+      </w:tblPr>
+      <w:tblGrid>
+        <w:gridCol w:w="1908"/>
+        <w:gridCol w:w="7668"/>
+      </w:tblGrid>
+      <w:tr>
+        <w:tc>
+          <w:tcPr>
+            <w:tcW w:w="1908" w:type="dxa"/>
+            <w:shd w:val="clear" w:color="auto" w:fill="E7E6E6" w:themeFill="background2"/>
+          </w:tcPr>
+          <w:p>
+            <w:r>
+              <w:t>Name</w:t>
+            </w:r>
+          </w:p>
+        </w:tc>
+        <w:tc>
+          <w:tcPr>
+            <w:tcW w:w="7668" w:type="dxa"/>
+          </w:tcPr>
+          <w:p>
+            <w:proofErr w:type="spellStart"/>
+            <w:r>
+              <w:rPr>
+                <w:rFonts w:cstheme="majorBidi"/>
+              </w:rPr>
+              <w:t>LED_Animation_voidSetLedON</w:t>
+            </w:r>
+            <w:proofErr w:type="spellEnd"/>
+          </w:p>
+        </w:tc>
+      </w:tr>
+      <w:tr>
+        <w:tc>
+          <w:tcPr>
+            <w:tcW w:w="1908" w:type="dxa"/>
+            <w:shd w:val="clear" w:color="auto" w:fill="E7E6E6" w:themeFill="background2"/>
+          </w:tcPr>
+          <w:p>
+            <w:r>
+              <w:t>Parameters</w:t>
+            </w:r>
+          </w:p>
+        </w:tc>
+        <w:tc>
+          <w:tcPr>
+            <w:tcW w:w="7668" w:type="dxa"/>
+          </w:tcPr>
+          <w:p>
+            <w:pPr>
+              <w:tabs>
+                <w:tab w:val="left" w:pos="1457"/>
+              </w:tabs>
+              <w:rPr>
+                <w:rFonts w:cstheme="majorBidi"/>
+              </w:rPr>
+            </w:pPr>
+            <w:proofErr w:type="spellStart"/>
+            <w:r>
+              <w:rPr>
+                <w:rFonts w:cstheme="majorBidi"/>
+              </w:rPr>
+              <w:t>LEDString_t</w:t>
+            </w:r>
+            <w:proofErr w:type="spellEnd"/>
+            <w:r>
+              <w:rPr>
+                <w:rFonts w:cstheme="majorBidi"/>
+              </w:rPr>
+              <w:tab/>
+            </w:r>
+          </w:p>
+        </w:tc>
+      </w:tr>
+      <w:tr>
+        <w:tc>
+          <w:tcPr>
+            <w:tcW w:w="1908" w:type="dxa"/>
+            <w:shd w:val="clear" w:color="auto" w:fill="E7E6E6" w:themeFill="background2"/>
+          </w:tcPr>
+          <w:p>
+            <w:r>
+              <w:t>Return Value</w:t>
+            </w:r>
+          </w:p>
+        </w:tc>
+        <w:tc>
+          <w:tcPr>
+            <w:tcW w:w="7668" w:type="dxa"/>
+          </w:tcPr>
+          <w:p>
+            <w:r>
+              <w:t>None</w:t>
+            </w:r>
+          </w:p>
+        </w:tc>
+      </w:tr>
+      <w:tr>
+        <w:tc>
+          <w:tcPr>
+            <w:tcW w:w="1908" w:type="dxa"/>
+            <w:shd w:val="clear" w:color="auto" w:fill="E7E6E6" w:themeFill="background2"/>
+          </w:tcPr>
+          <w:p>
+            <w:r>
+              <w:t>Description</w:t>
+            </w:r>
+          </w:p>
+        </w:tc>
+        <w:tc>
+          <w:tcPr>
+            <w:tcW w:w="7668" w:type="dxa"/>
+          </w:tcPr>
+          <w:p>
+            <w:r>
+              <w:t>Turn a specific LED ON</w:t>
+            </w:r>
+          </w:p>
+        </w:tc>
+      </w:tr>
+    </w:tbl>
+    <w:p>
+      <w:pPr>
+        <w:pStyle w:val="ListParagraph"/>
+      </w:pPr>
+    </w:p>
+    <w:p>
+      <w:pPr>
+        <w:pStyle w:val="ListParagraph"/>
+      </w:pPr>
+    </w:p>
+    <w:p>
+      <w:pPr>
+        <w:pStyle w:val="ListParagraph"/>
+      </w:pPr>
+    </w:p>
+    <w:p>
+      <w:pPr>
+        <w:pStyle w:val="ListParagraph"/>
+      </w:pPr>
+      <w:bookmarkStart w:id="6" w:name="_GoBack"/>
+      <w:bookmarkEnd w:id="6"/>
+    </w:p>
+    <w:tbl>
+      <w:tblPr>
+        <w:tblStyle w:val="TableGrid"/>
+        <w:tblW w:w="0" w:type="auto"/>
+        <w:tblLook w:val="04A0" w:firstRow="1" w:lastRow="0" w:firstColumn="1" w:lastColumn="0" w:noHBand="0" w:noVBand="1"/>
+      </w:tblPr>
+      <w:tblGrid>
+        <w:gridCol w:w="1908"/>
+        <w:gridCol w:w="7668"/>
+      </w:tblGrid>
+      <w:tr>
+        <w:tc>
+          <w:tcPr>
+            <w:tcW w:w="1908" w:type="dxa"/>
+            <w:shd w:val="clear" w:color="auto" w:fill="E7E6E6" w:themeFill="background2"/>
+          </w:tcPr>
+          <w:p>
+            <w:r>
+              <w:lastRenderedPageBreak/>
+              <w:t>Name</w:t>
+            </w:r>
+          </w:p>
+        </w:tc>
+        <w:tc>
+          <w:tcPr>
+            <w:tcW w:w="7668" w:type="dxa"/>
+          </w:tcPr>
+          <w:p>
+            <w:proofErr w:type="spellStart"/>
+            <w:r>
+              <w:rPr>
+                <w:rFonts w:cstheme="majorBidi"/>
+              </w:rPr>
+              <w:t>LED_Animation_voidSetLedOFF</w:t>
+            </w:r>
+            <w:proofErr w:type="spellEnd"/>
+          </w:p>
+        </w:tc>
+      </w:tr>
+      <w:tr>
+        <w:tc>
+          <w:tcPr>
+            <w:tcW w:w="1908" w:type="dxa"/>
+            <w:shd w:val="clear" w:color="auto" w:fill="E7E6E6" w:themeFill="background2"/>
+          </w:tcPr>
+          <w:p>
+            <w:r>
+              <w:t>Parameters</w:t>
+            </w:r>
+          </w:p>
+        </w:tc>
+        <w:tc>
+          <w:tcPr>
+            <w:tcW w:w="7668" w:type="dxa"/>
+          </w:tcPr>
+          <w:p>
+            <w:pPr>
+              <w:tabs>
+                <w:tab w:val="left" w:pos="1457"/>
+              </w:tabs>
+              <w:rPr>
+                <w:rFonts w:cstheme="majorBidi"/>
+              </w:rPr>
+            </w:pPr>
+            <w:proofErr w:type="spellStart"/>
+            <w:r>
+              <w:rPr>
+                <w:rFonts w:cstheme="majorBidi"/>
+              </w:rPr>
+              <w:t>LEDString_t</w:t>
+            </w:r>
+            <w:proofErr w:type="spellEnd"/>
+          </w:p>
+        </w:tc>
+      </w:tr>
+      <w:tr>
+        <w:tc>
+          <w:tcPr>
+            <w:tcW w:w="1908" w:type="dxa"/>
+            <w:shd w:val="clear" w:color="auto" w:fill="E7E6E6" w:themeFill="background2"/>
+          </w:tcPr>
+          <w:p>
+            <w:r>
+              <w:t>Return Value</w:t>
+            </w:r>
+          </w:p>
+        </w:tc>
+        <w:tc>
+          <w:tcPr>
+            <w:tcW w:w="7668" w:type="dxa"/>
+          </w:tcPr>
+          <w:p>
+            <w:r>
+              <w:t>None</w:t>
+            </w:r>
+          </w:p>
+        </w:tc>
+      </w:tr>
+      <w:tr>
+        <w:tc>
+          <w:tcPr>
+            <w:tcW w:w="1908" w:type="dxa"/>
+            <w:shd w:val="clear" w:color="auto" w:fill="E7E6E6" w:themeFill="background2"/>
+          </w:tcPr>
+          <w:p>
+            <w:r>
+              <w:t>Description</w:t>
+            </w:r>
+          </w:p>
+        </w:tc>
+        <w:tc>
+          <w:tcPr>
+            <w:tcW w:w="7668" w:type="dxa"/>
+          </w:tcPr>
+          <w:p>
+            <w:r>
+              <w:t>Turn a specific LED OFF</w:t>
+            </w:r>
+          </w:p>
+        </w:tc>
+      </w:tr>
+    </w:tbl>
+    <w:p>
+      <w:pPr>
+        <w:pStyle w:val="ListParagraph"/>
+      </w:pPr>
+    </w:p>
     <w:sectPr>
-      <w:headerReference w:type="default" r:id="rId9"/>
-      <w:footerReference w:type="default" r:id="rId10"/>
+      <w:headerReference w:type="default" r:id="rId10"/>
+      <w:footerReference w:type="default" r:id="rId11"/>
       <w:pgSz w:w="12240" w:h="15840"/>
       <w:pgMar w:top="270" w:right="1440" w:bottom="540" w:left="1440" w:header="720" w:footer="720" w:gutter="0"/>
       <w:pgBorders w:offsetFrom="page">
@@ -13298,7 +13717,7 @@
 </file>
 
 <file path=word/endnotes.xml><?xml version="1.0" encoding="utf-8"?>
-<w:endnotes xmlns:wpc="http://schemas.microsoft.com/office/word/2010/wordprocessingCanvas" xmlns:cx="http://schemas.microsoft.com/office/drawing/2014/chartex" xmlns:cx1="http://schemas.microsoft.com/office/drawing/2015/9/8/chartex" xmlns:cx2="http://schemas.microsoft.com/office/drawing/2015/10/21/chartex" xmlns:cx3="http://schemas.microsoft.com/office/drawing/2016/5/9/chartex" xmlns:cx4="http://schemas.microsoft.com/office/drawing/2016/5/10/chartex" xmlns:cx5="http://schemas.microsoft.com/office/drawing/2016/5/11/chartex" xmlns:cx6="http://schemas.microsoft.com/office/drawing/2016/5/12/chartex" xmlns:cx7="http://schemas.microsoft.com/office/drawing/2016/5/13/chartex" xmlns:cx8="http://schemas.microsoft.com/office/drawing/2016/5/14/chartex" xmlns:mc="http://schemas.openxmlformats.org/markup-compatibility/2006" xmlns:aink="http://schemas.microsoft.com/office/drawing/2016/ink" xmlns:am3d="http://schemas.microsoft.com/office/drawing/2017/model3d" xmlns:o="urn:schemas-microsoft-com:office:office" xmlns:r="http://schemas.openxmlformats.org/officeDocument/2006/relationships" xmlns:m="http://schemas.openxmlformats.org/officeDocument/2006/math" xmlns:v="urn:schemas-microsoft-com:vml" xmlns:wp14="http://schemas.microsoft.com/office/word/2010/wordprocessingDrawing" xmlns:wp="http://schemas.openxmlformats.org/drawingml/2006/wordprocessingDrawing" xmlns:w10="urn:schemas-microsoft-com:office:word" xmlns:w="http://schemas.openxmlformats.org/wordprocessingml/2006/main" xmlns:w14="http://schemas.microsoft.com/office/word/2010/wordml" xmlns:w15="http://schemas.microsoft.com/office/word/2012/wordml" xmlns:w16cid="http://schemas.microsoft.com/office/word/2016/wordml/cid" xmlns:w16se="http://schemas.microsoft.com/office/word/2015/wordml/symex" xmlns:wpg="http://schemas.microsoft.com/office/word/2010/wordprocessingGroup" xmlns:wpi="http://schemas.microsoft.com/office/word/2010/wordprocessingInk" xmlns:wne="http://schemas.microsoft.com/office/word/2006/wordml" xmlns:wps="http://schemas.microsoft.com/office/word/2010/wordprocessingShape" mc:Ignorable="w14 w15 w16se w16cid wp14">
+<w:endnotes xmlns:wpc="http://schemas.microsoft.com/office/word/2010/wordprocessingCanvas" xmlns:mc="http://schemas.openxmlformats.org/markup-compatibility/2006" xmlns:o="urn:schemas-microsoft-com:office:office" xmlns:r="http://schemas.openxmlformats.org/officeDocument/2006/relationships" xmlns:m="http://schemas.openxmlformats.org/officeDocument/2006/math" xmlns:v="urn:schemas-microsoft-com:vml" xmlns:wp14="http://schemas.microsoft.com/office/word/2010/wordprocessingDrawing" xmlns:wp="http://schemas.openxmlformats.org/drawingml/2006/wordprocessingDrawing" xmlns:w10="urn:schemas-microsoft-com:office:word" xmlns:w="http://schemas.openxmlformats.org/wordprocessingml/2006/main" xmlns:w14="http://schemas.microsoft.com/office/word/2010/wordml" xmlns:wpg="http://schemas.microsoft.com/office/word/2010/wordprocessingGroup" xmlns:wpi="http://schemas.microsoft.com/office/word/2010/wordprocessingInk" xmlns:wne="http://schemas.microsoft.com/office/word/2006/wordml" xmlns:wps="http://schemas.microsoft.com/office/word/2010/wordprocessingShape" mc:Ignorable="w14 wp14">
   <w:endnote w:type="separator" w:id="-1">
     <w:p>
       <w:pPr>
@@ -13323,7 +13742,7 @@
 </file>
 
 <file path=word/footer1.xml><?xml version="1.0" encoding="utf-8"?>
-<w:ftr xmlns:wpc="http://schemas.microsoft.com/office/word/2010/wordprocessingCanvas" xmlns:cx="http://schemas.microsoft.com/office/drawing/2014/chartex" xmlns:cx1="http://schemas.microsoft.com/office/drawing/2015/9/8/chartex" xmlns:cx2="http://schemas.microsoft.com/office/drawing/2015/10/21/chartex" xmlns:cx3="http://schemas.microsoft.com/office/drawing/2016/5/9/chartex" xmlns:cx4="http://schemas.microsoft.com/office/drawing/2016/5/10/chartex" xmlns:cx5="http://schemas.microsoft.com/office/drawing/2016/5/11/chartex" xmlns:cx6="http://schemas.microsoft.com/office/drawing/2016/5/12/chartex" xmlns:cx7="http://schemas.microsoft.com/office/drawing/2016/5/13/chartex" xmlns:cx8="http://schemas.microsoft.com/office/drawing/2016/5/14/chartex" xmlns:mc="http://schemas.openxmlformats.org/markup-compatibility/2006" xmlns:aink="http://schemas.microsoft.com/office/drawing/2016/ink" xmlns:am3d="http://schemas.microsoft.com/office/drawing/2017/model3d" xmlns:o="urn:schemas-microsoft-com:office:office" xmlns:r="http://schemas.openxmlformats.org/officeDocument/2006/relationships" xmlns:m="http://schemas.openxmlformats.org/officeDocument/2006/math" xmlns:v="urn:schemas-microsoft-com:vml" xmlns:wp14="http://schemas.microsoft.com/office/word/2010/wordprocessingDrawing" xmlns:wp="http://schemas.openxmlformats.org/drawingml/2006/wordprocessingDrawing" xmlns:w10="urn:schemas-microsoft-com:office:word" xmlns:w="http://schemas.openxmlformats.org/wordprocessingml/2006/main" xmlns:w14="http://schemas.microsoft.com/office/word/2010/wordml" xmlns:w15="http://schemas.microsoft.com/office/word/2012/wordml" xmlns:w16cid="http://schemas.microsoft.com/office/word/2016/wordml/cid" xmlns:w16se="http://schemas.microsoft.com/office/word/2015/wordml/symex" xmlns:wpg="http://schemas.microsoft.com/office/word/2010/wordprocessingGroup" xmlns:wpi="http://schemas.microsoft.com/office/word/2010/wordprocessingInk" xmlns:wne="http://schemas.microsoft.com/office/word/2006/wordml" xmlns:wps="http://schemas.microsoft.com/office/word/2010/wordprocessingShape" mc:Ignorable="w14 w15 w16se w16cid wp14">
+<w:ftr xmlns:wpc="http://schemas.microsoft.com/office/word/2010/wordprocessingCanvas" xmlns:mc="http://schemas.openxmlformats.org/markup-compatibility/2006" xmlns:o="urn:schemas-microsoft-com:office:office" xmlns:r="http://schemas.openxmlformats.org/officeDocument/2006/relationships" xmlns:m="http://schemas.openxmlformats.org/officeDocument/2006/math" xmlns:v="urn:schemas-microsoft-com:vml" xmlns:wp14="http://schemas.microsoft.com/office/word/2010/wordprocessingDrawing" xmlns:wp="http://schemas.openxmlformats.org/drawingml/2006/wordprocessingDrawing" xmlns:w10="urn:schemas-microsoft-com:office:word" xmlns:w="http://schemas.openxmlformats.org/wordprocessingml/2006/main" xmlns:w14="http://schemas.microsoft.com/office/word/2010/wordml" xmlns:wpg="http://schemas.microsoft.com/office/word/2010/wordprocessingGroup" xmlns:wpi="http://schemas.microsoft.com/office/word/2010/wordprocessingInk" xmlns:wne="http://schemas.microsoft.com/office/word/2006/wordml" xmlns:wps="http://schemas.microsoft.com/office/word/2010/wordprocessingShape" mc:Ignorable="w14 wp14">
   <w:sdt>
     <w:sdtPr>
       <w:id w:val="374433701"/>
@@ -13356,7 +13775,7 @@
           <w:rPr>
             <w:noProof/>
           </w:rPr>
-          <w:t>10</w:t>
+          <w:t>12</w:t>
         </w:r>
         <w:r>
           <w:rPr>
@@ -13376,7 +13795,7 @@
 </file>
 
 <file path=word/footnotes.xml><?xml version="1.0" encoding="utf-8"?>
-<w:footnotes xmlns:wpc="http://schemas.microsoft.com/office/word/2010/wordprocessingCanvas" xmlns:cx="http://schemas.microsoft.com/office/drawing/2014/chartex" xmlns:cx1="http://schemas.microsoft.com/office/drawing/2015/9/8/chartex" xmlns:cx2="http://schemas.microsoft.com/office/drawing/2015/10/21/chartex" xmlns:cx3="http://schemas.microsoft.com/office/drawing/2016/5/9/chartex" xmlns:cx4="http://schemas.microsoft.com/office/drawing/2016/5/10/chartex" xmlns:cx5="http://schemas.microsoft.com/office/drawing/2016/5/11/chartex" xmlns:cx6="http://schemas.microsoft.com/office/drawing/2016/5/12/chartex" xmlns:cx7="http://schemas.microsoft.com/office/drawing/2016/5/13/chartex" xmlns:cx8="http://schemas.microsoft.com/office/drawing/2016/5/14/chartex" xmlns:mc="http://schemas.openxmlformats.org/markup-compatibility/2006" xmlns:aink="http://schemas.microsoft.com/office/drawing/2016/ink" xmlns:am3d="http://schemas.microsoft.com/office/drawing/2017/model3d" xmlns:o="urn:schemas-microsoft-com:office:office" xmlns:r="http://schemas.openxmlformats.org/officeDocument/2006/relationships" xmlns:m="http://schemas.openxmlformats.org/officeDocument/2006/math" xmlns:v="urn:schemas-microsoft-com:vml" xmlns:wp14="http://schemas.microsoft.com/office/word/2010/wordprocessingDrawing" xmlns:wp="http://schemas.openxmlformats.org/drawingml/2006/wordprocessingDrawing" xmlns:w10="urn:schemas-microsoft-com:office:word" xmlns:w="http://schemas.openxmlformats.org/wordprocessingml/2006/main" xmlns:w14="http://schemas.microsoft.com/office/word/2010/wordml" xmlns:w15="http://schemas.microsoft.com/office/word/2012/wordml" xmlns:w16cid="http://schemas.microsoft.com/office/word/2016/wordml/cid" xmlns:w16se="http://schemas.microsoft.com/office/word/2015/wordml/symex" xmlns:wpg="http://schemas.microsoft.com/office/word/2010/wordprocessingGroup" xmlns:wpi="http://schemas.microsoft.com/office/word/2010/wordprocessingInk" xmlns:wne="http://schemas.microsoft.com/office/word/2006/wordml" xmlns:wps="http://schemas.microsoft.com/office/word/2010/wordprocessingShape" mc:Ignorable="w14 w15 w16se w16cid wp14">
+<w:footnotes xmlns:wpc="http://schemas.microsoft.com/office/word/2010/wordprocessingCanvas" xmlns:mc="http://schemas.openxmlformats.org/markup-compatibility/2006" xmlns:o="urn:schemas-microsoft-com:office:office" xmlns:r="http://schemas.openxmlformats.org/officeDocument/2006/relationships" xmlns:m="http://schemas.openxmlformats.org/officeDocument/2006/math" xmlns:v="urn:schemas-microsoft-com:vml" xmlns:wp14="http://schemas.microsoft.com/office/word/2010/wordprocessingDrawing" xmlns:wp="http://schemas.openxmlformats.org/drawingml/2006/wordprocessingDrawing" xmlns:w10="urn:schemas-microsoft-com:office:word" xmlns:w="http://schemas.openxmlformats.org/wordprocessingml/2006/main" xmlns:w14="http://schemas.microsoft.com/office/word/2010/wordml" xmlns:wpg="http://schemas.microsoft.com/office/word/2010/wordprocessingGroup" xmlns:wpi="http://schemas.microsoft.com/office/word/2010/wordprocessingInk" xmlns:wne="http://schemas.microsoft.com/office/word/2006/wordml" xmlns:wps="http://schemas.microsoft.com/office/word/2010/wordprocessingShape" mc:Ignorable="w14 wp14">
   <w:footnote w:type="separator" w:id="-1">
     <w:p>
       <w:pPr>
@@ -13401,7 +13820,7 @@
 </file>
 
 <file path=word/header1.xml><?xml version="1.0" encoding="utf-8"?>
-<w:hdr xmlns:wpc="http://schemas.microsoft.com/office/word/2010/wordprocessingCanvas" xmlns:cx="http://schemas.microsoft.com/office/drawing/2014/chartex" xmlns:cx1="http://schemas.microsoft.com/office/drawing/2015/9/8/chartex" xmlns:cx2="http://schemas.microsoft.com/office/drawing/2015/10/21/chartex" xmlns:cx3="http://schemas.microsoft.com/office/drawing/2016/5/9/chartex" xmlns:cx4="http://schemas.microsoft.com/office/drawing/2016/5/10/chartex" xmlns:cx5="http://schemas.microsoft.com/office/drawing/2016/5/11/chartex" xmlns:cx6="http://schemas.microsoft.com/office/drawing/2016/5/12/chartex" xmlns:cx7="http://schemas.microsoft.com/office/drawing/2016/5/13/chartex" xmlns:cx8="http://schemas.microsoft.com/office/drawing/2016/5/14/chartex" xmlns:mc="http://schemas.openxmlformats.org/markup-compatibility/2006" xmlns:aink="http://schemas.microsoft.com/office/drawing/2016/ink" xmlns:am3d="http://schemas.microsoft.com/office/drawing/2017/model3d" xmlns:o="urn:schemas-microsoft-com:office:office" xmlns:r="http://schemas.openxmlformats.org/officeDocument/2006/relationships" xmlns:m="http://schemas.openxmlformats.org/officeDocument/2006/math" xmlns:v="urn:schemas-microsoft-com:vml" xmlns:wp14="http://schemas.microsoft.com/office/word/2010/wordprocessingDrawing" xmlns:wp="http://schemas.openxmlformats.org/drawingml/2006/wordprocessingDrawing" xmlns:w10="urn:schemas-microsoft-com:office:word" xmlns:w="http://schemas.openxmlformats.org/wordprocessingml/2006/main" xmlns:w14="http://schemas.microsoft.com/office/word/2010/wordml" xmlns:w15="http://schemas.microsoft.com/office/word/2012/wordml" xmlns:w16cid="http://schemas.microsoft.com/office/word/2016/wordml/cid" xmlns:w16se="http://schemas.microsoft.com/office/word/2015/wordml/symex" xmlns:wpg="http://schemas.microsoft.com/office/word/2010/wordprocessingGroup" xmlns:wpi="http://schemas.microsoft.com/office/word/2010/wordprocessingInk" xmlns:wne="http://schemas.microsoft.com/office/word/2006/wordml" xmlns:wps="http://schemas.microsoft.com/office/word/2010/wordprocessingShape" mc:Ignorable="w14 w15 w16se w16cid wp14">
+<w:hdr xmlns:wpc="http://schemas.microsoft.com/office/word/2010/wordprocessingCanvas" xmlns:mc="http://schemas.openxmlformats.org/markup-compatibility/2006" xmlns:o="urn:schemas-microsoft-com:office:office" xmlns:r="http://schemas.openxmlformats.org/officeDocument/2006/relationships" xmlns:m="http://schemas.openxmlformats.org/officeDocument/2006/math" xmlns:v="urn:schemas-microsoft-com:vml" xmlns:wp14="http://schemas.microsoft.com/office/word/2010/wordprocessingDrawing" xmlns:wp="http://schemas.openxmlformats.org/drawingml/2006/wordprocessingDrawing" xmlns:w10="urn:schemas-microsoft-com:office:word" xmlns:w="http://schemas.openxmlformats.org/wordprocessingml/2006/main" xmlns:w14="http://schemas.microsoft.com/office/word/2010/wordml" xmlns:wpg="http://schemas.microsoft.com/office/word/2010/wordprocessingGroup" xmlns:wpi="http://schemas.microsoft.com/office/word/2010/wordprocessingInk" xmlns:wne="http://schemas.microsoft.com/office/word/2006/wordml" xmlns:wps="http://schemas.microsoft.com/office/word/2010/wordprocessingShape" mc:Ignorable="w14 wp14">
   <w:tbl>
     <w:tblPr>
       <w:tblStyle w:val="TableGrid"/>
@@ -13586,15 +14005,7 @@
               <w:sz w:val="24"/>
               <w:szCs w:val="24"/>
             </w:rPr>
-            <w:t>2</w:t>
-          </w:r>
-          <w:r>
-            <w:rPr>
-              <w:rFonts w:cstheme="majorBidi"/>
-              <w:sz w:val="24"/>
-              <w:szCs w:val="24"/>
-            </w:rPr>
-            <w:t>8</w:t>
+            <w:t>28</w:t>
           </w:r>
           <w:r>
             <w:rPr>
@@ -13698,8 +14109,8 @@
 </file>
 
 <file path=word/numbering.xml><?xml version="1.0" encoding="utf-8"?>
-<w:numbering xmlns:wpc="http://schemas.microsoft.com/office/word/2010/wordprocessingCanvas" xmlns:cx="http://schemas.microsoft.com/office/drawing/2014/chartex" xmlns:cx1="http://schemas.microsoft.com/office/drawing/2015/9/8/chartex" xmlns:cx2="http://schemas.microsoft.com/office/drawing/2015/10/21/chartex" xmlns:cx3="http://schemas.microsoft.com/office/drawing/2016/5/9/chartex" xmlns:cx4="http://schemas.microsoft.com/office/drawing/2016/5/10/chartex" xmlns:cx5="http://schemas.microsoft.com/office/drawing/2016/5/11/chartex" xmlns:cx6="http://schemas.microsoft.com/office/drawing/2016/5/12/chartex" xmlns:cx7="http://schemas.microsoft.com/office/drawing/2016/5/13/chartex" xmlns:cx8="http://schemas.microsoft.com/office/drawing/2016/5/14/chartex" xmlns:mc="http://schemas.openxmlformats.org/markup-compatibility/2006" xmlns:aink="http://schemas.microsoft.com/office/drawing/2016/ink" xmlns:am3d="http://schemas.microsoft.com/office/drawing/2017/model3d" xmlns:o="urn:schemas-microsoft-com:office:office" xmlns:r="http://schemas.openxmlformats.org/officeDocument/2006/relationships" xmlns:m="http://schemas.openxmlformats.org/officeDocument/2006/math" xmlns:v="urn:schemas-microsoft-com:vml" xmlns:wp14="http://schemas.microsoft.com/office/word/2010/wordprocessingDrawing" xmlns:wp="http://schemas.openxmlformats.org/drawingml/2006/wordprocessingDrawing" xmlns:w10="urn:schemas-microsoft-com:office:word" xmlns:w="http://schemas.openxmlformats.org/wordprocessingml/2006/main" xmlns:w14="http://schemas.microsoft.com/office/word/2010/wordml" xmlns:w15="http://schemas.microsoft.com/office/word/2012/wordml" xmlns:w16cid="http://schemas.microsoft.com/office/word/2016/wordml/cid" xmlns:w16se="http://schemas.microsoft.com/office/word/2015/wordml/symex" xmlns:wpg="http://schemas.microsoft.com/office/word/2010/wordprocessingGroup" xmlns:wpi="http://schemas.microsoft.com/office/word/2010/wordprocessingInk" xmlns:wne="http://schemas.microsoft.com/office/word/2006/wordml" xmlns:wps="http://schemas.microsoft.com/office/word/2010/wordprocessingShape" mc:Ignorable="w14 w15 w16se w16cid wp14">
-  <w:abstractNum w:abstractNumId="0" w15:restartNumberingAfterBreak="0">
+<w:numbering xmlns:wpc="http://schemas.microsoft.com/office/word/2010/wordprocessingCanvas" xmlns:mc="http://schemas.openxmlformats.org/markup-compatibility/2006" xmlns:o="urn:schemas-microsoft-com:office:office" xmlns:r="http://schemas.openxmlformats.org/officeDocument/2006/relationships" xmlns:m="http://schemas.openxmlformats.org/officeDocument/2006/math" xmlns:v="urn:schemas-microsoft-com:vml" xmlns:wp14="http://schemas.microsoft.com/office/word/2010/wordprocessingDrawing" xmlns:wp="http://schemas.openxmlformats.org/drawingml/2006/wordprocessingDrawing" xmlns:w10="urn:schemas-microsoft-com:office:word" xmlns:w="http://schemas.openxmlformats.org/wordprocessingml/2006/main" xmlns:w14="http://schemas.microsoft.com/office/word/2010/wordml" xmlns:wpg="http://schemas.microsoft.com/office/word/2010/wordprocessingGroup" xmlns:wpi="http://schemas.microsoft.com/office/word/2010/wordprocessingInk" xmlns:wne="http://schemas.microsoft.com/office/word/2006/wordml" xmlns:wps="http://schemas.microsoft.com/office/word/2010/wordprocessingShape" mc:Ignorable="w14 wp14">
+  <w:abstractNum w:abstractNumId="0">
     <w:nsid w:val="13FF52D4"/>
     <w:multiLevelType w:val="multilevel"/>
     <w:tmpl w:val="F03CF038"/>
@@ -13820,7 +14231,7 @@
       </w:rPr>
     </w:lvl>
   </w:abstractNum>
-  <w:abstractNum w:abstractNumId="1" w15:restartNumberingAfterBreak="0">
+  <w:abstractNum w:abstractNumId="1">
     <w:nsid w:val="1EA31439"/>
     <w:multiLevelType w:val="hybridMultilevel"/>
     <w:tmpl w:val="F1F26578"/>
@@ -13933,7 +14344,7 @@
       </w:rPr>
     </w:lvl>
   </w:abstractNum>
-  <w:abstractNum w:abstractNumId="2" w15:restartNumberingAfterBreak="0">
+  <w:abstractNum w:abstractNumId="2">
     <w:nsid w:val="23495F24"/>
     <w:multiLevelType w:val="hybridMultilevel"/>
     <w:tmpl w:val="766A5930"/>
@@ -14046,7 +14457,7 @@
       </w:rPr>
     </w:lvl>
   </w:abstractNum>
-  <w:abstractNum w:abstractNumId="3" w15:restartNumberingAfterBreak="0">
+  <w:abstractNum w:abstractNumId="3">
     <w:nsid w:val="30CC4C8F"/>
     <w:multiLevelType w:val="hybridMultilevel"/>
     <w:tmpl w:val="3C8E7872"/>
@@ -14159,7 +14570,7 @@
       </w:rPr>
     </w:lvl>
   </w:abstractNum>
-  <w:abstractNum w:abstractNumId="4" w15:restartNumberingAfterBreak="0">
+  <w:abstractNum w:abstractNumId="4">
     <w:nsid w:val="331A34DC"/>
     <w:multiLevelType w:val="hybridMultilevel"/>
     <w:tmpl w:val="8080235E"/>
@@ -14248,7 +14659,7 @@
       </w:pPr>
     </w:lvl>
   </w:abstractNum>
-  <w:abstractNum w:abstractNumId="5" w15:restartNumberingAfterBreak="0">
+  <w:abstractNum w:abstractNumId="5">
     <w:nsid w:val="33D65CF5"/>
     <w:multiLevelType w:val="multilevel"/>
     <w:tmpl w:val="5CC8BB6C"/>
@@ -14369,7 +14780,7 @@
       </w:rPr>
     </w:lvl>
   </w:abstractNum>
-  <w:abstractNum w:abstractNumId="6" w15:restartNumberingAfterBreak="0">
+  <w:abstractNum w:abstractNumId="6">
     <w:nsid w:val="3E910429"/>
     <w:multiLevelType w:val="multilevel"/>
     <w:tmpl w:val="5CC8BB6C"/>
@@ -14490,7 +14901,7 @@
       </w:rPr>
     </w:lvl>
   </w:abstractNum>
-  <w:abstractNum w:abstractNumId="7" w15:restartNumberingAfterBreak="0">
+  <w:abstractNum w:abstractNumId="7">
     <w:nsid w:val="3FD800DC"/>
     <w:multiLevelType w:val="multilevel"/>
     <w:tmpl w:val="5CC8BB6C"/>
@@ -14611,7 +15022,7 @@
       </w:rPr>
     </w:lvl>
   </w:abstractNum>
-  <w:abstractNum w:abstractNumId="8" w15:restartNumberingAfterBreak="0">
+  <w:abstractNum w:abstractNumId="8">
     <w:nsid w:val="40BF28FA"/>
     <w:multiLevelType w:val="hybridMultilevel"/>
     <w:tmpl w:val="5CBE75D2"/>
@@ -14724,7 +15135,7 @@
       </w:rPr>
     </w:lvl>
   </w:abstractNum>
-  <w:abstractNum w:abstractNumId="9" w15:restartNumberingAfterBreak="0">
+  <w:abstractNum w:abstractNumId="9">
     <w:nsid w:val="55E7492C"/>
     <w:multiLevelType w:val="hybridMultilevel"/>
     <w:tmpl w:val="A4B65B20"/>
@@ -14813,7 +15224,7 @@
       </w:pPr>
     </w:lvl>
   </w:abstractNum>
-  <w:abstractNum w:abstractNumId="10" w15:restartNumberingAfterBreak="0">
+  <w:abstractNum w:abstractNumId="10">
     <w:nsid w:val="5F992ABB"/>
     <w:multiLevelType w:val="hybridMultilevel"/>
     <w:tmpl w:val="7D2C8728"/>
@@ -14926,7 +15337,7 @@
       </w:rPr>
     </w:lvl>
   </w:abstractNum>
-  <w:abstractNum w:abstractNumId="11" w15:restartNumberingAfterBreak="0">
+  <w:abstractNum w:abstractNumId="11">
     <w:nsid w:val="74E837F6"/>
     <w:multiLevelType w:val="hybridMultilevel"/>
     <w:tmpl w:val="19A2BE18"/>
@@ -15085,7 +15496,7 @@
 </file>
 
 <file path=word/styles.xml><?xml version="1.0" encoding="utf-8"?>
-<w:styles xmlns:mc="http://schemas.openxmlformats.org/markup-compatibility/2006" xmlns:r="http://schemas.openxmlformats.org/officeDocument/2006/relationships" xmlns:w="http://schemas.openxmlformats.org/wordprocessingml/2006/main" xmlns:w14="http://schemas.microsoft.com/office/word/2010/wordml" xmlns:w15="http://schemas.microsoft.com/office/word/2012/wordml" xmlns:w16cid="http://schemas.microsoft.com/office/word/2016/wordml/cid" xmlns:w16se="http://schemas.microsoft.com/office/word/2015/wordml/symex" mc:Ignorable="w14 w15 w16se w16cid">
+<w:styles xmlns:mc="http://schemas.openxmlformats.org/markup-compatibility/2006" xmlns:r="http://schemas.openxmlformats.org/officeDocument/2006/relationships" xmlns:w="http://schemas.openxmlformats.org/wordprocessingml/2006/main" xmlns:w14="http://schemas.microsoft.com/office/word/2010/wordml" mc:Ignorable="w14">
   <w:docDefaults>
     <w:rPrDefault>
       <w:rPr>
@@ -15101,383 +15512,144 @@
       </w:pPr>
     </w:pPrDefault>
   </w:docDefaults>
-  <w:latentStyles w:defLockedState="0" w:defUIPriority="99" w:defSemiHidden="0" w:defUnhideWhenUsed="0" w:defQFormat="0" w:count="376">
-    <w:lsdException w:name="Normal" w:uiPriority="0" w:qFormat="1"/>
-    <w:lsdException w:name="heading 1" w:uiPriority="9" w:qFormat="1"/>
-    <w:lsdException w:name="heading 2" w:semiHidden="1" w:uiPriority="9" w:unhideWhenUsed="1" w:qFormat="1"/>
-    <w:lsdException w:name="heading 3" w:semiHidden="1" w:uiPriority="9" w:unhideWhenUsed="1" w:qFormat="1"/>
-    <w:lsdException w:name="heading 4" w:semiHidden="1" w:uiPriority="9" w:unhideWhenUsed="1" w:qFormat="1"/>
-    <w:lsdException w:name="heading 5" w:semiHidden="1" w:uiPriority="9" w:unhideWhenUsed="1" w:qFormat="1"/>
-    <w:lsdException w:name="heading 6" w:semiHidden="1" w:uiPriority="9" w:unhideWhenUsed="1" w:qFormat="1"/>
-    <w:lsdException w:name="heading 7" w:semiHidden="1" w:uiPriority="9" w:unhideWhenUsed="1" w:qFormat="1"/>
-    <w:lsdException w:name="heading 8" w:semiHidden="1" w:uiPriority="9" w:unhideWhenUsed="1" w:qFormat="1"/>
-    <w:lsdException w:name="heading 9" w:semiHidden="1" w:uiPriority="9" w:unhideWhenUsed="1" w:qFormat="1"/>
-    <w:lsdException w:name="index 1" w:semiHidden="1" w:unhideWhenUsed="1"/>
-    <w:lsdException w:name="index 2" w:semiHidden="1" w:unhideWhenUsed="1"/>
-    <w:lsdException w:name="index 3" w:semiHidden="1" w:unhideWhenUsed="1"/>
-    <w:lsdException w:name="index 4" w:semiHidden="1" w:unhideWhenUsed="1"/>
-    <w:lsdException w:name="index 5" w:semiHidden="1" w:unhideWhenUsed="1"/>
-    <w:lsdException w:name="index 6" w:semiHidden="1" w:unhideWhenUsed="1"/>
-    <w:lsdException w:name="index 7" w:semiHidden="1" w:unhideWhenUsed="1"/>
-    <w:lsdException w:name="index 8" w:semiHidden="1" w:unhideWhenUsed="1"/>
-    <w:lsdException w:name="index 9" w:semiHidden="1" w:unhideWhenUsed="1"/>
-    <w:lsdException w:name="toc 1" w:semiHidden="1" w:uiPriority="39" w:unhideWhenUsed="1"/>
-    <w:lsdException w:name="toc 2" w:semiHidden="1" w:uiPriority="39" w:unhideWhenUsed="1"/>
-    <w:lsdException w:name="toc 3" w:semiHidden="1" w:uiPriority="39" w:unhideWhenUsed="1"/>
-    <w:lsdException w:name="toc 4" w:semiHidden="1" w:uiPriority="39" w:unhideWhenUsed="1"/>
-    <w:lsdException w:name="toc 5" w:semiHidden="1" w:uiPriority="39" w:unhideWhenUsed="1"/>
-    <w:lsdException w:name="toc 6" w:semiHidden="1" w:uiPriority="39" w:unhideWhenUsed="1"/>
-    <w:lsdException w:name="toc 7" w:semiHidden="1" w:uiPriority="39" w:unhideWhenUsed="1"/>
-    <w:lsdException w:name="toc 8" w:semiHidden="1" w:uiPriority="39" w:unhideWhenUsed="1"/>
-    <w:lsdException w:name="toc 9" w:semiHidden="1" w:uiPriority="39" w:unhideWhenUsed="1"/>
-    <w:lsdException w:name="Normal Indent" w:semiHidden="1" w:unhideWhenUsed="1"/>
-    <w:lsdException w:name="footnote text" w:semiHidden="1" w:unhideWhenUsed="1"/>
-    <w:lsdException w:name="annotation text" w:semiHidden="1" w:unhideWhenUsed="1"/>
-    <w:lsdException w:name="header" w:semiHidden="1" w:unhideWhenUsed="1"/>
-    <w:lsdException w:name="footer" w:semiHidden="1" w:unhideWhenUsed="1"/>
-    <w:lsdException w:name="index heading" w:semiHidden="1" w:unhideWhenUsed="1"/>
-    <w:lsdException w:name="caption" w:semiHidden="1" w:uiPriority="35" w:unhideWhenUsed="1" w:qFormat="1"/>
-    <w:lsdException w:name="table of figures" w:semiHidden="1" w:unhideWhenUsed="1"/>
-    <w:lsdException w:name="envelope address" w:semiHidden="1" w:unhideWhenUsed="1"/>
-    <w:lsdException w:name="envelope return" w:semiHidden="1" w:unhideWhenUsed="1"/>
-    <w:lsdException w:name="footnote reference" w:semiHidden="1" w:unhideWhenUsed="1"/>
-    <w:lsdException w:name="annotation reference" w:semiHidden="1" w:unhideWhenUsed="1"/>
-    <w:lsdException w:name="line number" w:semiHidden="1" w:unhideWhenUsed="1"/>
-    <w:lsdException w:name="page number" w:semiHidden="1" w:unhideWhenUsed="1"/>
-    <w:lsdException w:name="endnote reference" w:semiHidden="1" w:unhideWhenUsed="1"/>
-    <w:lsdException w:name="endnote text" w:semiHidden="1" w:unhideWhenUsed="1"/>
-    <w:lsdException w:name="table of authorities" w:semiHidden="1" w:unhideWhenUsed="1"/>
-    <w:lsdException w:name="macro" w:semiHidden="1" w:unhideWhenUsed="1"/>
-    <w:lsdException w:name="toa heading" w:semiHidden="1" w:unhideWhenUsed="1"/>
-    <w:lsdException w:name="List" w:semiHidden="1" w:unhideWhenUsed="1"/>
-    <w:lsdException w:name="List Bullet" w:semiHidden="1" w:unhideWhenUsed="1"/>
-    <w:lsdException w:name="List Number" w:semiHidden="1" w:unhideWhenUsed="1"/>
-    <w:lsdException w:name="List 2" w:semiHidden="1" w:unhideWhenUsed="1"/>
-    <w:lsdException w:name="List 3" w:semiHidden="1" w:unhideWhenUsed="1"/>
-    <w:lsdException w:name="List 4" w:semiHidden="1" w:unhideWhenUsed="1"/>
-    <w:lsdException w:name="List 5" w:semiHidden="1" w:unhideWhenUsed="1"/>
-    <w:lsdException w:name="List Bullet 2" w:semiHidden="1" w:unhideWhenUsed="1"/>
-    <w:lsdException w:name="List Bullet 3" w:semiHidden="1" w:unhideWhenUsed="1"/>
-    <w:lsdException w:name="List Bullet 4" w:semiHidden="1" w:unhideWhenUsed="1"/>
-    <w:lsdException w:name="List Bullet 5" w:semiHidden="1" w:unhideWhenUsed="1"/>
-    <w:lsdException w:name="List Number 2" w:semiHidden="1" w:unhideWhenUsed="1"/>
-    <w:lsdException w:name="List Number 3" w:semiHidden="1" w:unhideWhenUsed="1"/>
-    <w:lsdException w:name="List Number 4" w:semiHidden="1" w:unhideWhenUsed="1"/>
-    <w:lsdException w:name="List Number 5" w:semiHidden="1" w:unhideWhenUsed="1"/>
-    <w:lsdException w:name="Title" w:uiPriority="10" w:qFormat="1"/>
-    <w:lsdException w:name="Closing" w:semiHidden="1" w:unhideWhenUsed="1"/>
-    <w:lsdException w:name="Signature" w:semiHidden="1" w:unhideWhenUsed="1"/>
-    <w:lsdException w:name="Default Paragraph Font" w:semiHidden="1" w:uiPriority="1" w:unhideWhenUsed="1"/>
-    <w:lsdException w:name="Body Text" w:semiHidden="1" w:unhideWhenUsed="1"/>
-    <w:lsdException w:name="Body Text Indent" w:semiHidden="1" w:unhideWhenUsed="1"/>
-    <w:lsdException w:name="List Continue" w:semiHidden="1" w:unhideWhenUsed="1"/>
-    <w:lsdException w:name="List Continue 2" w:semiHidden="1" w:unhideWhenUsed="1"/>
-    <w:lsdException w:name="List Continue 3" w:semiHidden="1" w:unhideWhenUsed="1"/>
-    <w:lsdException w:name="List Continue 4" w:semiHidden="1" w:unhideWhenUsed="1"/>
-    <w:lsdException w:name="List Continue 5" w:semiHidden="1" w:unhideWhenUsed="1"/>
-    <w:lsdException w:name="Message Header" w:semiHidden="1" w:unhideWhenUsed="1"/>
-    <w:lsdException w:name="Subtitle" w:uiPriority="11" w:qFormat="1"/>
-    <w:lsdException w:name="Salutation" w:semiHidden="1" w:unhideWhenUsed="1"/>
-    <w:lsdException w:name="Date" w:semiHidden="1" w:unhideWhenUsed="1"/>
-    <w:lsdException w:name="Body Text First Indent" w:semiHidden="1" w:unhideWhenUsed="1"/>
-    <w:lsdException w:name="Body Text First Indent 2" w:semiHidden="1" w:unhideWhenUsed="1"/>
-    <w:lsdException w:name="Note Heading" w:semiHidden="1" w:unhideWhenUsed="1"/>
-    <w:lsdException w:name="Body Text 2" w:semiHidden="1" w:unhideWhenUsed="1"/>
-    <w:lsdException w:name="Body Text 3" w:semiHidden="1" w:unhideWhenUsed="1"/>
-    <w:lsdException w:name="Body Text Indent 2" w:semiHidden="1" w:unhideWhenUsed="1"/>
-    <w:lsdException w:name="Body Text Indent 3" w:semiHidden="1" w:unhideWhenUsed="1"/>
-    <w:lsdException w:name="Block Text" w:semiHidden="1" w:unhideWhenUsed="1"/>
-    <w:lsdException w:name="Hyperlink" w:semiHidden="1" w:unhideWhenUsed="1"/>
-    <w:lsdException w:name="FollowedHyperlink" w:semiHidden="1" w:unhideWhenUsed="1"/>
-    <w:lsdException w:name="Strong" w:uiPriority="22" w:qFormat="1"/>
-    <w:lsdException w:name="Emphasis" w:uiPriority="20" w:qFormat="1"/>
-    <w:lsdException w:name="Document Map" w:semiHidden="1" w:unhideWhenUsed="1"/>
-    <w:lsdException w:name="Plain Text" w:semiHidden="1" w:unhideWhenUsed="1"/>
-    <w:lsdException w:name="E-mail Signature" w:semiHidden="1" w:unhideWhenUsed="1"/>
-    <w:lsdException w:name="HTML Top of Form" w:semiHidden="1" w:unhideWhenUsed="1"/>
-    <w:lsdException w:name="HTML Bottom of Form" w:semiHidden="1" w:unhideWhenUsed="1"/>
-    <w:lsdException w:name="Normal (Web)" w:semiHidden="1" w:unhideWhenUsed="1"/>
-    <w:lsdException w:name="HTML Acronym" w:semiHidden="1" w:unhideWhenUsed="1"/>
-    <w:lsdException w:name="HTML Address" w:semiHidden="1" w:unhideWhenUsed="1"/>
-    <w:lsdException w:name="HTML Cite" w:semiHidden="1" w:unhideWhenUsed="1"/>
-    <w:lsdException w:name="HTML Code" w:semiHidden="1" w:unhideWhenUsed="1"/>
-    <w:lsdException w:name="HTML Definition" w:semiHidden="1" w:unhideWhenUsed="1"/>
-    <w:lsdException w:name="HTML Keyboard" w:semiHidden="1" w:unhideWhenUsed="1"/>
-    <w:lsdException w:name="HTML Preformatted" w:semiHidden="1" w:unhideWhenUsed="1"/>
-    <w:lsdException w:name="HTML Sample" w:semiHidden="1" w:unhideWhenUsed="1"/>
-    <w:lsdException w:name="HTML Typewriter" w:semiHidden="1" w:unhideWhenUsed="1"/>
-    <w:lsdException w:name="HTML Variable" w:semiHidden="1" w:unhideWhenUsed="1"/>
-    <w:lsdException w:name="Normal Table" w:semiHidden="1" w:unhideWhenUsed="1"/>
-    <w:lsdException w:name="annotation subject" w:semiHidden="1" w:unhideWhenUsed="1"/>
-    <w:lsdException w:name="No List" w:semiHidden="1" w:unhideWhenUsed="1"/>
-    <w:lsdException w:name="Outline List 1" w:semiHidden="1" w:unhideWhenUsed="1"/>
-    <w:lsdException w:name="Outline List 2" w:semiHidden="1" w:unhideWhenUsed="1"/>
-    <w:lsdException w:name="Outline List 3" w:semiHidden="1" w:unhideWhenUsed="1"/>
-    <w:lsdException w:name="Table Simple 1" w:semiHidden="1" w:unhideWhenUsed="1"/>
-    <w:lsdException w:name="Table Simple 2" w:semiHidden="1" w:unhideWhenUsed="1"/>
-    <w:lsdException w:name="Table Simple 3" w:semiHidden="1" w:unhideWhenUsed="1"/>
-    <w:lsdException w:name="Table Classic 1" w:semiHidden="1" w:unhideWhenUsed="1"/>
-    <w:lsdException w:name="Table Classic 2" w:semiHidden="1" w:unhideWhenUsed="1"/>
-    <w:lsdException w:name="Table Classic 3" w:semiHidden="1" w:unhideWhenUsed="1"/>
-    <w:lsdException w:name="Table Classic 4" w:semiHidden="1" w:unhideWhenUsed="1"/>
-    <w:lsdException w:name="Table Colorful 1" w:semiHidden="1" w:unhideWhenUsed="1"/>
-    <w:lsdException w:name="Table Colorful 2" w:semiHidden="1" w:unhideWhenUsed="1"/>
-    <w:lsdException w:name="Table Colorful 3" w:semiHidden="1" w:unhideWhenUsed="1"/>
-    <w:lsdException w:name="Table Columns 1" w:semiHidden="1" w:unhideWhenUsed="1"/>
-    <w:lsdException w:name="Table Columns 2" w:semiHidden="1" w:unhideWhenUsed="1"/>
-    <w:lsdException w:name="Table Columns 3" w:semiHidden="1" w:unhideWhenUsed="1"/>
-    <w:lsdException w:name="Table Columns 4" w:semiHidden="1" w:unhideWhenUsed="1"/>
-    <w:lsdException w:name="Table Columns 5" w:semiHidden="1" w:unhideWhenUsed="1"/>
-    <w:lsdException w:name="Table Grid 1" w:semiHidden="1" w:unhideWhenUsed="1"/>
-    <w:lsdException w:name="Table Grid 2" w:semiHidden="1" w:unhideWhenUsed="1"/>
-    <w:lsdException w:name="Table Grid 3" w:semiHidden="1" w:unhideWhenUsed="1"/>
-    <w:lsdException w:name="Table Grid 4" w:semiHidden="1" w:unhideWhenUsed="1"/>
-    <w:lsdException w:name="Table Grid 5" w:semiHidden="1" w:unhideWhenUsed="1"/>
-    <w:lsdException w:name="Table Grid 6" w:semiHidden="1" w:unhideWhenUsed="1"/>
-    <w:lsdException w:name="Table Grid 7" w:semiHidden="1" w:unhideWhenUsed="1"/>
-    <w:lsdException w:name="Table Grid 8" w:semiHidden="1" w:unhideWhenUsed="1"/>
-    <w:lsdException w:name="Table List 1" w:semiHidden="1" w:unhideWhenUsed="1"/>
-    <w:lsdException w:name="Table List 2" w:semiHidden="1" w:unhideWhenUsed="1"/>
-    <w:lsdException w:name="Table List 3" w:semiHidden="1" w:unhideWhenUsed="1"/>
-    <w:lsdException w:name="Table List 4" w:semiHidden="1" w:unhideWhenUsed="1"/>
-    <w:lsdException w:name="Table List 5" w:semiHidden="1" w:unhideWhenUsed="1"/>
-    <w:lsdException w:name="Table List 6" w:semiHidden="1" w:unhideWhenUsed="1"/>
-    <w:lsdException w:name="Table List 7" w:semiHidden="1" w:unhideWhenUsed="1"/>
-    <w:lsdException w:name="Table List 8" w:semiHidden="1" w:unhideWhenUsed="1"/>
-    <w:lsdException w:name="Table 3D effects 1" w:semiHidden="1" w:unhideWhenUsed="1"/>
-    <w:lsdException w:name="Table 3D effects 2" w:semiHidden="1" w:unhideWhenUsed="1"/>
-    <w:lsdException w:name="Table 3D effects 3" w:semiHidden="1" w:unhideWhenUsed="1"/>
-    <w:lsdException w:name="Table Contemporary" w:semiHidden="1" w:unhideWhenUsed="1"/>
-    <w:lsdException w:name="Table Elegant" w:semiHidden="1" w:unhideWhenUsed="1"/>
-    <w:lsdException w:name="Table Professional" w:semiHidden="1" w:unhideWhenUsed="1"/>
-    <w:lsdException w:name="Table Subtle 1" w:semiHidden="1" w:unhideWhenUsed="1"/>
-    <w:lsdException w:name="Table Subtle 2" w:semiHidden="1" w:unhideWhenUsed="1"/>
-    <w:lsdException w:name="Table Web 1" w:semiHidden="1" w:unhideWhenUsed="1"/>
-    <w:lsdException w:name="Table Web 2" w:semiHidden="1" w:unhideWhenUsed="1"/>
-    <w:lsdException w:name="Table Web 3" w:semiHidden="1" w:unhideWhenUsed="1"/>
-    <w:lsdException w:name="Balloon Text" w:semiHidden="1" w:unhideWhenUsed="1"/>
-    <w:lsdException w:name="Table Grid" w:uiPriority="59"/>
-    <w:lsdException w:name="Table Theme" w:semiHidden="1" w:unhideWhenUsed="1"/>
-    <w:lsdException w:name="Placeholder Text" w:semiHidden="1"/>
-    <w:lsdException w:name="No Spacing" w:uiPriority="1" w:qFormat="1"/>
-    <w:lsdException w:name="Light Shading" w:uiPriority="60"/>
-    <w:lsdException w:name="Light List" w:uiPriority="61"/>
-    <w:lsdException w:name="Light Grid" w:uiPriority="62"/>
-    <w:lsdException w:name="Medium Shading 1" w:uiPriority="63"/>
-    <w:lsdException w:name="Medium Shading 2" w:uiPriority="64"/>
-    <w:lsdException w:name="Medium List 1" w:uiPriority="65"/>
-    <w:lsdException w:name="Medium List 2" w:uiPriority="66"/>
-    <w:lsdException w:name="Medium Grid 1" w:uiPriority="67"/>
-    <w:lsdException w:name="Medium Grid 2" w:uiPriority="68"/>
-    <w:lsdException w:name="Medium Grid 3" w:uiPriority="69"/>
-    <w:lsdException w:name="Dark List" w:uiPriority="70"/>
-    <w:lsdException w:name="Colorful Shading" w:uiPriority="71"/>
-    <w:lsdException w:name="Colorful List" w:uiPriority="72"/>
-    <w:lsdException w:name="Colorful Grid" w:uiPriority="73"/>
-    <w:lsdException w:name="Light Shading Accent 1" w:uiPriority="60"/>
-    <w:lsdException w:name="Light List Accent 1" w:uiPriority="61"/>
-    <w:lsdException w:name="Light Grid Accent 1" w:uiPriority="62"/>
-    <w:lsdException w:name="Medium Shading 1 Accent 1" w:uiPriority="63"/>
-    <w:lsdException w:name="Medium Shading 2 Accent 1" w:uiPriority="64"/>
-    <w:lsdException w:name="Medium List 1 Accent 1" w:uiPriority="65"/>
-    <w:lsdException w:name="Revision" w:semiHidden="1"/>
-    <w:lsdException w:name="List Paragraph" w:uiPriority="34" w:qFormat="1"/>
-    <w:lsdException w:name="Quote" w:uiPriority="29" w:qFormat="1"/>
-    <w:lsdException w:name="Intense Quote" w:uiPriority="30" w:qFormat="1"/>
-    <w:lsdException w:name="Medium List 2 Accent 1" w:uiPriority="66"/>
-    <w:lsdException w:name="Medium Grid 1 Accent 1" w:uiPriority="67"/>
-    <w:lsdException w:name="Medium Grid 2 Accent 1" w:uiPriority="68"/>
-    <w:lsdException w:name="Medium Grid 3 Accent 1" w:uiPriority="69"/>
-    <w:lsdException w:name="Dark List Accent 1" w:uiPriority="70"/>
-    <w:lsdException w:name="Colorful Shading Accent 1" w:uiPriority="71"/>
-    <w:lsdException w:name="Colorful List Accent 1" w:uiPriority="72"/>
-    <w:lsdException w:name="Colorful Grid Accent 1" w:uiPriority="73"/>
-    <w:lsdException w:name="Light Shading Accent 2" w:uiPriority="60"/>
-    <w:lsdException w:name="Light List Accent 2" w:uiPriority="61"/>
-    <w:lsdException w:name="Light Grid Accent 2" w:uiPriority="62"/>
-    <w:lsdException w:name="Medium Shading 1 Accent 2" w:uiPriority="63"/>
-    <w:lsdException w:name="Medium Shading 2 Accent 2" w:uiPriority="64"/>
-    <w:lsdException w:name="Medium List 1 Accent 2" w:uiPriority="65"/>
-    <w:lsdException w:name="Medium List 2 Accent 2" w:uiPriority="66"/>
-    <w:lsdException w:name="Medium Grid 1 Accent 2" w:uiPriority="67"/>
-    <w:lsdException w:name="Medium Grid 2 Accent 2" w:uiPriority="68"/>
-    <w:lsdException w:name="Medium Grid 3 Accent 2" w:uiPriority="69"/>
-    <w:lsdException w:name="Dark List Accent 2" w:uiPriority="70"/>
-    <w:lsdException w:name="Colorful Shading Accent 2" w:uiPriority="71"/>
-    <w:lsdException w:name="Colorful List Accent 2" w:uiPriority="72"/>
-    <w:lsdException w:name="Colorful Grid Accent 2" w:uiPriority="73"/>
-    <w:lsdException w:name="Light Shading Accent 3" w:uiPriority="60"/>
-    <w:lsdException w:name="Light List Accent 3" w:uiPriority="61"/>
-    <w:lsdException w:name="Light Grid Accent 3" w:uiPriority="62"/>
-    <w:lsdException w:name="Medium Shading 1 Accent 3" w:uiPriority="63"/>
-    <w:lsdException w:name="Medium Shading 2 Accent 3" w:uiPriority="64"/>
-    <w:lsdException w:name="Medium List 1 Accent 3" w:uiPriority="65"/>
-    <w:lsdException w:name="Medium List 2 Accent 3" w:uiPriority="66"/>
-    <w:lsdException w:name="Medium Grid 1 Accent 3" w:uiPriority="67"/>
-    <w:lsdException w:name="Medium Grid 2 Accent 3" w:uiPriority="68"/>
-    <w:lsdException w:name="Medium Grid 3 Accent 3" w:uiPriority="69"/>
-    <w:lsdException w:name="Dark List Accent 3" w:uiPriority="70"/>
-    <w:lsdException w:name="Colorful Shading Accent 3" w:uiPriority="71"/>
-    <w:lsdException w:name="Colorful List Accent 3" w:uiPriority="72"/>
-    <w:lsdException w:name="Colorful Grid Accent 3" w:uiPriority="73"/>
-    <w:lsdException w:name="Light Shading Accent 4" w:uiPriority="60"/>
-    <w:lsdException w:name="Light List Accent 4" w:uiPriority="61"/>
-    <w:lsdException w:name="Light Grid Accent 4" w:uiPriority="62"/>
-    <w:lsdException w:name="Medium Shading 1 Accent 4" w:uiPriority="63"/>
-    <w:lsdException w:name="Medium Shading 2 Accent 4" w:uiPriority="64"/>
-    <w:lsdException w:name="Medium List 1 Accent 4" w:uiPriority="65"/>
-    <w:lsdException w:name="Medium List 2 Accent 4" w:uiPriority="66"/>
-    <w:lsdException w:name="Medium Grid 1 Accent 4" w:uiPriority="67"/>
-    <w:lsdException w:name="Medium Grid 2 Accent 4" w:uiPriority="68"/>
-    <w:lsdException w:name="Medium Grid 3 Accent 4" w:uiPriority="69"/>
-    <w:lsdException w:name="Dark List Accent 4" w:uiPriority="70"/>
-    <w:lsdException w:name="Colorful Shading Accent 4" w:uiPriority="71"/>
-    <w:lsdException w:name="Colorful List Accent 4" w:uiPriority="72"/>
-    <w:lsdException w:name="Colorful Grid Accent 4" w:uiPriority="73"/>
-    <w:lsdException w:name="Light Shading Accent 5" w:uiPriority="60"/>
-    <w:lsdException w:name="Light List Accent 5" w:uiPriority="61"/>
-    <w:lsdException w:name="Light Grid Accent 5" w:uiPriority="62"/>
-    <w:lsdException w:name="Medium Shading 1 Accent 5" w:uiPriority="63"/>
-    <w:lsdException w:name="Medium Shading 2 Accent 5" w:uiPriority="64"/>
-    <w:lsdException w:name="Medium List 1 Accent 5" w:uiPriority="65"/>
-    <w:lsdException w:name="Medium List 2 Accent 5" w:uiPriority="66"/>
-    <w:lsdException w:name="Medium Grid 1 Accent 5" w:uiPriority="67"/>
-    <w:lsdException w:name="Medium Grid 2 Accent 5" w:uiPriority="68"/>
-    <w:lsdException w:name="Medium Grid 3 Accent 5" w:uiPriority="69"/>
-    <w:lsdException w:name="Dark List Accent 5" w:uiPriority="70"/>
-    <w:lsdException w:name="Colorful Shading Accent 5" w:uiPriority="71"/>
-    <w:lsdException w:name="Colorful List Accent 5" w:uiPriority="72"/>
-    <w:lsdException w:name="Colorful Grid Accent 5" w:uiPriority="73"/>
-    <w:lsdException w:name="Light Shading Accent 6" w:uiPriority="60"/>
-    <w:lsdException w:name="Light List Accent 6" w:uiPriority="61"/>
-    <w:lsdException w:name="Light Grid Accent 6" w:uiPriority="62"/>
-    <w:lsdException w:name="Medium Shading 1 Accent 6" w:uiPriority="63"/>
-    <w:lsdException w:name="Medium Shading 2 Accent 6" w:uiPriority="64"/>
-    <w:lsdException w:name="Medium List 1 Accent 6" w:uiPriority="65"/>
-    <w:lsdException w:name="Medium List 2 Accent 6" w:uiPriority="66"/>
-    <w:lsdException w:name="Medium Grid 1 Accent 6" w:uiPriority="67"/>
-    <w:lsdException w:name="Medium Grid 2 Accent 6" w:uiPriority="68"/>
-    <w:lsdException w:name="Medium Grid 3 Accent 6" w:uiPriority="69"/>
-    <w:lsdException w:name="Dark List Accent 6" w:uiPriority="70"/>
-    <w:lsdException w:name="Colorful Shading Accent 6" w:uiPriority="71"/>
-    <w:lsdException w:name="Colorful List Accent 6" w:uiPriority="72"/>
-    <w:lsdException w:name="Colorful Grid Accent 6" w:uiPriority="73"/>
-    <w:lsdException w:name="Subtle Emphasis" w:uiPriority="19" w:qFormat="1"/>
-    <w:lsdException w:name="Intense Emphasis" w:uiPriority="21" w:qFormat="1"/>
-    <w:lsdException w:name="Subtle Reference" w:uiPriority="31" w:qFormat="1"/>
-    <w:lsdException w:name="Intense Reference" w:uiPriority="32" w:qFormat="1"/>
-    <w:lsdException w:name="Book Title" w:uiPriority="33" w:qFormat="1"/>
-    <w:lsdException w:name="Bibliography" w:semiHidden="1" w:uiPriority="37" w:unhideWhenUsed="1"/>
-    <w:lsdException w:name="TOC Heading" w:semiHidden="1" w:uiPriority="39" w:unhideWhenUsed="1" w:qFormat="1"/>
-    <w:lsdException w:name="Plain Table 1" w:uiPriority="41"/>
-    <w:lsdException w:name="Plain Table 2" w:uiPriority="42"/>
-    <w:lsdException w:name="Plain Table 3" w:uiPriority="43"/>
-    <w:lsdException w:name="Plain Table 4" w:uiPriority="44"/>
-    <w:lsdException w:name="Plain Table 5" w:uiPriority="45"/>
-    <w:lsdException w:name="Grid Table Light" w:uiPriority="40"/>
-    <w:lsdException w:name="Grid Table 1 Light" w:uiPriority="46"/>
-    <w:lsdException w:name="Grid Table 2" w:uiPriority="47"/>
-    <w:lsdException w:name="Grid Table 3" w:uiPriority="48"/>
-    <w:lsdException w:name="Grid Table 4" w:uiPriority="49"/>
-    <w:lsdException w:name="Grid Table 5 Dark" w:uiPriority="50"/>
-    <w:lsdException w:name="Grid Table 6 Colorful" w:uiPriority="51"/>
-    <w:lsdException w:name="Grid Table 7 Colorful" w:uiPriority="52"/>
-    <w:lsdException w:name="Grid Table 1 Light Accent 1" w:uiPriority="46"/>
-    <w:lsdException w:name="Grid Table 2 Accent 1" w:uiPriority="47"/>
-    <w:lsdException w:name="Grid Table 3 Accent 1" w:uiPriority="48"/>
-    <w:lsdException w:name="Grid Table 4 Accent 1" w:uiPriority="49"/>
-    <w:lsdException w:name="Grid Table 5 Dark Accent 1" w:uiPriority="50"/>
-    <w:lsdException w:name="Grid Table 6 Colorful Accent 1" w:uiPriority="51"/>
-    <w:lsdException w:name="Grid Table 7 Colorful Accent 1" w:uiPriority="52"/>
-    <w:lsdException w:name="Grid Table 1 Light Accent 2" w:uiPriority="46"/>
-    <w:lsdException w:name="Grid Table 2 Accent 2" w:uiPriority="47"/>
-    <w:lsdException w:name="Grid Table 3 Accent 2" w:uiPriority="48"/>
-    <w:lsdException w:name="Grid Table 4 Accent 2" w:uiPriority="49"/>
-    <w:lsdException w:name="Grid Table 5 Dark Accent 2" w:uiPriority="50"/>
-    <w:lsdException w:name="Grid Table 6 Colorful Accent 2" w:uiPriority="51"/>
-    <w:lsdException w:name="Grid Table 7 Colorful Accent 2" w:uiPriority="52"/>
-    <w:lsdException w:name="Grid Table 1 Light Accent 3" w:uiPriority="46"/>
-    <w:lsdException w:name="Grid Table 2 Accent 3" w:uiPriority="47"/>
-    <w:lsdException w:name="Grid Table 3 Accent 3" w:uiPriority="48"/>
-    <w:lsdException w:name="Grid Table 4 Accent 3" w:uiPriority="49"/>
-    <w:lsdException w:name="Grid Table 5 Dark Accent 3" w:uiPriority="50"/>
-    <w:lsdException w:name="Grid Table 6 Colorful Accent 3" w:uiPriority="51"/>
-    <w:lsdException w:name="Grid Table 7 Colorful Accent 3" w:uiPriority="52"/>
-    <w:lsdException w:name="Grid Table 1 Light Accent 4" w:uiPriority="46"/>
-    <w:lsdException w:name="Grid Table 2 Accent 4" w:uiPriority="47"/>
-    <w:lsdException w:name="Grid Table 3 Accent 4" w:uiPriority="48"/>
-    <w:lsdException w:name="Grid Table 4 Accent 4" w:uiPriority="49"/>
-    <w:lsdException w:name="Grid Table 5 Dark Accent 4" w:uiPriority="50"/>
-    <w:lsdException w:name="Grid Table 6 Colorful Accent 4" w:uiPriority="51"/>
-    <w:lsdException w:name="Grid Table 7 Colorful Accent 4" w:uiPriority="52"/>
-    <w:lsdException w:name="Grid Table 1 Light Accent 5" w:uiPriority="46"/>
-    <w:lsdException w:name="Grid Table 2 Accent 5" w:uiPriority="47"/>
-    <w:lsdException w:name="Grid Table 3 Accent 5" w:uiPriority="48"/>
-    <w:lsdException w:name="Grid Table 4 Accent 5" w:uiPriority="49"/>
-    <w:lsdException w:name="Grid Table 5 Dark Accent 5" w:uiPriority="50"/>
-    <w:lsdException w:name="Grid Table 6 Colorful Accent 5" w:uiPriority="51"/>
-    <w:lsdException w:name="Grid Table 7 Colorful Accent 5" w:uiPriority="52"/>
-    <w:lsdException w:name="Grid Table 1 Light Accent 6" w:uiPriority="46"/>
-    <w:lsdException w:name="Grid Table 2 Accent 6" w:uiPriority="47"/>
-    <w:lsdException w:name="Grid Table 3 Accent 6" w:uiPriority="48"/>
-    <w:lsdException w:name="Grid Table 4 Accent 6" w:uiPriority="49"/>
-    <w:lsdException w:name="Grid Table 5 Dark Accent 6" w:uiPriority="50"/>
-    <w:lsdException w:name="Grid Table 6 Colorful Accent 6" w:uiPriority="51"/>
-    <w:lsdException w:name="Grid Table 7 Colorful Accent 6" w:uiPriority="52"/>
-    <w:lsdException w:name="List Table 1 Light" w:uiPriority="46"/>
-    <w:lsdException w:name="List Table 2" w:uiPriority="47"/>
-    <w:lsdException w:name="List Table 3" w:uiPriority="48"/>
-    <w:lsdException w:name="List Table 4" w:uiPriority="49"/>
-    <w:lsdException w:name="List Table 5 Dark" w:uiPriority="50"/>
-    <w:lsdException w:name="List Table 6 Colorful" w:uiPriority="51"/>
-    <w:lsdException w:name="List Table 7 Colorful" w:uiPriority="52"/>
-    <w:lsdException w:name="List Table 1 Light Accent 1" w:uiPriority="46"/>
-    <w:lsdException w:name="List Table 2 Accent 1" w:uiPriority="47"/>
-    <w:lsdException w:name="List Table 3 Accent 1" w:uiPriority="48"/>
-    <w:lsdException w:name="List Table 4 Accent 1" w:uiPriority="49"/>
-    <w:lsdException w:name="List Table 5 Dark Accent 1" w:uiPriority="50"/>
-    <w:lsdException w:name="List Table 6 Colorful Accent 1" w:uiPriority="51"/>
-    <w:lsdException w:name="List Table 7 Colorful Accent 1" w:uiPriority="52"/>
-    <w:lsdException w:name="List Table 1 Light Accent 2" w:uiPriority="46"/>
-    <w:lsdException w:name="List Table 2 Accent 2" w:uiPriority="47"/>
-    <w:lsdException w:name="List Table 3 Accent 2" w:uiPriority="48"/>
-    <w:lsdException w:name="List Table 4 Accent 2" w:uiPriority="49"/>
-    <w:lsdException w:name="List Table 5 Dark Accent 2" w:uiPriority="50"/>
-    <w:lsdException w:name="List Table 6 Colorful Accent 2" w:uiPriority="51"/>
-    <w:lsdException w:name="List Table 7 Colorful Accent 2" w:uiPriority="52"/>
-    <w:lsdException w:name="List Table 1 Light Accent 3" w:uiPriority="46"/>
-    <w:lsdException w:name="List Table 2 Accent 3" w:uiPriority="47"/>
-    <w:lsdException w:name="List Table 3 Accent 3" w:uiPriority="48"/>
-    <w:lsdException w:name="List Table 4 Accent 3" w:uiPriority="49"/>
-    <w:lsdException w:name="List Table 5 Dark Accent 3" w:uiPriority="50"/>
-    <w:lsdException w:name="List Table 6 Colorful Accent 3" w:uiPriority="51"/>
-    <w:lsdException w:name="List Table 7 Colorful Accent 3" w:uiPriority="52"/>
-    <w:lsdException w:name="List Table 1 Light Accent 4" w:uiPriority="46"/>
-    <w:lsdException w:name="List Table 2 Accent 4" w:uiPriority="47"/>
-    <w:lsdException w:name="List Table 3 Accent 4" w:uiPriority="48"/>
-    <w:lsdException w:name="List Table 4 Accent 4" w:uiPriority="49"/>
-    <w:lsdException w:name="List Table 5 Dark Accent 4" w:uiPriority="50"/>
-    <w:lsdException w:name="List Table 6 Colorful Accent 4" w:uiPriority="51"/>
-    <w:lsdException w:name="List Table 7 Colorful Accent 4" w:uiPriority="52"/>
-    <w:lsdException w:name="List Table 1 Light Accent 5" w:uiPriority="46"/>
-    <w:lsdException w:name="List Table 2 Accent 5" w:uiPriority="47"/>
-    <w:lsdException w:name="List Table 3 Accent 5" w:uiPriority="48"/>
-    <w:lsdException w:name="List Table 4 Accent 5" w:uiPriority="49"/>
-    <w:lsdException w:name="List Table 5 Dark Accent 5" w:uiPriority="50"/>
-    <w:lsdException w:name="List Table 6 Colorful Accent 5" w:uiPriority="51"/>
-    <w:lsdException w:name="List Table 7 Colorful Accent 5" w:uiPriority="52"/>
-    <w:lsdException w:name="List Table 1 Light Accent 6" w:uiPriority="46"/>
-    <w:lsdException w:name="List Table 2 Accent 6" w:uiPriority="47"/>
-    <w:lsdException w:name="List Table 3 Accent 6" w:uiPriority="48"/>
-    <w:lsdException w:name="List Table 4 Accent 6" w:uiPriority="49"/>
-    <w:lsdException w:name="List Table 5 Dark Accent 6" w:uiPriority="50"/>
-    <w:lsdException w:name="List Table 6 Colorful Accent 6" w:uiPriority="51"/>
-    <w:lsdException w:name="List Table 7 Colorful Accent 6" w:uiPriority="52"/>
-    <w:lsdException w:name="Mention" w:semiHidden="1" w:unhideWhenUsed="1"/>
-    <w:lsdException w:name="Smart Hyperlink" w:semiHidden="1" w:unhideWhenUsed="1"/>
-    <w:lsdException w:name="Hashtag" w:semiHidden="1" w:unhideWhenUsed="1"/>
-    <w:lsdException w:name="Unresolved Mention" w:semiHidden="1" w:unhideWhenUsed="1"/>
-    <w:lsdException w:name="Smart Link" w:semiHidden="1" w:unhideWhenUsed="1"/>
+  <w:latentStyles w:defLockedState="0" w:defUIPriority="99" w:defSemiHidden="1" w:defUnhideWhenUsed="1" w:defQFormat="0" w:count="267">
+    <w:lsdException w:name="Normal" w:semiHidden="0" w:uiPriority="0" w:unhideWhenUsed="0" w:qFormat="1"/>
+    <w:lsdException w:name="heading 1" w:semiHidden="0" w:uiPriority="9" w:unhideWhenUsed="0" w:qFormat="1"/>
+    <w:lsdException w:name="heading 2" w:uiPriority="9" w:qFormat="1"/>
+    <w:lsdException w:name="heading 3" w:uiPriority="9" w:qFormat="1"/>
+    <w:lsdException w:name="heading 4" w:uiPriority="9" w:qFormat="1"/>
+    <w:lsdException w:name="heading 5" w:uiPriority="9" w:qFormat="1"/>
+    <w:lsdException w:name="heading 6" w:uiPriority="9" w:qFormat="1"/>
+    <w:lsdException w:name="heading 7" w:uiPriority="9" w:qFormat="1"/>
+    <w:lsdException w:name="heading 8" w:uiPriority="9" w:qFormat="1"/>
+    <w:lsdException w:name="heading 9" w:uiPriority="9" w:qFormat="1"/>
+    <w:lsdException w:name="toc 1" w:uiPriority="39"/>
+    <w:lsdException w:name="toc 2" w:uiPriority="39"/>
+    <w:lsdException w:name="toc 3" w:uiPriority="39"/>
+    <w:lsdException w:name="toc 4" w:uiPriority="39"/>
+    <w:lsdException w:name="toc 5" w:uiPriority="39"/>
+    <w:lsdException w:name="toc 6" w:uiPriority="39"/>
+    <w:lsdException w:name="toc 7" w:uiPriority="39"/>
+    <w:lsdException w:name="toc 8" w:uiPriority="39"/>
+    <w:lsdException w:name="toc 9" w:uiPriority="39"/>
+    <w:lsdException w:name="caption" w:uiPriority="35" w:qFormat="1"/>
+    <w:lsdException w:name="Title" w:semiHidden="0" w:uiPriority="10" w:unhideWhenUsed="0" w:qFormat="1"/>
+    <w:lsdException w:name="Default Paragraph Font" w:uiPriority="1"/>
+    <w:lsdException w:name="Subtitle" w:semiHidden="0" w:uiPriority="11" w:unhideWhenUsed="0" w:qFormat="1"/>
+    <w:lsdException w:name="Strong" w:semiHidden="0" w:uiPriority="22" w:unhideWhenUsed="0" w:qFormat="1"/>
+    <w:lsdException w:name="Emphasis" w:semiHidden="0" w:uiPriority="20" w:unhideWhenUsed="0" w:qFormat="1"/>
+    <w:lsdException w:name="Table Grid" w:semiHidden="0" w:uiPriority="59" w:unhideWhenUsed="0"/>
+    <w:lsdException w:name="Placeholder Text" w:unhideWhenUsed="0"/>
+    <w:lsdException w:name="No Spacing" w:semiHidden="0" w:uiPriority="1" w:unhideWhenUsed="0" w:qFormat="1"/>
+    <w:lsdException w:name="Light Shading" w:semiHidden="0" w:uiPriority="60" w:unhideWhenUsed="0"/>
+    <w:lsdException w:name="Light List" w:semiHidden="0" w:uiPriority="61" w:unhideWhenUsed="0"/>
+    <w:lsdException w:name="Light Grid" w:semiHidden="0" w:uiPriority="62" w:unhideWhenUsed="0"/>
+    <w:lsdException w:name="Medium Shading 1" w:semiHidden="0" w:uiPriority="63" w:unhideWhenUsed="0"/>
+    <w:lsdException w:name="Medium Shading 2" w:semiHidden="0" w:uiPriority="64" w:unhideWhenUsed="0"/>
+    <w:lsdException w:name="Medium List 1" w:semiHidden="0" w:uiPriority="65" w:unhideWhenUsed="0"/>
+    <w:lsdException w:name="Medium List 2" w:semiHidden="0" w:uiPriority="66" w:unhideWhenUsed="0"/>
+    <w:lsdException w:name="Medium Grid 1" w:semiHidden="0" w:uiPriority="67" w:unhideWhenUsed="0"/>
+    <w:lsdException w:name="Medium Grid 2" w:semiHidden="0" w:uiPriority="68" w:unhideWhenUsed="0"/>
+    <w:lsdException w:name="Medium Grid 3" w:semiHidden="0" w:uiPriority="69" w:unhideWhenUsed="0"/>
+    <w:lsdException w:name="Dark List" w:semiHidden="0" w:uiPriority="70" w:unhideWhenUsed="0"/>
+    <w:lsdException w:name="Colorful Shading" w:semiHidden="0" w:uiPriority="71" w:unhideWhenUsed="0"/>
+    <w:lsdException w:name="Colorful List" w:semiHidden="0" w:uiPriority="72" w:unhideWhenUsed="0"/>
+    <w:lsdException w:name="Colorful Grid" w:semiHidden="0" w:uiPriority="73" w:unhideWhenUsed="0"/>
+    <w:lsdException w:name="Light Shading Accent 1" w:semiHidden="0" w:uiPriority="60" w:unhideWhenUsed="0"/>
+    <w:lsdException w:name="Light List Accent 1" w:semiHidden="0" w:uiPriority="61" w:unhideWhenUsed="0"/>
+    <w:lsdException w:name="Light Grid Accent 1" w:semiHidden="0" w:uiPriority="62" w:unhideWhenUsed="0"/>
+    <w:lsdException w:name="Medium Shading 1 Accent 1" w:semiHidden="0" w:uiPriority="63" w:unhideWhenUsed="0"/>
+    <w:lsdException w:name="Medium Shading 2 Accent 1" w:semiHidden="0" w:uiPriority="64" w:unhideWhenUsed="0"/>
+    <w:lsdException w:name="Medium List 1 Accent 1" w:semiHidden="0" w:uiPriority="65" w:unhideWhenUsed="0"/>
+    <w:lsdException w:name="Revision" w:unhideWhenUsed="0"/>
+    <w:lsdException w:name="List Paragraph" w:semiHidden="0" w:uiPriority="34" w:unhideWhenUsed="0" w:qFormat="1"/>
+    <w:lsdException w:name="Quote" w:semiHidden="0" w:uiPriority="29" w:unhideWhenUsed="0" w:qFormat="1"/>
+    <w:lsdException w:name="Intense Quote" w:semiHidden="0" w:uiPriority="30" w:unhideWhenUsed="0" w:qFormat="1"/>
+    <w:lsdException w:name="Medium List 2 Accent 1" w:semiHidden="0" w:uiPriority="66" w:unhideWhenUsed="0"/>
+    <w:lsdException w:name="Medium Grid 1 Accent 1" w:semiHidden="0" w:uiPriority="67" w:unhideWhenUsed="0"/>
+    <w:lsdException w:name="Medium Grid 2 Accent 1" w:semiHidden="0" w:uiPriority="68" w:unhideWhenUsed="0"/>
+    <w:lsdException w:name="Medium Grid 3 Accent 1" w:semiHidden="0" w:uiPriority="69" w:unhideWhenUsed="0"/>
+    <w:lsdException w:name="Dark List Accent 1" w:semiHidden="0" w:uiPriority="70" w:unhideWhenUsed="0"/>
+    <w:lsdException w:name="Colorful Shading Accent 1" w:semiHidden="0" w:uiPriority="71" w:unhideWhenUsed="0"/>
+    <w:lsdException w:name="Colorful List Accent 1" w:semiHidden="0" w:uiPriority="72" w:unhideWhenUsed="0"/>
+    <w:lsdException w:name="Colorful Grid Accent 1" w:semiHidden="0" w:uiPriority="73" w:unhideWhenUsed="0"/>
+    <w:lsdException w:name="Light Shading Accent 2" w:semiHidden="0" w:uiPriority="60" w:unhideWhenUsed="0"/>
+    <w:lsdException w:name="Light List Accent 2" w:semiHidden="0" w:uiPriority="61" w:unhideWhenUsed="0"/>
+    <w:lsdException w:name="Light Grid Accent 2" w:semiHidden="0" w:uiPriority="62" w:unhideWhenUsed="0"/>
+    <w:lsdException w:name="Medium Shading 1 Accent 2" w:semiHidden="0" w:uiPriority="63" w:unhideWhenUsed="0"/>
+    <w:lsdException w:name="Medium Shading 2 Accent 2" w:semiHidden="0" w:uiPriority="64" w:unhideWhenUsed="0"/>
+    <w:lsdException w:name="Medium List 1 Accent 2" w:semiHidden="0" w:uiPriority="65" w:unhideWhenUsed="0"/>
+    <w:lsdException w:name="Medium List 2 Accent 2" w:semiHidden="0" w:uiPriority="66" w:unhideWhenUsed="0"/>
+    <w:lsdException w:name="Medium Grid 1 Accent 2" w:semiHidden="0" w:uiPriority="67" w:unhideWhenUsed="0"/>
+    <w:lsdException w:name="Medium Grid 2 Accent 2" w:semiHidden="0" w:uiPriority="68" w:unhideWhenUsed="0"/>
+    <w:lsdException w:name="Medium Grid 3 Accent 2" w:semiHidden="0" w:uiPriority="69" w:unhideWhenUsed="0"/>
+    <w:lsdException w:name="Dark List Accent 2" w:semiHidden="0" w:uiPriority="70" w:unhideWhenUsed="0"/>
+    <w:lsdException w:name="Colorful Shading Accent 2" w:semiHidden="0" w:uiPriority="71" w:unhideWhenUsed="0"/>
+    <w:lsdException w:name="Colorful List Accent 2" w:semiHidden="0" w:uiPriority="72" w:unhideWhenUsed="0"/>
+    <w:lsdException w:name="Colorful Grid Accent 2" w:semiHidden="0" w:uiPriority="73" w:unhideWhenUsed="0"/>
+    <w:lsdException w:name="Light Shading Accent 3" w:semiHidden="0" w:uiPriority="60" w:unhideWhenUsed="0"/>
+    <w:lsdException w:name="Light List Accent 3" w:semiHidden="0" w:uiPriority="61" w:unhideWhenUsed="0"/>
+    <w:lsdException w:name="Light Grid Accent 3" w:semiHidden="0" w:uiPriority="62" w:unhideWhenUsed="0"/>
+    <w:lsdException w:name="Medium Shading 1 Accent 3" w:semiHidden="0" w:uiPriority="63" w:unhideWhenUsed="0"/>
+    <w:lsdException w:name="Medium Shading 2 Accent 3" w:semiHidden="0" w:uiPriority="64" w:unhideWhenUsed="0"/>
+    <w:lsdException w:name="Medium List 1 Accent 3" w:semiHidden="0" w:uiPriority="65" w:unhideWhenUsed="0"/>
+    <w:lsdException w:name="Medium List 2 Accent 3" w:semiHidden="0" w:uiPriority="66" w:unhideWhenUsed="0"/>
+    <w:lsdException w:name="Medium Grid 1 Accent 3" w:semiHidden="0" w:uiPriority="67" w:unhideWhenUsed="0"/>
+    <w:lsdException w:name="Medium Grid 2 Accent 3" w:semiHidden="0" w:uiPriority="68" w:unhideWhenUsed="0"/>
+    <w:lsdException w:name="Medium Grid 3 Accent 3" w:semiHidden="0" w:uiPriority="69" w:unhideWhenUsed="0"/>
+    <w:lsdException w:name="Dark List Accent 3" w:semiHidden="0" w:uiPriority="70" w:unhideWhenUsed="0"/>
+    <w:lsdException w:name="Colorful Shading Accent 3" w:semiHidden="0" w:uiPriority="71" w:unhideWhenUsed="0"/>
+    <w:lsdException w:name="Colorful List Accent 3" w:semiHidden="0" w:uiPriority="72" w:unhideWhenUsed="0"/>
+    <w:lsdException w:name="Colorful Grid Accent 3" w:semiHidden="0" w:uiPriority="73" w:unhideWhenUsed="0"/>
+    <w:lsdException w:name="Light Shading Accent 4" w:semiHidden="0" w:uiPriority="60" w:unhideWhenUsed="0"/>
+    <w:lsdException w:name="Light List Accent 4" w:semiHidden="0" w:uiPriority="61" w:unhideWhenUsed="0"/>
+    <w:lsdException w:name="Light Grid Accent 4" w:semiHidden="0" w:uiPriority="62" w:unhideWhenUsed="0"/>
+    <w:lsdException w:name="Medium Shading 1 Accent 4" w:semiHidden="0" w:uiPriority="63" w:unhideWhenUsed="0"/>
+    <w:lsdException w:name="Medium Shading 2 Accent 4" w:semiHidden="0" w:uiPriority="64" w:unhideWhenUsed="0"/>
+    <w:lsdException w:name="Medium List 1 Accent 4" w:semiHidden="0" w:uiPriority="65" w:unhideWhenUsed="0"/>
+    <w:lsdException w:name="Medium List 2 Accent 4" w:semiHidden="0" w:uiPriority="66" w:unhideWhenUsed="0"/>
+    <w:lsdException w:name="Medium Grid 1 Accent 4" w:semiHidden="0" w:uiPriority="67" w:unhideWhenUsed="0"/>
+    <w:lsdException w:name="Medium Grid 2 Accent 4" w:semiHidden="0" w:uiPriority="68" w:unhideWhenUsed="0"/>
+    <w:lsdException w:name="Medium Grid 3 Accent 4" w:semiHidden="0" w:uiPriority="69" w:unhideWhenUsed="0"/>
+    <w:lsdException w:name="Dark List Accent 4" w:semiHidden="0" w:uiPriority="70" w:unhideWhenUsed="0"/>
+    <w:lsdException w:name="Colorful Shading Accent 4" w:semiHidden="0" w:uiPriority="71" w:unhideWhenUsed="0"/>
+    <w:lsdException w:name="Colorful List Accent 4" w:semiHidden="0" w:uiPriority="72" w:unhideWhenUsed="0"/>
+    <w:lsdException w:name="Colorful Grid Accent 4" w:semiHidden="0" w:uiPriority="73" w:unhideWhenUsed="0"/>
+    <w:lsdException w:name="Light Shading Accent 5" w:semiHidden="0" w:uiPriority="60" w:unhideWhenUsed="0"/>
+    <w:lsdException w:name="Light List Accent 5" w:semiHidden="0" w:uiPriority="61" w:unhideWhenUsed="0"/>
+    <w:lsdException w:name="Light Grid Accent 5" w:semiHidden="0" w:uiPriority="62" w:unhideWhenUsed="0"/>
+    <w:lsdException w:name="Medium Shading 1 Accent 5" w:semiHidden="0" w:uiPriority="63" w:unhideWhenUsed="0"/>
+    <w:lsdException w:name="Medium Shading 2 Accent 5" w:semiHidden="0" w:uiPriority="64" w:unhideWhenUsed="0"/>
+    <w:lsdException w:name="Medium List 1 Accent 5" w:semiHidden="0" w:uiPriority="65" w:unhideWhenUsed="0"/>
+    <w:lsdException w:name="Medium List 2 Accent 5" w:semiHidden="0" w:uiPriority="66" w:unhideWhenUsed="0"/>
+    <w:lsdException w:name="Medium Grid 1 Accent 5" w:semiHidden="0" w:uiPriority="67" w:unhideWhenUsed="0"/>
+    <w:lsdException w:name="Medium Grid 2 Accent 5" w:semiHidden="0" w:uiPriority="68" w:unhideWhenUsed="0"/>
+    <w:lsdException w:name="Medium Grid 3 Accent 5" w:semiHidden="0" w:uiPriority="69" w:unhideWhenUsed="0"/>
+    <w:lsdException w:name="Dark List Accent 5" w:semiHidden="0" w:uiPriority="70" w:unhideWhenUsed="0"/>
+    <w:lsdException w:name="Colorful Shading Accent 5" w:semiHidden="0" w:uiPriority="71" w:unhideWhenUsed="0"/>
+    <w:lsdException w:name="Colorful List Accent 5" w:semiHidden="0" w:uiPriority="72" w:unhideWhenUsed="0"/>
+    <w:lsdException w:name="Colorful Grid Accent 5" w:semiHidden="0" w:uiPriority="73" w:unhideWhenUsed="0"/>
+    <w:lsdException w:name="Light Shading Accent 6" w:semiHidden="0" w:uiPriority="60" w:unhideWhenUsed="0"/>
+    <w:lsdException w:name="Light List Accent 6" w:semiHidden="0" w:uiPriority="61" w:unhideWhenUsed="0"/>
+    <w:lsdException w:name="Light Grid Accent 6" w:semiHidden="0" w:uiPriority="62" w:unhideWhenUsed="0"/>
+    <w:lsdException w:name="Medium Shading 1 Accent 6" w:semiHidden="0" w:uiPriority="63" w:unhideWhenUsed="0"/>
+    <w:lsdException w:name="Medium Shading 2 Accent 6" w:semiHidden="0" w:uiPriority="64" w:unhideWhenUsed="0"/>
+    <w:lsdException w:name="Medium List 1 Accent 6" w:semiHidden="0" w:uiPriority="65" w:unhideWhenUsed="0"/>
+    <w:lsdException w:name="Medium List 2 Accent 6" w:semiHidden="0" w:uiPriority="66" w:unhideWhenUsed="0"/>
+    <w:lsdException w:name="Medium Grid 1 Accent 6" w:semiHidden="0" w:uiPriority="67" w:unhideWhenUsed="0"/>
+    <w:lsdException w:name="Medium Grid 2 Accent 6" w:semiHidden="0" w:uiPriority="68" w:unhideWhenUsed="0"/>
+    <w:lsdException w:name="Medium Grid 3 Accent 6" w:semiHidden="0" w:uiPriority="69" w:unhideWhenUsed="0"/>
+    <w:lsdException w:name="Dark List Accent 6" w:semiHidden="0" w:uiPriority="70" w:unhideWhenUsed="0"/>
+    <w:lsdException w:name="Colorful Shading Accent 6" w:semiHidden="0" w:uiPriority="71" w:unhideWhenUsed="0"/>
+    <w:lsdException w:name="Colorful List Accent 6" w:semiHidden="0" w:uiPriority="72" w:unhideWhenUsed="0"/>
+    <w:lsdException w:name="Colorful Grid Accent 6" w:semiHidden="0" w:uiPriority="73" w:unhideWhenUsed="0"/>
+    <w:lsdException w:name="Subtle Emphasis" w:semiHidden="0" w:uiPriority="19" w:unhideWhenUsed="0" w:qFormat="1"/>
+    <w:lsdException w:name="Intense Emphasis" w:semiHidden="0" w:uiPriority="21" w:unhideWhenUsed="0" w:qFormat="1"/>
+    <w:lsdException w:name="Subtle Reference" w:semiHidden="0" w:uiPriority="31" w:unhideWhenUsed="0" w:qFormat="1"/>
+    <w:lsdException w:name="Intense Reference" w:semiHidden="0" w:uiPriority="32" w:unhideWhenUsed="0" w:qFormat="1"/>
+    <w:lsdException w:name="Book Title" w:semiHidden="0" w:uiPriority="33" w:unhideWhenUsed="0" w:qFormat="1"/>
+    <w:lsdException w:name="Bibliography" w:uiPriority="37"/>
+    <w:lsdException w:name="TOC Heading" w:uiPriority="39" w:qFormat="1"/>
   </w:latentStyles>
   <w:style w:type="paragraph" w:default="1" w:styleId="Normal">
     <w:name w:val="Normal"/>
@@ -15563,6 +15735,7 @@
       <w:spacing w:after="0" w:line="240" w:lineRule="auto"/>
     </w:pPr>
     <w:tblPr>
+      <w:tblInd w:w="0" w:type="dxa"/>
       <w:tblBorders>
         <w:top w:val="single" w:sz="4" w:space="0" w:color="auto"/>
         <w:left w:val="single" w:sz="4" w:space="0" w:color="auto"/>
@@ -15571,6 +15744,518 @@
         <w:insideH w:val="single" w:sz="4" w:space="0" w:color="auto"/>
         <w:insideV w:val="single" w:sz="4" w:space="0" w:color="auto"/>
       </w:tblBorders>
+      <w:tblCellMar>
+        <w:top w:w="0" w:type="dxa"/>
+        <w:left w:w="108" w:type="dxa"/>
+        <w:bottom w:w="0" w:type="dxa"/>
+        <w:right w:w="108" w:type="dxa"/>
+      </w:tblCellMar>
+    </w:tblPr>
+  </w:style>
+  <w:style w:type="character" w:customStyle="1" w:styleId="Heading1Char">
+    <w:name w:val="Heading 1 Char"/>
+    <w:basedOn w:val="DefaultParagraphFont"/>
+    <w:link w:val="Heading1"/>
+    <w:uiPriority w:val="9"/>
+    <w:rsid w:val="006F7CDE"/>
+    <w:rPr>
+      <w:rFonts w:asciiTheme="majorHAnsi" w:eastAsiaTheme="majorEastAsia" w:hAnsiTheme="majorHAnsi" w:cstheme="majorBidi"/>
+      <w:color w:val="2F5496" w:themeColor="accent1" w:themeShade="BF"/>
+      <w:sz w:val="32"/>
+      <w:szCs w:val="32"/>
+    </w:rPr>
+  </w:style>
+  <w:style w:type="paragraph" w:styleId="Title">
+    <w:name w:val="Title"/>
+    <w:basedOn w:val="Normal"/>
+    <w:next w:val="Normal"/>
+    <w:link w:val="TitleChar"/>
+    <w:uiPriority w:val="10"/>
+    <w:qFormat/>
+    <w:rsid w:val="006F7CDE"/>
+    <w:pPr>
+      <w:spacing w:after="0" w:line="240" w:lineRule="auto"/>
+      <w:contextualSpacing/>
+    </w:pPr>
+    <w:rPr>
+      <w:rFonts w:asciiTheme="majorHAnsi" w:eastAsiaTheme="majorEastAsia" w:hAnsiTheme="majorHAnsi" w:cstheme="majorBidi"/>
+      <w:spacing w:val="-10"/>
+      <w:kern w:val="28"/>
+      <w:sz w:val="56"/>
+      <w:szCs w:val="56"/>
+    </w:rPr>
+  </w:style>
+  <w:style w:type="character" w:customStyle="1" w:styleId="TitleChar">
+    <w:name w:val="Title Char"/>
+    <w:basedOn w:val="DefaultParagraphFont"/>
+    <w:link w:val="Title"/>
+    <w:uiPriority w:val="10"/>
+    <w:rsid w:val="006F7CDE"/>
+    <w:rPr>
+      <w:rFonts w:asciiTheme="majorHAnsi" w:eastAsiaTheme="majorEastAsia" w:hAnsiTheme="majorHAnsi" w:cstheme="majorBidi"/>
+      <w:spacing w:val="-10"/>
+      <w:kern w:val="28"/>
+      <w:sz w:val="56"/>
+      <w:szCs w:val="56"/>
+    </w:rPr>
+  </w:style>
+  <w:style w:type="paragraph" w:styleId="Subtitle">
+    <w:name w:val="Subtitle"/>
+    <w:basedOn w:val="Normal"/>
+    <w:next w:val="Normal"/>
+    <w:link w:val="SubtitleChar"/>
+    <w:uiPriority w:val="11"/>
+    <w:qFormat/>
+    <w:rsid w:val="004762D3"/>
+    <w:pPr>
+      <w:numPr>
+        <w:ilvl w:val="1"/>
+      </w:numPr>
+    </w:pPr>
+    <w:rPr>
+      <w:rFonts w:eastAsiaTheme="minorEastAsia"/>
+      <w:color w:val="5A5A5A" w:themeColor="text1" w:themeTint="A5"/>
+      <w:spacing w:val="15"/>
+    </w:rPr>
+  </w:style>
+  <w:style w:type="character" w:customStyle="1" w:styleId="SubtitleChar">
+    <w:name w:val="Subtitle Char"/>
+    <w:basedOn w:val="DefaultParagraphFont"/>
+    <w:link w:val="Subtitle"/>
+    <w:uiPriority w:val="11"/>
+    <w:rsid w:val="004762D3"/>
+    <w:rPr>
+      <w:rFonts w:eastAsiaTheme="minorEastAsia"/>
+      <w:color w:val="5A5A5A" w:themeColor="text1" w:themeTint="A5"/>
+      <w:spacing w:val="15"/>
+    </w:rPr>
+  </w:style>
+  <w:style w:type="paragraph" w:styleId="TOCHeading">
+    <w:name w:val="TOC Heading"/>
+    <w:basedOn w:val="Heading1"/>
+    <w:next w:val="Normal"/>
+    <w:uiPriority w:val="39"/>
+    <w:unhideWhenUsed/>
+    <w:qFormat/>
+    <w:rsid w:val="00D517DE"/>
+    <w:pPr>
+      <w:outlineLvl w:val="9"/>
+    </w:pPr>
+  </w:style>
+  <w:style w:type="paragraph" w:styleId="TOC1">
+    <w:name w:val="toc 1"/>
+    <w:basedOn w:val="Normal"/>
+    <w:next w:val="Normal"/>
+    <w:autoRedefine/>
+    <w:uiPriority w:val="39"/>
+    <w:unhideWhenUsed/>
+    <w:rsid w:val="00D517DE"/>
+    <w:pPr>
+      <w:spacing w:after="100"/>
+    </w:pPr>
+  </w:style>
+  <w:style w:type="character" w:styleId="Hyperlink">
+    <w:name w:val="Hyperlink"/>
+    <w:basedOn w:val="DefaultParagraphFont"/>
+    <w:uiPriority w:val="99"/>
+    <w:unhideWhenUsed/>
+    <w:rsid w:val="00D517DE"/>
+    <w:rPr>
+      <w:color w:val="0563C1" w:themeColor="hyperlink"/>
+      <w:u w:val="single"/>
+    </w:rPr>
+  </w:style>
+  <w:style w:type="paragraph" w:styleId="ListParagraph">
+    <w:name w:val="List Paragraph"/>
+    <w:basedOn w:val="Normal"/>
+    <w:uiPriority w:val="34"/>
+    <w:qFormat/>
+    <w:rsid w:val="0075705C"/>
+    <w:pPr>
+      <w:ind w:left="720"/>
+      <w:contextualSpacing/>
+    </w:pPr>
+  </w:style>
+  <w:style w:type="paragraph" w:styleId="BalloonText">
+    <w:name w:val="Balloon Text"/>
+    <w:basedOn w:val="Normal"/>
+    <w:link w:val="BalloonTextChar"/>
+    <w:uiPriority w:val="99"/>
+    <w:semiHidden/>
+    <w:unhideWhenUsed/>
+    <w:rsid w:val="00095636"/>
+    <w:pPr>
+      <w:spacing w:after="0" w:line="240" w:lineRule="auto"/>
+    </w:pPr>
+    <w:rPr>
+      <w:rFonts w:ascii="Tahoma" w:hAnsi="Tahoma" w:cs="Tahoma"/>
+      <w:sz w:val="16"/>
+      <w:szCs w:val="16"/>
+    </w:rPr>
+  </w:style>
+  <w:style w:type="character" w:customStyle="1" w:styleId="BalloonTextChar">
+    <w:name w:val="Balloon Text Char"/>
+    <w:basedOn w:val="DefaultParagraphFont"/>
+    <w:link w:val="BalloonText"/>
+    <w:uiPriority w:val="99"/>
+    <w:semiHidden/>
+    <w:rsid w:val="00095636"/>
+    <w:rPr>
+      <w:rFonts w:ascii="Tahoma" w:hAnsi="Tahoma" w:cs="Tahoma"/>
+      <w:sz w:val="16"/>
+      <w:szCs w:val="16"/>
+    </w:rPr>
+  </w:style>
+  <w:style w:type="paragraph" w:styleId="Header">
+    <w:name w:val="header"/>
+    <w:basedOn w:val="Normal"/>
+    <w:link w:val="HeaderChar"/>
+    <w:uiPriority w:val="99"/>
+    <w:unhideWhenUsed/>
+    <w:rsid w:val="00602B13"/>
+    <w:pPr>
+      <w:tabs>
+        <w:tab w:val="center" w:pos="4680"/>
+        <w:tab w:val="right" w:pos="9360"/>
+      </w:tabs>
+      <w:spacing w:after="0" w:line="240" w:lineRule="auto"/>
+    </w:pPr>
+  </w:style>
+  <w:style w:type="character" w:customStyle="1" w:styleId="HeaderChar">
+    <w:name w:val="Header Char"/>
+    <w:basedOn w:val="DefaultParagraphFont"/>
+    <w:link w:val="Header"/>
+    <w:uiPriority w:val="99"/>
+    <w:rsid w:val="00602B13"/>
+  </w:style>
+  <w:style w:type="paragraph" w:styleId="Footer">
+    <w:name w:val="footer"/>
+    <w:basedOn w:val="Normal"/>
+    <w:link w:val="FooterChar"/>
+    <w:uiPriority w:val="99"/>
+    <w:unhideWhenUsed/>
+    <w:rsid w:val="00602B13"/>
+    <w:pPr>
+      <w:tabs>
+        <w:tab w:val="center" w:pos="4680"/>
+        <w:tab w:val="right" w:pos="9360"/>
+      </w:tabs>
+      <w:spacing w:after="0" w:line="240" w:lineRule="auto"/>
+    </w:pPr>
+  </w:style>
+  <w:style w:type="character" w:customStyle="1" w:styleId="FooterChar">
+    <w:name w:val="Footer Char"/>
+    <w:basedOn w:val="DefaultParagraphFont"/>
+    <w:link w:val="Footer"/>
+    <w:uiPriority w:val="99"/>
+    <w:rsid w:val="00602B13"/>
+  </w:style>
+  <w:style w:type="character" w:customStyle="1" w:styleId="Heading2Char">
+    <w:name w:val="Heading 2 Char"/>
+    <w:basedOn w:val="DefaultParagraphFont"/>
+    <w:link w:val="Heading2"/>
+    <w:uiPriority w:val="9"/>
+    <w:rsid w:val="007E615E"/>
+    <w:rPr>
+      <w:rFonts w:asciiTheme="majorHAnsi" w:eastAsiaTheme="majorEastAsia" w:hAnsiTheme="majorHAnsi" w:cstheme="majorBidi"/>
+      <w:color w:val="2F5496" w:themeColor="accent1" w:themeShade="BF"/>
+      <w:sz w:val="26"/>
+      <w:szCs w:val="26"/>
+    </w:rPr>
+  </w:style>
+  <w:style w:type="paragraph" w:styleId="TOC2">
+    <w:name w:val="toc 2"/>
+    <w:basedOn w:val="Normal"/>
+    <w:next w:val="Normal"/>
+    <w:autoRedefine/>
+    <w:uiPriority w:val="39"/>
+    <w:unhideWhenUsed/>
+    <w:rsid w:val="00533F95"/>
+    <w:pPr>
+      <w:spacing w:after="100" w:line="276" w:lineRule="auto"/>
+      <w:ind w:left="220"/>
+    </w:pPr>
+    <w:rPr>
+      <w:lang w:val="en-GB"/>
+    </w:rPr>
+  </w:style>
+  <w:style w:type="paragraph" w:styleId="Caption">
+    <w:name w:val="caption"/>
+    <w:basedOn w:val="Normal"/>
+    <w:next w:val="Normal"/>
+    <w:uiPriority w:val="35"/>
+    <w:unhideWhenUsed/>
+    <w:qFormat/>
+    <w:rsid w:val="002813F6"/>
+    <w:pPr>
+      <w:spacing w:after="200" w:line="240" w:lineRule="auto"/>
+    </w:pPr>
+    <w:rPr>
+      <w:b/>
+      <w:bCs/>
+      <w:color w:val="4472C4" w:themeColor="accent1"/>
+      <w:sz w:val="18"/>
+      <w:szCs w:val="18"/>
+    </w:rPr>
+  </w:style>
+</w:styles>
+</file>
+
+<file path=word/stylesWithEffects.xml><?xml version="1.0" encoding="utf-8"?>
+<w:styles xmlns:wpc="http://schemas.microsoft.com/office/word/2010/wordprocessingCanvas" xmlns:mc="http://schemas.openxmlformats.org/markup-compatibility/2006" xmlns:o="urn:schemas-microsoft-com:office:office" xmlns:r="http://schemas.openxmlformats.org/officeDocument/2006/relationships" xmlns:m="http://schemas.openxmlformats.org/officeDocument/2006/math" xmlns:v="urn:schemas-microsoft-com:vml" xmlns:wp14="http://schemas.microsoft.com/office/word/2010/wordprocessingDrawing" xmlns:wp="http://schemas.openxmlformats.org/drawingml/2006/wordprocessingDrawing" xmlns:w10="urn:schemas-microsoft-com:office:word" xmlns:w="http://schemas.openxmlformats.org/wordprocessingml/2006/main" xmlns:w14="http://schemas.microsoft.com/office/word/2010/wordml" xmlns:wpg="http://schemas.microsoft.com/office/word/2010/wordprocessingGroup" xmlns:wpi="http://schemas.microsoft.com/office/word/2010/wordprocessingInk" xmlns:wne="http://schemas.microsoft.com/office/word/2006/wordml" xmlns:wps="http://schemas.microsoft.com/office/word/2010/wordprocessingShape" mc:Ignorable="w14 wp14">
+  <w:docDefaults>
+    <w:rPrDefault>
+      <w:rPr>
+        <w:rFonts w:asciiTheme="minorHAnsi" w:eastAsiaTheme="minorHAnsi" w:hAnsiTheme="minorHAnsi" w:cstheme="minorBidi"/>
+        <w:sz w:val="22"/>
+        <w:szCs w:val="22"/>
+        <w:lang w:val="en-US" w:eastAsia="en-US" w:bidi="ar-SA"/>
+      </w:rPr>
+    </w:rPrDefault>
+    <w:pPrDefault>
+      <w:pPr>
+        <w:spacing w:after="160" w:line="259" w:lineRule="auto"/>
+      </w:pPr>
+    </w:pPrDefault>
+  </w:docDefaults>
+  <w:latentStyles w:defLockedState="0" w:defUIPriority="99" w:defSemiHidden="1" w:defUnhideWhenUsed="1" w:defQFormat="0" w:count="267">
+    <w:lsdException w:name="Normal" w:semiHidden="0" w:uiPriority="0" w:unhideWhenUsed="0" w:qFormat="1"/>
+    <w:lsdException w:name="heading 1" w:semiHidden="0" w:uiPriority="9" w:unhideWhenUsed="0" w:qFormat="1"/>
+    <w:lsdException w:name="heading 2" w:uiPriority="9" w:qFormat="1"/>
+    <w:lsdException w:name="heading 3" w:uiPriority="9" w:qFormat="1"/>
+    <w:lsdException w:name="heading 4" w:uiPriority="9" w:qFormat="1"/>
+    <w:lsdException w:name="heading 5" w:uiPriority="9" w:qFormat="1"/>
+    <w:lsdException w:name="heading 6" w:uiPriority="9" w:qFormat="1"/>
+    <w:lsdException w:name="heading 7" w:uiPriority="9" w:qFormat="1"/>
+    <w:lsdException w:name="heading 8" w:uiPriority="9" w:qFormat="1"/>
+    <w:lsdException w:name="heading 9" w:uiPriority="9" w:qFormat="1"/>
+    <w:lsdException w:name="toc 1" w:uiPriority="39"/>
+    <w:lsdException w:name="toc 2" w:uiPriority="39"/>
+    <w:lsdException w:name="toc 3" w:uiPriority="39"/>
+    <w:lsdException w:name="toc 4" w:uiPriority="39"/>
+    <w:lsdException w:name="toc 5" w:uiPriority="39"/>
+    <w:lsdException w:name="toc 6" w:uiPriority="39"/>
+    <w:lsdException w:name="toc 7" w:uiPriority="39"/>
+    <w:lsdException w:name="toc 8" w:uiPriority="39"/>
+    <w:lsdException w:name="toc 9" w:uiPriority="39"/>
+    <w:lsdException w:name="caption" w:uiPriority="35" w:qFormat="1"/>
+    <w:lsdException w:name="Title" w:semiHidden="0" w:uiPriority="10" w:unhideWhenUsed="0" w:qFormat="1"/>
+    <w:lsdException w:name="Default Paragraph Font" w:uiPriority="1"/>
+    <w:lsdException w:name="Subtitle" w:semiHidden="0" w:uiPriority="11" w:unhideWhenUsed="0" w:qFormat="1"/>
+    <w:lsdException w:name="Strong" w:semiHidden="0" w:uiPriority="22" w:unhideWhenUsed="0" w:qFormat="1"/>
+    <w:lsdException w:name="Emphasis" w:semiHidden="0" w:uiPriority="20" w:unhideWhenUsed="0" w:qFormat="1"/>
+    <w:lsdException w:name="Table Grid" w:semiHidden="0" w:uiPriority="59" w:unhideWhenUsed="0"/>
+    <w:lsdException w:name="Placeholder Text" w:unhideWhenUsed="0"/>
+    <w:lsdException w:name="No Spacing" w:semiHidden="0" w:uiPriority="1" w:unhideWhenUsed="0" w:qFormat="1"/>
+    <w:lsdException w:name="Light Shading" w:semiHidden="0" w:uiPriority="60" w:unhideWhenUsed="0"/>
+    <w:lsdException w:name="Light List" w:semiHidden="0" w:uiPriority="61" w:unhideWhenUsed="0"/>
+    <w:lsdException w:name="Light Grid" w:semiHidden="0" w:uiPriority="62" w:unhideWhenUsed="0"/>
+    <w:lsdException w:name="Medium Shading 1" w:semiHidden="0" w:uiPriority="63" w:unhideWhenUsed="0"/>
+    <w:lsdException w:name="Medium Shading 2" w:semiHidden="0" w:uiPriority="64" w:unhideWhenUsed="0"/>
+    <w:lsdException w:name="Medium List 1" w:semiHidden="0" w:uiPriority="65" w:unhideWhenUsed="0"/>
+    <w:lsdException w:name="Medium List 2" w:semiHidden="0" w:uiPriority="66" w:unhideWhenUsed="0"/>
+    <w:lsdException w:name="Medium Grid 1" w:semiHidden="0" w:uiPriority="67" w:unhideWhenUsed="0"/>
+    <w:lsdException w:name="Medium Grid 2" w:semiHidden="0" w:uiPriority="68" w:unhideWhenUsed="0"/>
+    <w:lsdException w:name="Medium Grid 3" w:semiHidden="0" w:uiPriority="69" w:unhideWhenUsed="0"/>
+    <w:lsdException w:name="Dark List" w:semiHidden="0" w:uiPriority="70" w:unhideWhenUsed="0"/>
+    <w:lsdException w:name="Colorful Shading" w:semiHidden="0" w:uiPriority="71" w:unhideWhenUsed="0"/>
+    <w:lsdException w:name="Colorful List" w:semiHidden="0" w:uiPriority="72" w:unhideWhenUsed="0"/>
+    <w:lsdException w:name="Colorful Grid" w:semiHidden="0" w:uiPriority="73" w:unhideWhenUsed="0"/>
+    <w:lsdException w:name="Light Shading Accent 1" w:semiHidden="0" w:uiPriority="60" w:unhideWhenUsed="0"/>
+    <w:lsdException w:name="Light List Accent 1" w:semiHidden="0" w:uiPriority="61" w:unhideWhenUsed="0"/>
+    <w:lsdException w:name="Light Grid Accent 1" w:semiHidden="0" w:uiPriority="62" w:unhideWhenUsed="0"/>
+    <w:lsdException w:name="Medium Shading 1 Accent 1" w:semiHidden="0" w:uiPriority="63" w:unhideWhenUsed="0"/>
+    <w:lsdException w:name="Medium Shading 2 Accent 1" w:semiHidden="0" w:uiPriority="64" w:unhideWhenUsed="0"/>
+    <w:lsdException w:name="Medium List 1 Accent 1" w:semiHidden="0" w:uiPriority="65" w:unhideWhenUsed="0"/>
+    <w:lsdException w:name="Revision" w:unhideWhenUsed="0"/>
+    <w:lsdException w:name="List Paragraph" w:semiHidden="0" w:uiPriority="34" w:unhideWhenUsed="0" w:qFormat="1"/>
+    <w:lsdException w:name="Quote" w:semiHidden="0" w:uiPriority="29" w:unhideWhenUsed="0" w:qFormat="1"/>
+    <w:lsdException w:name="Intense Quote" w:semiHidden="0" w:uiPriority="30" w:unhideWhenUsed="0" w:qFormat="1"/>
+    <w:lsdException w:name="Medium List 2 Accent 1" w:semiHidden="0" w:uiPriority="66" w:unhideWhenUsed="0"/>
+    <w:lsdException w:name="Medium Grid 1 Accent 1" w:semiHidden="0" w:uiPriority="67" w:unhideWhenUsed="0"/>
+    <w:lsdException w:name="Medium Grid 2 Accent 1" w:semiHidden="0" w:uiPriority="68" w:unhideWhenUsed="0"/>
+    <w:lsdException w:name="Medium Grid 3 Accent 1" w:semiHidden="0" w:uiPriority="69" w:unhideWhenUsed="0"/>
+    <w:lsdException w:name="Dark List Accent 1" w:semiHidden="0" w:uiPriority="70" w:unhideWhenUsed="0"/>
+    <w:lsdException w:name="Colorful Shading Accent 1" w:semiHidden="0" w:uiPriority="71" w:unhideWhenUsed="0"/>
+    <w:lsdException w:name="Colorful List Accent 1" w:semiHidden="0" w:uiPriority="72" w:unhideWhenUsed="0"/>
+    <w:lsdException w:name="Colorful Grid Accent 1" w:semiHidden="0" w:uiPriority="73" w:unhideWhenUsed="0"/>
+    <w:lsdException w:name="Light Shading Accent 2" w:semiHidden="0" w:uiPriority="60" w:unhideWhenUsed="0"/>
+    <w:lsdException w:name="Light List Accent 2" w:semiHidden="0" w:uiPriority="61" w:unhideWhenUsed="0"/>
+    <w:lsdException w:name="Light Grid Accent 2" w:semiHidden="0" w:uiPriority="62" w:unhideWhenUsed="0"/>
+    <w:lsdException w:name="Medium Shading 1 Accent 2" w:semiHidden="0" w:uiPriority="63" w:unhideWhenUsed="0"/>
+    <w:lsdException w:name="Medium Shading 2 Accent 2" w:semiHidden="0" w:uiPriority="64" w:unhideWhenUsed="0"/>
+    <w:lsdException w:name="Medium List 1 Accent 2" w:semiHidden="0" w:uiPriority="65" w:unhideWhenUsed="0"/>
+    <w:lsdException w:name="Medium List 2 Accent 2" w:semiHidden="0" w:uiPriority="66" w:unhideWhenUsed="0"/>
+    <w:lsdException w:name="Medium Grid 1 Accent 2" w:semiHidden="0" w:uiPriority="67" w:unhideWhenUsed="0"/>
+    <w:lsdException w:name="Medium Grid 2 Accent 2" w:semiHidden="0" w:uiPriority="68" w:unhideWhenUsed="0"/>
+    <w:lsdException w:name="Medium Grid 3 Accent 2" w:semiHidden="0" w:uiPriority="69" w:unhideWhenUsed="0"/>
+    <w:lsdException w:name="Dark List Accent 2" w:semiHidden="0" w:uiPriority="70" w:unhideWhenUsed="0"/>
+    <w:lsdException w:name="Colorful Shading Accent 2" w:semiHidden="0" w:uiPriority="71" w:unhideWhenUsed="0"/>
+    <w:lsdException w:name="Colorful List Accent 2" w:semiHidden="0" w:uiPriority="72" w:unhideWhenUsed="0"/>
+    <w:lsdException w:name="Colorful Grid Accent 2" w:semiHidden="0" w:uiPriority="73" w:unhideWhenUsed="0"/>
+    <w:lsdException w:name="Light Shading Accent 3" w:semiHidden="0" w:uiPriority="60" w:unhideWhenUsed="0"/>
+    <w:lsdException w:name="Light List Accent 3" w:semiHidden="0" w:uiPriority="61" w:unhideWhenUsed="0"/>
+    <w:lsdException w:name="Light Grid Accent 3" w:semiHidden="0" w:uiPriority="62" w:unhideWhenUsed="0"/>
+    <w:lsdException w:name="Medium Shading 1 Accent 3" w:semiHidden="0" w:uiPriority="63" w:unhideWhenUsed="0"/>
+    <w:lsdException w:name="Medium Shading 2 Accent 3" w:semiHidden="0" w:uiPriority="64" w:unhideWhenUsed="0"/>
+    <w:lsdException w:name="Medium List 1 Accent 3" w:semiHidden="0" w:uiPriority="65" w:unhideWhenUsed="0"/>
+    <w:lsdException w:name="Medium List 2 Accent 3" w:semiHidden="0" w:uiPriority="66" w:unhideWhenUsed="0"/>
+    <w:lsdException w:name="Medium Grid 1 Accent 3" w:semiHidden="0" w:uiPriority="67" w:unhideWhenUsed="0"/>
+    <w:lsdException w:name="Medium Grid 2 Accent 3" w:semiHidden="0" w:uiPriority="68" w:unhideWhenUsed="0"/>
+    <w:lsdException w:name="Medium Grid 3 Accent 3" w:semiHidden="0" w:uiPriority="69" w:unhideWhenUsed="0"/>
+    <w:lsdException w:name="Dark List Accent 3" w:semiHidden="0" w:uiPriority="70" w:unhideWhenUsed="0"/>
+    <w:lsdException w:name="Colorful Shading Accent 3" w:semiHidden="0" w:uiPriority="71" w:unhideWhenUsed="0"/>
+    <w:lsdException w:name="Colorful List Accent 3" w:semiHidden="0" w:uiPriority="72" w:unhideWhenUsed="0"/>
+    <w:lsdException w:name="Colorful Grid Accent 3" w:semiHidden="0" w:uiPriority="73" w:unhideWhenUsed="0"/>
+    <w:lsdException w:name="Light Shading Accent 4" w:semiHidden="0" w:uiPriority="60" w:unhideWhenUsed="0"/>
+    <w:lsdException w:name="Light List Accent 4" w:semiHidden="0" w:uiPriority="61" w:unhideWhenUsed="0"/>
+    <w:lsdException w:name="Light Grid Accent 4" w:semiHidden="0" w:uiPriority="62" w:unhideWhenUsed="0"/>
+    <w:lsdException w:name="Medium Shading 1 Accent 4" w:semiHidden="0" w:uiPriority="63" w:unhideWhenUsed="0"/>
+    <w:lsdException w:name="Medium Shading 2 Accent 4" w:semiHidden="0" w:uiPriority="64" w:unhideWhenUsed="0"/>
+    <w:lsdException w:name="Medium List 1 Accent 4" w:semiHidden="0" w:uiPriority="65" w:unhideWhenUsed="0"/>
+    <w:lsdException w:name="Medium List 2 Accent 4" w:semiHidden="0" w:uiPriority="66" w:unhideWhenUsed="0"/>
+    <w:lsdException w:name="Medium Grid 1 Accent 4" w:semiHidden="0" w:uiPriority="67" w:unhideWhenUsed="0"/>
+    <w:lsdException w:name="Medium Grid 2 Accent 4" w:semiHidden="0" w:uiPriority="68" w:unhideWhenUsed="0"/>
+    <w:lsdException w:name="Medium Grid 3 Accent 4" w:semiHidden="0" w:uiPriority="69" w:unhideWhenUsed="0"/>
+    <w:lsdException w:name="Dark List Accent 4" w:semiHidden="0" w:uiPriority="70" w:unhideWhenUsed="0"/>
+    <w:lsdException w:name="Colorful Shading Accent 4" w:semiHidden="0" w:uiPriority="71" w:unhideWhenUsed="0"/>
+    <w:lsdException w:name="Colorful List Accent 4" w:semiHidden="0" w:uiPriority="72" w:unhideWhenUsed="0"/>
+    <w:lsdException w:name="Colorful Grid Accent 4" w:semiHidden="0" w:uiPriority="73" w:unhideWhenUsed="0"/>
+    <w:lsdException w:name="Light Shading Accent 5" w:semiHidden="0" w:uiPriority="60" w:unhideWhenUsed="0"/>
+    <w:lsdException w:name="Light List Accent 5" w:semiHidden="0" w:uiPriority="61" w:unhideWhenUsed="0"/>
+    <w:lsdException w:name="Light Grid Accent 5" w:semiHidden="0" w:uiPriority="62" w:unhideWhenUsed="0"/>
+    <w:lsdException w:name="Medium Shading 1 Accent 5" w:semiHidden="0" w:uiPriority="63" w:unhideWhenUsed="0"/>
+    <w:lsdException w:name="Medium Shading 2 Accent 5" w:semiHidden="0" w:uiPriority="64" w:unhideWhenUsed="0"/>
+    <w:lsdException w:name="Medium List 1 Accent 5" w:semiHidden="0" w:uiPriority="65" w:unhideWhenUsed="0"/>
+    <w:lsdException w:name="Medium List 2 Accent 5" w:semiHidden="0" w:uiPriority="66" w:unhideWhenUsed="0"/>
+    <w:lsdException w:name="Medium Grid 1 Accent 5" w:semiHidden="0" w:uiPriority="67" w:unhideWhenUsed="0"/>
+    <w:lsdException w:name="Medium Grid 2 Accent 5" w:semiHidden="0" w:uiPriority="68" w:unhideWhenUsed="0"/>
+    <w:lsdException w:name="Medium Grid 3 Accent 5" w:semiHidden="0" w:uiPriority="69" w:unhideWhenUsed="0"/>
+    <w:lsdException w:name="Dark List Accent 5" w:semiHidden="0" w:uiPriority="70" w:unhideWhenUsed="0"/>
+    <w:lsdException w:name="Colorful Shading Accent 5" w:semiHidden="0" w:uiPriority="71" w:unhideWhenUsed="0"/>
+    <w:lsdException w:name="Colorful List Accent 5" w:semiHidden="0" w:uiPriority="72" w:unhideWhenUsed="0"/>
+    <w:lsdException w:name="Colorful Grid Accent 5" w:semiHidden="0" w:uiPriority="73" w:unhideWhenUsed="0"/>
+    <w:lsdException w:name="Light Shading Accent 6" w:semiHidden="0" w:uiPriority="60" w:unhideWhenUsed="0"/>
+    <w:lsdException w:name="Light List Accent 6" w:semiHidden="0" w:uiPriority="61" w:unhideWhenUsed="0"/>
+    <w:lsdException w:name="Light Grid Accent 6" w:semiHidden="0" w:uiPriority="62" w:unhideWhenUsed="0"/>
+    <w:lsdException w:name="Medium Shading 1 Accent 6" w:semiHidden="0" w:uiPriority="63" w:unhideWhenUsed="0"/>
+    <w:lsdException w:name="Medium Shading 2 Accent 6" w:semiHidden="0" w:uiPriority="64" w:unhideWhenUsed="0"/>
+    <w:lsdException w:name="Medium List 1 Accent 6" w:semiHidden="0" w:uiPriority="65" w:unhideWhenUsed="0"/>
+    <w:lsdException w:name="Medium List 2 Accent 6" w:semiHidden="0" w:uiPriority="66" w:unhideWhenUsed="0"/>
+    <w:lsdException w:name="Medium Grid 1 Accent 6" w:semiHidden="0" w:uiPriority="67" w:unhideWhenUsed="0"/>
+    <w:lsdException w:name="Medium Grid 2 Accent 6" w:semiHidden="0" w:uiPriority="68" w:unhideWhenUsed="0"/>
+    <w:lsdException w:name="Medium Grid 3 Accent 6" w:semiHidden="0" w:uiPriority="69" w:unhideWhenUsed="0"/>
+    <w:lsdException w:name="Dark List Accent 6" w:semiHidden="0" w:uiPriority="70" w:unhideWhenUsed="0"/>
+    <w:lsdException w:name="Colorful Shading Accent 6" w:semiHidden="0" w:uiPriority="71" w:unhideWhenUsed="0"/>
+    <w:lsdException w:name="Colorful List Accent 6" w:semiHidden="0" w:uiPriority="72" w:unhideWhenUsed="0"/>
+    <w:lsdException w:name="Colorful Grid Accent 6" w:semiHidden="0" w:uiPriority="73" w:unhideWhenUsed="0"/>
+    <w:lsdException w:name="Subtle Emphasis" w:semiHidden="0" w:uiPriority="19" w:unhideWhenUsed="0" w:qFormat="1"/>
+    <w:lsdException w:name="Intense Emphasis" w:semiHidden="0" w:uiPriority="21" w:unhideWhenUsed="0" w:qFormat="1"/>
+    <w:lsdException w:name="Subtle Reference" w:semiHidden="0" w:uiPriority="31" w:unhideWhenUsed="0" w:qFormat="1"/>
+    <w:lsdException w:name="Intense Reference" w:semiHidden="0" w:uiPriority="32" w:unhideWhenUsed="0" w:qFormat="1"/>
+    <w:lsdException w:name="Book Title" w:semiHidden="0" w:uiPriority="33" w:unhideWhenUsed="0" w:qFormat="1"/>
+    <w:lsdException w:name="Bibliography" w:uiPriority="37"/>
+    <w:lsdException w:name="TOC Heading" w:uiPriority="39" w:qFormat="1"/>
+  </w:latentStyles>
+  <w:style w:type="paragraph" w:default="1" w:styleId="Normal">
+    <w:name w:val="Normal"/>
+    <w:qFormat/>
+    <w:rsid w:val="009E41AE"/>
+  </w:style>
+  <w:style w:type="paragraph" w:styleId="Heading1">
+    <w:name w:val="heading 1"/>
+    <w:basedOn w:val="Normal"/>
+    <w:next w:val="Normal"/>
+    <w:link w:val="Heading1Char"/>
+    <w:uiPriority w:val="9"/>
+    <w:qFormat/>
+    <w:rsid w:val="006F7CDE"/>
+    <w:pPr>
+      <w:keepNext/>
+      <w:keepLines/>
+      <w:spacing w:before="240" w:after="0"/>
+      <w:outlineLvl w:val="0"/>
+    </w:pPr>
+    <w:rPr>
+      <w:rFonts w:asciiTheme="majorHAnsi" w:eastAsiaTheme="majorEastAsia" w:hAnsiTheme="majorHAnsi" w:cstheme="majorBidi"/>
+      <w:color w:val="2F5496" w:themeColor="accent1" w:themeShade="BF"/>
+      <w:sz w:val="32"/>
+      <w:szCs w:val="32"/>
+    </w:rPr>
+  </w:style>
+  <w:style w:type="paragraph" w:styleId="Heading2">
+    <w:name w:val="heading 2"/>
+    <w:basedOn w:val="Normal"/>
+    <w:next w:val="Normal"/>
+    <w:link w:val="Heading2Char"/>
+    <w:uiPriority w:val="9"/>
+    <w:unhideWhenUsed/>
+    <w:qFormat/>
+    <w:rsid w:val="007E615E"/>
+    <w:pPr>
+      <w:keepNext/>
+      <w:keepLines/>
+      <w:spacing w:before="40" w:after="0"/>
+      <w:outlineLvl w:val="1"/>
+    </w:pPr>
+    <w:rPr>
+      <w:rFonts w:asciiTheme="majorHAnsi" w:eastAsiaTheme="majorEastAsia" w:hAnsiTheme="majorHAnsi" w:cstheme="majorBidi"/>
+      <w:color w:val="2F5496" w:themeColor="accent1" w:themeShade="BF"/>
+      <w:sz w:val="26"/>
+      <w:szCs w:val="26"/>
+    </w:rPr>
+  </w:style>
+  <w:style w:type="character" w:default="1" w:styleId="DefaultParagraphFont">
+    <w:name w:val="Default Paragraph Font"/>
+    <w:uiPriority w:val="1"/>
+    <w:semiHidden/>
+    <w:unhideWhenUsed/>
+  </w:style>
+  <w:style w:type="table" w:default="1" w:styleId="TableNormal">
+    <w:name w:val="Normal Table"/>
+    <w:uiPriority w:val="99"/>
+    <w:semiHidden/>
+    <w:unhideWhenUsed/>
+    <w:tblPr>
+      <w:tblInd w:w="0" w:type="dxa"/>
+      <w:tblCellMar>
+        <w:top w:w="0" w:type="dxa"/>
+        <w:left w:w="108" w:type="dxa"/>
+        <w:bottom w:w="0" w:type="dxa"/>
+        <w:right w:w="108" w:type="dxa"/>
+      </w:tblCellMar>
+    </w:tblPr>
+  </w:style>
+  <w:style w:type="numbering" w:default="1" w:styleId="NoList">
+    <w:name w:val="No List"/>
+    <w:uiPriority w:val="99"/>
+    <w:semiHidden/>
+    <w:unhideWhenUsed/>
+  </w:style>
+  <w:style w:type="table" w:styleId="TableGrid">
+    <w:name w:val="Table Grid"/>
+    <w:basedOn w:val="TableNormal"/>
+    <w:uiPriority w:val="59"/>
+    <w:rsid w:val="00EA2C79"/>
+    <w:pPr>
+      <w:spacing w:after="0" w:line="240" w:lineRule="auto"/>
+    </w:pPr>
+    <w:tblPr>
+      <w:tblInd w:w="0" w:type="dxa"/>
+      <w:tblBorders>
+        <w:top w:val="single" w:sz="4" w:space="0" w:color="auto"/>
+        <w:left w:val="single" w:sz="4" w:space="0" w:color="auto"/>
+        <w:bottom w:val="single" w:sz="4" w:space="0" w:color="auto"/>
+        <w:right w:val="single" w:sz="4" w:space="0" w:color="auto"/>
+        <w:insideH w:val="single" w:sz="4" w:space="0" w:color="auto"/>
+        <w:insideV w:val="single" w:sz="4" w:space="0" w:color="auto"/>
+      </w:tblBorders>
+      <w:tblCellMar>
+        <w:top w:w="0" w:type="dxa"/>
+        <w:left w:w="108" w:type="dxa"/>
+        <w:bottom w:w="0" w:type="dxa"/>
+        <w:right w:w="108" w:type="dxa"/>
+      </w:tblCellMar>
     </w:tblPr>
   </w:style>
   <w:style w:type="character" w:customStyle="1" w:styleId="Heading1Char">
@@ -16077,7 +16762,7 @@
   <a:extraClrSchemeLst/>
   <a:extLst>
     <a:ext uri="{05A4C25C-085E-4340-85A3-A5531E510DB2}">
-      <thm15:themeFamily xmlns:thm15="http://schemas.microsoft.com/office/thememl/2012/main" name="Office Theme" id="{62F939B6-93AF-4DB8-9C6B-D6C7DFDC589F}" vid="{4A3C46E8-61CC-4603-A589-7422A47A8E4A}"/>
+      <thm15:themeFamily xmlns:thm15="http://schemas.microsoft.com/office/thememl/2012/main" xmlns="" name="Office Theme" id="{62F939B6-93AF-4DB8-9C6B-D6C7DFDC589F}" vid="{4A3C46E8-61CC-4603-A589-7422A47A8E4A}"/>
     </a:ext>
   </a:extLst>
 </a:theme>
@@ -16088,7 +16773,7 @@
 </file>
 
 <file path=customXml/itemProps1.xml><?xml version="1.0" encoding="utf-8"?>
-<ds:datastoreItem xmlns:ds="http://schemas.openxmlformats.org/officeDocument/2006/customXml" ds:itemID="{0129EA5D-D7FD-448B-8A3B-1B6D7571E654}">
+<ds:datastoreItem xmlns:ds="http://schemas.openxmlformats.org/officeDocument/2006/customXml" ds:itemID="{E00C4AD3-5ED2-4E8E-AF33-DEEAE41213C2}">
   <ds:schemaRefs>
     <ds:schemaRef ds:uri="http://schemas.openxmlformats.org/officeDocument/2006/bibliography"/>
   </ds:schemaRefs>

</xml_diff>

<commit_message>
Signed-off-by: Hesham-Elsherbieny <h.elsherbieny@gmail.com> The Following updates are added to GDD Document:- 1.Description of HAL Switch Component APIs. 2.Status, history and reference tables updated.
</commit_message>
<xml_diff>
--- a/Software Specification/Architecture/GDD/LED string-GDD.docx
+++ b/Software Specification/Architecture/GDD/LED string-GDD.docx
@@ -1,6 +1,6 @@
 
 <file path=word/document.xml><?xml version="1.0" encoding="utf-8"?>
-<w:document xmlns:wpc="http://schemas.microsoft.com/office/word/2010/wordprocessingCanvas" xmlns:cx="http://schemas.microsoft.com/office/drawing/2014/chartex" xmlns:cx1="http://schemas.microsoft.com/office/drawing/2015/9/8/chartex" xmlns:cx2="http://schemas.microsoft.com/office/drawing/2015/10/21/chartex" xmlns:cx3="http://schemas.microsoft.com/office/drawing/2016/5/9/chartex" xmlns:cx4="http://schemas.microsoft.com/office/drawing/2016/5/10/chartex" xmlns:cx5="http://schemas.microsoft.com/office/drawing/2016/5/11/chartex" xmlns:cx6="http://schemas.microsoft.com/office/drawing/2016/5/12/chartex" xmlns:cx7="http://schemas.microsoft.com/office/drawing/2016/5/13/chartex" xmlns:cx8="http://schemas.microsoft.com/office/drawing/2016/5/14/chartex" xmlns:mc="http://schemas.openxmlformats.org/markup-compatibility/2006" xmlns:aink="http://schemas.microsoft.com/office/drawing/2016/ink" xmlns:am3d="http://schemas.microsoft.com/office/drawing/2017/model3d" xmlns:o="urn:schemas-microsoft-com:office:office" xmlns:r="http://schemas.openxmlformats.org/officeDocument/2006/relationships" xmlns:m="http://schemas.openxmlformats.org/officeDocument/2006/math" xmlns:v="urn:schemas-microsoft-com:vml" xmlns:wp14="http://schemas.microsoft.com/office/word/2010/wordprocessingDrawing" xmlns:wp="http://schemas.openxmlformats.org/drawingml/2006/wordprocessingDrawing" xmlns:w10="urn:schemas-microsoft-com:office:word" xmlns:w="http://schemas.openxmlformats.org/wordprocessingml/2006/main" xmlns:w14="http://schemas.microsoft.com/office/word/2010/wordml" xmlns:w15="http://schemas.microsoft.com/office/word/2012/wordml" xmlns:w16cid="http://schemas.microsoft.com/office/word/2016/wordml/cid" xmlns:w16se="http://schemas.microsoft.com/office/word/2015/wordml/symex" xmlns:wpg="http://schemas.microsoft.com/office/word/2010/wordprocessingGroup" xmlns:wpi="http://schemas.microsoft.com/office/word/2010/wordprocessingInk" xmlns:wne="http://schemas.microsoft.com/office/word/2006/wordml" xmlns:wps="http://schemas.microsoft.com/office/word/2010/wordprocessingShape" mc:Ignorable="w14 w15 w16se w16cid wp14">
+<w:document xmlns:wpc="http://schemas.microsoft.com/office/word/2010/wordprocessingCanvas" xmlns:mc="http://schemas.openxmlformats.org/markup-compatibility/2006" xmlns:o="urn:schemas-microsoft-com:office:office" xmlns:r="http://schemas.openxmlformats.org/officeDocument/2006/relationships" xmlns:m="http://schemas.openxmlformats.org/officeDocument/2006/math" xmlns:v="urn:schemas-microsoft-com:vml" xmlns:wp14="http://schemas.microsoft.com/office/word/2010/wordprocessingDrawing" xmlns:wp="http://schemas.openxmlformats.org/drawingml/2006/wordprocessingDrawing" xmlns:w10="urn:schemas-microsoft-com:office:word" xmlns:w="http://schemas.openxmlformats.org/wordprocessingml/2006/main" xmlns:w14="http://schemas.microsoft.com/office/word/2010/wordml" xmlns:wpg="http://schemas.microsoft.com/office/word/2010/wordprocessingGroup" xmlns:wpi="http://schemas.microsoft.com/office/word/2010/wordprocessingInk" xmlns:wne="http://schemas.microsoft.com/office/word/2006/wordml" xmlns:wps="http://schemas.microsoft.com/office/word/2010/wordprocessingShape" mc:Ignorable="w14 wp14">
   <w:body>
     <w:p>
       <w:pPr>
@@ -1568,13 +1568,100 @@
               </w:rPr>
               <w:t>8</w:t>
             </w:r>
-            <w:bookmarkStart w:id="2" w:name="_GoBack"/>
-            <w:bookmarkEnd w:id="2"/>
             <w:r>
               <w:rPr>
                 <w:rFonts w:cstheme="majorHAnsi"/>
               </w:rPr>
               <w:t>/02/2020</w:t>
+            </w:r>
+          </w:p>
+        </w:tc>
+      </w:tr>
+      <w:tr>
+        <w:trPr>
+          <w:trHeight w:val="343"/>
+        </w:trPr>
+        <w:tc>
+          <w:tcPr>
+            <w:tcW w:w="1458" w:type="dxa"/>
+          </w:tcPr>
+          <w:p>
+            <w:pPr>
+              <w:pStyle w:val="Header"/>
+              <w:spacing w:before="80"/>
+              <w:jc w:val="center"/>
+              <w:rPr>
+                <w:rFonts w:cstheme="majorHAnsi"/>
+              </w:rPr>
+            </w:pPr>
+            <w:r>
+              <w:rPr>
+                <w:rFonts w:cstheme="majorHAnsi"/>
+              </w:rPr>
+              <w:t>1.1</w:t>
+            </w:r>
+          </w:p>
+        </w:tc>
+        <w:tc>
+          <w:tcPr>
+            <w:tcW w:w="1710" w:type="dxa"/>
+          </w:tcPr>
+          <w:p>
+            <w:pPr>
+              <w:pStyle w:val="Header"/>
+              <w:spacing w:before="80"/>
+              <w:jc w:val="center"/>
+              <w:rPr>
+                <w:rFonts w:cstheme="majorHAnsi"/>
+              </w:rPr>
+            </w:pPr>
+            <w:r>
+              <w:rPr>
+                <w:rFonts w:cstheme="majorHAnsi"/>
+              </w:rPr>
+              <w:t>Draft</w:t>
+            </w:r>
+          </w:p>
+        </w:tc>
+        <w:tc>
+          <w:tcPr>
+            <w:tcW w:w="4089" w:type="dxa"/>
+          </w:tcPr>
+          <w:p>
+            <w:pPr>
+              <w:pStyle w:val="Header"/>
+              <w:spacing w:before="80"/>
+              <w:jc w:val="center"/>
+              <w:rPr>
+                <w:rFonts w:cstheme="majorHAnsi"/>
+              </w:rPr>
+            </w:pPr>
+            <w:r>
+              <w:rPr>
+                <w:rFonts w:cstheme="majorBidi"/>
+              </w:rPr>
+              <w:t>Caroline - Hesham - Mirna</w:t>
+            </w:r>
+          </w:p>
+        </w:tc>
+        <w:tc>
+          <w:tcPr>
+            <w:tcW w:w="2121" w:type="dxa"/>
+          </w:tcPr>
+          <w:p>
+            <w:pPr>
+              <w:pStyle w:val="Header"/>
+              <w:spacing w:before="80"/>
+              <w:jc w:val="center"/>
+              <w:rPr>
+                <w:rFonts w:cstheme="majorHAnsi"/>
+              </w:rPr>
+            </w:pPr>
+            <w:r>
+              <w:rPr>
+                <w:rFonts w:cstheme="majorHAnsi"/>
+              </w:rPr>
+              <w:t>29/02/2020</w:t>
             </w:r>
           </w:p>
         </w:tc>
@@ -1596,7 +1683,7 @@
           <w:szCs w:val="28"/>
         </w:rPr>
       </w:pPr>
-      <w:bookmarkStart w:id="3" w:name="_Toc33138864"/>
+      <w:bookmarkStart w:id="2" w:name="_Toc33138864"/>
       <w:r>
         <w:rPr>
           <w:b/>
@@ -1606,7 +1693,7 @@
         </w:rPr>
         <w:t>Revision History Table</w:t>
       </w:r>
-      <w:bookmarkEnd w:id="3"/>
+      <w:bookmarkEnd w:id="2"/>
     </w:p>
     <w:tbl>
       <w:tblPr>
@@ -1861,6 +1948,119 @@
           </w:p>
         </w:tc>
       </w:tr>
+      <w:tr>
+        <w:tc>
+          <w:tcPr>
+            <w:tcW w:w="1098" w:type="dxa"/>
+            <w:tcBorders>
+              <w:top w:val="double" w:sz="4" w:space="0" w:color="auto"/>
+              <w:bottom w:val="double" w:sz="4" w:space="0" w:color="auto"/>
+              <w:right w:val="double" w:sz="4" w:space="0" w:color="auto"/>
+            </w:tcBorders>
+            <w:vAlign w:val="center"/>
+          </w:tcPr>
+          <w:p>
+            <w:pPr>
+              <w:tabs>
+                <w:tab w:val="center" w:pos="1060"/>
+              </w:tabs>
+              <w:jc w:val="center"/>
+              <w:rPr>
+                <w:rFonts w:cstheme="majorBidi"/>
+              </w:rPr>
+            </w:pPr>
+            <w:r>
+              <w:rPr>
+                <w:rFonts w:cstheme="majorBidi"/>
+              </w:rPr>
+              <w:t>1.1</w:t>
+            </w:r>
+          </w:p>
+        </w:tc>
+        <w:tc>
+          <w:tcPr>
+            <w:tcW w:w="2880" w:type="dxa"/>
+            <w:tcBorders>
+              <w:top w:val="double" w:sz="4" w:space="0" w:color="auto"/>
+              <w:left w:val="double" w:sz="4" w:space="0" w:color="auto"/>
+              <w:bottom w:val="double" w:sz="4" w:space="0" w:color="auto"/>
+              <w:right w:val="double" w:sz="4" w:space="0" w:color="auto"/>
+            </w:tcBorders>
+            <w:vAlign w:val="center"/>
+          </w:tcPr>
+          <w:p>
+            <w:pPr>
+              <w:jc w:val="center"/>
+              <w:rPr>
+                <w:rFonts w:cstheme="majorBidi"/>
+              </w:rPr>
+            </w:pPr>
+            <w:r>
+              <w:rPr>
+                <w:rFonts w:cstheme="majorBidi"/>
+              </w:rPr>
+              <w:t>Caroline - Hesham - Mirna</w:t>
+            </w:r>
+          </w:p>
+        </w:tc>
+        <w:tc>
+          <w:tcPr>
+            <w:tcW w:w="1350" w:type="dxa"/>
+            <w:tcBorders>
+              <w:top w:val="double" w:sz="4" w:space="0" w:color="auto"/>
+              <w:left w:val="double" w:sz="4" w:space="0" w:color="auto"/>
+              <w:bottom w:val="double" w:sz="4" w:space="0" w:color="auto"/>
+              <w:right w:val="double" w:sz="4" w:space="0" w:color="auto"/>
+            </w:tcBorders>
+            <w:vAlign w:val="center"/>
+          </w:tcPr>
+          <w:p>
+            <w:pPr>
+              <w:jc w:val="center"/>
+              <w:rPr>
+                <w:rFonts w:cstheme="majorBidi"/>
+              </w:rPr>
+            </w:pPr>
+            <w:r>
+              <w:rPr>
+                <w:rFonts w:cstheme="majorBidi"/>
+              </w:rPr>
+              <w:t>29/02/2020</w:t>
+            </w:r>
+          </w:p>
+        </w:tc>
+        <w:tc>
+          <w:tcPr>
+            <w:tcW w:w="4950" w:type="dxa"/>
+            <w:tcBorders>
+              <w:top w:val="double" w:sz="4" w:space="0" w:color="auto"/>
+              <w:left w:val="double" w:sz="4" w:space="0" w:color="auto"/>
+              <w:bottom w:val="double" w:sz="4" w:space="0" w:color="auto"/>
+            </w:tcBorders>
+            <w:vAlign w:val="center"/>
+          </w:tcPr>
+          <w:p>
+            <w:pPr>
+              <w:jc w:val="center"/>
+              <w:rPr>
+                <w:rFonts w:cstheme="majorBidi"/>
+              </w:rPr>
+            </w:pPr>
+            <w:r>
+              <w:rPr>
+                <w:rFonts w:cstheme="majorBidi"/>
+              </w:rPr>
+              <w:t>Adding Description to the APIs of the MCAL and HAL layers</w:t>
+            </w:r>
+            <w:r>
+              <w:rPr>
+                <w:rFonts w:cstheme="majorBidi"/>
+              </w:rPr>
+              <w:t>.</w:t>
+            </w:r>
+          </w:p>
+        </w:tc>
+      </w:tr>
     </w:tbl>
     <w:p>
       <w:pPr>
@@ -1896,7 +2096,7 @@
           <w:bCs/>
         </w:rPr>
       </w:pPr>
-      <w:bookmarkStart w:id="4" w:name="_Toc33138872"/>
+      <w:bookmarkStart w:id="3" w:name="_Toc33138872"/>
       <w:r>
         <w:rPr>
           <w:b/>
@@ -1904,7 +2104,7 @@
         </w:rPr>
         <w:t>Reference Documents Table</w:t>
       </w:r>
-      <w:bookmarkEnd w:id="4"/>
+      <w:bookmarkEnd w:id="3"/>
     </w:p>
     <w:p/>
     <w:tbl>
@@ -2173,6 +2373,89 @@
           </w:p>
         </w:tc>
       </w:tr>
+      <w:tr>
+        <w:trPr>
+          <w:trHeight w:val="641"/>
+        </w:trPr>
+        <w:tc>
+          <w:tcPr>
+            <w:tcW w:w="2724" w:type="dxa"/>
+          </w:tcPr>
+          <w:p>
+            <w:pPr>
+              <w:jc w:val="center"/>
+              <w:rPr>
+                <w:rFonts w:cstheme="majorBidi"/>
+              </w:rPr>
+            </w:pPr>
+            <w:r>
+              <w:rPr>
+                <w:rFonts w:cstheme="majorBidi"/>
+              </w:rPr>
+              <w:t>3</w:t>
+            </w:r>
+          </w:p>
+        </w:tc>
+        <w:tc>
+          <w:tcPr>
+            <w:tcW w:w="3705" w:type="dxa"/>
+          </w:tcPr>
+          <w:p>
+            <w:pPr>
+              <w:jc w:val="center"/>
+              <w:rPr>
+                <w:rFonts w:cstheme="majorBidi"/>
+              </w:rPr>
+            </w:pPr>
+            <w:r>
+              <w:rPr>
+                <w:rFonts w:cstheme="majorBidi"/>
+              </w:rPr>
+              <w:t>LED String-SRS</w:t>
+            </w:r>
+          </w:p>
+        </w:tc>
+        <w:tc>
+          <w:tcPr>
+            <w:tcW w:w="2028" w:type="dxa"/>
+          </w:tcPr>
+          <w:p>
+            <w:pPr>
+              <w:jc w:val="center"/>
+              <w:rPr>
+                <w:rFonts w:cstheme="majorBidi"/>
+              </w:rPr>
+            </w:pPr>
+            <w:r>
+              <w:rPr>
+                <w:rFonts w:cstheme="majorBidi"/>
+              </w:rPr>
+              <w:t>1.1</w:t>
+            </w:r>
+            <w:bookmarkStart w:id="4" w:name="_GoBack"/>
+            <w:bookmarkEnd w:id="4"/>
+          </w:p>
+        </w:tc>
+        <w:tc>
+          <w:tcPr>
+            <w:tcW w:w="2523" w:type="dxa"/>
+          </w:tcPr>
+          <w:p>
+            <w:pPr>
+              <w:jc w:val="center"/>
+              <w:rPr>
+                <w:rFonts w:cstheme="majorBidi"/>
+              </w:rPr>
+            </w:pPr>
+            <w:r>
+              <w:rPr>
+                <w:rFonts w:cstheme="majorBidi"/>
+              </w:rPr>
+              <w:t>Proposed</w:t>
+            </w:r>
+          </w:p>
+        </w:tc>
+      </w:tr>
     </w:tbl>
     <w:p>
       <w:pPr>
@@ -2251,7 +2534,6 @@
           <w:b/>
           <w:bCs/>
         </w:rPr>
-        <w:lastRenderedPageBreak/>
         <w:t>Project Description</w:t>
       </w:r>
       <w:bookmarkEnd w:id="5"/>
@@ -2305,6 +2587,7 @@
           <w:noProof/>
           <w:sz w:val="36"/>
           <w:szCs w:val="36"/>
+          <w:lang w:val="en-GB" w:eastAsia="en-GB"/>
         </w:rPr>
         <w:drawing>
           <wp:inline distT="0" distB="0" distL="0" distR="0" wp14:anchorId="230075BE" wp14:editId="63B1B870">
@@ -2324,7 +2607,7 @@
                     </pic:cNvPicPr>
                   </pic:nvPicPr>
                   <pic:blipFill>
-                    <a:blip r:embed="rId8" cstate="print">
+                    <a:blip r:embed="rId9" cstate="print">
                       <a:extLst>
                         <a:ext uri="{28A0092B-C50C-407E-A947-70E740481C1C}">
                           <a14:useLocalDpi xmlns:a14="http://schemas.microsoft.com/office/drawing/2010/main" val="0"/>
@@ -2395,7 +2678,6 @@
           <w:b/>
           <w:bCs/>
         </w:rPr>
-        <w:lastRenderedPageBreak/>
         <w:t>Software Context Diagram</w:t>
       </w:r>
     </w:p>
@@ -2421,6 +2703,7 @@
           <w:noProof/>
           <w:sz w:val="28"/>
           <w:szCs w:val="28"/>
+          <w:lang w:val="en-GB" w:eastAsia="en-GB"/>
         </w:rPr>
         <mc:AlternateContent>
           <mc:Choice Requires="wps">
@@ -2499,7 +2782,7 @@
           </mc:Choice>
           <mc:Fallback>
             <w:pict>
-              <v:rect w14:anchorId="71535835" id="Rectangle 8" o:spid="_x0000_s1026" style="position:absolute;left:0;text-align:left;margin-left:392.25pt;margin-top:17.65pt;width:114.75pt;height:66.75pt;z-index:251663360;visibility:visible;mso-wrap-style:square;mso-wrap-distance-left:9pt;mso-wrap-distance-top:0;mso-wrap-distance-right:9pt;mso-wrap-distance-bottom:0;mso-position-horizontal:absolute;mso-position-horizontal-relative:text;mso-position-vertical:absolute;mso-position-vertical-relative:text;v-text-anchor:middle" o:gfxdata="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" fillcolor="white [3201]" strokecolor="#70ad47 [3209]" strokeweight="1pt">
+              <v:rect id="Rectangle 8" o:spid="_x0000_s1026" style="position:absolute;left:0;text-align:left;margin-left:392.25pt;margin-top:17.65pt;width:114.75pt;height:66.75pt;z-index:251663360;visibility:visible;mso-wrap-style:square;mso-wrap-distance-left:9pt;mso-wrap-distance-top:0;mso-wrap-distance-right:9pt;mso-wrap-distance-bottom:0;mso-position-horizontal:absolute;mso-position-horizontal-relative:text;mso-position-vertical:absolute;mso-position-vertical-relative:text;v-text-anchor:middle" o:gfxdata="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" fillcolor="white [3201]" strokecolor="#70ad47 [3209]" strokeweight="1pt">
                 <v:textbox>
                   <w:txbxContent>
                     <w:p>
@@ -2530,6 +2813,7 @@
           <w:noProof/>
           <w:sz w:val="28"/>
           <w:szCs w:val="28"/>
+          <w:lang w:val="en-GB" w:eastAsia="en-GB"/>
         </w:rPr>
         <mc:AlternateContent>
           <mc:Choice Requires="wps">
@@ -2613,7 +2897,7 @@
           </mc:Choice>
           <mc:Fallback>
             <w:pict>
-              <v:shapetype w14:anchorId="7E7C0F31" id="_x0000_t202" coordsize="21600,21600" o:spt="202" path="m,l,21600r21600,l21600,xe">
+              <v:shapetype id="_x0000_t202" coordsize="21600,21600" o:spt="202" path="m,l,21600r21600,l21600,xe">
                 <v:stroke joinstyle="miter"/>
                 <v:path gradientshapeok="t" o:connecttype="rect"/>
               </v:shapetype>
@@ -2638,6 +2922,7 @@
           <w:noProof/>
           <w:sz w:val="28"/>
           <w:szCs w:val="28"/>
+          <w:lang w:val="en-GB" w:eastAsia="en-GB"/>
         </w:rPr>
         <mc:AlternateContent>
           <mc:Choice Requires="wps">
@@ -2728,7 +3013,7 @@
           </mc:Choice>
           <mc:Fallback>
             <w:pict>
-              <v:rect w14:anchorId="65F31546" id="Rectangle 4" o:spid="_x0000_s1028" style="position:absolute;left:0;text-align:left;margin-left:171pt;margin-top:17.65pt;width:115.5pt;height:155.25pt;z-index:251660288;visibility:visible;mso-wrap-style:square;mso-width-percent:0;mso-height-percent:0;mso-wrap-distance-left:9pt;mso-wrap-distance-top:0;mso-wrap-distance-right:9pt;mso-wrap-distance-bottom:0;mso-position-horizontal:absolute;mso-position-horizontal-relative:text;mso-position-vertical:absolute;mso-position-vertical-relative:text;mso-width-percent:0;mso-height-percent:0;mso-width-relative:margin;mso-height-relative:margin;v-text-anchor:middle" o:gfxdata="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" fillcolor="white [3201]" strokecolor="#70ad47 [3209]" strokeweight="1pt">
+              <v:rect id="Rectangle 4" o:spid="_x0000_s1028" style="position:absolute;left:0;text-align:left;margin-left:171pt;margin-top:17.65pt;width:115.5pt;height:155.25pt;z-index:251660288;visibility:visible;mso-wrap-style:square;mso-width-percent:0;mso-height-percent:0;mso-wrap-distance-left:9pt;mso-wrap-distance-top:0;mso-wrap-distance-right:9pt;mso-wrap-distance-bottom:0;mso-position-horizontal:absolute;mso-position-horizontal-relative:text;mso-position-vertical:absolute;mso-position-vertical-relative:text;mso-width-percent:0;mso-height-percent:0;mso-width-relative:margin;mso-height-relative:margin;v-text-anchor:middle" o:gfxdata="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" fillcolor="white [3201]" strokecolor="#70ad47 [3209]" strokeweight="1pt">
                 <v:textbox>
                   <w:txbxContent>
                     <w:p>
@@ -2774,6 +3059,7 @@
           <w:noProof/>
           <w:sz w:val="28"/>
           <w:szCs w:val="28"/>
+          <w:lang w:val="en-GB" w:eastAsia="en-GB"/>
         </w:rPr>
         <mc:AlternateContent>
           <mc:Choice Requires="wps">
@@ -2851,7 +3137,7 @@
           </mc:Choice>
           <mc:Fallback>
             <w:pict>
-              <v:shape w14:anchorId="04A1D065" id="Text Box 11" o:spid="_x0000_s1029" type="#_x0000_t202" style="position:absolute;left:0;text-align:left;margin-left:301.5pt;margin-top:3.7pt;width:81.75pt;height:20.25pt;z-index:251666432;visibility:visible;mso-wrap-style:square;mso-wrap-distance-left:9pt;mso-wrap-distance-top:0;mso-wrap-distance-right:9pt;mso-wrap-distance-bottom:0;mso-position-horizontal:absolute;mso-position-horizontal-relative:text;mso-position-vertical:absolute;mso-position-vertical-relative:text;v-text-anchor:top" o:gfxdata="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" fillcolor="white [3201]" strokecolor="white [3212]" strokeweight=".5pt">
+              <v:shape id="Text Box 11" o:spid="_x0000_s1029" type="#_x0000_t202" style="position:absolute;left:0;text-align:left;margin-left:301.5pt;margin-top:3.7pt;width:81.75pt;height:20.25pt;z-index:251666432;visibility:visible;mso-wrap-style:square;mso-wrap-distance-left:9pt;mso-wrap-distance-top:0;mso-wrap-distance-right:9pt;mso-wrap-distance-bottom:0;mso-position-horizontal:absolute;mso-position-horizontal-relative:text;mso-position-vertical:absolute;mso-position-vertical-relative:text;v-text-anchor:top" o:gfxdata="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" fillcolor="white [3201]" strokecolor="white [3212]" strokeweight=".5pt">
                 <v:textbox>
                   <w:txbxContent>
                     <w:p>
@@ -2872,6 +3158,7 @@
           <w:noProof/>
           <w:sz w:val="28"/>
           <w:szCs w:val="28"/>
+          <w:lang w:val="en-GB" w:eastAsia="en-GB"/>
         </w:rPr>
         <mc:AlternateContent>
           <mc:Choice Requires="wps">
@@ -2955,7 +3242,7 @@
           </mc:Choice>
           <mc:Fallback>
             <w:pict>
-              <v:shape w14:anchorId="1EDB1366" id="Text Box 10" o:spid="_x0000_s1030" type="#_x0000_t202" style="position:absolute;left:0;text-align:left;margin-left:189.75pt;margin-top:17.2pt;width:75pt;height:22.5pt;z-index:251665408;visibility:visible;mso-wrap-style:square;mso-width-percent:0;mso-height-percent:0;mso-wrap-distance-left:9pt;mso-wrap-distance-top:0;mso-wrap-distance-right:9pt;mso-wrap-distance-bottom:0;mso-position-horizontal:absolute;mso-position-horizontal-relative:text;mso-position-vertical:absolute;mso-position-vertical-relative:text;mso-width-percent:0;mso-height-percent:0;mso-width-relative:margin;mso-height-relative:margin;v-text-anchor:top" o:gfxdata="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" fillcolor="white [3201]" strokeweight=".5pt">
+              <v:shape id="Text Box 10" o:spid="_x0000_s1030" type="#_x0000_t202" style="position:absolute;left:0;text-align:left;margin-left:189.75pt;margin-top:17.2pt;width:75pt;height:22.5pt;z-index:251665408;visibility:visible;mso-wrap-style:square;mso-width-percent:0;mso-height-percent:0;mso-wrap-distance-left:9pt;mso-wrap-distance-top:0;mso-wrap-distance-right:9pt;mso-wrap-distance-bottom:0;mso-position-horizontal:absolute;mso-position-horizontal-relative:text;mso-position-vertical:absolute;mso-position-vertical-relative:text;mso-width-percent:0;mso-height-percent:0;mso-width-relative:margin;mso-height-relative:margin;v-text-anchor:top" o:gfxdata="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" fillcolor="white [3201]" strokeweight=".5pt">
                 <v:textbox>
                   <w:txbxContent>
                     <w:p>
@@ -2976,6 +3263,7 @@
           <w:noProof/>
           <w:sz w:val="28"/>
           <w:szCs w:val="28"/>
+          <w:lang w:val="en-GB" w:eastAsia="en-GB"/>
         </w:rPr>
         <mc:AlternateContent>
           <mc:Choice Requires="wps">
@@ -3060,7 +3348,7 @@
           </mc:Choice>
           <mc:Fallback>
             <w:pict>
-              <v:rect w14:anchorId="4A10632E" id="Rectangle 2" o:spid="_x0000_s1031" style="position:absolute;left:0;text-align:left;margin-left:-1.5pt;margin-top:3.7pt;width:70.5pt;height:53.25pt;z-index:251659264;visibility:visible;mso-wrap-style:square;mso-width-percent:0;mso-height-percent:0;mso-wrap-distance-left:9pt;mso-wrap-distance-top:0;mso-wrap-distance-right:9pt;mso-wrap-distance-bottom:0;mso-position-horizontal:absolute;mso-position-horizontal-relative:text;mso-position-vertical:absolute;mso-position-vertical-relative:text;mso-width-percent:0;mso-height-percent:0;mso-width-relative:margin;mso-height-relative:margin;v-text-anchor:middle" o:gfxdata="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" fillcolor="white [3201]" strokecolor="#70ad47 [3209]" strokeweight="1pt">
+              <v:rect id="Rectangle 2" o:spid="_x0000_s1031" style="position:absolute;left:0;text-align:left;margin-left:-1.5pt;margin-top:3.7pt;width:70.5pt;height:53.25pt;z-index:251659264;visibility:visible;mso-wrap-style:square;mso-width-percent:0;mso-height-percent:0;mso-wrap-distance-left:9pt;mso-wrap-distance-top:0;mso-wrap-distance-right:9pt;mso-wrap-distance-bottom:0;mso-position-horizontal:absolute;mso-position-horizontal-relative:text;mso-position-vertical:absolute;mso-position-vertical-relative:text;mso-width-percent:0;mso-height-percent:0;mso-width-relative:margin;mso-height-relative:margin;v-text-anchor:middle" o:gfxdata="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" fillcolor="white [3201]" strokecolor="#70ad47 [3209]" strokeweight="1pt">
                 <v:textbox>
                   <w:txbxContent>
                     <w:p>
@@ -3094,6 +3382,7 @@
       <w:r>
         <w:rPr>
           <w:noProof/>
+          <w:lang w:val="en-GB" w:eastAsia="en-GB"/>
         </w:rPr>
         <mc:AlternateContent>
           <mc:Choice Requires="wps">
@@ -3154,7 +3443,7 @@
               </wp:anchor>
             </w:drawing>
           </mc:Choice>
-          <mc:Fallback>
+          <mc:Fallback xmlns:w16se="http://schemas.microsoft.com/office/word/2015/wordml/symex" xmlns:w16cid="http://schemas.microsoft.com/office/word/2016/wordml/cid" xmlns:w15="http://schemas.microsoft.com/office/word/2012/wordml" xmlns:am3d="http://schemas.microsoft.com/office/drawing/2017/model3d" xmlns:aink="http://schemas.microsoft.com/office/drawing/2016/ink" xmlns:cx8="http://schemas.microsoft.com/office/drawing/2016/5/14/chartex" xmlns:cx7="http://schemas.microsoft.com/office/drawing/2016/5/13/chartex" xmlns:cx6="http://schemas.microsoft.com/office/drawing/2016/5/12/chartex" xmlns:cx5="http://schemas.microsoft.com/office/drawing/2016/5/11/chartex" xmlns:cx4="http://schemas.microsoft.com/office/drawing/2016/5/10/chartex" xmlns:cx3="http://schemas.microsoft.com/office/drawing/2016/5/9/chartex" xmlns:cx2="http://schemas.microsoft.com/office/drawing/2015/10/21/chartex" xmlns:cx1="http://schemas.microsoft.com/office/drawing/2015/9/8/chartex" xmlns:cx="http://schemas.microsoft.com/office/drawing/2014/chartex">
             <w:pict>
               <v:shapetype w14:anchorId="4B3C3122" id="_x0000_t32" coordsize="21600,21600" o:spt="32" o:oned="t" path="m,l21600,21600e" filled="f">
                 <v:path arrowok="t" fillok="f" o:connecttype="none"/>
@@ -3170,6 +3459,7 @@
       <w:r>
         <w:rPr>
           <w:noProof/>
+          <w:lang w:val="en-GB" w:eastAsia="en-GB"/>
         </w:rPr>
         <mc:AlternateContent>
           <mc:Choice Requires="wps">
@@ -3227,7 +3517,7 @@
               </wp:anchor>
             </w:drawing>
           </mc:Choice>
-          <mc:Fallback>
+          <mc:Fallback xmlns:w16se="http://schemas.microsoft.com/office/word/2015/wordml/symex" xmlns:w16cid="http://schemas.microsoft.com/office/word/2016/wordml/cid" xmlns:w15="http://schemas.microsoft.com/office/word/2012/wordml" xmlns:am3d="http://schemas.microsoft.com/office/drawing/2017/model3d" xmlns:aink="http://schemas.microsoft.com/office/drawing/2016/ink" xmlns:cx8="http://schemas.microsoft.com/office/drawing/2016/5/14/chartex" xmlns:cx7="http://schemas.microsoft.com/office/drawing/2016/5/13/chartex" xmlns:cx6="http://schemas.microsoft.com/office/drawing/2016/5/12/chartex" xmlns:cx5="http://schemas.microsoft.com/office/drawing/2016/5/11/chartex" xmlns:cx4="http://schemas.microsoft.com/office/drawing/2016/5/10/chartex" xmlns:cx3="http://schemas.microsoft.com/office/drawing/2016/5/9/chartex" xmlns:cx2="http://schemas.microsoft.com/office/drawing/2015/10/21/chartex" xmlns:cx1="http://schemas.microsoft.com/office/drawing/2015/9/8/chartex" xmlns:cx="http://schemas.microsoft.com/office/drawing/2014/chartex">
             <w:pict>
               <v:shape w14:anchorId="1866F203" id="Straight Arrow Connector 5" o:spid="_x0000_s1026" type="#_x0000_t32" style="position:absolute;margin-left:69pt;margin-top:9.25pt;width:102pt;height:0;z-index:251661312;visibility:visible;mso-wrap-style:square;mso-width-percent:0;mso-wrap-distance-left:9pt;mso-wrap-distance-top:0;mso-wrap-distance-right:9pt;mso-wrap-distance-bottom:0;mso-position-horizontal:absolute;mso-position-horizontal-relative:text;mso-position-vertical:absolute;mso-position-vertical-relative:text;mso-width-percent:0;mso-width-relative:margin" o:gfxdata="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" strokecolor="#4472c4 [3204]" strokeweight=".5pt">
                 <v:stroke endarrow="open" joinstyle="miter"/>
@@ -3335,6 +3625,7 @@
           <w:noProof/>
           <w:sz w:val="28"/>
           <w:szCs w:val="28"/>
+          <w:lang w:val="en-GB" w:eastAsia="en-GB"/>
         </w:rPr>
         <mc:AlternateContent>
           <mc:Choice Requires="wps">
@@ -3447,7 +3738,7 @@
           </mc:Choice>
           <mc:Fallback>
             <w:pict>
-              <v:rect w14:anchorId="619ECE35" id="Rectangle 14" o:spid="_x0000_s1032" style="position:absolute;left:0;text-align:left;margin-left:171pt;margin-top:17.75pt;width:100.5pt;height:134.25pt;z-index:251669504;visibility:visible;mso-wrap-style:square;mso-width-percent:0;mso-height-percent:0;mso-wrap-distance-left:9pt;mso-wrap-distance-top:0;mso-wrap-distance-right:9pt;mso-wrap-distance-bottom:0;mso-position-horizontal:absolute;mso-position-horizontal-relative:text;mso-position-vertical:absolute;mso-position-vertical-relative:text;mso-width-percent:0;mso-height-percent:0;mso-width-relative:margin;mso-height-relative:margin;v-text-anchor:middle" o:gfxdata="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" fillcolor="white [3201]" strokecolor="#70ad47 [3209]" strokeweight="1pt">
+              <v:rect id="Rectangle 14" o:spid="_x0000_s1032" style="position:absolute;left:0;text-align:left;margin-left:171pt;margin-top:17.75pt;width:100.5pt;height:134.25pt;z-index:251669504;visibility:visible;mso-wrap-style:square;mso-width-percent:0;mso-height-percent:0;mso-wrap-distance-left:9pt;mso-wrap-distance-top:0;mso-wrap-distance-right:9pt;mso-wrap-distance-bottom:0;mso-position-horizontal:absolute;mso-position-horizontal-relative:text;mso-position-vertical:absolute;mso-position-vertical-relative:text;mso-width-percent:0;mso-height-percent:0;mso-width-relative:margin;mso-height-relative:margin;v-text-anchor:middle" o:gfxdata="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" fillcolor="white [3201]" strokecolor="#70ad47 [3209]" strokeweight="1pt">
                 <v:textbox>
                   <w:txbxContent>
                     <w:p>
@@ -3506,6 +3797,7 @@
           <w:noProof/>
           <w:sz w:val="28"/>
           <w:szCs w:val="28"/>
+          <w:lang w:val="en-GB" w:eastAsia="en-GB"/>
         </w:rPr>
         <mc:AlternateContent>
           <mc:Choice Requires="wps">
@@ -3589,7 +3881,7 @@
           </mc:Choice>
           <mc:Fallback>
             <w:pict>
-              <v:shape w14:anchorId="531E441F" id="Text Box 13" o:spid="_x0000_s1033" type="#_x0000_t202" style="position:absolute;left:0;text-align:left;margin-left:81.75pt;margin-top:10.25pt;width:77.25pt;height:32.25pt;z-index:251671552;visibility:visible;mso-wrap-style:square;mso-width-percent:0;mso-height-percent:0;mso-wrap-distance-left:9pt;mso-wrap-distance-top:0;mso-wrap-distance-right:9pt;mso-wrap-distance-bottom:0;mso-position-horizontal:absolute;mso-position-horizontal-relative:text;mso-position-vertical:absolute;mso-position-vertical-relative:text;mso-width-percent:0;mso-height-percent:0;mso-width-relative:margin;mso-height-relative:margin;v-text-anchor:top" o:gfxdata="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" fillcolor="white [3201]" strokecolor="white [3212]" strokeweight=".5pt">
+              <v:shape id="Text Box 13" o:spid="_x0000_s1033" type="#_x0000_t202" style="position:absolute;left:0;text-align:left;margin-left:81.75pt;margin-top:10.25pt;width:77.25pt;height:32.25pt;z-index:251671552;visibility:visible;mso-wrap-style:square;mso-width-percent:0;mso-height-percent:0;mso-wrap-distance-left:9pt;mso-wrap-distance-top:0;mso-wrap-distance-right:9pt;mso-wrap-distance-bottom:0;mso-position-horizontal:absolute;mso-position-horizontal-relative:text;mso-position-vertical:absolute;mso-position-vertical-relative:text;mso-width-percent:0;mso-height-percent:0;mso-width-relative:margin;mso-height-relative:margin;v-text-anchor:top" o:gfxdata="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" fillcolor="white [3201]" strokecolor="white [3212]" strokeweight=".5pt">
                 <v:textbox>
                   <w:txbxContent>
                     <w:p>
@@ -3610,6 +3902,7 @@
           <w:noProof/>
           <w:sz w:val="28"/>
           <w:szCs w:val="28"/>
+          <w:lang w:val="en-GB" w:eastAsia="en-GB"/>
         </w:rPr>
         <mc:AlternateContent>
           <mc:Choice Requires="wps">
@@ -3717,7 +4010,7 @@
           </mc:Choice>
           <mc:Fallback>
             <w:pict>
-              <v:shape w14:anchorId="21FB140D" id="Text Box 15" o:spid="_x0000_s1034" type="#_x0000_t202" style="position:absolute;left:0;text-align:left;margin-left:292.5pt;margin-top:17.75pt;width:90.75pt;height:24.75pt;z-index:251675648;visibility:visible;mso-wrap-style:square;mso-width-percent:0;mso-height-percent:0;mso-wrap-distance-left:9pt;mso-wrap-distance-top:0;mso-wrap-distance-right:9pt;mso-wrap-distance-bottom:0;mso-position-horizontal:absolute;mso-position-horizontal-relative:text;mso-position-vertical:absolute;mso-position-vertical-relative:text;mso-width-percent:0;mso-height-percent:0;mso-width-relative:margin;mso-height-relative:margin;v-text-anchor:top" o:gfxdata="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" fillcolor="white [3201]" strokecolor="white [3212]" strokeweight=".5pt">
+              <v:shape id="Text Box 15" o:spid="_x0000_s1034" type="#_x0000_t202" style="position:absolute;left:0;text-align:left;margin-left:292.5pt;margin-top:17.75pt;width:90.75pt;height:24.75pt;z-index:251675648;visibility:visible;mso-wrap-style:square;mso-width-percent:0;mso-height-percent:0;mso-wrap-distance-left:9pt;mso-wrap-distance-top:0;mso-wrap-distance-right:9pt;mso-wrap-distance-bottom:0;mso-position-horizontal:absolute;mso-position-horizontal-relative:text;mso-position-vertical:absolute;mso-position-vertical-relative:text;mso-width-percent:0;mso-height-percent:0;mso-width-relative:margin;mso-height-relative:margin;v-text-anchor:top" o:gfxdata="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" fillcolor="white [3201]" strokecolor="white [3212]" strokeweight=".5pt">
                 <v:textbox>
                   <w:txbxContent>
                     <w:p>
@@ -3762,6 +4055,7 @@
           <w:noProof/>
           <w:sz w:val="28"/>
           <w:szCs w:val="28"/>
+          <w:lang w:val="en-GB" w:eastAsia="en-GB"/>
         </w:rPr>
         <mc:AlternateContent>
           <mc:Choice Requires="wps">
@@ -3840,7 +4134,7 @@
           </mc:Choice>
           <mc:Fallback>
             <w:pict>
-              <v:rect w14:anchorId="3E474F2D" id="Rectangle 12" o:spid="_x0000_s1035" style="position:absolute;left:0;text-align:left;margin-left:392.25pt;margin-top:17.65pt;width:114.75pt;height:66.75pt;z-index:251672576;visibility:visible;mso-wrap-style:square;mso-wrap-distance-left:9pt;mso-wrap-distance-top:0;mso-wrap-distance-right:9pt;mso-wrap-distance-bottom:0;mso-position-horizontal:absolute;mso-position-horizontal-relative:text;mso-position-vertical:absolute;mso-position-vertical-relative:text;v-text-anchor:middle" o:gfxdata="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" fillcolor="white [3201]" strokecolor="#70ad47 [3209]" strokeweight="1pt">
+              <v:rect id="Rectangle 12" o:spid="_x0000_s1035" style="position:absolute;left:0;text-align:left;margin-left:392.25pt;margin-top:17.65pt;width:114.75pt;height:66.75pt;z-index:251672576;visibility:visible;mso-wrap-style:square;mso-wrap-distance-left:9pt;mso-wrap-distance-top:0;mso-wrap-distance-right:9pt;mso-wrap-distance-bottom:0;mso-position-horizontal:absolute;mso-position-horizontal-relative:text;mso-position-vertical:absolute;mso-position-vertical-relative:text;v-text-anchor:middle" o:gfxdata="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" fillcolor="white [3201]" strokecolor="#70ad47 [3209]" strokeweight="1pt">
                 <v:textbox>
                   <w:txbxContent>
                     <w:p>
@@ -3880,6 +4174,7 @@
           <w:noProof/>
           <w:sz w:val="28"/>
           <w:szCs w:val="28"/>
+          <w:lang w:val="en-GB" w:eastAsia="en-GB"/>
         </w:rPr>
         <mc:AlternateContent>
           <mc:Choice Requires="wps">
@@ -4000,7 +4295,7 @@
           </mc:Choice>
           <mc:Fallback>
             <w:pict>
-              <v:rect w14:anchorId="33897A15" id="Rectangle 17" o:spid="_x0000_s1036" style="position:absolute;left:0;text-align:left;margin-left:-27.75pt;margin-top:3.8pt;width:96.75pt;height:62.25pt;z-index:251668480;visibility:visible;mso-wrap-style:square;mso-width-percent:0;mso-height-percent:0;mso-wrap-distance-left:9pt;mso-wrap-distance-top:0;mso-wrap-distance-right:9pt;mso-wrap-distance-bottom:0;mso-position-horizontal:absolute;mso-position-horizontal-relative:text;mso-position-vertical:absolute;mso-position-vertical-relative:text;mso-width-percent:0;mso-height-percent:0;mso-width-relative:margin;mso-height-relative:margin;v-text-anchor:middle" o:gfxdata="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" fillcolor="white [3201]" strokecolor="#70ad47 [3209]" strokeweight="1pt">
+              <v:rect id="Rectangle 17" o:spid="_x0000_s1036" style="position:absolute;left:0;text-align:left;margin-left:-27.75pt;margin-top:3.8pt;width:96.75pt;height:62.25pt;z-index:251668480;visibility:visible;mso-wrap-style:square;mso-width-percent:0;mso-height-percent:0;mso-wrap-distance-left:9pt;mso-wrap-distance-top:0;mso-wrap-distance-right:9pt;mso-wrap-distance-bottom:0;mso-position-horizontal:absolute;mso-position-horizontal-relative:text;mso-position-vertical:absolute;mso-position-vertical-relative:text;mso-width-percent:0;mso-height-percent:0;mso-width-relative:margin;mso-height-relative:margin;v-text-anchor:middle" o:gfxdata="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" fillcolor="white [3201]" strokecolor="#70ad47 [3209]" strokeweight="1pt">
                 <v:textbox>
                   <w:txbxContent>
                     <w:p>
@@ -4070,6 +4365,7 @@
       <w:r>
         <w:rPr>
           <w:noProof/>
+          <w:lang w:val="en-GB" w:eastAsia="en-GB"/>
         </w:rPr>
         <mc:AlternateContent>
           <mc:Choice Requires="wps">
@@ -4130,7 +4426,7 @@
               </wp:anchor>
             </w:drawing>
           </mc:Choice>
-          <mc:Fallback>
+          <mc:Fallback xmlns:w16se="http://schemas.microsoft.com/office/word/2015/wordml/symex" xmlns:w16cid="http://schemas.microsoft.com/office/word/2016/wordml/cid" xmlns:w15="http://schemas.microsoft.com/office/word/2012/wordml" xmlns:am3d="http://schemas.microsoft.com/office/drawing/2017/model3d" xmlns:aink="http://schemas.microsoft.com/office/drawing/2016/ink" xmlns:cx8="http://schemas.microsoft.com/office/drawing/2016/5/14/chartex" xmlns:cx7="http://schemas.microsoft.com/office/drawing/2016/5/13/chartex" xmlns:cx6="http://schemas.microsoft.com/office/drawing/2016/5/12/chartex" xmlns:cx5="http://schemas.microsoft.com/office/drawing/2016/5/11/chartex" xmlns:cx4="http://schemas.microsoft.com/office/drawing/2016/5/10/chartex" xmlns:cx3="http://schemas.microsoft.com/office/drawing/2016/5/9/chartex" xmlns:cx2="http://schemas.microsoft.com/office/drawing/2015/10/21/chartex" xmlns:cx1="http://schemas.microsoft.com/office/drawing/2015/9/8/chartex" xmlns:cx="http://schemas.microsoft.com/office/drawing/2014/chartex">
             <w:pict>
               <v:shape w14:anchorId="69405A80" id="Straight Arrow Connector 18" o:spid="_x0000_s1026" type="#_x0000_t32" style="position:absolute;margin-left:271.5pt;margin-top:13.85pt;width:120.75pt;height:0;z-index:251673600;visibility:visible;mso-wrap-style:square;mso-width-percent:0;mso-height-percent:0;mso-wrap-distance-left:9pt;mso-wrap-distance-top:0;mso-wrap-distance-right:9pt;mso-wrap-distance-bottom:0;mso-position-horizontal:absolute;mso-position-horizontal-relative:text;mso-position-vertical:absolute;mso-position-vertical-relative:text;mso-width-percent:0;mso-height-percent:0;mso-width-relative:margin;mso-height-relative:margin" o:gfxdata="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" strokecolor="#4472c4 [3204]" strokeweight=".5pt">
                 <v:stroke endarrow="open" joinstyle="miter"/>
@@ -4142,6 +4438,7 @@
       <w:r>
         <w:rPr>
           <w:noProof/>
+          <w:lang w:val="en-GB" w:eastAsia="en-GB"/>
         </w:rPr>
         <mc:AlternateContent>
           <mc:Choice Requires="wps">
@@ -4199,7 +4496,7 @@
               </wp:anchor>
             </w:drawing>
           </mc:Choice>
-          <mc:Fallback>
+          <mc:Fallback xmlns:w16se="http://schemas.microsoft.com/office/word/2015/wordml/symex" xmlns:w16cid="http://schemas.microsoft.com/office/word/2016/wordml/cid" xmlns:w15="http://schemas.microsoft.com/office/word/2012/wordml" xmlns:am3d="http://schemas.microsoft.com/office/drawing/2017/model3d" xmlns:aink="http://schemas.microsoft.com/office/drawing/2016/ink" xmlns:cx8="http://schemas.microsoft.com/office/drawing/2016/5/14/chartex" xmlns:cx7="http://schemas.microsoft.com/office/drawing/2016/5/13/chartex" xmlns:cx6="http://schemas.microsoft.com/office/drawing/2016/5/12/chartex" xmlns:cx5="http://schemas.microsoft.com/office/drawing/2016/5/11/chartex" xmlns:cx4="http://schemas.microsoft.com/office/drawing/2016/5/10/chartex" xmlns:cx3="http://schemas.microsoft.com/office/drawing/2016/5/9/chartex" xmlns:cx2="http://schemas.microsoft.com/office/drawing/2015/10/21/chartex" xmlns:cx1="http://schemas.microsoft.com/office/drawing/2015/9/8/chartex" xmlns:cx="http://schemas.microsoft.com/office/drawing/2014/chartex">
             <w:pict>
               <v:shape w14:anchorId="11E574E2" id="Straight Arrow Connector 19" o:spid="_x0000_s1026" type="#_x0000_t32" style="position:absolute;margin-left:69pt;margin-top:9.25pt;width:102pt;height:0;z-index:251670528;visibility:visible;mso-wrap-style:square;mso-width-percent:0;mso-wrap-distance-left:9pt;mso-wrap-distance-top:0;mso-wrap-distance-right:9pt;mso-wrap-distance-bottom:0;mso-position-horizontal:absolute;mso-position-horizontal-relative:text;mso-position-vertical:absolute;mso-position-vertical-relative:text;mso-width-percent:0;mso-width-relative:margin" o:gfxdata="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" strokecolor="#4472c4 [3204]" strokeweight=".5pt">
                 <v:stroke endarrow="open" joinstyle="miter"/>
@@ -4618,6 +4915,7 @@
           <w:noProof/>
           <w:sz w:val="28"/>
           <w:szCs w:val="28"/>
+          <w:lang w:val="en-GB" w:eastAsia="en-GB"/>
         </w:rPr>
         <mc:AlternateContent>
           <mc:Choice Requires="wps">
@@ -4701,7 +4999,7 @@
           </mc:Choice>
           <mc:Fallback>
             <w:pict>
-              <v:shape w14:anchorId="6BCECF59" id="Text Box 30" o:spid="_x0000_s1037" type="#_x0000_t202" style="position:absolute;left:0;text-align:left;margin-left:281.25pt;margin-top:17.4pt;width:102pt;height:24.75pt;z-index:251683840;visibility:visible;mso-wrap-style:square;mso-width-percent:0;mso-height-percent:0;mso-wrap-distance-left:9pt;mso-wrap-distance-top:0;mso-wrap-distance-right:9pt;mso-wrap-distance-bottom:0;mso-position-horizontal:absolute;mso-position-horizontal-relative:text;mso-position-vertical:absolute;mso-position-vertical-relative:text;mso-width-percent:0;mso-height-percent:0;mso-width-relative:margin;mso-height-relative:margin;v-text-anchor:top" o:gfxdata="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" fillcolor="white [3201]" strokecolor="white [3212]" strokeweight=".5pt">
+              <v:shape id="Text Box 30" o:spid="_x0000_s1037" type="#_x0000_t202" style="position:absolute;left:0;text-align:left;margin-left:281.25pt;margin-top:17.4pt;width:102pt;height:24.75pt;z-index:251683840;visibility:visible;mso-wrap-style:square;mso-width-percent:0;mso-height-percent:0;mso-wrap-distance-left:9pt;mso-wrap-distance-top:0;mso-wrap-distance-right:9pt;mso-wrap-distance-bottom:0;mso-position-horizontal:absolute;mso-position-horizontal-relative:text;mso-position-vertical:absolute;mso-position-vertical-relative:text;mso-width-percent:0;mso-height-percent:0;mso-width-relative:margin;mso-height-relative:margin;v-text-anchor:top" o:gfxdata="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" fillcolor="white [3201]" strokecolor="white [3212]" strokeweight=".5pt">
                 <v:textbox>
                   <w:txbxContent>
                     <w:p>
@@ -4722,6 +5020,7 @@
           <w:noProof/>
           <w:sz w:val="28"/>
           <w:szCs w:val="28"/>
+          <w:lang w:val="en-GB" w:eastAsia="en-GB"/>
         </w:rPr>
         <mc:AlternateContent>
           <mc:Choice Requires="wps">
@@ -4805,7 +5104,7 @@
           </mc:Choice>
           <mc:Fallback>
             <w:pict>
-              <v:shape w14:anchorId="23D90A7A" id="Text Box 29" o:spid="_x0000_s1038" type="#_x0000_t202" style="position:absolute;left:0;text-align:left;margin-left:69pt;margin-top:17.4pt;width:96pt;height:24.75pt;z-index:251680768;visibility:visible;mso-wrap-style:square;mso-width-percent:0;mso-height-percent:0;mso-wrap-distance-left:9pt;mso-wrap-distance-top:0;mso-wrap-distance-right:9pt;mso-wrap-distance-bottom:0;mso-position-horizontal:absolute;mso-position-horizontal-relative:text;mso-position-vertical:absolute;mso-position-vertical-relative:text;mso-width-percent:0;mso-height-percent:0;mso-width-relative:margin;mso-height-relative:margin;v-text-anchor:top" o:gfxdata="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" fillcolor="white [3201]" strokecolor="white [3212]" strokeweight=".5pt">
+              <v:shape id="Text Box 29" o:spid="_x0000_s1038" type="#_x0000_t202" style="position:absolute;left:0;text-align:left;margin-left:69pt;margin-top:17.4pt;width:96pt;height:24.75pt;z-index:251680768;visibility:visible;mso-wrap-style:square;mso-width-percent:0;mso-height-percent:0;mso-wrap-distance-left:9pt;mso-wrap-distance-top:0;mso-wrap-distance-right:9pt;mso-wrap-distance-bottom:0;mso-position-horizontal:absolute;mso-position-horizontal-relative:text;mso-position-vertical:absolute;mso-position-vertical-relative:text;mso-width-percent:0;mso-height-percent:0;mso-width-relative:margin;mso-height-relative:margin;v-text-anchor:top" o:gfxdata="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" fillcolor="white [3201]" strokecolor="white [3212]" strokeweight=".5pt">
                 <v:textbox>
                   <w:txbxContent>
                     <w:p>
@@ -4826,6 +5125,7 @@
           <w:noProof/>
           <w:sz w:val="28"/>
           <w:szCs w:val="28"/>
+          <w:lang w:val="en-GB" w:eastAsia="en-GB"/>
         </w:rPr>
         <mc:AlternateContent>
           <mc:Choice Requires="wps">
@@ -4938,7 +5238,7 @@
           </mc:Choice>
           <mc:Fallback>
             <w:pict>
-              <v:rect w14:anchorId="39708A4A" id="Rectangle 28" o:spid="_x0000_s1039" style="position:absolute;left:0;text-align:left;margin-left:171pt;margin-top:17.75pt;width:100.5pt;height:134.25pt;z-index:251678720;visibility:visible;mso-wrap-style:square;mso-width-percent:0;mso-height-percent:0;mso-wrap-distance-left:9pt;mso-wrap-distance-top:0;mso-wrap-distance-right:9pt;mso-wrap-distance-bottom:0;mso-position-horizontal:absolute;mso-position-horizontal-relative:text;mso-position-vertical:absolute;mso-position-vertical-relative:text;mso-width-percent:0;mso-height-percent:0;mso-width-relative:margin;mso-height-relative:margin;v-text-anchor:middle" o:gfxdata="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" fillcolor="white [3201]" strokecolor="#70ad47 [3209]" strokeweight="1pt">
+              <v:rect id="Rectangle 28" o:spid="_x0000_s1039" style="position:absolute;left:0;text-align:left;margin-left:171pt;margin-top:17.75pt;width:100.5pt;height:134.25pt;z-index:251678720;visibility:visible;mso-wrap-style:square;mso-width-percent:0;mso-height-percent:0;mso-wrap-distance-left:9pt;mso-wrap-distance-top:0;mso-wrap-distance-right:9pt;mso-wrap-distance-bottom:0;mso-position-horizontal:absolute;mso-position-horizontal-relative:text;mso-position-vertical:absolute;mso-position-vertical-relative:text;mso-width-percent:0;mso-height-percent:0;mso-width-relative:margin;mso-height-relative:margin;v-text-anchor:middle" o:gfxdata="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" fillcolor="white [3201]" strokecolor="#70ad47 [3209]" strokeweight="1pt">
                 <v:textbox>
                   <w:txbxContent>
                     <w:p>
@@ -4997,6 +5297,7 @@
           <w:noProof/>
           <w:sz w:val="28"/>
           <w:szCs w:val="28"/>
+          <w:lang w:val="en-GB" w:eastAsia="en-GB"/>
         </w:rPr>
         <mc:AlternateContent>
           <mc:Choice Requires="wps">
@@ -5075,7 +5376,7 @@
           </mc:Choice>
           <mc:Fallback>
             <w:pict>
-              <v:rect w14:anchorId="217380E7" id="Rectangle 31" o:spid="_x0000_s1040" style="position:absolute;left:0;text-align:left;margin-left:392.25pt;margin-top:17.65pt;width:114.75pt;height:66.75pt;z-index:251681792;visibility:visible;mso-wrap-style:square;mso-wrap-distance-left:9pt;mso-wrap-distance-top:0;mso-wrap-distance-right:9pt;mso-wrap-distance-bottom:0;mso-position-horizontal:absolute;mso-position-horizontal-relative:text;mso-position-vertical:absolute;mso-position-vertical-relative:text;v-text-anchor:middle" o:gfxdata="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" fillcolor="white [3201]" strokecolor="#70ad47 [3209]" strokeweight="1pt">
+              <v:rect id="Rectangle 31" o:spid="_x0000_s1040" style="position:absolute;left:0;text-align:left;margin-left:392.25pt;margin-top:17.65pt;width:114.75pt;height:66.75pt;z-index:251681792;visibility:visible;mso-wrap-style:square;mso-wrap-distance-left:9pt;mso-wrap-distance-top:0;mso-wrap-distance-right:9pt;mso-wrap-distance-bottom:0;mso-position-horizontal:absolute;mso-position-horizontal-relative:text;mso-position-vertical:absolute;mso-position-vertical-relative:text;v-text-anchor:middle" o:gfxdata="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" fillcolor="white [3201]" strokecolor="#70ad47 [3209]" strokeweight="1pt">
                 <v:textbox>
                   <w:txbxContent>
                     <w:p>
@@ -5115,6 +5416,7 @@
           <w:noProof/>
           <w:sz w:val="28"/>
           <w:szCs w:val="28"/>
+          <w:lang w:val="en-GB" w:eastAsia="en-GB"/>
         </w:rPr>
         <mc:AlternateContent>
           <mc:Choice Requires="wps">
@@ -5235,7 +5537,7 @@
           </mc:Choice>
           <mc:Fallback>
             <w:pict>
-              <v:rect w14:anchorId="0AAFDF4C" id="Rectangle 32" o:spid="_x0000_s1041" style="position:absolute;left:0;text-align:left;margin-left:-36pt;margin-top:3.8pt;width:96.75pt;height:62.25pt;z-index:251677696;visibility:visible;mso-wrap-style:square;mso-width-percent:0;mso-height-percent:0;mso-wrap-distance-left:9pt;mso-wrap-distance-top:0;mso-wrap-distance-right:9pt;mso-wrap-distance-bottom:0;mso-position-horizontal:absolute;mso-position-horizontal-relative:text;mso-position-vertical:absolute;mso-position-vertical-relative:text;mso-width-percent:0;mso-height-percent:0;mso-width-relative:margin;mso-height-relative:margin;v-text-anchor:middle" o:gfxdata="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" fillcolor="white [3201]" strokecolor="#70ad47 [3209]" strokeweight="1pt">
+              <v:rect id="Rectangle 32" o:spid="_x0000_s1041" style="position:absolute;left:0;text-align:left;margin-left:-36pt;margin-top:3.8pt;width:96.75pt;height:62.25pt;z-index:251677696;visibility:visible;mso-wrap-style:square;mso-width-percent:0;mso-height-percent:0;mso-wrap-distance-left:9pt;mso-wrap-distance-top:0;mso-wrap-distance-right:9pt;mso-wrap-distance-bottom:0;mso-position-horizontal:absolute;mso-position-horizontal-relative:text;mso-position-vertical:absolute;mso-position-vertical-relative:text;mso-width-percent:0;mso-height-percent:0;mso-width-relative:margin;mso-height-relative:margin;v-text-anchor:middle" o:gfxdata="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" fillcolor="white [3201]" strokecolor="#70ad47 [3209]" strokeweight="1pt">
                 <v:textbox>
                   <w:txbxContent>
                     <w:p>
@@ -5305,6 +5607,7 @@
       <w:r>
         <w:rPr>
           <w:noProof/>
+          <w:lang w:val="en-GB" w:eastAsia="en-GB"/>
         </w:rPr>
         <mc:AlternateContent>
           <mc:Choice Requires="wps">
@@ -5362,7 +5665,7 @@
               </wp:anchor>
             </w:drawing>
           </mc:Choice>
-          <mc:Fallback>
+          <mc:Fallback xmlns:w16se="http://schemas.microsoft.com/office/word/2015/wordml/symex" xmlns:w16cid="http://schemas.microsoft.com/office/word/2016/wordml/cid" xmlns:w15="http://schemas.microsoft.com/office/word/2012/wordml" xmlns:am3d="http://schemas.microsoft.com/office/drawing/2017/model3d" xmlns:aink="http://schemas.microsoft.com/office/drawing/2016/ink" xmlns:cx8="http://schemas.microsoft.com/office/drawing/2016/5/14/chartex" xmlns:cx7="http://schemas.microsoft.com/office/drawing/2016/5/13/chartex" xmlns:cx6="http://schemas.microsoft.com/office/drawing/2016/5/12/chartex" xmlns:cx5="http://schemas.microsoft.com/office/drawing/2016/5/11/chartex" xmlns:cx4="http://schemas.microsoft.com/office/drawing/2016/5/10/chartex" xmlns:cx3="http://schemas.microsoft.com/office/drawing/2016/5/9/chartex" xmlns:cx2="http://schemas.microsoft.com/office/drawing/2015/10/21/chartex" xmlns:cx1="http://schemas.microsoft.com/office/drawing/2015/9/8/chartex" xmlns:cx="http://schemas.microsoft.com/office/drawing/2014/chartex">
             <w:pict>
               <v:shape w14:anchorId="7EF69C92" id="Straight Arrow Connector 34" o:spid="_x0000_s1026" type="#_x0000_t32" style="position:absolute;margin-left:60.75pt;margin-top:9pt;width:110.25pt;height:0;z-index:251679744;visibility:visible;mso-wrap-style:square;mso-width-percent:0;mso-wrap-distance-left:9pt;mso-wrap-distance-top:0;mso-wrap-distance-right:9pt;mso-wrap-distance-bottom:0;mso-position-horizontal:absolute;mso-position-horizontal-relative:text;mso-position-vertical:absolute;mso-position-vertical-relative:text;mso-width-percent:0;mso-width-relative:margin" o:gfxdata="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" strokecolor="#4472c4 [3204]" strokeweight=".5pt">
                 <v:stroke endarrow="open" joinstyle="miter"/>
@@ -5374,6 +5677,7 @@
       <w:r>
         <w:rPr>
           <w:noProof/>
+          <w:lang w:val="en-GB" w:eastAsia="en-GB"/>
         </w:rPr>
         <mc:AlternateContent>
           <mc:Choice Requires="wps">
@@ -5434,7 +5738,7 @@
               </wp:anchor>
             </w:drawing>
           </mc:Choice>
-          <mc:Fallback>
+          <mc:Fallback xmlns:w16se="http://schemas.microsoft.com/office/word/2015/wordml/symex" xmlns:w16cid="http://schemas.microsoft.com/office/word/2016/wordml/cid" xmlns:w15="http://schemas.microsoft.com/office/word/2012/wordml" xmlns:am3d="http://schemas.microsoft.com/office/drawing/2017/model3d" xmlns:aink="http://schemas.microsoft.com/office/drawing/2016/ink" xmlns:cx8="http://schemas.microsoft.com/office/drawing/2016/5/14/chartex" xmlns:cx7="http://schemas.microsoft.com/office/drawing/2016/5/13/chartex" xmlns:cx6="http://schemas.microsoft.com/office/drawing/2016/5/12/chartex" xmlns:cx5="http://schemas.microsoft.com/office/drawing/2016/5/11/chartex" xmlns:cx4="http://schemas.microsoft.com/office/drawing/2016/5/10/chartex" xmlns:cx3="http://schemas.microsoft.com/office/drawing/2016/5/9/chartex" xmlns:cx2="http://schemas.microsoft.com/office/drawing/2015/10/21/chartex" xmlns:cx1="http://schemas.microsoft.com/office/drawing/2015/9/8/chartex" xmlns:cx="http://schemas.microsoft.com/office/drawing/2014/chartex">
             <w:pict>
               <v:shape w14:anchorId="59290B46" id="Straight Arrow Connector 33" o:spid="_x0000_s1026" type="#_x0000_t32" style="position:absolute;margin-left:271.5pt;margin-top:13.85pt;width:120.75pt;height:0;z-index:251682816;visibility:visible;mso-wrap-style:square;mso-width-percent:0;mso-height-percent:0;mso-wrap-distance-left:9pt;mso-wrap-distance-top:0;mso-wrap-distance-right:9pt;mso-wrap-distance-bottom:0;mso-position-horizontal:absolute;mso-position-horizontal-relative:text;mso-position-vertical:absolute;mso-position-vertical-relative:text;mso-width-percent:0;mso-height-percent:0;mso-width-relative:margin;mso-height-relative:margin" o:gfxdata="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" strokecolor="#4472c4 [3204]" strokeweight=".5pt">
                 <v:stroke endarrow="open" joinstyle="miter"/>
@@ -5831,7 +6135,6 @@
           <w:sz w:val="28"/>
           <w:szCs w:val="28"/>
         </w:rPr>
-        <w:lastRenderedPageBreak/>
         <w:t>TIL S</w:t>
       </w:r>
       <w:r>
@@ -5863,6 +6166,7 @@
           <w:noProof/>
           <w:sz w:val="28"/>
           <w:szCs w:val="28"/>
+          <w:lang w:val="en-GB" w:eastAsia="en-GB"/>
         </w:rPr>
         <mc:AlternateContent>
           <mc:Choice Requires="wps">
@@ -5946,7 +6250,7 @@
           </mc:Choice>
           <mc:Fallback>
             <w:pict>
-              <v:shape w14:anchorId="73EFE70D" id="Text Box 35" o:spid="_x0000_s1042" type="#_x0000_t202" style="position:absolute;left:0;text-align:left;margin-left:281.25pt;margin-top:17.4pt;width:102pt;height:24.75pt;z-index:251692032;visibility:visible;mso-wrap-style:square;mso-width-percent:0;mso-height-percent:0;mso-wrap-distance-left:9pt;mso-wrap-distance-top:0;mso-wrap-distance-right:9pt;mso-wrap-distance-bottom:0;mso-position-horizontal:absolute;mso-position-horizontal-relative:text;mso-position-vertical:absolute;mso-position-vertical-relative:text;mso-width-percent:0;mso-height-percent:0;mso-width-relative:margin;mso-height-relative:margin;v-text-anchor:top" o:gfxdata="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" fillcolor="white [3201]" strokecolor="white [3212]" strokeweight=".5pt">
+              <v:shape id="Text Box 35" o:spid="_x0000_s1042" type="#_x0000_t202" style="position:absolute;left:0;text-align:left;margin-left:281.25pt;margin-top:17.4pt;width:102pt;height:24.75pt;z-index:251692032;visibility:visible;mso-wrap-style:square;mso-width-percent:0;mso-height-percent:0;mso-wrap-distance-left:9pt;mso-wrap-distance-top:0;mso-wrap-distance-right:9pt;mso-wrap-distance-bottom:0;mso-position-horizontal:absolute;mso-position-horizontal-relative:text;mso-position-vertical:absolute;mso-position-vertical-relative:text;mso-width-percent:0;mso-height-percent:0;mso-width-relative:margin;mso-height-relative:margin;v-text-anchor:top" o:gfxdata="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" fillcolor="white [3201]" strokecolor="white [3212]" strokeweight=".5pt">
                 <v:textbox>
                   <w:txbxContent>
                     <w:p>
@@ -5967,6 +6271,7 @@
           <w:noProof/>
           <w:sz w:val="28"/>
           <w:szCs w:val="28"/>
+          <w:lang w:val="en-GB" w:eastAsia="en-GB"/>
         </w:rPr>
         <mc:AlternateContent>
           <mc:Choice Requires="wps">
@@ -6050,7 +6355,7 @@
           </mc:Choice>
           <mc:Fallback>
             <w:pict>
-              <v:shape w14:anchorId="238EB493" id="Text Box 36" o:spid="_x0000_s1043" type="#_x0000_t202" style="position:absolute;left:0;text-align:left;margin-left:69pt;margin-top:17.4pt;width:96pt;height:24.75pt;z-index:251688960;visibility:visible;mso-wrap-style:square;mso-width-percent:0;mso-height-percent:0;mso-wrap-distance-left:9pt;mso-wrap-distance-top:0;mso-wrap-distance-right:9pt;mso-wrap-distance-bottom:0;mso-position-horizontal:absolute;mso-position-horizontal-relative:text;mso-position-vertical:absolute;mso-position-vertical-relative:text;mso-width-percent:0;mso-height-percent:0;mso-width-relative:margin;mso-height-relative:margin;v-text-anchor:top" o:gfxdata="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" fillcolor="white [3201]" strokecolor="white [3212]" strokeweight=".5pt">
+              <v:shape id="Text Box 36" o:spid="_x0000_s1043" type="#_x0000_t202" style="position:absolute;left:0;text-align:left;margin-left:69pt;margin-top:17.4pt;width:96pt;height:24.75pt;z-index:251688960;visibility:visible;mso-wrap-style:square;mso-width-percent:0;mso-height-percent:0;mso-wrap-distance-left:9pt;mso-wrap-distance-top:0;mso-wrap-distance-right:9pt;mso-wrap-distance-bottom:0;mso-position-horizontal:absolute;mso-position-horizontal-relative:text;mso-position-vertical:absolute;mso-position-vertical-relative:text;mso-width-percent:0;mso-height-percent:0;mso-width-relative:margin;mso-height-relative:margin;v-text-anchor:top" o:gfxdata="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" fillcolor="white [3201]" strokecolor="white [3212]" strokeweight=".5pt">
                 <v:textbox>
                   <w:txbxContent>
                     <w:p>
@@ -6071,6 +6376,7 @@
           <w:noProof/>
           <w:sz w:val="28"/>
           <w:szCs w:val="28"/>
+          <w:lang w:val="en-GB" w:eastAsia="en-GB"/>
         </w:rPr>
         <mc:AlternateContent>
           <mc:Choice Requires="wps">
@@ -6183,7 +6489,7 @@
           </mc:Choice>
           <mc:Fallback>
             <w:pict>
-              <v:rect w14:anchorId="3196810E" id="Rectangle 37" o:spid="_x0000_s1044" style="position:absolute;left:0;text-align:left;margin-left:171pt;margin-top:17.75pt;width:100.5pt;height:134.25pt;z-index:251686912;visibility:visible;mso-wrap-style:square;mso-width-percent:0;mso-height-percent:0;mso-wrap-distance-left:9pt;mso-wrap-distance-top:0;mso-wrap-distance-right:9pt;mso-wrap-distance-bottom:0;mso-position-horizontal:absolute;mso-position-horizontal-relative:text;mso-position-vertical:absolute;mso-position-vertical-relative:text;mso-width-percent:0;mso-height-percent:0;mso-width-relative:margin;mso-height-relative:margin;v-text-anchor:middle" o:gfxdata="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" fillcolor="white [3201]" strokecolor="#70ad47 [3209]" strokeweight="1pt">
+              <v:rect id="Rectangle 37" o:spid="_x0000_s1044" style="position:absolute;left:0;text-align:left;margin-left:171pt;margin-top:17.75pt;width:100.5pt;height:134.25pt;z-index:251686912;visibility:visible;mso-wrap-style:square;mso-width-percent:0;mso-height-percent:0;mso-wrap-distance-left:9pt;mso-wrap-distance-top:0;mso-wrap-distance-right:9pt;mso-wrap-distance-bottom:0;mso-position-horizontal:absolute;mso-position-horizontal-relative:text;mso-position-vertical:absolute;mso-position-vertical-relative:text;mso-width-percent:0;mso-height-percent:0;mso-width-relative:margin;mso-height-relative:margin;v-text-anchor:middle" o:gfxdata="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" fillcolor="white [3201]" strokecolor="#70ad47 [3209]" strokeweight="1pt">
                 <v:textbox>
                   <w:txbxContent>
                     <w:p>
@@ -6242,6 +6548,7 @@
           <w:noProof/>
           <w:sz w:val="28"/>
           <w:szCs w:val="28"/>
+          <w:lang w:val="en-GB" w:eastAsia="en-GB"/>
         </w:rPr>
         <mc:AlternateContent>
           <mc:Choice Requires="wps">
@@ -6320,7 +6627,7 @@
           </mc:Choice>
           <mc:Fallback>
             <w:pict>
-              <v:rect w14:anchorId="73516480" id="Rectangle 38" o:spid="_x0000_s1045" style="position:absolute;left:0;text-align:left;margin-left:392.25pt;margin-top:17.65pt;width:114.75pt;height:66.75pt;z-index:251689984;visibility:visible;mso-wrap-style:square;mso-wrap-distance-left:9pt;mso-wrap-distance-top:0;mso-wrap-distance-right:9pt;mso-wrap-distance-bottom:0;mso-position-horizontal:absolute;mso-position-horizontal-relative:text;mso-position-vertical:absolute;mso-position-vertical-relative:text;v-text-anchor:middle" o:gfxdata="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" fillcolor="white [3201]" strokecolor="#70ad47 [3209]" strokeweight="1pt">
+              <v:rect id="Rectangle 38" o:spid="_x0000_s1045" style="position:absolute;left:0;text-align:left;margin-left:392.25pt;margin-top:17.65pt;width:114.75pt;height:66.75pt;z-index:251689984;visibility:visible;mso-wrap-style:square;mso-wrap-distance-left:9pt;mso-wrap-distance-top:0;mso-wrap-distance-right:9pt;mso-wrap-distance-bottom:0;mso-position-horizontal:absolute;mso-position-horizontal-relative:text;mso-position-vertical:absolute;mso-position-vertical-relative:text;v-text-anchor:middle" o:gfxdata="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" fillcolor="white [3201]" strokecolor="#70ad47 [3209]" strokeweight="1pt">
                 <v:textbox>
                   <w:txbxContent>
                     <w:p>
@@ -6360,6 +6667,7 @@
           <w:noProof/>
           <w:sz w:val="28"/>
           <w:szCs w:val="28"/>
+          <w:lang w:val="en-GB" w:eastAsia="en-GB"/>
         </w:rPr>
         <mc:AlternateContent>
           <mc:Choice Requires="wps">
@@ -6480,7 +6788,7 @@
           </mc:Choice>
           <mc:Fallback>
             <w:pict>
-              <v:rect w14:anchorId="7737A9DD" id="Rectangle 39" o:spid="_x0000_s1046" style="position:absolute;left:0;text-align:left;margin-left:-36pt;margin-top:3.8pt;width:96.75pt;height:62.25pt;z-index:251685888;visibility:visible;mso-wrap-style:square;mso-width-percent:0;mso-height-percent:0;mso-wrap-distance-left:9pt;mso-wrap-distance-top:0;mso-wrap-distance-right:9pt;mso-wrap-distance-bottom:0;mso-position-horizontal:absolute;mso-position-horizontal-relative:text;mso-position-vertical:absolute;mso-position-vertical-relative:text;mso-width-percent:0;mso-height-percent:0;mso-width-relative:margin;mso-height-relative:margin;v-text-anchor:middle" o:gfxdata="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" fillcolor="white [3201]" strokecolor="#70ad47 [3209]" strokeweight="1pt">
+              <v:rect id="Rectangle 39" o:spid="_x0000_s1046" style="position:absolute;left:0;text-align:left;margin-left:-36pt;margin-top:3.8pt;width:96.75pt;height:62.25pt;z-index:251685888;visibility:visible;mso-wrap-style:square;mso-width-percent:0;mso-height-percent:0;mso-wrap-distance-left:9pt;mso-wrap-distance-top:0;mso-wrap-distance-right:9pt;mso-wrap-distance-bottom:0;mso-position-horizontal:absolute;mso-position-horizontal-relative:text;mso-position-vertical:absolute;mso-position-vertical-relative:text;mso-width-percent:0;mso-height-percent:0;mso-width-relative:margin;mso-height-relative:margin;v-text-anchor:middle" o:gfxdata="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" fillcolor="white [3201]" strokecolor="#70ad47 [3209]" strokeweight="1pt">
                 <v:textbox>
                   <w:txbxContent>
                     <w:p>
@@ -6550,6 +6858,7 @@
       <w:r>
         <w:rPr>
           <w:noProof/>
+          <w:lang w:val="en-GB" w:eastAsia="en-GB"/>
         </w:rPr>
         <mc:AlternateContent>
           <mc:Choice Requires="wps">
@@ -6607,7 +6916,7 @@
               </wp:anchor>
             </w:drawing>
           </mc:Choice>
-          <mc:Fallback>
+          <mc:Fallback xmlns:w16se="http://schemas.microsoft.com/office/word/2015/wordml/symex" xmlns:w16cid="http://schemas.microsoft.com/office/word/2016/wordml/cid" xmlns:w15="http://schemas.microsoft.com/office/word/2012/wordml" xmlns:am3d="http://schemas.microsoft.com/office/drawing/2017/model3d" xmlns:aink="http://schemas.microsoft.com/office/drawing/2016/ink" xmlns:cx8="http://schemas.microsoft.com/office/drawing/2016/5/14/chartex" xmlns:cx7="http://schemas.microsoft.com/office/drawing/2016/5/13/chartex" xmlns:cx6="http://schemas.microsoft.com/office/drawing/2016/5/12/chartex" xmlns:cx5="http://schemas.microsoft.com/office/drawing/2016/5/11/chartex" xmlns:cx4="http://schemas.microsoft.com/office/drawing/2016/5/10/chartex" xmlns:cx3="http://schemas.microsoft.com/office/drawing/2016/5/9/chartex" xmlns:cx2="http://schemas.microsoft.com/office/drawing/2015/10/21/chartex" xmlns:cx1="http://schemas.microsoft.com/office/drawing/2015/9/8/chartex" xmlns:cx="http://schemas.microsoft.com/office/drawing/2014/chartex">
             <w:pict>
               <v:shape w14:anchorId="00792480" id="Straight Arrow Connector 40" o:spid="_x0000_s1026" type="#_x0000_t32" style="position:absolute;margin-left:60.75pt;margin-top:9pt;width:110.25pt;height:0;z-index:251687936;visibility:visible;mso-wrap-style:square;mso-width-percent:0;mso-wrap-distance-left:9pt;mso-wrap-distance-top:0;mso-wrap-distance-right:9pt;mso-wrap-distance-bottom:0;mso-position-horizontal:absolute;mso-position-horizontal-relative:text;mso-position-vertical:absolute;mso-position-vertical-relative:text;mso-width-percent:0;mso-width-relative:margin" o:gfxdata="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" strokecolor="#4472c4 [3204]" strokeweight=".5pt">
                 <v:stroke endarrow="open" joinstyle="miter"/>
@@ -6619,6 +6928,7 @@
       <w:r>
         <w:rPr>
           <w:noProof/>
+          <w:lang w:val="en-GB" w:eastAsia="en-GB"/>
         </w:rPr>
         <mc:AlternateContent>
           <mc:Choice Requires="wps">
@@ -6679,7 +6989,7 @@
               </wp:anchor>
             </w:drawing>
           </mc:Choice>
-          <mc:Fallback>
+          <mc:Fallback xmlns:w16se="http://schemas.microsoft.com/office/word/2015/wordml/symex" xmlns:w16cid="http://schemas.microsoft.com/office/word/2016/wordml/cid" xmlns:w15="http://schemas.microsoft.com/office/word/2012/wordml" xmlns:am3d="http://schemas.microsoft.com/office/drawing/2017/model3d" xmlns:aink="http://schemas.microsoft.com/office/drawing/2016/ink" xmlns:cx8="http://schemas.microsoft.com/office/drawing/2016/5/14/chartex" xmlns:cx7="http://schemas.microsoft.com/office/drawing/2016/5/13/chartex" xmlns:cx6="http://schemas.microsoft.com/office/drawing/2016/5/12/chartex" xmlns:cx5="http://schemas.microsoft.com/office/drawing/2016/5/11/chartex" xmlns:cx4="http://schemas.microsoft.com/office/drawing/2016/5/10/chartex" xmlns:cx3="http://schemas.microsoft.com/office/drawing/2016/5/9/chartex" xmlns:cx2="http://schemas.microsoft.com/office/drawing/2015/10/21/chartex" xmlns:cx1="http://schemas.microsoft.com/office/drawing/2015/9/8/chartex" xmlns:cx="http://schemas.microsoft.com/office/drawing/2014/chartex">
             <w:pict>
               <v:shape w14:anchorId="5C400089" id="Straight Arrow Connector 41" o:spid="_x0000_s1026" type="#_x0000_t32" style="position:absolute;margin-left:271.5pt;margin-top:13.85pt;width:120.75pt;height:0;z-index:251691008;visibility:visible;mso-wrap-style:square;mso-width-percent:0;mso-height-percent:0;mso-wrap-distance-left:9pt;mso-wrap-distance-top:0;mso-wrap-distance-right:9pt;mso-wrap-distance-bottom:0;mso-position-horizontal:absolute;mso-position-horizontal-relative:text;mso-position-vertical:absolute;mso-position-vertical-relative:text;mso-width-percent:0;mso-height-percent:0;mso-width-relative:margin;mso-height-relative:margin" o:gfxdata="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" strokecolor="#4472c4 [3204]" strokeweight=".5pt">
                 <v:stroke endarrow="open" joinstyle="miter"/>
@@ -7135,7 +7445,6 @@
           <w:sz w:val="28"/>
           <w:szCs w:val="28"/>
         </w:rPr>
-        <w:lastRenderedPageBreak/>
         <w:t>T</w:t>
       </w:r>
       <w:r>
@@ -7178,6 +7487,7 @@
           <w:noProof/>
           <w:sz w:val="28"/>
           <w:szCs w:val="28"/>
+          <w:lang w:val="en-GB" w:eastAsia="en-GB"/>
         </w:rPr>
         <mc:AlternateContent>
           <mc:Choice Requires="wps">
@@ -7261,7 +7571,7 @@
           </mc:Choice>
           <mc:Fallback>
             <w:pict>
-              <v:shape w14:anchorId="25B75C79" id="Text Box 42" o:spid="_x0000_s1047" type="#_x0000_t202" style="position:absolute;left:0;text-align:left;margin-left:281.25pt;margin-top:17.4pt;width:102pt;height:24.75pt;z-index:251700224;visibility:visible;mso-wrap-style:square;mso-width-percent:0;mso-height-percent:0;mso-wrap-distance-left:9pt;mso-wrap-distance-top:0;mso-wrap-distance-right:9pt;mso-wrap-distance-bottom:0;mso-position-horizontal:absolute;mso-position-horizontal-relative:text;mso-position-vertical:absolute;mso-position-vertical-relative:text;mso-width-percent:0;mso-height-percent:0;mso-width-relative:margin;mso-height-relative:margin;v-text-anchor:top" o:gfxdata="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" fillcolor="white [3201]" strokecolor="white [3212]" strokeweight=".5pt">
+              <v:shape id="Text Box 42" o:spid="_x0000_s1047" type="#_x0000_t202" style="position:absolute;left:0;text-align:left;margin-left:281.25pt;margin-top:17.4pt;width:102pt;height:24.75pt;z-index:251700224;visibility:visible;mso-wrap-style:square;mso-width-percent:0;mso-height-percent:0;mso-wrap-distance-left:9pt;mso-wrap-distance-top:0;mso-wrap-distance-right:9pt;mso-wrap-distance-bottom:0;mso-position-horizontal:absolute;mso-position-horizontal-relative:text;mso-position-vertical:absolute;mso-position-vertical-relative:text;mso-width-percent:0;mso-height-percent:0;mso-width-relative:margin;mso-height-relative:margin;v-text-anchor:top" o:gfxdata="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" fillcolor="white [3201]" strokecolor="white [3212]" strokeweight=".5pt">
                 <v:textbox>
                   <w:txbxContent>
                     <w:p>
@@ -7282,6 +7592,7 @@
           <w:noProof/>
           <w:sz w:val="28"/>
           <w:szCs w:val="28"/>
+          <w:lang w:val="en-GB" w:eastAsia="en-GB"/>
         </w:rPr>
         <mc:AlternateContent>
           <mc:Choice Requires="wps">
@@ -7365,7 +7676,7 @@
           </mc:Choice>
           <mc:Fallback>
             <w:pict>
-              <v:shape w14:anchorId="2C44894B" id="Text Box 43" o:spid="_x0000_s1048" type="#_x0000_t202" style="position:absolute;left:0;text-align:left;margin-left:69pt;margin-top:17.4pt;width:96pt;height:24.75pt;z-index:251697152;visibility:visible;mso-wrap-style:square;mso-width-percent:0;mso-height-percent:0;mso-wrap-distance-left:9pt;mso-wrap-distance-top:0;mso-wrap-distance-right:9pt;mso-wrap-distance-bottom:0;mso-position-horizontal:absolute;mso-position-horizontal-relative:text;mso-position-vertical:absolute;mso-position-vertical-relative:text;mso-width-percent:0;mso-height-percent:0;mso-width-relative:margin;mso-height-relative:margin;v-text-anchor:top" o:gfxdata="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" fillcolor="white [3201]" strokecolor="white [3212]" strokeweight=".5pt">
+              <v:shape id="Text Box 43" o:spid="_x0000_s1048" type="#_x0000_t202" style="position:absolute;left:0;text-align:left;margin-left:69pt;margin-top:17.4pt;width:96pt;height:24.75pt;z-index:251697152;visibility:visible;mso-wrap-style:square;mso-width-percent:0;mso-height-percent:0;mso-wrap-distance-left:9pt;mso-wrap-distance-top:0;mso-wrap-distance-right:9pt;mso-wrap-distance-bottom:0;mso-position-horizontal:absolute;mso-position-horizontal-relative:text;mso-position-vertical:absolute;mso-position-vertical-relative:text;mso-width-percent:0;mso-height-percent:0;mso-width-relative:margin;mso-height-relative:margin;v-text-anchor:top" o:gfxdata="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" fillcolor="white [3201]" strokecolor="white [3212]" strokeweight=".5pt">
                 <v:textbox>
                   <w:txbxContent>
                     <w:p>
@@ -7386,6 +7697,7 @@
           <w:noProof/>
           <w:sz w:val="28"/>
           <w:szCs w:val="28"/>
+          <w:lang w:val="en-GB" w:eastAsia="en-GB"/>
         </w:rPr>
         <mc:AlternateContent>
           <mc:Choice Requires="wps">
@@ -7498,7 +7810,7 @@
           </mc:Choice>
           <mc:Fallback>
             <w:pict>
-              <v:rect w14:anchorId="183D6905" id="Rectangle 44" o:spid="_x0000_s1049" style="position:absolute;left:0;text-align:left;margin-left:171pt;margin-top:17.75pt;width:100.5pt;height:134.25pt;z-index:251695104;visibility:visible;mso-wrap-style:square;mso-width-percent:0;mso-height-percent:0;mso-wrap-distance-left:9pt;mso-wrap-distance-top:0;mso-wrap-distance-right:9pt;mso-wrap-distance-bottom:0;mso-position-horizontal:absolute;mso-position-horizontal-relative:text;mso-position-vertical:absolute;mso-position-vertical-relative:text;mso-width-percent:0;mso-height-percent:0;mso-width-relative:margin;mso-height-relative:margin;v-text-anchor:middle" o:gfxdata="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" fillcolor="white [3201]" strokecolor="#70ad47 [3209]" strokeweight="1pt">
+              <v:rect id="Rectangle 44" o:spid="_x0000_s1049" style="position:absolute;left:0;text-align:left;margin-left:171pt;margin-top:17.75pt;width:100.5pt;height:134.25pt;z-index:251695104;visibility:visible;mso-wrap-style:square;mso-width-percent:0;mso-height-percent:0;mso-wrap-distance-left:9pt;mso-wrap-distance-top:0;mso-wrap-distance-right:9pt;mso-wrap-distance-bottom:0;mso-position-horizontal:absolute;mso-position-horizontal-relative:text;mso-position-vertical:absolute;mso-position-vertical-relative:text;mso-width-percent:0;mso-height-percent:0;mso-width-relative:margin;mso-height-relative:margin;v-text-anchor:middle" o:gfxdata="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" fillcolor="white [3201]" strokecolor="#70ad47 [3209]" strokeweight="1pt">
                 <v:textbox>
                   <w:txbxContent>
                     <w:p>
@@ -7557,6 +7869,7 @@
           <w:noProof/>
           <w:sz w:val="28"/>
           <w:szCs w:val="28"/>
+          <w:lang w:val="en-GB" w:eastAsia="en-GB"/>
         </w:rPr>
         <mc:AlternateContent>
           <mc:Choice Requires="wps">
@@ -7635,7 +7948,7 @@
           </mc:Choice>
           <mc:Fallback>
             <w:pict>
-              <v:rect w14:anchorId="2661490C" id="Rectangle 45" o:spid="_x0000_s1050" style="position:absolute;left:0;text-align:left;margin-left:392.25pt;margin-top:17.65pt;width:114.75pt;height:66.75pt;z-index:251698176;visibility:visible;mso-wrap-style:square;mso-wrap-distance-left:9pt;mso-wrap-distance-top:0;mso-wrap-distance-right:9pt;mso-wrap-distance-bottom:0;mso-position-horizontal:absolute;mso-position-horizontal-relative:text;mso-position-vertical:absolute;mso-position-vertical-relative:text;v-text-anchor:middle" o:gfxdata="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" fillcolor="white [3201]" strokecolor="#70ad47 [3209]" strokeweight="1pt">
+              <v:rect id="Rectangle 45" o:spid="_x0000_s1050" style="position:absolute;left:0;text-align:left;margin-left:392.25pt;margin-top:17.65pt;width:114.75pt;height:66.75pt;z-index:251698176;visibility:visible;mso-wrap-style:square;mso-wrap-distance-left:9pt;mso-wrap-distance-top:0;mso-wrap-distance-right:9pt;mso-wrap-distance-bottom:0;mso-position-horizontal:absolute;mso-position-horizontal-relative:text;mso-position-vertical:absolute;mso-position-vertical-relative:text;v-text-anchor:middle" o:gfxdata="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" fillcolor="white [3201]" strokecolor="#70ad47 [3209]" strokeweight="1pt">
                 <v:textbox>
                   <w:txbxContent>
                     <w:p>
@@ -7675,6 +7988,7 @@
           <w:noProof/>
           <w:sz w:val="28"/>
           <w:szCs w:val="28"/>
+          <w:lang w:val="en-GB" w:eastAsia="en-GB"/>
         </w:rPr>
         <mc:AlternateContent>
           <mc:Choice Requires="wps">
@@ -7795,7 +8109,7 @@
           </mc:Choice>
           <mc:Fallback>
             <w:pict>
-              <v:rect w14:anchorId="03922BE8" id="Rectangle 46" o:spid="_x0000_s1051" style="position:absolute;left:0;text-align:left;margin-left:-36pt;margin-top:3.8pt;width:96.75pt;height:62.25pt;z-index:251694080;visibility:visible;mso-wrap-style:square;mso-width-percent:0;mso-height-percent:0;mso-wrap-distance-left:9pt;mso-wrap-distance-top:0;mso-wrap-distance-right:9pt;mso-wrap-distance-bottom:0;mso-position-horizontal:absolute;mso-position-horizontal-relative:text;mso-position-vertical:absolute;mso-position-vertical-relative:text;mso-width-percent:0;mso-height-percent:0;mso-width-relative:margin;mso-height-relative:margin;v-text-anchor:middle" o:gfxdata="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" fillcolor="white [3201]" strokecolor="#70ad47 [3209]" strokeweight="1pt">
+              <v:rect id="Rectangle 46" o:spid="_x0000_s1051" style="position:absolute;left:0;text-align:left;margin-left:-36pt;margin-top:3.8pt;width:96.75pt;height:62.25pt;z-index:251694080;visibility:visible;mso-wrap-style:square;mso-width-percent:0;mso-height-percent:0;mso-wrap-distance-left:9pt;mso-wrap-distance-top:0;mso-wrap-distance-right:9pt;mso-wrap-distance-bottom:0;mso-position-horizontal:absolute;mso-position-horizontal-relative:text;mso-position-vertical:absolute;mso-position-vertical-relative:text;mso-width-percent:0;mso-height-percent:0;mso-width-relative:margin;mso-height-relative:margin;v-text-anchor:middle" o:gfxdata="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" fillcolor="white [3201]" strokecolor="#70ad47 [3209]" strokeweight="1pt">
                 <v:textbox>
                   <w:txbxContent>
                     <w:p>
@@ -7865,6 +8179,7 @@
       <w:r>
         <w:rPr>
           <w:noProof/>
+          <w:lang w:val="en-GB" w:eastAsia="en-GB"/>
         </w:rPr>
         <mc:AlternateContent>
           <mc:Choice Requires="wps">
@@ -7922,7 +8237,7 @@
               </wp:anchor>
             </w:drawing>
           </mc:Choice>
-          <mc:Fallback>
+          <mc:Fallback xmlns:w16se="http://schemas.microsoft.com/office/word/2015/wordml/symex" xmlns:w16cid="http://schemas.microsoft.com/office/word/2016/wordml/cid" xmlns:w15="http://schemas.microsoft.com/office/word/2012/wordml" xmlns:am3d="http://schemas.microsoft.com/office/drawing/2017/model3d" xmlns:aink="http://schemas.microsoft.com/office/drawing/2016/ink" xmlns:cx8="http://schemas.microsoft.com/office/drawing/2016/5/14/chartex" xmlns:cx7="http://schemas.microsoft.com/office/drawing/2016/5/13/chartex" xmlns:cx6="http://schemas.microsoft.com/office/drawing/2016/5/12/chartex" xmlns:cx5="http://schemas.microsoft.com/office/drawing/2016/5/11/chartex" xmlns:cx4="http://schemas.microsoft.com/office/drawing/2016/5/10/chartex" xmlns:cx3="http://schemas.microsoft.com/office/drawing/2016/5/9/chartex" xmlns:cx2="http://schemas.microsoft.com/office/drawing/2015/10/21/chartex" xmlns:cx1="http://schemas.microsoft.com/office/drawing/2015/9/8/chartex" xmlns:cx="http://schemas.microsoft.com/office/drawing/2014/chartex">
             <w:pict>
               <v:shape w14:anchorId="42A1A974" id="Straight Arrow Connector 47" o:spid="_x0000_s1026" type="#_x0000_t32" style="position:absolute;margin-left:60.75pt;margin-top:9pt;width:110.25pt;height:0;z-index:251696128;visibility:visible;mso-wrap-style:square;mso-width-percent:0;mso-wrap-distance-left:9pt;mso-wrap-distance-top:0;mso-wrap-distance-right:9pt;mso-wrap-distance-bottom:0;mso-position-horizontal:absolute;mso-position-horizontal-relative:text;mso-position-vertical:absolute;mso-position-vertical-relative:text;mso-width-percent:0;mso-width-relative:margin" o:gfxdata="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" strokecolor="#4472c4 [3204]" strokeweight=".5pt">
                 <v:stroke endarrow="open" joinstyle="miter"/>
@@ -7934,6 +8249,7 @@
       <w:r>
         <w:rPr>
           <w:noProof/>
+          <w:lang w:val="en-GB" w:eastAsia="en-GB"/>
         </w:rPr>
         <mc:AlternateContent>
           <mc:Choice Requires="wps">
@@ -7994,7 +8310,7 @@
               </wp:anchor>
             </w:drawing>
           </mc:Choice>
-          <mc:Fallback>
+          <mc:Fallback xmlns:w16se="http://schemas.microsoft.com/office/word/2015/wordml/symex" xmlns:w16cid="http://schemas.microsoft.com/office/word/2016/wordml/cid" xmlns:w15="http://schemas.microsoft.com/office/word/2012/wordml" xmlns:am3d="http://schemas.microsoft.com/office/drawing/2017/model3d" xmlns:aink="http://schemas.microsoft.com/office/drawing/2016/ink" xmlns:cx8="http://schemas.microsoft.com/office/drawing/2016/5/14/chartex" xmlns:cx7="http://schemas.microsoft.com/office/drawing/2016/5/13/chartex" xmlns:cx6="http://schemas.microsoft.com/office/drawing/2016/5/12/chartex" xmlns:cx5="http://schemas.microsoft.com/office/drawing/2016/5/11/chartex" xmlns:cx4="http://schemas.microsoft.com/office/drawing/2016/5/10/chartex" xmlns:cx3="http://schemas.microsoft.com/office/drawing/2016/5/9/chartex" xmlns:cx2="http://schemas.microsoft.com/office/drawing/2015/10/21/chartex" xmlns:cx1="http://schemas.microsoft.com/office/drawing/2015/9/8/chartex" xmlns:cx="http://schemas.microsoft.com/office/drawing/2014/chartex">
             <w:pict>
               <v:shape w14:anchorId="24BDC6C6" id="Straight Arrow Connector 48" o:spid="_x0000_s1026" type="#_x0000_t32" style="position:absolute;margin-left:271.5pt;margin-top:13.85pt;width:120.75pt;height:0;z-index:251699200;visibility:visible;mso-wrap-style:square;mso-width-percent:0;mso-height-percent:0;mso-wrap-distance-left:9pt;mso-wrap-distance-top:0;mso-wrap-distance-right:9pt;mso-wrap-distance-bottom:0;mso-position-horizontal:absolute;mso-position-horizontal-relative:text;mso-position-vertical:absolute;mso-position-vertical-relative:text;mso-width-percent:0;mso-height-percent:0;mso-width-relative:margin;mso-height-relative:margin" o:gfxdata="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" strokecolor="#4472c4 [3204]" strokeweight=".5pt">
                 <v:stroke endarrow="open" joinstyle="miter"/>
@@ -8464,7 +8780,6 @@
           <w:b/>
           <w:bCs/>
         </w:rPr>
-        <w:lastRenderedPageBreak/>
         <w:t xml:space="preserve">Software Features </w:t>
       </w:r>
     </w:p>
@@ -8473,6 +8788,7 @@
       <w:r>
         <w:rPr>
           <w:noProof/>
+          <w:lang w:val="en-GB" w:eastAsia="en-GB"/>
         </w:rPr>
         <mc:AlternateContent>
           <mc:Choice Requires="wps">
@@ -8554,7 +8870,7 @@
           </mc:Choice>
           <mc:Fallback>
             <w:pict>
-              <v:rect w14:anchorId="2E11354F" id="Rectangle 51" o:spid="_x0000_s1052" style="position:absolute;margin-left:199.5pt;margin-top:8.85pt;width:90.75pt;height:180.75pt;z-index:251726848;visibility:visible;mso-wrap-style:square;mso-width-percent:0;mso-wrap-distance-left:9pt;mso-wrap-distance-top:0;mso-wrap-distance-right:9pt;mso-wrap-distance-bottom:0;mso-position-horizontal:absolute;mso-position-horizontal-relative:text;mso-position-vertical:absolute;mso-position-vertical-relative:text;mso-width-percent:0;mso-width-relative:margin;v-text-anchor:middle" o:gfxdata="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" fillcolor="white [3201]" strokecolor="#70ad47 [3209]" strokeweight="1pt">
+              <v:rect id="Rectangle 51" o:spid="_x0000_s1052" style="position:absolute;margin-left:199.5pt;margin-top:8.85pt;width:90.75pt;height:180.75pt;z-index:251726848;visibility:visible;mso-wrap-style:square;mso-width-percent:0;mso-wrap-distance-left:9pt;mso-wrap-distance-top:0;mso-wrap-distance-right:9pt;mso-wrap-distance-bottom:0;mso-position-horizontal:absolute;mso-position-horizontal-relative:text;mso-position-vertical:absolute;mso-position-vertical-relative:text;mso-width-percent:0;mso-width-relative:margin;v-text-anchor:middle" o:gfxdata="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" fillcolor="white [3201]" strokecolor="#70ad47 [3209]" strokeweight="1pt">
                 <v:textbox>
                   <w:txbxContent>
                     <w:p>
@@ -8583,6 +8899,7 @@
       <w:r>
         <w:rPr>
           <w:noProof/>
+          <w:lang w:val="en-GB" w:eastAsia="en-GB"/>
         </w:rPr>
         <mc:AlternateContent>
           <mc:Choice Requires="wps">
@@ -8664,7 +8981,7 @@
           </mc:Choice>
           <mc:Fallback>
             <w:pict>
-              <v:rect w14:anchorId="313116D5" id="Rectangle 50" o:spid="_x0000_s1053" style="position:absolute;margin-left:-6.8pt;margin-top:8.85pt;width:77.25pt;height:170.25pt;z-index:251727872;visibility:visible;mso-wrap-style:square;mso-width-percent:0;mso-wrap-distance-left:9pt;mso-wrap-distance-top:0;mso-wrap-distance-right:9pt;mso-wrap-distance-bottom:0;mso-position-horizontal:absolute;mso-position-horizontal-relative:text;mso-position-vertical:absolute;mso-position-vertical-relative:text;mso-width-percent:0;mso-width-relative:margin;v-text-anchor:middle" o:gfxdata="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" fillcolor="white [3201]" strokecolor="#70ad47 [3209]" strokeweight="1pt">
+              <v:rect id="Rectangle 50" o:spid="_x0000_s1053" style="position:absolute;margin-left:-6.8pt;margin-top:8.85pt;width:77.25pt;height:170.25pt;z-index:251727872;visibility:visible;mso-wrap-style:square;mso-width-percent:0;mso-wrap-distance-left:9pt;mso-wrap-distance-top:0;mso-wrap-distance-right:9pt;mso-wrap-distance-bottom:0;mso-position-horizontal:absolute;mso-position-horizontal-relative:text;mso-position-vertical:absolute;mso-position-vertical-relative:text;mso-width-percent:0;mso-width-relative:margin;v-text-anchor:middle" o:gfxdata="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" fillcolor="white [3201]" strokecolor="#70ad47 [3209]" strokeweight="1pt">
                 <v:textbox>
                   <w:txbxContent>
                     <w:p>
@@ -8693,6 +9010,7 @@
       <w:r>
         <w:rPr>
           <w:noProof/>
+          <w:lang w:val="en-GB" w:eastAsia="en-GB"/>
         </w:rPr>
         <mc:AlternateContent>
           <mc:Choice Requires="wps">
@@ -8771,7 +9089,7 @@
           </mc:Choice>
           <mc:Fallback>
             <w:pict>
-              <v:rect w14:anchorId="2B7D9BF5" id="Rectangle 52" o:spid="_x0000_s1054" style="position:absolute;margin-left:5in;margin-top:8.85pt;width:93pt;height:193.5pt;z-index:251703296;visibility:visible;mso-wrap-style:square;mso-wrap-distance-left:9pt;mso-wrap-distance-top:0;mso-wrap-distance-right:9pt;mso-wrap-distance-bottom:0;mso-position-horizontal:absolute;mso-position-horizontal-relative:text;mso-position-vertical:absolute;mso-position-vertical-relative:text;v-text-anchor:middle" o:gfxdata="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" fillcolor="white [3201]" strokecolor="#70ad47 [3209]" strokeweight="1pt">
+              <v:rect id="Rectangle 52" o:spid="_x0000_s1054" style="position:absolute;margin-left:5in;margin-top:8.85pt;width:93pt;height:193.5pt;z-index:251703296;visibility:visible;mso-wrap-style:square;mso-wrap-distance-left:9pt;mso-wrap-distance-top:0;mso-wrap-distance-right:9pt;mso-wrap-distance-bottom:0;mso-position-horizontal:absolute;mso-position-horizontal-relative:text;mso-position-vertical:absolute;mso-position-vertical-relative:text;v-text-anchor:middle" o:gfxdata="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" fillcolor="white [3201]" strokecolor="#70ad47 [3209]" strokeweight="1pt">
                 <v:textbox>
                   <w:txbxContent>
                     <w:p>
@@ -8815,6 +9133,7 @@
       <w:r>
         <w:rPr>
           <w:noProof/>
+          <w:lang w:val="en-GB" w:eastAsia="en-GB"/>
         </w:rPr>
         <mc:AlternateContent>
           <mc:Choice Requires="wps">
@@ -8872,19 +9191,7 @@
                         <w:txbxContent>
                           <w:p>
                             <w:r>
-                              <w:t>Switches</w:t>
-                            </w:r>
-                            <w:r>
-                              <w:t>_</w:t>
-                            </w:r>
-                            <w:r>
-                              <w:t>Status</w:t>
-                            </w:r>
-                            <w:r>
-                              <w:t>_</w:t>
-                            </w:r>
-                            <w:r>
-                              <w:t>Signal</w:t>
+                              <w:t>Switches_Status_Signal</w:t>
                             </w:r>
                           </w:p>
                         </w:txbxContent>
@@ -8909,24 +9216,12 @@
           </mc:Choice>
           <mc:Fallback>
             <w:pict>
-              <v:shape w14:anchorId="3D4AB548" id="Text Box 62" o:spid="_x0000_s1055" type="#_x0000_t202" style="position:absolute;left:0;text-align:left;margin-left:70.5pt;margin-top:5.35pt;width:124.5pt;height:24.75pt;z-index:251716608;visibility:visible;mso-wrap-style:square;mso-width-percent:0;mso-height-percent:0;mso-wrap-distance-left:9pt;mso-wrap-distance-top:0;mso-wrap-distance-right:9pt;mso-wrap-distance-bottom:0;mso-position-horizontal:absolute;mso-position-horizontal-relative:text;mso-position-vertical:absolute;mso-position-vertical-relative:text;mso-width-percent:0;mso-height-percent:0;mso-width-relative:margin;mso-height-relative:margin;v-text-anchor:top" o:gfxdata="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" fillcolor="white [3201]" strokecolor="white [3212]" strokeweight=".5pt">
+              <v:shape id="Text Box 62" o:spid="_x0000_s1055" type="#_x0000_t202" style="position:absolute;left:0;text-align:left;margin-left:70.5pt;margin-top:5.35pt;width:124.5pt;height:24.75pt;z-index:251716608;visibility:visible;mso-wrap-style:square;mso-width-percent:0;mso-height-percent:0;mso-wrap-distance-left:9pt;mso-wrap-distance-top:0;mso-wrap-distance-right:9pt;mso-wrap-distance-bottom:0;mso-position-horizontal:absolute;mso-position-horizontal-relative:text;mso-position-vertical:absolute;mso-position-vertical-relative:text;mso-width-percent:0;mso-height-percent:0;mso-width-relative:margin;mso-height-relative:margin;v-text-anchor:top" o:gfxdata="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" fillcolor="white [3201]" strokecolor="white [3212]" strokeweight=".5pt">
                 <v:textbox>
                   <w:txbxContent>
                     <w:p>
                       <w:r>
-                        <w:t>Switches</w:t>
-                      </w:r>
-                      <w:r>
-                        <w:t>_</w:t>
-                      </w:r>
-                      <w:r>
-                        <w:t>Status</w:t>
-                      </w:r>
-                      <w:r>
-                        <w:t>_</w:t>
-                      </w:r>
-                      <w:r>
-                        <w:t>Signal</w:t>
+                        <w:t>Switches_Status_Signal</w:t>
                       </w:r>
                     </w:p>
                   </w:txbxContent>
@@ -8949,6 +9244,7 @@
       <w:r>
         <w:rPr>
           <w:noProof/>
+          <w:lang w:val="en-GB" w:eastAsia="en-GB"/>
         </w:rPr>
         <mc:AlternateContent>
           <mc:Choice Requires="wps">
@@ -9006,7 +9302,7 @@
               </wp:anchor>
             </w:drawing>
           </mc:Choice>
-          <mc:Fallback>
+          <mc:Fallback xmlns:w16se="http://schemas.microsoft.com/office/word/2015/wordml/symex" xmlns:w16cid="http://schemas.microsoft.com/office/word/2016/wordml/cid" xmlns:w15="http://schemas.microsoft.com/office/word/2012/wordml" xmlns:am3d="http://schemas.microsoft.com/office/drawing/2017/model3d" xmlns:aink="http://schemas.microsoft.com/office/drawing/2016/ink" xmlns:cx8="http://schemas.microsoft.com/office/drawing/2016/5/14/chartex" xmlns:cx7="http://schemas.microsoft.com/office/drawing/2016/5/13/chartex" xmlns:cx6="http://schemas.microsoft.com/office/drawing/2016/5/12/chartex" xmlns:cx5="http://schemas.microsoft.com/office/drawing/2016/5/11/chartex" xmlns:cx4="http://schemas.microsoft.com/office/drawing/2016/5/10/chartex" xmlns:cx3="http://schemas.microsoft.com/office/drawing/2016/5/9/chartex" xmlns:cx2="http://schemas.microsoft.com/office/drawing/2015/10/21/chartex" xmlns:cx1="http://schemas.microsoft.com/office/drawing/2015/9/8/chartex" xmlns:cx="http://schemas.microsoft.com/office/drawing/2014/chartex">
             <w:pict>
               <v:shape w14:anchorId="6A0A5509" id="Straight Arrow Connector 58" o:spid="_x0000_s1026" type="#_x0000_t32" style="position:absolute;margin-left:70.5pt;margin-top:6.4pt;width:129pt;height:0;z-index:251709440;visibility:visible;mso-wrap-style:square;mso-width-percent:0;mso-wrap-distance-left:9pt;mso-wrap-distance-top:0;mso-wrap-distance-right:9pt;mso-wrap-distance-bottom:0;mso-position-horizontal:absolute;mso-position-horizontal-relative:text;mso-position-vertical:absolute;mso-position-vertical-relative:text;mso-width-percent:0;mso-width-relative:margin" o:gfxdata="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" strokecolor="#4472c4 [3204]" strokeweight=".5pt">
                 <v:stroke endarrow="open" joinstyle="miter"/>
@@ -9018,6 +9314,7 @@
       <w:r>
         <w:rPr>
           <w:noProof/>
+          <w:lang w:val="en-GB" w:eastAsia="en-GB"/>
         </w:rPr>
         <mc:AlternateContent>
           <mc:Choice Requires="wps">
@@ -9072,7 +9369,7 @@
               </wp:anchor>
             </w:drawing>
           </mc:Choice>
-          <mc:Fallback>
+          <mc:Fallback xmlns:w16se="http://schemas.microsoft.com/office/word/2015/wordml/symex" xmlns:w16cid="http://schemas.microsoft.com/office/word/2016/wordml/cid" xmlns:w15="http://schemas.microsoft.com/office/word/2012/wordml" xmlns:am3d="http://schemas.microsoft.com/office/drawing/2017/model3d" xmlns:aink="http://schemas.microsoft.com/office/drawing/2016/ink" xmlns:cx8="http://schemas.microsoft.com/office/drawing/2016/5/14/chartex" xmlns:cx7="http://schemas.microsoft.com/office/drawing/2016/5/13/chartex" xmlns:cx6="http://schemas.microsoft.com/office/drawing/2016/5/12/chartex" xmlns:cx5="http://schemas.microsoft.com/office/drawing/2016/5/11/chartex" xmlns:cx4="http://schemas.microsoft.com/office/drawing/2016/5/10/chartex" xmlns:cx3="http://schemas.microsoft.com/office/drawing/2016/5/9/chartex" xmlns:cx2="http://schemas.microsoft.com/office/drawing/2015/10/21/chartex" xmlns:cx1="http://schemas.microsoft.com/office/drawing/2015/9/8/chartex" xmlns:cx="http://schemas.microsoft.com/office/drawing/2014/chartex">
             <w:pict>
               <v:shape w14:anchorId="2E46E90D" id="Straight Arrow Connector 59" o:spid="_x0000_s1026" type="#_x0000_t32" style="position:absolute;margin-left:290.25pt;margin-top:6.4pt;width:69.75pt;height:0;z-index:251710464;visibility:visible;mso-wrap-style:square;mso-wrap-distance-left:9pt;mso-wrap-distance-top:0;mso-wrap-distance-right:9pt;mso-wrap-distance-bottom:0;mso-position-horizontal:absolute;mso-position-horizontal-relative:text;mso-position-vertical:absolute;mso-position-vertical-relative:text" o:gfxdata="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" strokecolor="#4472c4 [3204]" strokeweight=".5pt">
                 <v:stroke endarrow="open" joinstyle="miter"/>
@@ -9114,6 +9411,7 @@
       <w:r>
         <w:rPr>
           <w:noProof/>
+          <w:lang w:val="en-GB" w:eastAsia="en-GB"/>
         </w:rPr>
         <mc:AlternateContent>
           <mc:Choice Requires="wps">
@@ -9171,7 +9469,7 @@
               </wp:anchor>
             </w:drawing>
           </mc:Choice>
-          <mc:Fallback>
+          <mc:Fallback xmlns:w16se="http://schemas.microsoft.com/office/word/2015/wordml/symex" xmlns:w16cid="http://schemas.microsoft.com/office/word/2016/wordml/cid" xmlns:w15="http://schemas.microsoft.com/office/word/2012/wordml" xmlns:am3d="http://schemas.microsoft.com/office/drawing/2017/model3d" xmlns:aink="http://schemas.microsoft.com/office/drawing/2016/ink" xmlns:cx8="http://schemas.microsoft.com/office/drawing/2016/5/14/chartex" xmlns:cx7="http://schemas.microsoft.com/office/drawing/2016/5/13/chartex" xmlns:cx6="http://schemas.microsoft.com/office/drawing/2016/5/12/chartex" xmlns:cx5="http://schemas.microsoft.com/office/drawing/2016/5/11/chartex" xmlns:cx4="http://schemas.microsoft.com/office/drawing/2016/5/10/chartex" xmlns:cx3="http://schemas.microsoft.com/office/drawing/2016/5/9/chartex" xmlns:cx2="http://schemas.microsoft.com/office/drawing/2015/10/21/chartex" xmlns:cx1="http://schemas.microsoft.com/office/drawing/2015/9/8/chartex" xmlns:cx="http://schemas.microsoft.com/office/drawing/2014/chartex">
             <w:pict>
               <v:shape w14:anchorId="145FADEA" id="Straight Arrow Connector 56" o:spid="_x0000_s1026" type="#_x0000_t32" style="position:absolute;margin-left:70.5pt;margin-top:11.7pt;width:0;height:181.5pt;flip:y;z-index:251715584;visibility:visible;mso-wrap-style:square;mso-height-percent:0;mso-wrap-distance-left:9pt;mso-wrap-distance-top:0;mso-wrap-distance-right:9pt;mso-wrap-distance-bottom:0;mso-position-horizontal:absolute;mso-position-horizontal-relative:text;mso-position-vertical:absolute;mso-position-vertical-relative:text;mso-height-percent:0;mso-height-relative:margin" o:gfxdata="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" strokecolor="#4472c4 [3204]" strokeweight=".5pt">
                 <v:stroke endarrow="open" joinstyle="miter"/>
@@ -9183,6 +9481,7 @@
       <w:r>
         <w:rPr>
           <w:noProof/>
+          <w:lang w:val="en-GB" w:eastAsia="en-GB"/>
         </w:rPr>
         <mc:AlternateContent>
           <mc:Choice Requires="wps">
@@ -9243,7 +9542,7 @@
               </wp:anchor>
             </w:drawing>
           </mc:Choice>
-          <mc:Fallback>
+          <mc:Fallback xmlns:w16se="http://schemas.microsoft.com/office/word/2015/wordml/symex" xmlns:w16cid="http://schemas.microsoft.com/office/word/2016/wordml/cid" xmlns:w15="http://schemas.microsoft.com/office/word/2012/wordml" xmlns:am3d="http://schemas.microsoft.com/office/drawing/2017/model3d" xmlns:aink="http://schemas.microsoft.com/office/drawing/2016/ink" xmlns:cx8="http://schemas.microsoft.com/office/drawing/2016/5/14/chartex" xmlns:cx7="http://schemas.microsoft.com/office/drawing/2016/5/13/chartex" xmlns:cx6="http://schemas.microsoft.com/office/drawing/2016/5/12/chartex" xmlns:cx5="http://schemas.microsoft.com/office/drawing/2016/5/11/chartex" xmlns:cx4="http://schemas.microsoft.com/office/drawing/2016/5/10/chartex" xmlns:cx3="http://schemas.microsoft.com/office/drawing/2016/5/9/chartex" xmlns:cx2="http://schemas.microsoft.com/office/drawing/2015/10/21/chartex" xmlns:cx1="http://schemas.microsoft.com/office/drawing/2015/9/8/chartex" xmlns:cx="http://schemas.microsoft.com/office/drawing/2014/chartex">
             <w:pict>
               <v:shape w14:anchorId="0A429B45" id="Straight Arrow Connector 57" o:spid="_x0000_s1026" type="#_x0000_t32" style="position:absolute;margin-left:43.5pt;margin-top:11.7pt;width:0;height:181.45pt;flip:y;z-index:251714560;visibility:visible;mso-wrap-style:square;mso-width-percent:0;mso-height-percent:0;mso-wrap-distance-left:9pt;mso-wrap-distance-top:0;mso-wrap-distance-right:9pt;mso-wrap-distance-bottom:0;mso-position-horizontal:absolute;mso-position-horizontal-relative:text;mso-position-vertical:absolute;mso-position-vertical-relative:text;mso-width-percent:0;mso-height-percent:0;mso-width-relative:margin;mso-height-relative:margin" o:gfxdata="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" strokecolor="#4472c4 [3204]" strokeweight=".5pt">
                 <v:stroke endarrow="open" joinstyle="miter"/>
@@ -9255,6 +9554,7 @@
       <w:r>
         <w:rPr>
           <w:noProof/>
+          <w:lang w:val="en-GB" w:eastAsia="en-GB"/>
         </w:rPr>
         <mc:AlternateContent>
           <mc:Choice Requires="wps">
@@ -9312,7 +9612,7 @@
               </wp:anchor>
             </w:drawing>
           </mc:Choice>
-          <mc:Fallback>
+          <mc:Fallback xmlns:w16se="http://schemas.microsoft.com/office/word/2015/wordml/symex" xmlns:w16cid="http://schemas.microsoft.com/office/word/2016/wordml/cid" xmlns:w15="http://schemas.microsoft.com/office/word/2012/wordml" xmlns:am3d="http://schemas.microsoft.com/office/drawing/2017/model3d" xmlns:aink="http://schemas.microsoft.com/office/drawing/2016/ink" xmlns:cx8="http://schemas.microsoft.com/office/drawing/2016/5/14/chartex" xmlns:cx7="http://schemas.microsoft.com/office/drawing/2016/5/13/chartex" xmlns:cx6="http://schemas.microsoft.com/office/drawing/2016/5/12/chartex" xmlns:cx5="http://schemas.microsoft.com/office/drawing/2016/5/11/chartex" xmlns:cx4="http://schemas.microsoft.com/office/drawing/2016/5/10/chartex" xmlns:cx3="http://schemas.microsoft.com/office/drawing/2016/5/9/chartex" xmlns:cx2="http://schemas.microsoft.com/office/drawing/2015/10/21/chartex" xmlns:cx1="http://schemas.microsoft.com/office/drawing/2015/9/8/chartex" xmlns:cx="http://schemas.microsoft.com/office/drawing/2014/chartex">
             <w:pict>
               <v:shape w14:anchorId="54B64A06" id="Straight Arrow Connector 55" o:spid="_x0000_s1026" type="#_x0000_t32" style="position:absolute;margin-left:21.75pt;margin-top:12.45pt;width:0;height:180.7pt;flip:y;z-index:251713536;visibility:visible;mso-wrap-style:square;mso-height-percent:0;mso-wrap-distance-left:9pt;mso-wrap-distance-top:0;mso-wrap-distance-right:9pt;mso-wrap-distance-bottom:0;mso-position-horizontal:absolute;mso-position-horizontal-relative:text;mso-position-vertical:absolute;mso-position-vertical-relative:text;mso-height-percent:0;mso-height-relative:margin" o:gfxdata="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" strokecolor="#4472c4 [3204]" strokeweight=".5pt">
                 <v:stroke endarrow="open" joinstyle="miter"/>
@@ -9324,6 +9624,7 @@
       <w:r>
         <w:rPr>
           <w:noProof/>
+          <w:lang w:val="en-GB" w:eastAsia="en-GB"/>
         </w:rPr>
         <mc:AlternateContent>
           <mc:Choice Requires="wps">
@@ -9381,7 +9682,7 @@
               </wp:anchor>
             </w:drawing>
           </mc:Choice>
-          <mc:Fallback>
+          <mc:Fallback xmlns:w16se="http://schemas.microsoft.com/office/word/2015/wordml/symex" xmlns:w16cid="http://schemas.microsoft.com/office/word/2016/wordml/cid" xmlns:w15="http://schemas.microsoft.com/office/word/2012/wordml" xmlns:am3d="http://schemas.microsoft.com/office/drawing/2017/model3d" xmlns:aink="http://schemas.microsoft.com/office/drawing/2016/ink" xmlns:cx8="http://schemas.microsoft.com/office/drawing/2016/5/14/chartex" xmlns:cx7="http://schemas.microsoft.com/office/drawing/2016/5/13/chartex" xmlns:cx6="http://schemas.microsoft.com/office/drawing/2016/5/12/chartex" xmlns:cx5="http://schemas.microsoft.com/office/drawing/2016/5/11/chartex" xmlns:cx4="http://schemas.microsoft.com/office/drawing/2016/5/10/chartex" xmlns:cx3="http://schemas.microsoft.com/office/drawing/2016/5/9/chartex" xmlns:cx2="http://schemas.microsoft.com/office/drawing/2015/10/21/chartex" xmlns:cx1="http://schemas.microsoft.com/office/drawing/2015/9/8/chartex" xmlns:cx="http://schemas.microsoft.com/office/drawing/2014/chartex">
             <w:pict>
               <v:shape w14:anchorId="6FD33D3B" id="Straight Arrow Connector 54" o:spid="_x0000_s1026" type="#_x0000_t32" style="position:absolute;margin-left:0;margin-top:11.7pt;width:0;height:181.5pt;flip:y;z-index:251712512;visibility:visible;mso-wrap-style:square;mso-height-percent:0;mso-wrap-distance-left:9pt;mso-wrap-distance-top:0;mso-wrap-distance-right:9pt;mso-wrap-distance-bottom:0;mso-position-horizontal:absolute;mso-position-horizontal-relative:text;mso-position-vertical:absolute;mso-position-vertical-relative:text;mso-height-percent:0;mso-height-relative:margin" o:gfxdata="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" strokecolor="#4472c4 [3204]" strokeweight=".5pt">
                 <v:stroke endarrow="open" joinstyle="miter"/>
@@ -9418,6 +9719,7 @@
       <w:r>
         <w:rPr>
           <w:noProof/>
+          <w:lang w:val="en-GB" w:eastAsia="en-GB"/>
         </w:rPr>
         <mc:AlternateContent>
           <mc:Choice Requires="wps">
@@ -9526,7 +9828,7 @@
           </mc:Choice>
           <mc:Fallback>
             <w:pict>
-              <v:rect w14:anchorId="46654280" id="Rectangle 61" o:spid="_x0000_s1056" style="position:absolute;left:0;text-align:left;margin-left:-29.25pt;margin-top:0;width:126pt;height:105pt;rotation:-90;z-index:251711488;visibility:visible;mso-wrap-style:square;mso-width-percent:0;mso-height-percent:0;mso-wrap-distance-left:9pt;mso-wrap-distance-top:0;mso-wrap-distance-right:9pt;mso-wrap-distance-bottom:0;mso-position-horizontal:absolute;mso-position-horizontal-relative:text;mso-position-vertical:absolute;mso-position-vertical-relative:text;mso-width-percent:0;mso-height-percent:0;mso-width-relative:margin;mso-height-relative:margin;v-text-anchor:middle" o:gfxdata="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" fillcolor="white [3201]" strokecolor="white [3212]" strokeweight="1pt">
+              <v:rect id="Rectangle 61" o:spid="_x0000_s1056" style="position:absolute;left:0;text-align:left;margin-left:-29.25pt;margin-top:0;width:126pt;height:105pt;rotation:-90;z-index:251711488;visibility:visible;mso-wrap-style:square;mso-width-percent:0;mso-height-percent:0;mso-wrap-distance-left:9pt;mso-wrap-distance-top:0;mso-wrap-distance-right:9pt;mso-wrap-distance-bottom:0;mso-position-horizontal:absolute;mso-position-horizontal-relative:text;mso-position-vertical:absolute;mso-position-vertical-relative:text;mso-width-percent:0;mso-height-percent:0;mso-width-relative:margin;mso-height-relative:margin;v-text-anchor:middle" o:gfxdata="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" fillcolor="white [3201]" strokecolor="white [3212]" strokeweight="1pt">
                 <v:textbox>
                   <w:txbxContent>
                     <w:p>
@@ -9614,6 +9916,7 @@
       <w:r>
         <w:rPr>
           <w:noProof/>
+          <w:lang w:val="en-GB" w:eastAsia="en-GB"/>
         </w:rPr>
         <mc:AlternateContent>
           <mc:Choice Requires="wps">
@@ -9692,7 +9995,7 @@
           </mc:Choice>
           <mc:Fallback>
             <w:pict>
-              <v:rect w14:anchorId="12084E1A" id="Rectangle 53" o:spid="_x0000_s1057" style="position:absolute;left:0;text-align:left;margin-left:-18.75pt;margin-top:4.8pt;width:264.75pt;height:83.25pt;z-index:251704320;visibility:visible;mso-wrap-style:square;mso-wrap-distance-left:9pt;mso-wrap-distance-top:0;mso-wrap-distance-right:9pt;mso-wrap-distance-bottom:0;mso-position-horizontal:absolute;mso-position-horizontal-relative:text;mso-position-vertical:absolute;mso-position-vertical-relative:text;v-text-anchor:middle" o:gfxdata="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" fillcolor="white [3201]" strokecolor="#70ad47 [3209]" strokeweight="1pt">
+              <v:rect id="Rectangle 53" o:spid="_x0000_s1057" style="position:absolute;left:0;text-align:left;margin-left:-18.75pt;margin-top:4.8pt;width:264.75pt;height:83.25pt;z-index:251704320;visibility:visible;mso-wrap-style:square;mso-wrap-distance-left:9pt;mso-wrap-distance-top:0;mso-wrap-distance-right:9pt;mso-wrap-distance-bottom:0;mso-position-horizontal:absolute;mso-position-horizontal-relative:text;mso-position-vertical:absolute;mso-position-vertical-relative:text;v-text-anchor:middle" o:gfxdata="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" fillcolor="white [3201]" strokecolor="#70ad47 [3209]" strokeweight="1pt">
                 <v:textbox>
                   <w:txbxContent>
                     <w:p>
@@ -9831,6 +10134,7 @@
       <w:r>
         <w:rPr>
           <w:noProof/>
+          <w:lang w:val="en-GB" w:eastAsia="en-GB"/>
         </w:rPr>
         <mc:AlternateContent>
           <mc:Choice Requires="wps">
@@ -9926,7 +10230,7 @@
           </mc:Choice>
           <mc:Fallback>
             <w:pict>
-              <v:rect w14:anchorId="01C6FC74" id="Rectangle 64" o:spid="_x0000_s1058" style="position:absolute;margin-left:86.25pt;margin-top:12.35pt;width:384.75pt;height:67.5pt;z-index:251718656;visibility:visible;mso-wrap-style:square;mso-width-percent:0;mso-height-percent:0;mso-wrap-distance-left:9pt;mso-wrap-distance-top:0;mso-wrap-distance-right:9pt;mso-wrap-distance-bottom:0;mso-position-horizontal:absolute;mso-position-horizontal-relative:text;mso-position-vertical:absolute;mso-position-vertical-relative:text;mso-width-percent:0;mso-height-percent:0;mso-width-relative:margin;mso-height-relative:margin;v-text-anchor:middle" o:gfxdata="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" fillcolor="#a5a5a5 [3206]" strokecolor="#525252 [1606]" strokeweight="1pt">
+              <v:rect id="Rectangle 64" o:spid="_x0000_s1058" style="position:absolute;margin-left:86.25pt;margin-top:12.35pt;width:384.75pt;height:67.5pt;z-index:251718656;visibility:visible;mso-wrap-style:square;mso-width-percent:0;mso-height-percent:0;mso-wrap-distance-left:9pt;mso-wrap-distance-top:0;mso-wrap-distance-right:9pt;mso-wrap-distance-bottom:0;mso-position-horizontal:absolute;mso-position-horizontal-relative:text;mso-position-vertical:absolute;mso-position-vertical-relative:text;mso-width-percent:0;mso-height-percent:0;mso-width-relative:margin;mso-height-relative:margin;v-text-anchor:middle" o:gfxdata="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" fillcolor="#a5a5a5 [3206]" strokecolor="#525252 [1606]" strokeweight="1pt">
                 <v:textbox>
                   <w:txbxContent>
                     <w:p>
@@ -9964,6 +10268,7 @@
       <w:r>
         <w:rPr>
           <w:noProof/>
+          <w:lang w:val="en-GB" w:eastAsia="en-GB"/>
         </w:rPr>
         <mc:AlternateContent>
           <mc:Choice Requires="wps">
@@ -10050,7 +10355,7 @@
           </mc:Choice>
           <mc:Fallback>
             <w:pict>
-              <v:rect w14:anchorId="6544EC94" id="Rectangle 63" o:spid="_x0000_s1059" style="position:absolute;margin-left:-28.5pt;margin-top:12.35pt;width:97.5pt;height:225.75pt;z-index:251717632;visibility:visible;mso-wrap-style:square;mso-width-percent:0;mso-height-percent:0;mso-wrap-distance-left:9pt;mso-wrap-distance-top:0;mso-wrap-distance-right:9pt;mso-wrap-distance-bottom:0;mso-position-horizontal:absolute;mso-position-horizontal-relative:text;mso-position-vertical:absolute;mso-position-vertical-relative:text;mso-width-percent:0;mso-height-percent:0;mso-width-relative:margin;mso-height-relative:margin;v-text-anchor:middle" o:gfxdata="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" fillcolor="#a5a5a5 [3206]" strokecolor="#525252 [1606]" strokeweight="1pt">
+              <v:rect id="Rectangle 63" o:spid="_x0000_s1059" style="position:absolute;margin-left:-28.5pt;margin-top:12.35pt;width:97.5pt;height:225.75pt;z-index:251717632;visibility:visible;mso-wrap-style:square;mso-width-percent:0;mso-height-percent:0;mso-wrap-distance-left:9pt;mso-wrap-distance-top:0;mso-wrap-distance-right:9pt;mso-wrap-distance-bottom:0;mso-position-horizontal:absolute;mso-position-horizontal-relative:text;mso-position-vertical:absolute;mso-position-vertical-relative:text;mso-width-percent:0;mso-height-percent:0;mso-width-relative:margin;mso-height-relative:margin;v-text-anchor:middle" o:gfxdata="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" fillcolor="#a5a5a5 [3206]" strokecolor="#525252 [1606]" strokeweight="1pt">
                 <v:textbox>
                   <w:txbxContent>
                     <w:p>
@@ -10084,6 +10389,7 @@
       <w:r>
         <w:rPr>
           <w:noProof/>
+          <w:lang w:val="en-GB" w:eastAsia="en-GB"/>
         </w:rPr>
         <mc:AlternateContent>
           <mc:Choice Requires="wps">
@@ -10162,7 +10468,7 @@
           </mc:Choice>
           <mc:Fallback>
             <w:pict>
-              <v:roundrect w14:anchorId="2EAF8509" id="Rounded Rectangle 68" o:spid="_x0000_s1060" style="position:absolute;left:0;text-align:left;margin-left:-15.7pt;margin-top:7.1pt;width:70.5pt;height:62.25pt;z-index:251721728;visibility:visible;mso-wrap-style:square;mso-width-percent:0;mso-height-percent:0;mso-wrap-distance-left:9pt;mso-wrap-distance-top:0;mso-wrap-distance-right:9pt;mso-wrap-distance-bottom:0;mso-position-horizontal:absolute;mso-position-horizontal-relative:text;mso-position-vertical:absolute;mso-position-vertical-relative:text;mso-width-percent:0;mso-height-percent:0;mso-width-relative:margin;mso-height-relative:margin;v-text-anchor:middle" arcsize="10923f" o:gfxdata="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" fillcolor="#4472c4 [3204]" strokecolor="#1f3763 [1604]" strokeweight="1pt">
+              <v:roundrect id="Rounded Rectangle 68" o:spid="_x0000_s1060" style="position:absolute;left:0;text-align:left;margin-left:-15.7pt;margin-top:7.1pt;width:70.5pt;height:62.25pt;z-index:251721728;visibility:visible;mso-wrap-style:square;mso-width-percent:0;mso-height-percent:0;mso-wrap-distance-left:9pt;mso-wrap-distance-top:0;mso-wrap-distance-right:9pt;mso-wrap-distance-bottom:0;mso-position-horizontal:absolute;mso-position-horizontal-relative:text;mso-position-vertical:absolute;mso-position-vertical-relative:text;mso-width-percent:0;mso-height-percent:0;mso-width-relative:margin;mso-height-relative:margin;v-text-anchor:middle" arcsize="10923f" o:gfxdata="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" fillcolor="#4472c4 [3204]" strokecolor="#1f3763 [1604]" strokeweight="1pt">
                 <v:stroke joinstyle="miter"/>
                 <v:textbox>
                   <w:txbxContent>
@@ -10189,6 +10495,7 @@
       <w:r>
         <w:rPr>
           <w:noProof/>
+          <w:lang w:val="en-GB" w:eastAsia="en-GB"/>
         </w:rPr>
         <mc:AlternateContent>
           <mc:Choice Requires="wps">
@@ -10242,13 +10549,7 @@
                               <w:jc w:val="center"/>
                             </w:pPr>
                             <w:r>
-                              <w:t>L</w:t>
-                            </w:r>
-                            <w:r>
-                              <w:t>ED_</w:t>
-                            </w:r>
-                            <w:r>
-                              <w:t>Animation</w:t>
+                              <w:t>LED_Animation</w:t>
                             </w:r>
                           </w:p>
                         </w:txbxContent>
@@ -10270,7 +10571,7 @@
           </mc:Choice>
           <mc:Fallback>
             <w:pict>
-              <v:roundrect w14:anchorId="75F194D3" id="Rounded Rectangle 74" o:spid="_x0000_s1061" style="position:absolute;left:0;text-align:left;margin-left:211.5pt;margin-top:9.05pt;width:138pt;height:33.75pt;z-index:251728896;visibility:visible;mso-wrap-style:square;mso-height-percent:0;mso-wrap-distance-left:9pt;mso-wrap-distance-top:0;mso-wrap-distance-right:9pt;mso-wrap-distance-bottom:0;mso-position-horizontal:absolute;mso-position-horizontal-relative:text;mso-position-vertical:absolute;mso-position-vertical-relative:text;mso-height-percent:0;mso-height-relative:margin;v-text-anchor:middle" arcsize="10923f" o:gfxdata="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" fillcolor="#4472c4 [3204]" strokecolor="#1f3763 [1604]" strokeweight="1pt">
+              <v:roundrect id="Rounded Rectangle 74" o:spid="_x0000_s1061" style="position:absolute;left:0;text-align:left;margin-left:211.5pt;margin-top:9.05pt;width:138pt;height:33.75pt;z-index:251728896;visibility:visible;mso-wrap-style:square;mso-height-percent:0;mso-wrap-distance-left:9pt;mso-wrap-distance-top:0;mso-wrap-distance-right:9pt;mso-wrap-distance-bottom:0;mso-position-horizontal:absolute;mso-position-horizontal-relative:text;mso-position-vertical:absolute;mso-position-vertical-relative:text;mso-height-percent:0;mso-height-relative:margin;v-text-anchor:middle" arcsize="10923f" o:gfxdata="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" fillcolor="#4472c4 [3204]" strokecolor="#1f3763 [1604]" strokeweight="1pt">
                 <v:stroke joinstyle="miter"/>
                 <v:textbox>
                   <w:txbxContent>
@@ -10279,13 +10580,7 @@
                         <w:jc w:val="center"/>
                       </w:pPr>
                       <w:r>
-                        <w:t>L</w:t>
-                      </w:r>
-                      <w:r>
-                        <w:t>ED_</w:t>
-                      </w:r>
-                      <w:r>
-                        <w:t>Animation</w:t>
+                        <w:t>LED_Animation</w:t>
                       </w:r>
                     </w:p>
                   </w:txbxContent>
@@ -10313,6 +10608,7 @@
       <w:r>
         <w:rPr>
           <w:noProof/>
+          <w:lang w:val="en-GB" w:eastAsia="en-GB"/>
         </w:rPr>
         <mc:AlternateContent>
           <mc:Choice Requires="wps">
@@ -10408,7 +10704,7 @@
           </mc:Choice>
           <mc:Fallback>
             <w:pict>
-              <v:rect w14:anchorId="6DC621F6" id="Rectangle 66" o:spid="_x0000_s1062" style="position:absolute;left:0;text-align:left;margin-left:86.25pt;margin-top:6.9pt;width:384.75pt;height:68.25pt;z-index:251720704;visibility:visible;mso-wrap-style:square;mso-width-percent:0;mso-height-percent:0;mso-wrap-distance-left:9pt;mso-wrap-distance-top:0;mso-wrap-distance-right:9pt;mso-wrap-distance-bottom:0;mso-position-horizontal:absolute;mso-position-horizontal-relative:text;mso-position-vertical:absolute;mso-position-vertical-relative:text;mso-width-percent:0;mso-height-percent:0;mso-width-relative:margin;mso-height-relative:margin;v-text-anchor:middle" o:gfxdata="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" fillcolor="#a5a5a5 [3206]" strokecolor="#525252 [1606]" strokeweight="1pt">
+              <v:rect id="Rectangle 66" o:spid="_x0000_s1062" style="position:absolute;left:0;text-align:left;margin-left:86.25pt;margin-top:6.9pt;width:384.75pt;height:68.25pt;z-index:251720704;visibility:visible;mso-wrap-style:square;mso-width-percent:0;mso-height-percent:0;mso-wrap-distance-left:9pt;mso-wrap-distance-top:0;mso-wrap-distance-right:9pt;mso-wrap-distance-bottom:0;mso-position-horizontal:absolute;mso-position-horizontal-relative:text;mso-position-vertical:absolute;mso-position-vertical-relative:text;mso-width-percent:0;mso-height-percent:0;mso-width-relative:margin;mso-height-relative:margin;v-text-anchor:middle" o:gfxdata="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" fillcolor="#a5a5a5 [3206]" strokecolor="#525252 [1606]" strokeweight="1pt">
                 <v:textbox>
                   <w:txbxContent>
                     <w:p>
@@ -10456,6 +10752,7 @@
       <w:r>
         <w:rPr>
           <w:noProof/>
+          <w:lang w:val="en-GB" w:eastAsia="en-GB"/>
         </w:rPr>
         <mc:AlternateContent>
           <mc:Choice Requires="wps">
@@ -10534,7 +10831,7 @@
           </mc:Choice>
           <mc:Fallback>
             <w:pict>
-              <v:roundrect w14:anchorId="0D7C5A13" id="Rounded Rectangle 72" o:spid="_x0000_s1063" style="position:absolute;left:0;text-align:left;margin-left:170.25pt;margin-top:4.9pt;width:109.5pt;height:41.25pt;z-index:251724800;visibility:visible;mso-wrap-style:square;mso-width-percent:0;mso-height-percent:0;mso-wrap-distance-left:9pt;mso-wrap-distance-top:0;mso-wrap-distance-right:9pt;mso-wrap-distance-bottom:0;mso-position-horizontal:absolute;mso-position-horizontal-relative:text;mso-position-vertical:absolute;mso-position-vertical-relative:text;mso-width-percent:0;mso-height-percent:0;mso-width-relative:margin;mso-height-relative:margin;v-text-anchor:middle" arcsize="10923f" o:gfxdata="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" fillcolor="#4472c4 [3204]" strokecolor="#1f3763 [1604]" strokeweight="1pt">
+              <v:roundrect id="Rounded Rectangle 72" o:spid="_x0000_s1063" style="position:absolute;left:0;text-align:left;margin-left:170.25pt;margin-top:4.9pt;width:109.5pt;height:41.25pt;z-index:251724800;visibility:visible;mso-wrap-style:square;mso-width-percent:0;mso-height-percent:0;mso-wrap-distance-left:9pt;mso-wrap-distance-top:0;mso-wrap-distance-right:9pt;mso-wrap-distance-bottom:0;mso-position-horizontal:absolute;mso-position-horizontal-relative:text;mso-position-vertical:absolute;mso-position-vertical-relative:text;mso-width-percent:0;mso-height-percent:0;mso-width-relative:margin;mso-height-relative:margin;v-text-anchor:middle" arcsize="10923f" o:gfxdata="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" fillcolor="#4472c4 [3204]" strokecolor="#1f3763 [1604]" strokeweight="1pt">
                 <v:stroke joinstyle="miter"/>
                 <v:textbox>
                   <w:txbxContent>
@@ -10556,6 +10853,7 @@
       <w:r>
         <w:rPr>
           <w:noProof/>
+          <w:lang w:val="en-GB" w:eastAsia="en-GB"/>
         </w:rPr>
         <mc:AlternateContent>
           <mc:Choice Requires="wps">
@@ -10634,7 +10932,7 @@
           </mc:Choice>
           <mc:Fallback>
             <w:pict>
-              <v:roundrect w14:anchorId="17FEB00D" id="Rounded Rectangle 73" o:spid="_x0000_s1064" style="position:absolute;left:0;text-align:left;margin-left:279.75pt;margin-top:4.9pt;width:105pt;height:41.25pt;z-index:251725824;visibility:visible;mso-wrap-style:square;mso-width-percent:0;mso-height-percent:0;mso-wrap-distance-left:9pt;mso-wrap-distance-top:0;mso-wrap-distance-right:9pt;mso-wrap-distance-bottom:0;mso-position-horizontal:absolute;mso-position-horizontal-relative:text;mso-position-vertical:absolute;mso-position-vertical-relative:text;mso-width-percent:0;mso-height-percent:0;mso-width-relative:margin;mso-height-relative:margin;v-text-anchor:middle" arcsize="10923f" o:gfxdata="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" fillcolor="#4472c4 [3204]" strokecolor="#1f3763 [1604]" strokeweight="1pt">
+              <v:roundrect id="Rounded Rectangle 73" o:spid="_x0000_s1064" style="position:absolute;left:0;text-align:left;margin-left:279.75pt;margin-top:4.9pt;width:105pt;height:41.25pt;z-index:251725824;visibility:visible;mso-wrap-style:square;mso-width-percent:0;mso-height-percent:0;mso-wrap-distance-left:9pt;mso-wrap-distance-top:0;mso-wrap-distance-right:9pt;mso-wrap-distance-bottom:0;mso-position-horizontal:absolute;mso-position-horizontal-relative:text;mso-position-vertical:absolute;mso-position-vertical-relative:text;mso-width-percent:0;mso-height-percent:0;mso-width-relative:margin;mso-height-relative:margin;v-text-anchor:middle" arcsize="10923f" o:gfxdata="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" fillcolor="#4472c4 [3204]" strokecolor="#1f3763 [1604]" strokeweight="1pt">
                 <v:stroke joinstyle="miter"/>
                 <v:textbox>
                   <w:txbxContent>
@@ -10671,6 +10969,7 @@
       <w:r>
         <w:rPr>
           <w:noProof/>
+          <w:lang w:val="en-GB" w:eastAsia="en-GB"/>
         </w:rPr>
         <mc:AlternateContent>
           <mc:Choice Requires="wps">
@@ -10724,10 +11023,7 @@
                               <w:jc w:val="center"/>
                             </w:pPr>
                             <w:r>
-                              <w:t>Bit_Ma</w:t>
-                            </w:r>
-                            <w:r>
-                              <w:t>n</w:t>
+                              <w:t>Bit_Man</w:t>
                             </w:r>
                           </w:p>
                         </w:txbxContent>
@@ -10746,7 +11042,7 @@
           </mc:Choice>
           <mc:Fallback>
             <w:pict>
-              <v:roundrect w14:anchorId="457A33BD" id="Rounded Rectangle 69" o:spid="_x0000_s1065" style="position:absolute;left:0;text-align:left;margin-left:-15.75pt;margin-top:2.7pt;width:69pt;height:62.25pt;z-index:251722752;visibility:visible;mso-wrap-style:square;mso-wrap-distance-left:9pt;mso-wrap-distance-top:0;mso-wrap-distance-right:9pt;mso-wrap-distance-bottom:0;mso-position-horizontal:absolute;mso-position-horizontal-relative:text;mso-position-vertical:absolute;mso-position-vertical-relative:text;v-text-anchor:middle" arcsize="10923f" o:gfxdata="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" fillcolor="#4472c4 [3204]" strokecolor="#1f3763 [1604]" strokeweight="1pt">
+              <v:roundrect id="Rounded Rectangle 69" o:spid="_x0000_s1065" style="position:absolute;left:0;text-align:left;margin-left:-15.75pt;margin-top:2.7pt;width:69pt;height:62.25pt;z-index:251722752;visibility:visible;mso-wrap-style:square;mso-wrap-distance-left:9pt;mso-wrap-distance-top:0;mso-wrap-distance-right:9pt;mso-wrap-distance-bottom:0;mso-position-horizontal:absolute;mso-position-horizontal-relative:text;mso-position-vertical:absolute;mso-position-vertical-relative:text;v-text-anchor:middle" arcsize="10923f" o:gfxdata="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" fillcolor="#4472c4 [3204]" strokecolor="#1f3763 [1604]" strokeweight="1pt">
                 <v:stroke joinstyle="miter"/>
                 <v:textbox>
                   <w:txbxContent>
@@ -10755,10 +11051,7 @@
                         <w:jc w:val="center"/>
                       </w:pPr>
                       <w:r>
-                        <w:t>Bit_Ma</w:t>
-                      </w:r>
-                      <w:r>
-                        <w:t>n</w:t>
+                        <w:t>Bit_Man</w:t>
                       </w:r>
                     </w:p>
                   </w:txbxContent>
@@ -10776,6 +11069,7 @@
       <w:r>
         <w:rPr>
           <w:noProof/>
+          <w:lang w:val="en-GB" w:eastAsia="en-GB"/>
         </w:rPr>
         <mc:AlternateContent>
           <mc:Choice Requires="wps">
@@ -10871,7 +11165,7 @@
           </mc:Choice>
           <mc:Fallback>
             <w:pict>
-              <v:rect w14:anchorId="2AED68C0" id="Rectangle 65" o:spid="_x0000_s1066" style="position:absolute;left:0;text-align:left;margin-left:86.25pt;margin-top:.95pt;width:384.75pt;height:69.75pt;z-index:251719680;visibility:visible;mso-wrap-style:square;mso-width-percent:0;mso-height-percent:0;mso-wrap-distance-left:9pt;mso-wrap-distance-top:0;mso-wrap-distance-right:9pt;mso-wrap-distance-bottom:0;mso-position-horizontal:absolute;mso-position-horizontal-relative:text;mso-position-vertical:absolute;mso-position-vertical-relative:text;mso-width-percent:0;mso-height-percent:0;mso-width-relative:margin;mso-height-relative:margin;v-text-anchor:middle" o:gfxdata="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" fillcolor="#a5a5a5 [3206]" strokecolor="#525252 [1606]" strokeweight="1pt">
+              <v:rect id="Rectangle 65" o:spid="_x0000_s1066" style="position:absolute;left:0;text-align:left;margin-left:86.25pt;margin-top:.95pt;width:384.75pt;height:69.75pt;z-index:251719680;visibility:visible;mso-wrap-style:square;mso-width-percent:0;mso-height-percent:0;mso-wrap-distance-left:9pt;mso-wrap-distance-top:0;mso-wrap-distance-right:9pt;mso-wrap-distance-bottom:0;mso-position-horizontal:absolute;mso-position-horizontal-relative:text;mso-position-vertical:absolute;mso-position-vertical-relative:text;mso-width-percent:0;mso-height-percent:0;mso-width-relative:margin;mso-height-relative:margin;v-text-anchor:middle" o:gfxdata="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" fillcolor="#a5a5a5 [3206]" strokecolor="#525252 [1606]" strokeweight="1pt">
                 <v:textbox>
                   <w:txbxContent>
                     <w:p>
@@ -10919,6 +11213,7 @@
       <w:r>
         <w:rPr>
           <w:noProof/>
+          <w:lang w:val="en-GB" w:eastAsia="en-GB"/>
         </w:rPr>
         <mc:AlternateContent>
           <mc:Choice Requires="wps">
@@ -10994,7 +11289,7 @@
           </mc:Choice>
           <mc:Fallback>
             <w:pict>
-              <v:roundrect w14:anchorId="18D7A176" id="Rounded Rectangle 70" o:spid="_x0000_s1067" style="position:absolute;left:0;text-align:left;margin-left:186pt;margin-top:4.2pt;width:186.75pt;height:36pt;z-index:251723776;visibility:visible;mso-wrap-style:square;mso-width-percent:0;mso-wrap-distance-left:9pt;mso-wrap-distance-top:0;mso-wrap-distance-right:9pt;mso-wrap-distance-bottom:0;mso-position-horizontal:absolute;mso-position-horizontal-relative:text;mso-position-vertical:absolute;mso-position-vertical-relative:text;mso-width-percent:0;mso-width-relative:margin;v-text-anchor:middle" arcsize="10923f" o:gfxdata="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" fillcolor="#4472c4 [3204]" strokecolor="#1f3763 [1604]" strokeweight="1pt">
+              <v:roundrect id="Rounded Rectangle 70" o:spid="_x0000_s1067" style="position:absolute;left:0;text-align:left;margin-left:186pt;margin-top:4.2pt;width:186.75pt;height:36pt;z-index:251723776;visibility:visible;mso-wrap-style:square;mso-width-percent:0;mso-wrap-distance-left:9pt;mso-wrap-distance-top:0;mso-wrap-distance-right:9pt;mso-wrap-distance-bottom:0;mso-position-horizontal:absolute;mso-position-horizontal-relative:text;mso-position-vertical:absolute;mso-position-vertical-relative:text;mso-width-percent:0;mso-width-relative:margin;v-text-anchor:middle" arcsize="10923f" o:gfxdata="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" fillcolor="#4472c4 [3204]" strokecolor="#1f3763 [1604]" strokeweight="1pt">
                 <v:stroke joinstyle="miter"/>
                 <v:textbox>
                   <w:txbxContent>
@@ -11190,10 +11485,7 @@
           </w:tcPr>
           <w:p>
             <w:r>
-              <w:t>Data structure containing the set of configuration parameters required for</w:t>
-            </w:r>
-            <w:r>
-              <w:t xml:space="preserve"> setting the leds status</w:t>
+              <w:t>Data structure containing the set of configuration parameters required for setting the leds status</w:t>
             </w:r>
           </w:p>
         </w:tc>
@@ -11218,6 +11510,7 @@
           </w:tcPr>
           <w:p>
             <w:r>
+              <w:lastRenderedPageBreak/>
               <w:t>Name</w:t>
             </w:r>
           </w:p>
@@ -11231,13 +11524,7 @@
               <w:rPr>
                 <w:rFonts w:cstheme="majorBidi"/>
               </w:rPr>
-              <w:t>L</w:t>
-            </w:r>
-            <w:r>
-              <w:rPr>
-                <w:rFonts w:cstheme="majorBidi"/>
-              </w:rPr>
-              <w:t>ED_Animation_</w:t>
+              <w:t>LED_Animation_</w:t>
             </w:r>
             <w:r>
               <w:rPr>
@@ -11326,10 +11613,7 @@
               </w:tabs>
             </w:pPr>
             <w:r>
-              <w:t>LED_ANIMATION_TAIL_O</w:t>
-            </w:r>
-            <w:r>
-              <w:t>FF</w:t>
+              <w:t>LED_ANIMATION_TAIL_OFF</w:t>
             </w:r>
           </w:p>
         </w:tc>
@@ -11378,7 +11662,6 @@
           </w:tcPr>
           <w:p>
             <w:r>
-              <w:lastRenderedPageBreak/>
               <w:t>Name</w:t>
             </w:r>
           </w:p>
@@ -11392,13 +11675,7 @@
               <w:rPr>
                 <w:rFonts w:cstheme="majorBidi"/>
               </w:rPr>
-              <w:t>LED_Animation_</w:t>
-            </w:r>
-            <w:r>
-              <w:rPr>
-                <w:rFonts w:cstheme="majorBidi"/>
-              </w:rPr>
-              <w:t>Running_Mode</w:t>
+              <w:t>LED_Animation_Running_Mode</w:t>
             </w:r>
           </w:p>
         </w:tc>
@@ -11453,10 +11730,7 @@
               </w:tabs>
             </w:pPr>
             <w:r>
-              <w:t>LED_ANIMATION_</w:t>
-            </w:r>
-            <w:r>
-              <w:t>MODE_WELCOME_1</w:t>
+              <w:t>LED_ANIMATION_MODE_WELCOME_1</w:t>
             </w:r>
           </w:p>
         </w:tc>
@@ -11484,22 +11758,7 @@
               </w:tabs>
             </w:pPr>
             <w:r>
-              <w:t>LED_ANIMATION_</w:t>
-            </w:r>
-            <w:r>
-              <w:t>MODE_</w:t>
-            </w:r>
-            <w:r>
-              <w:t>WELCOME</w:t>
-            </w:r>
-            <w:r>
-              <w:t xml:space="preserve"> </w:t>
-            </w:r>
-            <w:r>
-              <w:t>_</w:t>
-            </w:r>
-            <w:r>
-              <w:t>2</w:t>
+              <w:t>LED_ANIMATION_MODE_WELCOME _2</w:t>
             </w:r>
           </w:p>
         </w:tc>
@@ -11527,10 +11786,7 @@
               </w:tabs>
             </w:pPr>
             <w:r>
-              <w:t>LED_ANIMATION_</w:t>
-            </w:r>
-            <w:r>
-              <w:t>MODE_TI_1</w:t>
+              <w:t>LED_ANIMATION_MODE_TI_1</w:t>
             </w:r>
           </w:p>
         </w:tc>
@@ -11558,16 +11814,7 @@
               </w:tabs>
             </w:pPr>
             <w:r>
-              <w:t>LED_ANIMATION_</w:t>
-            </w:r>
-            <w:r>
-              <w:t>MODE_</w:t>
-            </w:r>
-            <w:r>
-              <w:t>TI_</w:t>
-            </w:r>
-            <w:r>
-              <w:t>2</w:t>
+              <w:t>LED_ANIMATION_MODE_TI_2</w:t>
             </w:r>
           </w:p>
         </w:tc>
@@ -11595,10 +11842,7 @@
               </w:tabs>
             </w:pPr>
             <w:r>
-              <w:t>LED_ANIMATION_MODE_</w:t>
-            </w:r>
-            <w:r>
-              <w:t>NONE</w:t>
+              <w:t>LED_ANIMATION_MODE_NONE</w:t>
             </w:r>
           </w:p>
         </w:tc>
@@ -11693,13 +11937,7 @@
               <w:rPr>
                 <w:rFonts w:cstheme="majorBidi"/>
               </w:rPr>
-              <w:t>LED_Animation_</w:t>
-            </w:r>
-            <w:r>
-              <w:rPr>
-                <w:rFonts w:cstheme="majorBidi"/>
-              </w:rPr>
-              <w:t>voidInit</w:t>
+              <w:t>LED_Animation_voidInit</w:t>
             </w:r>
           </w:p>
         </w:tc>
@@ -11818,13 +12056,7 @@
               <w:rPr>
                 <w:rFonts w:cstheme="majorBidi"/>
               </w:rPr>
-              <w:t>LED_Animation_</w:t>
-            </w:r>
-            <w:r>
-              <w:rPr>
-                <w:rFonts w:cstheme="majorBidi"/>
-              </w:rPr>
-              <w:t>voidSetFlags</w:t>
+              <w:t>LED_Animation_voidSetFlags</w:t>
             </w:r>
           </w:p>
         </w:tc>
@@ -11962,13 +12194,7 @@
               <w:rPr>
                 <w:rFonts w:cstheme="majorBidi"/>
               </w:rPr>
-              <w:t>LED_Animation_</w:t>
-            </w:r>
-            <w:r>
-              <w:rPr>
-                <w:rFonts w:cstheme="majorBidi"/>
-              </w:rPr>
-              <w:t>voidStartAnimationMode</w:t>
+              <w:t>LED_Animation_voidStartAnimationMode</w:t>
             </w:r>
           </w:p>
         </w:tc>
@@ -12045,10 +12271,7 @@
           </w:tcPr>
           <w:p>
             <w:r>
-              <w:t xml:space="preserve">Reads all the </w:t>
-            </w:r>
-            <w:r>
-              <w:t>flags status and starts the suitable animation mode according to switches status</w:t>
+              <w:t>Reads all the flags status and starts the suitable animation mode according to switches status</w:t>
             </w:r>
           </w:p>
         </w:tc>
@@ -12226,6 +12449,7 @@
           </w:tcPr>
           <w:p>
             <w:r>
+              <w:lastRenderedPageBreak/>
               <w:t>Name</w:t>
             </w:r>
           </w:p>
@@ -12239,13 +12463,7 @@
               <w:rPr>
                 <w:rFonts w:cstheme="majorBidi"/>
               </w:rPr>
-              <w:t>LED_Animation_void</w:t>
-            </w:r>
-            <w:r>
-              <w:rPr>
-                <w:rFonts w:cstheme="majorBidi"/>
-              </w:rPr>
-              <w:t>SetTailLeds</w:t>
+              <w:t>LED_Animation_voidSetTailLeds</w:t>
             </w:r>
           </w:p>
         </w:tc>
@@ -12355,7 +12573,6 @@
           <w:sz w:val="20"/>
           <w:szCs w:val="20"/>
         </w:rPr>
-        <w:lastRenderedPageBreak/>
         <w:t>[</w:t>
       </w:r>
       <w:r>
@@ -12428,13 +12645,7 @@
               <w:rPr>
                 <w:rFonts w:cstheme="majorBidi"/>
               </w:rPr>
-              <w:t>LED_Animation_void</w:t>
-            </w:r>
-            <w:r>
-              <w:rPr>
-                <w:rFonts w:cstheme="majorBidi"/>
-              </w:rPr>
-              <w:t>RunModeOne</w:t>
+              <w:t>LED_Animation_voidRunModeOne</w:t>
             </w:r>
           </w:p>
         </w:tc>
@@ -12538,25 +12749,7 @@
           <w:sz w:val="20"/>
           <w:szCs w:val="20"/>
         </w:rPr>
-        <w:t>[</w:t>
-      </w:r>
-      <w:r>
-        <w:rPr>
-          <w:b/>
-          <w:bCs/>
-          <w:sz w:val="20"/>
-          <w:szCs w:val="20"/>
-        </w:rPr>
-        <w:t>Req_ PO5_LSAN_ LED STRING ANIMATION_02_V01</w:t>
-      </w:r>
-      <w:r>
-        <w:rPr>
-          <w:b/>
-          <w:bCs/>
-          <w:sz w:val="20"/>
-          <w:szCs w:val="20"/>
-        </w:rPr>
-        <w:t>]</w:t>
+        <w:t>[Req_ PO5_LSAN_ LED STRING ANIMATION_02_V01]</w:t>
       </w:r>
     </w:p>
     <w:tbl>
@@ -12590,13 +12783,7 @@
               <w:rPr>
                 <w:rFonts w:cstheme="majorBidi"/>
               </w:rPr>
-              <w:t>LED_Animation_voidRunMode</w:t>
-            </w:r>
-            <w:r>
-              <w:rPr>
-                <w:rFonts w:cstheme="majorBidi"/>
-              </w:rPr>
-              <w:t>Two</w:t>
+              <w:t>LED_Animation_voidRunModeTwo</w:t>
             </w:r>
           </w:p>
         </w:tc>
@@ -12673,13 +12860,7 @@
           </w:tcPr>
           <w:p>
             <w:r>
-              <w:t xml:space="preserve">Runs the animation of mode </w:t>
-            </w:r>
-            <w:r>
-              <w:t>2</w:t>
-            </w:r>
-            <w:r>
-              <w:t xml:space="preserve"> which is described in the LED_STRING_ANIMATION_CYRS</w:t>
+              <w:t>Runs the animation of mode 2 which is described in the LED_STRING_ANIMATION_CYRS</w:t>
             </w:r>
           </w:p>
         </w:tc>
@@ -12877,13 +13058,7 @@
               <w:rPr>
                 <w:rFonts w:cstheme="majorBidi"/>
               </w:rPr>
-              <w:t>LED_Animation_voidRun</w:t>
-            </w:r>
-            <w:r>
-              <w:rPr>
-                <w:rFonts w:cstheme="majorBidi"/>
-              </w:rPr>
-              <w:t>TI_</w:t>
+              <w:t>LED_Animation_voidRunTI_</w:t>
             </w:r>
             <w:r>
               <w:rPr>
@@ -13173,13 +13348,7 @@
               <w:rPr>
                 <w:rFonts w:cstheme="majorBidi"/>
               </w:rPr>
-              <w:t>LED_Animation_voidRunTI_</w:t>
-            </w:r>
-            <w:r>
-              <w:rPr>
-                <w:rFonts w:cstheme="majorBidi"/>
-              </w:rPr>
-              <w:t>Left</w:t>
+              <w:t>LED_Animation_voidRunTI_Left</w:t>
             </w:r>
           </w:p>
         </w:tc>
@@ -13256,13 +13425,7 @@
           </w:tcPr>
           <w:p>
             <w:r>
-              <w:t xml:space="preserve">Runs the animation of TI </w:t>
-            </w:r>
-            <w:r>
-              <w:t>left</w:t>
-            </w:r>
-            <w:r>
-              <w:t xml:space="preserve"> mode which is described in the LED_STRING_ANIMATION_CYRS until the TI </w:t>
+              <w:t xml:space="preserve">Runs the animation of TI left mode which is described in the LED_STRING_ANIMATION_CYRS until the TI </w:t>
             </w:r>
             <w:r>
               <w:t>left</w:t>
@@ -13279,9 +13442,927 @@
         <w:pStyle w:val="ListParagraph"/>
       </w:pPr>
     </w:p>
+    <w:p>
+      <w:pPr>
+        <w:pStyle w:val="ListParagraph"/>
+      </w:pPr>
+    </w:p>
+    <w:p>
+      <w:pPr>
+        <w:pStyle w:val="ListParagraph"/>
+      </w:pPr>
+    </w:p>
+    <w:p>
+      <w:pPr>
+        <w:pStyle w:val="ListParagraph"/>
+      </w:pPr>
+    </w:p>
+    <w:p>
+      <w:pPr>
+        <w:pStyle w:val="ListParagraph"/>
+      </w:pPr>
+    </w:p>
+    <w:p>
+      <w:pPr>
+        <w:pStyle w:val="ListParagraph"/>
+      </w:pPr>
+    </w:p>
+    <w:p>
+      <w:pPr>
+        <w:pStyle w:val="ListParagraph"/>
+      </w:pPr>
+    </w:p>
+    <w:p>
+      <w:pPr>
+        <w:pStyle w:val="ListParagraph"/>
+      </w:pPr>
+    </w:p>
+    <w:p>
+      <w:pPr>
+        <w:pStyle w:val="ListParagraph"/>
+      </w:pPr>
+    </w:p>
+    <w:p>
+      <w:pPr>
+        <w:pStyle w:val="ListParagraph"/>
+      </w:pPr>
+    </w:p>
+    <w:p>
+      <w:pPr>
+        <w:pStyle w:val="ListParagraph"/>
+      </w:pPr>
+    </w:p>
+    <w:p>
+      <w:pPr>
+        <w:pStyle w:val="ListParagraph"/>
+        <w:numPr>
+          <w:ilvl w:val="0"/>
+          <w:numId w:val="12"/>
+        </w:numPr>
+        <w:rPr>
+          <w:sz w:val="28"/>
+          <w:szCs w:val="28"/>
+        </w:rPr>
+      </w:pPr>
+      <w:r>
+        <w:rPr>
+          <w:sz w:val="28"/>
+          <w:szCs w:val="28"/>
+        </w:rPr>
+        <w:t>Switch</w:t>
+      </w:r>
+    </w:p>
+    <w:p>
+      <w:pPr>
+        <w:pStyle w:val="ListParagraph"/>
+        <w:numPr>
+          <w:ilvl w:val="0"/>
+          <w:numId w:val="15"/>
+        </w:numPr>
+        <w:rPr>
+          <w:sz w:val="24"/>
+          <w:szCs w:val="24"/>
+        </w:rPr>
+      </w:pPr>
+      <w:r>
+        <w:rPr>
+          <w:sz w:val="24"/>
+          <w:szCs w:val="24"/>
+        </w:rPr>
+        <w:t>User-defined Data Types</w:t>
+      </w:r>
+    </w:p>
+    <w:p>
+      <w:pPr>
+        <w:pStyle w:val="ListParagraph"/>
+        <w:ind w:left="1440"/>
+        <w:rPr>
+          <w:sz w:val="28"/>
+          <w:szCs w:val="28"/>
+        </w:rPr>
+      </w:pPr>
+    </w:p>
+    <w:tbl>
+      <w:tblPr>
+        <w:tblStyle w:val="TableGrid"/>
+        <w:tblW w:w="0" w:type="auto"/>
+        <w:tblLook w:val="04A0" w:firstRow="1" w:lastRow="0" w:firstColumn="1" w:lastColumn="0" w:noHBand="0" w:noVBand="1"/>
+      </w:tblPr>
+      <w:tblGrid>
+        <w:gridCol w:w="1908"/>
+        <w:gridCol w:w="7668"/>
+      </w:tblGrid>
+      <w:tr>
+        <w:tc>
+          <w:tcPr>
+            <w:tcW w:w="1908" w:type="dxa"/>
+            <w:shd w:val="clear" w:color="auto" w:fill="E7E6E6" w:themeFill="background2"/>
+          </w:tcPr>
+          <w:p>
+            <w:r>
+              <w:t>Name</w:t>
+            </w:r>
+          </w:p>
+        </w:tc>
+        <w:tc>
+          <w:tcPr>
+            <w:tcW w:w="7668" w:type="dxa"/>
+          </w:tcPr>
+          <w:p>
+            <w:r>
+              <w:rPr>
+                <w:rFonts w:cstheme="majorBidi"/>
+              </w:rPr>
+              <w:t>SWITCH_t</w:t>
+            </w:r>
+          </w:p>
+        </w:tc>
+      </w:tr>
+      <w:tr>
+        <w:tc>
+          <w:tcPr>
+            <w:tcW w:w="1908" w:type="dxa"/>
+            <w:shd w:val="clear" w:color="auto" w:fill="E7E6E6" w:themeFill="background2"/>
+          </w:tcPr>
+          <w:p>
+            <w:r>
+              <w:t>Type</w:t>
+            </w:r>
+          </w:p>
+        </w:tc>
+        <w:tc>
+          <w:tcPr>
+            <w:tcW w:w="7668" w:type="dxa"/>
+          </w:tcPr>
+          <w:p>
+            <w:r>
+              <w:t>Structure</w:t>
+            </w:r>
+          </w:p>
+        </w:tc>
+      </w:tr>
+      <w:tr>
+        <w:trPr>
+          <w:trHeight w:val="71"/>
+        </w:trPr>
+        <w:tc>
+          <w:tcPr>
+            <w:tcW w:w="1908" w:type="dxa"/>
+            <w:vMerge w:val="restart"/>
+            <w:shd w:val="clear" w:color="auto" w:fill="E7E6E6" w:themeFill="background2"/>
+          </w:tcPr>
+          <w:p>
+            <w:r>
+              <w:t>Attributes</w:t>
+            </w:r>
+          </w:p>
+        </w:tc>
+        <w:tc>
+          <w:tcPr>
+            <w:tcW w:w="7668" w:type="dxa"/>
+          </w:tcPr>
+          <w:p>
+            <w:pPr>
+              <w:tabs>
+                <w:tab w:val="left" w:pos="760"/>
+              </w:tabs>
+            </w:pPr>
+            <w:r>
+              <w:t>Uint</w:t>
+            </w:r>
+            <w:r>
+              <w:t>8</w:t>
+            </w:r>
+            <w:r>
+              <w:t xml:space="preserve">_t    </w:t>
+            </w:r>
+            <w:r>
+              <w:t xml:space="preserve">  </w:t>
+            </w:r>
+            <w:r>
+              <w:t xml:space="preserve"> PinNum</w:t>
+            </w:r>
+          </w:p>
+        </w:tc>
+      </w:tr>
+      <w:tr>
+        <w:trPr>
+          <w:trHeight w:val="71"/>
+        </w:trPr>
+        <w:tc>
+          <w:tcPr>
+            <w:tcW w:w="1908" w:type="dxa"/>
+            <w:vMerge/>
+            <w:shd w:val="clear" w:color="auto" w:fill="E7E6E6" w:themeFill="background2"/>
+          </w:tcPr>
+          <w:p/>
+        </w:tc>
+        <w:tc>
+          <w:tcPr>
+            <w:tcW w:w="7668" w:type="dxa"/>
+          </w:tcPr>
+          <w:p>
+            <w:pPr>
+              <w:tabs>
+                <w:tab w:val="left" w:pos="760"/>
+              </w:tabs>
+            </w:pPr>
+            <w:r>
+              <w:t>Uint8_t       PortName</w:t>
+            </w:r>
+          </w:p>
+        </w:tc>
+      </w:tr>
+      <w:tr>
+        <w:trPr>
+          <w:trHeight w:val="71"/>
+        </w:trPr>
+        <w:tc>
+          <w:tcPr>
+            <w:tcW w:w="1908" w:type="dxa"/>
+            <w:vMerge/>
+            <w:shd w:val="clear" w:color="auto" w:fill="E7E6E6" w:themeFill="background2"/>
+          </w:tcPr>
+          <w:p/>
+        </w:tc>
+        <w:tc>
+          <w:tcPr>
+            <w:tcW w:w="7668" w:type="dxa"/>
+          </w:tcPr>
+          <w:p>
+            <w:pPr>
+              <w:tabs>
+                <w:tab w:val="left" w:pos="760"/>
+              </w:tabs>
+            </w:pPr>
+            <w:r>
+              <w:t>Uint8_t       Mode</w:t>
+            </w:r>
+          </w:p>
+        </w:tc>
+      </w:tr>
+      <w:tr>
+        <w:tc>
+          <w:tcPr>
+            <w:tcW w:w="1908" w:type="dxa"/>
+            <w:shd w:val="clear" w:color="auto" w:fill="E7E6E6" w:themeFill="background2"/>
+          </w:tcPr>
+          <w:p>
+            <w:r>
+              <w:t>Description</w:t>
+            </w:r>
+          </w:p>
+        </w:tc>
+        <w:tc>
+          <w:tcPr>
+            <w:tcW w:w="7668" w:type="dxa"/>
+          </w:tcPr>
+          <w:p>
+            <w:r>
+              <w:t xml:space="preserve">This </w:t>
+            </w:r>
+            <w:r>
+              <w:t>User-defined data structure</w:t>
+            </w:r>
+            <w:r>
+              <w:t xml:space="preserve"> shall</w:t>
+            </w:r>
+            <w:r>
+              <w:t xml:space="preserve"> hold the configuration</w:t>
+            </w:r>
+            <w:r>
+              <w:t>s</w:t>
+            </w:r>
+            <w:r>
+              <w:t xml:space="preserve"> of the switch pin.  </w:t>
+            </w:r>
+          </w:p>
+        </w:tc>
+      </w:tr>
+    </w:tbl>
+    <w:p>
+      <w:pPr>
+        <w:pStyle w:val="ListParagraph"/>
+        <w:ind w:left="1440"/>
+        <w:rPr>
+          <w:sz w:val="24"/>
+          <w:szCs w:val="24"/>
+        </w:rPr>
+      </w:pPr>
+    </w:p>
+    <w:tbl>
+      <w:tblPr>
+        <w:tblStyle w:val="TableGrid"/>
+        <w:tblW w:w="0" w:type="auto"/>
+        <w:tblLook w:val="04A0" w:firstRow="1" w:lastRow="0" w:firstColumn="1" w:lastColumn="0" w:noHBand="0" w:noVBand="1"/>
+      </w:tblPr>
+      <w:tblGrid>
+        <w:gridCol w:w="1908"/>
+        <w:gridCol w:w="7668"/>
+      </w:tblGrid>
+      <w:tr>
+        <w:tc>
+          <w:tcPr>
+            <w:tcW w:w="1908" w:type="dxa"/>
+            <w:shd w:val="clear" w:color="auto" w:fill="E7E6E6" w:themeFill="background2"/>
+          </w:tcPr>
+          <w:p>
+            <w:r>
+              <w:t>Name</w:t>
+            </w:r>
+          </w:p>
+        </w:tc>
+        <w:tc>
+          <w:tcPr>
+            <w:tcW w:w="7668" w:type="dxa"/>
+          </w:tcPr>
+          <w:p>
+            <w:r>
+              <w:rPr>
+                <w:rFonts w:cstheme="majorBidi"/>
+              </w:rPr>
+              <w:t>ERROR_t</w:t>
+            </w:r>
+          </w:p>
+        </w:tc>
+      </w:tr>
+      <w:tr>
+        <w:tc>
+          <w:tcPr>
+            <w:tcW w:w="1908" w:type="dxa"/>
+            <w:shd w:val="clear" w:color="auto" w:fill="E7E6E6" w:themeFill="background2"/>
+          </w:tcPr>
+          <w:p>
+            <w:r>
+              <w:t>Type</w:t>
+            </w:r>
+          </w:p>
+        </w:tc>
+        <w:tc>
+          <w:tcPr>
+            <w:tcW w:w="7668" w:type="dxa"/>
+          </w:tcPr>
+          <w:p>
+            <w:r>
+              <w:t>Enumeration</w:t>
+            </w:r>
+          </w:p>
+        </w:tc>
+      </w:tr>
+      <w:tr>
+        <w:trPr>
+          <w:trHeight w:val="71"/>
+        </w:trPr>
+        <w:tc>
+          <w:tcPr>
+            <w:tcW w:w="1908" w:type="dxa"/>
+            <w:vMerge w:val="restart"/>
+            <w:shd w:val="clear" w:color="auto" w:fill="E7E6E6" w:themeFill="background2"/>
+          </w:tcPr>
+          <w:p>
+            <w:r>
+              <w:t>Range</w:t>
+            </w:r>
+          </w:p>
+        </w:tc>
+        <w:tc>
+          <w:tcPr>
+            <w:tcW w:w="7668" w:type="dxa"/>
+          </w:tcPr>
+          <w:p>
+            <w:pPr>
+              <w:tabs>
+                <w:tab w:val="left" w:pos="760"/>
+              </w:tabs>
+            </w:pPr>
+            <w:r>
+              <w:t>OK</w:t>
+            </w:r>
+          </w:p>
+        </w:tc>
+      </w:tr>
+      <w:tr>
+        <w:trPr>
+          <w:trHeight w:val="71"/>
+        </w:trPr>
+        <w:tc>
+          <w:tcPr>
+            <w:tcW w:w="1908" w:type="dxa"/>
+            <w:vMerge/>
+            <w:shd w:val="clear" w:color="auto" w:fill="E7E6E6" w:themeFill="background2"/>
+          </w:tcPr>
+          <w:p/>
+        </w:tc>
+        <w:tc>
+          <w:tcPr>
+            <w:tcW w:w="7668" w:type="dxa"/>
+          </w:tcPr>
+          <w:p>
+            <w:pPr>
+              <w:tabs>
+                <w:tab w:val="left" w:pos="760"/>
+              </w:tabs>
+            </w:pPr>
+            <w:r>
+              <w:t>NOK</w:t>
+            </w:r>
+          </w:p>
+        </w:tc>
+      </w:tr>
+      <w:tr>
+        <w:tc>
+          <w:tcPr>
+            <w:tcW w:w="1908" w:type="dxa"/>
+            <w:shd w:val="clear" w:color="auto" w:fill="E7E6E6" w:themeFill="background2"/>
+          </w:tcPr>
+          <w:p>
+            <w:r>
+              <w:t>Description</w:t>
+            </w:r>
+          </w:p>
+        </w:tc>
+        <w:tc>
+          <w:tcPr>
+            <w:tcW w:w="7668" w:type="dxa"/>
+          </w:tcPr>
+          <w:p>
+            <w:r>
+              <w:t xml:space="preserve">This User-defined data structure shall hold the Status of the returned error level form each API indicating </w:t>
+            </w:r>
+            <w:r>
+              <w:t xml:space="preserve">success or failure of function completion </w:t>
+            </w:r>
+            <w:r>
+              <w:t>and i</w:t>
+            </w:r>
+            <w:r>
+              <w:t>t should be either OK or Not OK</w:t>
+            </w:r>
+            <w:r>
+              <w:t>.</w:t>
+            </w:r>
+          </w:p>
+        </w:tc>
+      </w:tr>
+    </w:tbl>
+    <w:p>
+      <w:pPr>
+        <w:pStyle w:val="ListParagraph"/>
+        <w:ind w:left="1440"/>
+        <w:rPr>
+          <w:sz w:val="24"/>
+          <w:szCs w:val="24"/>
+        </w:rPr>
+      </w:pPr>
+    </w:p>
+    <w:p>
+      <w:pPr>
+        <w:pStyle w:val="ListParagraph"/>
+        <w:numPr>
+          <w:ilvl w:val="0"/>
+          <w:numId w:val="15"/>
+        </w:numPr>
+        <w:rPr>
+          <w:sz w:val="24"/>
+          <w:szCs w:val="24"/>
+        </w:rPr>
+      </w:pPr>
+      <w:r>
+        <w:rPr>
+          <w:sz w:val="24"/>
+          <w:szCs w:val="24"/>
+        </w:rPr>
+        <w:t>Functions</w:t>
+      </w:r>
+      <w:r>
+        <w:rPr>
+          <w:sz w:val="24"/>
+          <w:szCs w:val="24"/>
+        </w:rPr>
+        <w:t>’</w:t>
+      </w:r>
+      <w:r>
+        <w:rPr>
+          <w:sz w:val="24"/>
+          <w:szCs w:val="24"/>
+        </w:rPr>
+        <w:t xml:space="preserve"> Description</w:t>
+      </w:r>
+    </w:p>
+    <w:tbl>
+      <w:tblPr>
+        <w:tblStyle w:val="TableGrid"/>
+        <w:tblW w:w="0" w:type="auto"/>
+        <w:tblLook w:val="04A0" w:firstRow="1" w:lastRow="0" w:firstColumn="1" w:lastColumn="0" w:noHBand="0" w:noVBand="1"/>
+      </w:tblPr>
+      <w:tblGrid>
+        <w:gridCol w:w="1908"/>
+        <w:gridCol w:w="7668"/>
+      </w:tblGrid>
+      <w:tr>
+        <w:tc>
+          <w:tcPr>
+            <w:tcW w:w="1908" w:type="dxa"/>
+            <w:shd w:val="clear" w:color="auto" w:fill="E7E6E6" w:themeFill="background2"/>
+          </w:tcPr>
+          <w:p>
+            <w:r>
+              <w:t>Name</w:t>
+            </w:r>
+          </w:p>
+        </w:tc>
+        <w:tc>
+          <w:tcPr>
+            <w:tcW w:w="7668" w:type="dxa"/>
+          </w:tcPr>
+          <w:p>
+            <w:r>
+              <w:rPr>
+                <w:rFonts w:cstheme="majorBidi"/>
+              </w:rPr>
+              <w:t>Switch_</w:t>
+            </w:r>
+            <w:r>
+              <w:rPr>
+                <w:rFonts w:cstheme="majorBidi"/>
+              </w:rPr>
+              <w:t>error</w:t>
+            </w:r>
+            <w:r>
+              <w:rPr>
+                <w:rFonts w:cstheme="majorBidi"/>
+              </w:rPr>
+              <w:t>Config</w:t>
+            </w:r>
+          </w:p>
+        </w:tc>
+      </w:tr>
+      <w:tr>
+        <w:tc>
+          <w:tcPr>
+            <w:tcW w:w="1908" w:type="dxa"/>
+            <w:shd w:val="clear" w:color="auto" w:fill="E7E6E6" w:themeFill="background2"/>
+          </w:tcPr>
+          <w:p>
+            <w:r>
+              <w:t>Input Arguments</w:t>
+            </w:r>
+          </w:p>
+        </w:tc>
+        <w:tc>
+          <w:tcPr>
+            <w:tcW w:w="7668" w:type="dxa"/>
+          </w:tcPr>
+          <w:p>
+            <w:pPr>
+              <w:rPr>
+                <w:rFonts w:cstheme="majorBidi"/>
+              </w:rPr>
+            </w:pPr>
+            <w:r>
+              <w:rPr>
+                <w:rFonts w:cstheme="majorBidi"/>
+              </w:rPr>
+              <w:t>Pointer to structure of the type SWITCH_t and shall take the following format:-</w:t>
+            </w:r>
+          </w:p>
+          <w:p>
+            <w:pPr>
+              <w:rPr>
+                <w:rFonts w:cstheme="majorBidi"/>
+                <w:b/>
+                <w:bCs/>
+              </w:rPr>
+            </w:pPr>
+            <w:r>
+              <w:rPr>
+                <w:rFonts w:cstheme="majorBidi"/>
+                <w:b/>
+                <w:bCs/>
+              </w:rPr>
+              <w:t>SWITCH_t*      SwitchName</w:t>
+            </w:r>
+          </w:p>
+        </w:tc>
+      </w:tr>
+      <w:tr>
+        <w:tc>
+          <w:tcPr>
+            <w:tcW w:w="1908" w:type="dxa"/>
+            <w:shd w:val="clear" w:color="auto" w:fill="E7E6E6" w:themeFill="background2"/>
+          </w:tcPr>
+          <w:p>
+            <w:r>
+              <w:t>Return Type</w:t>
+            </w:r>
+          </w:p>
+        </w:tc>
+        <w:tc>
+          <w:tcPr>
+            <w:tcW w:w="7668" w:type="dxa"/>
+          </w:tcPr>
+          <w:p>
+            <w:r>
+              <w:t xml:space="preserve"> </w:t>
+            </w:r>
+            <w:r>
+              <w:rPr>
+                <w:b/>
+                <w:bCs/>
+              </w:rPr>
+              <w:t>ERROR_t</w:t>
+            </w:r>
+          </w:p>
+        </w:tc>
+      </w:tr>
+      <w:tr>
+        <w:tc>
+          <w:tcPr>
+            <w:tcW w:w="1908" w:type="dxa"/>
+            <w:shd w:val="clear" w:color="auto" w:fill="E7E6E6" w:themeFill="background2"/>
+          </w:tcPr>
+          <w:p>
+            <w:r>
+              <w:t>Description</w:t>
+            </w:r>
+          </w:p>
+        </w:tc>
+        <w:tc>
+          <w:tcPr>
+            <w:tcW w:w="7668" w:type="dxa"/>
+          </w:tcPr>
+          <w:p>
+            <w:r>
+              <w:t xml:space="preserve">This API shall take a pointer to the structure of </w:t>
+            </w:r>
+            <w:r>
+              <w:t xml:space="preserve">the type SWITCH_t of </w:t>
+            </w:r>
+            <w:r>
+              <w:t xml:space="preserve">a certain switch and </w:t>
+            </w:r>
+            <w:r>
+              <w:t>initialize DIO pins according to the data included in that structure like the pin number and port name as well as the mode of switch connection either pull-up or pull-down configurations.</w:t>
+            </w:r>
+            <w:r>
+              <w:t xml:space="preserve"> This API should return OK in case of successful pin configuration and NOK in case of invalid input configurations. </w:t>
+            </w:r>
+          </w:p>
+        </w:tc>
+      </w:tr>
+    </w:tbl>
+    <w:p>
+      <w:pPr>
+        <w:pStyle w:val="ListParagraph"/>
+        <w:ind w:left="1440"/>
+        <w:rPr>
+          <w:sz w:val="24"/>
+          <w:szCs w:val="24"/>
+        </w:rPr>
+      </w:pPr>
+    </w:p>
+    <w:tbl>
+      <w:tblPr>
+        <w:tblStyle w:val="TableGrid"/>
+        <w:tblW w:w="0" w:type="auto"/>
+        <w:tblLook w:val="04A0" w:firstRow="1" w:lastRow="0" w:firstColumn="1" w:lastColumn="0" w:noHBand="0" w:noVBand="1"/>
+      </w:tblPr>
+      <w:tblGrid>
+        <w:gridCol w:w="1908"/>
+        <w:gridCol w:w="7668"/>
+      </w:tblGrid>
+      <w:tr>
+        <w:tc>
+          <w:tcPr>
+            <w:tcW w:w="1908" w:type="dxa"/>
+            <w:shd w:val="clear" w:color="auto" w:fill="E7E6E6" w:themeFill="background2"/>
+          </w:tcPr>
+          <w:p>
+            <w:r>
+              <w:t>Name</w:t>
+            </w:r>
+          </w:p>
+        </w:tc>
+        <w:tc>
+          <w:tcPr>
+            <w:tcW w:w="7668" w:type="dxa"/>
+          </w:tcPr>
+          <w:p>
+            <w:r>
+              <w:rPr>
+                <w:rFonts w:cstheme="majorBidi"/>
+              </w:rPr>
+              <w:t>Switch_errorRead</w:t>
+            </w:r>
+          </w:p>
+        </w:tc>
+      </w:tr>
+      <w:tr>
+        <w:tc>
+          <w:tcPr>
+            <w:tcW w:w="1908" w:type="dxa"/>
+            <w:shd w:val="clear" w:color="auto" w:fill="E7E6E6" w:themeFill="background2"/>
+          </w:tcPr>
+          <w:p>
+            <w:r>
+              <w:t>Input Arguments</w:t>
+            </w:r>
+          </w:p>
+        </w:tc>
+        <w:tc>
+          <w:tcPr>
+            <w:tcW w:w="7668" w:type="dxa"/>
+          </w:tcPr>
+          <w:p>
+            <w:pPr>
+              <w:rPr>
+                <w:rFonts w:cstheme="majorBidi"/>
+              </w:rPr>
+            </w:pPr>
+            <w:r>
+              <w:rPr>
+                <w:rFonts w:cstheme="majorBidi"/>
+              </w:rPr>
+              <w:t>This API</w:t>
+            </w:r>
+            <w:r>
+              <w:rPr>
+                <w:rFonts w:cstheme="majorBidi"/>
+              </w:rPr>
+              <w:t xml:space="preserve"> shall take </w:t>
+            </w:r>
+            <w:r>
+              <w:rPr>
+                <w:rFonts w:cstheme="majorBidi"/>
+              </w:rPr>
+              <w:t xml:space="preserve">2 input parameters of the type Uint8_t and I of the type Uint8_t*  and they shall take </w:t>
+            </w:r>
+            <w:r>
+              <w:rPr>
+                <w:rFonts w:cstheme="majorBidi"/>
+              </w:rPr>
+              <w:t>the following format</w:t>
+            </w:r>
+            <w:r>
+              <w:rPr>
+                <w:rFonts w:cstheme="majorBidi"/>
+              </w:rPr>
+              <w:t>s</w:t>
+            </w:r>
+            <w:r>
+              <w:rPr>
+                <w:rFonts w:cstheme="majorBidi"/>
+              </w:rPr>
+              <w:t>:-</w:t>
+            </w:r>
+          </w:p>
+          <w:p>
+            <w:pPr>
+              <w:rPr>
+                <w:rFonts w:cstheme="majorBidi"/>
+                <w:b/>
+                <w:bCs/>
+              </w:rPr>
+            </w:pPr>
+            <w:r>
+              <w:rPr>
+                <w:rFonts w:cstheme="majorBidi"/>
+                <w:b/>
+                <w:bCs/>
+              </w:rPr>
+              <w:t>Uint8_t</w:t>
+            </w:r>
+            <w:r>
+              <w:rPr>
+                <w:rFonts w:cstheme="majorBidi"/>
+                <w:b/>
+                <w:bCs/>
+              </w:rPr>
+              <w:t xml:space="preserve">      </w:t>
+            </w:r>
+            <w:r>
+              <w:rPr>
+                <w:rFonts w:cstheme="majorBidi"/>
+                <w:b/>
+                <w:bCs/>
+              </w:rPr>
+              <w:t xml:space="preserve">  PinNum</w:t>
+            </w:r>
+          </w:p>
+          <w:p>
+            <w:pPr>
+              <w:rPr>
+                <w:rFonts w:cstheme="majorBidi"/>
+                <w:b/>
+                <w:bCs/>
+              </w:rPr>
+            </w:pPr>
+            <w:r>
+              <w:rPr>
+                <w:rFonts w:cstheme="majorBidi"/>
+                <w:b/>
+                <w:bCs/>
+              </w:rPr>
+              <w:t>Uint8_t        PortName</w:t>
+            </w:r>
+          </w:p>
+          <w:p>
+            <w:pPr>
+              <w:rPr>
+                <w:rFonts w:cstheme="majorBidi"/>
+                <w:b/>
+                <w:bCs/>
+              </w:rPr>
+            </w:pPr>
+            <w:r>
+              <w:rPr>
+                <w:rFonts w:cstheme="majorBidi"/>
+                <w:b/>
+                <w:bCs/>
+              </w:rPr>
+              <w:lastRenderedPageBreak/>
+              <w:t>Uint8_t*      RetStatus</w:t>
+            </w:r>
+          </w:p>
+        </w:tc>
+      </w:tr>
+      <w:tr>
+        <w:tc>
+          <w:tcPr>
+            <w:tcW w:w="1908" w:type="dxa"/>
+            <w:shd w:val="clear" w:color="auto" w:fill="E7E6E6" w:themeFill="background2"/>
+          </w:tcPr>
+          <w:p>
+            <w:r>
+              <w:lastRenderedPageBreak/>
+              <w:t>Return Type</w:t>
+            </w:r>
+          </w:p>
+        </w:tc>
+        <w:tc>
+          <w:tcPr>
+            <w:tcW w:w="7668" w:type="dxa"/>
+          </w:tcPr>
+          <w:p>
+            <w:r>
+              <w:t xml:space="preserve"> </w:t>
+            </w:r>
+            <w:r>
+              <w:rPr>
+                <w:b/>
+                <w:bCs/>
+              </w:rPr>
+              <w:t>ERROR_t</w:t>
+            </w:r>
+          </w:p>
+        </w:tc>
+      </w:tr>
+      <w:tr>
+        <w:tc>
+          <w:tcPr>
+            <w:tcW w:w="1908" w:type="dxa"/>
+            <w:shd w:val="clear" w:color="auto" w:fill="E7E6E6" w:themeFill="background2"/>
+          </w:tcPr>
+          <w:p>
+            <w:r>
+              <w:t>Description</w:t>
+            </w:r>
+          </w:p>
+        </w:tc>
+        <w:tc>
+          <w:tcPr>
+            <w:tcW w:w="7668" w:type="dxa"/>
+          </w:tcPr>
+          <w:p>
+            <w:r>
+              <w:t xml:space="preserve">This API shall </w:t>
+            </w:r>
+            <w:r>
+              <w:t>read the status</w:t>
+            </w:r>
+            <w:r>
+              <w:t xml:space="preserve"> </w:t>
+            </w:r>
+            <w:r>
+              <w:t xml:space="preserve">of a certain switch that is connected to the pin number and port name taken as input arguments and assign its status (High/Low) to the pointer taken and return indication of Success/Failure of the reading operation or the validity of inputs. </w:t>
+            </w:r>
+          </w:p>
+        </w:tc>
+      </w:tr>
+    </w:tbl>
+    <w:p>
+      <w:pPr>
+        <w:pStyle w:val="ListParagraph"/>
+        <w:ind w:left="1440"/>
+        <w:rPr>
+          <w:sz w:val="24"/>
+          <w:szCs w:val="24"/>
+        </w:rPr>
+      </w:pPr>
+    </w:p>
     <w:sectPr>
-      <w:headerReference w:type="default" r:id="rId9"/>
-      <w:footerReference w:type="default" r:id="rId10"/>
+      <w:headerReference w:type="default" r:id="rId10"/>
+      <w:footerReference w:type="default" r:id="rId11"/>
       <w:pgSz w:w="12240" w:h="15840"/>
       <w:pgMar w:top="270" w:right="1440" w:bottom="540" w:left="1440" w:header="720" w:footer="720" w:gutter="0"/>
       <w:pgBorders w:offsetFrom="page">
@@ -13298,7 +14379,7 @@
 </file>
 
 <file path=word/endnotes.xml><?xml version="1.0" encoding="utf-8"?>
-<w:endnotes xmlns:wpc="http://schemas.microsoft.com/office/word/2010/wordprocessingCanvas" xmlns:cx="http://schemas.microsoft.com/office/drawing/2014/chartex" xmlns:cx1="http://schemas.microsoft.com/office/drawing/2015/9/8/chartex" xmlns:cx2="http://schemas.microsoft.com/office/drawing/2015/10/21/chartex" xmlns:cx3="http://schemas.microsoft.com/office/drawing/2016/5/9/chartex" xmlns:cx4="http://schemas.microsoft.com/office/drawing/2016/5/10/chartex" xmlns:cx5="http://schemas.microsoft.com/office/drawing/2016/5/11/chartex" xmlns:cx6="http://schemas.microsoft.com/office/drawing/2016/5/12/chartex" xmlns:cx7="http://schemas.microsoft.com/office/drawing/2016/5/13/chartex" xmlns:cx8="http://schemas.microsoft.com/office/drawing/2016/5/14/chartex" xmlns:mc="http://schemas.openxmlformats.org/markup-compatibility/2006" xmlns:aink="http://schemas.microsoft.com/office/drawing/2016/ink" xmlns:am3d="http://schemas.microsoft.com/office/drawing/2017/model3d" xmlns:o="urn:schemas-microsoft-com:office:office" xmlns:r="http://schemas.openxmlformats.org/officeDocument/2006/relationships" xmlns:m="http://schemas.openxmlformats.org/officeDocument/2006/math" xmlns:v="urn:schemas-microsoft-com:vml" xmlns:wp14="http://schemas.microsoft.com/office/word/2010/wordprocessingDrawing" xmlns:wp="http://schemas.openxmlformats.org/drawingml/2006/wordprocessingDrawing" xmlns:w10="urn:schemas-microsoft-com:office:word" xmlns:w="http://schemas.openxmlformats.org/wordprocessingml/2006/main" xmlns:w14="http://schemas.microsoft.com/office/word/2010/wordml" xmlns:w15="http://schemas.microsoft.com/office/word/2012/wordml" xmlns:w16cid="http://schemas.microsoft.com/office/word/2016/wordml/cid" xmlns:w16se="http://schemas.microsoft.com/office/word/2015/wordml/symex" xmlns:wpg="http://schemas.microsoft.com/office/word/2010/wordprocessingGroup" xmlns:wpi="http://schemas.microsoft.com/office/word/2010/wordprocessingInk" xmlns:wne="http://schemas.microsoft.com/office/word/2006/wordml" xmlns:wps="http://schemas.microsoft.com/office/word/2010/wordprocessingShape" mc:Ignorable="w14 w15 w16se w16cid wp14">
+<w:endnotes xmlns:wpc="http://schemas.microsoft.com/office/word/2010/wordprocessingCanvas" xmlns:mc="http://schemas.openxmlformats.org/markup-compatibility/2006" xmlns:o="urn:schemas-microsoft-com:office:office" xmlns:r="http://schemas.openxmlformats.org/officeDocument/2006/relationships" xmlns:m="http://schemas.openxmlformats.org/officeDocument/2006/math" xmlns:v="urn:schemas-microsoft-com:vml" xmlns:wp14="http://schemas.microsoft.com/office/word/2010/wordprocessingDrawing" xmlns:wp="http://schemas.openxmlformats.org/drawingml/2006/wordprocessingDrawing" xmlns:w10="urn:schemas-microsoft-com:office:word" xmlns:w="http://schemas.openxmlformats.org/wordprocessingml/2006/main" xmlns:w14="http://schemas.microsoft.com/office/word/2010/wordml" xmlns:wpg="http://schemas.microsoft.com/office/word/2010/wordprocessingGroup" xmlns:wpi="http://schemas.microsoft.com/office/word/2010/wordprocessingInk" xmlns:wne="http://schemas.microsoft.com/office/word/2006/wordml" xmlns:wps="http://schemas.microsoft.com/office/word/2010/wordprocessingShape" mc:Ignorable="w14 wp14">
   <w:endnote w:type="separator" w:id="-1">
     <w:p>
       <w:pPr>
@@ -13323,7 +14404,7 @@
 </file>
 
 <file path=word/footer1.xml><?xml version="1.0" encoding="utf-8"?>
-<w:ftr xmlns:wpc="http://schemas.microsoft.com/office/word/2010/wordprocessingCanvas" xmlns:cx="http://schemas.microsoft.com/office/drawing/2014/chartex" xmlns:cx1="http://schemas.microsoft.com/office/drawing/2015/9/8/chartex" xmlns:cx2="http://schemas.microsoft.com/office/drawing/2015/10/21/chartex" xmlns:cx3="http://schemas.microsoft.com/office/drawing/2016/5/9/chartex" xmlns:cx4="http://schemas.microsoft.com/office/drawing/2016/5/10/chartex" xmlns:cx5="http://schemas.microsoft.com/office/drawing/2016/5/11/chartex" xmlns:cx6="http://schemas.microsoft.com/office/drawing/2016/5/12/chartex" xmlns:cx7="http://schemas.microsoft.com/office/drawing/2016/5/13/chartex" xmlns:cx8="http://schemas.microsoft.com/office/drawing/2016/5/14/chartex" xmlns:mc="http://schemas.openxmlformats.org/markup-compatibility/2006" xmlns:aink="http://schemas.microsoft.com/office/drawing/2016/ink" xmlns:am3d="http://schemas.microsoft.com/office/drawing/2017/model3d" xmlns:o="urn:schemas-microsoft-com:office:office" xmlns:r="http://schemas.openxmlformats.org/officeDocument/2006/relationships" xmlns:m="http://schemas.openxmlformats.org/officeDocument/2006/math" xmlns:v="urn:schemas-microsoft-com:vml" xmlns:wp14="http://schemas.microsoft.com/office/word/2010/wordprocessingDrawing" xmlns:wp="http://schemas.openxmlformats.org/drawingml/2006/wordprocessingDrawing" xmlns:w10="urn:schemas-microsoft-com:office:word" xmlns:w="http://schemas.openxmlformats.org/wordprocessingml/2006/main" xmlns:w14="http://schemas.microsoft.com/office/word/2010/wordml" xmlns:w15="http://schemas.microsoft.com/office/word/2012/wordml" xmlns:w16cid="http://schemas.microsoft.com/office/word/2016/wordml/cid" xmlns:w16se="http://schemas.microsoft.com/office/word/2015/wordml/symex" xmlns:wpg="http://schemas.microsoft.com/office/word/2010/wordprocessingGroup" xmlns:wpi="http://schemas.microsoft.com/office/word/2010/wordprocessingInk" xmlns:wne="http://schemas.microsoft.com/office/word/2006/wordml" xmlns:wps="http://schemas.microsoft.com/office/word/2010/wordprocessingShape" mc:Ignorable="w14 w15 w16se w16cid wp14">
+<w:ftr xmlns:wpc="http://schemas.microsoft.com/office/word/2010/wordprocessingCanvas" xmlns:mc="http://schemas.openxmlformats.org/markup-compatibility/2006" xmlns:o="urn:schemas-microsoft-com:office:office" xmlns:r="http://schemas.openxmlformats.org/officeDocument/2006/relationships" xmlns:m="http://schemas.openxmlformats.org/officeDocument/2006/math" xmlns:v="urn:schemas-microsoft-com:vml" xmlns:wp14="http://schemas.microsoft.com/office/word/2010/wordprocessingDrawing" xmlns:wp="http://schemas.openxmlformats.org/drawingml/2006/wordprocessingDrawing" xmlns:w10="urn:schemas-microsoft-com:office:word" xmlns:w="http://schemas.openxmlformats.org/wordprocessingml/2006/main" xmlns:w14="http://schemas.microsoft.com/office/word/2010/wordml" xmlns:wpg="http://schemas.microsoft.com/office/word/2010/wordprocessingGroup" xmlns:wpi="http://schemas.microsoft.com/office/word/2010/wordprocessingInk" xmlns:wne="http://schemas.microsoft.com/office/word/2006/wordml" xmlns:wps="http://schemas.microsoft.com/office/word/2010/wordprocessingShape" mc:Ignorable="w14 wp14">
   <w:sdt>
     <w:sdtPr>
       <w:id w:val="374433701"/>
@@ -13356,7 +14437,7 @@
           <w:rPr>
             <w:noProof/>
           </w:rPr>
-          <w:t>10</w:t>
+          <w:t>3</w:t>
         </w:r>
         <w:r>
           <w:rPr>
@@ -13376,7 +14457,7 @@
 </file>
 
 <file path=word/footnotes.xml><?xml version="1.0" encoding="utf-8"?>
-<w:footnotes xmlns:wpc="http://schemas.microsoft.com/office/word/2010/wordprocessingCanvas" xmlns:cx="http://schemas.microsoft.com/office/drawing/2014/chartex" xmlns:cx1="http://schemas.microsoft.com/office/drawing/2015/9/8/chartex" xmlns:cx2="http://schemas.microsoft.com/office/drawing/2015/10/21/chartex" xmlns:cx3="http://schemas.microsoft.com/office/drawing/2016/5/9/chartex" xmlns:cx4="http://schemas.microsoft.com/office/drawing/2016/5/10/chartex" xmlns:cx5="http://schemas.microsoft.com/office/drawing/2016/5/11/chartex" xmlns:cx6="http://schemas.microsoft.com/office/drawing/2016/5/12/chartex" xmlns:cx7="http://schemas.microsoft.com/office/drawing/2016/5/13/chartex" xmlns:cx8="http://schemas.microsoft.com/office/drawing/2016/5/14/chartex" xmlns:mc="http://schemas.openxmlformats.org/markup-compatibility/2006" xmlns:aink="http://schemas.microsoft.com/office/drawing/2016/ink" xmlns:am3d="http://schemas.microsoft.com/office/drawing/2017/model3d" xmlns:o="urn:schemas-microsoft-com:office:office" xmlns:r="http://schemas.openxmlformats.org/officeDocument/2006/relationships" xmlns:m="http://schemas.openxmlformats.org/officeDocument/2006/math" xmlns:v="urn:schemas-microsoft-com:vml" xmlns:wp14="http://schemas.microsoft.com/office/word/2010/wordprocessingDrawing" xmlns:wp="http://schemas.openxmlformats.org/drawingml/2006/wordprocessingDrawing" xmlns:w10="urn:schemas-microsoft-com:office:word" xmlns:w="http://schemas.openxmlformats.org/wordprocessingml/2006/main" xmlns:w14="http://schemas.microsoft.com/office/word/2010/wordml" xmlns:w15="http://schemas.microsoft.com/office/word/2012/wordml" xmlns:w16cid="http://schemas.microsoft.com/office/word/2016/wordml/cid" xmlns:w16se="http://schemas.microsoft.com/office/word/2015/wordml/symex" xmlns:wpg="http://schemas.microsoft.com/office/word/2010/wordprocessingGroup" xmlns:wpi="http://schemas.microsoft.com/office/word/2010/wordprocessingInk" xmlns:wne="http://schemas.microsoft.com/office/word/2006/wordml" xmlns:wps="http://schemas.microsoft.com/office/word/2010/wordprocessingShape" mc:Ignorable="w14 w15 w16se w16cid wp14">
+<w:footnotes xmlns:wpc="http://schemas.microsoft.com/office/word/2010/wordprocessingCanvas" xmlns:mc="http://schemas.openxmlformats.org/markup-compatibility/2006" xmlns:o="urn:schemas-microsoft-com:office:office" xmlns:r="http://schemas.openxmlformats.org/officeDocument/2006/relationships" xmlns:m="http://schemas.openxmlformats.org/officeDocument/2006/math" xmlns:v="urn:schemas-microsoft-com:vml" xmlns:wp14="http://schemas.microsoft.com/office/word/2010/wordprocessingDrawing" xmlns:wp="http://schemas.openxmlformats.org/drawingml/2006/wordprocessingDrawing" xmlns:w10="urn:schemas-microsoft-com:office:word" xmlns:w="http://schemas.openxmlformats.org/wordprocessingml/2006/main" xmlns:w14="http://schemas.microsoft.com/office/word/2010/wordml" xmlns:wpg="http://schemas.microsoft.com/office/word/2010/wordprocessingGroup" xmlns:wpi="http://schemas.microsoft.com/office/word/2010/wordprocessingInk" xmlns:wne="http://schemas.microsoft.com/office/word/2006/wordml" xmlns:wps="http://schemas.microsoft.com/office/word/2010/wordprocessingShape" mc:Ignorable="w14 wp14">
   <w:footnote w:type="separator" w:id="-1">
     <w:p>
       <w:pPr>
@@ -13401,7 +14482,7 @@
 </file>
 
 <file path=word/header1.xml><?xml version="1.0" encoding="utf-8"?>
-<w:hdr xmlns:wpc="http://schemas.microsoft.com/office/word/2010/wordprocessingCanvas" xmlns:cx="http://schemas.microsoft.com/office/drawing/2014/chartex" xmlns:cx1="http://schemas.microsoft.com/office/drawing/2015/9/8/chartex" xmlns:cx2="http://schemas.microsoft.com/office/drawing/2015/10/21/chartex" xmlns:cx3="http://schemas.microsoft.com/office/drawing/2016/5/9/chartex" xmlns:cx4="http://schemas.microsoft.com/office/drawing/2016/5/10/chartex" xmlns:cx5="http://schemas.microsoft.com/office/drawing/2016/5/11/chartex" xmlns:cx6="http://schemas.microsoft.com/office/drawing/2016/5/12/chartex" xmlns:cx7="http://schemas.microsoft.com/office/drawing/2016/5/13/chartex" xmlns:cx8="http://schemas.microsoft.com/office/drawing/2016/5/14/chartex" xmlns:mc="http://schemas.openxmlformats.org/markup-compatibility/2006" xmlns:aink="http://schemas.microsoft.com/office/drawing/2016/ink" xmlns:am3d="http://schemas.microsoft.com/office/drawing/2017/model3d" xmlns:o="urn:schemas-microsoft-com:office:office" xmlns:r="http://schemas.openxmlformats.org/officeDocument/2006/relationships" xmlns:m="http://schemas.openxmlformats.org/officeDocument/2006/math" xmlns:v="urn:schemas-microsoft-com:vml" xmlns:wp14="http://schemas.microsoft.com/office/word/2010/wordprocessingDrawing" xmlns:wp="http://schemas.openxmlformats.org/drawingml/2006/wordprocessingDrawing" xmlns:w10="urn:schemas-microsoft-com:office:word" xmlns:w="http://schemas.openxmlformats.org/wordprocessingml/2006/main" xmlns:w14="http://schemas.microsoft.com/office/word/2010/wordml" xmlns:w15="http://schemas.microsoft.com/office/word/2012/wordml" xmlns:w16cid="http://schemas.microsoft.com/office/word/2016/wordml/cid" xmlns:w16se="http://schemas.microsoft.com/office/word/2015/wordml/symex" xmlns:wpg="http://schemas.microsoft.com/office/word/2010/wordprocessingGroup" xmlns:wpi="http://schemas.microsoft.com/office/word/2010/wordprocessingInk" xmlns:wne="http://schemas.microsoft.com/office/word/2006/wordml" xmlns:wps="http://schemas.microsoft.com/office/word/2010/wordprocessingShape" mc:Ignorable="w14 w15 w16se w16cid wp14">
+<w:hdr xmlns:wpc="http://schemas.microsoft.com/office/word/2010/wordprocessingCanvas" xmlns:mc="http://schemas.openxmlformats.org/markup-compatibility/2006" xmlns:o="urn:schemas-microsoft-com:office:office" xmlns:r="http://schemas.openxmlformats.org/officeDocument/2006/relationships" xmlns:m="http://schemas.openxmlformats.org/officeDocument/2006/math" xmlns:v="urn:schemas-microsoft-com:vml" xmlns:wp14="http://schemas.microsoft.com/office/word/2010/wordprocessingDrawing" xmlns:wp="http://schemas.openxmlformats.org/drawingml/2006/wordprocessingDrawing" xmlns:w10="urn:schemas-microsoft-com:office:word" xmlns:w="http://schemas.openxmlformats.org/wordprocessingml/2006/main" xmlns:w14="http://schemas.microsoft.com/office/word/2010/wordml" xmlns:wpg="http://schemas.microsoft.com/office/word/2010/wordprocessingGroup" xmlns:wpi="http://schemas.microsoft.com/office/word/2010/wordprocessingInk" xmlns:wne="http://schemas.microsoft.com/office/word/2006/wordml" xmlns:wps="http://schemas.microsoft.com/office/word/2010/wordprocessingShape" mc:Ignorable="w14 wp14">
   <w:tbl>
     <w:tblPr>
       <w:tblStyle w:val="TableGrid"/>
@@ -13561,7 +14642,7 @@
               <w:sz w:val="24"/>
               <w:szCs w:val="24"/>
             </w:rPr>
-            <w:t>1.0</w:t>
+            <w:t>1.1</w:t>
           </w:r>
         </w:p>
       </w:tc>
@@ -13594,7 +14675,7 @@
               <w:sz w:val="24"/>
               <w:szCs w:val="24"/>
             </w:rPr>
-            <w:t>8</w:t>
+            <w:t>9</w:t>
           </w:r>
           <w:r>
             <w:rPr>
@@ -13698,8 +14779,8 @@
 </file>
 
 <file path=word/numbering.xml><?xml version="1.0" encoding="utf-8"?>
-<w:numbering xmlns:wpc="http://schemas.microsoft.com/office/word/2010/wordprocessingCanvas" xmlns:cx="http://schemas.microsoft.com/office/drawing/2014/chartex" xmlns:cx1="http://schemas.microsoft.com/office/drawing/2015/9/8/chartex" xmlns:cx2="http://schemas.microsoft.com/office/drawing/2015/10/21/chartex" xmlns:cx3="http://schemas.microsoft.com/office/drawing/2016/5/9/chartex" xmlns:cx4="http://schemas.microsoft.com/office/drawing/2016/5/10/chartex" xmlns:cx5="http://schemas.microsoft.com/office/drawing/2016/5/11/chartex" xmlns:cx6="http://schemas.microsoft.com/office/drawing/2016/5/12/chartex" xmlns:cx7="http://schemas.microsoft.com/office/drawing/2016/5/13/chartex" xmlns:cx8="http://schemas.microsoft.com/office/drawing/2016/5/14/chartex" xmlns:mc="http://schemas.openxmlformats.org/markup-compatibility/2006" xmlns:aink="http://schemas.microsoft.com/office/drawing/2016/ink" xmlns:am3d="http://schemas.microsoft.com/office/drawing/2017/model3d" xmlns:o="urn:schemas-microsoft-com:office:office" xmlns:r="http://schemas.openxmlformats.org/officeDocument/2006/relationships" xmlns:m="http://schemas.openxmlformats.org/officeDocument/2006/math" xmlns:v="urn:schemas-microsoft-com:vml" xmlns:wp14="http://schemas.microsoft.com/office/word/2010/wordprocessingDrawing" xmlns:wp="http://schemas.openxmlformats.org/drawingml/2006/wordprocessingDrawing" xmlns:w10="urn:schemas-microsoft-com:office:word" xmlns:w="http://schemas.openxmlformats.org/wordprocessingml/2006/main" xmlns:w14="http://schemas.microsoft.com/office/word/2010/wordml" xmlns:w15="http://schemas.microsoft.com/office/word/2012/wordml" xmlns:w16cid="http://schemas.microsoft.com/office/word/2016/wordml/cid" xmlns:w16se="http://schemas.microsoft.com/office/word/2015/wordml/symex" xmlns:wpg="http://schemas.microsoft.com/office/word/2010/wordprocessingGroup" xmlns:wpi="http://schemas.microsoft.com/office/word/2010/wordprocessingInk" xmlns:wne="http://schemas.microsoft.com/office/word/2006/wordml" xmlns:wps="http://schemas.microsoft.com/office/word/2010/wordprocessingShape" mc:Ignorable="w14 w15 w16se w16cid wp14">
-  <w:abstractNum w:abstractNumId="0" w15:restartNumberingAfterBreak="0">
+<w:numbering xmlns:wpc="http://schemas.microsoft.com/office/word/2010/wordprocessingCanvas" xmlns:mc="http://schemas.openxmlformats.org/markup-compatibility/2006" xmlns:o="urn:schemas-microsoft-com:office:office" xmlns:r="http://schemas.openxmlformats.org/officeDocument/2006/relationships" xmlns:m="http://schemas.openxmlformats.org/officeDocument/2006/math" xmlns:v="urn:schemas-microsoft-com:vml" xmlns:wp14="http://schemas.microsoft.com/office/word/2010/wordprocessingDrawing" xmlns:wp="http://schemas.openxmlformats.org/drawingml/2006/wordprocessingDrawing" xmlns:w10="urn:schemas-microsoft-com:office:word" xmlns:w="http://schemas.openxmlformats.org/wordprocessingml/2006/main" xmlns:w14="http://schemas.microsoft.com/office/word/2010/wordml" xmlns:wpg="http://schemas.microsoft.com/office/word/2010/wordprocessingGroup" xmlns:wpi="http://schemas.microsoft.com/office/word/2010/wordprocessingInk" xmlns:wne="http://schemas.microsoft.com/office/word/2006/wordml" xmlns:wps="http://schemas.microsoft.com/office/word/2010/wordprocessingShape" mc:Ignorable="w14 wp14">
+  <w:abstractNum w:abstractNumId="0">
     <w:nsid w:val="13FF52D4"/>
     <w:multiLevelType w:val="multilevel"/>
     <w:tmpl w:val="F03CF038"/>
@@ -13820,7 +14901,7 @@
       </w:rPr>
     </w:lvl>
   </w:abstractNum>
-  <w:abstractNum w:abstractNumId="1" w15:restartNumberingAfterBreak="0">
+  <w:abstractNum w:abstractNumId="1">
     <w:nsid w:val="1EA31439"/>
     <w:multiLevelType w:val="hybridMultilevel"/>
     <w:tmpl w:val="F1F26578"/>
@@ -13933,7 +15014,7 @@
       </w:rPr>
     </w:lvl>
   </w:abstractNum>
-  <w:abstractNum w:abstractNumId="2" w15:restartNumberingAfterBreak="0">
+  <w:abstractNum w:abstractNumId="2">
     <w:nsid w:val="23495F24"/>
     <w:multiLevelType w:val="hybridMultilevel"/>
     <w:tmpl w:val="766A5930"/>
@@ -14046,7 +15127,7 @@
       </w:rPr>
     </w:lvl>
   </w:abstractNum>
-  <w:abstractNum w:abstractNumId="3" w15:restartNumberingAfterBreak="0">
+  <w:abstractNum w:abstractNumId="3">
     <w:nsid w:val="30CC4C8F"/>
     <w:multiLevelType w:val="hybridMultilevel"/>
     <w:tmpl w:val="3C8E7872"/>
@@ -14159,7 +15240,7 @@
       </w:rPr>
     </w:lvl>
   </w:abstractNum>
-  <w:abstractNum w:abstractNumId="4" w15:restartNumberingAfterBreak="0">
+  <w:abstractNum w:abstractNumId="4">
     <w:nsid w:val="331A34DC"/>
     <w:multiLevelType w:val="hybridMultilevel"/>
     <w:tmpl w:val="8080235E"/>
@@ -14248,7 +15329,7 @@
       </w:pPr>
     </w:lvl>
   </w:abstractNum>
-  <w:abstractNum w:abstractNumId="5" w15:restartNumberingAfterBreak="0">
+  <w:abstractNum w:abstractNumId="5">
     <w:nsid w:val="33D65CF5"/>
     <w:multiLevelType w:val="multilevel"/>
     <w:tmpl w:val="5CC8BB6C"/>
@@ -14369,7 +15450,7 @@
       </w:rPr>
     </w:lvl>
   </w:abstractNum>
-  <w:abstractNum w:abstractNumId="6" w15:restartNumberingAfterBreak="0">
+  <w:abstractNum w:abstractNumId="6">
     <w:nsid w:val="3E910429"/>
     <w:multiLevelType w:val="multilevel"/>
     <w:tmpl w:val="5CC8BB6C"/>
@@ -14490,7 +15571,7 @@
       </w:rPr>
     </w:lvl>
   </w:abstractNum>
-  <w:abstractNum w:abstractNumId="7" w15:restartNumberingAfterBreak="0">
+  <w:abstractNum w:abstractNumId="7">
     <w:nsid w:val="3FD800DC"/>
     <w:multiLevelType w:val="multilevel"/>
     <w:tmpl w:val="5CC8BB6C"/>
@@ -14611,7 +15692,7 @@
       </w:rPr>
     </w:lvl>
   </w:abstractNum>
-  <w:abstractNum w:abstractNumId="8" w15:restartNumberingAfterBreak="0">
+  <w:abstractNum w:abstractNumId="8">
     <w:nsid w:val="40BF28FA"/>
     <w:multiLevelType w:val="hybridMultilevel"/>
     <w:tmpl w:val="5CBE75D2"/>
@@ -14724,7 +15805,120 @@
       </w:rPr>
     </w:lvl>
   </w:abstractNum>
-  <w:abstractNum w:abstractNumId="9" w15:restartNumberingAfterBreak="0">
+  <w:abstractNum w:abstractNumId="9">
+    <w:nsid w:val="4DE4677B"/>
+    <w:multiLevelType w:val="hybridMultilevel"/>
+    <w:tmpl w:val="5D282AB6"/>
+    <w:lvl w:ilvl="0" w:tplc="04090003">
+      <w:start w:val="1"/>
+      <w:numFmt w:val="bullet"/>
+      <w:lvlText w:val="o"/>
+      <w:lvlJc w:val="left"/>
+      <w:pPr>
+        <w:ind w:left="1440" w:hanging="360"/>
+      </w:pPr>
+      <w:rPr>
+        <w:rFonts w:ascii="Courier New" w:hAnsi="Courier New" w:cs="Courier New" w:hint="default"/>
+      </w:rPr>
+    </w:lvl>
+    <w:lvl w:ilvl="1" w:tplc="08090003" w:tentative="1">
+      <w:start w:val="1"/>
+      <w:numFmt w:val="bullet"/>
+      <w:lvlText w:val="o"/>
+      <w:lvlJc w:val="left"/>
+      <w:pPr>
+        <w:ind w:left="2160" w:hanging="360"/>
+      </w:pPr>
+      <w:rPr>
+        <w:rFonts w:ascii="Courier New" w:hAnsi="Courier New" w:cs="Courier New" w:hint="default"/>
+      </w:rPr>
+    </w:lvl>
+    <w:lvl w:ilvl="2" w:tplc="08090005" w:tentative="1">
+      <w:start w:val="1"/>
+      <w:numFmt w:val="bullet"/>
+      <w:lvlText w:val=""/>
+      <w:lvlJc w:val="left"/>
+      <w:pPr>
+        <w:ind w:left="2880" w:hanging="360"/>
+      </w:pPr>
+      <w:rPr>
+        <w:rFonts w:ascii="Wingdings" w:hAnsi="Wingdings" w:hint="default"/>
+      </w:rPr>
+    </w:lvl>
+    <w:lvl w:ilvl="3" w:tplc="08090001" w:tentative="1">
+      <w:start w:val="1"/>
+      <w:numFmt w:val="bullet"/>
+      <w:lvlText w:val=""/>
+      <w:lvlJc w:val="left"/>
+      <w:pPr>
+        <w:ind w:left="3600" w:hanging="360"/>
+      </w:pPr>
+      <w:rPr>
+        <w:rFonts w:ascii="Symbol" w:hAnsi="Symbol" w:hint="default"/>
+      </w:rPr>
+    </w:lvl>
+    <w:lvl w:ilvl="4" w:tplc="08090003" w:tentative="1">
+      <w:start w:val="1"/>
+      <w:numFmt w:val="bullet"/>
+      <w:lvlText w:val="o"/>
+      <w:lvlJc w:val="left"/>
+      <w:pPr>
+        <w:ind w:left="4320" w:hanging="360"/>
+      </w:pPr>
+      <w:rPr>
+        <w:rFonts w:ascii="Courier New" w:hAnsi="Courier New" w:cs="Courier New" w:hint="default"/>
+      </w:rPr>
+    </w:lvl>
+    <w:lvl w:ilvl="5" w:tplc="08090005" w:tentative="1">
+      <w:start w:val="1"/>
+      <w:numFmt w:val="bullet"/>
+      <w:lvlText w:val=""/>
+      <w:lvlJc w:val="left"/>
+      <w:pPr>
+        <w:ind w:left="5040" w:hanging="360"/>
+      </w:pPr>
+      <w:rPr>
+        <w:rFonts w:ascii="Wingdings" w:hAnsi="Wingdings" w:hint="default"/>
+      </w:rPr>
+    </w:lvl>
+    <w:lvl w:ilvl="6" w:tplc="08090001" w:tentative="1">
+      <w:start w:val="1"/>
+      <w:numFmt w:val="bullet"/>
+      <w:lvlText w:val=""/>
+      <w:lvlJc w:val="left"/>
+      <w:pPr>
+        <w:ind w:left="5760" w:hanging="360"/>
+      </w:pPr>
+      <w:rPr>
+        <w:rFonts w:ascii="Symbol" w:hAnsi="Symbol" w:hint="default"/>
+      </w:rPr>
+    </w:lvl>
+    <w:lvl w:ilvl="7" w:tplc="08090003" w:tentative="1">
+      <w:start w:val="1"/>
+      <w:numFmt w:val="bullet"/>
+      <w:lvlText w:val="o"/>
+      <w:lvlJc w:val="left"/>
+      <w:pPr>
+        <w:ind w:left="6480" w:hanging="360"/>
+      </w:pPr>
+      <w:rPr>
+        <w:rFonts w:ascii="Courier New" w:hAnsi="Courier New" w:cs="Courier New" w:hint="default"/>
+      </w:rPr>
+    </w:lvl>
+    <w:lvl w:ilvl="8" w:tplc="08090005" w:tentative="1">
+      <w:start w:val="1"/>
+      <w:numFmt w:val="bullet"/>
+      <w:lvlText w:val=""/>
+      <w:lvlJc w:val="left"/>
+      <w:pPr>
+        <w:ind w:left="7200" w:hanging="360"/>
+      </w:pPr>
+      <w:rPr>
+        <w:rFonts w:ascii="Wingdings" w:hAnsi="Wingdings" w:hint="default"/>
+      </w:rPr>
+    </w:lvl>
+  </w:abstractNum>
+  <w:abstractNum w:abstractNumId="10">
     <w:nsid w:val="55E7492C"/>
     <w:multiLevelType w:val="hybridMultilevel"/>
     <w:tmpl w:val="A4B65B20"/>
@@ -14813,7 +16007,7 @@
       </w:pPr>
     </w:lvl>
   </w:abstractNum>
-  <w:abstractNum w:abstractNumId="10" w15:restartNumberingAfterBreak="0">
+  <w:abstractNum w:abstractNumId="11">
     <w:nsid w:val="5F992ABB"/>
     <w:multiLevelType w:val="hybridMultilevel"/>
     <w:tmpl w:val="7D2C8728"/>
@@ -14926,7 +16120,7 @@
       </w:rPr>
     </w:lvl>
   </w:abstractNum>
-  <w:abstractNum w:abstractNumId="11" w15:restartNumberingAfterBreak="0">
+  <w:abstractNum w:abstractNumId="12">
     <w:nsid w:val="74E837F6"/>
     <w:multiLevelType w:val="hybridMultilevel"/>
     <w:tmpl w:val="19A2BE18"/>
@@ -15046,10 +16240,10 @@
     <w:abstractNumId w:val="4"/>
   </w:num>
   <w:num w:numId="3">
-    <w:abstractNumId w:val="10"/>
+    <w:abstractNumId w:val="11"/>
   </w:num>
   <w:num w:numId="4">
-    <w:abstractNumId w:val="10"/>
+    <w:abstractNumId w:val="11"/>
   </w:num>
   <w:num w:numId="5">
     <w:abstractNumId w:val="0"/>
@@ -15058,13 +16252,13 @@
     <w:abstractNumId w:val="7"/>
   </w:num>
   <w:num w:numId="7">
-    <w:abstractNumId w:val="10"/>
+    <w:abstractNumId w:val="11"/>
   </w:num>
   <w:num w:numId="8">
     <w:abstractNumId w:val="1"/>
   </w:num>
   <w:num w:numId="9">
-    <w:abstractNumId w:val="11"/>
+    <w:abstractNumId w:val="12"/>
   </w:num>
   <w:num w:numId="10">
     <w:abstractNumId w:val="6"/>
@@ -15079,13 +16273,16 @@
     <w:abstractNumId w:val="5"/>
   </w:num>
   <w:num w:numId="14">
+    <w:abstractNumId w:val="10"/>
+  </w:num>
+  <w:num w:numId="15">
     <w:abstractNumId w:val="9"/>
   </w:num>
 </w:numbering>
 </file>
 
 <file path=word/styles.xml><?xml version="1.0" encoding="utf-8"?>
-<w:styles xmlns:mc="http://schemas.openxmlformats.org/markup-compatibility/2006" xmlns:r="http://schemas.openxmlformats.org/officeDocument/2006/relationships" xmlns:w="http://schemas.openxmlformats.org/wordprocessingml/2006/main" xmlns:w14="http://schemas.microsoft.com/office/word/2010/wordml" xmlns:w15="http://schemas.microsoft.com/office/word/2012/wordml" xmlns:w16cid="http://schemas.microsoft.com/office/word/2016/wordml/cid" xmlns:w16se="http://schemas.microsoft.com/office/word/2015/wordml/symex" mc:Ignorable="w14 w15 w16se w16cid">
+<w:styles xmlns:mc="http://schemas.openxmlformats.org/markup-compatibility/2006" xmlns:r="http://schemas.openxmlformats.org/officeDocument/2006/relationships" xmlns:w="http://schemas.openxmlformats.org/wordprocessingml/2006/main" xmlns:w14="http://schemas.microsoft.com/office/word/2010/wordml" mc:Ignorable="w14">
   <w:docDefaults>
     <w:rPrDefault>
       <w:rPr>
@@ -15101,383 +16298,144 @@
       </w:pPr>
     </w:pPrDefault>
   </w:docDefaults>
-  <w:latentStyles w:defLockedState="0" w:defUIPriority="99" w:defSemiHidden="0" w:defUnhideWhenUsed="0" w:defQFormat="0" w:count="376">
-    <w:lsdException w:name="Normal" w:uiPriority="0" w:qFormat="1"/>
-    <w:lsdException w:name="heading 1" w:uiPriority="9" w:qFormat="1"/>
-    <w:lsdException w:name="heading 2" w:semiHidden="1" w:uiPriority="9" w:unhideWhenUsed="1" w:qFormat="1"/>
-    <w:lsdException w:name="heading 3" w:semiHidden="1" w:uiPriority="9" w:unhideWhenUsed="1" w:qFormat="1"/>
-    <w:lsdException w:name="heading 4" w:semiHidden="1" w:uiPriority="9" w:unhideWhenUsed="1" w:qFormat="1"/>
-    <w:lsdException w:name="heading 5" w:semiHidden="1" w:uiPriority="9" w:unhideWhenUsed="1" w:qFormat="1"/>
-    <w:lsdException w:name="heading 6" w:semiHidden="1" w:uiPriority="9" w:unhideWhenUsed="1" w:qFormat="1"/>
-    <w:lsdException w:name="heading 7" w:semiHidden="1" w:uiPriority="9" w:unhideWhenUsed="1" w:qFormat="1"/>
-    <w:lsdException w:name="heading 8" w:semiHidden="1" w:uiPriority="9" w:unhideWhenUsed="1" w:qFormat="1"/>
-    <w:lsdException w:name="heading 9" w:semiHidden="1" w:uiPriority="9" w:unhideWhenUsed="1" w:qFormat="1"/>
-    <w:lsdException w:name="index 1" w:semiHidden="1" w:unhideWhenUsed="1"/>
-    <w:lsdException w:name="index 2" w:semiHidden="1" w:unhideWhenUsed="1"/>
-    <w:lsdException w:name="index 3" w:semiHidden="1" w:unhideWhenUsed="1"/>
-    <w:lsdException w:name="index 4" w:semiHidden="1" w:unhideWhenUsed="1"/>
-    <w:lsdException w:name="index 5" w:semiHidden="1" w:unhideWhenUsed="1"/>
-    <w:lsdException w:name="index 6" w:semiHidden="1" w:unhideWhenUsed="1"/>
-    <w:lsdException w:name="index 7" w:semiHidden="1" w:unhideWhenUsed="1"/>
-    <w:lsdException w:name="index 8" w:semiHidden="1" w:unhideWhenUsed="1"/>
-    <w:lsdException w:name="index 9" w:semiHidden="1" w:unhideWhenUsed="1"/>
-    <w:lsdException w:name="toc 1" w:semiHidden="1" w:uiPriority="39" w:unhideWhenUsed="1"/>
-    <w:lsdException w:name="toc 2" w:semiHidden="1" w:uiPriority="39" w:unhideWhenUsed="1"/>
-    <w:lsdException w:name="toc 3" w:semiHidden="1" w:uiPriority="39" w:unhideWhenUsed="1"/>
-    <w:lsdException w:name="toc 4" w:semiHidden="1" w:uiPriority="39" w:unhideWhenUsed="1"/>
-    <w:lsdException w:name="toc 5" w:semiHidden="1" w:uiPriority="39" w:unhideWhenUsed="1"/>
-    <w:lsdException w:name="toc 6" w:semiHidden="1" w:uiPriority="39" w:unhideWhenUsed="1"/>
-    <w:lsdException w:name="toc 7" w:semiHidden="1" w:uiPriority="39" w:unhideWhenUsed="1"/>
-    <w:lsdException w:name="toc 8" w:semiHidden="1" w:uiPriority="39" w:unhideWhenUsed="1"/>
-    <w:lsdException w:name="toc 9" w:semiHidden="1" w:uiPriority="39" w:unhideWhenUsed="1"/>
-    <w:lsdException w:name="Normal Indent" w:semiHidden="1" w:unhideWhenUsed="1"/>
-    <w:lsdException w:name="footnote text" w:semiHidden="1" w:unhideWhenUsed="1"/>
-    <w:lsdException w:name="annotation text" w:semiHidden="1" w:unhideWhenUsed="1"/>
-    <w:lsdException w:name="header" w:semiHidden="1" w:unhideWhenUsed="1"/>
-    <w:lsdException w:name="footer" w:semiHidden="1" w:unhideWhenUsed="1"/>
-    <w:lsdException w:name="index heading" w:semiHidden="1" w:unhideWhenUsed="1"/>
-    <w:lsdException w:name="caption" w:semiHidden="1" w:uiPriority="35" w:unhideWhenUsed="1" w:qFormat="1"/>
-    <w:lsdException w:name="table of figures" w:semiHidden="1" w:unhideWhenUsed="1"/>
-    <w:lsdException w:name="envelope address" w:semiHidden="1" w:unhideWhenUsed="1"/>
-    <w:lsdException w:name="envelope return" w:semiHidden="1" w:unhideWhenUsed="1"/>
-    <w:lsdException w:name="footnote reference" w:semiHidden="1" w:unhideWhenUsed="1"/>
-    <w:lsdException w:name="annotation reference" w:semiHidden="1" w:unhideWhenUsed="1"/>
-    <w:lsdException w:name="line number" w:semiHidden="1" w:unhideWhenUsed="1"/>
-    <w:lsdException w:name="page number" w:semiHidden="1" w:unhideWhenUsed="1"/>
-    <w:lsdException w:name="endnote reference" w:semiHidden="1" w:unhideWhenUsed="1"/>
-    <w:lsdException w:name="endnote text" w:semiHidden="1" w:unhideWhenUsed="1"/>
-    <w:lsdException w:name="table of authorities" w:semiHidden="1" w:unhideWhenUsed="1"/>
-    <w:lsdException w:name="macro" w:semiHidden="1" w:unhideWhenUsed="1"/>
-    <w:lsdException w:name="toa heading" w:semiHidden="1" w:unhideWhenUsed="1"/>
-    <w:lsdException w:name="List" w:semiHidden="1" w:unhideWhenUsed="1"/>
-    <w:lsdException w:name="List Bullet" w:semiHidden="1" w:unhideWhenUsed="1"/>
-    <w:lsdException w:name="List Number" w:semiHidden="1" w:unhideWhenUsed="1"/>
-    <w:lsdException w:name="List 2" w:semiHidden="1" w:unhideWhenUsed="1"/>
-    <w:lsdException w:name="List 3" w:semiHidden="1" w:unhideWhenUsed="1"/>
-    <w:lsdException w:name="List 4" w:semiHidden="1" w:unhideWhenUsed="1"/>
-    <w:lsdException w:name="List 5" w:semiHidden="1" w:unhideWhenUsed="1"/>
-    <w:lsdException w:name="List Bullet 2" w:semiHidden="1" w:unhideWhenUsed="1"/>
-    <w:lsdException w:name="List Bullet 3" w:semiHidden="1" w:unhideWhenUsed="1"/>
-    <w:lsdException w:name="List Bullet 4" w:semiHidden="1" w:unhideWhenUsed="1"/>
-    <w:lsdException w:name="List Bullet 5" w:semiHidden="1" w:unhideWhenUsed="1"/>
-    <w:lsdException w:name="List Number 2" w:semiHidden="1" w:unhideWhenUsed="1"/>
-    <w:lsdException w:name="List Number 3" w:semiHidden="1" w:unhideWhenUsed="1"/>
-    <w:lsdException w:name="List Number 4" w:semiHidden="1" w:unhideWhenUsed="1"/>
-    <w:lsdException w:name="List Number 5" w:semiHidden="1" w:unhideWhenUsed="1"/>
-    <w:lsdException w:name="Title" w:uiPriority="10" w:qFormat="1"/>
-    <w:lsdException w:name="Closing" w:semiHidden="1" w:unhideWhenUsed="1"/>
-    <w:lsdException w:name="Signature" w:semiHidden="1" w:unhideWhenUsed="1"/>
-    <w:lsdException w:name="Default Paragraph Font" w:semiHidden="1" w:uiPriority="1" w:unhideWhenUsed="1"/>
-    <w:lsdException w:name="Body Text" w:semiHidden="1" w:unhideWhenUsed="1"/>
-    <w:lsdException w:name="Body Text Indent" w:semiHidden="1" w:unhideWhenUsed="1"/>
-    <w:lsdException w:name="List Continue" w:semiHidden="1" w:unhideWhenUsed="1"/>
-    <w:lsdException w:name="List Continue 2" w:semiHidden="1" w:unhideWhenUsed="1"/>
-    <w:lsdException w:name="List Continue 3" w:semiHidden="1" w:unhideWhenUsed="1"/>
-    <w:lsdException w:name="List Continue 4" w:semiHidden="1" w:unhideWhenUsed="1"/>
-    <w:lsdException w:name="List Continue 5" w:semiHidden="1" w:unhideWhenUsed="1"/>
-    <w:lsdException w:name="Message Header" w:semiHidden="1" w:unhideWhenUsed="1"/>
-    <w:lsdException w:name="Subtitle" w:uiPriority="11" w:qFormat="1"/>
-    <w:lsdException w:name="Salutation" w:semiHidden="1" w:unhideWhenUsed="1"/>
-    <w:lsdException w:name="Date" w:semiHidden="1" w:unhideWhenUsed="1"/>
-    <w:lsdException w:name="Body Text First Indent" w:semiHidden="1" w:unhideWhenUsed="1"/>
-    <w:lsdException w:name="Body Text First Indent 2" w:semiHidden="1" w:unhideWhenUsed="1"/>
-    <w:lsdException w:name="Note Heading" w:semiHidden="1" w:unhideWhenUsed="1"/>
-    <w:lsdException w:name="Body Text 2" w:semiHidden="1" w:unhideWhenUsed="1"/>
-    <w:lsdException w:name="Body Text 3" w:semiHidden="1" w:unhideWhenUsed="1"/>
-    <w:lsdException w:name="Body Text Indent 2" w:semiHidden="1" w:unhideWhenUsed="1"/>
-    <w:lsdException w:name="Body Text Indent 3" w:semiHidden="1" w:unhideWhenUsed="1"/>
-    <w:lsdException w:name="Block Text" w:semiHidden="1" w:unhideWhenUsed="1"/>
-    <w:lsdException w:name="Hyperlink" w:semiHidden="1" w:unhideWhenUsed="1"/>
-    <w:lsdException w:name="FollowedHyperlink" w:semiHidden="1" w:unhideWhenUsed="1"/>
-    <w:lsdException w:name="Strong" w:uiPriority="22" w:qFormat="1"/>
-    <w:lsdException w:name="Emphasis" w:uiPriority="20" w:qFormat="1"/>
-    <w:lsdException w:name="Document Map" w:semiHidden="1" w:unhideWhenUsed="1"/>
-    <w:lsdException w:name="Plain Text" w:semiHidden="1" w:unhideWhenUsed="1"/>
-    <w:lsdException w:name="E-mail Signature" w:semiHidden="1" w:unhideWhenUsed="1"/>
-    <w:lsdException w:name="HTML Top of Form" w:semiHidden="1" w:unhideWhenUsed="1"/>
-    <w:lsdException w:name="HTML Bottom of Form" w:semiHidden="1" w:unhideWhenUsed="1"/>
-    <w:lsdException w:name="Normal (Web)" w:semiHidden="1" w:unhideWhenUsed="1"/>
-    <w:lsdException w:name="HTML Acronym" w:semiHidden="1" w:unhideWhenUsed="1"/>
-    <w:lsdException w:name="HTML Address" w:semiHidden="1" w:unhideWhenUsed="1"/>
-    <w:lsdException w:name="HTML Cite" w:semiHidden="1" w:unhideWhenUsed="1"/>
-    <w:lsdException w:name="HTML Code" w:semiHidden="1" w:unhideWhenUsed="1"/>
-    <w:lsdException w:name="HTML Definition" w:semiHidden="1" w:unhideWhenUsed="1"/>
-    <w:lsdException w:name="HTML Keyboard" w:semiHidden="1" w:unhideWhenUsed="1"/>
-    <w:lsdException w:name="HTML Preformatted" w:semiHidden="1" w:unhideWhenUsed="1"/>
-    <w:lsdException w:name="HTML Sample" w:semiHidden="1" w:unhideWhenUsed="1"/>
-    <w:lsdException w:name="HTML Typewriter" w:semiHidden="1" w:unhideWhenUsed="1"/>
-    <w:lsdException w:name="HTML Variable" w:semiHidden="1" w:unhideWhenUsed="1"/>
-    <w:lsdException w:name="Normal Table" w:semiHidden="1" w:unhideWhenUsed="1"/>
-    <w:lsdException w:name="annotation subject" w:semiHidden="1" w:unhideWhenUsed="1"/>
-    <w:lsdException w:name="No List" w:semiHidden="1" w:unhideWhenUsed="1"/>
-    <w:lsdException w:name="Outline List 1" w:semiHidden="1" w:unhideWhenUsed="1"/>
-    <w:lsdException w:name="Outline List 2" w:semiHidden="1" w:unhideWhenUsed="1"/>
-    <w:lsdException w:name="Outline List 3" w:semiHidden="1" w:unhideWhenUsed="1"/>
-    <w:lsdException w:name="Table Simple 1" w:semiHidden="1" w:unhideWhenUsed="1"/>
-    <w:lsdException w:name="Table Simple 2" w:semiHidden="1" w:unhideWhenUsed="1"/>
-    <w:lsdException w:name="Table Simple 3" w:semiHidden="1" w:unhideWhenUsed="1"/>
-    <w:lsdException w:name="Table Classic 1" w:semiHidden="1" w:unhideWhenUsed="1"/>
-    <w:lsdException w:name="Table Classic 2" w:semiHidden="1" w:unhideWhenUsed="1"/>
-    <w:lsdException w:name="Table Classic 3" w:semiHidden="1" w:unhideWhenUsed="1"/>
-    <w:lsdException w:name="Table Classic 4" w:semiHidden="1" w:unhideWhenUsed="1"/>
-    <w:lsdException w:name="Table Colorful 1" w:semiHidden="1" w:unhideWhenUsed="1"/>
-    <w:lsdException w:name="Table Colorful 2" w:semiHidden="1" w:unhideWhenUsed="1"/>
-    <w:lsdException w:name="Table Colorful 3" w:semiHidden="1" w:unhideWhenUsed="1"/>
-    <w:lsdException w:name="Table Columns 1" w:semiHidden="1" w:unhideWhenUsed="1"/>
-    <w:lsdException w:name="Table Columns 2" w:semiHidden="1" w:unhideWhenUsed="1"/>
-    <w:lsdException w:name="Table Columns 3" w:semiHidden="1" w:unhideWhenUsed="1"/>
-    <w:lsdException w:name="Table Columns 4" w:semiHidden="1" w:unhideWhenUsed="1"/>
-    <w:lsdException w:name="Table Columns 5" w:semiHidden="1" w:unhideWhenUsed="1"/>
-    <w:lsdException w:name="Table Grid 1" w:semiHidden="1" w:unhideWhenUsed="1"/>
-    <w:lsdException w:name="Table Grid 2" w:semiHidden="1" w:unhideWhenUsed="1"/>
-    <w:lsdException w:name="Table Grid 3" w:semiHidden="1" w:unhideWhenUsed="1"/>
-    <w:lsdException w:name="Table Grid 4" w:semiHidden="1" w:unhideWhenUsed="1"/>
-    <w:lsdException w:name="Table Grid 5" w:semiHidden="1" w:unhideWhenUsed="1"/>
-    <w:lsdException w:name="Table Grid 6" w:semiHidden="1" w:unhideWhenUsed="1"/>
-    <w:lsdException w:name="Table Grid 7" w:semiHidden="1" w:unhideWhenUsed="1"/>
-    <w:lsdException w:name="Table Grid 8" w:semiHidden="1" w:unhideWhenUsed="1"/>
-    <w:lsdException w:name="Table List 1" w:semiHidden="1" w:unhideWhenUsed="1"/>
-    <w:lsdException w:name="Table List 2" w:semiHidden="1" w:unhideWhenUsed="1"/>
-    <w:lsdException w:name="Table List 3" w:semiHidden="1" w:unhideWhenUsed="1"/>
-    <w:lsdException w:name="Table List 4" w:semiHidden="1" w:unhideWhenUsed="1"/>
-    <w:lsdException w:name="Table List 5" w:semiHidden="1" w:unhideWhenUsed="1"/>
-    <w:lsdException w:name="Table List 6" w:semiHidden="1" w:unhideWhenUsed="1"/>
-    <w:lsdException w:name="Table List 7" w:semiHidden="1" w:unhideWhenUsed="1"/>
-    <w:lsdException w:name="Table List 8" w:semiHidden="1" w:unhideWhenUsed="1"/>
-    <w:lsdException w:name="Table 3D effects 1" w:semiHidden="1" w:unhideWhenUsed="1"/>
-    <w:lsdException w:name="Table 3D effects 2" w:semiHidden="1" w:unhideWhenUsed="1"/>
-    <w:lsdException w:name="Table 3D effects 3" w:semiHidden="1" w:unhideWhenUsed="1"/>
-    <w:lsdException w:name="Table Contemporary" w:semiHidden="1" w:unhideWhenUsed="1"/>
-    <w:lsdException w:name="Table Elegant" w:semiHidden="1" w:unhideWhenUsed="1"/>
-    <w:lsdException w:name="Table Professional" w:semiHidden="1" w:unhideWhenUsed="1"/>
-    <w:lsdException w:name="Table Subtle 1" w:semiHidden="1" w:unhideWhenUsed="1"/>
-    <w:lsdException w:name="Table Subtle 2" w:semiHidden="1" w:unhideWhenUsed="1"/>
-    <w:lsdException w:name="Table Web 1" w:semiHidden="1" w:unhideWhenUsed="1"/>
-    <w:lsdException w:name="Table Web 2" w:semiHidden="1" w:unhideWhenUsed="1"/>
-    <w:lsdException w:name="Table Web 3" w:semiHidden="1" w:unhideWhenUsed="1"/>
-    <w:lsdException w:name="Balloon Text" w:semiHidden="1" w:unhideWhenUsed="1"/>
-    <w:lsdException w:name="Table Grid" w:uiPriority="59"/>
-    <w:lsdException w:name="Table Theme" w:semiHidden="1" w:unhideWhenUsed="1"/>
-    <w:lsdException w:name="Placeholder Text" w:semiHidden="1"/>
-    <w:lsdException w:name="No Spacing" w:uiPriority="1" w:qFormat="1"/>
-    <w:lsdException w:name="Light Shading" w:uiPriority="60"/>
-    <w:lsdException w:name="Light List" w:uiPriority="61"/>
-    <w:lsdException w:name="Light Grid" w:uiPriority="62"/>
-    <w:lsdException w:name="Medium Shading 1" w:uiPriority="63"/>
-    <w:lsdException w:name="Medium Shading 2" w:uiPriority="64"/>
-    <w:lsdException w:name="Medium List 1" w:uiPriority="65"/>
-    <w:lsdException w:name="Medium List 2" w:uiPriority="66"/>
-    <w:lsdException w:name="Medium Grid 1" w:uiPriority="67"/>
-    <w:lsdException w:name="Medium Grid 2" w:uiPriority="68"/>
-    <w:lsdException w:name="Medium Grid 3" w:uiPriority="69"/>
-    <w:lsdException w:name="Dark List" w:uiPriority="70"/>
-    <w:lsdException w:name="Colorful Shading" w:uiPriority="71"/>
-    <w:lsdException w:name="Colorful List" w:uiPriority="72"/>
-    <w:lsdException w:name="Colorful Grid" w:uiPriority="73"/>
-    <w:lsdException w:name="Light Shading Accent 1" w:uiPriority="60"/>
-    <w:lsdException w:name="Light List Accent 1" w:uiPriority="61"/>
-    <w:lsdException w:name="Light Grid Accent 1" w:uiPriority="62"/>
-    <w:lsdException w:name="Medium Shading 1 Accent 1" w:uiPriority="63"/>
-    <w:lsdException w:name="Medium Shading 2 Accent 1" w:uiPriority="64"/>
-    <w:lsdException w:name="Medium List 1 Accent 1" w:uiPriority="65"/>
-    <w:lsdException w:name="Revision" w:semiHidden="1"/>
-    <w:lsdException w:name="List Paragraph" w:uiPriority="34" w:qFormat="1"/>
-    <w:lsdException w:name="Quote" w:uiPriority="29" w:qFormat="1"/>
-    <w:lsdException w:name="Intense Quote" w:uiPriority="30" w:qFormat="1"/>
-    <w:lsdException w:name="Medium List 2 Accent 1" w:uiPriority="66"/>
-    <w:lsdException w:name="Medium Grid 1 Accent 1" w:uiPriority="67"/>
-    <w:lsdException w:name="Medium Grid 2 Accent 1" w:uiPriority="68"/>
-    <w:lsdException w:name="Medium Grid 3 Accent 1" w:uiPriority="69"/>
-    <w:lsdException w:name="Dark List Accent 1" w:uiPriority="70"/>
-    <w:lsdException w:name="Colorful Shading Accent 1" w:uiPriority="71"/>
-    <w:lsdException w:name="Colorful List Accent 1" w:uiPriority="72"/>
-    <w:lsdException w:name="Colorful Grid Accent 1" w:uiPriority="73"/>
-    <w:lsdException w:name="Light Shading Accent 2" w:uiPriority="60"/>
-    <w:lsdException w:name="Light List Accent 2" w:uiPriority="61"/>
-    <w:lsdException w:name="Light Grid Accent 2" w:uiPriority="62"/>
-    <w:lsdException w:name="Medium Shading 1 Accent 2" w:uiPriority="63"/>
-    <w:lsdException w:name="Medium Shading 2 Accent 2" w:uiPriority="64"/>
-    <w:lsdException w:name="Medium List 1 Accent 2" w:uiPriority="65"/>
-    <w:lsdException w:name="Medium List 2 Accent 2" w:uiPriority="66"/>
-    <w:lsdException w:name="Medium Grid 1 Accent 2" w:uiPriority="67"/>
-    <w:lsdException w:name="Medium Grid 2 Accent 2" w:uiPriority="68"/>
-    <w:lsdException w:name="Medium Grid 3 Accent 2" w:uiPriority="69"/>
-    <w:lsdException w:name="Dark List Accent 2" w:uiPriority="70"/>
-    <w:lsdException w:name="Colorful Shading Accent 2" w:uiPriority="71"/>
-    <w:lsdException w:name="Colorful List Accent 2" w:uiPriority="72"/>
-    <w:lsdException w:name="Colorful Grid Accent 2" w:uiPriority="73"/>
-    <w:lsdException w:name="Light Shading Accent 3" w:uiPriority="60"/>
-    <w:lsdException w:name="Light List Accent 3" w:uiPriority="61"/>
-    <w:lsdException w:name="Light Grid Accent 3" w:uiPriority="62"/>
-    <w:lsdException w:name="Medium Shading 1 Accent 3" w:uiPriority="63"/>
-    <w:lsdException w:name="Medium Shading 2 Accent 3" w:uiPriority="64"/>
-    <w:lsdException w:name="Medium List 1 Accent 3" w:uiPriority="65"/>
-    <w:lsdException w:name="Medium List 2 Accent 3" w:uiPriority="66"/>
-    <w:lsdException w:name="Medium Grid 1 Accent 3" w:uiPriority="67"/>
-    <w:lsdException w:name="Medium Grid 2 Accent 3" w:uiPriority="68"/>
-    <w:lsdException w:name="Medium Grid 3 Accent 3" w:uiPriority="69"/>
-    <w:lsdException w:name="Dark List Accent 3" w:uiPriority="70"/>
-    <w:lsdException w:name="Colorful Shading Accent 3" w:uiPriority="71"/>
-    <w:lsdException w:name="Colorful List Accent 3" w:uiPriority="72"/>
-    <w:lsdException w:name="Colorful Grid Accent 3" w:uiPriority="73"/>
-    <w:lsdException w:name="Light Shading Accent 4" w:uiPriority="60"/>
-    <w:lsdException w:name="Light List Accent 4" w:uiPriority="61"/>
-    <w:lsdException w:name="Light Grid Accent 4" w:uiPriority="62"/>
-    <w:lsdException w:name="Medium Shading 1 Accent 4" w:uiPriority="63"/>
-    <w:lsdException w:name="Medium Shading 2 Accent 4" w:uiPriority="64"/>
-    <w:lsdException w:name="Medium List 1 Accent 4" w:uiPriority="65"/>
-    <w:lsdException w:name="Medium List 2 Accent 4" w:uiPriority="66"/>
-    <w:lsdException w:name="Medium Grid 1 Accent 4" w:uiPriority="67"/>
-    <w:lsdException w:name="Medium Grid 2 Accent 4" w:uiPriority="68"/>
-    <w:lsdException w:name="Medium Grid 3 Accent 4" w:uiPriority="69"/>
-    <w:lsdException w:name="Dark List Accent 4" w:uiPriority="70"/>
-    <w:lsdException w:name="Colorful Shading Accent 4" w:uiPriority="71"/>
-    <w:lsdException w:name="Colorful List Accent 4" w:uiPriority="72"/>
-    <w:lsdException w:name="Colorful Grid Accent 4" w:uiPriority="73"/>
-    <w:lsdException w:name="Light Shading Accent 5" w:uiPriority="60"/>
-    <w:lsdException w:name="Light List Accent 5" w:uiPriority="61"/>
-    <w:lsdException w:name="Light Grid Accent 5" w:uiPriority="62"/>
-    <w:lsdException w:name="Medium Shading 1 Accent 5" w:uiPriority="63"/>
-    <w:lsdException w:name="Medium Shading 2 Accent 5" w:uiPriority="64"/>
-    <w:lsdException w:name="Medium List 1 Accent 5" w:uiPriority="65"/>
-    <w:lsdException w:name="Medium List 2 Accent 5" w:uiPriority="66"/>
-    <w:lsdException w:name="Medium Grid 1 Accent 5" w:uiPriority="67"/>
-    <w:lsdException w:name="Medium Grid 2 Accent 5" w:uiPriority="68"/>
-    <w:lsdException w:name="Medium Grid 3 Accent 5" w:uiPriority="69"/>
-    <w:lsdException w:name="Dark List Accent 5" w:uiPriority="70"/>
-    <w:lsdException w:name="Colorful Shading Accent 5" w:uiPriority="71"/>
-    <w:lsdException w:name="Colorful List Accent 5" w:uiPriority="72"/>
-    <w:lsdException w:name="Colorful Grid Accent 5" w:uiPriority="73"/>
-    <w:lsdException w:name="Light Shading Accent 6" w:uiPriority="60"/>
-    <w:lsdException w:name="Light List Accent 6" w:uiPriority="61"/>
-    <w:lsdException w:name="Light Grid Accent 6" w:uiPriority="62"/>
-    <w:lsdException w:name="Medium Shading 1 Accent 6" w:uiPriority="63"/>
-    <w:lsdException w:name="Medium Shading 2 Accent 6" w:uiPriority="64"/>
-    <w:lsdException w:name="Medium List 1 Accent 6" w:uiPriority="65"/>
-    <w:lsdException w:name="Medium List 2 Accent 6" w:uiPriority="66"/>
-    <w:lsdException w:name="Medium Grid 1 Accent 6" w:uiPriority="67"/>
-    <w:lsdException w:name="Medium Grid 2 Accent 6" w:uiPriority="68"/>
-    <w:lsdException w:name="Medium Grid 3 Accent 6" w:uiPriority="69"/>
-    <w:lsdException w:name="Dark List Accent 6" w:uiPriority="70"/>
-    <w:lsdException w:name="Colorful Shading Accent 6" w:uiPriority="71"/>
-    <w:lsdException w:name="Colorful List Accent 6" w:uiPriority="72"/>
-    <w:lsdException w:name="Colorful Grid Accent 6" w:uiPriority="73"/>
-    <w:lsdException w:name="Subtle Emphasis" w:uiPriority="19" w:qFormat="1"/>
-    <w:lsdException w:name="Intense Emphasis" w:uiPriority="21" w:qFormat="1"/>
-    <w:lsdException w:name="Subtle Reference" w:uiPriority="31" w:qFormat="1"/>
-    <w:lsdException w:name="Intense Reference" w:uiPriority="32" w:qFormat="1"/>
-    <w:lsdException w:name="Book Title" w:uiPriority="33" w:qFormat="1"/>
-    <w:lsdException w:name="Bibliography" w:semiHidden="1" w:uiPriority="37" w:unhideWhenUsed="1"/>
-    <w:lsdException w:name="TOC Heading" w:semiHidden="1" w:uiPriority="39" w:unhideWhenUsed="1" w:qFormat="1"/>
-    <w:lsdException w:name="Plain Table 1" w:uiPriority="41"/>
-    <w:lsdException w:name="Plain Table 2" w:uiPriority="42"/>
-    <w:lsdException w:name="Plain Table 3" w:uiPriority="43"/>
-    <w:lsdException w:name="Plain Table 4" w:uiPriority="44"/>
-    <w:lsdException w:name="Plain Table 5" w:uiPriority="45"/>
-    <w:lsdException w:name="Grid Table Light" w:uiPriority="40"/>
-    <w:lsdException w:name="Grid Table 1 Light" w:uiPriority="46"/>
-    <w:lsdException w:name="Grid Table 2" w:uiPriority="47"/>
-    <w:lsdException w:name="Grid Table 3" w:uiPriority="48"/>
-    <w:lsdException w:name="Grid Table 4" w:uiPriority="49"/>
-    <w:lsdException w:name="Grid Table 5 Dark" w:uiPriority="50"/>
-    <w:lsdException w:name="Grid Table 6 Colorful" w:uiPriority="51"/>
-    <w:lsdException w:name="Grid Table 7 Colorful" w:uiPriority="52"/>
-    <w:lsdException w:name="Grid Table 1 Light Accent 1" w:uiPriority="46"/>
-    <w:lsdException w:name="Grid Table 2 Accent 1" w:uiPriority="47"/>
-    <w:lsdException w:name="Grid Table 3 Accent 1" w:uiPriority="48"/>
-    <w:lsdException w:name="Grid Table 4 Accent 1" w:uiPriority="49"/>
-    <w:lsdException w:name="Grid Table 5 Dark Accent 1" w:uiPriority="50"/>
-    <w:lsdException w:name="Grid Table 6 Colorful Accent 1" w:uiPriority="51"/>
-    <w:lsdException w:name="Grid Table 7 Colorful Accent 1" w:uiPriority="52"/>
-    <w:lsdException w:name="Grid Table 1 Light Accent 2" w:uiPriority="46"/>
-    <w:lsdException w:name="Grid Table 2 Accent 2" w:uiPriority="47"/>
-    <w:lsdException w:name="Grid Table 3 Accent 2" w:uiPriority="48"/>
-    <w:lsdException w:name="Grid Table 4 Accent 2" w:uiPriority="49"/>
-    <w:lsdException w:name="Grid Table 5 Dark Accent 2" w:uiPriority="50"/>
-    <w:lsdException w:name="Grid Table 6 Colorful Accent 2" w:uiPriority="51"/>
-    <w:lsdException w:name="Grid Table 7 Colorful Accent 2" w:uiPriority="52"/>
-    <w:lsdException w:name="Grid Table 1 Light Accent 3" w:uiPriority="46"/>
-    <w:lsdException w:name="Grid Table 2 Accent 3" w:uiPriority="47"/>
-    <w:lsdException w:name="Grid Table 3 Accent 3" w:uiPriority="48"/>
-    <w:lsdException w:name="Grid Table 4 Accent 3" w:uiPriority="49"/>
-    <w:lsdException w:name="Grid Table 5 Dark Accent 3" w:uiPriority="50"/>
-    <w:lsdException w:name="Grid Table 6 Colorful Accent 3" w:uiPriority="51"/>
-    <w:lsdException w:name="Grid Table 7 Colorful Accent 3" w:uiPriority="52"/>
-    <w:lsdException w:name="Grid Table 1 Light Accent 4" w:uiPriority="46"/>
-    <w:lsdException w:name="Grid Table 2 Accent 4" w:uiPriority="47"/>
-    <w:lsdException w:name="Grid Table 3 Accent 4" w:uiPriority="48"/>
-    <w:lsdException w:name="Grid Table 4 Accent 4" w:uiPriority="49"/>
-    <w:lsdException w:name="Grid Table 5 Dark Accent 4" w:uiPriority="50"/>
-    <w:lsdException w:name="Grid Table 6 Colorful Accent 4" w:uiPriority="51"/>
-    <w:lsdException w:name="Grid Table 7 Colorful Accent 4" w:uiPriority="52"/>
-    <w:lsdException w:name="Grid Table 1 Light Accent 5" w:uiPriority="46"/>
-    <w:lsdException w:name="Grid Table 2 Accent 5" w:uiPriority="47"/>
-    <w:lsdException w:name="Grid Table 3 Accent 5" w:uiPriority="48"/>
-    <w:lsdException w:name="Grid Table 4 Accent 5" w:uiPriority="49"/>
-    <w:lsdException w:name="Grid Table 5 Dark Accent 5" w:uiPriority="50"/>
-    <w:lsdException w:name="Grid Table 6 Colorful Accent 5" w:uiPriority="51"/>
-    <w:lsdException w:name="Grid Table 7 Colorful Accent 5" w:uiPriority="52"/>
-    <w:lsdException w:name="Grid Table 1 Light Accent 6" w:uiPriority="46"/>
-    <w:lsdException w:name="Grid Table 2 Accent 6" w:uiPriority="47"/>
-    <w:lsdException w:name="Grid Table 3 Accent 6" w:uiPriority="48"/>
-    <w:lsdException w:name="Grid Table 4 Accent 6" w:uiPriority="49"/>
-    <w:lsdException w:name="Grid Table 5 Dark Accent 6" w:uiPriority="50"/>
-    <w:lsdException w:name="Grid Table 6 Colorful Accent 6" w:uiPriority="51"/>
-    <w:lsdException w:name="Grid Table 7 Colorful Accent 6" w:uiPriority="52"/>
-    <w:lsdException w:name="List Table 1 Light" w:uiPriority="46"/>
-    <w:lsdException w:name="List Table 2" w:uiPriority="47"/>
-    <w:lsdException w:name="List Table 3" w:uiPriority="48"/>
-    <w:lsdException w:name="List Table 4" w:uiPriority="49"/>
-    <w:lsdException w:name="List Table 5 Dark" w:uiPriority="50"/>
-    <w:lsdException w:name="List Table 6 Colorful" w:uiPriority="51"/>
-    <w:lsdException w:name="List Table 7 Colorful" w:uiPriority="52"/>
-    <w:lsdException w:name="List Table 1 Light Accent 1" w:uiPriority="46"/>
-    <w:lsdException w:name="List Table 2 Accent 1" w:uiPriority="47"/>
-    <w:lsdException w:name="List Table 3 Accent 1" w:uiPriority="48"/>
-    <w:lsdException w:name="List Table 4 Accent 1" w:uiPriority="49"/>
-    <w:lsdException w:name="List Table 5 Dark Accent 1" w:uiPriority="50"/>
-    <w:lsdException w:name="List Table 6 Colorful Accent 1" w:uiPriority="51"/>
-    <w:lsdException w:name="List Table 7 Colorful Accent 1" w:uiPriority="52"/>
-    <w:lsdException w:name="List Table 1 Light Accent 2" w:uiPriority="46"/>
-    <w:lsdException w:name="List Table 2 Accent 2" w:uiPriority="47"/>
-    <w:lsdException w:name="List Table 3 Accent 2" w:uiPriority="48"/>
-    <w:lsdException w:name="List Table 4 Accent 2" w:uiPriority="49"/>
-    <w:lsdException w:name="List Table 5 Dark Accent 2" w:uiPriority="50"/>
-    <w:lsdException w:name="List Table 6 Colorful Accent 2" w:uiPriority="51"/>
-    <w:lsdException w:name="List Table 7 Colorful Accent 2" w:uiPriority="52"/>
-    <w:lsdException w:name="List Table 1 Light Accent 3" w:uiPriority="46"/>
-    <w:lsdException w:name="List Table 2 Accent 3" w:uiPriority="47"/>
-    <w:lsdException w:name="List Table 3 Accent 3" w:uiPriority="48"/>
-    <w:lsdException w:name="List Table 4 Accent 3" w:uiPriority="49"/>
-    <w:lsdException w:name="List Table 5 Dark Accent 3" w:uiPriority="50"/>
-    <w:lsdException w:name="List Table 6 Colorful Accent 3" w:uiPriority="51"/>
-    <w:lsdException w:name="List Table 7 Colorful Accent 3" w:uiPriority="52"/>
-    <w:lsdException w:name="List Table 1 Light Accent 4" w:uiPriority="46"/>
-    <w:lsdException w:name="List Table 2 Accent 4" w:uiPriority="47"/>
-    <w:lsdException w:name="List Table 3 Accent 4" w:uiPriority="48"/>
-    <w:lsdException w:name="List Table 4 Accent 4" w:uiPriority="49"/>
-    <w:lsdException w:name="List Table 5 Dark Accent 4" w:uiPriority="50"/>
-    <w:lsdException w:name="List Table 6 Colorful Accent 4" w:uiPriority="51"/>
-    <w:lsdException w:name="List Table 7 Colorful Accent 4" w:uiPriority="52"/>
-    <w:lsdException w:name="List Table 1 Light Accent 5" w:uiPriority="46"/>
-    <w:lsdException w:name="List Table 2 Accent 5" w:uiPriority="47"/>
-    <w:lsdException w:name="List Table 3 Accent 5" w:uiPriority="48"/>
-    <w:lsdException w:name="List Table 4 Accent 5" w:uiPriority="49"/>
-    <w:lsdException w:name="List Table 5 Dark Accent 5" w:uiPriority="50"/>
-    <w:lsdException w:name="List Table 6 Colorful Accent 5" w:uiPriority="51"/>
-    <w:lsdException w:name="List Table 7 Colorful Accent 5" w:uiPriority="52"/>
-    <w:lsdException w:name="List Table 1 Light Accent 6" w:uiPriority="46"/>
-    <w:lsdException w:name="List Table 2 Accent 6" w:uiPriority="47"/>
-    <w:lsdException w:name="List Table 3 Accent 6" w:uiPriority="48"/>
-    <w:lsdException w:name="List Table 4 Accent 6" w:uiPriority="49"/>
-    <w:lsdException w:name="List Table 5 Dark Accent 6" w:uiPriority="50"/>
-    <w:lsdException w:name="List Table 6 Colorful Accent 6" w:uiPriority="51"/>
-    <w:lsdException w:name="List Table 7 Colorful Accent 6" w:uiPriority="52"/>
-    <w:lsdException w:name="Mention" w:semiHidden="1" w:unhideWhenUsed="1"/>
-    <w:lsdException w:name="Smart Hyperlink" w:semiHidden="1" w:unhideWhenUsed="1"/>
-    <w:lsdException w:name="Hashtag" w:semiHidden="1" w:unhideWhenUsed="1"/>
-    <w:lsdException w:name="Unresolved Mention" w:semiHidden="1" w:unhideWhenUsed="1"/>
-    <w:lsdException w:name="Smart Link" w:semiHidden="1" w:unhideWhenUsed="1"/>
+  <w:latentStyles w:defLockedState="0" w:defUIPriority="99" w:defSemiHidden="1" w:defUnhideWhenUsed="1" w:defQFormat="0" w:count="267">
+    <w:lsdException w:name="Normal" w:semiHidden="0" w:uiPriority="0" w:unhideWhenUsed="0" w:qFormat="1"/>
+    <w:lsdException w:name="heading 1" w:semiHidden="0" w:uiPriority="9" w:unhideWhenUsed="0" w:qFormat="1"/>
+    <w:lsdException w:name="heading 2" w:uiPriority="9" w:qFormat="1"/>
+    <w:lsdException w:name="heading 3" w:uiPriority="9" w:qFormat="1"/>
+    <w:lsdException w:name="heading 4" w:uiPriority="9" w:qFormat="1"/>
+    <w:lsdException w:name="heading 5" w:uiPriority="9" w:qFormat="1"/>
+    <w:lsdException w:name="heading 6" w:uiPriority="9" w:qFormat="1"/>
+    <w:lsdException w:name="heading 7" w:uiPriority="9" w:qFormat="1"/>
+    <w:lsdException w:name="heading 8" w:uiPriority="9" w:qFormat="1"/>
+    <w:lsdException w:name="heading 9" w:uiPriority="9" w:qFormat="1"/>
+    <w:lsdException w:name="toc 1" w:uiPriority="39"/>
+    <w:lsdException w:name="toc 2" w:uiPriority="39"/>
+    <w:lsdException w:name="toc 3" w:uiPriority="39"/>
+    <w:lsdException w:name="toc 4" w:uiPriority="39"/>
+    <w:lsdException w:name="toc 5" w:uiPriority="39"/>
+    <w:lsdException w:name="toc 6" w:uiPriority="39"/>
+    <w:lsdException w:name="toc 7" w:uiPriority="39"/>
+    <w:lsdException w:name="toc 8" w:uiPriority="39"/>
+    <w:lsdException w:name="toc 9" w:uiPriority="39"/>
+    <w:lsdException w:name="caption" w:uiPriority="35" w:qFormat="1"/>
+    <w:lsdException w:name="Title" w:semiHidden="0" w:uiPriority="10" w:unhideWhenUsed="0" w:qFormat="1"/>
+    <w:lsdException w:name="Default Paragraph Font" w:uiPriority="1"/>
+    <w:lsdException w:name="Subtitle" w:semiHidden="0" w:uiPriority="11" w:unhideWhenUsed="0" w:qFormat="1"/>
+    <w:lsdException w:name="Strong" w:semiHidden="0" w:uiPriority="22" w:unhideWhenUsed="0" w:qFormat="1"/>
+    <w:lsdException w:name="Emphasis" w:semiHidden="0" w:uiPriority="20" w:unhideWhenUsed="0" w:qFormat="1"/>
+    <w:lsdException w:name="Table Grid" w:semiHidden="0" w:uiPriority="59" w:unhideWhenUsed="0"/>
+    <w:lsdException w:name="Placeholder Text" w:unhideWhenUsed="0"/>
+    <w:lsdException w:name="No Spacing" w:semiHidden="0" w:uiPriority="1" w:unhideWhenUsed="0" w:qFormat="1"/>
+    <w:lsdException w:name="Light Shading" w:semiHidden="0" w:uiPriority="60" w:unhideWhenUsed="0"/>
+    <w:lsdException w:name="Light List" w:semiHidden="0" w:uiPriority="61" w:unhideWhenUsed="0"/>
+    <w:lsdException w:name="Light Grid" w:semiHidden="0" w:uiPriority="62" w:unhideWhenUsed="0"/>
+    <w:lsdException w:name="Medium Shading 1" w:semiHidden="0" w:uiPriority="63" w:unhideWhenUsed="0"/>
+    <w:lsdException w:name="Medium Shading 2" w:semiHidden="0" w:uiPriority="64" w:unhideWhenUsed="0"/>
+    <w:lsdException w:name="Medium List 1" w:semiHidden="0" w:uiPriority="65" w:unhideWhenUsed="0"/>
+    <w:lsdException w:name="Medium List 2" w:semiHidden="0" w:uiPriority="66" w:unhideWhenUsed="0"/>
+    <w:lsdException w:name="Medium Grid 1" w:semiHidden="0" w:uiPriority="67" w:unhideWhenUsed="0"/>
+    <w:lsdException w:name="Medium Grid 2" w:semiHidden="0" w:uiPriority="68" w:unhideWhenUsed="0"/>
+    <w:lsdException w:name="Medium Grid 3" w:semiHidden="0" w:uiPriority="69" w:unhideWhenUsed="0"/>
+    <w:lsdException w:name="Dark List" w:semiHidden="0" w:uiPriority="70" w:unhideWhenUsed="0"/>
+    <w:lsdException w:name="Colorful Shading" w:semiHidden="0" w:uiPriority="71" w:unhideWhenUsed="0"/>
+    <w:lsdException w:name="Colorful List" w:semiHidden="0" w:uiPriority="72" w:unhideWhenUsed="0"/>
+    <w:lsdException w:name="Colorful Grid" w:semiHidden="0" w:uiPriority="73" w:unhideWhenUsed="0"/>
+    <w:lsdException w:name="Light Shading Accent 1" w:semiHidden="0" w:uiPriority="60" w:unhideWhenUsed="0"/>
+    <w:lsdException w:name="Light List Accent 1" w:semiHidden="0" w:uiPriority="61" w:unhideWhenUsed="0"/>
+    <w:lsdException w:name="Light Grid Accent 1" w:semiHidden="0" w:uiPriority="62" w:unhideWhenUsed="0"/>
+    <w:lsdException w:name="Medium Shading 1 Accent 1" w:semiHidden="0" w:uiPriority="63" w:unhideWhenUsed="0"/>
+    <w:lsdException w:name="Medium Shading 2 Accent 1" w:semiHidden="0" w:uiPriority="64" w:unhideWhenUsed="0"/>
+    <w:lsdException w:name="Medium List 1 Accent 1" w:semiHidden="0" w:uiPriority="65" w:unhideWhenUsed="0"/>
+    <w:lsdException w:name="Revision" w:unhideWhenUsed="0"/>
+    <w:lsdException w:name="List Paragraph" w:semiHidden="0" w:uiPriority="34" w:unhideWhenUsed="0" w:qFormat="1"/>
+    <w:lsdException w:name="Quote" w:semiHidden="0" w:uiPriority="29" w:unhideWhenUsed="0" w:qFormat="1"/>
+    <w:lsdException w:name="Intense Quote" w:semiHidden="0" w:uiPriority="30" w:unhideWhenUsed="0" w:qFormat="1"/>
+    <w:lsdException w:name="Medium List 2 Accent 1" w:semiHidden="0" w:uiPriority="66" w:unhideWhenUsed="0"/>
+    <w:lsdException w:name="Medium Grid 1 Accent 1" w:semiHidden="0" w:uiPriority="67" w:unhideWhenUsed="0"/>
+    <w:lsdException w:name="Medium Grid 2 Accent 1" w:semiHidden="0" w:uiPriority="68" w:unhideWhenUsed="0"/>
+    <w:lsdException w:name="Medium Grid 3 Accent 1" w:semiHidden="0" w:uiPriority="69" w:unhideWhenUsed="0"/>
+    <w:lsdException w:name="Dark List Accent 1" w:semiHidden="0" w:uiPriority="70" w:unhideWhenUsed="0"/>
+    <w:lsdException w:name="Colorful Shading Accent 1" w:semiHidden="0" w:uiPriority="71" w:unhideWhenUsed="0"/>
+    <w:lsdException w:name="Colorful List Accent 1" w:semiHidden="0" w:uiPriority="72" w:unhideWhenUsed="0"/>
+    <w:lsdException w:name="Colorful Grid Accent 1" w:semiHidden="0" w:uiPriority="73" w:unhideWhenUsed="0"/>
+    <w:lsdException w:name="Light Shading Accent 2" w:semiHidden="0" w:uiPriority="60" w:unhideWhenUsed="0"/>
+    <w:lsdException w:name="Light List Accent 2" w:semiHidden="0" w:uiPriority="61" w:unhideWhenUsed="0"/>
+    <w:lsdException w:name="Light Grid Accent 2" w:semiHidden="0" w:uiPriority="62" w:unhideWhenUsed="0"/>
+    <w:lsdException w:name="Medium Shading 1 Accent 2" w:semiHidden="0" w:uiPriority="63" w:unhideWhenUsed="0"/>
+    <w:lsdException w:name="Medium Shading 2 Accent 2" w:semiHidden="0" w:uiPriority="64" w:unhideWhenUsed="0"/>
+    <w:lsdException w:name="Medium List 1 Accent 2" w:semiHidden="0" w:uiPriority="65" w:unhideWhenUsed="0"/>
+    <w:lsdException w:name="Medium List 2 Accent 2" w:semiHidden="0" w:uiPriority="66" w:unhideWhenUsed="0"/>
+    <w:lsdException w:name="Medium Grid 1 Accent 2" w:semiHidden="0" w:uiPriority="67" w:unhideWhenUsed="0"/>
+    <w:lsdException w:name="Medium Grid 2 Accent 2" w:semiHidden="0" w:uiPriority="68" w:unhideWhenUsed="0"/>
+    <w:lsdException w:name="Medium Grid 3 Accent 2" w:semiHidden="0" w:uiPriority="69" w:unhideWhenUsed="0"/>
+    <w:lsdException w:name="Dark List Accent 2" w:semiHidden="0" w:uiPriority="70" w:unhideWhenUsed="0"/>
+    <w:lsdException w:name="Colorful Shading Accent 2" w:semiHidden="0" w:uiPriority="71" w:unhideWhenUsed="0"/>
+    <w:lsdException w:name="Colorful List Accent 2" w:semiHidden="0" w:uiPriority="72" w:unhideWhenUsed="0"/>
+    <w:lsdException w:name="Colorful Grid Accent 2" w:semiHidden="0" w:uiPriority="73" w:unhideWhenUsed="0"/>
+    <w:lsdException w:name="Light Shading Accent 3" w:semiHidden="0" w:uiPriority="60" w:unhideWhenUsed="0"/>
+    <w:lsdException w:name="Light List Accent 3" w:semiHidden="0" w:uiPriority="61" w:unhideWhenUsed="0"/>
+    <w:lsdException w:name="Light Grid Accent 3" w:semiHidden="0" w:uiPriority="62" w:unhideWhenUsed="0"/>
+    <w:lsdException w:name="Medium Shading 1 Accent 3" w:semiHidden="0" w:uiPriority="63" w:unhideWhenUsed="0"/>
+    <w:lsdException w:name="Medium Shading 2 Accent 3" w:semiHidden="0" w:uiPriority="64" w:unhideWhenUsed="0"/>
+    <w:lsdException w:name="Medium List 1 Accent 3" w:semiHidden="0" w:uiPriority="65" w:unhideWhenUsed="0"/>
+    <w:lsdException w:name="Medium List 2 Accent 3" w:semiHidden="0" w:uiPriority="66" w:unhideWhenUsed="0"/>
+    <w:lsdException w:name="Medium Grid 1 Accent 3" w:semiHidden="0" w:uiPriority="67" w:unhideWhenUsed="0"/>
+    <w:lsdException w:name="Medium Grid 2 Accent 3" w:semiHidden="0" w:uiPriority="68" w:unhideWhenUsed="0"/>
+    <w:lsdException w:name="Medium Grid 3 Accent 3" w:semiHidden="0" w:uiPriority="69" w:unhideWhenUsed="0"/>
+    <w:lsdException w:name="Dark List Accent 3" w:semiHidden="0" w:uiPriority="70" w:unhideWhenUsed="0"/>
+    <w:lsdException w:name="Colorful Shading Accent 3" w:semiHidden="0" w:uiPriority="71" w:unhideWhenUsed="0"/>
+    <w:lsdException w:name="Colorful List Accent 3" w:semiHidden="0" w:uiPriority="72" w:unhideWhenUsed="0"/>
+    <w:lsdException w:name="Colorful Grid Accent 3" w:semiHidden="0" w:uiPriority="73" w:unhideWhenUsed="0"/>
+    <w:lsdException w:name="Light Shading Accent 4" w:semiHidden="0" w:uiPriority="60" w:unhideWhenUsed="0"/>
+    <w:lsdException w:name="Light List Accent 4" w:semiHidden="0" w:uiPriority="61" w:unhideWhenUsed="0"/>
+    <w:lsdException w:name="Light Grid Accent 4" w:semiHidden="0" w:uiPriority="62" w:unhideWhenUsed="0"/>
+    <w:lsdException w:name="Medium Shading 1 Accent 4" w:semiHidden="0" w:uiPriority="63" w:unhideWhenUsed="0"/>
+    <w:lsdException w:name="Medium Shading 2 Accent 4" w:semiHidden="0" w:uiPriority="64" w:unhideWhenUsed="0"/>
+    <w:lsdException w:name="Medium List 1 Accent 4" w:semiHidden="0" w:uiPriority="65" w:unhideWhenUsed="0"/>
+    <w:lsdException w:name="Medium List 2 Accent 4" w:semiHidden="0" w:uiPriority="66" w:unhideWhenUsed="0"/>
+    <w:lsdException w:name="Medium Grid 1 Accent 4" w:semiHidden="0" w:uiPriority="67" w:unhideWhenUsed="0"/>
+    <w:lsdException w:name="Medium Grid 2 Accent 4" w:semiHidden="0" w:uiPriority="68" w:unhideWhenUsed="0"/>
+    <w:lsdException w:name="Medium Grid 3 Accent 4" w:semiHidden="0" w:uiPriority="69" w:unhideWhenUsed="0"/>
+    <w:lsdException w:name="Dark List Accent 4" w:semiHidden="0" w:uiPriority="70" w:unhideWhenUsed="0"/>
+    <w:lsdException w:name="Colorful Shading Accent 4" w:semiHidden="0" w:uiPriority="71" w:unhideWhenUsed="0"/>
+    <w:lsdException w:name="Colorful List Accent 4" w:semiHidden="0" w:uiPriority="72" w:unhideWhenUsed="0"/>
+    <w:lsdException w:name="Colorful Grid Accent 4" w:semiHidden="0" w:uiPriority="73" w:unhideWhenUsed="0"/>
+    <w:lsdException w:name="Light Shading Accent 5" w:semiHidden="0" w:uiPriority="60" w:unhideWhenUsed="0"/>
+    <w:lsdException w:name="Light List Accent 5" w:semiHidden="0" w:uiPriority="61" w:unhideWhenUsed="0"/>
+    <w:lsdException w:name="Light Grid Accent 5" w:semiHidden="0" w:uiPriority="62" w:unhideWhenUsed="0"/>
+    <w:lsdException w:name="Medium Shading 1 Accent 5" w:semiHidden="0" w:uiPriority="63" w:unhideWhenUsed="0"/>
+    <w:lsdException w:name="Medium Shading 2 Accent 5" w:semiHidden="0" w:uiPriority="64" w:unhideWhenUsed="0"/>
+    <w:lsdException w:name="Medium List 1 Accent 5" w:semiHidden="0" w:uiPriority="65" w:unhideWhenUsed="0"/>
+    <w:lsdException w:name="Medium List 2 Accent 5" w:semiHidden="0" w:uiPriority="66" w:unhideWhenUsed="0"/>
+    <w:lsdException w:name="Medium Grid 1 Accent 5" w:semiHidden="0" w:uiPriority="67" w:unhideWhenUsed="0"/>
+    <w:lsdException w:name="Medium Grid 2 Accent 5" w:semiHidden="0" w:uiPriority="68" w:unhideWhenUsed="0"/>
+    <w:lsdException w:name="Medium Grid 3 Accent 5" w:semiHidden="0" w:uiPriority="69" w:unhideWhenUsed="0"/>
+    <w:lsdException w:name="Dark List Accent 5" w:semiHidden="0" w:uiPriority="70" w:unhideWhenUsed="0"/>
+    <w:lsdException w:name="Colorful Shading Accent 5" w:semiHidden="0" w:uiPriority="71" w:unhideWhenUsed="0"/>
+    <w:lsdException w:name="Colorful List Accent 5" w:semiHidden="0" w:uiPriority="72" w:unhideWhenUsed="0"/>
+    <w:lsdException w:name="Colorful Grid Accent 5" w:semiHidden="0" w:uiPriority="73" w:unhideWhenUsed="0"/>
+    <w:lsdException w:name="Light Shading Accent 6" w:semiHidden="0" w:uiPriority="60" w:unhideWhenUsed="0"/>
+    <w:lsdException w:name="Light List Accent 6" w:semiHidden="0" w:uiPriority="61" w:unhideWhenUsed="0"/>
+    <w:lsdException w:name="Light Grid Accent 6" w:semiHidden="0" w:uiPriority="62" w:unhideWhenUsed="0"/>
+    <w:lsdException w:name="Medium Shading 1 Accent 6" w:semiHidden="0" w:uiPriority="63" w:unhideWhenUsed="0"/>
+    <w:lsdException w:name="Medium Shading 2 Accent 6" w:semiHidden="0" w:uiPriority="64" w:unhideWhenUsed="0"/>
+    <w:lsdException w:name="Medium List 1 Accent 6" w:semiHidden="0" w:uiPriority="65" w:unhideWhenUsed="0"/>
+    <w:lsdException w:name="Medium List 2 Accent 6" w:semiHidden="0" w:uiPriority="66" w:unhideWhenUsed="0"/>
+    <w:lsdException w:name="Medium Grid 1 Accent 6" w:semiHidden="0" w:uiPriority="67" w:unhideWhenUsed="0"/>
+    <w:lsdException w:name="Medium Grid 2 Accent 6" w:semiHidden="0" w:uiPriority="68" w:unhideWhenUsed="0"/>
+    <w:lsdException w:name="Medium Grid 3 Accent 6" w:semiHidden="0" w:uiPriority="69" w:unhideWhenUsed="0"/>
+    <w:lsdException w:name="Dark List Accent 6" w:semiHidden="0" w:uiPriority="70" w:unhideWhenUsed="0"/>
+    <w:lsdException w:name="Colorful Shading Accent 6" w:semiHidden="0" w:uiPriority="71" w:unhideWhenUsed="0"/>
+    <w:lsdException w:name="Colorful List Accent 6" w:semiHidden="0" w:uiPriority="72" w:unhideWhenUsed="0"/>
+    <w:lsdException w:name="Colorful Grid Accent 6" w:semiHidden="0" w:uiPriority="73" w:unhideWhenUsed="0"/>
+    <w:lsdException w:name="Subtle Emphasis" w:semiHidden="0" w:uiPriority="19" w:unhideWhenUsed="0" w:qFormat="1"/>
+    <w:lsdException w:name="Intense Emphasis" w:semiHidden="0" w:uiPriority="21" w:unhideWhenUsed="0" w:qFormat="1"/>
+    <w:lsdException w:name="Subtle Reference" w:semiHidden="0" w:uiPriority="31" w:unhideWhenUsed="0" w:qFormat="1"/>
+    <w:lsdException w:name="Intense Reference" w:semiHidden="0" w:uiPriority="32" w:unhideWhenUsed="0" w:qFormat="1"/>
+    <w:lsdException w:name="Book Title" w:semiHidden="0" w:uiPriority="33" w:unhideWhenUsed="0" w:qFormat="1"/>
+    <w:lsdException w:name="Bibliography" w:uiPriority="37"/>
+    <w:lsdException w:name="TOC Heading" w:uiPriority="39" w:qFormat="1"/>
   </w:latentStyles>
   <w:style w:type="paragraph" w:default="1" w:styleId="Normal">
     <w:name w:val="Normal"/>
@@ -15563,6 +16521,7 @@
       <w:spacing w:after="0" w:line="240" w:lineRule="auto"/>
     </w:pPr>
     <w:tblPr>
+      <w:tblInd w:w="0" w:type="dxa"/>
       <w:tblBorders>
         <w:top w:val="single" w:sz="4" w:space="0" w:color="auto"/>
         <w:left w:val="single" w:sz="4" w:space="0" w:color="auto"/>
@@ -15571,6 +16530,518 @@
         <w:insideH w:val="single" w:sz="4" w:space="0" w:color="auto"/>
         <w:insideV w:val="single" w:sz="4" w:space="0" w:color="auto"/>
       </w:tblBorders>
+      <w:tblCellMar>
+        <w:top w:w="0" w:type="dxa"/>
+        <w:left w:w="108" w:type="dxa"/>
+        <w:bottom w:w="0" w:type="dxa"/>
+        <w:right w:w="108" w:type="dxa"/>
+      </w:tblCellMar>
+    </w:tblPr>
+  </w:style>
+  <w:style w:type="character" w:customStyle="1" w:styleId="Heading1Char">
+    <w:name w:val="Heading 1 Char"/>
+    <w:basedOn w:val="DefaultParagraphFont"/>
+    <w:link w:val="Heading1"/>
+    <w:uiPriority w:val="9"/>
+    <w:rsid w:val="006F7CDE"/>
+    <w:rPr>
+      <w:rFonts w:asciiTheme="majorHAnsi" w:eastAsiaTheme="majorEastAsia" w:hAnsiTheme="majorHAnsi" w:cstheme="majorBidi"/>
+      <w:color w:val="2F5496" w:themeColor="accent1" w:themeShade="BF"/>
+      <w:sz w:val="32"/>
+      <w:szCs w:val="32"/>
+    </w:rPr>
+  </w:style>
+  <w:style w:type="paragraph" w:styleId="Title">
+    <w:name w:val="Title"/>
+    <w:basedOn w:val="Normal"/>
+    <w:next w:val="Normal"/>
+    <w:link w:val="TitleChar"/>
+    <w:uiPriority w:val="10"/>
+    <w:qFormat/>
+    <w:rsid w:val="006F7CDE"/>
+    <w:pPr>
+      <w:spacing w:after="0" w:line="240" w:lineRule="auto"/>
+      <w:contextualSpacing/>
+    </w:pPr>
+    <w:rPr>
+      <w:rFonts w:asciiTheme="majorHAnsi" w:eastAsiaTheme="majorEastAsia" w:hAnsiTheme="majorHAnsi" w:cstheme="majorBidi"/>
+      <w:spacing w:val="-10"/>
+      <w:kern w:val="28"/>
+      <w:sz w:val="56"/>
+      <w:szCs w:val="56"/>
+    </w:rPr>
+  </w:style>
+  <w:style w:type="character" w:customStyle="1" w:styleId="TitleChar">
+    <w:name w:val="Title Char"/>
+    <w:basedOn w:val="DefaultParagraphFont"/>
+    <w:link w:val="Title"/>
+    <w:uiPriority w:val="10"/>
+    <w:rsid w:val="006F7CDE"/>
+    <w:rPr>
+      <w:rFonts w:asciiTheme="majorHAnsi" w:eastAsiaTheme="majorEastAsia" w:hAnsiTheme="majorHAnsi" w:cstheme="majorBidi"/>
+      <w:spacing w:val="-10"/>
+      <w:kern w:val="28"/>
+      <w:sz w:val="56"/>
+      <w:szCs w:val="56"/>
+    </w:rPr>
+  </w:style>
+  <w:style w:type="paragraph" w:styleId="Subtitle">
+    <w:name w:val="Subtitle"/>
+    <w:basedOn w:val="Normal"/>
+    <w:next w:val="Normal"/>
+    <w:link w:val="SubtitleChar"/>
+    <w:uiPriority w:val="11"/>
+    <w:qFormat/>
+    <w:rsid w:val="004762D3"/>
+    <w:pPr>
+      <w:numPr>
+        <w:ilvl w:val="1"/>
+      </w:numPr>
+    </w:pPr>
+    <w:rPr>
+      <w:rFonts w:eastAsiaTheme="minorEastAsia"/>
+      <w:color w:val="5A5A5A" w:themeColor="text1" w:themeTint="A5"/>
+      <w:spacing w:val="15"/>
+    </w:rPr>
+  </w:style>
+  <w:style w:type="character" w:customStyle="1" w:styleId="SubtitleChar">
+    <w:name w:val="Subtitle Char"/>
+    <w:basedOn w:val="DefaultParagraphFont"/>
+    <w:link w:val="Subtitle"/>
+    <w:uiPriority w:val="11"/>
+    <w:rsid w:val="004762D3"/>
+    <w:rPr>
+      <w:rFonts w:eastAsiaTheme="minorEastAsia"/>
+      <w:color w:val="5A5A5A" w:themeColor="text1" w:themeTint="A5"/>
+      <w:spacing w:val="15"/>
+    </w:rPr>
+  </w:style>
+  <w:style w:type="paragraph" w:styleId="TOCHeading">
+    <w:name w:val="TOC Heading"/>
+    <w:basedOn w:val="Heading1"/>
+    <w:next w:val="Normal"/>
+    <w:uiPriority w:val="39"/>
+    <w:unhideWhenUsed/>
+    <w:qFormat/>
+    <w:rsid w:val="00D517DE"/>
+    <w:pPr>
+      <w:outlineLvl w:val="9"/>
+    </w:pPr>
+  </w:style>
+  <w:style w:type="paragraph" w:styleId="TOC1">
+    <w:name w:val="toc 1"/>
+    <w:basedOn w:val="Normal"/>
+    <w:next w:val="Normal"/>
+    <w:autoRedefine/>
+    <w:uiPriority w:val="39"/>
+    <w:unhideWhenUsed/>
+    <w:rsid w:val="00D517DE"/>
+    <w:pPr>
+      <w:spacing w:after="100"/>
+    </w:pPr>
+  </w:style>
+  <w:style w:type="character" w:styleId="Hyperlink">
+    <w:name w:val="Hyperlink"/>
+    <w:basedOn w:val="DefaultParagraphFont"/>
+    <w:uiPriority w:val="99"/>
+    <w:unhideWhenUsed/>
+    <w:rsid w:val="00D517DE"/>
+    <w:rPr>
+      <w:color w:val="0563C1" w:themeColor="hyperlink"/>
+      <w:u w:val="single"/>
+    </w:rPr>
+  </w:style>
+  <w:style w:type="paragraph" w:styleId="ListParagraph">
+    <w:name w:val="List Paragraph"/>
+    <w:basedOn w:val="Normal"/>
+    <w:uiPriority w:val="34"/>
+    <w:qFormat/>
+    <w:rsid w:val="0075705C"/>
+    <w:pPr>
+      <w:ind w:left="720"/>
+      <w:contextualSpacing/>
+    </w:pPr>
+  </w:style>
+  <w:style w:type="paragraph" w:styleId="BalloonText">
+    <w:name w:val="Balloon Text"/>
+    <w:basedOn w:val="Normal"/>
+    <w:link w:val="BalloonTextChar"/>
+    <w:uiPriority w:val="99"/>
+    <w:semiHidden/>
+    <w:unhideWhenUsed/>
+    <w:rsid w:val="00095636"/>
+    <w:pPr>
+      <w:spacing w:after="0" w:line="240" w:lineRule="auto"/>
+    </w:pPr>
+    <w:rPr>
+      <w:rFonts w:ascii="Tahoma" w:hAnsi="Tahoma" w:cs="Tahoma"/>
+      <w:sz w:val="16"/>
+      <w:szCs w:val="16"/>
+    </w:rPr>
+  </w:style>
+  <w:style w:type="character" w:customStyle="1" w:styleId="BalloonTextChar">
+    <w:name w:val="Balloon Text Char"/>
+    <w:basedOn w:val="DefaultParagraphFont"/>
+    <w:link w:val="BalloonText"/>
+    <w:uiPriority w:val="99"/>
+    <w:semiHidden/>
+    <w:rsid w:val="00095636"/>
+    <w:rPr>
+      <w:rFonts w:ascii="Tahoma" w:hAnsi="Tahoma" w:cs="Tahoma"/>
+      <w:sz w:val="16"/>
+      <w:szCs w:val="16"/>
+    </w:rPr>
+  </w:style>
+  <w:style w:type="paragraph" w:styleId="Header">
+    <w:name w:val="header"/>
+    <w:basedOn w:val="Normal"/>
+    <w:link w:val="HeaderChar"/>
+    <w:uiPriority w:val="99"/>
+    <w:unhideWhenUsed/>
+    <w:rsid w:val="00602B13"/>
+    <w:pPr>
+      <w:tabs>
+        <w:tab w:val="center" w:pos="4680"/>
+        <w:tab w:val="right" w:pos="9360"/>
+      </w:tabs>
+      <w:spacing w:after="0" w:line="240" w:lineRule="auto"/>
+    </w:pPr>
+  </w:style>
+  <w:style w:type="character" w:customStyle="1" w:styleId="HeaderChar">
+    <w:name w:val="Header Char"/>
+    <w:basedOn w:val="DefaultParagraphFont"/>
+    <w:link w:val="Header"/>
+    <w:uiPriority w:val="99"/>
+    <w:rsid w:val="00602B13"/>
+  </w:style>
+  <w:style w:type="paragraph" w:styleId="Footer">
+    <w:name w:val="footer"/>
+    <w:basedOn w:val="Normal"/>
+    <w:link w:val="FooterChar"/>
+    <w:uiPriority w:val="99"/>
+    <w:unhideWhenUsed/>
+    <w:rsid w:val="00602B13"/>
+    <w:pPr>
+      <w:tabs>
+        <w:tab w:val="center" w:pos="4680"/>
+        <w:tab w:val="right" w:pos="9360"/>
+      </w:tabs>
+      <w:spacing w:after="0" w:line="240" w:lineRule="auto"/>
+    </w:pPr>
+  </w:style>
+  <w:style w:type="character" w:customStyle="1" w:styleId="FooterChar">
+    <w:name w:val="Footer Char"/>
+    <w:basedOn w:val="DefaultParagraphFont"/>
+    <w:link w:val="Footer"/>
+    <w:uiPriority w:val="99"/>
+    <w:rsid w:val="00602B13"/>
+  </w:style>
+  <w:style w:type="character" w:customStyle="1" w:styleId="Heading2Char">
+    <w:name w:val="Heading 2 Char"/>
+    <w:basedOn w:val="DefaultParagraphFont"/>
+    <w:link w:val="Heading2"/>
+    <w:uiPriority w:val="9"/>
+    <w:rsid w:val="007E615E"/>
+    <w:rPr>
+      <w:rFonts w:asciiTheme="majorHAnsi" w:eastAsiaTheme="majorEastAsia" w:hAnsiTheme="majorHAnsi" w:cstheme="majorBidi"/>
+      <w:color w:val="2F5496" w:themeColor="accent1" w:themeShade="BF"/>
+      <w:sz w:val="26"/>
+      <w:szCs w:val="26"/>
+    </w:rPr>
+  </w:style>
+  <w:style w:type="paragraph" w:styleId="TOC2">
+    <w:name w:val="toc 2"/>
+    <w:basedOn w:val="Normal"/>
+    <w:next w:val="Normal"/>
+    <w:autoRedefine/>
+    <w:uiPriority w:val="39"/>
+    <w:unhideWhenUsed/>
+    <w:rsid w:val="00533F95"/>
+    <w:pPr>
+      <w:spacing w:after="100" w:line="276" w:lineRule="auto"/>
+      <w:ind w:left="220"/>
+    </w:pPr>
+    <w:rPr>
+      <w:lang w:val="en-GB"/>
+    </w:rPr>
+  </w:style>
+  <w:style w:type="paragraph" w:styleId="Caption">
+    <w:name w:val="caption"/>
+    <w:basedOn w:val="Normal"/>
+    <w:next w:val="Normal"/>
+    <w:uiPriority w:val="35"/>
+    <w:unhideWhenUsed/>
+    <w:qFormat/>
+    <w:rsid w:val="002813F6"/>
+    <w:pPr>
+      <w:spacing w:after="200" w:line="240" w:lineRule="auto"/>
+    </w:pPr>
+    <w:rPr>
+      <w:b/>
+      <w:bCs/>
+      <w:color w:val="4472C4" w:themeColor="accent1"/>
+      <w:sz w:val="18"/>
+      <w:szCs w:val="18"/>
+    </w:rPr>
+  </w:style>
+</w:styles>
+</file>
+
+<file path=word/stylesWithEffects.xml><?xml version="1.0" encoding="utf-8"?>
+<w:styles xmlns:wpc="http://schemas.microsoft.com/office/word/2010/wordprocessingCanvas" xmlns:mc="http://schemas.openxmlformats.org/markup-compatibility/2006" xmlns:o="urn:schemas-microsoft-com:office:office" xmlns:r="http://schemas.openxmlformats.org/officeDocument/2006/relationships" xmlns:m="http://schemas.openxmlformats.org/officeDocument/2006/math" xmlns:v="urn:schemas-microsoft-com:vml" xmlns:wp14="http://schemas.microsoft.com/office/word/2010/wordprocessingDrawing" xmlns:wp="http://schemas.openxmlformats.org/drawingml/2006/wordprocessingDrawing" xmlns:w10="urn:schemas-microsoft-com:office:word" xmlns:w="http://schemas.openxmlformats.org/wordprocessingml/2006/main" xmlns:w14="http://schemas.microsoft.com/office/word/2010/wordml" xmlns:wpg="http://schemas.microsoft.com/office/word/2010/wordprocessingGroup" xmlns:wpi="http://schemas.microsoft.com/office/word/2010/wordprocessingInk" xmlns:wne="http://schemas.microsoft.com/office/word/2006/wordml" xmlns:wps="http://schemas.microsoft.com/office/word/2010/wordprocessingShape" mc:Ignorable="w14 wp14">
+  <w:docDefaults>
+    <w:rPrDefault>
+      <w:rPr>
+        <w:rFonts w:asciiTheme="minorHAnsi" w:eastAsiaTheme="minorHAnsi" w:hAnsiTheme="minorHAnsi" w:cstheme="minorBidi"/>
+        <w:sz w:val="22"/>
+        <w:szCs w:val="22"/>
+        <w:lang w:val="en-US" w:eastAsia="en-US" w:bidi="ar-SA"/>
+      </w:rPr>
+    </w:rPrDefault>
+    <w:pPrDefault>
+      <w:pPr>
+        <w:spacing w:after="160" w:line="259" w:lineRule="auto"/>
+      </w:pPr>
+    </w:pPrDefault>
+  </w:docDefaults>
+  <w:latentStyles w:defLockedState="0" w:defUIPriority="99" w:defSemiHidden="1" w:defUnhideWhenUsed="1" w:defQFormat="0" w:count="267">
+    <w:lsdException w:name="Normal" w:semiHidden="0" w:uiPriority="0" w:unhideWhenUsed="0" w:qFormat="1"/>
+    <w:lsdException w:name="heading 1" w:semiHidden="0" w:uiPriority="9" w:unhideWhenUsed="0" w:qFormat="1"/>
+    <w:lsdException w:name="heading 2" w:uiPriority="9" w:qFormat="1"/>
+    <w:lsdException w:name="heading 3" w:uiPriority="9" w:qFormat="1"/>
+    <w:lsdException w:name="heading 4" w:uiPriority="9" w:qFormat="1"/>
+    <w:lsdException w:name="heading 5" w:uiPriority="9" w:qFormat="1"/>
+    <w:lsdException w:name="heading 6" w:uiPriority="9" w:qFormat="1"/>
+    <w:lsdException w:name="heading 7" w:uiPriority="9" w:qFormat="1"/>
+    <w:lsdException w:name="heading 8" w:uiPriority="9" w:qFormat="1"/>
+    <w:lsdException w:name="heading 9" w:uiPriority="9" w:qFormat="1"/>
+    <w:lsdException w:name="toc 1" w:uiPriority="39"/>
+    <w:lsdException w:name="toc 2" w:uiPriority="39"/>
+    <w:lsdException w:name="toc 3" w:uiPriority="39"/>
+    <w:lsdException w:name="toc 4" w:uiPriority="39"/>
+    <w:lsdException w:name="toc 5" w:uiPriority="39"/>
+    <w:lsdException w:name="toc 6" w:uiPriority="39"/>
+    <w:lsdException w:name="toc 7" w:uiPriority="39"/>
+    <w:lsdException w:name="toc 8" w:uiPriority="39"/>
+    <w:lsdException w:name="toc 9" w:uiPriority="39"/>
+    <w:lsdException w:name="caption" w:uiPriority="35" w:qFormat="1"/>
+    <w:lsdException w:name="Title" w:semiHidden="0" w:uiPriority="10" w:unhideWhenUsed="0" w:qFormat="1"/>
+    <w:lsdException w:name="Default Paragraph Font" w:uiPriority="1"/>
+    <w:lsdException w:name="Subtitle" w:semiHidden="0" w:uiPriority="11" w:unhideWhenUsed="0" w:qFormat="1"/>
+    <w:lsdException w:name="Strong" w:semiHidden="0" w:uiPriority="22" w:unhideWhenUsed="0" w:qFormat="1"/>
+    <w:lsdException w:name="Emphasis" w:semiHidden="0" w:uiPriority="20" w:unhideWhenUsed="0" w:qFormat="1"/>
+    <w:lsdException w:name="Table Grid" w:semiHidden="0" w:uiPriority="59" w:unhideWhenUsed="0"/>
+    <w:lsdException w:name="Placeholder Text" w:unhideWhenUsed="0"/>
+    <w:lsdException w:name="No Spacing" w:semiHidden="0" w:uiPriority="1" w:unhideWhenUsed="0" w:qFormat="1"/>
+    <w:lsdException w:name="Light Shading" w:semiHidden="0" w:uiPriority="60" w:unhideWhenUsed="0"/>
+    <w:lsdException w:name="Light List" w:semiHidden="0" w:uiPriority="61" w:unhideWhenUsed="0"/>
+    <w:lsdException w:name="Light Grid" w:semiHidden="0" w:uiPriority="62" w:unhideWhenUsed="0"/>
+    <w:lsdException w:name="Medium Shading 1" w:semiHidden="0" w:uiPriority="63" w:unhideWhenUsed="0"/>
+    <w:lsdException w:name="Medium Shading 2" w:semiHidden="0" w:uiPriority="64" w:unhideWhenUsed="0"/>
+    <w:lsdException w:name="Medium List 1" w:semiHidden="0" w:uiPriority="65" w:unhideWhenUsed="0"/>
+    <w:lsdException w:name="Medium List 2" w:semiHidden="0" w:uiPriority="66" w:unhideWhenUsed="0"/>
+    <w:lsdException w:name="Medium Grid 1" w:semiHidden="0" w:uiPriority="67" w:unhideWhenUsed="0"/>
+    <w:lsdException w:name="Medium Grid 2" w:semiHidden="0" w:uiPriority="68" w:unhideWhenUsed="0"/>
+    <w:lsdException w:name="Medium Grid 3" w:semiHidden="0" w:uiPriority="69" w:unhideWhenUsed="0"/>
+    <w:lsdException w:name="Dark List" w:semiHidden="0" w:uiPriority="70" w:unhideWhenUsed="0"/>
+    <w:lsdException w:name="Colorful Shading" w:semiHidden="0" w:uiPriority="71" w:unhideWhenUsed="0"/>
+    <w:lsdException w:name="Colorful List" w:semiHidden="0" w:uiPriority="72" w:unhideWhenUsed="0"/>
+    <w:lsdException w:name="Colorful Grid" w:semiHidden="0" w:uiPriority="73" w:unhideWhenUsed="0"/>
+    <w:lsdException w:name="Light Shading Accent 1" w:semiHidden="0" w:uiPriority="60" w:unhideWhenUsed="0"/>
+    <w:lsdException w:name="Light List Accent 1" w:semiHidden="0" w:uiPriority="61" w:unhideWhenUsed="0"/>
+    <w:lsdException w:name="Light Grid Accent 1" w:semiHidden="0" w:uiPriority="62" w:unhideWhenUsed="0"/>
+    <w:lsdException w:name="Medium Shading 1 Accent 1" w:semiHidden="0" w:uiPriority="63" w:unhideWhenUsed="0"/>
+    <w:lsdException w:name="Medium Shading 2 Accent 1" w:semiHidden="0" w:uiPriority="64" w:unhideWhenUsed="0"/>
+    <w:lsdException w:name="Medium List 1 Accent 1" w:semiHidden="0" w:uiPriority="65" w:unhideWhenUsed="0"/>
+    <w:lsdException w:name="Revision" w:unhideWhenUsed="0"/>
+    <w:lsdException w:name="List Paragraph" w:semiHidden="0" w:uiPriority="34" w:unhideWhenUsed="0" w:qFormat="1"/>
+    <w:lsdException w:name="Quote" w:semiHidden="0" w:uiPriority="29" w:unhideWhenUsed="0" w:qFormat="1"/>
+    <w:lsdException w:name="Intense Quote" w:semiHidden="0" w:uiPriority="30" w:unhideWhenUsed="0" w:qFormat="1"/>
+    <w:lsdException w:name="Medium List 2 Accent 1" w:semiHidden="0" w:uiPriority="66" w:unhideWhenUsed="0"/>
+    <w:lsdException w:name="Medium Grid 1 Accent 1" w:semiHidden="0" w:uiPriority="67" w:unhideWhenUsed="0"/>
+    <w:lsdException w:name="Medium Grid 2 Accent 1" w:semiHidden="0" w:uiPriority="68" w:unhideWhenUsed="0"/>
+    <w:lsdException w:name="Medium Grid 3 Accent 1" w:semiHidden="0" w:uiPriority="69" w:unhideWhenUsed="0"/>
+    <w:lsdException w:name="Dark List Accent 1" w:semiHidden="0" w:uiPriority="70" w:unhideWhenUsed="0"/>
+    <w:lsdException w:name="Colorful Shading Accent 1" w:semiHidden="0" w:uiPriority="71" w:unhideWhenUsed="0"/>
+    <w:lsdException w:name="Colorful List Accent 1" w:semiHidden="0" w:uiPriority="72" w:unhideWhenUsed="0"/>
+    <w:lsdException w:name="Colorful Grid Accent 1" w:semiHidden="0" w:uiPriority="73" w:unhideWhenUsed="0"/>
+    <w:lsdException w:name="Light Shading Accent 2" w:semiHidden="0" w:uiPriority="60" w:unhideWhenUsed="0"/>
+    <w:lsdException w:name="Light List Accent 2" w:semiHidden="0" w:uiPriority="61" w:unhideWhenUsed="0"/>
+    <w:lsdException w:name="Light Grid Accent 2" w:semiHidden="0" w:uiPriority="62" w:unhideWhenUsed="0"/>
+    <w:lsdException w:name="Medium Shading 1 Accent 2" w:semiHidden="0" w:uiPriority="63" w:unhideWhenUsed="0"/>
+    <w:lsdException w:name="Medium Shading 2 Accent 2" w:semiHidden="0" w:uiPriority="64" w:unhideWhenUsed="0"/>
+    <w:lsdException w:name="Medium List 1 Accent 2" w:semiHidden="0" w:uiPriority="65" w:unhideWhenUsed="0"/>
+    <w:lsdException w:name="Medium List 2 Accent 2" w:semiHidden="0" w:uiPriority="66" w:unhideWhenUsed="0"/>
+    <w:lsdException w:name="Medium Grid 1 Accent 2" w:semiHidden="0" w:uiPriority="67" w:unhideWhenUsed="0"/>
+    <w:lsdException w:name="Medium Grid 2 Accent 2" w:semiHidden="0" w:uiPriority="68" w:unhideWhenUsed="0"/>
+    <w:lsdException w:name="Medium Grid 3 Accent 2" w:semiHidden="0" w:uiPriority="69" w:unhideWhenUsed="0"/>
+    <w:lsdException w:name="Dark List Accent 2" w:semiHidden="0" w:uiPriority="70" w:unhideWhenUsed="0"/>
+    <w:lsdException w:name="Colorful Shading Accent 2" w:semiHidden="0" w:uiPriority="71" w:unhideWhenUsed="0"/>
+    <w:lsdException w:name="Colorful List Accent 2" w:semiHidden="0" w:uiPriority="72" w:unhideWhenUsed="0"/>
+    <w:lsdException w:name="Colorful Grid Accent 2" w:semiHidden="0" w:uiPriority="73" w:unhideWhenUsed="0"/>
+    <w:lsdException w:name="Light Shading Accent 3" w:semiHidden="0" w:uiPriority="60" w:unhideWhenUsed="0"/>
+    <w:lsdException w:name="Light List Accent 3" w:semiHidden="0" w:uiPriority="61" w:unhideWhenUsed="0"/>
+    <w:lsdException w:name="Light Grid Accent 3" w:semiHidden="0" w:uiPriority="62" w:unhideWhenUsed="0"/>
+    <w:lsdException w:name="Medium Shading 1 Accent 3" w:semiHidden="0" w:uiPriority="63" w:unhideWhenUsed="0"/>
+    <w:lsdException w:name="Medium Shading 2 Accent 3" w:semiHidden="0" w:uiPriority="64" w:unhideWhenUsed="0"/>
+    <w:lsdException w:name="Medium List 1 Accent 3" w:semiHidden="0" w:uiPriority="65" w:unhideWhenUsed="0"/>
+    <w:lsdException w:name="Medium List 2 Accent 3" w:semiHidden="0" w:uiPriority="66" w:unhideWhenUsed="0"/>
+    <w:lsdException w:name="Medium Grid 1 Accent 3" w:semiHidden="0" w:uiPriority="67" w:unhideWhenUsed="0"/>
+    <w:lsdException w:name="Medium Grid 2 Accent 3" w:semiHidden="0" w:uiPriority="68" w:unhideWhenUsed="0"/>
+    <w:lsdException w:name="Medium Grid 3 Accent 3" w:semiHidden="0" w:uiPriority="69" w:unhideWhenUsed="0"/>
+    <w:lsdException w:name="Dark List Accent 3" w:semiHidden="0" w:uiPriority="70" w:unhideWhenUsed="0"/>
+    <w:lsdException w:name="Colorful Shading Accent 3" w:semiHidden="0" w:uiPriority="71" w:unhideWhenUsed="0"/>
+    <w:lsdException w:name="Colorful List Accent 3" w:semiHidden="0" w:uiPriority="72" w:unhideWhenUsed="0"/>
+    <w:lsdException w:name="Colorful Grid Accent 3" w:semiHidden="0" w:uiPriority="73" w:unhideWhenUsed="0"/>
+    <w:lsdException w:name="Light Shading Accent 4" w:semiHidden="0" w:uiPriority="60" w:unhideWhenUsed="0"/>
+    <w:lsdException w:name="Light List Accent 4" w:semiHidden="0" w:uiPriority="61" w:unhideWhenUsed="0"/>
+    <w:lsdException w:name="Light Grid Accent 4" w:semiHidden="0" w:uiPriority="62" w:unhideWhenUsed="0"/>
+    <w:lsdException w:name="Medium Shading 1 Accent 4" w:semiHidden="0" w:uiPriority="63" w:unhideWhenUsed="0"/>
+    <w:lsdException w:name="Medium Shading 2 Accent 4" w:semiHidden="0" w:uiPriority="64" w:unhideWhenUsed="0"/>
+    <w:lsdException w:name="Medium List 1 Accent 4" w:semiHidden="0" w:uiPriority="65" w:unhideWhenUsed="0"/>
+    <w:lsdException w:name="Medium List 2 Accent 4" w:semiHidden="0" w:uiPriority="66" w:unhideWhenUsed="0"/>
+    <w:lsdException w:name="Medium Grid 1 Accent 4" w:semiHidden="0" w:uiPriority="67" w:unhideWhenUsed="0"/>
+    <w:lsdException w:name="Medium Grid 2 Accent 4" w:semiHidden="0" w:uiPriority="68" w:unhideWhenUsed="0"/>
+    <w:lsdException w:name="Medium Grid 3 Accent 4" w:semiHidden="0" w:uiPriority="69" w:unhideWhenUsed="0"/>
+    <w:lsdException w:name="Dark List Accent 4" w:semiHidden="0" w:uiPriority="70" w:unhideWhenUsed="0"/>
+    <w:lsdException w:name="Colorful Shading Accent 4" w:semiHidden="0" w:uiPriority="71" w:unhideWhenUsed="0"/>
+    <w:lsdException w:name="Colorful List Accent 4" w:semiHidden="0" w:uiPriority="72" w:unhideWhenUsed="0"/>
+    <w:lsdException w:name="Colorful Grid Accent 4" w:semiHidden="0" w:uiPriority="73" w:unhideWhenUsed="0"/>
+    <w:lsdException w:name="Light Shading Accent 5" w:semiHidden="0" w:uiPriority="60" w:unhideWhenUsed="0"/>
+    <w:lsdException w:name="Light List Accent 5" w:semiHidden="0" w:uiPriority="61" w:unhideWhenUsed="0"/>
+    <w:lsdException w:name="Light Grid Accent 5" w:semiHidden="0" w:uiPriority="62" w:unhideWhenUsed="0"/>
+    <w:lsdException w:name="Medium Shading 1 Accent 5" w:semiHidden="0" w:uiPriority="63" w:unhideWhenUsed="0"/>
+    <w:lsdException w:name="Medium Shading 2 Accent 5" w:semiHidden="0" w:uiPriority="64" w:unhideWhenUsed="0"/>
+    <w:lsdException w:name="Medium List 1 Accent 5" w:semiHidden="0" w:uiPriority="65" w:unhideWhenUsed="0"/>
+    <w:lsdException w:name="Medium List 2 Accent 5" w:semiHidden="0" w:uiPriority="66" w:unhideWhenUsed="0"/>
+    <w:lsdException w:name="Medium Grid 1 Accent 5" w:semiHidden="0" w:uiPriority="67" w:unhideWhenUsed="0"/>
+    <w:lsdException w:name="Medium Grid 2 Accent 5" w:semiHidden="0" w:uiPriority="68" w:unhideWhenUsed="0"/>
+    <w:lsdException w:name="Medium Grid 3 Accent 5" w:semiHidden="0" w:uiPriority="69" w:unhideWhenUsed="0"/>
+    <w:lsdException w:name="Dark List Accent 5" w:semiHidden="0" w:uiPriority="70" w:unhideWhenUsed="0"/>
+    <w:lsdException w:name="Colorful Shading Accent 5" w:semiHidden="0" w:uiPriority="71" w:unhideWhenUsed="0"/>
+    <w:lsdException w:name="Colorful List Accent 5" w:semiHidden="0" w:uiPriority="72" w:unhideWhenUsed="0"/>
+    <w:lsdException w:name="Colorful Grid Accent 5" w:semiHidden="0" w:uiPriority="73" w:unhideWhenUsed="0"/>
+    <w:lsdException w:name="Light Shading Accent 6" w:semiHidden="0" w:uiPriority="60" w:unhideWhenUsed="0"/>
+    <w:lsdException w:name="Light List Accent 6" w:semiHidden="0" w:uiPriority="61" w:unhideWhenUsed="0"/>
+    <w:lsdException w:name="Light Grid Accent 6" w:semiHidden="0" w:uiPriority="62" w:unhideWhenUsed="0"/>
+    <w:lsdException w:name="Medium Shading 1 Accent 6" w:semiHidden="0" w:uiPriority="63" w:unhideWhenUsed="0"/>
+    <w:lsdException w:name="Medium Shading 2 Accent 6" w:semiHidden="0" w:uiPriority="64" w:unhideWhenUsed="0"/>
+    <w:lsdException w:name="Medium List 1 Accent 6" w:semiHidden="0" w:uiPriority="65" w:unhideWhenUsed="0"/>
+    <w:lsdException w:name="Medium List 2 Accent 6" w:semiHidden="0" w:uiPriority="66" w:unhideWhenUsed="0"/>
+    <w:lsdException w:name="Medium Grid 1 Accent 6" w:semiHidden="0" w:uiPriority="67" w:unhideWhenUsed="0"/>
+    <w:lsdException w:name="Medium Grid 2 Accent 6" w:semiHidden="0" w:uiPriority="68" w:unhideWhenUsed="0"/>
+    <w:lsdException w:name="Medium Grid 3 Accent 6" w:semiHidden="0" w:uiPriority="69" w:unhideWhenUsed="0"/>
+    <w:lsdException w:name="Dark List Accent 6" w:semiHidden="0" w:uiPriority="70" w:unhideWhenUsed="0"/>
+    <w:lsdException w:name="Colorful Shading Accent 6" w:semiHidden="0" w:uiPriority="71" w:unhideWhenUsed="0"/>
+    <w:lsdException w:name="Colorful List Accent 6" w:semiHidden="0" w:uiPriority="72" w:unhideWhenUsed="0"/>
+    <w:lsdException w:name="Colorful Grid Accent 6" w:semiHidden="0" w:uiPriority="73" w:unhideWhenUsed="0"/>
+    <w:lsdException w:name="Subtle Emphasis" w:semiHidden="0" w:uiPriority="19" w:unhideWhenUsed="0" w:qFormat="1"/>
+    <w:lsdException w:name="Intense Emphasis" w:semiHidden="0" w:uiPriority="21" w:unhideWhenUsed="0" w:qFormat="1"/>
+    <w:lsdException w:name="Subtle Reference" w:semiHidden="0" w:uiPriority="31" w:unhideWhenUsed="0" w:qFormat="1"/>
+    <w:lsdException w:name="Intense Reference" w:semiHidden="0" w:uiPriority="32" w:unhideWhenUsed="0" w:qFormat="1"/>
+    <w:lsdException w:name="Book Title" w:semiHidden="0" w:uiPriority="33" w:unhideWhenUsed="0" w:qFormat="1"/>
+    <w:lsdException w:name="Bibliography" w:uiPriority="37"/>
+    <w:lsdException w:name="TOC Heading" w:uiPriority="39" w:qFormat="1"/>
+  </w:latentStyles>
+  <w:style w:type="paragraph" w:default="1" w:styleId="Normal">
+    <w:name w:val="Normal"/>
+    <w:qFormat/>
+    <w:rsid w:val="009E41AE"/>
+  </w:style>
+  <w:style w:type="paragraph" w:styleId="Heading1">
+    <w:name w:val="heading 1"/>
+    <w:basedOn w:val="Normal"/>
+    <w:next w:val="Normal"/>
+    <w:link w:val="Heading1Char"/>
+    <w:uiPriority w:val="9"/>
+    <w:qFormat/>
+    <w:rsid w:val="006F7CDE"/>
+    <w:pPr>
+      <w:keepNext/>
+      <w:keepLines/>
+      <w:spacing w:before="240" w:after="0"/>
+      <w:outlineLvl w:val="0"/>
+    </w:pPr>
+    <w:rPr>
+      <w:rFonts w:asciiTheme="majorHAnsi" w:eastAsiaTheme="majorEastAsia" w:hAnsiTheme="majorHAnsi" w:cstheme="majorBidi"/>
+      <w:color w:val="2F5496" w:themeColor="accent1" w:themeShade="BF"/>
+      <w:sz w:val="32"/>
+      <w:szCs w:val="32"/>
+    </w:rPr>
+  </w:style>
+  <w:style w:type="paragraph" w:styleId="Heading2">
+    <w:name w:val="heading 2"/>
+    <w:basedOn w:val="Normal"/>
+    <w:next w:val="Normal"/>
+    <w:link w:val="Heading2Char"/>
+    <w:uiPriority w:val="9"/>
+    <w:unhideWhenUsed/>
+    <w:qFormat/>
+    <w:rsid w:val="007E615E"/>
+    <w:pPr>
+      <w:keepNext/>
+      <w:keepLines/>
+      <w:spacing w:before="40" w:after="0"/>
+      <w:outlineLvl w:val="1"/>
+    </w:pPr>
+    <w:rPr>
+      <w:rFonts w:asciiTheme="majorHAnsi" w:eastAsiaTheme="majorEastAsia" w:hAnsiTheme="majorHAnsi" w:cstheme="majorBidi"/>
+      <w:color w:val="2F5496" w:themeColor="accent1" w:themeShade="BF"/>
+      <w:sz w:val="26"/>
+      <w:szCs w:val="26"/>
+    </w:rPr>
+  </w:style>
+  <w:style w:type="character" w:default="1" w:styleId="DefaultParagraphFont">
+    <w:name w:val="Default Paragraph Font"/>
+    <w:uiPriority w:val="1"/>
+    <w:semiHidden/>
+    <w:unhideWhenUsed/>
+  </w:style>
+  <w:style w:type="table" w:default="1" w:styleId="TableNormal">
+    <w:name w:val="Normal Table"/>
+    <w:uiPriority w:val="99"/>
+    <w:semiHidden/>
+    <w:unhideWhenUsed/>
+    <w:tblPr>
+      <w:tblInd w:w="0" w:type="dxa"/>
+      <w:tblCellMar>
+        <w:top w:w="0" w:type="dxa"/>
+        <w:left w:w="108" w:type="dxa"/>
+        <w:bottom w:w="0" w:type="dxa"/>
+        <w:right w:w="108" w:type="dxa"/>
+      </w:tblCellMar>
+    </w:tblPr>
+  </w:style>
+  <w:style w:type="numbering" w:default="1" w:styleId="NoList">
+    <w:name w:val="No List"/>
+    <w:uiPriority w:val="99"/>
+    <w:semiHidden/>
+    <w:unhideWhenUsed/>
+  </w:style>
+  <w:style w:type="table" w:styleId="TableGrid">
+    <w:name w:val="Table Grid"/>
+    <w:basedOn w:val="TableNormal"/>
+    <w:uiPriority w:val="59"/>
+    <w:rsid w:val="00EA2C79"/>
+    <w:pPr>
+      <w:spacing w:after="0" w:line="240" w:lineRule="auto"/>
+    </w:pPr>
+    <w:tblPr>
+      <w:tblInd w:w="0" w:type="dxa"/>
+      <w:tblBorders>
+        <w:top w:val="single" w:sz="4" w:space="0" w:color="auto"/>
+        <w:left w:val="single" w:sz="4" w:space="0" w:color="auto"/>
+        <w:bottom w:val="single" w:sz="4" w:space="0" w:color="auto"/>
+        <w:right w:val="single" w:sz="4" w:space="0" w:color="auto"/>
+        <w:insideH w:val="single" w:sz="4" w:space="0" w:color="auto"/>
+        <w:insideV w:val="single" w:sz="4" w:space="0" w:color="auto"/>
+      </w:tblBorders>
+      <w:tblCellMar>
+        <w:top w:w="0" w:type="dxa"/>
+        <w:left w:w="108" w:type="dxa"/>
+        <w:bottom w:w="0" w:type="dxa"/>
+        <w:right w:w="108" w:type="dxa"/>
+      </w:tblCellMar>
     </w:tblPr>
   </w:style>
   <w:style w:type="character" w:customStyle="1" w:styleId="Heading1Char">
@@ -16077,7 +17548,7 @@
   <a:extraClrSchemeLst/>
   <a:extLst>
     <a:ext uri="{05A4C25C-085E-4340-85A3-A5531E510DB2}">
-      <thm15:themeFamily xmlns:thm15="http://schemas.microsoft.com/office/thememl/2012/main" name="Office Theme" id="{62F939B6-93AF-4DB8-9C6B-D6C7DFDC589F}" vid="{4A3C46E8-61CC-4603-A589-7422A47A8E4A}"/>
+      <thm15:themeFamily xmlns:thm15="http://schemas.microsoft.com/office/thememl/2012/main" xmlns="" name="Office Theme" id="{62F939B6-93AF-4DB8-9C6B-D6C7DFDC589F}" vid="{4A3C46E8-61CC-4603-A589-7422A47A8E4A}"/>
     </a:ext>
   </a:extLst>
 </a:theme>
@@ -16088,7 +17559,7 @@
 </file>
 
 <file path=customXml/itemProps1.xml><?xml version="1.0" encoding="utf-8"?>
-<ds:datastoreItem xmlns:ds="http://schemas.openxmlformats.org/officeDocument/2006/customXml" ds:itemID="{0129EA5D-D7FD-448B-8A3B-1B6D7571E654}">
+<ds:datastoreItem xmlns:ds="http://schemas.openxmlformats.org/officeDocument/2006/customXml" ds:itemID="{0B0F946C-5F47-43CB-BC4C-6E2945590C86}">
   <ds:schemaRefs>
     <ds:schemaRef ds:uri="http://schemas.openxmlformats.org/officeDocument/2006/bibliography"/>
   </ds:schemaRefs>

</xml_diff>

<commit_message>
Added DIO APIs to GDD
Signed-off-by: caroletta <carooyoussef94@gmail.com>
</commit_message>
<xml_diff>
--- a/Software Specification/Architecture/GDD/LED string-GDD.docx
+++ b/Software Specification/Architecture/GDD/LED string-GDD.docx
@@ -1,6 +1,6 @@
 
 <file path=word/document.xml><?xml version="1.0" encoding="utf-8"?>
-<w:document xmlns:wpc="http://schemas.microsoft.com/office/word/2010/wordprocessingCanvas" xmlns:cx="http://schemas.microsoft.com/office/drawing/2014/chartex" xmlns:cx1="http://schemas.microsoft.com/office/drawing/2015/9/8/chartex" xmlns:cx2="http://schemas.microsoft.com/office/drawing/2015/10/21/chartex" xmlns:cx3="http://schemas.microsoft.com/office/drawing/2016/5/9/chartex" xmlns:cx4="http://schemas.microsoft.com/office/drawing/2016/5/10/chartex" xmlns:cx5="http://schemas.microsoft.com/office/drawing/2016/5/11/chartex" xmlns:cx6="http://schemas.microsoft.com/office/drawing/2016/5/12/chartex" xmlns:cx7="http://schemas.microsoft.com/office/drawing/2016/5/13/chartex" xmlns:cx8="http://schemas.microsoft.com/office/drawing/2016/5/14/chartex" xmlns:mc="http://schemas.openxmlformats.org/markup-compatibility/2006" xmlns:aink="http://schemas.microsoft.com/office/drawing/2016/ink" xmlns:am3d="http://schemas.microsoft.com/office/drawing/2017/model3d" xmlns:o="urn:schemas-microsoft-com:office:office" xmlns:r="http://schemas.openxmlformats.org/officeDocument/2006/relationships" xmlns:m="http://schemas.openxmlformats.org/officeDocument/2006/math" xmlns:v="urn:schemas-microsoft-com:vml" xmlns:wp14="http://schemas.microsoft.com/office/word/2010/wordprocessingDrawing" xmlns:wp="http://schemas.openxmlformats.org/drawingml/2006/wordprocessingDrawing" xmlns:w10="urn:schemas-microsoft-com:office:word" xmlns:w="http://schemas.openxmlformats.org/wordprocessingml/2006/main" xmlns:w14="http://schemas.microsoft.com/office/word/2010/wordml" xmlns:w15="http://schemas.microsoft.com/office/word/2012/wordml" xmlns:w16cid="http://schemas.microsoft.com/office/word/2016/wordml/cid" xmlns:w16se="http://schemas.microsoft.com/office/word/2015/wordml/symex" xmlns:wpg="http://schemas.microsoft.com/office/word/2010/wordprocessingGroup" xmlns:wpi="http://schemas.microsoft.com/office/word/2010/wordprocessingInk" xmlns:wne="http://schemas.microsoft.com/office/word/2006/wordml" xmlns:wps="http://schemas.microsoft.com/office/word/2010/wordprocessingShape" mc:Ignorable="w14 w15 w16se w16cid wp14">
+<w:document xmlns:wpc="http://schemas.microsoft.com/office/word/2010/wordprocessingCanvas" xmlns:mc="http://schemas.openxmlformats.org/markup-compatibility/2006" xmlns:o="urn:schemas-microsoft-com:office:office" xmlns:r="http://schemas.openxmlformats.org/officeDocument/2006/relationships" xmlns:m="http://schemas.openxmlformats.org/officeDocument/2006/math" xmlns:v="urn:schemas-microsoft-com:vml" xmlns:wp14="http://schemas.microsoft.com/office/word/2010/wordprocessingDrawing" xmlns:wp="http://schemas.openxmlformats.org/drawingml/2006/wordprocessingDrawing" xmlns:w10="urn:schemas-microsoft-com:office:word" xmlns:w="http://schemas.openxmlformats.org/wordprocessingml/2006/main" xmlns:w14="http://schemas.microsoft.com/office/word/2010/wordml" xmlns:wpg="http://schemas.microsoft.com/office/word/2010/wordprocessingGroup" xmlns:wpi="http://schemas.microsoft.com/office/word/2010/wordprocessingInk" xmlns:wne="http://schemas.microsoft.com/office/word/2006/wordml" xmlns:wps="http://schemas.microsoft.com/office/word/2010/wordprocessingShape" mc:Ignorable="w14 wp14">
   <w:body>
     <w:p>
       <w:pPr>
@@ -1568,13 +1568,100 @@
               </w:rPr>
               <w:t>8</w:t>
             </w:r>
-            <w:bookmarkStart w:id="2" w:name="_GoBack"/>
-            <w:bookmarkEnd w:id="2"/>
             <w:r>
               <w:rPr>
                 <w:rFonts w:cstheme="majorHAnsi"/>
               </w:rPr>
               <w:t>/02/2020</w:t>
+            </w:r>
+          </w:p>
+        </w:tc>
+      </w:tr>
+      <w:tr>
+        <w:trPr>
+          <w:trHeight w:val="343"/>
+        </w:trPr>
+        <w:tc>
+          <w:tcPr>
+            <w:tcW w:w="1458" w:type="dxa"/>
+          </w:tcPr>
+          <w:p>
+            <w:pPr>
+              <w:pStyle w:val="Header"/>
+              <w:spacing w:before="80"/>
+              <w:jc w:val="center"/>
+              <w:rPr>
+                <w:rFonts w:cstheme="majorHAnsi"/>
+              </w:rPr>
+            </w:pPr>
+            <w:r>
+              <w:rPr>
+                <w:rFonts w:cstheme="majorHAnsi"/>
+              </w:rPr>
+              <w:t>1.2</w:t>
+            </w:r>
+          </w:p>
+        </w:tc>
+        <w:tc>
+          <w:tcPr>
+            <w:tcW w:w="1710" w:type="dxa"/>
+          </w:tcPr>
+          <w:p>
+            <w:pPr>
+              <w:pStyle w:val="Header"/>
+              <w:spacing w:before="80"/>
+              <w:jc w:val="center"/>
+              <w:rPr>
+                <w:rFonts w:cstheme="majorHAnsi"/>
+              </w:rPr>
+            </w:pPr>
+            <w:r>
+              <w:rPr>
+                <w:rFonts w:cstheme="majorHAnsi"/>
+              </w:rPr>
+              <w:t>Draft</w:t>
+            </w:r>
+          </w:p>
+        </w:tc>
+        <w:tc>
+          <w:tcPr>
+            <w:tcW w:w="4089" w:type="dxa"/>
+          </w:tcPr>
+          <w:p>
+            <w:pPr>
+              <w:pStyle w:val="Header"/>
+              <w:spacing w:before="80"/>
+              <w:jc w:val="center"/>
+              <w:rPr>
+                <w:rFonts w:cstheme="majorHAnsi"/>
+              </w:rPr>
+            </w:pPr>
+            <w:r>
+              <w:rPr>
+                <w:rFonts w:cstheme="majorHAnsi"/>
+              </w:rPr>
+              <w:t>Caroline</w:t>
+            </w:r>
+          </w:p>
+        </w:tc>
+        <w:tc>
+          <w:tcPr>
+            <w:tcW w:w="2121" w:type="dxa"/>
+          </w:tcPr>
+          <w:p>
+            <w:pPr>
+              <w:pStyle w:val="Header"/>
+              <w:spacing w:before="80"/>
+              <w:jc w:val="center"/>
+              <w:rPr>
+                <w:rFonts w:cstheme="majorHAnsi"/>
+              </w:rPr>
+            </w:pPr>
+            <w:r>
+              <w:rPr>
+                <w:rFonts w:cstheme="majorHAnsi"/>
+              </w:rPr>
+              <w:t>28/2/2020</w:t>
             </w:r>
           </w:p>
         </w:tc>
@@ -1596,7 +1683,7 @@
           <w:szCs w:val="28"/>
         </w:rPr>
       </w:pPr>
-      <w:bookmarkStart w:id="3" w:name="_Toc33138864"/>
+      <w:bookmarkStart w:id="2" w:name="_Toc33138864"/>
       <w:r>
         <w:rPr>
           <w:b/>
@@ -1606,7 +1693,7 @@
         </w:rPr>
         <w:t>Revision History Table</w:t>
       </w:r>
-      <w:bookmarkEnd w:id="3"/>
+      <w:bookmarkEnd w:id="2"/>
     </w:p>
     <w:tbl>
       <w:tblPr>
@@ -1858,6 +1945,115 @@
               </w:rPr>
               <w:t>Initial Creation</w:t>
             </w:r>
+          </w:p>
+        </w:tc>
+      </w:tr>
+      <w:tr>
+        <w:tc>
+          <w:tcPr>
+            <w:tcW w:w="1098" w:type="dxa"/>
+            <w:tcBorders>
+              <w:top w:val="double" w:sz="4" w:space="0" w:color="auto"/>
+              <w:bottom w:val="double" w:sz="4" w:space="0" w:color="auto"/>
+              <w:right w:val="double" w:sz="4" w:space="0" w:color="auto"/>
+            </w:tcBorders>
+            <w:vAlign w:val="center"/>
+          </w:tcPr>
+          <w:p>
+            <w:pPr>
+              <w:tabs>
+                <w:tab w:val="center" w:pos="1060"/>
+              </w:tabs>
+              <w:jc w:val="center"/>
+              <w:rPr>
+                <w:rFonts w:cstheme="majorBidi"/>
+              </w:rPr>
+            </w:pPr>
+            <w:r>
+              <w:rPr>
+                <w:rFonts w:cstheme="majorBidi"/>
+              </w:rPr>
+              <w:t>1.2</w:t>
+            </w:r>
+          </w:p>
+        </w:tc>
+        <w:tc>
+          <w:tcPr>
+            <w:tcW w:w="2880" w:type="dxa"/>
+            <w:tcBorders>
+              <w:top w:val="double" w:sz="4" w:space="0" w:color="auto"/>
+              <w:left w:val="double" w:sz="4" w:space="0" w:color="auto"/>
+              <w:bottom w:val="double" w:sz="4" w:space="0" w:color="auto"/>
+              <w:right w:val="double" w:sz="4" w:space="0" w:color="auto"/>
+            </w:tcBorders>
+            <w:vAlign w:val="center"/>
+          </w:tcPr>
+          <w:p>
+            <w:pPr>
+              <w:jc w:val="center"/>
+              <w:rPr>
+                <w:rFonts w:cstheme="majorBidi"/>
+              </w:rPr>
+            </w:pPr>
+            <w:r>
+              <w:rPr>
+                <w:rFonts w:cstheme="majorBidi"/>
+              </w:rPr>
+              <w:t>Caroline</w:t>
+            </w:r>
+          </w:p>
+        </w:tc>
+        <w:tc>
+          <w:tcPr>
+            <w:tcW w:w="1350" w:type="dxa"/>
+            <w:tcBorders>
+              <w:top w:val="double" w:sz="4" w:space="0" w:color="auto"/>
+              <w:left w:val="double" w:sz="4" w:space="0" w:color="auto"/>
+              <w:bottom w:val="double" w:sz="4" w:space="0" w:color="auto"/>
+              <w:right w:val="double" w:sz="4" w:space="0" w:color="auto"/>
+            </w:tcBorders>
+            <w:vAlign w:val="center"/>
+          </w:tcPr>
+          <w:p>
+            <w:pPr>
+              <w:jc w:val="center"/>
+              <w:rPr>
+                <w:rFonts w:cstheme="majorBidi"/>
+              </w:rPr>
+            </w:pPr>
+            <w:r>
+              <w:rPr>
+                <w:rFonts w:cstheme="majorBidi"/>
+              </w:rPr>
+              <w:t>28/2/2020</w:t>
+            </w:r>
+          </w:p>
+        </w:tc>
+        <w:tc>
+          <w:tcPr>
+            <w:tcW w:w="4950" w:type="dxa"/>
+            <w:tcBorders>
+              <w:top w:val="double" w:sz="4" w:space="0" w:color="auto"/>
+              <w:left w:val="double" w:sz="4" w:space="0" w:color="auto"/>
+              <w:bottom w:val="double" w:sz="4" w:space="0" w:color="auto"/>
+            </w:tcBorders>
+            <w:vAlign w:val="center"/>
+          </w:tcPr>
+          <w:p>
+            <w:pPr>
+              <w:jc w:val="center"/>
+              <w:rPr>
+                <w:rFonts w:cstheme="majorBidi"/>
+              </w:rPr>
+            </w:pPr>
+            <w:r>
+              <w:rPr>
+                <w:rFonts w:cstheme="majorBidi"/>
+              </w:rPr>
+              <w:t>Added DIO APIs</w:t>
+            </w:r>
+            <w:bookmarkStart w:id="3" w:name="_GoBack"/>
+            <w:bookmarkEnd w:id="3"/>
           </w:p>
         </w:tc>
       </w:tr>
@@ -2120,6 +2316,7 @@
                 <w:rFonts w:cstheme="majorBidi"/>
               </w:rPr>
             </w:pPr>
+            <w:proofErr w:type="spellStart"/>
             <w:r>
               <w:rPr>
                 <w:rFonts w:cstheme="majorBidi"/>
@@ -2132,6 +2329,7 @@
               </w:rPr>
               <w:t>HSI</w:t>
             </w:r>
+            <w:proofErr w:type="spellEnd"/>
           </w:p>
         </w:tc>
         <w:tc>
@@ -2251,7 +2449,6 @@
           <w:b/>
           <w:bCs/>
         </w:rPr>
-        <w:lastRenderedPageBreak/>
         <w:t>Project Description</w:t>
       </w:r>
       <w:bookmarkEnd w:id="5"/>
@@ -2324,7 +2521,7 @@
                     </pic:cNvPicPr>
                   </pic:nvPicPr>
                   <pic:blipFill>
-                    <a:blip r:embed="rId8" cstate="print">
+                    <a:blip r:embed="rId9" cstate="print">
                       <a:extLst>
                         <a:ext uri="{28A0092B-C50C-407E-A947-70E740481C1C}">
                           <a14:useLocalDpi xmlns:a14="http://schemas.microsoft.com/office/drawing/2010/main" val="0"/>
@@ -2395,7 +2592,6 @@
           <w:b/>
           <w:bCs/>
         </w:rPr>
-        <w:lastRenderedPageBreak/>
         <w:t>Software Context Diagram</w:t>
       </w:r>
     </w:p>
@@ -2499,7 +2695,7 @@
           </mc:Choice>
           <mc:Fallback>
             <w:pict>
-              <v:rect w14:anchorId="71535835" id="Rectangle 8" o:spid="_x0000_s1026" style="position:absolute;left:0;text-align:left;margin-left:392.25pt;margin-top:17.65pt;width:114.75pt;height:66.75pt;z-index:251663360;visibility:visible;mso-wrap-style:square;mso-wrap-distance-left:9pt;mso-wrap-distance-top:0;mso-wrap-distance-right:9pt;mso-wrap-distance-bottom:0;mso-position-horizontal:absolute;mso-position-horizontal-relative:text;mso-position-vertical:absolute;mso-position-vertical-relative:text;v-text-anchor:middle" o:gfxdata="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" fillcolor="white [3201]" strokecolor="#70ad47 [3209]" strokeweight="1pt">
+              <v:rect id="Rectangle 8" o:spid="_x0000_s1026" style="position:absolute;left:0;text-align:left;margin-left:392.25pt;margin-top:17.65pt;width:114.75pt;height:66.75pt;z-index:251663360;visibility:visible;mso-wrap-style:square;mso-wrap-distance-left:9pt;mso-wrap-distance-top:0;mso-wrap-distance-right:9pt;mso-wrap-distance-bottom:0;mso-position-horizontal:absolute;mso-position-horizontal-relative:text;mso-position-vertical:absolute;mso-position-vertical-relative:text;v-text-anchor:middle" o:gfxdata="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" fillcolor="white [3201]" strokecolor="#70ad47 [3209]" strokeweight="1pt">
                 <v:textbox>
                   <w:txbxContent>
                     <w:p>
@@ -2613,7 +2809,7 @@
           </mc:Choice>
           <mc:Fallback>
             <w:pict>
-              <v:shapetype w14:anchorId="7E7C0F31" id="_x0000_t202" coordsize="21600,21600" o:spt="202" path="m,l,21600r21600,l21600,xe">
+              <v:shapetype id="_x0000_t202" coordsize="21600,21600" o:spt="202" path="m,l,21600r21600,l21600,xe">
                 <v:stroke joinstyle="miter"/>
                 <v:path gradientshapeok="t" o:connecttype="rect"/>
               </v:shapetype>
@@ -2728,7 +2924,7 @@
           </mc:Choice>
           <mc:Fallback>
             <w:pict>
-              <v:rect w14:anchorId="65F31546" id="Rectangle 4" o:spid="_x0000_s1028" style="position:absolute;left:0;text-align:left;margin-left:171pt;margin-top:17.65pt;width:115.5pt;height:155.25pt;z-index:251660288;visibility:visible;mso-wrap-style:square;mso-width-percent:0;mso-height-percent:0;mso-wrap-distance-left:9pt;mso-wrap-distance-top:0;mso-wrap-distance-right:9pt;mso-wrap-distance-bottom:0;mso-position-horizontal:absolute;mso-position-horizontal-relative:text;mso-position-vertical:absolute;mso-position-vertical-relative:text;mso-width-percent:0;mso-height-percent:0;mso-width-relative:margin;mso-height-relative:margin;v-text-anchor:middle" o:gfxdata="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" fillcolor="white [3201]" strokecolor="#70ad47 [3209]" strokeweight="1pt">
+              <v:rect id="Rectangle 4" o:spid="_x0000_s1028" style="position:absolute;left:0;text-align:left;margin-left:171pt;margin-top:17.65pt;width:115.5pt;height:155.25pt;z-index:251660288;visibility:visible;mso-wrap-style:square;mso-width-percent:0;mso-height-percent:0;mso-wrap-distance-left:9pt;mso-wrap-distance-top:0;mso-wrap-distance-right:9pt;mso-wrap-distance-bottom:0;mso-position-horizontal:absolute;mso-position-horizontal-relative:text;mso-position-vertical:absolute;mso-position-vertical-relative:text;mso-width-percent:0;mso-height-percent:0;mso-width-relative:margin;mso-height-relative:margin;v-text-anchor:middle" o:gfxdata="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" fillcolor="white [3201]" strokecolor="#70ad47 [3209]" strokeweight="1pt">
                 <v:textbox>
                   <w:txbxContent>
                     <w:p>
@@ -2851,7 +3047,7 @@
           </mc:Choice>
           <mc:Fallback>
             <w:pict>
-              <v:shape w14:anchorId="04A1D065" id="Text Box 11" o:spid="_x0000_s1029" type="#_x0000_t202" style="position:absolute;left:0;text-align:left;margin-left:301.5pt;margin-top:3.7pt;width:81.75pt;height:20.25pt;z-index:251666432;visibility:visible;mso-wrap-style:square;mso-wrap-distance-left:9pt;mso-wrap-distance-top:0;mso-wrap-distance-right:9pt;mso-wrap-distance-bottom:0;mso-position-horizontal:absolute;mso-position-horizontal-relative:text;mso-position-vertical:absolute;mso-position-vertical-relative:text;v-text-anchor:top" o:gfxdata="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" fillcolor="white [3201]" strokecolor="white [3212]" strokeweight=".5pt">
+              <v:shape id="Text Box 11" o:spid="_x0000_s1029" type="#_x0000_t202" style="position:absolute;left:0;text-align:left;margin-left:301.5pt;margin-top:3.7pt;width:81.75pt;height:20.25pt;z-index:251666432;visibility:visible;mso-wrap-style:square;mso-wrap-distance-left:9pt;mso-wrap-distance-top:0;mso-wrap-distance-right:9pt;mso-wrap-distance-bottom:0;mso-position-horizontal:absolute;mso-position-horizontal-relative:text;mso-position-vertical:absolute;mso-position-vertical-relative:text;v-text-anchor:top" o:gfxdata="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" fillcolor="white [3201]" strokecolor="white [3212]" strokeweight=".5pt">
                 <v:textbox>
                   <w:txbxContent>
                     <w:p>
@@ -2955,7 +3151,7 @@
           </mc:Choice>
           <mc:Fallback>
             <w:pict>
-              <v:shape w14:anchorId="1EDB1366" id="Text Box 10" o:spid="_x0000_s1030" type="#_x0000_t202" style="position:absolute;left:0;text-align:left;margin-left:189.75pt;margin-top:17.2pt;width:75pt;height:22.5pt;z-index:251665408;visibility:visible;mso-wrap-style:square;mso-width-percent:0;mso-height-percent:0;mso-wrap-distance-left:9pt;mso-wrap-distance-top:0;mso-wrap-distance-right:9pt;mso-wrap-distance-bottom:0;mso-position-horizontal:absolute;mso-position-horizontal-relative:text;mso-position-vertical:absolute;mso-position-vertical-relative:text;mso-width-percent:0;mso-height-percent:0;mso-width-relative:margin;mso-height-relative:margin;v-text-anchor:top" o:gfxdata="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" fillcolor="white [3201]" strokeweight=".5pt">
+              <v:shape id="Text Box 10" o:spid="_x0000_s1030" type="#_x0000_t202" style="position:absolute;left:0;text-align:left;margin-left:189.75pt;margin-top:17.2pt;width:75pt;height:22.5pt;z-index:251665408;visibility:visible;mso-wrap-style:square;mso-width-percent:0;mso-height-percent:0;mso-wrap-distance-left:9pt;mso-wrap-distance-top:0;mso-wrap-distance-right:9pt;mso-wrap-distance-bottom:0;mso-position-horizontal:absolute;mso-position-horizontal-relative:text;mso-position-vertical:absolute;mso-position-vertical-relative:text;mso-width-percent:0;mso-height-percent:0;mso-width-relative:margin;mso-height-relative:margin;v-text-anchor:top" o:gfxdata="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" fillcolor="white [3201]" strokeweight=".5pt">
                 <v:textbox>
                   <w:txbxContent>
                     <w:p>
@@ -3060,7 +3256,7 @@
           </mc:Choice>
           <mc:Fallback>
             <w:pict>
-              <v:rect w14:anchorId="4A10632E" id="Rectangle 2" o:spid="_x0000_s1031" style="position:absolute;left:0;text-align:left;margin-left:-1.5pt;margin-top:3.7pt;width:70.5pt;height:53.25pt;z-index:251659264;visibility:visible;mso-wrap-style:square;mso-width-percent:0;mso-height-percent:0;mso-wrap-distance-left:9pt;mso-wrap-distance-top:0;mso-wrap-distance-right:9pt;mso-wrap-distance-bottom:0;mso-position-horizontal:absolute;mso-position-horizontal-relative:text;mso-position-vertical:absolute;mso-position-vertical-relative:text;mso-width-percent:0;mso-height-percent:0;mso-width-relative:margin;mso-height-relative:margin;v-text-anchor:middle" o:gfxdata="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" fillcolor="white [3201]" strokecolor="#70ad47 [3209]" strokeweight="1pt">
+              <v:rect id="Rectangle 2" o:spid="_x0000_s1031" style="position:absolute;left:0;text-align:left;margin-left:-1.5pt;margin-top:3.7pt;width:70.5pt;height:53.25pt;z-index:251659264;visibility:visible;mso-wrap-style:square;mso-width-percent:0;mso-height-percent:0;mso-wrap-distance-left:9pt;mso-wrap-distance-top:0;mso-wrap-distance-right:9pt;mso-wrap-distance-bottom:0;mso-position-horizontal:absolute;mso-position-horizontal-relative:text;mso-position-vertical:absolute;mso-position-vertical-relative:text;mso-width-percent:0;mso-height-percent:0;mso-width-relative:margin;mso-height-relative:margin;v-text-anchor:middle" o:gfxdata="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" fillcolor="white [3201]" strokecolor="#70ad47 [3209]" strokeweight="1pt">
                 <v:textbox>
                   <w:txbxContent>
                     <w:p>
@@ -3154,7 +3350,7 @@
               </wp:anchor>
             </w:drawing>
           </mc:Choice>
-          <mc:Fallback>
+          <mc:Fallback xmlns:w16se="http://schemas.microsoft.com/office/word/2015/wordml/symex" xmlns:w16cid="http://schemas.microsoft.com/office/word/2016/wordml/cid" xmlns:w15="http://schemas.microsoft.com/office/word/2012/wordml" xmlns:am3d="http://schemas.microsoft.com/office/drawing/2017/model3d" xmlns:aink="http://schemas.microsoft.com/office/drawing/2016/ink" xmlns:cx8="http://schemas.microsoft.com/office/drawing/2016/5/14/chartex" xmlns:cx7="http://schemas.microsoft.com/office/drawing/2016/5/13/chartex" xmlns:cx6="http://schemas.microsoft.com/office/drawing/2016/5/12/chartex" xmlns:cx5="http://schemas.microsoft.com/office/drawing/2016/5/11/chartex" xmlns:cx4="http://schemas.microsoft.com/office/drawing/2016/5/10/chartex" xmlns:cx3="http://schemas.microsoft.com/office/drawing/2016/5/9/chartex" xmlns:cx2="http://schemas.microsoft.com/office/drawing/2015/10/21/chartex" xmlns:cx1="http://schemas.microsoft.com/office/drawing/2015/9/8/chartex" xmlns:cx="http://schemas.microsoft.com/office/drawing/2014/chartex">
             <w:pict>
               <v:shapetype w14:anchorId="4B3C3122" id="_x0000_t32" coordsize="21600,21600" o:spt="32" o:oned="t" path="m,l21600,21600e" filled="f">
                 <v:path arrowok="t" fillok="f" o:connecttype="none"/>
@@ -3227,7 +3423,7 @@
               </wp:anchor>
             </w:drawing>
           </mc:Choice>
-          <mc:Fallback>
+          <mc:Fallback xmlns:w16se="http://schemas.microsoft.com/office/word/2015/wordml/symex" xmlns:w16cid="http://schemas.microsoft.com/office/word/2016/wordml/cid" xmlns:w15="http://schemas.microsoft.com/office/word/2012/wordml" xmlns:am3d="http://schemas.microsoft.com/office/drawing/2017/model3d" xmlns:aink="http://schemas.microsoft.com/office/drawing/2016/ink" xmlns:cx8="http://schemas.microsoft.com/office/drawing/2016/5/14/chartex" xmlns:cx7="http://schemas.microsoft.com/office/drawing/2016/5/13/chartex" xmlns:cx6="http://schemas.microsoft.com/office/drawing/2016/5/12/chartex" xmlns:cx5="http://schemas.microsoft.com/office/drawing/2016/5/11/chartex" xmlns:cx4="http://schemas.microsoft.com/office/drawing/2016/5/10/chartex" xmlns:cx3="http://schemas.microsoft.com/office/drawing/2016/5/9/chartex" xmlns:cx2="http://schemas.microsoft.com/office/drawing/2015/10/21/chartex" xmlns:cx1="http://schemas.microsoft.com/office/drawing/2015/9/8/chartex" xmlns:cx="http://schemas.microsoft.com/office/drawing/2014/chartex">
             <w:pict>
               <v:shape w14:anchorId="1866F203" id="Straight Arrow Connector 5" o:spid="_x0000_s1026" type="#_x0000_t32" style="position:absolute;margin-left:69pt;margin-top:9.25pt;width:102pt;height:0;z-index:251661312;visibility:visible;mso-wrap-style:square;mso-width-percent:0;mso-wrap-distance-left:9pt;mso-wrap-distance-top:0;mso-wrap-distance-right:9pt;mso-wrap-distance-bottom:0;mso-position-horizontal:absolute;mso-position-horizontal-relative:text;mso-position-vertical:absolute;mso-position-vertical-relative:text;mso-width-percent:0;mso-width-relative:margin" o:gfxdata="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" strokecolor="#4472c4 [3204]" strokeweight=".5pt">
                 <v:stroke endarrow="open" joinstyle="miter"/>
@@ -3447,7 +3643,7 @@
           </mc:Choice>
           <mc:Fallback>
             <w:pict>
-              <v:rect w14:anchorId="619ECE35" id="Rectangle 14" o:spid="_x0000_s1032" style="position:absolute;left:0;text-align:left;margin-left:171pt;margin-top:17.75pt;width:100.5pt;height:134.25pt;z-index:251669504;visibility:visible;mso-wrap-style:square;mso-width-percent:0;mso-height-percent:0;mso-wrap-distance-left:9pt;mso-wrap-distance-top:0;mso-wrap-distance-right:9pt;mso-wrap-distance-bottom:0;mso-position-horizontal:absolute;mso-position-horizontal-relative:text;mso-position-vertical:absolute;mso-position-vertical-relative:text;mso-width-percent:0;mso-height-percent:0;mso-width-relative:margin;mso-height-relative:margin;v-text-anchor:middle" o:gfxdata="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" fillcolor="white [3201]" strokecolor="#70ad47 [3209]" strokeweight="1pt">
+              <v:rect id="Rectangle 14" o:spid="_x0000_s1032" style="position:absolute;left:0;text-align:left;margin-left:171pt;margin-top:17.75pt;width:100.5pt;height:134.25pt;z-index:251669504;visibility:visible;mso-wrap-style:square;mso-width-percent:0;mso-height-percent:0;mso-wrap-distance-left:9pt;mso-wrap-distance-top:0;mso-wrap-distance-right:9pt;mso-wrap-distance-bottom:0;mso-position-horizontal:absolute;mso-position-horizontal-relative:text;mso-position-vertical:absolute;mso-position-vertical-relative:text;mso-width-percent:0;mso-height-percent:0;mso-width-relative:margin;mso-height-relative:margin;v-text-anchor:middle" o:gfxdata="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" fillcolor="white [3201]" strokecolor="#70ad47 [3209]" strokeweight="1pt">
                 <v:textbox>
                   <w:txbxContent>
                     <w:p>
@@ -3562,9 +3758,11 @@
                       <wps:txbx>
                         <w:txbxContent>
                           <w:p>
+                            <w:proofErr w:type="spellStart"/>
                             <w:r>
                               <w:t>Signal_Mode</w:t>
                             </w:r>
+                            <w:proofErr w:type="spellEnd"/>
                           </w:p>
                           <w:p/>
                         </w:txbxContent>
@@ -3589,13 +3787,15 @@
           </mc:Choice>
           <mc:Fallback>
             <w:pict>
-              <v:shape w14:anchorId="531E441F" id="Text Box 13" o:spid="_x0000_s1033" type="#_x0000_t202" style="position:absolute;left:0;text-align:left;margin-left:81.75pt;margin-top:10.25pt;width:77.25pt;height:32.25pt;z-index:251671552;visibility:visible;mso-wrap-style:square;mso-width-percent:0;mso-height-percent:0;mso-wrap-distance-left:9pt;mso-wrap-distance-top:0;mso-wrap-distance-right:9pt;mso-wrap-distance-bottom:0;mso-position-horizontal:absolute;mso-position-horizontal-relative:text;mso-position-vertical:absolute;mso-position-vertical-relative:text;mso-width-percent:0;mso-height-percent:0;mso-width-relative:margin;mso-height-relative:margin;v-text-anchor:top" o:gfxdata="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" fillcolor="white [3201]" strokecolor="white [3212]" strokeweight=".5pt">
+              <v:shape id="Text Box 13" o:spid="_x0000_s1033" type="#_x0000_t202" style="position:absolute;left:0;text-align:left;margin-left:81.75pt;margin-top:10.25pt;width:77.25pt;height:32.25pt;z-index:251671552;visibility:visible;mso-wrap-style:square;mso-width-percent:0;mso-height-percent:0;mso-wrap-distance-left:9pt;mso-wrap-distance-top:0;mso-wrap-distance-right:9pt;mso-wrap-distance-bottom:0;mso-position-horizontal:absolute;mso-position-horizontal-relative:text;mso-position-vertical:absolute;mso-position-vertical-relative:text;mso-width-percent:0;mso-height-percent:0;mso-width-relative:margin;mso-height-relative:margin;v-text-anchor:top" o:gfxdata="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" fillcolor="white [3201]" strokecolor="white [3212]" strokeweight=".5pt">
                 <v:textbox>
                   <w:txbxContent>
                     <w:p>
+                      <w:proofErr w:type="spellStart"/>
                       <w:r>
                         <w:t>Signal_Mode</w:t>
                       </w:r>
+                      <w:proofErr w:type="spellEnd"/>
                     </w:p>
                     <w:p/>
                   </w:txbxContent>
@@ -3672,6 +3872,7 @@
                                 <w:szCs w:val="20"/>
                               </w:rPr>
                             </w:pPr>
+                            <w:proofErr w:type="spellStart"/>
                             <w:r>
                               <w:rPr>
                                 <w:sz w:val="20"/>
@@ -3693,6 +3894,7 @@
                               </w:rPr>
                               <w:t>Data</w:t>
                             </w:r>
+                            <w:proofErr w:type="spellEnd"/>
                           </w:p>
                           <w:p/>
                         </w:txbxContent>
@@ -3717,7 +3919,7 @@
           </mc:Choice>
           <mc:Fallback>
             <w:pict>
-              <v:shape w14:anchorId="21FB140D" id="Text Box 15" o:spid="_x0000_s1034" type="#_x0000_t202" style="position:absolute;left:0;text-align:left;margin-left:292.5pt;margin-top:17.75pt;width:90.75pt;height:24.75pt;z-index:251675648;visibility:visible;mso-wrap-style:square;mso-width-percent:0;mso-height-percent:0;mso-wrap-distance-left:9pt;mso-wrap-distance-top:0;mso-wrap-distance-right:9pt;mso-wrap-distance-bottom:0;mso-position-horizontal:absolute;mso-position-horizontal-relative:text;mso-position-vertical:absolute;mso-position-vertical-relative:text;mso-width-percent:0;mso-height-percent:0;mso-width-relative:margin;mso-height-relative:margin;v-text-anchor:top" o:gfxdata="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" fillcolor="white [3201]" strokecolor="white [3212]" strokeweight=".5pt">
+              <v:shape id="Text Box 15" o:spid="_x0000_s1034" type="#_x0000_t202" style="position:absolute;left:0;text-align:left;margin-left:292.5pt;margin-top:17.75pt;width:90.75pt;height:24.75pt;z-index:251675648;visibility:visible;mso-wrap-style:square;mso-width-percent:0;mso-height-percent:0;mso-wrap-distance-left:9pt;mso-wrap-distance-top:0;mso-wrap-distance-right:9pt;mso-wrap-distance-bottom:0;mso-position-horizontal:absolute;mso-position-horizontal-relative:text;mso-position-vertical:absolute;mso-position-vertical-relative:text;mso-width-percent:0;mso-height-percent:0;mso-width-relative:margin;mso-height-relative:margin;v-text-anchor:top" o:gfxdata="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" fillcolor="white [3201]" strokecolor="white [3212]" strokeweight=".5pt">
                 <v:textbox>
                   <w:txbxContent>
                     <w:p>
@@ -3727,6 +3929,7 @@
                           <w:szCs w:val="20"/>
                         </w:rPr>
                       </w:pPr>
+                      <w:proofErr w:type="spellStart"/>
                       <w:r>
                         <w:rPr>
                           <w:sz w:val="20"/>
@@ -3748,6 +3951,7 @@
                         </w:rPr>
                         <w:t>Data</w:t>
                       </w:r>
+                      <w:proofErr w:type="spellEnd"/>
                     </w:p>
                     <w:p/>
                   </w:txbxContent>
@@ -3840,7 +4044,7 @@
           </mc:Choice>
           <mc:Fallback>
             <w:pict>
-              <v:rect w14:anchorId="3E474F2D" id="Rectangle 12" o:spid="_x0000_s1035" style="position:absolute;left:0;text-align:left;margin-left:392.25pt;margin-top:17.65pt;width:114.75pt;height:66.75pt;z-index:251672576;visibility:visible;mso-wrap-style:square;mso-wrap-distance-left:9pt;mso-wrap-distance-top:0;mso-wrap-distance-right:9pt;mso-wrap-distance-bottom:0;mso-position-horizontal:absolute;mso-position-horizontal-relative:text;mso-position-vertical:absolute;mso-position-vertical-relative:text;v-text-anchor:middle" o:gfxdata="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" fillcolor="white [3201]" strokecolor="#70ad47 [3209]" strokeweight="1pt">
+              <v:rect id="Rectangle 12" o:spid="_x0000_s1035" style="position:absolute;left:0;text-align:left;margin-left:392.25pt;margin-top:17.65pt;width:114.75pt;height:66.75pt;z-index:251672576;visibility:visible;mso-wrap-style:square;mso-wrap-distance-left:9pt;mso-wrap-distance-top:0;mso-wrap-distance-right:9pt;mso-wrap-distance-bottom:0;mso-position-horizontal:absolute;mso-position-horizontal-relative:text;mso-position-vertical:absolute;mso-position-vertical-relative:text;v-text-anchor:middle" o:gfxdata="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" fillcolor="white [3201]" strokecolor="#70ad47 [3209]" strokeweight="1pt">
                 <v:textbox>
                   <w:txbxContent>
                     <w:p>
@@ -4000,7 +4204,7 @@
           </mc:Choice>
           <mc:Fallback>
             <w:pict>
-              <v:rect w14:anchorId="33897A15" id="Rectangle 17" o:spid="_x0000_s1036" style="position:absolute;left:0;text-align:left;margin-left:-27.75pt;margin-top:3.8pt;width:96.75pt;height:62.25pt;z-index:251668480;visibility:visible;mso-wrap-style:square;mso-width-percent:0;mso-height-percent:0;mso-wrap-distance-left:9pt;mso-wrap-distance-top:0;mso-wrap-distance-right:9pt;mso-wrap-distance-bottom:0;mso-position-horizontal:absolute;mso-position-horizontal-relative:text;mso-position-vertical:absolute;mso-position-vertical-relative:text;mso-width-percent:0;mso-height-percent:0;mso-width-relative:margin;mso-height-relative:margin;v-text-anchor:middle" o:gfxdata="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" fillcolor="white [3201]" strokecolor="#70ad47 [3209]" strokeweight="1pt">
+              <v:rect id="Rectangle 17" o:spid="_x0000_s1036" style="position:absolute;left:0;text-align:left;margin-left:-27.75pt;margin-top:3.8pt;width:96.75pt;height:62.25pt;z-index:251668480;visibility:visible;mso-wrap-style:square;mso-width-percent:0;mso-height-percent:0;mso-wrap-distance-left:9pt;mso-wrap-distance-top:0;mso-wrap-distance-right:9pt;mso-wrap-distance-bottom:0;mso-position-horizontal:absolute;mso-position-horizontal-relative:text;mso-position-vertical:absolute;mso-position-vertical-relative:text;mso-width-percent:0;mso-height-percent:0;mso-width-relative:margin;mso-height-relative:margin;v-text-anchor:middle" o:gfxdata="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" fillcolor="white [3201]" strokecolor="#70ad47 [3209]" strokeweight="1pt">
                 <v:textbox>
                   <w:txbxContent>
                     <w:p>
@@ -4130,7 +4334,7 @@
               </wp:anchor>
             </w:drawing>
           </mc:Choice>
-          <mc:Fallback>
+          <mc:Fallback xmlns:w16se="http://schemas.microsoft.com/office/word/2015/wordml/symex" xmlns:w16cid="http://schemas.microsoft.com/office/word/2016/wordml/cid" xmlns:w15="http://schemas.microsoft.com/office/word/2012/wordml" xmlns:am3d="http://schemas.microsoft.com/office/drawing/2017/model3d" xmlns:aink="http://schemas.microsoft.com/office/drawing/2016/ink" xmlns:cx8="http://schemas.microsoft.com/office/drawing/2016/5/14/chartex" xmlns:cx7="http://schemas.microsoft.com/office/drawing/2016/5/13/chartex" xmlns:cx6="http://schemas.microsoft.com/office/drawing/2016/5/12/chartex" xmlns:cx5="http://schemas.microsoft.com/office/drawing/2016/5/11/chartex" xmlns:cx4="http://schemas.microsoft.com/office/drawing/2016/5/10/chartex" xmlns:cx3="http://schemas.microsoft.com/office/drawing/2016/5/9/chartex" xmlns:cx2="http://schemas.microsoft.com/office/drawing/2015/10/21/chartex" xmlns:cx1="http://schemas.microsoft.com/office/drawing/2015/9/8/chartex" xmlns:cx="http://schemas.microsoft.com/office/drawing/2014/chartex">
             <w:pict>
               <v:shape w14:anchorId="69405A80" id="Straight Arrow Connector 18" o:spid="_x0000_s1026" type="#_x0000_t32" style="position:absolute;margin-left:271.5pt;margin-top:13.85pt;width:120.75pt;height:0;z-index:251673600;visibility:visible;mso-wrap-style:square;mso-width-percent:0;mso-height-percent:0;mso-wrap-distance-left:9pt;mso-wrap-distance-top:0;mso-wrap-distance-right:9pt;mso-wrap-distance-bottom:0;mso-position-horizontal:absolute;mso-position-horizontal-relative:text;mso-position-vertical:absolute;mso-position-vertical-relative:text;mso-width-percent:0;mso-height-percent:0;mso-width-relative:margin;mso-height-relative:margin" o:gfxdata="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" strokecolor="#4472c4 [3204]" strokeweight=".5pt">
                 <v:stroke endarrow="open" joinstyle="miter"/>
@@ -4199,7 +4403,7 @@
               </wp:anchor>
             </w:drawing>
           </mc:Choice>
-          <mc:Fallback>
+          <mc:Fallback xmlns:w16se="http://schemas.microsoft.com/office/word/2015/wordml/symex" xmlns:w16cid="http://schemas.microsoft.com/office/word/2016/wordml/cid" xmlns:w15="http://schemas.microsoft.com/office/word/2012/wordml" xmlns:am3d="http://schemas.microsoft.com/office/drawing/2017/model3d" xmlns:aink="http://schemas.microsoft.com/office/drawing/2016/ink" xmlns:cx8="http://schemas.microsoft.com/office/drawing/2016/5/14/chartex" xmlns:cx7="http://schemas.microsoft.com/office/drawing/2016/5/13/chartex" xmlns:cx6="http://schemas.microsoft.com/office/drawing/2016/5/12/chartex" xmlns:cx5="http://schemas.microsoft.com/office/drawing/2016/5/11/chartex" xmlns:cx4="http://schemas.microsoft.com/office/drawing/2016/5/10/chartex" xmlns:cx3="http://schemas.microsoft.com/office/drawing/2016/5/9/chartex" xmlns:cx2="http://schemas.microsoft.com/office/drawing/2015/10/21/chartex" xmlns:cx1="http://schemas.microsoft.com/office/drawing/2015/9/8/chartex" xmlns:cx="http://schemas.microsoft.com/office/drawing/2014/chartex">
             <w:pict>
               <v:shape w14:anchorId="11E574E2" id="Straight Arrow Connector 19" o:spid="_x0000_s1026" type="#_x0000_t32" style="position:absolute;margin-left:69pt;margin-top:9.25pt;width:102pt;height:0;z-index:251670528;visibility:visible;mso-wrap-style:square;mso-width-percent:0;mso-wrap-distance-left:9pt;mso-wrap-distance-top:0;mso-wrap-distance-right:9pt;mso-wrap-distance-bottom:0;mso-position-horizontal:absolute;mso-position-horizontal-relative:text;mso-position-vertical:absolute;mso-position-vertical-relative:text;mso-width-percent:0;mso-width-relative:margin" o:gfxdata="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" strokecolor="#4472c4 [3204]" strokeweight=".5pt">
                 <v:stroke endarrow="open" joinstyle="miter"/>
@@ -4381,12 +4585,14 @@
                 <w:rFonts w:cstheme="majorBidi"/>
               </w:rPr>
             </w:pPr>
+            <w:proofErr w:type="spellStart"/>
             <w:r>
               <w:rPr>
                 <w:rFonts w:cstheme="majorBidi"/>
               </w:rPr>
               <w:t>Signal_Mode</w:t>
             </w:r>
+            <w:proofErr w:type="spellEnd"/>
           </w:p>
         </w:tc>
         <w:tc>
@@ -4467,6 +4673,7 @@
               </w:rPr>
               <w:t xml:space="preserve">                       </w:t>
             </w:r>
+            <w:proofErr w:type="spellStart"/>
             <w:r>
               <w:rPr>
                 <w:sz w:val="20"/>
@@ -4488,6 +4695,7 @@
               </w:rPr>
               <w:t>Data</w:t>
             </w:r>
+            <w:proofErr w:type="spellEnd"/>
           </w:p>
           <w:p>
             <w:pPr>
@@ -4545,12 +4753,14 @@
                 <w:rFonts w:cstheme="majorBidi"/>
               </w:rPr>
             </w:pPr>
+            <w:proofErr w:type="spellStart"/>
             <w:r>
               <w:rPr>
                 <w:rFonts w:cstheme="majorBidi"/>
               </w:rPr>
               <w:t>LEDString_t</w:t>
             </w:r>
+            <w:proofErr w:type="spellEnd"/>
           </w:p>
         </w:tc>
       </w:tr>
@@ -4674,9 +4884,11 @@
                       <wps:txbx>
                         <w:txbxContent>
                           <w:p>
+                            <w:proofErr w:type="spellStart"/>
                             <w:r>
                               <w:t>Signal_LEDsData</w:t>
                             </w:r>
+                            <w:proofErr w:type="spellEnd"/>
                           </w:p>
                           <w:p/>
                         </w:txbxContent>
@@ -4701,13 +4913,15 @@
           </mc:Choice>
           <mc:Fallback>
             <w:pict>
-              <v:shape w14:anchorId="6BCECF59" id="Text Box 30" o:spid="_x0000_s1037" type="#_x0000_t202" style="position:absolute;left:0;text-align:left;margin-left:281.25pt;margin-top:17.4pt;width:102pt;height:24.75pt;z-index:251683840;visibility:visible;mso-wrap-style:square;mso-width-percent:0;mso-height-percent:0;mso-wrap-distance-left:9pt;mso-wrap-distance-top:0;mso-wrap-distance-right:9pt;mso-wrap-distance-bottom:0;mso-position-horizontal:absolute;mso-position-horizontal-relative:text;mso-position-vertical:absolute;mso-position-vertical-relative:text;mso-width-percent:0;mso-height-percent:0;mso-width-relative:margin;mso-height-relative:margin;v-text-anchor:top" o:gfxdata="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" fillcolor="white [3201]" strokecolor="white [3212]" strokeweight=".5pt">
+              <v:shape id="Text Box 30" o:spid="_x0000_s1037" type="#_x0000_t202" style="position:absolute;left:0;text-align:left;margin-left:281.25pt;margin-top:17.4pt;width:102pt;height:24.75pt;z-index:251683840;visibility:visible;mso-wrap-style:square;mso-width-percent:0;mso-height-percent:0;mso-wrap-distance-left:9pt;mso-wrap-distance-top:0;mso-wrap-distance-right:9pt;mso-wrap-distance-bottom:0;mso-position-horizontal:absolute;mso-position-horizontal-relative:text;mso-position-vertical:absolute;mso-position-vertical-relative:text;mso-width-percent:0;mso-height-percent:0;mso-width-relative:margin;mso-height-relative:margin;v-text-anchor:top" o:gfxdata="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" fillcolor="white [3201]" strokecolor="white [3212]" strokeweight=".5pt">
                 <v:textbox>
                   <w:txbxContent>
                     <w:p>
+                      <w:proofErr w:type="spellStart"/>
                       <w:r>
                         <w:t>Signal_LEDsData</w:t>
                       </w:r>
+                      <w:proofErr w:type="spellEnd"/>
                     </w:p>
                     <w:p/>
                   </w:txbxContent>
@@ -4778,9 +4992,11 @@
                       <wps:txbx>
                         <w:txbxContent>
                           <w:p>
+                            <w:proofErr w:type="spellStart"/>
                             <w:r>
                               <w:t>Signal_TIR_Mode</w:t>
                             </w:r>
+                            <w:proofErr w:type="spellEnd"/>
                           </w:p>
                           <w:p/>
                         </w:txbxContent>
@@ -4805,13 +5021,15 @@
           </mc:Choice>
           <mc:Fallback>
             <w:pict>
-              <v:shape w14:anchorId="23D90A7A" id="Text Box 29" o:spid="_x0000_s1038" type="#_x0000_t202" style="position:absolute;left:0;text-align:left;margin-left:69pt;margin-top:17.4pt;width:96pt;height:24.75pt;z-index:251680768;visibility:visible;mso-wrap-style:square;mso-width-percent:0;mso-height-percent:0;mso-wrap-distance-left:9pt;mso-wrap-distance-top:0;mso-wrap-distance-right:9pt;mso-wrap-distance-bottom:0;mso-position-horizontal:absolute;mso-position-horizontal-relative:text;mso-position-vertical:absolute;mso-position-vertical-relative:text;mso-width-percent:0;mso-height-percent:0;mso-width-relative:margin;mso-height-relative:margin;v-text-anchor:top" o:gfxdata="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" fillcolor="white [3201]" strokecolor="white [3212]" strokeweight=".5pt">
+              <v:shape id="Text Box 29" o:spid="_x0000_s1038" type="#_x0000_t202" style="position:absolute;left:0;text-align:left;margin-left:69pt;margin-top:17.4pt;width:96pt;height:24.75pt;z-index:251680768;visibility:visible;mso-wrap-style:square;mso-width-percent:0;mso-height-percent:0;mso-wrap-distance-left:9pt;mso-wrap-distance-top:0;mso-wrap-distance-right:9pt;mso-wrap-distance-bottom:0;mso-position-horizontal:absolute;mso-position-horizontal-relative:text;mso-position-vertical:absolute;mso-position-vertical-relative:text;mso-width-percent:0;mso-height-percent:0;mso-width-relative:margin;mso-height-relative:margin;v-text-anchor:top" o:gfxdata="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" fillcolor="white [3201]" strokecolor="white [3212]" strokeweight=".5pt">
                 <v:textbox>
                   <w:txbxContent>
                     <w:p>
+                      <w:proofErr w:type="spellStart"/>
                       <w:r>
                         <w:t>Signal_TIR_Mode</w:t>
                       </w:r>
+                      <w:proofErr w:type="spellEnd"/>
                     </w:p>
                     <w:p/>
                   </w:txbxContent>
@@ -4938,7 +5156,7 @@
           </mc:Choice>
           <mc:Fallback>
             <w:pict>
-              <v:rect w14:anchorId="39708A4A" id="Rectangle 28" o:spid="_x0000_s1039" style="position:absolute;left:0;text-align:left;margin-left:171pt;margin-top:17.75pt;width:100.5pt;height:134.25pt;z-index:251678720;visibility:visible;mso-wrap-style:square;mso-width-percent:0;mso-height-percent:0;mso-wrap-distance-left:9pt;mso-wrap-distance-top:0;mso-wrap-distance-right:9pt;mso-wrap-distance-bottom:0;mso-position-horizontal:absolute;mso-position-horizontal-relative:text;mso-position-vertical:absolute;mso-position-vertical-relative:text;mso-width-percent:0;mso-height-percent:0;mso-width-relative:margin;mso-height-relative:margin;v-text-anchor:middle" o:gfxdata="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" fillcolor="white [3201]" strokecolor="#70ad47 [3209]" strokeweight="1pt">
+              <v:rect id="Rectangle 28" o:spid="_x0000_s1039" style="position:absolute;left:0;text-align:left;margin-left:171pt;margin-top:17.75pt;width:100.5pt;height:134.25pt;z-index:251678720;visibility:visible;mso-wrap-style:square;mso-width-percent:0;mso-height-percent:0;mso-wrap-distance-left:9pt;mso-wrap-distance-top:0;mso-wrap-distance-right:9pt;mso-wrap-distance-bottom:0;mso-position-horizontal:absolute;mso-position-horizontal-relative:text;mso-position-vertical:absolute;mso-position-vertical-relative:text;mso-width-percent:0;mso-height-percent:0;mso-width-relative:margin;mso-height-relative:margin;v-text-anchor:middle" o:gfxdata="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" fillcolor="white [3201]" strokecolor="#70ad47 [3209]" strokeweight="1pt">
                 <v:textbox>
                   <w:txbxContent>
                     <w:p>
@@ -5075,7 +5293,7 @@
           </mc:Choice>
           <mc:Fallback>
             <w:pict>
-              <v:rect w14:anchorId="217380E7" id="Rectangle 31" o:spid="_x0000_s1040" style="position:absolute;left:0;text-align:left;margin-left:392.25pt;margin-top:17.65pt;width:114.75pt;height:66.75pt;z-index:251681792;visibility:visible;mso-wrap-style:square;mso-wrap-distance-left:9pt;mso-wrap-distance-top:0;mso-wrap-distance-right:9pt;mso-wrap-distance-bottom:0;mso-position-horizontal:absolute;mso-position-horizontal-relative:text;mso-position-vertical:absolute;mso-position-vertical-relative:text;v-text-anchor:middle" o:gfxdata="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" fillcolor="white [3201]" strokecolor="#70ad47 [3209]" strokeweight="1pt">
+              <v:rect id="Rectangle 31" o:spid="_x0000_s1040" style="position:absolute;left:0;text-align:left;margin-left:392.25pt;margin-top:17.65pt;width:114.75pt;height:66.75pt;z-index:251681792;visibility:visible;mso-wrap-style:square;mso-wrap-distance-left:9pt;mso-wrap-distance-top:0;mso-wrap-distance-right:9pt;mso-wrap-distance-bottom:0;mso-position-horizontal:absolute;mso-position-horizontal-relative:text;mso-position-vertical:absolute;mso-position-vertical-relative:text;v-text-anchor:middle" o:gfxdata="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" fillcolor="white [3201]" strokecolor="#70ad47 [3209]" strokeweight="1pt">
                 <v:textbox>
                   <w:txbxContent>
                     <w:p>
@@ -5235,7 +5453,7 @@
           </mc:Choice>
           <mc:Fallback>
             <w:pict>
-              <v:rect w14:anchorId="0AAFDF4C" id="Rectangle 32" o:spid="_x0000_s1041" style="position:absolute;left:0;text-align:left;margin-left:-36pt;margin-top:3.8pt;width:96.75pt;height:62.25pt;z-index:251677696;visibility:visible;mso-wrap-style:square;mso-width-percent:0;mso-height-percent:0;mso-wrap-distance-left:9pt;mso-wrap-distance-top:0;mso-wrap-distance-right:9pt;mso-wrap-distance-bottom:0;mso-position-horizontal:absolute;mso-position-horizontal-relative:text;mso-position-vertical:absolute;mso-position-vertical-relative:text;mso-width-percent:0;mso-height-percent:0;mso-width-relative:margin;mso-height-relative:margin;v-text-anchor:middle" o:gfxdata="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" fillcolor="white [3201]" strokecolor="#70ad47 [3209]" strokeweight="1pt">
+              <v:rect id="Rectangle 32" o:spid="_x0000_s1041" style="position:absolute;left:0;text-align:left;margin-left:-36pt;margin-top:3.8pt;width:96.75pt;height:62.25pt;z-index:251677696;visibility:visible;mso-wrap-style:square;mso-width-percent:0;mso-height-percent:0;mso-wrap-distance-left:9pt;mso-wrap-distance-top:0;mso-wrap-distance-right:9pt;mso-wrap-distance-bottom:0;mso-position-horizontal:absolute;mso-position-horizontal-relative:text;mso-position-vertical:absolute;mso-position-vertical-relative:text;mso-width-percent:0;mso-height-percent:0;mso-width-relative:margin;mso-height-relative:margin;v-text-anchor:middle" o:gfxdata="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" fillcolor="white [3201]" strokecolor="#70ad47 [3209]" strokeweight="1pt">
                 <v:textbox>
                   <w:txbxContent>
                     <w:p>
@@ -5362,7 +5580,7 @@
               </wp:anchor>
             </w:drawing>
           </mc:Choice>
-          <mc:Fallback>
+          <mc:Fallback xmlns:w16se="http://schemas.microsoft.com/office/word/2015/wordml/symex" xmlns:w16cid="http://schemas.microsoft.com/office/word/2016/wordml/cid" xmlns:w15="http://schemas.microsoft.com/office/word/2012/wordml" xmlns:am3d="http://schemas.microsoft.com/office/drawing/2017/model3d" xmlns:aink="http://schemas.microsoft.com/office/drawing/2016/ink" xmlns:cx8="http://schemas.microsoft.com/office/drawing/2016/5/14/chartex" xmlns:cx7="http://schemas.microsoft.com/office/drawing/2016/5/13/chartex" xmlns:cx6="http://schemas.microsoft.com/office/drawing/2016/5/12/chartex" xmlns:cx5="http://schemas.microsoft.com/office/drawing/2016/5/11/chartex" xmlns:cx4="http://schemas.microsoft.com/office/drawing/2016/5/10/chartex" xmlns:cx3="http://schemas.microsoft.com/office/drawing/2016/5/9/chartex" xmlns:cx2="http://schemas.microsoft.com/office/drawing/2015/10/21/chartex" xmlns:cx1="http://schemas.microsoft.com/office/drawing/2015/9/8/chartex" xmlns:cx="http://schemas.microsoft.com/office/drawing/2014/chartex">
             <w:pict>
               <v:shape w14:anchorId="7EF69C92" id="Straight Arrow Connector 34" o:spid="_x0000_s1026" type="#_x0000_t32" style="position:absolute;margin-left:60.75pt;margin-top:9pt;width:110.25pt;height:0;z-index:251679744;visibility:visible;mso-wrap-style:square;mso-width-percent:0;mso-wrap-distance-left:9pt;mso-wrap-distance-top:0;mso-wrap-distance-right:9pt;mso-wrap-distance-bottom:0;mso-position-horizontal:absolute;mso-position-horizontal-relative:text;mso-position-vertical:absolute;mso-position-vertical-relative:text;mso-width-percent:0;mso-width-relative:margin" o:gfxdata="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" strokecolor="#4472c4 [3204]" strokeweight=".5pt">
                 <v:stroke endarrow="open" joinstyle="miter"/>
@@ -5434,7 +5652,7 @@
               </wp:anchor>
             </w:drawing>
           </mc:Choice>
-          <mc:Fallback>
+          <mc:Fallback xmlns:w16se="http://schemas.microsoft.com/office/word/2015/wordml/symex" xmlns:w16cid="http://schemas.microsoft.com/office/word/2016/wordml/cid" xmlns:w15="http://schemas.microsoft.com/office/word/2012/wordml" xmlns:am3d="http://schemas.microsoft.com/office/drawing/2017/model3d" xmlns:aink="http://schemas.microsoft.com/office/drawing/2016/ink" xmlns:cx8="http://schemas.microsoft.com/office/drawing/2016/5/14/chartex" xmlns:cx7="http://schemas.microsoft.com/office/drawing/2016/5/13/chartex" xmlns:cx6="http://schemas.microsoft.com/office/drawing/2016/5/12/chartex" xmlns:cx5="http://schemas.microsoft.com/office/drawing/2016/5/11/chartex" xmlns:cx4="http://schemas.microsoft.com/office/drawing/2016/5/10/chartex" xmlns:cx3="http://schemas.microsoft.com/office/drawing/2016/5/9/chartex" xmlns:cx2="http://schemas.microsoft.com/office/drawing/2015/10/21/chartex" xmlns:cx1="http://schemas.microsoft.com/office/drawing/2015/9/8/chartex" xmlns:cx="http://schemas.microsoft.com/office/drawing/2014/chartex">
             <w:pict>
               <v:shape w14:anchorId="59290B46" id="Straight Arrow Connector 33" o:spid="_x0000_s1026" type="#_x0000_t32" style="position:absolute;margin-left:271.5pt;margin-top:13.85pt;width:120.75pt;height:0;z-index:251682816;visibility:visible;mso-wrap-style:square;mso-width-percent:0;mso-height-percent:0;mso-wrap-distance-left:9pt;mso-wrap-distance-top:0;mso-wrap-distance-right:9pt;mso-wrap-distance-bottom:0;mso-position-horizontal:absolute;mso-position-horizontal-relative:text;mso-position-vertical:absolute;mso-position-vertical-relative:text;mso-width-percent:0;mso-height-percent:0;mso-width-relative:margin;mso-height-relative:margin" o:gfxdata="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" strokecolor="#4472c4 [3204]" strokeweight=".5pt">
                 <v:stroke endarrow="open" joinstyle="miter"/>
@@ -5606,8 +5824,13 @@
           </w:tcPr>
           <w:p>
             <w:r>
-              <w:t xml:space="preserve">                Signal_TIR_Mode</w:t>
-            </w:r>
+              <w:t xml:space="preserve">                </w:t>
+            </w:r>
+            <w:proofErr w:type="spellStart"/>
+            <w:r>
+              <w:t>Signal_TIR_Mode</w:t>
+            </w:r>
+            <w:proofErr w:type="spellEnd"/>
           </w:p>
           <w:p>
             <w:pPr>
@@ -5699,6 +5922,7 @@
               </w:rPr>
               <w:t xml:space="preserve">                       </w:t>
             </w:r>
+            <w:proofErr w:type="spellStart"/>
             <w:r>
               <w:rPr>
                 <w:sz w:val="20"/>
@@ -5720,6 +5944,7 @@
               </w:rPr>
               <w:t>Data</w:t>
             </w:r>
+            <w:proofErr w:type="spellEnd"/>
           </w:p>
           <w:p>
             <w:pPr>
@@ -5777,12 +6002,14 @@
                 <w:rFonts w:cstheme="majorBidi"/>
               </w:rPr>
             </w:pPr>
+            <w:proofErr w:type="spellStart"/>
             <w:r>
               <w:rPr>
                 <w:rFonts w:cstheme="majorBidi"/>
               </w:rPr>
               <w:t>LEDString_t</w:t>
             </w:r>
+            <w:proofErr w:type="spellEnd"/>
           </w:p>
         </w:tc>
       </w:tr>
@@ -5831,7 +6058,6 @@
           <w:sz w:val="28"/>
           <w:szCs w:val="28"/>
         </w:rPr>
-        <w:lastRenderedPageBreak/>
         <w:t>TIL S</w:t>
       </w:r>
       <w:r>
@@ -5919,9 +6145,11 @@
                       <wps:txbx>
                         <w:txbxContent>
                           <w:p>
+                            <w:proofErr w:type="spellStart"/>
                             <w:r>
                               <w:t>Signal_LEDsData</w:t>
                             </w:r>
+                            <w:proofErr w:type="spellEnd"/>
                           </w:p>
                           <w:p/>
                         </w:txbxContent>
@@ -5946,13 +6174,15 @@
           </mc:Choice>
           <mc:Fallback>
             <w:pict>
-              <v:shape w14:anchorId="73EFE70D" id="Text Box 35" o:spid="_x0000_s1042" type="#_x0000_t202" style="position:absolute;left:0;text-align:left;margin-left:281.25pt;margin-top:17.4pt;width:102pt;height:24.75pt;z-index:251692032;visibility:visible;mso-wrap-style:square;mso-width-percent:0;mso-height-percent:0;mso-wrap-distance-left:9pt;mso-wrap-distance-top:0;mso-wrap-distance-right:9pt;mso-wrap-distance-bottom:0;mso-position-horizontal:absolute;mso-position-horizontal-relative:text;mso-position-vertical:absolute;mso-position-vertical-relative:text;mso-width-percent:0;mso-height-percent:0;mso-width-relative:margin;mso-height-relative:margin;v-text-anchor:top" o:gfxdata="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" fillcolor="white [3201]" strokecolor="white [3212]" strokeweight=".5pt">
+              <v:shape id="Text Box 35" o:spid="_x0000_s1042" type="#_x0000_t202" style="position:absolute;left:0;text-align:left;margin-left:281.25pt;margin-top:17.4pt;width:102pt;height:24.75pt;z-index:251692032;visibility:visible;mso-wrap-style:square;mso-width-percent:0;mso-height-percent:0;mso-wrap-distance-left:9pt;mso-wrap-distance-top:0;mso-wrap-distance-right:9pt;mso-wrap-distance-bottom:0;mso-position-horizontal:absolute;mso-position-horizontal-relative:text;mso-position-vertical:absolute;mso-position-vertical-relative:text;mso-width-percent:0;mso-height-percent:0;mso-width-relative:margin;mso-height-relative:margin;v-text-anchor:top" o:gfxdata="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" fillcolor="white [3201]" strokecolor="white [3212]" strokeweight=".5pt">
                 <v:textbox>
                   <w:txbxContent>
                     <w:p>
+                      <w:proofErr w:type="spellStart"/>
                       <w:r>
                         <w:t>Signal_LEDsData</w:t>
                       </w:r>
+                      <w:proofErr w:type="spellEnd"/>
                     </w:p>
                     <w:p/>
                   </w:txbxContent>
@@ -6023,9 +6253,11 @@
                       <wps:txbx>
                         <w:txbxContent>
                           <w:p>
+                            <w:proofErr w:type="spellStart"/>
                             <w:r>
                               <w:t>Signal_TIL_Mode</w:t>
                             </w:r>
+                            <w:proofErr w:type="spellEnd"/>
                           </w:p>
                           <w:p/>
                         </w:txbxContent>
@@ -6050,13 +6282,15 @@
           </mc:Choice>
           <mc:Fallback>
             <w:pict>
-              <v:shape w14:anchorId="238EB493" id="Text Box 36" o:spid="_x0000_s1043" type="#_x0000_t202" style="position:absolute;left:0;text-align:left;margin-left:69pt;margin-top:17.4pt;width:96pt;height:24.75pt;z-index:251688960;visibility:visible;mso-wrap-style:square;mso-width-percent:0;mso-height-percent:0;mso-wrap-distance-left:9pt;mso-wrap-distance-top:0;mso-wrap-distance-right:9pt;mso-wrap-distance-bottom:0;mso-position-horizontal:absolute;mso-position-horizontal-relative:text;mso-position-vertical:absolute;mso-position-vertical-relative:text;mso-width-percent:0;mso-height-percent:0;mso-width-relative:margin;mso-height-relative:margin;v-text-anchor:top" o:gfxdata="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" fillcolor="white [3201]" strokecolor="white [3212]" strokeweight=".5pt">
+              <v:shape id="Text Box 36" o:spid="_x0000_s1043" type="#_x0000_t202" style="position:absolute;left:0;text-align:left;margin-left:69pt;margin-top:17.4pt;width:96pt;height:24.75pt;z-index:251688960;visibility:visible;mso-wrap-style:square;mso-width-percent:0;mso-height-percent:0;mso-wrap-distance-left:9pt;mso-wrap-distance-top:0;mso-wrap-distance-right:9pt;mso-wrap-distance-bottom:0;mso-position-horizontal:absolute;mso-position-horizontal-relative:text;mso-position-vertical:absolute;mso-position-vertical-relative:text;mso-width-percent:0;mso-height-percent:0;mso-width-relative:margin;mso-height-relative:margin;v-text-anchor:top" o:gfxdata="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" fillcolor="white [3201]" strokecolor="white [3212]" strokeweight=".5pt">
                 <v:textbox>
                   <w:txbxContent>
                     <w:p>
+                      <w:proofErr w:type="spellStart"/>
                       <w:r>
                         <w:t>Signal_TIL_Mode</w:t>
                       </w:r>
+                      <w:proofErr w:type="spellEnd"/>
                     </w:p>
                     <w:p/>
                   </w:txbxContent>
@@ -6183,7 +6417,7 @@
           </mc:Choice>
           <mc:Fallback>
             <w:pict>
-              <v:rect w14:anchorId="3196810E" id="Rectangle 37" o:spid="_x0000_s1044" style="position:absolute;left:0;text-align:left;margin-left:171pt;margin-top:17.75pt;width:100.5pt;height:134.25pt;z-index:251686912;visibility:visible;mso-wrap-style:square;mso-width-percent:0;mso-height-percent:0;mso-wrap-distance-left:9pt;mso-wrap-distance-top:0;mso-wrap-distance-right:9pt;mso-wrap-distance-bottom:0;mso-position-horizontal:absolute;mso-position-horizontal-relative:text;mso-position-vertical:absolute;mso-position-vertical-relative:text;mso-width-percent:0;mso-height-percent:0;mso-width-relative:margin;mso-height-relative:margin;v-text-anchor:middle" o:gfxdata="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" fillcolor="white [3201]" strokecolor="#70ad47 [3209]" strokeweight="1pt">
+              <v:rect id="Rectangle 37" o:spid="_x0000_s1044" style="position:absolute;left:0;text-align:left;margin-left:171pt;margin-top:17.75pt;width:100.5pt;height:134.25pt;z-index:251686912;visibility:visible;mso-wrap-style:square;mso-width-percent:0;mso-height-percent:0;mso-wrap-distance-left:9pt;mso-wrap-distance-top:0;mso-wrap-distance-right:9pt;mso-wrap-distance-bottom:0;mso-position-horizontal:absolute;mso-position-horizontal-relative:text;mso-position-vertical:absolute;mso-position-vertical-relative:text;mso-width-percent:0;mso-height-percent:0;mso-width-relative:margin;mso-height-relative:margin;v-text-anchor:middle" o:gfxdata="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" fillcolor="white [3201]" strokecolor="#70ad47 [3209]" strokeweight="1pt">
                 <v:textbox>
                   <w:txbxContent>
                     <w:p>
@@ -6320,7 +6554,7 @@
           </mc:Choice>
           <mc:Fallback>
             <w:pict>
-              <v:rect w14:anchorId="73516480" id="Rectangle 38" o:spid="_x0000_s1045" style="position:absolute;left:0;text-align:left;margin-left:392.25pt;margin-top:17.65pt;width:114.75pt;height:66.75pt;z-index:251689984;visibility:visible;mso-wrap-style:square;mso-wrap-distance-left:9pt;mso-wrap-distance-top:0;mso-wrap-distance-right:9pt;mso-wrap-distance-bottom:0;mso-position-horizontal:absolute;mso-position-horizontal-relative:text;mso-position-vertical:absolute;mso-position-vertical-relative:text;v-text-anchor:middle" o:gfxdata="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" fillcolor="white [3201]" strokecolor="#70ad47 [3209]" strokeweight="1pt">
+              <v:rect id="Rectangle 38" o:spid="_x0000_s1045" style="position:absolute;left:0;text-align:left;margin-left:392.25pt;margin-top:17.65pt;width:114.75pt;height:66.75pt;z-index:251689984;visibility:visible;mso-wrap-style:square;mso-wrap-distance-left:9pt;mso-wrap-distance-top:0;mso-wrap-distance-right:9pt;mso-wrap-distance-bottom:0;mso-position-horizontal:absolute;mso-position-horizontal-relative:text;mso-position-vertical:absolute;mso-position-vertical-relative:text;v-text-anchor:middle" o:gfxdata="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" fillcolor="white [3201]" strokecolor="#70ad47 [3209]" strokeweight="1pt">
                 <v:textbox>
                   <w:txbxContent>
                     <w:p>
@@ -6480,7 +6714,7 @@
           </mc:Choice>
           <mc:Fallback>
             <w:pict>
-              <v:rect w14:anchorId="7737A9DD" id="Rectangle 39" o:spid="_x0000_s1046" style="position:absolute;left:0;text-align:left;margin-left:-36pt;margin-top:3.8pt;width:96.75pt;height:62.25pt;z-index:251685888;visibility:visible;mso-wrap-style:square;mso-width-percent:0;mso-height-percent:0;mso-wrap-distance-left:9pt;mso-wrap-distance-top:0;mso-wrap-distance-right:9pt;mso-wrap-distance-bottom:0;mso-position-horizontal:absolute;mso-position-horizontal-relative:text;mso-position-vertical:absolute;mso-position-vertical-relative:text;mso-width-percent:0;mso-height-percent:0;mso-width-relative:margin;mso-height-relative:margin;v-text-anchor:middle" o:gfxdata="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" fillcolor="white [3201]" strokecolor="#70ad47 [3209]" strokeweight="1pt">
+              <v:rect id="Rectangle 39" o:spid="_x0000_s1046" style="position:absolute;left:0;text-align:left;margin-left:-36pt;margin-top:3.8pt;width:96.75pt;height:62.25pt;z-index:251685888;visibility:visible;mso-wrap-style:square;mso-width-percent:0;mso-height-percent:0;mso-wrap-distance-left:9pt;mso-wrap-distance-top:0;mso-wrap-distance-right:9pt;mso-wrap-distance-bottom:0;mso-position-horizontal:absolute;mso-position-horizontal-relative:text;mso-position-vertical:absolute;mso-position-vertical-relative:text;mso-width-percent:0;mso-height-percent:0;mso-width-relative:margin;mso-height-relative:margin;v-text-anchor:middle" o:gfxdata="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" fillcolor="white [3201]" strokecolor="#70ad47 [3209]" strokeweight="1pt">
                 <v:textbox>
                   <w:txbxContent>
                     <w:p>
@@ -6607,7 +6841,7 @@
               </wp:anchor>
             </w:drawing>
           </mc:Choice>
-          <mc:Fallback>
+          <mc:Fallback xmlns:w16se="http://schemas.microsoft.com/office/word/2015/wordml/symex" xmlns:w16cid="http://schemas.microsoft.com/office/word/2016/wordml/cid" xmlns:w15="http://schemas.microsoft.com/office/word/2012/wordml" xmlns:am3d="http://schemas.microsoft.com/office/drawing/2017/model3d" xmlns:aink="http://schemas.microsoft.com/office/drawing/2016/ink" xmlns:cx8="http://schemas.microsoft.com/office/drawing/2016/5/14/chartex" xmlns:cx7="http://schemas.microsoft.com/office/drawing/2016/5/13/chartex" xmlns:cx6="http://schemas.microsoft.com/office/drawing/2016/5/12/chartex" xmlns:cx5="http://schemas.microsoft.com/office/drawing/2016/5/11/chartex" xmlns:cx4="http://schemas.microsoft.com/office/drawing/2016/5/10/chartex" xmlns:cx3="http://schemas.microsoft.com/office/drawing/2016/5/9/chartex" xmlns:cx2="http://schemas.microsoft.com/office/drawing/2015/10/21/chartex" xmlns:cx1="http://schemas.microsoft.com/office/drawing/2015/9/8/chartex" xmlns:cx="http://schemas.microsoft.com/office/drawing/2014/chartex">
             <w:pict>
               <v:shape w14:anchorId="00792480" id="Straight Arrow Connector 40" o:spid="_x0000_s1026" type="#_x0000_t32" style="position:absolute;margin-left:60.75pt;margin-top:9pt;width:110.25pt;height:0;z-index:251687936;visibility:visible;mso-wrap-style:square;mso-width-percent:0;mso-wrap-distance-left:9pt;mso-wrap-distance-top:0;mso-wrap-distance-right:9pt;mso-wrap-distance-bottom:0;mso-position-horizontal:absolute;mso-position-horizontal-relative:text;mso-position-vertical:absolute;mso-position-vertical-relative:text;mso-width-percent:0;mso-width-relative:margin" o:gfxdata="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" strokecolor="#4472c4 [3204]" strokeweight=".5pt">
                 <v:stroke endarrow="open" joinstyle="miter"/>
@@ -6679,7 +6913,7 @@
               </wp:anchor>
             </w:drawing>
           </mc:Choice>
-          <mc:Fallback>
+          <mc:Fallback xmlns:w16se="http://schemas.microsoft.com/office/word/2015/wordml/symex" xmlns:w16cid="http://schemas.microsoft.com/office/word/2016/wordml/cid" xmlns:w15="http://schemas.microsoft.com/office/word/2012/wordml" xmlns:am3d="http://schemas.microsoft.com/office/drawing/2017/model3d" xmlns:aink="http://schemas.microsoft.com/office/drawing/2016/ink" xmlns:cx8="http://schemas.microsoft.com/office/drawing/2016/5/14/chartex" xmlns:cx7="http://schemas.microsoft.com/office/drawing/2016/5/13/chartex" xmlns:cx6="http://schemas.microsoft.com/office/drawing/2016/5/12/chartex" xmlns:cx5="http://schemas.microsoft.com/office/drawing/2016/5/11/chartex" xmlns:cx4="http://schemas.microsoft.com/office/drawing/2016/5/10/chartex" xmlns:cx3="http://schemas.microsoft.com/office/drawing/2016/5/9/chartex" xmlns:cx2="http://schemas.microsoft.com/office/drawing/2015/10/21/chartex" xmlns:cx1="http://schemas.microsoft.com/office/drawing/2015/9/8/chartex" xmlns:cx="http://schemas.microsoft.com/office/drawing/2014/chartex">
             <w:pict>
               <v:shape w14:anchorId="5C400089" id="Straight Arrow Connector 41" o:spid="_x0000_s1026" type="#_x0000_t32" style="position:absolute;margin-left:271.5pt;margin-top:13.85pt;width:120.75pt;height:0;z-index:251691008;visibility:visible;mso-wrap-style:square;mso-width-percent:0;mso-height-percent:0;mso-wrap-distance-left:9pt;mso-wrap-distance-top:0;mso-wrap-distance-right:9pt;mso-wrap-distance-bottom:0;mso-position-horizontal:absolute;mso-position-horizontal-relative:text;mso-position-vertical:absolute;mso-position-vertical-relative:text;mso-width-percent:0;mso-height-percent:0;mso-width-relative:margin;mso-height-relative:margin" o:gfxdata="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" strokecolor="#4472c4 [3204]" strokeweight=".5pt">
                 <v:stroke endarrow="open" joinstyle="miter"/>
@@ -6851,8 +7085,13 @@
           </w:tcPr>
           <w:p>
             <w:r>
-              <w:t xml:space="preserve">                Signal_TIL_Mode</w:t>
-            </w:r>
+              <w:t xml:space="preserve">                </w:t>
+            </w:r>
+            <w:proofErr w:type="spellStart"/>
+            <w:r>
+              <w:t>Signal_TIL_Mode</w:t>
+            </w:r>
+            <w:proofErr w:type="spellEnd"/>
           </w:p>
           <w:p>
             <w:pPr>
@@ -6944,6 +7183,7 @@
               </w:rPr>
               <w:t xml:space="preserve">                       </w:t>
             </w:r>
+            <w:proofErr w:type="spellStart"/>
             <w:r>
               <w:rPr>
                 <w:sz w:val="20"/>
@@ -6965,6 +7205,7 @@
               </w:rPr>
               <w:t>Data</w:t>
             </w:r>
+            <w:proofErr w:type="spellEnd"/>
           </w:p>
           <w:p>
             <w:pPr>
@@ -7022,12 +7263,14 @@
                 <w:rFonts w:cstheme="majorBidi"/>
               </w:rPr>
             </w:pPr>
+            <w:proofErr w:type="spellStart"/>
             <w:r>
               <w:rPr>
                 <w:rFonts w:cstheme="majorBidi"/>
               </w:rPr>
               <w:t>LEDString_t</w:t>
             </w:r>
+            <w:proofErr w:type="spellEnd"/>
           </w:p>
         </w:tc>
       </w:tr>
@@ -7135,7 +7378,6 @@
           <w:sz w:val="28"/>
           <w:szCs w:val="28"/>
         </w:rPr>
-        <w:lastRenderedPageBreak/>
         <w:t>T</w:t>
       </w:r>
       <w:r>
@@ -7234,9 +7476,11 @@
                       <wps:txbx>
                         <w:txbxContent>
                           <w:p>
+                            <w:proofErr w:type="spellStart"/>
                             <w:r>
                               <w:t>Signal_LEDsData</w:t>
                             </w:r>
+                            <w:proofErr w:type="spellEnd"/>
                           </w:p>
                           <w:p/>
                         </w:txbxContent>
@@ -7261,13 +7505,15 @@
           </mc:Choice>
           <mc:Fallback>
             <w:pict>
-              <v:shape w14:anchorId="25B75C79" id="Text Box 42" o:spid="_x0000_s1047" type="#_x0000_t202" style="position:absolute;left:0;text-align:left;margin-left:281.25pt;margin-top:17.4pt;width:102pt;height:24.75pt;z-index:251700224;visibility:visible;mso-wrap-style:square;mso-width-percent:0;mso-height-percent:0;mso-wrap-distance-left:9pt;mso-wrap-distance-top:0;mso-wrap-distance-right:9pt;mso-wrap-distance-bottom:0;mso-position-horizontal:absolute;mso-position-horizontal-relative:text;mso-position-vertical:absolute;mso-position-vertical-relative:text;mso-width-percent:0;mso-height-percent:0;mso-width-relative:margin;mso-height-relative:margin;v-text-anchor:top" o:gfxdata="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" fillcolor="white [3201]" strokecolor="white [3212]" strokeweight=".5pt">
+              <v:shape id="Text Box 42" o:spid="_x0000_s1047" type="#_x0000_t202" style="position:absolute;left:0;text-align:left;margin-left:281.25pt;margin-top:17.4pt;width:102pt;height:24.75pt;z-index:251700224;visibility:visible;mso-wrap-style:square;mso-width-percent:0;mso-height-percent:0;mso-wrap-distance-left:9pt;mso-wrap-distance-top:0;mso-wrap-distance-right:9pt;mso-wrap-distance-bottom:0;mso-position-horizontal:absolute;mso-position-horizontal-relative:text;mso-position-vertical:absolute;mso-position-vertical-relative:text;mso-width-percent:0;mso-height-percent:0;mso-width-relative:margin;mso-height-relative:margin;v-text-anchor:top" o:gfxdata="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" fillcolor="white [3201]" strokecolor="white [3212]" strokeweight=".5pt">
                 <v:textbox>
                   <w:txbxContent>
                     <w:p>
+                      <w:proofErr w:type="spellStart"/>
                       <w:r>
                         <w:t>Signal_LEDsData</w:t>
                       </w:r>
+                      <w:proofErr w:type="spellEnd"/>
                     </w:p>
                     <w:p/>
                   </w:txbxContent>
@@ -7338,9 +7584,11 @@
                       <wps:txbx>
                         <w:txbxContent>
                           <w:p>
+                            <w:proofErr w:type="spellStart"/>
                             <w:r>
                               <w:t>Signal_Tail_Mode</w:t>
                             </w:r>
+                            <w:proofErr w:type="spellEnd"/>
                           </w:p>
                           <w:p/>
                         </w:txbxContent>
@@ -7365,13 +7613,15 @@
           </mc:Choice>
           <mc:Fallback>
             <w:pict>
-              <v:shape w14:anchorId="2C44894B" id="Text Box 43" o:spid="_x0000_s1048" type="#_x0000_t202" style="position:absolute;left:0;text-align:left;margin-left:69pt;margin-top:17.4pt;width:96pt;height:24.75pt;z-index:251697152;visibility:visible;mso-wrap-style:square;mso-width-percent:0;mso-height-percent:0;mso-wrap-distance-left:9pt;mso-wrap-distance-top:0;mso-wrap-distance-right:9pt;mso-wrap-distance-bottom:0;mso-position-horizontal:absolute;mso-position-horizontal-relative:text;mso-position-vertical:absolute;mso-position-vertical-relative:text;mso-width-percent:0;mso-height-percent:0;mso-width-relative:margin;mso-height-relative:margin;v-text-anchor:top" o:gfxdata="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" fillcolor="white [3201]" strokecolor="white [3212]" strokeweight=".5pt">
+              <v:shape id="Text Box 43" o:spid="_x0000_s1048" type="#_x0000_t202" style="position:absolute;left:0;text-align:left;margin-left:69pt;margin-top:17.4pt;width:96pt;height:24.75pt;z-index:251697152;visibility:visible;mso-wrap-style:square;mso-width-percent:0;mso-height-percent:0;mso-wrap-distance-left:9pt;mso-wrap-distance-top:0;mso-wrap-distance-right:9pt;mso-wrap-distance-bottom:0;mso-position-horizontal:absolute;mso-position-horizontal-relative:text;mso-position-vertical:absolute;mso-position-vertical-relative:text;mso-width-percent:0;mso-height-percent:0;mso-width-relative:margin;mso-height-relative:margin;v-text-anchor:top" o:gfxdata="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" fillcolor="white [3201]" strokecolor="white [3212]" strokeweight=".5pt">
                 <v:textbox>
                   <w:txbxContent>
                     <w:p>
+                      <w:proofErr w:type="spellStart"/>
                       <w:r>
                         <w:t>Signal_Tail_Mode</w:t>
                       </w:r>
+                      <w:proofErr w:type="spellEnd"/>
                     </w:p>
                     <w:p/>
                   </w:txbxContent>
@@ -7498,7 +7748,7 @@
           </mc:Choice>
           <mc:Fallback>
             <w:pict>
-              <v:rect w14:anchorId="183D6905" id="Rectangle 44" o:spid="_x0000_s1049" style="position:absolute;left:0;text-align:left;margin-left:171pt;margin-top:17.75pt;width:100.5pt;height:134.25pt;z-index:251695104;visibility:visible;mso-wrap-style:square;mso-width-percent:0;mso-height-percent:0;mso-wrap-distance-left:9pt;mso-wrap-distance-top:0;mso-wrap-distance-right:9pt;mso-wrap-distance-bottom:0;mso-position-horizontal:absolute;mso-position-horizontal-relative:text;mso-position-vertical:absolute;mso-position-vertical-relative:text;mso-width-percent:0;mso-height-percent:0;mso-width-relative:margin;mso-height-relative:margin;v-text-anchor:middle" o:gfxdata="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" fillcolor="white [3201]" strokecolor="#70ad47 [3209]" strokeweight="1pt">
+              <v:rect id="Rectangle 44" o:spid="_x0000_s1049" style="position:absolute;left:0;text-align:left;margin-left:171pt;margin-top:17.75pt;width:100.5pt;height:134.25pt;z-index:251695104;visibility:visible;mso-wrap-style:square;mso-width-percent:0;mso-height-percent:0;mso-wrap-distance-left:9pt;mso-wrap-distance-top:0;mso-wrap-distance-right:9pt;mso-wrap-distance-bottom:0;mso-position-horizontal:absolute;mso-position-horizontal-relative:text;mso-position-vertical:absolute;mso-position-vertical-relative:text;mso-width-percent:0;mso-height-percent:0;mso-width-relative:margin;mso-height-relative:margin;v-text-anchor:middle" o:gfxdata="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" fillcolor="white [3201]" strokecolor="#70ad47 [3209]" strokeweight="1pt">
                 <v:textbox>
                   <w:txbxContent>
                     <w:p>
@@ -7635,7 +7885,7 @@
           </mc:Choice>
           <mc:Fallback>
             <w:pict>
-              <v:rect w14:anchorId="2661490C" id="Rectangle 45" o:spid="_x0000_s1050" style="position:absolute;left:0;text-align:left;margin-left:392.25pt;margin-top:17.65pt;width:114.75pt;height:66.75pt;z-index:251698176;visibility:visible;mso-wrap-style:square;mso-wrap-distance-left:9pt;mso-wrap-distance-top:0;mso-wrap-distance-right:9pt;mso-wrap-distance-bottom:0;mso-position-horizontal:absolute;mso-position-horizontal-relative:text;mso-position-vertical:absolute;mso-position-vertical-relative:text;v-text-anchor:middle" o:gfxdata="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" fillcolor="white [3201]" strokecolor="#70ad47 [3209]" strokeweight="1pt">
+              <v:rect id="Rectangle 45" o:spid="_x0000_s1050" style="position:absolute;left:0;text-align:left;margin-left:392.25pt;margin-top:17.65pt;width:114.75pt;height:66.75pt;z-index:251698176;visibility:visible;mso-wrap-style:square;mso-wrap-distance-left:9pt;mso-wrap-distance-top:0;mso-wrap-distance-right:9pt;mso-wrap-distance-bottom:0;mso-position-horizontal:absolute;mso-position-horizontal-relative:text;mso-position-vertical:absolute;mso-position-vertical-relative:text;v-text-anchor:middle" o:gfxdata="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" fillcolor="white [3201]" strokecolor="#70ad47 [3209]" strokeweight="1pt">
                 <v:textbox>
                   <w:txbxContent>
                     <w:p>
@@ -7795,7 +8045,7 @@
           </mc:Choice>
           <mc:Fallback>
             <w:pict>
-              <v:rect w14:anchorId="03922BE8" id="Rectangle 46" o:spid="_x0000_s1051" style="position:absolute;left:0;text-align:left;margin-left:-36pt;margin-top:3.8pt;width:96.75pt;height:62.25pt;z-index:251694080;visibility:visible;mso-wrap-style:square;mso-width-percent:0;mso-height-percent:0;mso-wrap-distance-left:9pt;mso-wrap-distance-top:0;mso-wrap-distance-right:9pt;mso-wrap-distance-bottom:0;mso-position-horizontal:absolute;mso-position-horizontal-relative:text;mso-position-vertical:absolute;mso-position-vertical-relative:text;mso-width-percent:0;mso-height-percent:0;mso-width-relative:margin;mso-height-relative:margin;v-text-anchor:middle" o:gfxdata="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" fillcolor="white [3201]" strokecolor="#70ad47 [3209]" strokeweight="1pt">
+              <v:rect id="Rectangle 46" o:spid="_x0000_s1051" style="position:absolute;left:0;text-align:left;margin-left:-36pt;margin-top:3.8pt;width:96.75pt;height:62.25pt;z-index:251694080;visibility:visible;mso-wrap-style:square;mso-width-percent:0;mso-height-percent:0;mso-wrap-distance-left:9pt;mso-wrap-distance-top:0;mso-wrap-distance-right:9pt;mso-wrap-distance-bottom:0;mso-position-horizontal:absolute;mso-position-horizontal-relative:text;mso-position-vertical:absolute;mso-position-vertical-relative:text;mso-width-percent:0;mso-height-percent:0;mso-width-relative:margin;mso-height-relative:margin;v-text-anchor:middle" o:gfxdata="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" fillcolor="white [3201]" strokecolor="#70ad47 [3209]" strokeweight="1pt">
                 <v:textbox>
                   <w:txbxContent>
                     <w:p>
@@ -7922,7 +8172,7 @@
               </wp:anchor>
             </w:drawing>
           </mc:Choice>
-          <mc:Fallback>
+          <mc:Fallback xmlns:w16se="http://schemas.microsoft.com/office/word/2015/wordml/symex" xmlns:w16cid="http://schemas.microsoft.com/office/word/2016/wordml/cid" xmlns:w15="http://schemas.microsoft.com/office/word/2012/wordml" xmlns:am3d="http://schemas.microsoft.com/office/drawing/2017/model3d" xmlns:aink="http://schemas.microsoft.com/office/drawing/2016/ink" xmlns:cx8="http://schemas.microsoft.com/office/drawing/2016/5/14/chartex" xmlns:cx7="http://schemas.microsoft.com/office/drawing/2016/5/13/chartex" xmlns:cx6="http://schemas.microsoft.com/office/drawing/2016/5/12/chartex" xmlns:cx5="http://schemas.microsoft.com/office/drawing/2016/5/11/chartex" xmlns:cx4="http://schemas.microsoft.com/office/drawing/2016/5/10/chartex" xmlns:cx3="http://schemas.microsoft.com/office/drawing/2016/5/9/chartex" xmlns:cx2="http://schemas.microsoft.com/office/drawing/2015/10/21/chartex" xmlns:cx1="http://schemas.microsoft.com/office/drawing/2015/9/8/chartex" xmlns:cx="http://schemas.microsoft.com/office/drawing/2014/chartex">
             <w:pict>
               <v:shape w14:anchorId="42A1A974" id="Straight Arrow Connector 47" o:spid="_x0000_s1026" type="#_x0000_t32" style="position:absolute;margin-left:60.75pt;margin-top:9pt;width:110.25pt;height:0;z-index:251696128;visibility:visible;mso-wrap-style:square;mso-width-percent:0;mso-wrap-distance-left:9pt;mso-wrap-distance-top:0;mso-wrap-distance-right:9pt;mso-wrap-distance-bottom:0;mso-position-horizontal:absolute;mso-position-horizontal-relative:text;mso-position-vertical:absolute;mso-position-vertical-relative:text;mso-width-percent:0;mso-width-relative:margin" o:gfxdata="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" strokecolor="#4472c4 [3204]" strokeweight=".5pt">
                 <v:stroke endarrow="open" joinstyle="miter"/>
@@ -7994,7 +8244,7 @@
               </wp:anchor>
             </w:drawing>
           </mc:Choice>
-          <mc:Fallback>
+          <mc:Fallback xmlns:w16se="http://schemas.microsoft.com/office/word/2015/wordml/symex" xmlns:w16cid="http://schemas.microsoft.com/office/word/2016/wordml/cid" xmlns:w15="http://schemas.microsoft.com/office/word/2012/wordml" xmlns:am3d="http://schemas.microsoft.com/office/drawing/2017/model3d" xmlns:aink="http://schemas.microsoft.com/office/drawing/2016/ink" xmlns:cx8="http://schemas.microsoft.com/office/drawing/2016/5/14/chartex" xmlns:cx7="http://schemas.microsoft.com/office/drawing/2016/5/13/chartex" xmlns:cx6="http://schemas.microsoft.com/office/drawing/2016/5/12/chartex" xmlns:cx5="http://schemas.microsoft.com/office/drawing/2016/5/11/chartex" xmlns:cx4="http://schemas.microsoft.com/office/drawing/2016/5/10/chartex" xmlns:cx3="http://schemas.microsoft.com/office/drawing/2016/5/9/chartex" xmlns:cx2="http://schemas.microsoft.com/office/drawing/2015/10/21/chartex" xmlns:cx1="http://schemas.microsoft.com/office/drawing/2015/9/8/chartex" xmlns:cx="http://schemas.microsoft.com/office/drawing/2014/chartex">
             <w:pict>
               <v:shape w14:anchorId="24BDC6C6" id="Straight Arrow Connector 48" o:spid="_x0000_s1026" type="#_x0000_t32" style="position:absolute;margin-left:271.5pt;margin-top:13.85pt;width:120.75pt;height:0;z-index:251699200;visibility:visible;mso-wrap-style:square;mso-width-percent:0;mso-height-percent:0;mso-wrap-distance-left:9pt;mso-wrap-distance-top:0;mso-wrap-distance-right:9pt;mso-wrap-distance-bottom:0;mso-position-horizontal:absolute;mso-position-horizontal-relative:text;mso-position-vertical:absolute;mso-position-vertical-relative:text;mso-width-percent:0;mso-height-percent:0;mso-width-relative:margin;mso-height-relative:margin" o:gfxdata="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" strokecolor="#4472c4 [3204]" strokeweight=".5pt">
                 <v:stroke endarrow="open" joinstyle="miter"/>
@@ -8166,8 +8416,13 @@
           </w:tcPr>
           <w:p>
             <w:r>
-              <w:t xml:space="preserve">                Signal_Tail_Mode</w:t>
-            </w:r>
+              <w:t xml:space="preserve">                </w:t>
+            </w:r>
+            <w:proofErr w:type="spellStart"/>
+            <w:r>
+              <w:t>Signal_Tail_Mode</w:t>
+            </w:r>
+            <w:proofErr w:type="spellEnd"/>
           </w:p>
           <w:p>
             <w:pPr>
@@ -8259,6 +8514,7 @@
               </w:rPr>
               <w:t xml:space="preserve">                       </w:t>
             </w:r>
+            <w:proofErr w:type="spellStart"/>
             <w:r>
               <w:rPr>
                 <w:sz w:val="20"/>
@@ -8280,6 +8536,7 @@
               </w:rPr>
               <w:t>Data</w:t>
             </w:r>
+            <w:proofErr w:type="spellEnd"/>
           </w:p>
           <w:p>
             <w:pPr>
@@ -8337,12 +8594,14 @@
                 <w:rFonts w:cstheme="majorBidi"/>
               </w:rPr>
             </w:pPr>
+            <w:proofErr w:type="spellStart"/>
             <w:r>
               <w:rPr>
                 <w:rFonts w:cstheme="majorBidi"/>
               </w:rPr>
               <w:t>LEDString_t</w:t>
             </w:r>
+            <w:proofErr w:type="spellEnd"/>
           </w:p>
         </w:tc>
       </w:tr>
@@ -8464,7 +8723,6 @@
           <w:b/>
           <w:bCs/>
         </w:rPr>
-        <w:lastRenderedPageBreak/>
         <w:t xml:space="preserve">Software Features </w:t>
       </w:r>
     </w:p>
@@ -8554,7 +8812,7 @@
           </mc:Choice>
           <mc:Fallback>
             <w:pict>
-              <v:rect w14:anchorId="2E11354F" id="Rectangle 51" o:spid="_x0000_s1052" style="position:absolute;margin-left:199.5pt;margin-top:8.85pt;width:90.75pt;height:180.75pt;z-index:251726848;visibility:visible;mso-wrap-style:square;mso-width-percent:0;mso-wrap-distance-left:9pt;mso-wrap-distance-top:0;mso-wrap-distance-right:9pt;mso-wrap-distance-bottom:0;mso-position-horizontal:absolute;mso-position-horizontal-relative:text;mso-position-vertical:absolute;mso-position-vertical-relative:text;mso-width-percent:0;mso-width-relative:margin;v-text-anchor:middle" o:gfxdata="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" fillcolor="white [3201]" strokecolor="#70ad47 [3209]" strokeweight="1pt">
+              <v:rect id="Rectangle 51" o:spid="_x0000_s1052" style="position:absolute;margin-left:199.5pt;margin-top:8.85pt;width:90.75pt;height:180.75pt;z-index:251726848;visibility:visible;mso-wrap-style:square;mso-width-percent:0;mso-wrap-distance-left:9pt;mso-wrap-distance-top:0;mso-wrap-distance-right:9pt;mso-wrap-distance-bottom:0;mso-position-horizontal:absolute;mso-position-horizontal-relative:text;mso-position-vertical:absolute;mso-position-vertical-relative:text;mso-width-percent:0;mso-width-relative:margin;v-text-anchor:middle" o:gfxdata="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" fillcolor="white [3201]" strokecolor="#70ad47 [3209]" strokeweight="1pt">
                 <v:textbox>
                   <w:txbxContent>
                     <w:p>
@@ -8664,7 +8922,7 @@
           </mc:Choice>
           <mc:Fallback>
             <w:pict>
-              <v:rect w14:anchorId="313116D5" id="Rectangle 50" o:spid="_x0000_s1053" style="position:absolute;margin-left:-6.8pt;margin-top:8.85pt;width:77.25pt;height:170.25pt;z-index:251727872;visibility:visible;mso-wrap-style:square;mso-width-percent:0;mso-wrap-distance-left:9pt;mso-wrap-distance-top:0;mso-wrap-distance-right:9pt;mso-wrap-distance-bottom:0;mso-position-horizontal:absolute;mso-position-horizontal-relative:text;mso-position-vertical:absolute;mso-position-vertical-relative:text;mso-width-percent:0;mso-width-relative:margin;v-text-anchor:middle" o:gfxdata="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" fillcolor="white [3201]" strokecolor="#70ad47 [3209]" strokeweight="1pt">
+              <v:rect id="Rectangle 50" o:spid="_x0000_s1053" style="position:absolute;margin-left:-6.8pt;margin-top:8.85pt;width:77.25pt;height:170.25pt;z-index:251727872;visibility:visible;mso-wrap-style:square;mso-width-percent:0;mso-wrap-distance-left:9pt;mso-wrap-distance-top:0;mso-wrap-distance-right:9pt;mso-wrap-distance-bottom:0;mso-position-horizontal:absolute;mso-position-horizontal-relative:text;mso-position-vertical:absolute;mso-position-vertical-relative:text;mso-width-percent:0;mso-width-relative:margin;v-text-anchor:middle" o:gfxdata="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" fillcolor="white [3201]" strokecolor="#70ad47 [3209]" strokeweight="1pt">
                 <v:textbox>
                   <w:txbxContent>
                     <w:p>
@@ -8771,7 +9029,7 @@
           </mc:Choice>
           <mc:Fallback>
             <w:pict>
-              <v:rect w14:anchorId="2B7D9BF5" id="Rectangle 52" o:spid="_x0000_s1054" style="position:absolute;margin-left:5in;margin-top:8.85pt;width:93pt;height:193.5pt;z-index:251703296;visibility:visible;mso-wrap-style:square;mso-wrap-distance-left:9pt;mso-wrap-distance-top:0;mso-wrap-distance-right:9pt;mso-wrap-distance-bottom:0;mso-position-horizontal:absolute;mso-position-horizontal-relative:text;mso-position-vertical:absolute;mso-position-vertical-relative:text;v-text-anchor:middle" o:gfxdata="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" fillcolor="white [3201]" strokecolor="#70ad47 [3209]" strokeweight="1pt">
+              <v:rect id="Rectangle 52" o:spid="_x0000_s1054" style="position:absolute;margin-left:5in;margin-top:8.85pt;width:93pt;height:193.5pt;z-index:251703296;visibility:visible;mso-wrap-style:square;mso-wrap-distance-left:9pt;mso-wrap-distance-top:0;mso-wrap-distance-right:9pt;mso-wrap-distance-bottom:0;mso-position-horizontal:absolute;mso-position-horizontal-relative:text;mso-position-vertical:absolute;mso-position-vertical-relative:text;v-text-anchor:middle" o:gfxdata="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" fillcolor="white [3201]" strokecolor="#70ad47 [3209]" strokeweight="1pt">
                 <v:textbox>
                   <w:txbxContent>
                     <w:p>
@@ -8871,6 +9129,7 @@
                       <wps:txbx>
                         <w:txbxContent>
                           <w:p>
+                            <w:proofErr w:type="spellStart"/>
                             <w:r>
                               <w:t>Switches</w:t>
                             </w:r>
@@ -8886,6 +9145,7 @@
                             <w:r>
                               <w:t>Signal</w:t>
                             </w:r>
+                            <w:proofErr w:type="spellEnd"/>
                           </w:p>
                         </w:txbxContent>
                       </wps:txbx>
@@ -8909,10 +9169,11 @@
           </mc:Choice>
           <mc:Fallback>
             <w:pict>
-              <v:shape w14:anchorId="3D4AB548" id="Text Box 62" o:spid="_x0000_s1055" type="#_x0000_t202" style="position:absolute;left:0;text-align:left;margin-left:70.5pt;margin-top:5.35pt;width:124.5pt;height:24.75pt;z-index:251716608;visibility:visible;mso-wrap-style:square;mso-width-percent:0;mso-height-percent:0;mso-wrap-distance-left:9pt;mso-wrap-distance-top:0;mso-wrap-distance-right:9pt;mso-wrap-distance-bottom:0;mso-position-horizontal:absolute;mso-position-horizontal-relative:text;mso-position-vertical:absolute;mso-position-vertical-relative:text;mso-width-percent:0;mso-height-percent:0;mso-width-relative:margin;mso-height-relative:margin;v-text-anchor:top" o:gfxdata="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" fillcolor="white [3201]" strokecolor="white [3212]" strokeweight=".5pt">
+              <v:shape id="Text Box 62" o:spid="_x0000_s1055" type="#_x0000_t202" style="position:absolute;left:0;text-align:left;margin-left:70.5pt;margin-top:5.35pt;width:124.5pt;height:24.75pt;z-index:251716608;visibility:visible;mso-wrap-style:square;mso-width-percent:0;mso-height-percent:0;mso-wrap-distance-left:9pt;mso-wrap-distance-top:0;mso-wrap-distance-right:9pt;mso-wrap-distance-bottom:0;mso-position-horizontal:absolute;mso-position-horizontal-relative:text;mso-position-vertical:absolute;mso-position-vertical-relative:text;mso-width-percent:0;mso-height-percent:0;mso-width-relative:margin;mso-height-relative:margin;v-text-anchor:top" o:gfxdata="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" fillcolor="white [3201]" strokecolor="white [3212]" strokeweight=".5pt">
                 <v:textbox>
                   <w:txbxContent>
                     <w:p>
+                      <w:proofErr w:type="spellStart"/>
                       <w:r>
                         <w:t>Switches</w:t>
                       </w:r>
@@ -8928,6 +9189,7 @@
                       <w:r>
                         <w:t>Signal</w:t>
                       </w:r>
+                      <w:proofErr w:type="spellEnd"/>
                     </w:p>
                   </w:txbxContent>
                 </v:textbox>
@@ -9006,7 +9268,7 @@
               </wp:anchor>
             </w:drawing>
           </mc:Choice>
-          <mc:Fallback>
+          <mc:Fallback xmlns:w16se="http://schemas.microsoft.com/office/word/2015/wordml/symex" xmlns:w16cid="http://schemas.microsoft.com/office/word/2016/wordml/cid" xmlns:w15="http://schemas.microsoft.com/office/word/2012/wordml" xmlns:am3d="http://schemas.microsoft.com/office/drawing/2017/model3d" xmlns:aink="http://schemas.microsoft.com/office/drawing/2016/ink" xmlns:cx8="http://schemas.microsoft.com/office/drawing/2016/5/14/chartex" xmlns:cx7="http://schemas.microsoft.com/office/drawing/2016/5/13/chartex" xmlns:cx6="http://schemas.microsoft.com/office/drawing/2016/5/12/chartex" xmlns:cx5="http://schemas.microsoft.com/office/drawing/2016/5/11/chartex" xmlns:cx4="http://schemas.microsoft.com/office/drawing/2016/5/10/chartex" xmlns:cx3="http://schemas.microsoft.com/office/drawing/2016/5/9/chartex" xmlns:cx2="http://schemas.microsoft.com/office/drawing/2015/10/21/chartex" xmlns:cx1="http://schemas.microsoft.com/office/drawing/2015/9/8/chartex" xmlns:cx="http://schemas.microsoft.com/office/drawing/2014/chartex">
             <w:pict>
               <v:shape w14:anchorId="6A0A5509" id="Straight Arrow Connector 58" o:spid="_x0000_s1026" type="#_x0000_t32" style="position:absolute;margin-left:70.5pt;margin-top:6.4pt;width:129pt;height:0;z-index:251709440;visibility:visible;mso-wrap-style:square;mso-width-percent:0;mso-wrap-distance-left:9pt;mso-wrap-distance-top:0;mso-wrap-distance-right:9pt;mso-wrap-distance-bottom:0;mso-position-horizontal:absolute;mso-position-horizontal-relative:text;mso-position-vertical:absolute;mso-position-vertical-relative:text;mso-width-percent:0;mso-width-relative:margin" o:gfxdata="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" strokecolor="#4472c4 [3204]" strokeweight=".5pt">
                 <v:stroke endarrow="open" joinstyle="miter"/>
@@ -9072,7 +9334,7 @@
               </wp:anchor>
             </w:drawing>
           </mc:Choice>
-          <mc:Fallback>
+          <mc:Fallback xmlns:w16se="http://schemas.microsoft.com/office/word/2015/wordml/symex" xmlns:w16cid="http://schemas.microsoft.com/office/word/2016/wordml/cid" xmlns:w15="http://schemas.microsoft.com/office/word/2012/wordml" xmlns:am3d="http://schemas.microsoft.com/office/drawing/2017/model3d" xmlns:aink="http://schemas.microsoft.com/office/drawing/2016/ink" xmlns:cx8="http://schemas.microsoft.com/office/drawing/2016/5/14/chartex" xmlns:cx7="http://schemas.microsoft.com/office/drawing/2016/5/13/chartex" xmlns:cx6="http://schemas.microsoft.com/office/drawing/2016/5/12/chartex" xmlns:cx5="http://schemas.microsoft.com/office/drawing/2016/5/11/chartex" xmlns:cx4="http://schemas.microsoft.com/office/drawing/2016/5/10/chartex" xmlns:cx3="http://schemas.microsoft.com/office/drawing/2016/5/9/chartex" xmlns:cx2="http://schemas.microsoft.com/office/drawing/2015/10/21/chartex" xmlns:cx1="http://schemas.microsoft.com/office/drawing/2015/9/8/chartex" xmlns:cx="http://schemas.microsoft.com/office/drawing/2014/chartex">
             <w:pict>
               <v:shape w14:anchorId="2E46E90D" id="Straight Arrow Connector 59" o:spid="_x0000_s1026" type="#_x0000_t32" style="position:absolute;margin-left:290.25pt;margin-top:6.4pt;width:69.75pt;height:0;z-index:251710464;visibility:visible;mso-wrap-style:square;mso-wrap-distance-left:9pt;mso-wrap-distance-top:0;mso-wrap-distance-right:9pt;mso-wrap-distance-bottom:0;mso-position-horizontal:absolute;mso-position-horizontal-relative:text;mso-position-vertical:absolute;mso-position-vertical-relative:text" o:gfxdata="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" strokecolor="#4472c4 [3204]" strokeweight=".5pt">
                 <v:stroke endarrow="open" joinstyle="miter"/>
@@ -9171,7 +9433,7 @@
               </wp:anchor>
             </w:drawing>
           </mc:Choice>
-          <mc:Fallback>
+          <mc:Fallback xmlns:w16se="http://schemas.microsoft.com/office/word/2015/wordml/symex" xmlns:w16cid="http://schemas.microsoft.com/office/word/2016/wordml/cid" xmlns:w15="http://schemas.microsoft.com/office/word/2012/wordml" xmlns:am3d="http://schemas.microsoft.com/office/drawing/2017/model3d" xmlns:aink="http://schemas.microsoft.com/office/drawing/2016/ink" xmlns:cx8="http://schemas.microsoft.com/office/drawing/2016/5/14/chartex" xmlns:cx7="http://schemas.microsoft.com/office/drawing/2016/5/13/chartex" xmlns:cx6="http://schemas.microsoft.com/office/drawing/2016/5/12/chartex" xmlns:cx5="http://schemas.microsoft.com/office/drawing/2016/5/11/chartex" xmlns:cx4="http://schemas.microsoft.com/office/drawing/2016/5/10/chartex" xmlns:cx3="http://schemas.microsoft.com/office/drawing/2016/5/9/chartex" xmlns:cx2="http://schemas.microsoft.com/office/drawing/2015/10/21/chartex" xmlns:cx1="http://schemas.microsoft.com/office/drawing/2015/9/8/chartex" xmlns:cx="http://schemas.microsoft.com/office/drawing/2014/chartex">
             <w:pict>
               <v:shape w14:anchorId="145FADEA" id="Straight Arrow Connector 56" o:spid="_x0000_s1026" type="#_x0000_t32" style="position:absolute;margin-left:70.5pt;margin-top:11.7pt;width:0;height:181.5pt;flip:y;z-index:251715584;visibility:visible;mso-wrap-style:square;mso-height-percent:0;mso-wrap-distance-left:9pt;mso-wrap-distance-top:0;mso-wrap-distance-right:9pt;mso-wrap-distance-bottom:0;mso-position-horizontal:absolute;mso-position-horizontal-relative:text;mso-position-vertical:absolute;mso-position-vertical-relative:text;mso-height-percent:0;mso-height-relative:margin" o:gfxdata="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" strokecolor="#4472c4 [3204]" strokeweight=".5pt">
                 <v:stroke endarrow="open" joinstyle="miter"/>
@@ -9243,7 +9505,7 @@
               </wp:anchor>
             </w:drawing>
           </mc:Choice>
-          <mc:Fallback>
+          <mc:Fallback xmlns:w16se="http://schemas.microsoft.com/office/word/2015/wordml/symex" xmlns:w16cid="http://schemas.microsoft.com/office/word/2016/wordml/cid" xmlns:w15="http://schemas.microsoft.com/office/word/2012/wordml" xmlns:am3d="http://schemas.microsoft.com/office/drawing/2017/model3d" xmlns:aink="http://schemas.microsoft.com/office/drawing/2016/ink" xmlns:cx8="http://schemas.microsoft.com/office/drawing/2016/5/14/chartex" xmlns:cx7="http://schemas.microsoft.com/office/drawing/2016/5/13/chartex" xmlns:cx6="http://schemas.microsoft.com/office/drawing/2016/5/12/chartex" xmlns:cx5="http://schemas.microsoft.com/office/drawing/2016/5/11/chartex" xmlns:cx4="http://schemas.microsoft.com/office/drawing/2016/5/10/chartex" xmlns:cx3="http://schemas.microsoft.com/office/drawing/2016/5/9/chartex" xmlns:cx2="http://schemas.microsoft.com/office/drawing/2015/10/21/chartex" xmlns:cx1="http://schemas.microsoft.com/office/drawing/2015/9/8/chartex" xmlns:cx="http://schemas.microsoft.com/office/drawing/2014/chartex">
             <w:pict>
               <v:shape w14:anchorId="0A429B45" id="Straight Arrow Connector 57" o:spid="_x0000_s1026" type="#_x0000_t32" style="position:absolute;margin-left:43.5pt;margin-top:11.7pt;width:0;height:181.45pt;flip:y;z-index:251714560;visibility:visible;mso-wrap-style:square;mso-width-percent:0;mso-height-percent:0;mso-wrap-distance-left:9pt;mso-wrap-distance-top:0;mso-wrap-distance-right:9pt;mso-wrap-distance-bottom:0;mso-position-horizontal:absolute;mso-position-horizontal-relative:text;mso-position-vertical:absolute;mso-position-vertical-relative:text;mso-width-percent:0;mso-height-percent:0;mso-width-relative:margin;mso-height-relative:margin" o:gfxdata="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" strokecolor="#4472c4 [3204]" strokeweight=".5pt">
                 <v:stroke endarrow="open" joinstyle="miter"/>
@@ -9312,7 +9574,7 @@
               </wp:anchor>
             </w:drawing>
           </mc:Choice>
-          <mc:Fallback>
+          <mc:Fallback xmlns:w16se="http://schemas.microsoft.com/office/word/2015/wordml/symex" xmlns:w16cid="http://schemas.microsoft.com/office/word/2016/wordml/cid" xmlns:w15="http://schemas.microsoft.com/office/word/2012/wordml" xmlns:am3d="http://schemas.microsoft.com/office/drawing/2017/model3d" xmlns:aink="http://schemas.microsoft.com/office/drawing/2016/ink" xmlns:cx8="http://schemas.microsoft.com/office/drawing/2016/5/14/chartex" xmlns:cx7="http://schemas.microsoft.com/office/drawing/2016/5/13/chartex" xmlns:cx6="http://schemas.microsoft.com/office/drawing/2016/5/12/chartex" xmlns:cx5="http://schemas.microsoft.com/office/drawing/2016/5/11/chartex" xmlns:cx4="http://schemas.microsoft.com/office/drawing/2016/5/10/chartex" xmlns:cx3="http://schemas.microsoft.com/office/drawing/2016/5/9/chartex" xmlns:cx2="http://schemas.microsoft.com/office/drawing/2015/10/21/chartex" xmlns:cx1="http://schemas.microsoft.com/office/drawing/2015/9/8/chartex" xmlns:cx="http://schemas.microsoft.com/office/drawing/2014/chartex">
             <w:pict>
               <v:shape w14:anchorId="54B64A06" id="Straight Arrow Connector 55" o:spid="_x0000_s1026" type="#_x0000_t32" style="position:absolute;margin-left:21.75pt;margin-top:12.45pt;width:0;height:180.7pt;flip:y;z-index:251713536;visibility:visible;mso-wrap-style:square;mso-height-percent:0;mso-wrap-distance-left:9pt;mso-wrap-distance-top:0;mso-wrap-distance-right:9pt;mso-wrap-distance-bottom:0;mso-position-horizontal:absolute;mso-position-horizontal-relative:text;mso-position-vertical:absolute;mso-position-vertical-relative:text;mso-height-percent:0;mso-height-relative:margin" o:gfxdata="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" strokecolor="#4472c4 [3204]" strokeweight=".5pt">
                 <v:stroke endarrow="open" joinstyle="miter"/>
@@ -9381,7 +9643,7 @@
               </wp:anchor>
             </w:drawing>
           </mc:Choice>
-          <mc:Fallback>
+          <mc:Fallback xmlns:w16se="http://schemas.microsoft.com/office/word/2015/wordml/symex" xmlns:w16cid="http://schemas.microsoft.com/office/word/2016/wordml/cid" xmlns:w15="http://schemas.microsoft.com/office/word/2012/wordml" xmlns:am3d="http://schemas.microsoft.com/office/drawing/2017/model3d" xmlns:aink="http://schemas.microsoft.com/office/drawing/2016/ink" xmlns:cx8="http://schemas.microsoft.com/office/drawing/2016/5/14/chartex" xmlns:cx7="http://schemas.microsoft.com/office/drawing/2016/5/13/chartex" xmlns:cx6="http://schemas.microsoft.com/office/drawing/2016/5/12/chartex" xmlns:cx5="http://schemas.microsoft.com/office/drawing/2016/5/11/chartex" xmlns:cx4="http://schemas.microsoft.com/office/drawing/2016/5/10/chartex" xmlns:cx3="http://schemas.microsoft.com/office/drawing/2016/5/9/chartex" xmlns:cx2="http://schemas.microsoft.com/office/drawing/2015/10/21/chartex" xmlns:cx1="http://schemas.microsoft.com/office/drawing/2015/9/8/chartex" xmlns:cx="http://schemas.microsoft.com/office/drawing/2014/chartex">
             <w:pict>
               <v:shape w14:anchorId="6FD33D3B" id="Straight Arrow Connector 54" o:spid="_x0000_s1026" type="#_x0000_t32" style="position:absolute;margin-left:0;margin-top:11.7pt;width:0;height:181.5pt;flip:y;z-index:251712512;visibility:visible;mso-wrap-style:square;mso-height-percent:0;mso-wrap-distance-left:9pt;mso-wrap-distance-top:0;mso-wrap-distance-right:9pt;mso-wrap-distance-bottom:0;mso-position-horizontal:absolute;mso-position-horizontal-relative:text;mso-position-vertical:absolute;mso-position-vertical-relative:text;mso-height-percent:0;mso-height-relative:margin" o:gfxdata="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" strokecolor="#4472c4 [3204]" strokeweight=".5pt">
                 <v:stroke endarrow="open" joinstyle="miter"/>
@@ -9473,36 +9735,44 @@
                             <w:pPr>
                               <w:jc w:val="center"/>
                             </w:pPr>
+                            <w:proofErr w:type="spellStart"/>
                             <w:r>
                               <w:t>Signal</w:t>
                             </w:r>
                             <w:r>
                               <w:t>_Mode</w:t>
                             </w:r>
+                            <w:proofErr w:type="spellEnd"/>
                           </w:p>
                           <w:p>
                             <w:pPr>
                               <w:jc w:val="center"/>
                             </w:pPr>
+                            <w:proofErr w:type="spellStart"/>
                             <w:r>
                               <w:t>Signal_Tail_Mode</w:t>
                             </w:r>
+                            <w:proofErr w:type="spellEnd"/>
                           </w:p>
                           <w:p>
                             <w:pPr>
                               <w:jc w:val="center"/>
                             </w:pPr>
+                            <w:proofErr w:type="spellStart"/>
                             <w:r>
                               <w:t>Signal_TIR_Mode</w:t>
                             </w:r>
+                            <w:proofErr w:type="spellEnd"/>
                           </w:p>
                           <w:p>
                             <w:pPr>
                               <w:jc w:val="center"/>
                             </w:pPr>
+                            <w:proofErr w:type="spellStart"/>
                             <w:r>
                               <w:t>Signal_TIL_Mode</w:t>
                             </w:r>
+                            <w:proofErr w:type="spellEnd"/>
                           </w:p>
                         </w:txbxContent>
                       </wps:txbx>
@@ -9526,43 +9796,51 @@
           </mc:Choice>
           <mc:Fallback>
             <w:pict>
-              <v:rect w14:anchorId="46654280" id="Rectangle 61" o:spid="_x0000_s1056" style="position:absolute;left:0;text-align:left;margin-left:-29.25pt;margin-top:0;width:126pt;height:105pt;rotation:-90;z-index:251711488;visibility:visible;mso-wrap-style:square;mso-width-percent:0;mso-height-percent:0;mso-wrap-distance-left:9pt;mso-wrap-distance-top:0;mso-wrap-distance-right:9pt;mso-wrap-distance-bottom:0;mso-position-horizontal:absolute;mso-position-horizontal-relative:text;mso-position-vertical:absolute;mso-position-vertical-relative:text;mso-width-percent:0;mso-height-percent:0;mso-width-relative:margin;mso-height-relative:margin;v-text-anchor:middle" o:gfxdata="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" fillcolor="white [3201]" strokecolor="white [3212]" strokeweight="1pt">
+              <v:rect id="Rectangle 61" o:spid="_x0000_s1056" style="position:absolute;left:0;text-align:left;margin-left:-29.25pt;margin-top:0;width:126pt;height:105pt;rotation:-90;z-index:251711488;visibility:visible;mso-wrap-style:square;mso-width-percent:0;mso-height-percent:0;mso-wrap-distance-left:9pt;mso-wrap-distance-top:0;mso-wrap-distance-right:9pt;mso-wrap-distance-bottom:0;mso-position-horizontal:absolute;mso-position-horizontal-relative:text;mso-position-vertical:absolute;mso-position-vertical-relative:text;mso-width-percent:0;mso-height-percent:0;mso-width-relative:margin;mso-height-relative:margin;v-text-anchor:middle" o:gfxdata="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" fillcolor="white [3201]" strokecolor="white [3212]" strokeweight="1pt">
                 <v:textbox>
                   <w:txbxContent>
                     <w:p>
                       <w:pPr>
                         <w:jc w:val="center"/>
                       </w:pPr>
+                      <w:proofErr w:type="spellStart"/>
                       <w:r>
                         <w:t>Signal</w:t>
                       </w:r>
                       <w:r>
                         <w:t>_Mode</w:t>
                       </w:r>
+                      <w:proofErr w:type="spellEnd"/>
                     </w:p>
                     <w:p>
                       <w:pPr>
                         <w:jc w:val="center"/>
                       </w:pPr>
+                      <w:proofErr w:type="spellStart"/>
                       <w:r>
                         <w:t>Signal_Tail_Mode</w:t>
                       </w:r>
+                      <w:proofErr w:type="spellEnd"/>
                     </w:p>
                     <w:p>
                       <w:pPr>
                         <w:jc w:val="center"/>
                       </w:pPr>
+                      <w:proofErr w:type="spellStart"/>
                       <w:r>
                         <w:t>Signal_TIR_Mode</w:t>
                       </w:r>
+                      <w:proofErr w:type="spellEnd"/>
                     </w:p>
                     <w:p>
                       <w:pPr>
                         <w:jc w:val="center"/>
                       </w:pPr>
+                      <w:proofErr w:type="spellStart"/>
                       <w:r>
                         <w:t>Signal_TIL_Mode</w:t>
                       </w:r>
+                      <w:proofErr w:type="spellEnd"/>
                     </w:p>
                   </w:txbxContent>
                 </v:textbox>
@@ -9692,7 +9970,7 @@
           </mc:Choice>
           <mc:Fallback>
             <w:pict>
-              <v:rect w14:anchorId="12084E1A" id="Rectangle 53" o:spid="_x0000_s1057" style="position:absolute;left:0;text-align:left;margin-left:-18.75pt;margin-top:4.8pt;width:264.75pt;height:83.25pt;z-index:251704320;visibility:visible;mso-wrap-style:square;mso-wrap-distance-left:9pt;mso-wrap-distance-top:0;mso-wrap-distance-right:9pt;mso-wrap-distance-bottom:0;mso-position-horizontal:absolute;mso-position-horizontal-relative:text;mso-position-vertical:absolute;mso-position-vertical-relative:text;v-text-anchor:middle" o:gfxdata="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" fillcolor="white [3201]" strokecolor="#70ad47 [3209]" strokeweight="1pt">
+              <v:rect id="Rectangle 53" o:spid="_x0000_s1057" style="position:absolute;left:0;text-align:left;margin-left:-18.75pt;margin-top:4.8pt;width:264.75pt;height:83.25pt;z-index:251704320;visibility:visible;mso-wrap-style:square;mso-wrap-distance-left:9pt;mso-wrap-distance-top:0;mso-wrap-distance-right:9pt;mso-wrap-distance-bottom:0;mso-position-horizontal:absolute;mso-position-horizontal-relative:text;mso-position-vertical:absolute;mso-position-vertical-relative:text;v-text-anchor:middle" o:gfxdata="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" fillcolor="white [3201]" strokecolor="#70ad47 [3209]" strokeweight="1pt">
                 <v:textbox>
                   <w:txbxContent>
                     <w:p>
@@ -9926,7 +10204,7 @@
           </mc:Choice>
           <mc:Fallback>
             <w:pict>
-              <v:rect w14:anchorId="01C6FC74" id="Rectangle 64" o:spid="_x0000_s1058" style="position:absolute;margin-left:86.25pt;margin-top:12.35pt;width:384.75pt;height:67.5pt;z-index:251718656;visibility:visible;mso-wrap-style:square;mso-width-percent:0;mso-height-percent:0;mso-wrap-distance-left:9pt;mso-wrap-distance-top:0;mso-wrap-distance-right:9pt;mso-wrap-distance-bottom:0;mso-position-horizontal:absolute;mso-position-horizontal-relative:text;mso-position-vertical:absolute;mso-position-vertical-relative:text;mso-width-percent:0;mso-height-percent:0;mso-width-relative:margin;mso-height-relative:margin;v-text-anchor:middle" o:gfxdata="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" fillcolor="#a5a5a5 [3206]" strokecolor="#525252 [1606]" strokeweight="1pt">
+              <v:rect id="Rectangle 64" o:spid="_x0000_s1058" style="position:absolute;margin-left:86.25pt;margin-top:12.35pt;width:384.75pt;height:67.5pt;z-index:251718656;visibility:visible;mso-wrap-style:square;mso-width-percent:0;mso-height-percent:0;mso-wrap-distance-left:9pt;mso-wrap-distance-top:0;mso-wrap-distance-right:9pt;mso-wrap-distance-bottom:0;mso-position-horizontal:absolute;mso-position-horizontal-relative:text;mso-position-vertical:absolute;mso-position-vertical-relative:text;mso-width-percent:0;mso-height-percent:0;mso-width-relative:margin;mso-height-relative:margin;v-text-anchor:middle" o:gfxdata="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" fillcolor="#a5a5a5 [3206]" strokecolor="#525252 [1606]" strokeweight="1pt">
                 <v:textbox>
                   <w:txbxContent>
                     <w:p>
@@ -10050,7 +10328,7 @@
           </mc:Choice>
           <mc:Fallback>
             <w:pict>
-              <v:rect w14:anchorId="6544EC94" id="Rectangle 63" o:spid="_x0000_s1059" style="position:absolute;margin-left:-28.5pt;margin-top:12.35pt;width:97.5pt;height:225.75pt;z-index:251717632;visibility:visible;mso-wrap-style:square;mso-width-percent:0;mso-height-percent:0;mso-wrap-distance-left:9pt;mso-wrap-distance-top:0;mso-wrap-distance-right:9pt;mso-wrap-distance-bottom:0;mso-position-horizontal:absolute;mso-position-horizontal-relative:text;mso-position-vertical:absolute;mso-position-vertical-relative:text;mso-width-percent:0;mso-height-percent:0;mso-width-relative:margin;mso-height-relative:margin;v-text-anchor:middle" o:gfxdata="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" fillcolor="#a5a5a5 [3206]" strokecolor="#525252 [1606]" strokeweight="1pt">
+              <v:rect id="Rectangle 63" o:spid="_x0000_s1059" style="position:absolute;margin-left:-28.5pt;margin-top:12.35pt;width:97.5pt;height:225.75pt;z-index:251717632;visibility:visible;mso-wrap-style:square;mso-width-percent:0;mso-height-percent:0;mso-wrap-distance-left:9pt;mso-wrap-distance-top:0;mso-wrap-distance-right:9pt;mso-wrap-distance-bottom:0;mso-position-horizontal:absolute;mso-position-horizontal-relative:text;mso-position-vertical:absolute;mso-position-vertical-relative:text;mso-width-percent:0;mso-height-percent:0;mso-width-relative:margin;mso-height-relative:margin;v-text-anchor:middle" o:gfxdata="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" fillcolor="#a5a5a5 [3206]" strokecolor="#525252 [1606]" strokeweight="1pt">
                 <v:textbox>
                   <w:txbxContent>
                     <w:p>
@@ -10136,9 +10414,11 @@
                             <w:pPr>
                               <w:jc w:val="center"/>
                             </w:pPr>
+                            <w:proofErr w:type="spellStart"/>
                             <w:r>
                               <w:t>Std_Types</w:t>
                             </w:r>
+                            <w:proofErr w:type="spellEnd"/>
                           </w:p>
                         </w:txbxContent>
                       </wps:txbx>
@@ -10162,7 +10442,7 @@
           </mc:Choice>
           <mc:Fallback>
             <w:pict>
-              <v:roundrect w14:anchorId="2EAF8509" id="Rounded Rectangle 68" o:spid="_x0000_s1060" style="position:absolute;left:0;text-align:left;margin-left:-15.7pt;margin-top:7.1pt;width:70.5pt;height:62.25pt;z-index:251721728;visibility:visible;mso-wrap-style:square;mso-width-percent:0;mso-height-percent:0;mso-wrap-distance-left:9pt;mso-wrap-distance-top:0;mso-wrap-distance-right:9pt;mso-wrap-distance-bottom:0;mso-position-horizontal:absolute;mso-position-horizontal-relative:text;mso-position-vertical:absolute;mso-position-vertical-relative:text;mso-width-percent:0;mso-height-percent:0;mso-width-relative:margin;mso-height-relative:margin;v-text-anchor:middle" arcsize="10923f" o:gfxdata="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" fillcolor="#4472c4 [3204]" strokecolor="#1f3763 [1604]" strokeweight="1pt">
+              <v:roundrect id="Rounded Rectangle 68" o:spid="_x0000_s1060" style="position:absolute;left:0;text-align:left;margin-left:-15.7pt;margin-top:7.1pt;width:70.5pt;height:62.25pt;z-index:251721728;visibility:visible;mso-wrap-style:square;mso-width-percent:0;mso-height-percent:0;mso-wrap-distance-left:9pt;mso-wrap-distance-top:0;mso-wrap-distance-right:9pt;mso-wrap-distance-bottom:0;mso-position-horizontal:absolute;mso-position-horizontal-relative:text;mso-position-vertical:absolute;mso-position-vertical-relative:text;mso-width-percent:0;mso-height-percent:0;mso-width-relative:margin;mso-height-relative:margin;v-text-anchor:middle" arcsize="10923f" o:gfxdata="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" fillcolor="#4472c4 [3204]" strokecolor="#1f3763 [1604]" strokeweight="1pt">
                 <v:stroke joinstyle="miter"/>
                 <v:textbox>
                   <w:txbxContent>
@@ -10170,9 +10450,11 @@
                       <w:pPr>
                         <w:jc w:val="center"/>
                       </w:pPr>
+                      <w:proofErr w:type="spellStart"/>
                       <w:r>
                         <w:t>Std_Types</w:t>
                       </w:r>
+                      <w:proofErr w:type="spellEnd"/>
                     </w:p>
                   </w:txbxContent>
                 </v:textbox>
@@ -10241,6 +10523,7 @@
                             <w:pPr>
                               <w:jc w:val="center"/>
                             </w:pPr>
+                            <w:proofErr w:type="spellStart"/>
                             <w:r>
                               <w:t>L</w:t>
                             </w:r>
@@ -10250,6 +10533,7 @@
                             <w:r>
                               <w:t>Animation</w:t>
                             </w:r>
+                            <w:proofErr w:type="spellEnd"/>
                           </w:p>
                         </w:txbxContent>
                       </wps:txbx>
@@ -10270,7 +10554,7 @@
           </mc:Choice>
           <mc:Fallback>
             <w:pict>
-              <v:roundrect w14:anchorId="75F194D3" id="Rounded Rectangle 74" o:spid="_x0000_s1061" style="position:absolute;left:0;text-align:left;margin-left:211.5pt;margin-top:9.05pt;width:138pt;height:33.75pt;z-index:251728896;visibility:visible;mso-wrap-style:square;mso-height-percent:0;mso-wrap-distance-left:9pt;mso-wrap-distance-top:0;mso-wrap-distance-right:9pt;mso-wrap-distance-bottom:0;mso-position-horizontal:absolute;mso-position-horizontal-relative:text;mso-position-vertical:absolute;mso-position-vertical-relative:text;mso-height-percent:0;mso-height-relative:margin;v-text-anchor:middle" arcsize="10923f" o:gfxdata="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" fillcolor="#4472c4 [3204]" strokecolor="#1f3763 [1604]" strokeweight="1pt">
+              <v:roundrect id="Rounded Rectangle 74" o:spid="_x0000_s1061" style="position:absolute;left:0;text-align:left;margin-left:211.5pt;margin-top:9.05pt;width:138pt;height:33.75pt;z-index:251728896;visibility:visible;mso-wrap-style:square;mso-height-percent:0;mso-wrap-distance-left:9pt;mso-wrap-distance-top:0;mso-wrap-distance-right:9pt;mso-wrap-distance-bottom:0;mso-position-horizontal:absolute;mso-position-horizontal-relative:text;mso-position-vertical:absolute;mso-position-vertical-relative:text;mso-height-percent:0;mso-height-relative:margin;v-text-anchor:middle" arcsize="10923f" o:gfxdata="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" fillcolor="#4472c4 [3204]" strokecolor="#1f3763 [1604]" strokeweight="1pt">
                 <v:stroke joinstyle="miter"/>
                 <v:textbox>
                   <w:txbxContent>
@@ -10278,6 +10562,7 @@
                       <w:pPr>
                         <w:jc w:val="center"/>
                       </w:pPr>
+                      <w:proofErr w:type="spellStart"/>
                       <w:r>
                         <w:t>L</w:t>
                       </w:r>
@@ -10287,6 +10572,7 @@
                       <w:r>
                         <w:t>Animation</w:t>
                       </w:r>
+                      <w:proofErr w:type="spellEnd"/>
                     </w:p>
                   </w:txbxContent>
                 </v:textbox>
@@ -10408,7 +10694,7 @@
           </mc:Choice>
           <mc:Fallback>
             <w:pict>
-              <v:rect w14:anchorId="6DC621F6" id="Rectangle 66" o:spid="_x0000_s1062" style="position:absolute;left:0;text-align:left;margin-left:86.25pt;margin-top:6.9pt;width:384.75pt;height:68.25pt;z-index:251720704;visibility:visible;mso-wrap-style:square;mso-width-percent:0;mso-height-percent:0;mso-wrap-distance-left:9pt;mso-wrap-distance-top:0;mso-wrap-distance-right:9pt;mso-wrap-distance-bottom:0;mso-position-horizontal:absolute;mso-position-horizontal-relative:text;mso-position-vertical:absolute;mso-position-vertical-relative:text;mso-width-percent:0;mso-height-percent:0;mso-width-relative:margin;mso-height-relative:margin;v-text-anchor:middle" o:gfxdata="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" fillcolor="#a5a5a5 [3206]" strokecolor="#525252 [1606]" strokeweight="1pt">
+              <v:rect id="Rectangle 66" o:spid="_x0000_s1062" style="position:absolute;left:0;text-align:left;margin-left:86.25pt;margin-top:6.9pt;width:384.75pt;height:68.25pt;z-index:251720704;visibility:visible;mso-wrap-style:square;mso-width-percent:0;mso-height-percent:0;mso-wrap-distance-left:9pt;mso-wrap-distance-top:0;mso-wrap-distance-right:9pt;mso-wrap-distance-bottom:0;mso-position-horizontal:absolute;mso-position-horizontal-relative:text;mso-position-vertical:absolute;mso-position-vertical-relative:text;mso-width-percent:0;mso-height-percent:0;mso-width-relative:margin;mso-height-relative:margin;v-text-anchor:middle" o:gfxdata="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" fillcolor="#a5a5a5 [3206]" strokecolor="#525252 [1606]" strokeweight="1pt">
                 <v:textbox>
                   <w:txbxContent>
                     <w:p>
@@ -10534,7 +10820,7 @@
           </mc:Choice>
           <mc:Fallback>
             <w:pict>
-              <v:roundrect w14:anchorId="0D7C5A13" id="Rounded Rectangle 72" o:spid="_x0000_s1063" style="position:absolute;left:0;text-align:left;margin-left:170.25pt;margin-top:4.9pt;width:109.5pt;height:41.25pt;z-index:251724800;visibility:visible;mso-wrap-style:square;mso-width-percent:0;mso-height-percent:0;mso-wrap-distance-left:9pt;mso-wrap-distance-top:0;mso-wrap-distance-right:9pt;mso-wrap-distance-bottom:0;mso-position-horizontal:absolute;mso-position-horizontal-relative:text;mso-position-vertical:absolute;mso-position-vertical-relative:text;mso-width-percent:0;mso-height-percent:0;mso-width-relative:margin;mso-height-relative:margin;v-text-anchor:middle" arcsize="10923f" o:gfxdata="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" fillcolor="#4472c4 [3204]" strokecolor="#1f3763 [1604]" strokeweight="1pt">
+              <v:roundrect id="Rounded Rectangle 72" o:spid="_x0000_s1063" style="position:absolute;left:0;text-align:left;margin-left:170.25pt;margin-top:4.9pt;width:109.5pt;height:41.25pt;z-index:251724800;visibility:visible;mso-wrap-style:square;mso-width-percent:0;mso-height-percent:0;mso-wrap-distance-left:9pt;mso-wrap-distance-top:0;mso-wrap-distance-right:9pt;mso-wrap-distance-bottom:0;mso-position-horizontal:absolute;mso-position-horizontal-relative:text;mso-position-vertical:absolute;mso-position-vertical-relative:text;mso-width-percent:0;mso-height-percent:0;mso-width-relative:margin;mso-height-relative:margin;v-text-anchor:middle" arcsize="10923f" o:gfxdata="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" fillcolor="#4472c4 [3204]" strokecolor="#1f3763 [1604]" strokeweight="1pt">
                 <v:stroke joinstyle="miter"/>
                 <v:textbox>
                   <w:txbxContent>
@@ -10634,7 +10920,7 @@
           </mc:Choice>
           <mc:Fallback>
             <w:pict>
-              <v:roundrect w14:anchorId="17FEB00D" id="Rounded Rectangle 73" o:spid="_x0000_s1064" style="position:absolute;left:0;text-align:left;margin-left:279.75pt;margin-top:4.9pt;width:105pt;height:41.25pt;z-index:251725824;visibility:visible;mso-wrap-style:square;mso-width-percent:0;mso-height-percent:0;mso-wrap-distance-left:9pt;mso-wrap-distance-top:0;mso-wrap-distance-right:9pt;mso-wrap-distance-bottom:0;mso-position-horizontal:absolute;mso-position-horizontal-relative:text;mso-position-vertical:absolute;mso-position-vertical-relative:text;mso-width-percent:0;mso-height-percent:0;mso-width-relative:margin;mso-height-relative:margin;v-text-anchor:middle" arcsize="10923f" o:gfxdata="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" fillcolor="#4472c4 [3204]" strokecolor="#1f3763 [1604]" strokeweight="1pt">
+              <v:roundrect id="Rounded Rectangle 73" o:spid="_x0000_s1064" style="position:absolute;left:0;text-align:left;margin-left:279.75pt;margin-top:4.9pt;width:105pt;height:41.25pt;z-index:251725824;visibility:visible;mso-wrap-style:square;mso-width-percent:0;mso-height-percent:0;mso-wrap-distance-left:9pt;mso-wrap-distance-top:0;mso-wrap-distance-right:9pt;mso-wrap-distance-bottom:0;mso-position-horizontal:absolute;mso-position-horizontal-relative:text;mso-position-vertical:absolute;mso-position-vertical-relative:text;mso-width-percent:0;mso-height-percent:0;mso-width-relative:margin;mso-height-relative:margin;v-text-anchor:middle" arcsize="10923f" o:gfxdata="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" fillcolor="#4472c4 [3204]" strokecolor="#1f3763 [1604]" strokeweight="1pt">
                 <v:stroke joinstyle="miter"/>
                 <v:textbox>
                   <w:txbxContent>
@@ -10723,12 +11009,14 @@
                             <w:pPr>
                               <w:jc w:val="center"/>
                             </w:pPr>
+                            <w:proofErr w:type="spellStart"/>
                             <w:r>
                               <w:t>Bit_Ma</w:t>
                             </w:r>
                             <w:r>
                               <w:t>n</w:t>
                             </w:r>
+                            <w:proofErr w:type="spellEnd"/>
                           </w:p>
                         </w:txbxContent>
                       </wps:txbx>
@@ -10746,7 +11034,7 @@
           </mc:Choice>
           <mc:Fallback>
             <w:pict>
-              <v:roundrect w14:anchorId="457A33BD" id="Rounded Rectangle 69" o:spid="_x0000_s1065" style="position:absolute;left:0;text-align:left;margin-left:-15.75pt;margin-top:2.7pt;width:69pt;height:62.25pt;z-index:251722752;visibility:visible;mso-wrap-style:square;mso-wrap-distance-left:9pt;mso-wrap-distance-top:0;mso-wrap-distance-right:9pt;mso-wrap-distance-bottom:0;mso-position-horizontal:absolute;mso-position-horizontal-relative:text;mso-position-vertical:absolute;mso-position-vertical-relative:text;v-text-anchor:middle" arcsize="10923f" o:gfxdata="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" fillcolor="#4472c4 [3204]" strokecolor="#1f3763 [1604]" strokeweight="1pt">
+              <v:roundrect id="Rounded Rectangle 69" o:spid="_x0000_s1065" style="position:absolute;left:0;text-align:left;margin-left:-15.75pt;margin-top:2.7pt;width:69pt;height:62.25pt;z-index:251722752;visibility:visible;mso-wrap-style:square;mso-wrap-distance-left:9pt;mso-wrap-distance-top:0;mso-wrap-distance-right:9pt;mso-wrap-distance-bottom:0;mso-position-horizontal:absolute;mso-position-horizontal-relative:text;mso-position-vertical:absolute;mso-position-vertical-relative:text;v-text-anchor:middle" arcsize="10923f" o:gfxdata="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" fillcolor="#4472c4 [3204]" strokecolor="#1f3763 [1604]" strokeweight="1pt">
                 <v:stroke joinstyle="miter"/>
                 <v:textbox>
                   <w:txbxContent>
@@ -10754,12 +11042,14 @@
                       <w:pPr>
                         <w:jc w:val="center"/>
                       </w:pPr>
+                      <w:proofErr w:type="spellStart"/>
                       <w:r>
                         <w:t>Bit_Ma</w:t>
                       </w:r>
                       <w:r>
                         <w:t>n</w:t>
                       </w:r>
+                      <w:proofErr w:type="spellEnd"/>
                     </w:p>
                   </w:txbxContent>
                 </v:textbox>
@@ -10871,7 +11161,7 @@
           </mc:Choice>
           <mc:Fallback>
             <w:pict>
-              <v:rect w14:anchorId="2AED68C0" id="Rectangle 65" o:spid="_x0000_s1066" style="position:absolute;left:0;text-align:left;margin-left:86.25pt;margin-top:.95pt;width:384.75pt;height:69.75pt;z-index:251719680;visibility:visible;mso-wrap-style:square;mso-width-percent:0;mso-height-percent:0;mso-wrap-distance-left:9pt;mso-wrap-distance-top:0;mso-wrap-distance-right:9pt;mso-wrap-distance-bottom:0;mso-position-horizontal:absolute;mso-position-horizontal-relative:text;mso-position-vertical:absolute;mso-position-vertical-relative:text;mso-width-percent:0;mso-height-percent:0;mso-width-relative:margin;mso-height-relative:margin;v-text-anchor:middle" o:gfxdata="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" fillcolor="#a5a5a5 [3206]" strokecolor="#525252 [1606]" strokeweight="1pt">
+              <v:rect id="Rectangle 65" o:spid="_x0000_s1066" style="position:absolute;left:0;text-align:left;margin-left:86.25pt;margin-top:.95pt;width:384.75pt;height:69.75pt;z-index:251719680;visibility:visible;mso-wrap-style:square;mso-width-percent:0;mso-height-percent:0;mso-wrap-distance-left:9pt;mso-wrap-distance-top:0;mso-wrap-distance-right:9pt;mso-wrap-distance-bottom:0;mso-position-horizontal:absolute;mso-position-horizontal-relative:text;mso-position-vertical:absolute;mso-position-vertical-relative:text;mso-width-percent:0;mso-height-percent:0;mso-width-relative:margin;mso-height-relative:margin;v-text-anchor:middle" o:gfxdata="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" fillcolor="#a5a5a5 [3206]" strokecolor="#525252 [1606]" strokeweight="1pt">
                 <v:textbox>
                   <w:txbxContent>
                     <w:p>
@@ -10994,7 +11284,7 @@
           </mc:Choice>
           <mc:Fallback>
             <w:pict>
-              <v:roundrect w14:anchorId="18D7A176" id="Rounded Rectangle 70" o:spid="_x0000_s1067" style="position:absolute;left:0;text-align:left;margin-left:186pt;margin-top:4.2pt;width:186.75pt;height:36pt;z-index:251723776;visibility:visible;mso-wrap-style:square;mso-width-percent:0;mso-wrap-distance-left:9pt;mso-wrap-distance-top:0;mso-wrap-distance-right:9pt;mso-wrap-distance-bottom:0;mso-position-horizontal:absolute;mso-position-horizontal-relative:text;mso-position-vertical:absolute;mso-position-vertical-relative:text;mso-width-percent:0;mso-width-relative:margin;v-text-anchor:middle" arcsize="10923f" o:gfxdata="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" fillcolor="#4472c4 [3204]" strokecolor="#1f3763 [1604]" strokeweight="1pt">
+              <v:roundrect id="Rounded Rectangle 70" o:spid="_x0000_s1067" style="position:absolute;left:0;text-align:left;margin-left:186pt;margin-top:4.2pt;width:186.75pt;height:36pt;z-index:251723776;visibility:visible;mso-wrap-style:square;mso-width-percent:0;mso-wrap-distance-left:9pt;mso-wrap-distance-top:0;mso-wrap-distance-right:9pt;mso-wrap-distance-bottom:0;mso-position-horizontal:absolute;mso-position-horizontal-relative:text;mso-position-vertical:absolute;mso-position-vertical-relative:text;mso-width-percent:0;mso-width-relative:margin;v-text-anchor:middle" arcsize="10923f" o:gfxdata="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" fillcolor="#4472c4 [3204]" strokecolor="#1f3763 [1604]" strokeweight="1pt">
                 <v:stroke joinstyle="miter"/>
                 <v:textbox>
                   <w:txbxContent>
@@ -11066,6 +11356,7 @@
           <w:szCs w:val="28"/>
         </w:rPr>
       </w:pPr>
+      <w:proofErr w:type="spellStart"/>
       <w:r>
         <w:rPr>
           <w:sz w:val="28"/>
@@ -11073,6 +11364,7 @@
         </w:rPr>
         <w:t>LED_Animation</w:t>
       </w:r>
+      <w:proofErr w:type="spellEnd"/>
     </w:p>
     <w:p>
       <w:pPr>
@@ -11117,12 +11409,14 @@
             <w:tcW w:w="7668" w:type="dxa"/>
           </w:tcPr>
           <w:p>
+            <w:proofErr w:type="spellStart"/>
             <w:r>
               <w:rPr>
                 <w:rFonts w:cstheme="majorBidi"/>
               </w:rPr>
               <w:t>LEDString_t</w:t>
             </w:r>
+            <w:proofErr w:type="spellEnd"/>
           </w:p>
         </w:tc>
       </w:tr>
@@ -11190,10 +11484,15 @@
           </w:tcPr>
           <w:p>
             <w:r>
-              <w:t>Data structure containing the set of configuration parameters required for</w:t>
-            </w:r>
-            <w:r>
-              <w:t xml:space="preserve"> setting the leds status</w:t>
+              <w:t xml:space="preserve">Data structure containing the set of configuration parameters required for setting the </w:t>
+            </w:r>
+            <w:proofErr w:type="spellStart"/>
+            <w:r>
+              <w:t>leds</w:t>
+            </w:r>
+            <w:proofErr w:type="spellEnd"/>
+            <w:r>
+              <w:t xml:space="preserve"> status</w:t>
             </w:r>
           </w:p>
         </w:tc>
@@ -11227,24 +11526,20 @@
             <w:tcW w:w="7668" w:type="dxa"/>
           </w:tcPr>
           <w:p>
+            <w:proofErr w:type="spellStart"/>
             <w:r>
               <w:rPr>
                 <w:rFonts w:cstheme="majorBidi"/>
               </w:rPr>
-              <w:t>L</w:t>
+              <w:t>LED_Animation_</w:t>
             </w:r>
             <w:r>
               <w:rPr>
                 <w:rFonts w:cstheme="majorBidi"/>
               </w:rPr>
-              <w:t>ED_Animation_</w:t>
-            </w:r>
-            <w:r>
-              <w:rPr>
-                <w:rFonts w:cstheme="majorBidi"/>
-              </w:rPr>
               <w:t>Tail_State</w:t>
             </w:r>
+            <w:proofErr w:type="spellEnd"/>
           </w:p>
         </w:tc>
       </w:tr>
@@ -11326,10 +11621,7 @@
               </w:tabs>
             </w:pPr>
             <w:r>
-              <w:t>LED_ANIMATION_TAIL_O</w:t>
-            </w:r>
-            <w:r>
-              <w:t>FF</w:t>
+              <w:t>LED_ANIMATION_TAIL_OFF</w:t>
             </w:r>
           </w:p>
         </w:tc>
@@ -11342,6 +11634,7 @@
           </w:tcPr>
           <w:p>
             <w:r>
+              <w:lastRenderedPageBreak/>
               <w:t>Description</w:t>
             </w:r>
           </w:p>
@@ -11378,7 +11671,6 @@
           </w:tcPr>
           <w:p>
             <w:r>
-              <w:lastRenderedPageBreak/>
               <w:t>Name</w:t>
             </w:r>
           </w:p>
@@ -11388,18 +11680,14 @@
             <w:tcW w:w="7668" w:type="dxa"/>
           </w:tcPr>
           <w:p>
+            <w:proofErr w:type="spellStart"/>
             <w:r>
               <w:rPr>
                 <w:rFonts w:cstheme="majorBidi"/>
               </w:rPr>
-              <w:t>LED_Animation_</w:t>
-            </w:r>
-            <w:r>
-              <w:rPr>
-                <w:rFonts w:cstheme="majorBidi"/>
-              </w:rPr>
-              <w:t>Running_Mode</w:t>
-            </w:r>
+              <w:t>LED_Animation_Running_Mode</w:t>
+            </w:r>
+            <w:proofErr w:type="spellEnd"/>
           </w:p>
         </w:tc>
       </w:tr>
@@ -11453,10 +11741,7 @@
               </w:tabs>
             </w:pPr>
             <w:r>
-              <w:t>LED_ANIMATION_</w:t>
-            </w:r>
-            <w:r>
-              <w:t>MODE_WELCOME_1</w:t>
+              <w:t>LED_ANIMATION_MODE_WELCOME_1</w:t>
             </w:r>
           </w:p>
         </w:tc>
@@ -11484,22 +11769,7 @@
               </w:tabs>
             </w:pPr>
             <w:r>
-              <w:t>LED_ANIMATION_</w:t>
-            </w:r>
-            <w:r>
-              <w:t>MODE_</w:t>
-            </w:r>
-            <w:r>
-              <w:t>WELCOME</w:t>
-            </w:r>
-            <w:r>
-              <w:t xml:space="preserve"> </w:t>
-            </w:r>
-            <w:r>
-              <w:t>_</w:t>
-            </w:r>
-            <w:r>
-              <w:t>2</w:t>
+              <w:t>LED_ANIMATION_MODE_WELCOME _2</w:t>
             </w:r>
           </w:p>
         </w:tc>
@@ -11527,10 +11797,7 @@
               </w:tabs>
             </w:pPr>
             <w:r>
-              <w:t>LED_ANIMATION_</w:t>
-            </w:r>
-            <w:r>
-              <w:t>MODE_TI_1</w:t>
+              <w:t>LED_ANIMATION_MODE_TI_1</w:t>
             </w:r>
           </w:p>
         </w:tc>
@@ -11558,16 +11825,7 @@
               </w:tabs>
             </w:pPr>
             <w:r>
-              <w:t>LED_ANIMATION_</w:t>
-            </w:r>
-            <w:r>
-              <w:t>MODE_</w:t>
-            </w:r>
-            <w:r>
-              <w:t>TI_</w:t>
-            </w:r>
-            <w:r>
-              <w:t>2</w:t>
+              <w:t>LED_ANIMATION_MODE_TI_2</w:t>
             </w:r>
           </w:p>
         </w:tc>
@@ -11595,10 +11853,7 @@
               </w:tabs>
             </w:pPr>
             <w:r>
-              <w:t>LED_ANIMATION_MODE_</w:t>
-            </w:r>
-            <w:r>
-              <w:t>NONE</w:t>
+              <w:t>LED_ANIMATION_MODE_NONE</w:t>
             </w:r>
           </w:p>
         </w:tc>
@@ -11689,18 +11944,14 @@
             <w:tcW w:w="7668" w:type="dxa"/>
           </w:tcPr>
           <w:p>
+            <w:proofErr w:type="spellStart"/>
             <w:r>
               <w:rPr>
                 <w:rFonts w:cstheme="majorBidi"/>
               </w:rPr>
-              <w:t>LED_Animation_</w:t>
-            </w:r>
-            <w:r>
-              <w:rPr>
-                <w:rFonts w:cstheme="majorBidi"/>
-              </w:rPr>
-              <w:t>voidInit</w:t>
-            </w:r>
+              <w:t>LED_Animation_voidInit</w:t>
+            </w:r>
+            <w:proofErr w:type="spellEnd"/>
           </w:p>
         </w:tc>
       </w:tr>
@@ -11814,18 +12065,14 @@
             <w:tcW w:w="7668" w:type="dxa"/>
           </w:tcPr>
           <w:p>
+            <w:proofErr w:type="spellStart"/>
             <w:r>
               <w:rPr>
                 <w:rFonts w:cstheme="majorBidi"/>
               </w:rPr>
-              <w:t>LED_Animation_</w:t>
-            </w:r>
-            <w:r>
-              <w:rPr>
-                <w:rFonts w:cstheme="majorBidi"/>
-              </w:rPr>
-              <w:t>voidSetFlags</w:t>
-            </w:r>
+              <w:t>LED_Animation_voidSetFlags</w:t>
+            </w:r>
+            <w:proofErr w:type="spellEnd"/>
           </w:p>
         </w:tc>
       </w:tr>
@@ -11958,18 +12205,14 @@
             <w:tcW w:w="7668" w:type="dxa"/>
           </w:tcPr>
           <w:p>
+            <w:proofErr w:type="spellStart"/>
             <w:r>
               <w:rPr>
                 <w:rFonts w:cstheme="majorBidi"/>
               </w:rPr>
-              <w:t>LED_Animation_</w:t>
-            </w:r>
-            <w:r>
-              <w:rPr>
-                <w:rFonts w:cstheme="majorBidi"/>
-              </w:rPr>
-              <w:t>voidStartAnimationMode</w:t>
-            </w:r>
+              <w:t>LED_Animation_voidStartAnimationMode</w:t>
+            </w:r>
+            <w:proofErr w:type="spellEnd"/>
           </w:p>
         </w:tc>
       </w:tr>
@@ -12045,10 +12288,7 @@
           </w:tcPr>
           <w:p>
             <w:r>
-              <w:t xml:space="preserve">Reads all the </w:t>
-            </w:r>
-            <w:r>
-              <w:t>flags status and starts the suitable animation mode according to switches status</w:t>
+              <w:t>Reads all the flags status and starts the suitable animation mode according to switches status</w:t>
             </w:r>
           </w:p>
         </w:tc>
@@ -12088,6 +12328,7 @@
         </w:rPr>
         <w:t>[</w:t>
       </w:r>
+      <w:proofErr w:type="spellStart"/>
       <w:r>
         <w:rPr>
           <w:rFonts w:asciiTheme="majorBidi" w:hAnsiTheme="majorBidi" w:cstheme="majorBidi"/>
@@ -12096,17 +12337,9 @@
           <w:sz w:val="20"/>
           <w:szCs w:val="20"/>
         </w:rPr>
-        <w:t>Req_</w:t>
+        <w:t>Req</w:t>
       </w:r>
-      <w:r>
-        <w:rPr>
-          <w:b/>
-          <w:bCs/>
-          <w:sz w:val="20"/>
-          <w:szCs w:val="20"/>
-        </w:rPr>
-        <w:t xml:space="preserve"> </w:t>
-      </w:r>
+      <w:proofErr w:type="spellEnd"/>
       <w:r>
         <w:rPr>
           <w:rFonts w:asciiTheme="majorBidi" w:hAnsiTheme="majorBidi" w:cstheme="majorBidi"/>
@@ -12115,7 +12348,7 @@
           <w:sz w:val="20"/>
           <w:szCs w:val="20"/>
         </w:rPr>
-        <w:t>PO5_LSAN_ LED STRING ANIMATION_03_V01</w:t>
+        <w:t>_</w:t>
       </w:r>
       <w:r>
         <w:rPr>
@@ -12124,14 +12357,9 @@
           <w:sz w:val="20"/>
           <w:szCs w:val="20"/>
         </w:rPr>
-        <w:t>]</w:t>
+        <w:t xml:space="preserve"> </w:t>
       </w:r>
-    </w:p>
-    <w:p>
-      <w:pPr>
-        <w:tabs>
-          <w:tab w:val="left" w:pos="5070"/>
-        </w:tabs>
+      <w:r>
         <w:rPr>
           <w:rFonts w:asciiTheme="majorBidi" w:hAnsiTheme="majorBidi" w:cstheme="majorBidi"/>
           <w:b/>
@@ -12139,7 +12367,8 @@
           <w:sz w:val="20"/>
           <w:szCs w:val="20"/>
         </w:rPr>
-      </w:pPr>
+        <w:t>PO5_LSAN_ LED STRING ANIMATION_03_V01</w:t>
+      </w:r>
       <w:r>
         <w:rPr>
           <w:b/>
@@ -12147,9 +12376,14 @@
           <w:sz w:val="20"/>
           <w:szCs w:val="20"/>
         </w:rPr>
-        <w:t>[</w:t>
+        <w:t>]</w:t>
       </w:r>
-      <w:r>
+    </w:p>
+    <w:p>
+      <w:pPr>
+        <w:tabs>
+          <w:tab w:val="left" w:pos="5070"/>
+        </w:tabs>
         <w:rPr>
           <w:rFonts w:asciiTheme="majorBidi" w:hAnsiTheme="majorBidi" w:cstheme="majorBidi"/>
           <w:b/>
@@ -12157,7 +12391,37 @@
           <w:sz w:val="20"/>
           <w:szCs w:val="20"/>
         </w:rPr>
-        <w:t>Req_</w:t>
+      </w:pPr>
+      <w:r>
+        <w:rPr>
+          <w:b/>
+          <w:bCs/>
+          <w:sz w:val="20"/>
+          <w:szCs w:val="20"/>
+        </w:rPr>
+        <w:t>[</w:t>
+      </w:r>
+      <w:proofErr w:type="spellStart"/>
+      <w:r>
+        <w:rPr>
+          <w:rFonts w:asciiTheme="majorBidi" w:hAnsiTheme="majorBidi" w:cstheme="majorBidi"/>
+          <w:b/>
+          <w:bCs/>
+          <w:sz w:val="20"/>
+          <w:szCs w:val="20"/>
+        </w:rPr>
+        <w:t>Req</w:t>
+      </w:r>
+      <w:proofErr w:type="spellEnd"/>
+      <w:r>
+        <w:rPr>
+          <w:rFonts w:asciiTheme="majorBidi" w:hAnsiTheme="majorBidi" w:cstheme="majorBidi"/>
+          <w:b/>
+          <w:bCs/>
+          <w:sz w:val="20"/>
+          <w:szCs w:val="20"/>
+        </w:rPr>
+        <w:t>_</w:t>
       </w:r>
       <w:r>
         <w:rPr>
@@ -12235,18 +12499,14 @@
             <w:tcW w:w="7668" w:type="dxa"/>
           </w:tcPr>
           <w:p>
+            <w:proofErr w:type="spellStart"/>
             <w:r>
               <w:rPr>
                 <w:rFonts w:cstheme="majorBidi"/>
               </w:rPr>
-              <w:t>LED_Animation_void</w:t>
-            </w:r>
-            <w:r>
-              <w:rPr>
-                <w:rFonts w:cstheme="majorBidi"/>
-              </w:rPr>
-              <w:t>SetTailLeds</w:t>
-            </w:r>
+              <w:t>LED_Animation_voidSetTailLeds</w:t>
+            </w:r>
+            <w:proofErr w:type="spellEnd"/>
           </w:p>
         </w:tc>
       </w:tr>
@@ -12312,6 +12572,7 @@
           </w:tcPr>
           <w:p>
             <w:r>
+              <w:lastRenderedPageBreak/>
               <w:t>Description</w:t>
             </w:r>
           </w:p>
@@ -12322,7 +12583,15 @@
           </w:tcPr>
           <w:p>
             <w:r>
-              <w:t>Sets the tail leds on and off according to the tail flag state</w:t>
+              <w:t xml:space="preserve">Sets the tail </w:t>
+            </w:r>
+            <w:proofErr w:type="spellStart"/>
+            <w:r>
+              <w:t>leds</w:t>
+            </w:r>
+            <w:proofErr w:type="spellEnd"/>
+            <w:r>
+              <w:t xml:space="preserve"> on and off according to the tail flag state</w:t>
             </w:r>
           </w:p>
         </w:tc>
@@ -12355,9 +12624,9 @@
           <w:sz w:val="20"/>
           <w:szCs w:val="20"/>
         </w:rPr>
-        <w:lastRenderedPageBreak/>
         <w:t>[</w:t>
       </w:r>
+      <w:proofErr w:type="spellStart"/>
       <w:r>
         <w:rPr>
           <w:rFonts w:asciiTheme="majorBidi" w:hAnsiTheme="majorBidi" w:cstheme="majorBidi"/>
@@ -12366,7 +12635,18 @@
           <w:sz w:val="20"/>
           <w:szCs w:val="20"/>
         </w:rPr>
-        <w:t>Req_</w:t>
+        <w:t>Req</w:t>
+      </w:r>
+      <w:proofErr w:type="spellEnd"/>
+      <w:r>
+        <w:rPr>
+          <w:rFonts w:asciiTheme="majorBidi" w:hAnsiTheme="majorBidi" w:cstheme="majorBidi"/>
+          <w:b/>
+          <w:bCs/>
+          <w:sz w:val="20"/>
+          <w:szCs w:val="20"/>
+        </w:rPr>
+        <w:t>_</w:t>
       </w:r>
       <w:r>
         <w:rPr>
@@ -12424,18 +12704,14 @@
             <w:tcW w:w="7668" w:type="dxa"/>
           </w:tcPr>
           <w:p>
+            <w:proofErr w:type="spellStart"/>
             <w:r>
               <w:rPr>
                 <w:rFonts w:cstheme="majorBidi"/>
               </w:rPr>
-              <w:t>LED_Animation_void</w:t>
-            </w:r>
-            <w:r>
-              <w:rPr>
-                <w:rFonts w:cstheme="majorBidi"/>
-              </w:rPr>
-              <w:t>RunModeOne</w:t>
-            </w:r>
+              <w:t>LED_Animation_voidRunModeOne</w:t>
+            </w:r>
+            <w:proofErr w:type="spellEnd"/>
           </w:p>
         </w:tc>
       </w:tr>
@@ -12540,6 +12816,7 @@
         </w:rPr>
         <w:t>[</w:t>
       </w:r>
+      <w:proofErr w:type="spellStart"/>
       <w:r>
         <w:rPr>
           <w:b/>
@@ -12547,8 +12824,9 @@
           <w:sz w:val="20"/>
           <w:szCs w:val="20"/>
         </w:rPr>
-        <w:t>Req_ PO5_LSAN_ LED STRING ANIMATION_02_V01</w:t>
+        <w:t>Req</w:t>
       </w:r>
+      <w:proofErr w:type="spellEnd"/>
       <w:r>
         <w:rPr>
           <w:b/>
@@ -12556,7 +12834,7 @@
           <w:sz w:val="20"/>
           <w:szCs w:val="20"/>
         </w:rPr>
-        <w:t>]</w:t>
+        <w:t>_ PO5_LSAN_ LED STRING ANIMATION_02_V01]</w:t>
       </w:r>
     </w:p>
     <w:tbl>
@@ -12586,18 +12864,14 @@
             <w:tcW w:w="7668" w:type="dxa"/>
           </w:tcPr>
           <w:p>
+            <w:proofErr w:type="spellStart"/>
             <w:r>
               <w:rPr>
                 <w:rFonts w:cstheme="majorBidi"/>
               </w:rPr>
-              <w:t>LED_Animation_voidRunMode</w:t>
-            </w:r>
-            <w:r>
-              <w:rPr>
-                <w:rFonts w:cstheme="majorBidi"/>
-              </w:rPr>
-              <w:t>Two</w:t>
-            </w:r>
+              <w:t>LED_Animation_voidRunModeTwo</w:t>
+            </w:r>
+            <w:proofErr w:type="spellEnd"/>
           </w:p>
         </w:tc>
       </w:tr>
@@ -12673,13 +12947,7 @@
           </w:tcPr>
           <w:p>
             <w:r>
-              <w:t xml:space="preserve">Runs the animation of mode </w:t>
-            </w:r>
-            <w:r>
-              <w:t>2</w:t>
-            </w:r>
-            <w:r>
-              <w:t xml:space="preserve"> which is described in the LED_STRING_ANIMATION_CYRS</w:t>
+              <w:t>Runs the animation of mode 2 which is described in the LED_STRING_ANIMATION_CYRS</w:t>
             </w:r>
           </w:p>
         </w:tc>
@@ -12708,6 +12976,7 @@
         </w:rPr>
         <w:t>[</w:t>
       </w:r>
+      <w:proofErr w:type="spellStart"/>
       <w:r>
         <w:rPr>
           <w:rFonts w:asciiTheme="majorBidi" w:hAnsiTheme="majorBidi" w:cstheme="majorBidi"/>
@@ -12716,17 +12985,9 @@
           <w:sz w:val="20"/>
           <w:szCs w:val="20"/>
         </w:rPr>
-        <w:t>Req_</w:t>
+        <w:t>Req</w:t>
       </w:r>
-      <w:r>
-        <w:rPr>
-          <w:b/>
-          <w:bCs/>
-          <w:sz w:val="20"/>
-          <w:szCs w:val="20"/>
-        </w:rPr>
-        <w:t xml:space="preserve"> </w:t>
-      </w:r>
+      <w:proofErr w:type="spellEnd"/>
       <w:r>
         <w:rPr>
           <w:rFonts w:asciiTheme="majorBidi" w:hAnsiTheme="majorBidi" w:cstheme="majorBidi"/>
@@ -12735,7 +12996,16 @@
           <w:sz w:val="20"/>
           <w:szCs w:val="20"/>
         </w:rPr>
-        <w:t>PO5_LSAN_ LED STRING ANIMATION_0</w:t>
+        <w:t>_</w:t>
+      </w:r>
+      <w:r>
+        <w:rPr>
+          <w:b/>
+          <w:bCs/>
+          <w:sz w:val="20"/>
+          <w:szCs w:val="20"/>
+        </w:rPr>
+        <w:t xml:space="preserve"> </w:t>
       </w:r>
       <w:r>
         <w:rPr>
@@ -12745,7 +13015,7 @@
           <w:sz w:val="20"/>
           <w:szCs w:val="20"/>
         </w:rPr>
-        <w:t>5</w:t>
+        <w:t>PO5_LSAN_ LED STRING ANIMATION_0</w:t>
       </w:r>
       <w:r>
         <w:rPr>
@@ -12755,7 +13025,7 @@
           <w:sz w:val="20"/>
           <w:szCs w:val="20"/>
         </w:rPr>
-        <w:t>_V0</w:t>
+        <w:t>5</w:t>
       </w:r>
       <w:r>
         <w:rPr>
@@ -12765,27 +13035,7 @@
           <w:sz w:val="20"/>
           <w:szCs w:val="20"/>
         </w:rPr>
-        <w:t>2</w:t>
-      </w:r>
-      <w:r>
-        <w:rPr>
-          <w:b/>
-          <w:bCs/>
-          <w:sz w:val="20"/>
-          <w:szCs w:val="20"/>
-        </w:rPr>
-        <w:t>]</w:t>
-      </w:r>
-    </w:p>
-    <w:p>
-      <w:r>
-        <w:rPr>
-          <w:b/>
-          <w:bCs/>
-          <w:sz w:val="20"/>
-          <w:szCs w:val="20"/>
-        </w:rPr>
-        <w:t>[</w:t>
+        <w:t>_V0</w:t>
       </w:r>
       <w:r>
         <w:rPr>
@@ -12795,7 +13045,49 @@
           <w:sz w:val="20"/>
           <w:szCs w:val="20"/>
         </w:rPr>
-        <w:t>Req_</w:t>
+        <w:t>2</w:t>
+      </w:r>
+      <w:r>
+        <w:rPr>
+          <w:b/>
+          <w:bCs/>
+          <w:sz w:val="20"/>
+          <w:szCs w:val="20"/>
+        </w:rPr>
+        <w:t>]</w:t>
+      </w:r>
+    </w:p>
+    <w:p>
+      <w:r>
+        <w:rPr>
+          <w:b/>
+          <w:bCs/>
+          <w:sz w:val="20"/>
+          <w:szCs w:val="20"/>
+        </w:rPr>
+        <w:t>[</w:t>
+      </w:r>
+      <w:proofErr w:type="spellStart"/>
+      <w:r>
+        <w:rPr>
+          <w:rFonts w:asciiTheme="majorBidi" w:hAnsiTheme="majorBidi" w:cstheme="majorBidi"/>
+          <w:b/>
+          <w:bCs/>
+          <w:sz w:val="20"/>
+          <w:szCs w:val="20"/>
+        </w:rPr>
+        <w:t>Req</w:t>
+      </w:r>
+      <w:proofErr w:type="spellEnd"/>
+      <w:r>
+        <w:rPr>
+          <w:rFonts w:asciiTheme="majorBidi" w:hAnsiTheme="majorBidi" w:cstheme="majorBidi"/>
+          <w:b/>
+          <w:bCs/>
+          <w:sz w:val="20"/>
+          <w:szCs w:val="20"/>
+        </w:rPr>
+        <w:t>_</w:t>
       </w:r>
       <w:r>
         <w:rPr>
@@ -12873,24 +13165,20 @@
             <w:tcW w:w="7668" w:type="dxa"/>
           </w:tcPr>
           <w:p>
+            <w:proofErr w:type="spellStart"/>
             <w:r>
               <w:rPr>
                 <w:rFonts w:cstheme="majorBidi"/>
               </w:rPr>
-              <w:t>LED_Animation_voidRun</w:t>
+              <w:t>LED_Animation_voidRunTI_</w:t>
             </w:r>
             <w:r>
               <w:rPr>
                 <w:rFonts w:cstheme="majorBidi"/>
               </w:rPr>
-              <w:t>TI_</w:t>
-            </w:r>
-            <w:r>
-              <w:rPr>
-                <w:rFonts w:cstheme="majorBidi"/>
-              </w:rPr>
               <w:t>Right</w:t>
             </w:r>
+            <w:proofErr w:type="spellEnd"/>
           </w:p>
         </w:tc>
       </w:tr>
@@ -13004,6 +13292,7 @@
         </w:rPr>
         <w:t>[</w:t>
       </w:r>
+      <w:proofErr w:type="spellStart"/>
       <w:r>
         <w:rPr>
           <w:rFonts w:asciiTheme="majorBidi" w:hAnsiTheme="majorBidi" w:cstheme="majorBidi"/>
@@ -13012,17 +13301,9 @@
           <w:sz w:val="20"/>
           <w:szCs w:val="20"/>
         </w:rPr>
-        <w:t>Req_</w:t>
+        <w:t>Req</w:t>
       </w:r>
-      <w:r>
-        <w:rPr>
-          <w:b/>
-          <w:bCs/>
-          <w:sz w:val="20"/>
-          <w:szCs w:val="20"/>
-        </w:rPr>
-        <w:t xml:space="preserve"> </w:t>
-      </w:r>
+      <w:proofErr w:type="spellEnd"/>
       <w:r>
         <w:rPr>
           <w:rFonts w:asciiTheme="majorBidi" w:hAnsiTheme="majorBidi" w:cstheme="majorBidi"/>
@@ -13031,7 +13312,16 @@
           <w:sz w:val="20"/>
           <w:szCs w:val="20"/>
         </w:rPr>
-        <w:t>PO5_LSAN_ LED STRING ANIMATION_0</w:t>
+        <w:t>_</w:t>
+      </w:r>
+      <w:r>
+        <w:rPr>
+          <w:b/>
+          <w:bCs/>
+          <w:sz w:val="20"/>
+          <w:szCs w:val="20"/>
+        </w:rPr>
+        <w:t xml:space="preserve"> </w:t>
       </w:r>
       <w:r>
         <w:rPr>
@@ -13041,7 +13331,7 @@
           <w:sz w:val="20"/>
           <w:szCs w:val="20"/>
         </w:rPr>
-        <w:t>7</w:t>
+        <w:t>PO5_LSAN_ LED STRING ANIMATION_0</w:t>
       </w:r>
       <w:r>
         <w:rPr>
@@ -13051,7 +13341,7 @@
           <w:sz w:val="20"/>
           <w:szCs w:val="20"/>
         </w:rPr>
-        <w:t>_V0</w:t>
+        <w:t>7</w:t>
       </w:r>
       <w:r>
         <w:rPr>
@@ -13061,27 +13351,7 @@
           <w:sz w:val="20"/>
           <w:szCs w:val="20"/>
         </w:rPr>
-        <w:t>2</w:t>
-      </w:r>
-      <w:r>
-        <w:rPr>
-          <w:b/>
-          <w:bCs/>
-          <w:sz w:val="20"/>
-          <w:szCs w:val="20"/>
-        </w:rPr>
-        <w:t>]</w:t>
-      </w:r>
-    </w:p>
-    <w:p>
-      <w:r>
-        <w:rPr>
-          <w:b/>
-          <w:bCs/>
-          <w:sz w:val="20"/>
-          <w:szCs w:val="20"/>
-        </w:rPr>
-        <w:t>[</w:t>
+        <w:t>_V0</w:t>
       </w:r>
       <w:r>
         <w:rPr>
@@ -13091,7 +13361,49 @@
           <w:sz w:val="20"/>
           <w:szCs w:val="20"/>
         </w:rPr>
-        <w:t>Req_</w:t>
+        <w:t>2</w:t>
+      </w:r>
+      <w:r>
+        <w:rPr>
+          <w:b/>
+          <w:bCs/>
+          <w:sz w:val="20"/>
+          <w:szCs w:val="20"/>
+        </w:rPr>
+        <w:t>]</w:t>
+      </w:r>
+    </w:p>
+    <w:p>
+      <w:r>
+        <w:rPr>
+          <w:b/>
+          <w:bCs/>
+          <w:sz w:val="20"/>
+          <w:szCs w:val="20"/>
+        </w:rPr>
+        <w:t>[</w:t>
+      </w:r>
+      <w:proofErr w:type="spellStart"/>
+      <w:r>
+        <w:rPr>
+          <w:rFonts w:asciiTheme="majorBidi" w:hAnsiTheme="majorBidi" w:cstheme="majorBidi"/>
+          <w:b/>
+          <w:bCs/>
+          <w:sz w:val="20"/>
+          <w:szCs w:val="20"/>
+        </w:rPr>
+        <w:t>Req</w:t>
+      </w:r>
+      <w:proofErr w:type="spellEnd"/>
+      <w:r>
+        <w:rPr>
+          <w:rFonts w:asciiTheme="majorBidi" w:hAnsiTheme="majorBidi" w:cstheme="majorBidi"/>
+          <w:b/>
+          <w:bCs/>
+          <w:sz w:val="20"/>
+          <w:szCs w:val="20"/>
+        </w:rPr>
+        <w:t>_</w:t>
       </w:r>
       <w:r>
         <w:rPr>
@@ -13169,18 +13481,14 @@
             <w:tcW w:w="7668" w:type="dxa"/>
           </w:tcPr>
           <w:p>
+            <w:proofErr w:type="spellStart"/>
             <w:r>
               <w:rPr>
                 <w:rFonts w:cstheme="majorBidi"/>
               </w:rPr>
-              <w:t>LED_Animation_voidRunTI_</w:t>
-            </w:r>
-            <w:r>
-              <w:rPr>
-                <w:rFonts w:cstheme="majorBidi"/>
-              </w:rPr>
-              <w:t>Left</w:t>
-            </w:r>
+              <w:t>LED_Animation_voidRunTI_Left</w:t>
+            </w:r>
+            <w:proofErr w:type="spellEnd"/>
           </w:p>
         </w:tc>
       </w:tr>
@@ -13256,13 +13564,7 @@
           </w:tcPr>
           <w:p>
             <w:r>
-              <w:t xml:space="preserve">Runs the animation of TI </w:t>
-            </w:r>
-            <w:r>
-              <w:t>left</w:t>
-            </w:r>
-            <w:r>
-              <w:t xml:space="preserve"> mode which is described in the LED_STRING_ANIMATION_CYRS until the TI </w:t>
+              <w:t xml:space="preserve">Runs the animation of TI left mode which is described in the LED_STRING_ANIMATION_CYRS until the TI </w:t>
             </w:r>
             <w:r>
               <w:t>left</w:t>
@@ -13279,9 +13581,514 @@
         <w:pStyle w:val="ListParagraph"/>
       </w:pPr>
     </w:p>
+    <w:p>
+      <w:pPr>
+        <w:pStyle w:val="ListParagraph"/>
+      </w:pPr>
+    </w:p>
+    <w:tbl>
+      <w:tblPr>
+        <w:tblStyle w:val="TableGrid"/>
+        <w:tblW w:w="0" w:type="auto"/>
+        <w:tblLook w:val="04A0" w:firstRow="1" w:lastRow="0" w:firstColumn="1" w:lastColumn="0" w:noHBand="0" w:noVBand="1"/>
+      </w:tblPr>
+      <w:tblGrid>
+        <w:gridCol w:w="1908"/>
+        <w:gridCol w:w="7668"/>
+      </w:tblGrid>
+      <w:tr>
+        <w:tc>
+          <w:tcPr>
+            <w:tcW w:w="1908" w:type="dxa"/>
+            <w:shd w:val="clear" w:color="auto" w:fill="E7E6E6" w:themeFill="background2"/>
+          </w:tcPr>
+          <w:p>
+            <w:r>
+              <w:t>Name</w:t>
+            </w:r>
+          </w:p>
+        </w:tc>
+        <w:tc>
+          <w:tcPr>
+            <w:tcW w:w="7668" w:type="dxa"/>
+          </w:tcPr>
+          <w:p>
+            <w:proofErr w:type="spellStart"/>
+            <w:r>
+              <w:t>DIO_</w:t>
+            </w:r>
+            <w:r>
+              <w:t>Set</w:t>
+            </w:r>
+            <w:r>
+              <w:t>PinDir</w:t>
+            </w:r>
+            <w:proofErr w:type="spellEnd"/>
+          </w:p>
+        </w:tc>
+      </w:tr>
+      <w:tr>
+        <w:tc>
+          <w:tcPr>
+            <w:tcW w:w="1908" w:type="dxa"/>
+            <w:shd w:val="clear" w:color="auto" w:fill="E7E6E6" w:themeFill="background2"/>
+          </w:tcPr>
+          <w:p>
+            <w:r>
+              <w:t>Parameters</w:t>
+            </w:r>
+          </w:p>
+        </w:tc>
+        <w:tc>
+          <w:tcPr>
+            <w:tcW w:w="7668" w:type="dxa"/>
+          </w:tcPr>
+          <w:p>
+            <w:pPr>
+              <w:rPr>
+                <w:rFonts w:cstheme="majorBidi"/>
+              </w:rPr>
+            </w:pPr>
+            <w:proofErr w:type="spellStart"/>
+            <w:r>
+              <w:rPr>
+                <w:rFonts w:cstheme="majorBidi"/>
+              </w:rPr>
+              <w:t>Port_No</w:t>
+            </w:r>
+            <w:proofErr w:type="spellEnd"/>
+            <w:r>
+              <w:rPr>
+                <w:rFonts w:cstheme="majorBidi"/>
+              </w:rPr>
+              <w:t xml:space="preserve"> , </w:t>
+            </w:r>
+            <w:proofErr w:type="spellStart"/>
+            <w:r>
+              <w:rPr>
+                <w:rFonts w:cstheme="majorBidi"/>
+              </w:rPr>
+              <w:t>Pin_No</w:t>
+            </w:r>
+            <w:proofErr w:type="spellEnd"/>
+            <w:r>
+              <w:rPr>
+                <w:rFonts w:cstheme="majorBidi"/>
+              </w:rPr>
+              <w:t xml:space="preserve"> , Direction </w:t>
+            </w:r>
+          </w:p>
+        </w:tc>
+      </w:tr>
+      <w:tr>
+        <w:tc>
+          <w:tcPr>
+            <w:tcW w:w="1908" w:type="dxa"/>
+            <w:shd w:val="clear" w:color="auto" w:fill="E7E6E6" w:themeFill="background2"/>
+          </w:tcPr>
+          <w:p>
+            <w:r>
+              <w:t>Return Value</w:t>
+            </w:r>
+          </w:p>
+        </w:tc>
+        <w:tc>
+          <w:tcPr>
+            <w:tcW w:w="7668" w:type="dxa"/>
+          </w:tcPr>
+          <w:p>
+            <w:proofErr w:type="spellStart"/>
+            <w:r>
+              <w:t>ErrorStatus</w:t>
+            </w:r>
+            <w:proofErr w:type="spellEnd"/>
+          </w:p>
+        </w:tc>
+      </w:tr>
+      <w:tr>
+        <w:tc>
+          <w:tcPr>
+            <w:tcW w:w="1908" w:type="dxa"/>
+            <w:shd w:val="clear" w:color="auto" w:fill="E7E6E6" w:themeFill="background2"/>
+          </w:tcPr>
+          <w:p>
+            <w:r>
+              <w:t>Description</w:t>
+            </w:r>
+          </w:p>
+        </w:tc>
+        <w:tc>
+          <w:tcPr>
+            <w:tcW w:w="7668" w:type="dxa"/>
+          </w:tcPr>
+          <w:p>
+            <w:r>
+              <w:t xml:space="preserve">Configures the Pin Direction </w:t>
+            </w:r>
+            <w:proofErr w:type="spellStart"/>
+            <w:r>
+              <w:t>Input/Output</w:t>
+            </w:r>
+            <w:proofErr w:type="spellEnd"/>
+          </w:p>
+        </w:tc>
+      </w:tr>
+    </w:tbl>
+    <w:p>
+      <w:pPr>
+        <w:pStyle w:val="ListParagraph"/>
+      </w:pPr>
+    </w:p>
+    <w:p>
+      <w:pPr>
+        <w:pStyle w:val="ListParagraph"/>
+      </w:pPr>
+    </w:p>
+    <w:p>
+      <w:pPr>
+        <w:pStyle w:val="ListParagraph"/>
+      </w:pPr>
+    </w:p>
+    <w:p>
+      <w:pPr>
+        <w:pStyle w:val="ListParagraph"/>
+      </w:pPr>
+    </w:p>
+    <w:p>
+      <w:pPr>
+        <w:pStyle w:val="ListParagraph"/>
+      </w:pPr>
+    </w:p>
+    <w:tbl>
+      <w:tblPr>
+        <w:tblStyle w:val="TableGrid"/>
+        <w:tblW w:w="0" w:type="auto"/>
+        <w:tblLook w:val="04A0" w:firstRow="1" w:lastRow="0" w:firstColumn="1" w:lastColumn="0" w:noHBand="0" w:noVBand="1"/>
+      </w:tblPr>
+      <w:tblGrid>
+        <w:gridCol w:w="1908"/>
+        <w:gridCol w:w="7668"/>
+      </w:tblGrid>
+      <w:tr>
+        <w:tc>
+          <w:tcPr>
+            <w:tcW w:w="1908" w:type="dxa"/>
+            <w:shd w:val="clear" w:color="auto" w:fill="E7E6E6" w:themeFill="background2"/>
+          </w:tcPr>
+          <w:p>
+            <w:r>
+              <w:t>Name</w:t>
+            </w:r>
+          </w:p>
+        </w:tc>
+        <w:tc>
+          <w:tcPr>
+            <w:tcW w:w="7668" w:type="dxa"/>
+          </w:tcPr>
+          <w:p>
+            <w:proofErr w:type="spellStart"/>
+            <w:r>
+              <w:t>DIO_</w:t>
+            </w:r>
+            <w:r>
+              <w:t>Set</w:t>
+            </w:r>
+            <w:r>
+              <w:t>Pin</w:t>
+            </w:r>
+            <w:r>
+              <w:t>Val</w:t>
+            </w:r>
+            <w:proofErr w:type="spellEnd"/>
+          </w:p>
+        </w:tc>
+      </w:tr>
+      <w:tr>
+        <w:tc>
+          <w:tcPr>
+            <w:tcW w:w="1908" w:type="dxa"/>
+            <w:shd w:val="clear" w:color="auto" w:fill="E7E6E6" w:themeFill="background2"/>
+          </w:tcPr>
+          <w:p>
+            <w:r>
+              <w:t>Parameters</w:t>
+            </w:r>
+          </w:p>
+        </w:tc>
+        <w:tc>
+          <w:tcPr>
+            <w:tcW w:w="7668" w:type="dxa"/>
+          </w:tcPr>
+          <w:p>
+            <w:pPr>
+              <w:rPr>
+                <w:rFonts w:cstheme="majorBidi"/>
+              </w:rPr>
+            </w:pPr>
+            <w:proofErr w:type="spellStart"/>
+            <w:r>
+              <w:rPr>
+                <w:rFonts w:cstheme="majorBidi"/>
+              </w:rPr>
+              <w:t>Port_No</w:t>
+            </w:r>
+            <w:proofErr w:type="spellEnd"/>
+            <w:r>
+              <w:rPr>
+                <w:rFonts w:cstheme="majorBidi"/>
+              </w:rPr>
+              <w:t xml:space="preserve"> , </w:t>
+            </w:r>
+            <w:proofErr w:type="spellStart"/>
+            <w:r>
+              <w:rPr>
+                <w:rFonts w:cstheme="majorBidi"/>
+              </w:rPr>
+              <w:t>Pin_No</w:t>
+            </w:r>
+            <w:proofErr w:type="spellEnd"/>
+            <w:r>
+              <w:rPr>
+                <w:rFonts w:cstheme="majorBidi"/>
+              </w:rPr>
+              <w:t xml:space="preserve"> , </w:t>
+            </w:r>
+            <w:r>
+              <w:rPr>
+                <w:rFonts w:cstheme="majorBidi"/>
+              </w:rPr>
+              <w:t>Value</w:t>
+            </w:r>
+            <w:r>
+              <w:rPr>
+                <w:rFonts w:cstheme="majorBidi"/>
+              </w:rPr>
+              <w:t xml:space="preserve"> </w:t>
+            </w:r>
+          </w:p>
+        </w:tc>
+      </w:tr>
+      <w:tr>
+        <w:tc>
+          <w:tcPr>
+            <w:tcW w:w="1908" w:type="dxa"/>
+            <w:shd w:val="clear" w:color="auto" w:fill="E7E6E6" w:themeFill="background2"/>
+          </w:tcPr>
+          <w:p>
+            <w:r>
+              <w:t>Return Value</w:t>
+            </w:r>
+          </w:p>
+        </w:tc>
+        <w:tc>
+          <w:tcPr>
+            <w:tcW w:w="7668" w:type="dxa"/>
+          </w:tcPr>
+          <w:p>
+            <w:proofErr w:type="spellStart"/>
+            <w:r>
+              <w:t>ErrorStatus</w:t>
+            </w:r>
+            <w:proofErr w:type="spellEnd"/>
+          </w:p>
+        </w:tc>
+      </w:tr>
+      <w:tr>
+        <w:tc>
+          <w:tcPr>
+            <w:tcW w:w="1908" w:type="dxa"/>
+            <w:shd w:val="clear" w:color="auto" w:fill="E7E6E6" w:themeFill="background2"/>
+          </w:tcPr>
+          <w:p>
+            <w:r>
+              <w:t>Description</w:t>
+            </w:r>
+          </w:p>
+        </w:tc>
+        <w:tc>
+          <w:tcPr>
+            <w:tcW w:w="7668" w:type="dxa"/>
+          </w:tcPr>
+          <w:p>
+            <w:r>
+              <w:t xml:space="preserve">Configures the Pin </w:t>
+            </w:r>
+            <w:r>
+              <w:t>Value</w:t>
+            </w:r>
+            <w:r>
+              <w:t xml:space="preserve"> </w:t>
+            </w:r>
+            <w:r>
+              <w:t xml:space="preserve"> High/ Low</w:t>
+            </w:r>
+          </w:p>
+        </w:tc>
+      </w:tr>
+    </w:tbl>
+    <w:p>
+      <w:pPr>
+        <w:pStyle w:val="ListParagraph"/>
+      </w:pPr>
+    </w:p>
+    <w:tbl>
+      <w:tblPr>
+        <w:tblStyle w:val="TableGrid"/>
+        <w:tblW w:w="0" w:type="auto"/>
+        <w:tblLook w:val="04A0" w:firstRow="1" w:lastRow="0" w:firstColumn="1" w:lastColumn="0" w:noHBand="0" w:noVBand="1"/>
+      </w:tblPr>
+      <w:tblGrid>
+        <w:gridCol w:w="1908"/>
+        <w:gridCol w:w="7668"/>
+      </w:tblGrid>
+      <w:tr>
+        <w:tc>
+          <w:tcPr>
+            <w:tcW w:w="1908" w:type="dxa"/>
+            <w:shd w:val="clear" w:color="auto" w:fill="E7E6E6" w:themeFill="background2"/>
+          </w:tcPr>
+          <w:p>
+            <w:r>
+              <w:t>Name</w:t>
+            </w:r>
+          </w:p>
+        </w:tc>
+        <w:tc>
+          <w:tcPr>
+            <w:tcW w:w="7668" w:type="dxa"/>
+          </w:tcPr>
+          <w:p>
+            <w:proofErr w:type="spellStart"/>
+            <w:r>
+              <w:t>DIO_</w:t>
+            </w:r>
+            <w:r>
+              <w:t>Get</w:t>
+            </w:r>
+            <w:r>
+              <w:t>Pin</w:t>
+            </w:r>
+            <w:r>
+              <w:t>Val</w:t>
+            </w:r>
+            <w:proofErr w:type="spellEnd"/>
+          </w:p>
+        </w:tc>
+      </w:tr>
+      <w:tr>
+        <w:tc>
+          <w:tcPr>
+            <w:tcW w:w="1908" w:type="dxa"/>
+            <w:shd w:val="clear" w:color="auto" w:fill="E7E6E6" w:themeFill="background2"/>
+          </w:tcPr>
+          <w:p>
+            <w:r>
+              <w:t>Parameters</w:t>
+            </w:r>
+          </w:p>
+        </w:tc>
+        <w:tc>
+          <w:tcPr>
+            <w:tcW w:w="7668" w:type="dxa"/>
+          </w:tcPr>
+          <w:p>
+            <w:pPr>
+              <w:rPr>
+                <w:rFonts w:cstheme="majorBidi"/>
+              </w:rPr>
+            </w:pPr>
+            <w:r>
+              <w:rPr>
+                <w:rFonts w:cstheme="majorBidi"/>
+              </w:rPr>
+              <w:t>*</w:t>
+            </w:r>
+            <w:proofErr w:type="spellStart"/>
+            <w:r>
+              <w:rPr>
+                <w:rFonts w:cstheme="majorBidi"/>
+              </w:rPr>
+              <w:t>P</w:t>
+            </w:r>
+            <w:r>
+              <w:rPr>
+                <w:rFonts w:cstheme="majorBidi"/>
+              </w:rPr>
+              <w:t>TR_Value</w:t>
+            </w:r>
+            <w:proofErr w:type="spellEnd"/>
+          </w:p>
+        </w:tc>
+      </w:tr>
+      <w:tr>
+        <w:tc>
+          <w:tcPr>
+            <w:tcW w:w="1908" w:type="dxa"/>
+            <w:shd w:val="clear" w:color="auto" w:fill="E7E6E6" w:themeFill="background2"/>
+          </w:tcPr>
+          <w:p>
+            <w:r>
+              <w:t>Return Value</w:t>
+            </w:r>
+          </w:p>
+        </w:tc>
+        <w:tc>
+          <w:tcPr>
+            <w:tcW w:w="7668" w:type="dxa"/>
+          </w:tcPr>
+          <w:p>
+            <w:proofErr w:type="spellStart"/>
+            <w:r>
+              <w:t>ErrorStatus</w:t>
+            </w:r>
+            <w:proofErr w:type="spellEnd"/>
+          </w:p>
+        </w:tc>
+      </w:tr>
+      <w:tr>
+        <w:tc>
+          <w:tcPr>
+            <w:tcW w:w="1908" w:type="dxa"/>
+            <w:shd w:val="clear" w:color="auto" w:fill="E7E6E6" w:themeFill="background2"/>
+          </w:tcPr>
+          <w:p>
+            <w:r>
+              <w:t>Description</w:t>
+            </w:r>
+          </w:p>
+        </w:tc>
+        <w:tc>
+          <w:tcPr>
+            <w:tcW w:w="7668" w:type="dxa"/>
+          </w:tcPr>
+          <w:p>
+            <w:r>
+              <w:t xml:space="preserve">Reads </w:t>
+            </w:r>
+            <w:r>
+              <w:t xml:space="preserve">the Pin </w:t>
+            </w:r>
+            <w:r>
+              <w:t>Value High</w:t>
+            </w:r>
+            <w:r>
+              <w:t>/</w:t>
+            </w:r>
+            <w:r>
+              <w:t>Low</w:t>
+            </w:r>
+          </w:p>
+        </w:tc>
+      </w:tr>
+    </w:tbl>
+    <w:p>
+      <w:pPr>
+        <w:pStyle w:val="ListParagraph"/>
+      </w:pPr>
+    </w:p>
     <w:sectPr>
-      <w:headerReference w:type="default" r:id="rId9"/>
-      <w:footerReference w:type="default" r:id="rId10"/>
+      <w:headerReference w:type="default" r:id="rId10"/>
+      <w:footerReference w:type="default" r:id="rId11"/>
       <w:pgSz w:w="12240" w:h="15840"/>
       <w:pgMar w:top="270" w:right="1440" w:bottom="540" w:left="1440" w:header="720" w:footer="720" w:gutter="0"/>
       <w:pgBorders w:offsetFrom="page">
@@ -13298,7 +14105,7 @@
 </file>
 
 <file path=word/endnotes.xml><?xml version="1.0" encoding="utf-8"?>
-<w:endnotes xmlns:wpc="http://schemas.microsoft.com/office/word/2010/wordprocessingCanvas" xmlns:cx="http://schemas.microsoft.com/office/drawing/2014/chartex" xmlns:cx1="http://schemas.microsoft.com/office/drawing/2015/9/8/chartex" xmlns:cx2="http://schemas.microsoft.com/office/drawing/2015/10/21/chartex" xmlns:cx3="http://schemas.microsoft.com/office/drawing/2016/5/9/chartex" xmlns:cx4="http://schemas.microsoft.com/office/drawing/2016/5/10/chartex" xmlns:cx5="http://schemas.microsoft.com/office/drawing/2016/5/11/chartex" xmlns:cx6="http://schemas.microsoft.com/office/drawing/2016/5/12/chartex" xmlns:cx7="http://schemas.microsoft.com/office/drawing/2016/5/13/chartex" xmlns:cx8="http://schemas.microsoft.com/office/drawing/2016/5/14/chartex" xmlns:mc="http://schemas.openxmlformats.org/markup-compatibility/2006" xmlns:aink="http://schemas.microsoft.com/office/drawing/2016/ink" xmlns:am3d="http://schemas.microsoft.com/office/drawing/2017/model3d" xmlns:o="urn:schemas-microsoft-com:office:office" xmlns:r="http://schemas.openxmlformats.org/officeDocument/2006/relationships" xmlns:m="http://schemas.openxmlformats.org/officeDocument/2006/math" xmlns:v="urn:schemas-microsoft-com:vml" xmlns:wp14="http://schemas.microsoft.com/office/word/2010/wordprocessingDrawing" xmlns:wp="http://schemas.openxmlformats.org/drawingml/2006/wordprocessingDrawing" xmlns:w10="urn:schemas-microsoft-com:office:word" xmlns:w="http://schemas.openxmlformats.org/wordprocessingml/2006/main" xmlns:w14="http://schemas.microsoft.com/office/word/2010/wordml" xmlns:w15="http://schemas.microsoft.com/office/word/2012/wordml" xmlns:w16cid="http://schemas.microsoft.com/office/word/2016/wordml/cid" xmlns:w16se="http://schemas.microsoft.com/office/word/2015/wordml/symex" xmlns:wpg="http://schemas.microsoft.com/office/word/2010/wordprocessingGroup" xmlns:wpi="http://schemas.microsoft.com/office/word/2010/wordprocessingInk" xmlns:wne="http://schemas.microsoft.com/office/word/2006/wordml" xmlns:wps="http://schemas.microsoft.com/office/word/2010/wordprocessingShape" mc:Ignorable="w14 w15 w16se w16cid wp14">
+<w:endnotes xmlns:wpc="http://schemas.microsoft.com/office/word/2010/wordprocessingCanvas" xmlns:mc="http://schemas.openxmlformats.org/markup-compatibility/2006" xmlns:o="urn:schemas-microsoft-com:office:office" xmlns:r="http://schemas.openxmlformats.org/officeDocument/2006/relationships" xmlns:m="http://schemas.openxmlformats.org/officeDocument/2006/math" xmlns:v="urn:schemas-microsoft-com:vml" xmlns:wp14="http://schemas.microsoft.com/office/word/2010/wordprocessingDrawing" xmlns:wp="http://schemas.openxmlformats.org/drawingml/2006/wordprocessingDrawing" xmlns:w10="urn:schemas-microsoft-com:office:word" xmlns:w="http://schemas.openxmlformats.org/wordprocessingml/2006/main" xmlns:w14="http://schemas.microsoft.com/office/word/2010/wordml" xmlns:wpg="http://schemas.microsoft.com/office/word/2010/wordprocessingGroup" xmlns:wpi="http://schemas.microsoft.com/office/word/2010/wordprocessingInk" xmlns:wne="http://schemas.microsoft.com/office/word/2006/wordml" xmlns:wps="http://schemas.microsoft.com/office/word/2010/wordprocessingShape" mc:Ignorable="w14 wp14">
   <w:endnote w:type="separator" w:id="-1">
     <w:p>
       <w:pPr>
@@ -13323,7 +14130,7 @@
 </file>
 
 <file path=word/footer1.xml><?xml version="1.0" encoding="utf-8"?>
-<w:ftr xmlns:wpc="http://schemas.microsoft.com/office/word/2010/wordprocessingCanvas" xmlns:cx="http://schemas.microsoft.com/office/drawing/2014/chartex" xmlns:cx1="http://schemas.microsoft.com/office/drawing/2015/9/8/chartex" xmlns:cx2="http://schemas.microsoft.com/office/drawing/2015/10/21/chartex" xmlns:cx3="http://schemas.microsoft.com/office/drawing/2016/5/9/chartex" xmlns:cx4="http://schemas.microsoft.com/office/drawing/2016/5/10/chartex" xmlns:cx5="http://schemas.microsoft.com/office/drawing/2016/5/11/chartex" xmlns:cx6="http://schemas.microsoft.com/office/drawing/2016/5/12/chartex" xmlns:cx7="http://schemas.microsoft.com/office/drawing/2016/5/13/chartex" xmlns:cx8="http://schemas.microsoft.com/office/drawing/2016/5/14/chartex" xmlns:mc="http://schemas.openxmlformats.org/markup-compatibility/2006" xmlns:aink="http://schemas.microsoft.com/office/drawing/2016/ink" xmlns:am3d="http://schemas.microsoft.com/office/drawing/2017/model3d" xmlns:o="urn:schemas-microsoft-com:office:office" xmlns:r="http://schemas.openxmlformats.org/officeDocument/2006/relationships" xmlns:m="http://schemas.openxmlformats.org/officeDocument/2006/math" xmlns:v="urn:schemas-microsoft-com:vml" xmlns:wp14="http://schemas.microsoft.com/office/word/2010/wordprocessingDrawing" xmlns:wp="http://schemas.openxmlformats.org/drawingml/2006/wordprocessingDrawing" xmlns:w10="urn:schemas-microsoft-com:office:word" xmlns:w="http://schemas.openxmlformats.org/wordprocessingml/2006/main" xmlns:w14="http://schemas.microsoft.com/office/word/2010/wordml" xmlns:w15="http://schemas.microsoft.com/office/word/2012/wordml" xmlns:w16cid="http://schemas.microsoft.com/office/word/2016/wordml/cid" xmlns:w16se="http://schemas.microsoft.com/office/word/2015/wordml/symex" xmlns:wpg="http://schemas.microsoft.com/office/word/2010/wordprocessingGroup" xmlns:wpi="http://schemas.microsoft.com/office/word/2010/wordprocessingInk" xmlns:wne="http://schemas.microsoft.com/office/word/2006/wordml" xmlns:wps="http://schemas.microsoft.com/office/word/2010/wordprocessingShape" mc:Ignorable="w14 w15 w16se w16cid wp14">
+<w:ftr xmlns:wpc="http://schemas.microsoft.com/office/word/2010/wordprocessingCanvas" xmlns:mc="http://schemas.openxmlformats.org/markup-compatibility/2006" xmlns:o="urn:schemas-microsoft-com:office:office" xmlns:r="http://schemas.openxmlformats.org/officeDocument/2006/relationships" xmlns:m="http://schemas.openxmlformats.org/officeDocument/2006/math" xmlns:v="urn:schemas-microsoft-com:vml" xmlns:wp14="http://schemas.microsoft.com/office/word/2010/wordprocessingDrawing" xmlns:wp="http://schemas.openxmlformats.org/drawingml/2006/wordprocessingDrawing" xmlns:w10="urn:schemas-microsoft-com:office:word" xmlns:w="http://schemas.openxmlformats.org/wordprocessingml/2006/main" xmlns:w14="http://schemas.microsoft.com/office/word/2010/wordml" xmlns:wpg="http://schemas.microsoft.com/office/word/2010/wordprocessingGroup" xmlns:wpi="http://schemas.microsoft.com/office/word/2010/wordprocessingInk" xmlns:wne="http://schemas.microsoft.com/office/word/2006/wordml" xmlns:wps="http://schemas.microsoft.com/office/word/2010/wordprocessingShape" mc:Ignorable="w14 wp14">
   <w:sdt>
     <w:sdtPr>
       <w:id w:val="374433701"/>
@@ -13356,7 +14163,7 @@
           <w:rPr>
             <w:noProof/>
           </w:rPr>
-          <w:t>10</w:t>
+          <w:t>3</w:t>
         </w:r>
         <w:r>
           <w:rPr>
@@ -13376,7 +14183,7 @@
 </file>
 
 <file path=word/footnotes.xml><?xml version="1.0" encoding="utf-8"?>
-<w:footnotes xmlns:wpc="http://schemas.microsoft.com/office/word/2010/wordprocessingCanvas" xmlns:cx="http://schemas.microsoft.com/office/drawing/2014/chartex" xmlns:cx1="http://schemas.microsoft.com/office/drawing/2015/9/8/chartex" xmlns:cx2="http://schemas.microsoft.com/office/drawing/2015/10/21/chartex" xmlns:cx3="http://schemas.microsoft.com/office/drawing/2016/5/9/chartex" xmlns:cx4="http://schemas.microsoft.com/office/drawing/2016/5/10/chartex" xmlns:cx5="http://schemas.microsoft.com/office/drawing/2016/5/11/chartex" xmlns:cx6="http://schemas.microsoft.com/office/drawing/2016/5/12/chartex" xmlns:cx7="http://schemas.microsoft.com/office/drawing/2016/5/13/chartex" xmlns:cx8="http://schemas.microsoft.com/office/drawing/2016/5/14/chartex" xmlns:mc="http://schemas.openxmlformats.org/markup-compatibility/2006" xmlns:aink="http://schemas.microsoft.com/office/drawing/2016/ink" xmlns:am3d="http://schemas.microsoft.com/office/drawing/2017/model3d" xmlns:o="urn:schemas-microsoft-com:office:office" xmlns:r="http://schemas.openxmlformats.org/officeDocument/2006/relationships" xmlns:m="http://schemas.openxmlformats.org/officeDocument/2006/math" xmlns:v="urn:schemas-microsoft-com:vml" xmlns:wp14="http://schemas.microsoft.com/office/word/2010/wordprocessingDrawing" xmlns:wp="http://schemas.openxmlformats.org/drawingml/2006/wordprocessingDrawing" xmlns:w10="urn:schemas-microsoft-com:office:word" xmlns:w="http://schemas.openxmlformats.org/wordprocessingml/2006/main" xmlns:w14="http://schemas.microsoft.com/office/word/2010/wordml" xmlns:w15="http://schemas.microsoft.com/office/word/2012/wordml" xmlns:w16cid="http://schemas.microsoft.com/office/word/2016/wordml/cid" xmlns:w16se="http://schemas.microsoft.com/office/word/2015/wordml/symex" xmlns:wpg="http://schemas.microsoft.com/office/word/2010/wordprocessingGroup" xmlns:wpi="http://schemas.microsoft.com/office/word/2010/wordprocessingInk" xmlns:wne="http://schemas.microsoft.com/office/word/2006/wordml" xmlns:wps="http://schemas.microsoft.com/office/word/2010/wordprocessingShape" mc:Ignorable="w14 w15 w16se w16cid wp14">
+<w:footnotes xmlns:wpc="http://schemas.microsoft.com/office/word/2010/wordprocessingCanvas" xmlns:mc="http://schemas.openxmlformats.org/markup-compatibility/2006" xmlns:o="urn:schemas-microsoft-com:office:office" xmlns:r="http://schemas.openxmlformats.org/officeDocument/2006/relationships" xmlns:m="http://schemas.openxmlformats.org/officeDocument/2006/math" xmlns:v="urn:schemas-microsoft-com:vml" xmlns:wp14="http://schemas.microsoft.com/office/word/2010/wordprocessingDrawing" xmlns:wp="http://schemas.openxmlformats.org/drawingml/2006/wordprocessingDrawing" xmlns:w10="urn:schemas-microsoft-com:office:word" xmlns:w="http://schemas.openxmlformats.org/wordprocessingml/2006/main" xmlns:w14="http://schemas.microsoft.com/office/word/2010/wordml" xmlns:wpg="http://schemas.microsoft.com/office/word/2010/wordprocessingGroup" xmlns:wpi="http://schemas.microsoft.com/office/word/2010/wordprocessingInk" xmlns:wne="http://schemas.microsoft.com/office/word/2006/wordml" xmlns:wps="http://schemas.microsoft.com/office/word/2010/wordprocessingShape" mc:Ignorable="w14 wp14">
   <w:footnote w:type="separator" w:id="-1">
     <w:p>
       <w:pPr>
@@ -13401,7 +14208,7 @@
 </file>
 
 <file path=word/header1.xml><?xml version="1.0" encoding="utf-8"?>
-<w:hdr xmlns:wpc="http://schemas.microsoft.com/office/word/2010/wordprocessingCanvas" xmlns:cx="http://schemas.microsoft.com/office/drawing/2014/chartex" xmlns:cx1="http://schemas.microsoft.com/office/drawing/2015/9/8/chartex" xmlns:cx2="http://schemas.microsoft.com/office/drawing/2015/10/21/chartex" xmlns:cx3="http://schemas.microsoft.com/office/drawing/2016/5/9/chartex" xmlns:cx4="http://schemas.microsoft.com/office/drawing/2016/5/10/chartex" xmlns:cx5="http://schemas.microsoft.com/office/drawing/2016/5/11/chartex" xmlns:cx6="http://schemas.microsoft.com/office/drawing/2016/5/12/chartex" xmlns:cx7="http://schemas.microsoft.com/office/drawing/2016/5/13/chartex" xmlns:cx8="http://schemas.microsoft.com/office/drawing/2016/5/14/chartex" xmlns:mc="http://schemas.openxmlformats.org/markup-compatibility/2006" xmlns:aink="http://schemas.microsoft.com/office/drawing/2016/ink" xmlns:am3d="http://schemas.microsoft.com/office/drawing/2017/model3d" xmlns:o="urn:schemas-microsoft-com:office:office" xmlns:r="http://schemas.openxmlformats.org/officeDocument/2006/relationships" xmlns:m="http://schemas.openxmlformats.org/officeDocument/2006/math" xmlns:v="urn:schemas-microsoft-com:vml" xmlns:wp14="http://schemas.microsoft.com/office/word/2010/wordprocessingDrawing" xmlns:wp="http://schemas.openxmlformats.org/drawingml/2006/wordprocessingDrawing" xmlns:w10="urn:schemas-microsoft-com:office:word" xmlns:w="http://schemas.openxmlformats.org/wordprocessingml/2006/main" xmlns:w14="http://schemas.microsoft.com/office/word/2010/wordml" xmlns:w15="http://schemas.microsoft.com/office/word/2012/wordml" xmlns:w16cid="http://schemas.microsoft.com/office/word/2016/wordml/cid" xmlns:w16se="http://schemas.microsoft.com/office/word/2015/wordml/symex" xmlns:wpg="http://schemas.microsoft.com/office/word/2010/wordprocessingGroup" xmlns:wpi="http://schemas.microsoft.com/office/word/2010/wordprocessingInk" xmlns:wne="http://schemas.microsoft.com/office/word/2006/wordml" xmlns:wps="http://schemas.microsoft.com/office/word/2010/wordprocessingShape" mc:Ignorable="w14 w15 w16se w16cid wp14">
+<w:hdr xmlns:wpc="http://schemas.microsoft.com/office/word/2010/wordprocessingCanvas" xmlns:mc="http://schemas.openxmlformats.org/markup-compatibility/2006" xmlns:o="urn:schemas-microsoft-com:office:office" xmlns:r="http://schemas.openxmlformats.org/officeDocument/2006/relationships" xmlns:m="http://schemas.openxmlformats.org/officeDocument/2006/math" xmlns:v="urn:schemas-microsoft-com:vml" xmlns:wp14="http://schemas.microsoft.com/office/word/2010/wordprocessingDrawing" xmlns:wp="http://schemas.openxmlformats.org/drawingml/2006/wordprocessingDrawing" xmlns:w10="urn:schemas-microsoft-com:office:word" xmlns:w="http://schemas.openxmlformats.org/wordprocessingml/2006/main" xmlns:w14="http://schemas.microsoft.com/office/word/2010/wordml" xmlns:wpg="http://schemas.microsoft.com/office/word/2010/wordprocessingGroup" xmlns:wpi="http://schemas.microsoft.com/office/word/2010/wordprocessingInk" xmlns:wne="http://schemas.microsoft.com/office/word/2006/wordml" xmlns:wps="http://schemas.microsoft.com/office/word/2010/wordprocessingShape" mc:Ignorable="w14 wp14">
   <w:tbl>
     <w:tblPr>
       <w:tblStyle w:val="TableGrid"/>
@@ -13698,8 +14505,8 @@
 </file>
 
 <file path=word/numbering.xml><?xml version="1.0" encoding="utf-8"?>
-<w:numbering xmlns:wpc="http://schemas.microsoft.com/office/word/2010/wordprocessingCanvas" xmlns:cx="http://schemas.microsoft.com/office/drawing/2014/chartex" xmlns:cx1="http://schemas.microsoft.com/office/drawing/2015/9/8/chartex" xmlns:cx2="http://schemas.microsoft.com/office/drawing/2015/10/21/chartex" xmlns:cx3="http://schemas.microsoft.com/office/drawing/2016/5/9/chartex" xmlns:cx4="http://schemas.microsoft.com/office/drawing/2016/5/10/chartex" xmlns:cx5="http://schemas.microsoft.com/office/drawing/2016/5/11/chartex" xmlns:cx6="http://schemas.microsoft.com/office/drawing/2016/5/12/chartex" xmlns:cx7="http://schemas.microsoft.com/office/drawing/2016/5/13/chartex" xmlns:cx8="http://schemas.microsoft.com/office/drawing/2016/5/14/chartex" xmlns:mc="http://schemas.openxmlformats.org/markup-compatibility/2006" xmlns:aink="http://schemas.microsoft.com/office/drawing/2016/ink" xmlns:am3d="http://schemas.microsoft.com/office/drawing/2017/model3d" xmlns:o="urn:schemas-microsoft-com:office:office" xmlns:r="http://schemas.openxmlformats.org/officeDocument/2006/relationships" xmlns:m="http://schemas.openxmlformats.org/officeDocument/2006/math" xmlns:v="urn:schemas-microsoft-com:vml" xmlns:wp14="http://schemas.microsoft.com/office/word/2010/wordprocessingDrawing" xmlns:wp="http://schemas.openxmlformats.org/drawingml/2006/wordprocessingDrawing" xmlns:w10="urn:schemas-microsoft-com:office:word" xmlns:w="http://schemas.openxmlformats.org/wordprocessingml/2006/main" xmlns:w14="http://schemas.microsoft.com/office/word/2010/wordml" xmlns:w15="http://schemas.microsoft.com/office/word/2012/wordml" xmlns:w16cid="http://schemas.microsoft.com/office/word/2016/wordml/cid" xmlns:w16se="http://schemas.microsoft.com/office/word/2015/wordml/symex" xmlns:wpg="http://schemas.microsoft.com/office/word/2010/wordprocessingGroup" xmlns:wpi="http://schemas.microsoft.com/office/word/2010/wordprocessingInk" xmlns:wne="http://schemas.microsoft.com/office/word/2006/wordml" xmlns:wps="http://schemas.microsoft.com/office/word/2010/wordprocessingShape" mc:Ignorable="w14 w15 w16se w16cid wp14">
-  <w:abstractNum w:abstractNumId="0" w15:restartNumberingAfterBreak="0">
+<w:numbering xmlns:wpc="http://schemas.microsoft.com/office/word/2010/wordprocessingCanvas" xmlns:mc="http://schemas.openxmlformats.org/markup-compatibility/2006" xmlns:o="urn:schemas-microsoft-com:office:office" xmlns:r="http://schemas.openxmlformats.org/officeDocument/2006/relationships" xmlns:m="http://schemas.openxmlformats.org/officeDocument/2006/math" xmlns:v="urn:schemas-microsoft-com:vml" xmlns:wp14="http://schemas.microsoft.com/office/word/2010/wordprocessingDrawing" xmlns:wp="http://schemas.openxmlformats.org/drawingml/2006/wordprocessingDrawing" xmlns:w10="urn:schemas-microsoft-com:office:word" xmlns:w="http://schemas.openxmlformats.org/wordprocessingml/2006/main" xmlns:w14="http://schemas.microsoft.com/office/word/2010/wordml" xmlns:wpg="http://schemas.microsoft.com/office/word/2010/wordprocessingGroup" xmlns:wpi="http://schemas.microsoft.com/office/word/2010/wordprocessingInk" xmlns:wne="http://schemas.microsoft.com/office/word/2006/wordml" xmlns:wps="http://schemas.microsoft.com/office/word/2010/wordprocessingShape" mc:Ignorable="w14 wp14">
+  <w:abstractNum w:abstractNumId="0">
     <w:nsid w:val="13FF52D4"/>
     <w:multiLevelType w:val="multilevel"/>
     <w:tmpl w:val="F03CF038"/>
@@ -13820,7 +14627,7 @@
       </w:rPr>
     </w:lvl>
   </w:abstractNum>
-  <w:abstractNum w:abstractNumId="1" w15:restartNumberingAfterBreak="0">
+  <w:abstractNum w:abstractNumId="1">
     <w:nsid w:val="1EA31439"/>
     <w:multiLevelType w:val="hybridMultilevel"/>
     <w:tmpl w:val="F1F26578"/>
@@ -13933,7 +14740,7 @@
       </w:rPr>
     </w:lvl>
   </w:abstractNum>
-  <w:abstractNum w:abstractNumId="2" w15:restartNumberingAfterBreak="0">
+  <w:abstractNum w:abstractNumId="2">
     <w:nsid w:val="23495F24"/>
     <w:multiLevelType w:val="hybridMultilevel"/>
     <w:tmpl w:val="766A5930"/>
@@ -14046,7 +14853,7 @@
       </w:rPr>
     </w:lvl>
   </w:abstractNum>
-  <w:abstractNum w:abstractNumId="3" w15:restartNumberingAfterBreak="0">
+  <w:abstractNum w:abstractNumId="3">
     <w:nsid w:val="30CC4C8F"/>
     <w:multiLevelType w:val="hybridMultilevel"/>
     <w:tmpl w:val="3C8E7872"/>
@@ -14159,7 +14966,7 @@
       </w:rPr>
     </w:lvl>
   </w:abstractNum>
-  <w:abstractNum w:abstractNumId="4" w15:restartNumberingAfterBreak="0">
+  <w:abstractNum w:abstractNumId="4">
     <w:nsid w:val="331A34DC"/>
     <w:multiLevelType w:val="hybridMultilevel"/>
     <w:tmpl w:val="8080235E"/>
@@ -14248,7 +15055,7 @@
       </w:pPr>
     </w:lvl>
   </w:abstractNum>
-  <w:abstractNum w:abstractNumId="5" w15:restartNumberingAfterBreak="0">
+  <w:abstractNum w:abstractNumId="5">
     <w:nsid w:val="33D65CF5"/>
     <w:multiLevelType w:val="multilevel"/>
     <w:tmpl w:val="5CC8BB6C"/>
@@ -14369,7 +15176,7 @@
       </w:rPr>
     </w:lvl>
   </w:abstractNum>
-  <w:abstractNum w:abstractNumId="6" w15:restartNumberingAfterBreak="0">
+  <w:abstractNum w:abstractNumId="6">
     <w:nsid w:val="3E910429"/>
     <w:multiLevelType w:val="multilevel"/>
     <w:tmpl w:val="5CC8BB6C"/>
@@ -14490,7 +15297,7 @@
       </w:rPr>
     </w:lvl>
   </w:abstractNum>
-  <w:abstractNum w:abstractNumId="7" w15:restartNumberingAfterBreak="0">
+  <w:abstractNum w:abstractNumId="7">
     <w:nsid w:val="3FD800DC"/>
     <w:multiLevelType w:val="multilevel"/>
     <w:tmpl w:val="5CC8BB6C"/>
@@ -14611,7 +15418,7 @@
       </w:rPr>
     </w:lvl>
   </w:abstractNum>
-  <w:abstractNum w:abstractNumId="8" w15:restartNumberingAfterBreak="0">
+  <w:abstractNum w:abstractNumId="8">
     <w:nsid w:val="40BF28FA"/>
     <w:multiLevelType w:val="hybridMultilevel"/>
     <w:tmpl w:val="5CBE75D2"/>
@@ -14724,7 +15531,7 @@
       </w:rPr>
     </w:lvl>
   </w:abstractNum>
-  <w:abstractNum w:abstractNumId="9" w15:restartNumberingAfterBreak="0">
+  <w:abstractNum w:abstractNumId="9">
     <w:nsid w:val="55E7492C"/>
     <w:multiLevelType w:val="hybridMultilevel"/>
     <w:tmpl w:val="A4B65B20"/>
@@ -14813,7 +15620,7 @@
       </w:pPr>
     </w:lvl>
   </w:abstractNum>
-  <w:abstractNum w:abstractNumId="10" w15:restartNumberingAfterBreak="0">
+  <w:abstractNum w:abstractNumId="10">
     <w:nsid w:val="5F992ABB"/>
     <w:multiLevelType w:val="hybridMultilevel"/>
     <w:tmpl w:val="7D2C8728"/>
@@ -14926,7 +15733,7 @@
       </w:rPr>
     </w:lvl>
   </w:abstractNum>
-  <w:abstractNum w:abstractNumId="11" w15:restartNumberingAfterBreak="0">
+  <w:abstractNum w:abstractNumId="11">
     <w:nsid w:val="74E837F6"/>
     <w:multiLevelType w:val="hybridMultilevel"/>
     <w:tmpl w:val="19A2BE18"/>
@@ -15085,7 +15892,7 @@
 </file>
 
 <file path=word/styles.xml><?xml version="1.0" encoding="utf-8"?>
-<w:styles xmlns:mc="http://schemas.openxmlformats.org/markup-compatibility/2006" xmlns:r="http://schemas.openxmlformats.org/officeDocument/2006/relationships" xmlns:w="http://schemas.openxmlformats.org/wordprocessingml/2006/main" xmlns:w14="http://schemas.microsoft.com/office/word/2010/wordml" xmlns:w15="http://schemas.microsoft.com/office/word/2012/wordml" xmlns:w16cid="http://schemas.microsoft.com/office/word/2016/wordml/cid" xmlns:w16se="http://schemas.microsoft.com/office/word/2015/wordml/symex" mc:Ignorable="w14 w15 w16se w16cid">
+<w:styles xmlns:mc="http://schemas.openxmlformats.org/markup-compatibility/2006" xmlns:r="http://schemas.openxmlformats.org/officeDocument/2006/relationships" xmlns:w="http://schemas.openxmlformats.org/wordprocessingml/2006/main" xmlns:w14="http://schemas.microsoft.com/office/word/2010/wordml" mc:Ignorable="w14">
   <w:docDefaults>
     <w:rPrDefault>
       <w:rPr>
@@ -15101,388 +15908,149 @@
       </w:pPr>
     </w:pPrDefault>
   </w:docDefaults>
-  <w:latentStyles w:defLockedState="0" w:defUIPriority="99" w:defSemiHidden="0" w:defUnhideWhenUsed="0" w:defQFormat="0" w:count="376">
-    <w:lsdException w:name="Normal" w:uiPriority="0" w:qFormat="1"/>
-    <w:lsdException w:name="heading 1" w:uiPriority="9" w:qFormat="1"/>
-    <w:lsdException w:name="heading 2" w:semiHidden="1" w:uiPriority="9" w:unhideWhenUsed="1" w:qFormat="1"/>
-    <w:lsdException w:name="heading 3" w:semiHidden="1" w:uiPriority="9" w:unhideWhenUsed="1" w:qFormat="1"/>
-    <w:lsdException w:name="heading 4" w:semiHidden="1" w:uiPriority="9" w:unhideWhenUsed="1" w:qFormat="1"/>
-    <w:lsdException w:name="heading 5" w:semiHidden="1" w:uiPriority="9" w:unhideWhenUsed="1" w:qFormat="1"/>
-    <w:lsdException w:name="heading 6" w:semiHidden="1" w:uiPriority="9" w:unhideWhenUsed="1" w:qFormat="1"/>
-    <w:lsdException w:name="heading 7" w:semiHidden="1" w:uiPriority="9" w:unhideWhenUsed="1" w:qFormat="1"/>
-    <w:lsdException w:name="heading 8" w:semiHidden="1" w:uiPriority="9" w:unhideWhenUsed="1" w:qFormat="1"/>
-    <w:lsdException w:name="heading 9" w:semiHidden="1" w:uiPriority="9" w:unhideWhenUsed="1" w:qFormat="1"/>
-    <w:lsdException w:name="index 1" w:semiHidden="1" w:unhideWhenUsed="1"/>
-    <w:lsdException w:name="index 2" w:semiHidden="1" w:unhideWhenUsed="1"/>
-    <w:lsdException w:name="index 3" w:semiHidden="1" w:unhideWhenUsed="1"/>
-    <w:lsdException w:name="index 4" w:semiHidden="1" w:unhideWhenUsed="1"/>
-    <w:lsdException w:name="index 5" w:semiHidden="1" w:unhideWhenUsed="1"/>
-    <w:lsdException w:name="index 6" w:semiHidden="1" w:unhideWhenUsed="1"/>
-    <w:lsdException w:name="index 7" w:semiHidden="1" w:unhideWhenUsed="1"/>
-    <w:lsdException w:name="index 8" w:semiHidden="1" w:unhideWhenUsed="1"/>
-    <w:lsdException w:name="index 9" w:semiHidden="1" w:unhideWhenUsed="1"/>
-    <w:lsdException w:name="toc 1" w:semiHidden="1" w:uiPriority="39" w:unhideWhenUsed="1"/>
-    <w:lsdException w:name="toc 2" w:semiHidden="1" w:uiPriority="39" w:unhideWhenUsed="1"/>
-    <w:lsdException w:name="toc 3" w:semiHidden="1" w:uiPriority="39" w:unhideWhenUsed="1"/>
-    <w:lsdException w:name="toc 4" w:semiHidden="1" w:uiPriority="39" w:unhideWhenUsed="1"/>
-    <w:lsdException w:name="toc 5" w:semiHidden="1" w:uiPriority="39" w:unhideWhenUsed="1"/>
-    <w:lsdException w:name="toc 6" w:semiHidden="1" w:uiPriority="39" w:unhideWhenUsed="1"/>
-    <w:lsdException w:name="toc 7" w:semiHidden="1" w:uiPriority="39" w:unhideWhenUsed="1"/>
-    <w:lsdException w:name="toc 8" w:semiHidden="1" w:uiPriority="39" w:unhideWhenUsed="1"/>
-    <w:lsdException w:name="toc 9" w:semiHidden="1" w:uiPriority="39" w:unhideWhenUsed="1"/>
-    <w:lsdException w:name="Normal Indent" w:semiHidden="1" w:unhideWhenUsed="1"/>
-    <w:lsdException w:name="footnote text" w:semiHidden="1" w:unhideWhenUsed="1"/>
-    <w:lsdException w:name="annotation text" w:semiHidden="1" w:unhideWhenUsed="1"/>
-    <w:lsdException w:name="header" w:semiHidden="1" w:unhideWhenUsed="1"/>
-    <w:lsdException w:name="footer" w:semiHidden="1" w:unhideWhenUsed="1"/>
-    <w:lsdException w:name="index heading" w:semiHidden="1" w:unhideWhenUsed="1"/>
-    <w:lsdException w:name="caption" w:semiHidden="1" w:uiPriority="35" w:unhideWhenUsed="1" w:qFormat="1"/>
-    <w:lsdException w:name="table of figures" w:semiHidden="1" w:unhideWhenUsed="1"/>
-    <w:lsdException w:name="envelope address" w:semiHidden="1" w:unhideWhenUsed="1"/>
-    <w:lsdException w:name="envelope return" w:semiHidden="1" w:unhideWhenUsed="1"/>
-    <w:lsdException w:name="footnote reference" w:semiHidden="1" w:unhideWhenUsed="1"/>
-    <w:lsdException w:name="annotation reference" w:semiHidden="1" w:unhideWhenUsed="1"/>
-    <w:lsdException w:name="line number" w:semiHidden="1" w:unhideWhenUsed="1"/>
-    <w:lsdException w:name="page number" w:semiHidden="1" w:unhideWhenUsed="1"/>
-    <w:lsdException w:name="endnote reference" w:semiHidden="1" w:unhideWhenUsed="1"/>
-    <w:lsdException w:name="endnote text" w:semiHidden="1" w:unhideWhenUsed="1"/>
-    <w:lsdException w:name="table of authorities" w:semiHidden="1" w:unhideWhenUsed="1"/>
-    <w:lsdException w:name="macro" w:semiHidden="1" w:unhideWhenUsed="1"/>
-    <w:lsdException w:name="toa heading" w:semiHidden="1" w:unhideWhenUsed="1"/>
-    <w:lsdException w:name="List" w:semiHidden="1" w:unhideWhenUsed="1"/>
-    <w:lsdException w:name="List Bullet" w:semiHidden="1" w:unhideWhenUsed="1"/>
-    <w:lsdException w:name="List Number" w:semiHidden="1" w:unhideWhenUsed="1"/>
-    <w:lsdException w:name="List 2" w:semiHidden="1" w:unhideWhenUsed="1"/>
-    <w:lsdException w:name="List 3" w:semiHidden="1" w:unhideWhenUsed="1"/>
-    <w:lsdException w:name="List 4" w:semiHidden="1" w:unhideWhenUsed="1"/>
-    <w:lsdException w:name="List 5" w:semiHidden="1" w:unhideWhenUsed="1"/>
-    <w:lsdException w:name="List Bullet 2" w:semiHidden="1" w:unhideWhenUsed="1"/>
-    <w:lsdException w:name="List Bullet 3" w:semiHidden="1" w:unhideWhenUsed="1"/>
-    <w:lsdException w:name="List Bullet 4" w:semiHidden="1" w:unhideWhenUsed="1"/>
-    <w:lsdException w:name="List Bullet 5" w:semiHidden="1" w:unhideWhenUsed="1"/>
-    <w:lsdException w:name="List Number 2" w:semiHidden="1" w:unhideWhenUsed="1"/>
-    <w:lsdException w:name="List Number 3" w:semiHidden="1" w:unhideWhenUsed="1"/>
-    <w:lsdException w:name="List Number 4" w:semiHidden="1" w:unhideWhenUsed="1"/>
-    <w:lsdException w:name="List Number 5" w:semiHidden="1" w:unhideWhenUsed="1"/>
-    <w:lsdException w:name="Title" w:uiPriority="10" w:qFormat="1"/>
-    <w:lsdException w:name="Closing" w:semiHidden="1" w:unhideWhenUsed="1"/>
-    <w:lsdException w:name="Signature" w:semiHidden="1" w:unhideWhenUsed="1"/>
-    <w:lsdException w:name="Default Paragraph Font" w:semiHidden="1" w:uiPriority="1" w:unhideWhenUsed="1"/>
-    <w:lsdException w:name="Body Text" w:semiHidden="1" w:unhideWhenUsed="1"/>
-    <w:lsdException w:name="Body Text Indent" w:semiHidden="1" w:unhideWhenUsed="1"/>
-    <w:lsdException w:name="List Continue" w:semiHidden="1" w:unhideWhenUsed="1"/>
-    <w:lsdException w:name="List Continue 2" w:semiHidden="1" w:unhideWhenUsed="1"/>
-    <w:lsdException w:name="List Continue 3" w:semiHidden="1" w:unhideWhenUsed="1"/>
-    <w:lsdException w:name="List Continue 4" w:semiHidden="1" w:unhideWhenUsed="1"/>
-    <w:lsdException w:name="List Continue 5" w:semiHidden="1" w:unhideWhenUsed="1"/>
-    <w:lsdException w:name="Message Header" w:semiHidden="1" w:unhideWhenUsed="1"/>
-    <w:lsdException w:name="Subtitle" w:uiPriority="11" w:qFormat="1"/>
-    <w:lsdException w:name="Salutation" w:semiHidden="1" w:unhideWhenUsed="1"/>
-    <w:lsdException w:name="Date" w:semiHidden="1" w:unhideWhenUsed="1"/>
-    <w:lsdException w:name="Body Text First Indent" w:semiHidden="1" w:unhideWhenUsed="1"/>
-    <w:lsdException w:name="Body Text First Indent 2" w:semiHidden="1" w:unhideWhenUsed="1"/>
-    <w:lsdException w:name="Note Heading" w:semiHidden="1" w:unhideWhenUsed="1"/>
-    <w:lsdException w:name="Body Text 2" w:semiHidden="1" w:unhideWhenUsed="1"/>
-    <w:lsdException w:name="Body Text 3" w:semiHidden="1" w:unhideWhenUsed="1"/>
-    <w:lsdException w:name="Body Text Indent 2" w:semiHidden="1" w:unhideWhenUsed="1"/>
-    <w:lsdException w:name="Body Text Indent 3" w:semiHidden="1" w:unhideWhenUsed="1"/>
-    <w:lsdException w:name="Block Text" w:semiHidden="1" w:unhideWhenUsed="1"/>
-    <w:lsdException w:name="Hyperlink" w:semiHidden="1" w:unhideWhenUsed="1"/>
-    <w:lsdException w:name="FollowedHyperlink" w:semiHidden="1" w:unhideWhenUsed="1"/>
-    <w:lsdException w:name="Strong" w:uiPriority="22" w:qFormat="1"/>
-    <w:lsdException w:name="Emphasis" w:uiPriority="20" w:qFormat="1"/>
-    <w:lsdException w:name="Document Map" w:semiHidden="1" w:unhideWhenUsed="1"/>
-    <w:lsdException w:name="Plain Text" w:semiHidden="1" w:unhideWhenUsed="1"/>
-    <w:lsdException w:name="E-mail Signature" w:semiHidden="1" w:unhideWhenUsed="1"/>
-    <w:lsdException w:name="HTML Top of Form" w:semiHidden="1" w:unhideWhenUsed="1"/>
-    <w:lsdException w:name="HTML Bottom of Form" w:semiHidden="1" w:unhideWhenUsed="1"/>
-    <w:lsdException w:name="Normal (Web)" w:semiHidden="1" w:unhideWhenUsed="1"/>
-    <w:lsdException w:name="HTML Acronym" w:semiHidden="1" w:unhideWhenUsed="1"/>
-    <w:lsdException w:name="HTML Address" w:semiHidden="1" w:unhideWhenUsed="1"/>
-    <w:lsdException w:name="HTML Cite" w:semiHidden="1" w:unhideWhenUsed="1"/>
-    <w:lsdException w:name="HTML Code" w:semiHidden="1" w:unhideWhenUsed="1"/>
-    <w:lsdException w:name="HTML Definition" w:semiHidden="1" w:unhideWhenUsed="1"/>
-    <w:lsdException w:name="HTML Keyboard" w:semiHidden="1" w:unhideWhenUsed="1"/>
-    <w:lsdException w:name="HTML Preformatted" w:semiHidden="1" w:unhideWhenUsed="1"/>
-    <w:lsdException w:name="HTML Sample" w:semiHidden="1" w:unhideWhenUsed="1"/>
-    <w:lsdException w:name="HTML Typewriter" w:semiHidden="1" w:unhideWhenUsed="1"/>
-    <w:lsdException w:name="HTML Variable" w:semiHidden="1" w:unhideWhenUsed="1"/>
-    <w:lsdException w:name="Normal Table" w:semiHidden="1" w:unhideWhenUsed="1"/>
-    <w:lsdException w:name="annotation subject" w:semiHidden="1" w:unhideWhenUsed="1"/>
-    <w:lsdException w:name="No List" w:semiHidden="1" w:unhideWhenUsed="1"/>
-    <w:lsdException w:name="Outline List 1" w:semiHidden="1" w:unhideWhenUsed="1"/>
-    <w:lsdException w:name="Outline List 2" w:semiHidden="1" w:unhideWhenUsed="1"/>
-    <w:lsdException w:name="Outline List 3" w:semiHidden="1" w:unhideWhenUsed="1"/>
-    <w:lsdException w:name="Table Simple 1" w:semiHidden="1" w:unhideWhenUsed="1"/>
-    <w:lsdException w:name="Table Simple 2" w:semiHidden="1" w:unhideWhenUsed="1"/>
-    <w:lsdException w:name="Table Simple 3" w:semiHidden="1" w:unhideWhenUsed="1"/>
-    <w:lsdException w:name="Table Classic 1" w:semiHidden="1" w:unhideWhenUsed="1"/>
-    <w:lsdException w:name="Table Classic 2" w:semiHidden="1" w:unhideWhenUsed="1"/>
-    <w:lsdException w:name="Table Classic 3" w:semiHidden="1" w:unhideWhenUsed="1"/>
-    <w:lsdException w:name="Table Classic 4" w:semiHidden="1" w:unhideWhenUsed="1"/>
-    <w:lsdException w:name="Table Colorful 1" w:semiHidden="1" w:unhideWhenUsed="1"/>
-    <w:lsdException w:name="Table Colorful 2" w:semiHidden="1" w:unhideWhenUsed="1"/>
-    <w:lsdException w:name="Table Colorful 3" w:semiHidden="1" w:unhideWhenUsed="1"/>
-    <w:lsdException w:name="Table Columns 1" w:semiHidden="1" w:unhideWhenUsed="1"/>
-    <w:lsdException w:name="Table Columns 2" w:semiHidden="1" w:unhideWhenUsed="1"/>
-    <w:lsdException w:name="Table Columns 3" w:semiHidden="1" w:unhideWhenUsed="1"/>
-    <w:lsdException w:name="Table Columns 4" w:semiHidden="1" w:unhideWhenUsed="1"/>
-    <w:lsdException w:name="Table Columns 5" w:semiHidden="1" w:unhideWhenUsed="1"/>
-    <w:lsdException w:name="Table Grid 1" w:semiHidden="1" w:unhideWhenUsed="1"/>
-    <w:lsdException w:name="Table Grid 2" w:semiHidden="1" w:unhideWhenUsed="1"/>
-    <w:lsdException w:name="Table Grid 3" w:semiHidden="1" w:unhideWhenUsed="1"/>
-    <w:lsdException w:name="Table Grid 4" w:semiHidden="1" w:unhideWhenUsed="1"/>
-    <w:lsdException w:name="Table Grid 5" w:semiHidden="1" w:unhideWhenUsed="1"/>
-    <w:lsdException w:name="Table Grid 6" w:semiHidden="1" w:unhideWhenUsed="1"/>
-    <w:lsdException w:name="Table Grid 7" w:semiHidden="1" w:unhideWhenUsed="1"/>
-    <w:lsdException w:name="Table Grid 8" w:semiHidden="1" w:unhideWhenUsed="1"/>
-    <w:lsdException w:name="Table List 1" w:semiHidden="1" w:unhideWhenUsed="1"/>
-    <w:lsdException w:name="Table List 2" w:semiHidden="1" w:unhideWhenUsed="1"/>
-    <w:lsdException w:name="Table List 3" w:semiHidden="1" w:unhideWhenUsed="1"/>
-    <w:lsdException w:name="Table List 4" w:semiHidden="1" w:unhideWhenUsed="1"/>
-    <w:lsdException w:name="Table List 5" w:semiHidden="1" w:unhideWhenUsed="1"/>
-    <w:lsdException w:name="Table List 6" w:semiHidden="1" w:unhideWhenUsed="1"/>
-    <w:lsdException w:name="Table List 7" w:semiHidden="1" w:unhideWhenUsed="1"/>
-    <w:lsdException w:name="Table List 8" w:semiHidden="1" w:unhideWhenUsed="1"/>
-    <w:lsdException w:name="Table 3D effects 1" w:semiHidden="1" w:unhideWhenUsed="1"/>
-    <w:lsdException w:name="Table 3D effects 2" w:semiHidden="1" w:unhideWhenUsed="1"/>
-    <w:lsdException w:name="Table 3D effects 3" w:semiHidden="1" w:unhideWhenUsed="1"/>
-    <w:lsdException w:name="Table Contemporary" w:semiHidden="1" w:unhideWhenUsed="1"/>
-    <w:lsdException w:name="Table Elegant" w:semiHidden="1" w:unhideWhenUsed="1"/>
-    <w:lsdException w:name="Table Professional" w:semiHidden="1" w:unhideWhenUsed="1"/>
-    <w:lsdException w:name="Table Subtle 1" w:semiHidden="1" w:unhideWhenUsed="1"/>
-    <w:lsdException w:name="Table Subtle 2" w:semiHidden="1" w:unhideWhenUsed="1"/>
-    <w:lsdException w:name="Table Web 1" w:semiHidden="1" w:unhideWhenUsed="1"/>
-    <w:lsdException w:name="Table Web 2" w:semiHidden="1" w:unhideWhenUsed="1"/>
-    <w:lsdException w:name="Table Web 3" w:semiHidden="1" w:unhideWhenUsed="1"/>
-    <w:lsdException w:name="Balloon Text" w:semiHidden="1" w:unhideWhenUsed="1"/>
-    <w:lsdException w:name="Table Grid" w:uiPriority="59"/>
-    <w:lsdException w:name="Table Theme" w:semiHidden="1" w:unhideWhenUsed="1"/>
-    <w:lsdException w:name="Placeholder Text" w:semiHidden="1"/>
-    <w:lsdException w:name="No Spacing" w:uiPriority="1" w:qFormat="1"/>
-    <w:lsdException w:name="Light Shading" w:uiPriority="60"/>
-    <w:lsdException w:name="Light List" w:uiPriority="61"/>
-    <w:lsdException w:name="Light Grid" w:uiPriority="62"/>
-    <w:lsdException w:name="Medium Shading 1" w:uiPriority="63"/>
-    <w:lsdException w:name="Medium Shading 2" w:uiPriority="64"/>
-    <w:lsdException w:name="Medium List 1" w:uiPriority="65"/>
-    <w:lsdException w:name="Medium List 2" w:uiPriority="66"/>
-    <w:lsdException w:name="Medium Grid 1" w:uiPriority="67"/>
-    <w:lsdException w:name="Medium Grid 2" w:uiPriority="68"/>
-    <w:lsdException w:name="Medium Grid 3" w:uiPriority="69"/>
-    <w:lsdException w:name="Dark List" w:uiPriority="70"/>
-    <w:lsdException w:name="Colorful Shading" w:uiPriority="71"/>
-    <w:lsdException w:name="Colorful List" w:uiPriority="72"/>
-    <w:lsdException w:name="Colorful Grid" w:uiPriority="73"/>
-    <w:lsdException w:name="Light Shading Accent 1" w:uiPriority="60"/>
-    <w:lsdException w:name="Light List Accent 1" w:uiPriority="61"/>
-    <w:lsdException w:name="Light Grid Accent 1" w:uiPriority="62"/>
-    <w:lsdException w:name="Medium Shading 1 Accent 1" w:uiPriority="63"/>
-    <w:lsdException w:name="Medium Shading 2 Accent 1" w:uiPriority="64"/>
-    <w:lsdException w:name="Medium List 1 Accent 1" w:uiPriority="65"/>
-    <w:lsdException w:name="Revision" w:semiHidden="1"/>
-    <w:lsdException w:name="List Paragraph" w:uiPriority="34" w:qFormat="1"/>
-    <w:lsdException w:name="Quote" w:uiPriority="29" w:qFormat="1"/>
-    <w:lsdException w:name="Intense Quote" w:uiPriority="30" w:qFormat="1"/>
-    <w:lsdException w:name="Medium List 2 Accent 1" w:uiPriority="66"/>
-    <w:lsdException w:name="Medium Grid 1 Accent 1" w:uiPriority="67"/>
-    <w:lsdException w:name="Medium Grid 2 Accent 1" w:uiPriority="68"/>
-    <w:lsdException w:name="Medium Grid 3 Accent 1" w:uiPriority="69"/>
-    <w:lsdException w:name="Dark List Accent 1" w:uiPriority="70"/>
-    <w:lsdException w:name="Colorful Shading Accent 1" w:uiPriority="71"/>
-    <w:lsdException w:name="Colorful List Accent 1" w:uiPriority="72"/>
-    <w:lsdException w:name="Colorful Grid Accent 1" w:uiPriority="73"/>
-    <w:lsdException w:name="Light Shading Accent 2" w:uiPriority="60"/>
-    <w:lsdException w:name="Light List Accent 2" w:uiPriority="61"/>
-    <w:lsdException w:name="Light Grid Accent 2" w:uiPriority="62"/>
-    <w:lsdException w:name="Medium Shading 1 Accent 2" w:uiPriority="63"/>
-    <w:lsdException w:name="Medium Shading 2 Accent 2" w:uiPriority="64"/>
-    <w:lsdException w:name="Medium List 1 Accent 2" w:uiPriority="65"/>
-    <w:lsdException w:name="Medium List 2 Accent 2" w:uiPriority="66"/>
-    <w:lsdException w:name="Medium Grid 1 Accent 2" w:uiPriority="67"/>
-    <w:lsdException w:name="Medium Grid 2 Accent 2" w:uiPriority="68"/>
-    <w:lsdException w:name="Medium Grid 3 Accent 2" w:uiPriority="69"/>
-    <w:lsdException w:name="Dark List Accent 2" w:uiPriority="70"/>
-    <w:lsdException w:name="Colorful Shading Accent 2" w:uiPriority="71"/>
-    <w:lsdException w:name="Colorful List Accent 2" w:uiPriority="72"/>
-    <w:lsdException w:name="Colorful Grid Accent 2" w:uiPriority="73"/>
-    <w:lsdException w:name="Light Shading Accent 3" w:uiPriority="60"/>
-    <w:lsdException w:name="Light List Accent 3" w:uiPriority="61"/>
-    <w:lsdException w:name="Light Grid Accent 3" w:uiPriority="62"/>
-    <w:lsdException w:name="Medium Shading 1 Accent 3" w:uiPriority="63"/>
-    <w:lsdException w:name="Medium Shading 2 Accent 3" w:uiPriority="64"/>
-    <w:lsdException w:name="Medium List 1 Accent 3" w:uiPriority="65"/>
-    <w:lsdException w:name="Medium List 2 Accent 3" w:uiPriority="66"/>
-    <w:lsdException w:name="Medium Grid 1 Accent 3" w:uiPriority="67"/>
-    <w:lsdException w:name="Medium Grid 2 Accent 3" w:uiPriority="68"/>
-    <w:lsdException w:name="Medium Grid 3 Accent 3" w:uiPriority="69"/>
-    <w:lsdException w:name="Dark List Accent 3" w:uiPriority="70"/>
-    <w:lsdException w:name="Colorful Shading Accent 3" w:uiPriority="71"/>
-    <w:lsdException w:name="Colorful List Accent 3" w:uiPriority="72"/>
-    <w:lsdException w:name="Colorful Grid Accent 3" w:uiPriority="73"/>
-    <w:lsdException w:name="Light Shading Accent 4" w:uiPriority="60"/>
-    <w:lsdException w:name="Light List Accent 4" w:uiPriority="61"/>
-    <w:lsdException w:name="Light Grid Accent 4" w:uiPriority="62"/>
-    <w:lsdException w:name="Medium Shading 1 Accent 4" w:uiPriority="63"/>
-    <w:lsdException w:name="Medium Shading 2 Accent 4" w:uiPriority="64"/>
-    <w:lsdException w:name="Medium List 1 Accent 4" w:uiPriority="65"/>
-    <w:lsdException w:name="Medium List 2 Accent 4" w:uiPriority="66"/>
-    <w:lsdException w:name="Medium Grid 1 Accent 4" w:uiPriority="67"/>
-    <w:lsdException w:name="Medium Grid 2 Accent 4" w:uiPriority="68"/>
-    <w:lsdException w:name="Medium Grid 3 Accent 4" w:uiPriority="69"/>
-    <w:lsdException w:name="Dark List Accent 4" w:uiPriority="70"/>
-    <w:lsdException w:name="Colorful Shading Accent 4" w:uiPriority="71"/>
-    <w:lsdException w:name="Colorful List Accent 4" w:uiPriority="72"/>
-    <w:lsdException w:name="Colorful Grid Accent 4" w:uiPriority="73"/>
-    <w:lsdException w:name="Light Shading Accent 5" w:uiPriority="60"/>
-    <w:lsdException w:name="Light List Accent 5" w:uiPriority="61"/>
-    <w:lsdException w:name="Light Grid Accent 5" w:uiPriority="62"/>
-    <w:lsdException w:name="Medium Shading 1 Accent 5" w:uiPriority="63"/>
-    <w:lsdException w:name="Medium Shading 2 Accent 5" w:uiPriority="64"/>
-    <w:lsdException w:name="Medium List 1 Accent 5" w:uiPriority="65"/>
-    <w:lsdException w:name="Medium List 2 Accent 5" w:uiPriority="66"/>
-    <w:lsdException w:name="Medium Grid 1 Accent 5" w:uiPriority="67"/>
-    <w:lsdException w:name="Medium Grid 2 Accent 5" w:uiPriority="68"/>
-    <w:lsdException w:name="Medium Grid 3 Accent 5" w:uiPriority="69"/>
-    <w:lsdException w:name="Dark List Accent 5" w:uiPriority="70"/>
-    <w:lsdException w:name="Colorful Shading Accent 5" w:uiPriority="71"/>
-    <w:lsdException w:name="Colorful List Accent 5" w:uiPriority="72"/>
-    <w:lsdException w:name="Colorful Grid Accent 5" w:uiPriority="73"/>
-    <w:lsdException w:name="Light Shading Accent 6" w:uiPriority="60"/>
-    <w:lsdException w:name="Light List Accent 6" w:uiPriority="61"/>
-    <w:lsdException w:name="Light Grid Accent 6" w:uiPriority="62"/>
-    <w:lsdException w:name="Medium Shading 1 Accent 6" w:uiPriority="63"/>
-    <w:lsdException w:name="Medium Shading 2 Accent 6" w:uiPriority="64"/>
-    <w:lsdException w:name="Medium List 1 Accent 6" w:uiPriority="65"/>
-    <w:lsdException w:name="Medium List 2 Accent 6" w:uiPriority="66"/>
-    <w:lsdException w:name="Medium Grid 1 Accent 6" w:uiPriority="67"/>
-    <w:lsdException w:name="Medium Grid 2 Accent 6" w:uiPriority="68"/>
-    <w:lsdException w:name="Medium Grid 3 Accent 6" w:uiPriority="69"/>
-    <w:lsdException w:name="Dark List Accent 6" w:uiPriority="70"/>
-    <w:lsdException w:name="Colorful Shading Accent 6" w:uiPriority="71"/>
-    <w:lsdException w:name="Colorful List Accent 6" w:uiPriority="72"/>
-    <w:lsdException w:name="Colorful Grid Accent 6" w:uiPriority="73"/>
-    <w:lsdException w:name="Subtle Emphasis" w:uiPriority="19" w:qFormat="1"/>
-    <w:lsdException w:name="Intense Emphasis" w:uiPriority="21" w:qFormat="1"/>
-    <w:lsdException w:name="Subtle Reference" w:uiPriority="31" w:qFormat="1"/>
-    <w:lsdException w:name="Intense Reference" w:uiPriority="32" w:qFormat="1"/>
-    <w:lsdException w:name="Book Title" w:uiPriority="33" w:qFormat="1"/>
-    <w:lsdException w:name="Bibliography" w:semiHidden="1" w:uiPriority="37" w:unhideWhenUsed="1"/>
-    <w:lsdException w:name="TOC Heading" w:semiHidden="1" w:uiPriority="39" w:unhideWhenUsed="1" w:qFormat="1"/>
-    <w:lsdException w:name="Plain Table 1" w:uiPriority="41"/>
-    <w:lsdException w:name="Plain Table 2" w:uiPriority="42"/>
-    <w:lsdException w:name="Plain Table 3" w:uiPriority="43"/>
-    <w:lsdException w:name="Plain Table 4" w:uiPriority="44"/>
-    <w:lsdException w:name="Plain Table 5" w:uiPriority="45"/>
-    <w:lsdException w:name="Grid Table Light" w:uiPriority="40"/>
-    <w:lsdException w:name="Grid Table 1 Light" w:uiPriority="46"/>
-    <w:lsdException w:name="Grid Table 2" w:uiPriority="47"/>
-    <w:lsdException w:name="Grid Table 3" w:uiPriority="48"/>
-    <w:lsdException w:name="Grid Table 4" w:uiPriority="49"/>
-    <w:lsdException w:name="Grid Table 5 Dark" w:uiPriority="50"/>
-    <w:lsdException w:name="Grid Table 6 Colorful" w:uiPriority="51"/>
-    <w:lsdException w:name="Grid Table 7 Colorful" w:uiPriority="52"/>
-    <w:lsdException w:name="Grid Table 1 Light Accent 1" w:uiPriority="46"/>
-    <w:lsdException w:name="Grid Table 2 Accent 1" w:uiPriority="47"/>
-    <w:lsdException w:name="Grid Table 3 Accent 1" w:uiPriority="48"/>
-    <w:lsdException w:name="Grid Table 4 Accent 1" w:uiPriority="49"/>
-    <w:lsdException w:name="Grid Table 5 Dark Accent 1" w:uiPriority="50"/>
-    <w:lsdException w:name="Grid Table 6 Colorful Accent 1" w:uiPriority="51"/>
-    <w:lsdException w:name="Grid Table 7 Colorful Accent 1" w:uiPriority="52"/>
-    <w:lsdException w:name="Grid Table 1 Light Accent 2" w:uiPriority="46"/>
-    <w:lsdException w:name="Grid Table 2 Accent 2" w:uiPriority="47"/>
-    <w:lsdException w:name="Grid Table 3 Accent 2" w:uiPriority="48"/>
-    <w:lsdException w:name="Grid Table 4 Accent 2" w:uiPriority="49"/>
-    <w:lsdException w:name="Grid Table 5 Dark Accent 2" w:uiPriority="50"/>
-    <w:lsdException w:name="Grid Table 6 Colorful Accent 2" w:uiPriority="51"/>
-    <w:lsdException w:name="Grid Table 7 Colorful Accent 2" w:uiPriority="52"/>
-    <w:lsdException w:name="Grid Table 1 Light Accent 3" w:uiPriority="46"/>
-    <w:lsdException w:name="Grid Table 2 Accent 3" w:uiPriority="47"/>
-    <w:lsdException w:name="Grid Table 3 Accent 3" w:uiPriority="48"/>
-    <w:lsdException w:name="Grid Table 4 Accent 3" w:uiPriority="49"/>
-    <w:lsdException w:name="Grid Table 5 Dark Accent 3" w:uiPriority="50"/>
-    <w:lsdException w:name="Grid Table 6 Colorful Accent 3" w:uiPriority="51"/>
-    <w:lsdException w:name="Grid Table 7 Colorful Accent 3" w:uiPriority="52"/>
-    <w:lsdException w:name="Grid Table 1 Light Accent 4" w:uiPriority="46"/>
-    <w:lsdException w:name="Grid Table 2 Accent 4" w:uiPriority="47"/>
-    <w:lsdException w:name="Grid Table 3 Accent 4" w:uiPriority="48"/>
-    <w:lsdException w:name="Grid Table 4 Accent 4" w:uiPriority="49"/>
-    <w:lsdException w:name="Grid Table 5 Dark Accent 4" w:uiPriority="50"/>
-    <w:lsdException w:name="Grid Table 6 Colorful Accent 4" w:uiPriority="51"/>
-    <w:lsdException w:name="Grid Table 7 Colorful Accent 4" w:uiPriority="52"/>
-    <w:lsdException w:name="Grid Table 1 Light Accent 5" w:uiPriority="46"/>
-    <w:lsdException w:name="Grid Table 2 Accent 5" w:uiPriority="47"/>
-    <w:lsdException w:name="Grid Table 3 Accent 5" w:uiPriority="48"/>
-    <w:lsdException w:name="Grid Table 4 Accent 5" w:uiPriority="49"/>
-    <w:lsdException w:name="Grid Table 5 Dark Accent 5" w:uiPriority="50"/>
-    <w:lsdException w:name="Grid Table 6 Colorful Accent 5" w:uiPriority="51"/>
-    <w:lsdException w:name="Grid Table 7 Colorful Accent 5" w:uiPriority="52"/>
-    <w:lsdException w:name="Grid Table 1 Light Accent 6" w:uiPriority="46"/>
-    <w:lsdException w:name="Grid Table 2 Accent 6" w:uiPriority="47"/>
-    <w:lsdException w:name="Grid Table 3 Accent 6" w:uiPriority="48"/>
-    <w:lsdException w:name="Grid Table 4 Accent 6" w:uiPriority="49"/>
-    <w:lsdException w:name="Grid Table 5 Dark Accent 6" w:uiPriority="50"/>
-    <w:lsdException w:name="Grid Table 6 Colorful Accent 6" w:uiPriority="51"/>
-    <w:lsdException w:name="Grid Table 7 Colorful Accent 6" w:uiPriority="52"/>
-    <w:lsdException w:name="List Table 1 Light" w:uiPriority="46"/>
-    <w:lsdException w:name="List Table 2" w:uiPriority="47"/>
-    <w:lsdException w:name="List Table 3" w:uiPriority="48"/>
-    <w:lsdException w:name="List Table 4" w:uiPriority="49"/>
-    <w:lsdException w:name="List Table 5 Dark" w:uiPriority="50"/>
-    <w:lsdException w:name="List Table 6 Colorful" w:uiPriority="51"/>
-    <w:lsdException w:name="List Table 7 Colorful" w:uiPriority="52"/>
-    <w:lsdException w:name="List Table 1 Light Accent 1" w:uiPriority="46"/>
-    <w:lsdException w:name="List Table 2 Accent 1" w:uiPriority="47"/>
-    <w:lsdException w:name="List Table 3 Accent 1" w:uiPriority="48"/>
-    <w:lsdException w:name="List Table 4 Accent 1" w:uiPriority="49"/>
-    <w:lsdException w:name="List Table 5 Dark Accent 1" w:uiPriority="50"/>
-    <w:lsdException w:name="List Table 6 Colorful Accent 1" w:uiPriority="51"/>
-    <w:lsdException w:name="List Table 7 Colorful Accent 1" w:uiPriority="52"/>
-    <w:lsdException w:name="List Table 1 Light Accent 2" w:uiPriority="46"/>
-    <w:lsdException w:name="List Table 2 Accent 2" w:uiPriority="47"/>
-    <w:lsdException w:name="List Table 3 Accent 2" w:uiPriority="48"/>
-    <w:lsdException w:name="List Table 4 Accent 2" w:uiPriority="49"/>
-    <w:lsdException w:name="List Table 5 Dark Accent 2" w:uiPriority="50"/>
-    <w:lsdException w:name="List Table 6 Colorful Accent 2" w:uiPriority="51"/>
-    <w:lsdException w:name="List Table 7 Colorful Accent 2" w:uiPriority="52"/>
-    <w:lsdException w:name="List Table 1 Light Accent 3" w:uiPriority="46"/>
-    <w:lsdException w:name="List Table 2 Accent 3" w:uiPriority="47"/>
-    <w:lsdException w:name="List Table 3 Accent 3" w:uiPriority="48"/>
-    <w:lsdException w:name="List Table 4 Accent 3" w:uiPriority="49"/>
-    <w:lsdException w:name="List Table 5 Dark Accent 3" w:uiPriority="50"/>
-    <w:lsdException w:name="List Table 6 Colorful Accent 3" w:uiPriority="51"/>
-    <w:lsdException w:name="List Table 7 Colorful Accent 3" w:uiPriority="52"/>
-    <w:lsdException w:name="List Table 1 Light Accent 4" w:uiPriority="46"/>
-    <w:lsdException w:name="List Table 2 Accent 4" w:uiPriority="47"/>
-    <w:lsdException w:name="List Table 3 Accent 4" w:uiPriority="48"/>
-    <w:lsdException w:name="List Table 4 Accent 4" w:uiPriority="49"/>
-    <w:lsdException w:name="List Table 5 Dark Accent 4" w:uiPriority="50"/>
-    <w:lsdException w:name="List Table 6 Colorful Accent 4" w:uiPriority="51"/>
-    <w:lsdException w:name="List Table 7 Colorful Accent 4" w:uiPriority="52"/>
-    <w:lsdException w:name="List Table 1 Light Accent 5" w:uiPriority="46"/>
-    <w:lsdException w:name="List Table 2 Accent 5" w:uiPriority="47"/>
-    <w:lsdException w:name="List Table 3 Accent 5" w:uiPriority="48"/>
-    <w:lsdException w:name="List Table 4 Accent 5" w:uiPriority="49"/>
-    <w:lsdException w:name="List Table 5 Dark Accent 5" w:uiPriority="50"/>
-    <w:lsdException w:name="List Table 6 Colorful Accent 5" w:uiPriority="51"/>
-    <w:lsdException w:name="List Table 7 Colorful Accent 5" w:uiPriority="52"/>
-    <w:lsdException w:name="List Table 1 Light Accent 6" w:uiPriority="46"/>
-    <w:lsdException w:name="List Table 2 Accent 6" w:uiPriority="47"/>
-    <w:lsdException w:name="List Table 3 Accent 6" w:uiPriority="48"/>
-    <w:lsdException w:name="List Table 4 Accent 6" w:uiPriority="49"/>
-    <w:lsdException w:name="List Table 5 Dark Accent 6" w:uiPriority="50"/>
-    <w:lsdException w:name="List Table 6 Colorful Accent 6" w:uiPriority="51"/>
-    <w:lsdException w:name="List Table 7 Colorful Accent 6" w:uiPriority="52"/>
-    <w:lsdException w:name="Mention" w:semiHidden="1" w:unhideWhenUsed="1"/>
-    <w:lsdException w:name="Smart Hyperlink" w:semiHidden="1" w:unhideWhenUsed="1"/>
-    <w:lsdException w:name="Hashtag" w:semiHidden="1" w:unhideWhenUsed="1"/>
-    <w:lsdException w:name="Unresolved Mention" w:semiHidden="1" w:unhideWhenUsed="1"/>
-    <w:lsdException w:name="Smart Link" w:semiHidden="1" w:unhideWhenUsed="1"/>
+  <w:latentStyles w:defLockedState="0" w:defUIPriority="99" w:defSemiHidden="1" w:defUnhideWhenUsed="1" w:defQFormat="0" w:count="267">
+    <w:lsdException w:name="Normal" w:semiHidden="0" w:uiPriority="0" w:unhideWhenUsed="0" w:qFormat="1"/>
+    <w:lsdException w:name="heading 1" w:semiHidden="0" w:uiPriority="9" w:unhideWhenUsed="0" w:qFormat="1"/>
+    <w:lsdException w:name="heading 2" w:uiPriority="9" w:qFormat="1"/>
+    <w:lsdException w:name="heading 3" w:uiPriority="9" w:qFormat="1"/>
+    <w:lsdException w:name="heading 4" w:uiPriority="9" w:qFormat="1"/>
+    <w:lsdException w:name="heading 5" w:uiPriority="9" w:qFormat="1"/>
+    <w:lsdException w:name="heading 6" w:uiPriority="9" w:qFormat="1"/>
+    <w:lsdException w:name="heading 7" w:uiPriority="9" w:qFormat="1"/>
+    <w:lsdException w:name="heading 8" w:uiPriority="9" w:qFormat="1"/>
+    <w:lsdException w:name="heading 9" w:uiPriority="9" w:qFormat="1"/>
+    <w:lsdException w:name="toc 1" w:uiPriority="39"/>
+    <w:lsdException w:name="toc 2" w:uiPriority="39"/>
+    <w:lsdException w:name="toc 3" w:uiPriority="39"/>
+    <w:lsdException w:name="toc 4" w:uiPriority="39"/>
+    <w:lsdException w:name="toc 5" w:uiPriority="39"/>
+    <w:lsdException w:name="toc 6" w:uiPriority="39"/>
+    <w:lsdException w:name="toc 7" w:uiPriority="39"/>
+    <w:lsdException w:name="toc 8" w:uiPriority="39"/>
+    <w:lsdException w:name="toc 9" w:uiPriority="39"/>
+    <w:lsdException w:name="caption" w:uiPriority="35" w:qFormat="1"/>
+    <w:lsdException w:name="Title" w:semiHidden="0" w:uiPriority="10" w:unhideWhenUsed="0" w:qFormat="1"/>
+    <w:lsdException w:name="Default Paragraph Font" w:uiPriority="1"/>
+    <w:lsdException w:name="Subtitle" w:semiHidden="0" w:uiPriority="11" w:unhideWhenUsed="0" w:qFormat="1"/>
+    <w:lsdException w:name="Strong" w:semiHidden="0" w:uiPriority="22" w:unhideWhenUsed="0" w:qFormat="1"/>
+    <w:lsdException w:name="Emphasis" w:semiHidden="0" w:uiPriority="20" w:unhideWhenUsed="0" w:qFormat="1"/>
+    <w:lsdException w:name="Table Grid" w:semiHidden="0" w:uiPriority="59" w:unhideWhenUsed="0"/>
+    <w:lsdException w:name="Placeholder Text" w:unhideWhenUsed="0"/>
+    <w:lsdException w:name="No Spacing" w:semiHidden="0" w:uiPriority="1" w:unhideWhenUsed="0" w:qFormat="1"/>
+    <w:lsdException w:name="Light Shading" w:semiHidden="0" w:uiPriority="60" w:unhideWhenUsed="0"/>
+    <w:lsdException w:name="Light List" w:semiHidden="0" w:uiPriority="61" w:unhideWhenUsed="0"/>
+    <w:lsdException w:name="Light Grid" w:semiHidden="0" w:uiPriority="62" w:unhideWhenUsed="0"/>
+    <w:lsdException w:name="Medium Shading 1" w:semiHidden="0" w:uiPriority="63" w:unhideWhenUsed="0"/>
+    <w:lsdException w:name="Medium Shading 2" w:semiHidden="0" w:uiPriority="64" w:unhideWhenUsed="0"/>
+    <w:lsdException w:name="Medium List 1" w:semiHidden="0" w:uiPriority="65" w:unhideWhenUsed="0"/>
+    <w:lsdException w:name="Medium List 2" w:semiHidden="0" w:uiPriority="66" w:unhideWhenUsed="0"/>
+    <w:lsdException w:name="Medium Grid 1" w:semiHidden="0" w:uiPriority="67" w:unhideWhenUsed="0"/>
+    <w:lsdException w:name="Medium Grid 2" w:semiHidden="0" w:uiPriority="68" w:unhideWhenUsed="0"/>
+    <w:lsdException w:name="Medium Grid 3" w:semiHidden="0" w:uiPriority="69" w:unhideWhenUsed="0"/>
+    <w:lsdException w:name="Dark List" w:semiHidden="0" w:uiPriority="70" w:unhideWhenUsed="0"/>
+    <w:lsdException w:name="Colorful Shading" w:semiHidden="0" w:uiPriority="71" w:unhideWhenUsed="0"/>
+    <w:lsdException w:name="Colorful List" w:semiHidden="0" w:uiPriority="72" w:unhideWhenUsed="0"/>
+    <w:lsdException w:name="Colorful Grid" w:semiHidden="0" w:uiPriority="73" w:unhideWhenUsed="0"/>
+    <w:lsdException w:name="Light Shading Accent 1" w:semiHidden="0" w:uiPriority="60" w:unhideWhenUsed="0"/>
+    <w:lsdException w:name="Light List Accent 1" w:semiHidden="0" w:uiPriority="61" w:unhideWhenUsed="0"/>
+    <w:lsdException w:name="Light Grid Accent 1" w:semiHidden="0" w:uiPriority="62" w:unhideWhenUsed="0"/>
+    <w:lsdException w:name="Medium Shading 1 Accent 1" w:semiHidden="0" w:uiPriority="63" w:unhideWhenUsed="0"/>
+    <w:lsdException w:name="Medium Shading 2 Accent 1" w:semiHidden="0" w:uiPriority="64" w:unhideWhenUsed="0"/>
+    <w:lsdException w:name="Medium List 1 Accent 1" w:semiHidden="0" w:uiPriority="65" w:unhideWhenUsed="0"/>
+    <w:lsdException w:name="Revision" w:unhideWhenUsed="0"/>
+    <w:lsdException w:name="List Paragraph" w:semiHidden="0" w:uiPriority="34" w:unhideWhenUsed="0" w:qFormat="1"/>
+    <w:lsdException w:name="Quote" w:semiHidden="0" w:uiPriority="29" w:unhideWhenUsed="0" w:qFormat="1"/>
+    <w:lsdException w:name="Intense Quote" w:semiHidden="0" w:uiPriority="30" w:unhideWhenUsed="0" w:qFormat="1"/>
+    <w:lsdException w:name="Medium List 2 Accent 1" w:semiHidden="0" w:uiPriority="66" w:unhideWhenUsed="0"/>
+    <w:lsdException w:name="Medium Grid 1 Accent 1" w:semiHidden="0" w:uiPriority="67" w:unhideWhenUsed="0"/>
+    <w:lsdException w:name="Medium Grid 2 Accent 1" w:semiHidden="0" w:uiPriority="68" w:unhideWhenUsed="0"/>
+    <w:lsdException w:name="Medium Grid 3 Accent 1" w:semiHidden="0" w:uiPriority="69" w:unhideWhenUsed="0"/>
+    <w:lsdException w:name="Dark List Accent 1" w:semiHidden="0" w:uiPriority="70" w:unhideWhenUsed="0"/>
+    <w:lsdException w:name="Colorful Shading Accent 1" w:semiHidden="0" w:uiPriority="71" w:unhideWhenUsed="0"/>
+    <w:lsdException w:name="Colorful List Accent 1" w:semiHidden="0" w:uiPriority="72" w:unhideWhenUsed="0"/>
+    <w:lsdException w:name="Colorful Grid Accent 1" w:semiHidden="0" w:uiPriority="73" w:unhideWhenUsed="0"/>
+    <w:lsdException w:name="Light Shading Accent 2" w:semiHidden="0" w:uiPriority="60" w:unhideWhenUsed="0"/>
+    <w:lsdException w:name="Light List Accent 2" w:semiHidden="0" w:uiPriority="61" w:unhideWhenUsed="0"/>
+    <w:lsdException w:name="Light Grid Accent 2" w:semiHidden="0" w:uiPriority="62" w:unhideWhenUsed="0"/>
+    <w:lsdException w:name="Medium Shading 1 Accent 2" w:semiHidden="0" w:uiPriority="63" w:unhideWhenUsed="0"/>
+    <w:lsdException w:name="Medium Shading 2 Accent 2" w:semiHidden="0" w:uiPriority="64" w:unhideWhenUsed="0"/>
+    <w:lsdException w:name="Medium List 1 Accent 2" w:semiHidden="0" w:uiPriority="65" w:unhideWhenUsed="0"/>
+    <w:lsdException w:name="Medium List 2 Accent 2" w:semiHidden="0" w:uiPriority="66" w:unhideWhenUsed="0"/>
+    <w:lsdException w:name="Medium Grid 1 Accent 2" w:semiHidden="0" w:uiPriority="67" w:unhideWhenUsed="0"/>
+    <w:lsdException w:name="Medium Grid 2 Accent 2" w:semiHidden="0" w:uiPriority="68" w:unhideWhenUsed="0"/>
+    <w:lsdException w:name="Medium Grid 3 Accent 2" w:semiHidden="0" w:uiPriority="69" w:unhideWhenUsed="0"/>
+    <w:lsdException w:name="Dark List Accent 2" w:semiHidden="0" w:uiPriority="70" w:unhideWhenUsed="0"/>
+    <w:lsdException w:name="Colorful Shading Accent 2" w:semiHidden="0" w:uiPriority="71" w:unhideWhenUsed="0"/>
+    <w:lsdException w:name="Colorful List Accent 2" w:semiHidden="0" w:uiPriority="72" w:unhideWhenUsed="0"/>
+    <w:lsdException w:name="Colorful Grid Accent 2" w:semiHidden="0" w:uiPriority="73" w:unhideWhenUsed="0"/>
+    <w:lsdException w:name="Light Shading Accent 3" w:semiHidden="0" w:uiPriority="60" w:unhideWhenUsed="0"/>
+    <w:lsdException w:name="Light List Accent 3" w:semiHidden="0" w:uiPriority="61" w:unhideWhenUsed="0"/>
+    <w:lsdException w:name="Light Grid Accent 3" w:semiHidden="0" w:uiPriority="62" w:unhideWhenUsed="0"/>
+    <w:lsdException w:name="Medium Shading 1 Accent 3" w:semiHidden="0" w:uiPriority="63" w:unhideWhenUsed="0"/>
+    <w:lsdException w:name="Medium Shading 2 Accent 3" w:semiHidden="0" w:uiPriority="64" w:unhideWhenUsed="0"/>
+    <w:lsdException w:name="Medium List 1 Accent 3" w:semiHidden="0" w:uiPriority="65" w:unhideWhenUsed="0"/>
+    <w:lsdException w:name="Medium List 2 Accent 3" w:semiHidden="0" w:uiPriority="66" w:unhideWhenUsed="0"/>
+    <w:lsdException w:name="Medium Grid 1 Accent 3" w:semiHidden="0" w:uiPriority="67" w:unhideWhenUsed="0"/>
+    <w:lsdException w:name="Medium Grid 2 Accent 3" w:semiHidden="0" w:uiPriority="68" w:unhideWhenUsed="0"/>
+    <w:lsdException w:name="Medium Grid 3 Accent 3" w:semiHidden="0" w:uiPriority="69" w:unhideWhenUsed="0"/>
+    <w:lsdException w:name="Dark List Accent 3" w:semiHidden="0" w:uiPriority="70" w:unhideWhenUsed="0"/>
+    <w:lsdException w:name="Colorful Shading Accent 3" w:semiHidden="0" w:uiPriority="71" w:unhideWhenUsed="0"/>
+    <w:lsdException w:name="Colorful List Accent 3" w:semiHidden="0" w:uiPriority="72" w:unhideWhenUsed="0"/>
+    <w:lsdException w:name="Colorful Grid Accent 3" w:semiHidden="0" w:uiPriority="73" w:unhideWhenUsed="0"/>
+    <w:lsdException w:name="Light Shading Accent 4" w:semiHidden="0" w:uiPriority="60" w:unhideWhenUsed="0"/>
+    <w:lsdException w:name="Light List Accent 4" w:semiHidden="0" w:uiPriority="61" w:unhideWhenUsed="0"/>
+    <w:lsdException w:name="Light Grid Accent 4" w:semiHidden="0" w:uiPriority="62" w:unhideWhenUsed="0"/>
+    <w:lsdException w:name="Medium Shading 1 Accent 4" w:semiHidden="0" w:uiPriority="63" w:unhideWhenUsed="0"/>
+    <w:lsdException w:name="Medium Shading 2 Accent 4" w:semiHidden="0" w:uiPriority="64" w:unhideWhenUsed="0"/>
+    <w:lsdException w:name="Medium List 1 Accent 4" w:semiHidden="0" w:uiPriority="65" w:unhideWhenUsed="0"/>
+    <w:lsdException w:name="Medium List 2 Accent 4" w:semiHidden="0" w:uiPriority="66" w:unhideWhenUsed="0"/>
+    <w:lsdException w:name="Medium Grid 1 Accent 4" w:semiHidden="0" w:uiPriority="67" w:unhideWhenUsed="0"/>
+    <w:lsdException w:name="Medium Grid 2 Accent 4" w:semiHidden="0" w:uiPriority="68" w:unhideWhenUsed="0"/>
+    <w:lsdException w:name="Medium Grid 3 Accent 4" w:semiHidden="0" w:uiPriority="69" w:unhideWhenUsed="0"/>
+    <w:lsdException w:name="Dark List Accent 4" w:semiHidden="0" w:uiPriority="70" w:unhideWhenUsed="0"/>
+    <w:lsdException w:name="Colorful Shading Accent 4" w:semiHidden="0" w:uiPriority="71" w:unhideWhenUsed="0"/>
+    <w:lsdException w:name="Colorful List Accent 4" w:semiHidden="0" w:uiPriority="72" w:unhideWhenUsed="0"/>
+    <w:lsdException w:name="Colorful Grid Accent 4" w:semiHidden="0" w:uiPriority="73" w:unhideWhenUsed="0"/>
+    <w:lsdException w:name="Light Shading Accent 5" w:semiHidden="0" w:uiPriority="60" w:unhideWhenUsed="0"/>
+    <w:lsdException w:name="Light List Accent 5" w:semiHidden="0" w:uiPriority="61" w:unhideWhenUsed="0"/>
+    <w:lsdException w:name="Light Grid Accent 5" w:semiHidden="0" w:uiPriority="62" w:unhideWhenUsed="0"/>
+    <w:lsdException w:name="Medium Shading 1 Accent 5" w:semiHidden="0" w:uiPriority="63" w:unhideWhenUsed="0"/>
+    <w:lsdException w:name="Medium Shading 2 Accent 5" w:semiHidden="0" w:uiPriority="64" w:unhideWhenUsed="0"/>
+    <w:lsdException w:name="Medium List 1 Accent 5" w:semiHidden="0" w:uiPriority="65" w:unhideWhenUsed="0"/>
+    <w:lsdException w:name="Medium List 2 Accent 5" w:semiHidden="0" w:uiPriority="66" w:unhideWhenUsed="0"/>
+    <w:lsdException w:name="Medium Grid 1 Accent 5" w:semiHidden="0" w:uiPriority="67" w:unhideWhenUsed="0"/>
+    <w:lsdException w:name="Medium Grid 2 Accent 5" w:semiHidden="0" w:uiPriority="68" w:unhideWhenUsed="0"/>
+    <w:lsdException w:name="Medium Grid 3 Accent 5" w:semiHidden="0" w:uiPriority="69" w:unhideWhenUsed="0"/>
+    <w:lsdException w:name="Dark List Accent 5" w:semiHidden="0" w:uiPriority="70" w:unhideWhenUsed="0"/>
+    <w:lsdException w:name="Colorful Shading Accent 5" w:semiHidden="0" w:uiPriority="71" w:unhideWhenUsed="0"/>
+    <w:lsdException w:name="Colorful List Accent 5" w:semiHidden="0" w:uiPriority="72" w:unhideWhenUsed="0"/>
+    <w:lsdException w:name="Colorful Grid Accent 5" w:semiHidden="0" w:uiPriority="73" w:unhideWhenUsed="0"/>
+    <w:lsdException w:name="Light Shading Accent 6" w:semiHidden="0" w:uiPriority="60" w:unhideWhenUsed="0"/>
+    <w:lsdException w:name="Light List Accent 6" w:semiHidden="0" w:uiPriority="61" w:unhideWhenUsed="0"/>
+    <w:lsdException w:name="Light Grid Accent 6" w:semiHidden="0" w:uiPriority="62" w:unhideWhenUsed="0"/>
+    <w:lsdException w:name="Medium Shading 1 Accent 6" w:semiHidden="0" w:uiPriority="63" w:unhideWhenUsed="0"/>
+    <w:lsdException w:name="Medium Shading 2 Accent 6" w:semiHidden="0" w:uiPriority="64" w:unhideWhenUsed="0"/>
+    <w:lsdException w:name="Medium List 1 Accent 6" w:semiHidden="0" w:uiPriority="65" w:unhideWhenUsed="0"/>
+    <w:lsdException w:name="Medium List 2 Accent 6" w:semiHidden="0" w:uiPriority="66" w:unhideWhenUsed="0"/>
+    <w:lsdException w:name="Medium Grid 1 Accent 6" w:semiHidden="0" w:uiPriority="67" w:unhideWhenUsed="0"/>
+    <w:lsdException w:name="Medium Grid 2 Accent 6" w:semiHidden="0" w:uiPriority="68" w:unhideWhenUsed="0"/>
+    <w:lsdException w:name="Medium Grid 3 Accent 6" w:semiHidden="0" w:uiPriority="69" w:unhideWhenUsed="0"/>
+    <w:lsdException w:name="Dark List Accent 6" w:semiHidden="0" w:uiPriority="70" w:unhideWhenUsed="0"/>
+    <w:lsdException w:name="Colorful Shading Accent 6" w:semiHidden="0" w:uiPriority="71" w:unhideWhenUsed="0"/>
+    <w:lsdException w:name="Colorful List Accent 6" w:semiHidden="0" w:uiPriority="72" w:unhideWhenUsed="0"/>
+    <w:lsdException w:name="Colorful Grid Accent 6" w:semiHidden="0" w:uiPriority="73" w:unhideWhenUsed="0"/>
+    <w:lsdException w:name="Subtle Emphasis" w:semiHidden="0" w:uiPriority="19" w:unhideWhenUsed="0" w:qFormat="1"/>
+    <w:lsdException w:name="Intense Emphasis" w:semiHidden="0" w:uiPriority="21" w:unhideWhenUsed="0" w:qFormat="1"/>
+    <w:lsdException w:name="Subtle Reference" w:semiHidden="0" w:uiPriority="31" w:unhideWhenUsed="0" w:qFormat="1"/>
+    <w:lsdException w:name="Intense Reference" w:semiHidden="0" w:uiPriority="32" w:unhideWhenUsed="0" w:qFormat="1"/>
+    <w:lsdException w:name="Book Title" w:semiHidden="0" w:uiPriority="33" w:unhideWhenUsed="0" w:qFormat="1"/>
+    <w:lsdException w:name="Bibliography" w:uiPriority="37"/>
+    <w:lsdException w:name="TOC Heading" w:uiPriority="39" w:qFormat="1"/>
   </w:latentStyles>
   <w:style w:type="paragraph" w:default="1" w:styleId="Normal">
     <w:name w:val="Normal"/>
     <w:qFormat/>
-    <w:rsid w:val="009E41AE"/>
+    <w:rsid w:val="0001327B"/>
   </w:style>
   <w:style w:type="paragraph" w:styleId="Heading1">
     <w:name w:val="heading 1"/>
@@ -15563,6 +16131,7 @@
       <w:spacing w:after="0" w:line="240" w:lineRule="auto"/>
     </w:pPr>
     <w:tblPr>
+      <w:tblInd w:w="0" w:type="dxa"/>
       <w:tblBorders>
         <w:top w:val="single" w:sz="4" w:space="0" w:color="auto"/>
         <w:left w:val="single" w:sz="4" w:space="0" w:color="auto"/>
@@ -15571,6 +16140,518 @@
         <w:insideH w:val="single" w:sz="4" w:space="0" w:color="auto"/>
         <w:insideV w:val="single" w:sz="4" w:space="0" w:color="auto"/>
       </w:tblBorders>
+      <w:tblCellMar>
+        <w:top w:w="0" w:type="dxa"/>
+        <w:left w:w="108" w:type="dxa"/>
+        <w:bottom w:w="0" w:type="dxa"/>
+        <w:right w:w="108" w:type="dxa"/>
+      </w:tblCellMar>
+    </w:tblPr>
+  </w:style>
+  <w:style w:type="character" w:customStyle="1" w:styleId="Heading1Char">
+    <w:name w:val="Heading 1 Char"/>
+    <w:basedOn w:val="DefaultParagraphFont"/>
+    <w:link w:val="Heading1"/>
+    <w:uiPriority w:val="9"/>
+    <w:rsid w:val="006F7CDE"/>
+    <w:rPr>
+      <w:rFonts w:asciiTheme="majorHAnsi" w:eastAsiaTheme="majorEastAsia" w:hAnsiTheme="majorHAnsi" w:cstheme="majorBidi"/>
+      <w:color w:val="2F5496" w:themeColor="accent1" w:themeShade="BF"/>
+      <w:sz w:val="32"/>
+      <w:szCs w:val="32"/>
+    </w:rPr>
+  </w:style>
+  <w:style w:type="paragraph" w:styleId="Title">
+    <w:name w:val="Title"/>
+    <w:basedOn w:val="Normal"/>
+    <w:next w:val="Normal"/>
+    <w:link w:val="TitleChar"/>
+    <w:uiPriority w:val="10"/>
+    <w:qFormat/>
+    <w:rsid w:val="006F7CDE"/>
+    <w:pPr>
+      <w:spacing w:after="0" w:line="240" w:lineRule="auto"/>
+      <w:contextualSpacing/>
+    </w:pPr>
+    <w:rPr>
+      <w:rFonts w:asciiTheme="majorHAnsi" w:eastAsiaTheme="majorEastAsia" w:hAnsiTheme="majorHAnsi" w:cstheme="majorBidi"/>
+      <w:spacing w:val="-10"/>
+      <w:kern w:val="28"/>
+      <w:sz w:val="56"/>
+      <w:szCs w:val="56"/>
+    </w:rPr>
+  </w:style>
+  <w:style w:type="character" w:customStyle="1" w:styleId="TitleChar">
+    <w:name w:val="Title Char"/>
+    <w:basedOn w:val="DefaultParagraphFont"/>
+    <w:link w:val="Title"/>
+    <w:uiPriority w:val="10"/>
+    <w:rsid w:val="006F7CDE"/>
+    <w:rPr>
+      <w:rFonts w:asciiTheme="majorHAnsi" w:eastAsiaTheme="majorEastAsia" w:hAnsiTheme="majorHAnsi" w:cstheme="majorBidi"/>
+      <w:spacing w:val="-10"/>
+      <w:kern w:val="28"/>
+      <w:sz w:val="56"/>
+      <w:szCs w:val="56"/>
+    </w:rPr>
+  </w:style>
+  <w:style w:type="paragraph" w:styleId="Subtitle">
+    <w:name w:val="Subtitle"/>
+    <w:basedOn w:val="Normal"/>
+    <w:next w:val="Normal"/>
+    <w:link w:val="SubtitleChar"/>
+    <w:uiPriority w:val="11"/>
+    <w:qFormat/>
+    <w:rsid w:val="004762D3"/>
+    <w:pPr>
+      <w:numPr>
+        <w:ilvl w:val="1"/>
+      </w:numPr>
+    </w:pPr>
+    <w:rPr>
+      <w:rFonts w:eastAsiaTheme="minorEastAsia"/>
+      <w:color w:val="5A5A5A" w:themeColor="text1" w:themeTint="A5"/>
+      <w:spacing w:val="15"/>
+    </w:rPr>
+  </w:style>
+  <w:style w:type="character" w:customStyle="1" w:styleId="SubtitleChar">
+    <w:name w:val="Subtitle Char"/>
+    <w:basedOn w:val="DefaultParagraphFont"/>
+    <w:link w:val="Subtitle"/>
+    <w:uiPriority w:val="11"/>
+    <w:rsid w:val="004762D3"/>
+    <w:rPr>
+      <w:rFonts w:eastAsiaTheme="minorEastAsia"/>
+      <w:color w:val="5A5A5A" w:themeColor="text1" w:themeTint="A5"/>
+      <w:spacing w:val="15"/>
+    </w:rPr>
+  </w:style>
+  <w:style w:type="paragraph" w:styleId="TOCHeading">
+    <w:name w:val="TOC Heading"/>
+    <w:basedOn w:val="Heading1"/>
+    <w:next w:val="Normal"/>
+    <w:uiPriority w:val="39"/>
+    <w:unhideWhenUsed/>
+    <w:qFormat/>
+    <w:rsid w:val="00D517DE"/>
+    <w:pPr>
+      <w:outlineLvl w:val="9"/>
+    </w:pPr>
+  </w:style>
+  <w:style w:type="paragraph" w:styleId="TOC1">
+    <w:name w:val="toc 1"/>
+    <w:basedOn w:val="Normal"/>
+    <w:next w:val="Normal"/>
+    <w:autoRedefine/>
+    <w:uiPriority w:val="39"/>
+    <w:unhideWhenUsed/>
+    <w:rsid w:val="00D517DE"/>
+    <w:pPr>
+      <w:spacing w:after="100"/>
+    </w:pPr>
+  </w:style>
+  <w:style w:type="character" w:styleId="Hyperlink">
+    <w:name w:val="Hyperlink"/>
+    <w:basedOn w:val="DefaultParagraphFont"/>
+    <w:uiPriority w:val="99"/>
+    <w:unhideWhenUsed/>
+    <w:rsid w:val="00D517DE"/>
+    <w:rPr>
+      <w:color w:val="0563C1" w:themeColor="hyperlink"/>
+      <w:u w:val="single"/>
+    </w:rPr>
+  </w:style>
+  <w:style w:type="paragraph" w:styleId="ListParagraph">
+    <w:name w:val="List Paragraph"/>
+    <w:basedOn w:val="Normal"/>
+    <w:uiPriority w:val="34"/>
+    <w:qFormat/>
+    <w:rsid w:val="0075705C"/>
+    <w:pPr>
+      <w:ind w:left="720"/>
+      <w:contextualSpacing/>
+    </w:pPr>
+  </w:style>
+  <w:style w:type="paragraph" w:styleId="BalloonText">
+    <w:name w:val="Balloon Text"/>
+    <w:basedOn w:val="Normal"/>
+    <w:link w:val="BalloonTextChar"/>
+    <w:uiPriority w:val="99"/>
+    <w:semiHidden/>
+    <w:unhideWhenUsed/>
+    <w:rsid w:val="00095636"/>
+    <w:pPr>
+      <w:spacing w:after="0" w:line="240" w:lineRule="auto"/>
+    </w:pPr>
+    <w:rPr>
+      <w:rFonts w:ascii="Tahoma" w:hAnsi="Tahoma" w:cs="Tahoma"/>
+      <w:sz w:val="16"/>
+      <w:szCs w:val="16"/>
+    </w:rPr>
+  </w:style>
+  <w:style w:type="character" w:customStyle="1" w:styleId="BalloonTextChar">
+    <w:name w:val="Balloon Text Char"/>
+    <w:basedOn w:val="DefaultParagraphFont"/>
+    <w:link w:val="BalloonText"/>
+    <w:uiPriority w:val="99"/>
+    <w:semiHidden/>
+    <w:rsid w:val="00095636"/>
+    <w:rPr>
+      <w:rFonts w:ascii="Tahoma" w:hAnsi="Tahoma" w:cs="Tahoma"/>
+      <w:sz w:val="16"/>
+      <w:szCs w:val="16"/>
+    </w:rPr>
+  </w:style>
+  <w:style w:type="paragraph" w:styleId="Header">
+    <w:name w:val="header"/>
+    <w:basedOn w:val="Normal"/>
+    <w:link w:val="HeaderChar"/>
+    <w:uiPriority w:val="99"/>
+    <w:unhideWhenUsed/>
+    <w:rsid w:val="00602B13"/>
+    <w:pPr>
+      <w:tabs>
+        <w:tab w:val="center" w:pos="4680"/>
+        <w:tab w:val="right" w:pos="9360"/>
+      </w:tabs>
+      <w:spacing w:after="0" w:line="240" w:lineRule="auto"/>
+    </w:pPr>
+  </w:style>
+  <w:style w:type="character" w:customStyle="1" w:styleId="HeaderChar">
+    <w:name w:val="Header Char"/>
+    <w:basedOn w:val="DefaultParagraphFont"/>
+    <w:link w:val="Header"/>
+    <w:uiPriority w:val="99"/>
+    <w:rsid w:val="00602B13"/>
+  </w:style>
+  <w:style w:type="paragraph" w:styleId="Footer">
+    <w:name w:val="footer"/>
+    <w:basedOn w:val="Normal"/>
+    <w:link w:val="FooterChar"/>
+    <w:uiPriority w:val="99"/>
+    <w:unhideWhenUsed/>
+    <w:rsid w:val="00602B13"/>
+    <w:pPr>
+      <w:tabs>
+        <w:tab w:val="center" w:pos="4680"/>
+        <w:tab w:val="right" w:pos="9360"/>
+      </w:tabs>
+      <w:spacing w:after="0" w:line="240" w:lineRule="auto"/>
+    </w:pPr>
+  </w:style>
+  <w:style w:type="character" w:customStyle="1" w:styleId="FooterChar">
+    <w:name w:val="Footer Char"/>
+    <w:basedOn w:val="DefaultParagraphFont"/>
+    <w:link w:val="Footer"/>
+    <w:uiPriority w:val="99"/>
+    <w:rsid w:val="00602B13"/>
+  </w:style>
+  <w:style w:type="character" w:customStyle="1" w:styleId="Heading2Char">
+    <w:name w:val="Heading 2 Char"/>
+    <w:basedOn w:val="DefaultParagraphFont"/>
+    <w:link w:val="Heading2"/>
+    <w:uiPriority w:val="9"/>
+    <w:rsid w:val="007E615E"/>
+    <w:rPr>
+      <w:rFonts w:asciiTheme="majorHAnsi" w:eastAsiaTheme="majorEastAsia" w:hAnsiTheme="majorHAnsi" w:cstheme="majorBidi"/>
+      <w:color w:val="2F5496" w:themeColor="accent1" w:themeShade="BF"/>
+      <w:sz w:val="26"/>
+      <w:szCs w:val="26"/>
+    </w:rPr>
+  </w:style>
+  <w:style w:type="paragraph" w:styleId="TOC2">
+    <w:name w:val="toc 2"/>
+    <w:basedOn w:val="Normal"/>
+    <w:next w:val="Normal"/>
+    <w:autoRedefine/>
+    <w:uiPriority w:val="39"/>
+    <w:unhideWhenUsed/>
+    <w:rsid w:val="00533F95"/>
+    <w:pPr>
+      <w:spacing w:after="100" w:line="276" w:lineRule="auto"/>
+      <w:ind w:left="220"/>
+    </w:pPr>
+    <w:rPr>
+      <w:lang w:val="en-GB"/>
+    </w:rPr>
+  </w:style>
+  <w:style w:type="paragraph" w:styleId="Caption">
+    <w:name w:val="caption"/>
+    <w:basedOn w:val="Normal"/>
+    <w:next w:val="Normal"/>
+    <w:uiPriority w:val="35"/>
+    <w:unhideWhenUsed/>
+    <w:qFormat/>
+    <w:rsid w:val="002813F6"/>
+    <w:pPr>
+      <w:spacing w:after="200" w:line="240" w:lineRule="auto"/>
+    </w:pPr>
+    <w:rPr>
+      <w:b/>
+      <w:bCs/>
+      <w:color w:val="4472C4" w:themeColor="accent1"/>
+      <w:sz w:val="18"/>
+      <w:szCs w:val="18"/>
+    </w:rPr>
+  </w:style>
+</w:styles>
+</file>
+
+<file path=word/stylesWithEffects.xml><?xml version="1.0" encoding="utf-8"?>
+<w:styles xmlns:wpc="http://schemas.microsoft.com/office/word/2010/wordprocessingCanvas" xmlns:mc="http://schemas.openxmlformats.org/markup-compatibility/2006" xmlns:o="urn:schemas-microsoft-com:office:office" xmlns:r="http://schemas.openxmlformats.org/officeDocument/2006/relationships" xmlns:m="http://schemas.openxmlformats.org/officeDocument/2006/math" xmlns:v="urn:schemas-microsoft-com:vml" xmlns:wp14="http://schemas.microsoft.com/office/word/2010/wordprocessingDrawing" xmlns:wp="http://schemas.openxmlformats.org/drawingml/2006/wordprocessingDrawing" xmlns:w10="urn:schemas-microsoft-com:office:word" xmlns:w="http://schemas.openxmlformats.org/wordprocessingml/2006/main" xmlns:w14="http://schemas.microsoft.com/office/word/2010/wordml" xmlns:wpg="http://schemas.microsoft.com/office/word/2010/wordprocessingGroup" xmlns:wpi="http://schemas.microsoft.com/office/word/2010/wordprocessingInk" xmlns:wne="http://schemas.microsoft.com/office/word/2006/wordml" xmlns:wps="http://schemas.microsoft.com/office/word/2010/wordprocessingShape" mc:Ignorable="w14 wp14">
+  <w:docDefaults>
+    <w:rPrDefault>
+      <w:rPr>
+        <w:rFonts w:asciiTheme="minorHAnsi" w:eastAsiaTheme="minorHAnsi" w:hAnsiTheme="minorHAnsi" w:cstheme="minorBidi"/>
+        <w:sz w:val="22"/>
+        <w:szCs w:val="22"/>
+        <w:lang w:val="en-US" w:eastAsia="en-US" w:bidi="ar-SA"/>
+      </w:rPr>
+    </w:rPrDefault>
+    <w:pPrDefault>
+      <w:pPr>
+        <w:spacing w:after="160" w:line="259" w:lineRule="auto"/>
+      </w:pPr>
+    </w:pPrDefault>
+  </w:docDefaults>
+  <w:latentStyles w:defLockedState="0" w:defUIPriority="99" w:defSemiHidden="1" w:defUnhideWhenUsed="1" w:defQFormat="0" w:count="267">
+    <w:lsdException w:name="Normal" w:semiHidden="0" w:uiPriority="0" w:unhideWhenUsed="0" w:qFormat="1"/>
+    <w:lsdException w:name="heading 1" w:semiHidden="0" w:uiPriority="9" w:unhideWhenUsed="0" w:qFormat="1"/>
+    <w:lsdException w:name="heading 2" w:uiPriority="9" w:qFormat="1"/>
+    <w:lsdException w:name="heading 3" w:uiPriority="9" w:qFormat="1"/>
+    <w:lsdException w:name="heading 4" w:uiPriority="9" w:qFormat="1"/>
+    <w:lsdException w:name="heading 5" w:uiPriority="9" w:qFormat="1"/>
+    <w:lsdException w:name="heading 6" w:uiPriority="9" w:qFormat="1"/>
+    <w:lsdException w:name="heading 7" w:uiPriority="9" w:qFormat="1"/>
+    <w:lsdException w:name="heading 8" w:uiPriority="9" w:qFormat="1"/>
+    <w:lsdException w:name="heading 9" w:uiPriority="9" w:qFormat="1"/>
+    <w:lsdException w:name="toc 1" w:uiPriority="39"/>
+    <w:lsdException w:name="toc 2" w:uiPriority="39"/>
+    <w:lsdException w:name="toc 3" w:uiPriority="39"/>
+    <w:lsdException w:name="toc 4" w:uiPriority="39"/>
+    <w:lsdException w:name="toc 5" w:uiPriority="39"/>
+    <w:lsdException w:name="toc 6" w:uiPriority="39"/>
+    <w:lsdException w:name="toc 7" w:uiPriority="39"/>
+    <w:lsdException w:name="toc 8" w:uiPriority="39"/>
+    <w:lsdException w:name="toc 9" w:uiPriority="39"/>
+    <w:lsdException w:name="caption" w:uiPriority="35" w:qFormat="1"/>
+    <w:lsdException w:name="Title" w:semiHidden="0" w:uiPriority="10" w:unhideWhenUsed="0" w:qFormat="1"/>
+    <w:lsdException w:name="Default Paragraph Font" w:uiPriority="1"/>
+    <w:lsdException w:name="Subtitle" w:semiHidden="0" w:uiPriority="11" w:unhideWhenUsed="0" w:qFormat="1"/>
+    <w:lsdException w:name="Strong" w:semiHidden="0" w:uiPriority="22" w:unhideWhenUsed="0" w:qFormat="1"/>
+    <w:lsdException w:name="Emphasis" w:semiHidden="0" w:uiPriority="20" w:unhideWhenUsed="0" w:qFormat="1"/>
+    <w:lsdException w:name="Table Grid" w:semiHidden="0" w:uiPriority="59" w:unhideWhenUsed="0"/>
+    <w:lsdException w:name="Placeholder Text" w:unhideWhenUsed="0"/>
+    <w:lsdException w:name="No Spacing" w:semiHidden="0" w:uiPriority="1" w:unhideWhenUsed="0" w:qFormat="1"/>
+    <w:lsdException w:name="Light Shading" w:semiHidden="0" w:uiPriority="60" w:unhideWhenUsed="0"/>
+    <w:lsdException w:name="Light List" w:semiHidden="0" w:uiPriority="61" w:unhideWhenUsed="0"/>
+    <w:lsdException w:name="Light Grid" w:semiHidden="0" w:uiPriority="62" w:unhideWhenUsed="0"/>
+    <w:lsdException w:name="Medium Shading 1" w:semiHidden="0" w:uiPriority="63" w:unhideWhenUsed="0"/>
+    <w:lsdException w:name="Medium Shading 2" w:semiHidden="0" w:uiPriority="64" w:unhideWhenUsed="0"/>
+    <w:lsdException w:name="Medium List 1" w:semiHidden="0" w:uiPriority="65" w:unhideWhenUsed="0"/>
+    <w:lsdException w:name="Medium List 2" w:semiHidden="0" w:uiPriority="66" w:unhideWhenUsed="0"/>
+    <w:lsdException w:name="Medium Grid 1" w:semiHidden="0" w:uiPriority="67" w:unhideWhenUsed="0"/>
+    <w:lsdException w:name="Medium Grid 2" w:semiHidden="0" w:uiPriority="68" w:unhideWhenUsed="0"/>
+    <w:lsdException w:name="Medium Grid 3" w:semiHidden="0" w:uiPriority="69" w:unhideWhenUsed="0"/>
+    <w:lsdException w:name="Dark List" w:semiHidden="0" w:uiPriority="70" w:unhideWhenUsed="0"/>
+    <w:lsdException w:name="Colorful Shading" w:semiHidden="0" w:uiPriority="71" w:unhideWhenUsed="0"/>
+    <w:lsdException w:name="Colorful List" w:semiHidden="0" w:uiPriority="72" w:unhideWhenUsed="0"/>
+    <w:lsdException w:name="Colorful Grid" w:semiHidden="0" w:uiPriority="73" w:unhideWhenUsed="0"/>
+    <w:lsdException w:name="Light Shading Accent 1" w:semiHidden="0" w:uiPriority="60" w:unhideWhenUsed="0"/>
+    <w:lsdException w:name="Light List Accent 1" w:semiHidden="0" w:uiPriority="61" w:unhideWhenUsed="0"/>
+    <w:lsdException w:name="Light Grid Accent 1" w:semiHidden="0" w:uiPriority="62" w:unhideWhenUsed="0"/>
+    <w:lsdException w:name="Medium Shading 1 Accent 1" w:semiHidden="0" w:uiPriority="63" w:unhideWhenUsed="0"/>
+    <w:lsdException w:name="Medium Shading 2 Accent 1" w:semiHidden="0" w:uiPriority="64" w:unhideWhenUsed="0"/>
+    <w:lsdException w:name="Medium List 1 Accent 1" w:semiHidden="0" w:uiPriority="65" w:unhideWhenUsed="0"/>
+    <w:lsdException w:name="Revision" w:unhideWhenUsed="0"/>
+    <w:lsdException w:name="List Paragraph" w:semiHidden="0" w:uiPriority="34" w:unhideWhenUsed="0" w:qFormat="1"/>
+    <w:lsdException w:name="Quote" w:semiHidden="0" w:uiPriority="29" w:unhideWhenUsed="0" w:qFormat="1"/>
+    <w:lsdException w:name="Intense Quote" w:semiHidden="0" w:uiPriority="30" w:unhideWhenUsed="0" w:qFormat="1"/>
+    <w:lsdException w:name="Medium List 2 Accent 1" w:semiHidden="0" w:uiPriority="66" w:unhideWhenUsed="0"/>
+    <w:lsdException w:name="Medium Grid 1 Accent 1" w:semiHidden="0" w:uiPriority="67" w:unhideWhenUsed="0"/>
+    <w:lsdException w:name="Medium Grid 2 Accent 1" w:semiHidden="0" w:uiPriority="68" w:unhideWhenUsed="0"/>
+    <w:lsdException w:name="Medium Grid 3 Accent 1" w:semiHidden="0" w:uiPriority="69" w:unhideWhenUsed="0"/>
+    <w:lsdException w:name="Dark List Accent 1" w:semiHidden="0" w:uiPriority="70" w:unhideWhenUsed="0"/>
+    <w:lsdException w:name="Colorful Shading Accent 1" w:semiHidden="0" w:uiPriority="71" w:unhideWhenUsed="0"/>
+    <w:lsdException w:name="Colorful List Accent 1" w:semiHidden="0" w:uiPriority="72" w:unhideWhenUsed="0"/>
+    <w:lsdException w:name="Colorful Grid Accent 1" w:semiHidden="0" w:uiPriority="73" w:unhideWhenUsed="0"/>
+    <w:lsdException w:name="Light Shading Accent 2" w:semiHidden="0" w:uiPriority="60" w:unhideWhenUsed="0"/>
+    <w:lsdException w:name="Light List Accent 2" w:semiHidden="0" w:uiPriority="61" w:unhideWhenUsed="0"/>
+    <w:lsdException w:name="Light Grid Accent 2" w:semiHidden="0" w:uiPriority="62" w:unhideWhenUsed="0"/>
+    <w:lsdException w:name="Medium Shading 1 Accent 2" w:semiHidden="0" w:uiPriority="63" w:unhideWhenUsed="0"/>
+    <w:lsdException w:name="Medium Shading 2 Accent 2" w:semiHidden="0" w:uiPriority="64" w:unhideWhenUsed="0"/>
+    <w:lsdException w:name="Medium List 1 Accent 2" w:semiHidden="0" w:uiPriority="65" w:unhideWhenUsed="0"/>
+    <w:lsdException w:name="Medium List 2 Accent 2" w:semiHidden="0" w:uiPriority="66" w:unhideWhenUsed="0"/>
+    <w:lsdException w:name="Medium Grid 1 Accent 2" w:semiHidden="0" w:uiPriority="67" w:unhideWhenUsed="0"/>
+    <w:lsdException w:name="Medium Grid 2 Accent 2" w:semiHidden="0" w:uiPriority="68" w:unhideWhenUsed="0"/>
+    <w:lsdException w:name="Medium Grid 3 Accent 2" w:semiHidden="0" w:uiPriority="69" w:unhideWhenUsed="0"/>
+    <w:lsdException w:name="Dark List Accent 2" w:semiHidden="0" w:uiPriority="70" w:unhideWhenUsed="0"/>
+    <w:lsdException w:name="Colorful Shading Accent 2" w:semiHidden="0" w:uiPriority="71" w:unhideWhenUsed="0"/>
+    <w:lsdException w:name="Colorful List Accent 2" w:semiHidden="0" w:uiPriority="72" w:unhideWhenUsed="0"/>
+    <w:lsdException w:name="Colorful Grid Accent 2" w:semiHidden="0" w:uiPriority="73" w:unhideWhenUsed="0"/>
+    <w:lsdException w:name="Light Shading Accent 3" w:semiHidden="0" w:uiPriority="60" w:unhideWhenUsed="0"/>
+    <w:lsdException w:name="Light List Accent 3" w:semiHidden="0" w:uiPriority="61" w:unhideWhenUsed="0"/>
+    <w:lsdException w:name="Light Grid Accent 3" w:semiHidden="0" w:uiPriority="62" w:unhideWhenUsed="0"/>
+    <w:lsdException w:name="Medium Shading 1 Accent 3" w:semiHidden="0" w:uiPriority="63" w:unhideWhenUsed="0"/>
+    <w:lsdException w:name="Medium Shading 2 Accent 3" w:semiHidden="0" w:uiPriority="64" w:unhideWhenUsed="0"/>
+    <w:lsdException w:name="Medium List 1 Accent 3" w:semiHidden="0" w:uiPriority="65" w:unhideWhenUsed="0"/>
+    <w:lsdException w:name="Medium List 2 Accent 3" w:semiHidden="0" w:uiPriority="66" w:unhideWhenUsed="0"/>
+    <w:lsdException w:name="Medium Grid 1 Accent 3" w:semiHidden="0" w:uiPriority="67" w:unhideWhenUsed="0"/>
+    <w:lsdException w:name="Medium Grid 2 Accent 3" w:semiHidden="0" w:uiPriority="68" w:unhideWhenUsed="0"/>
+    <w:lsdException w:name="Medium Grid 3 Accent 3" w:semiHidden="0" w:uiPriority="69" w:unhideWhenUsed="0"/>
+    <w:lsdException w:name="Dark List Accent 3" w:semiHidden="0" w:uiPriority="70" w:unhideWhenUsed="0"/>
+    <w:lsdException w:name="Colorful Shading Accent 3" w:semiHidden="0" w:uiPriority="71" w:unhideWhenUsed="0"/>
+    <w:lsdException w:name="Colorful List Accent 3" w:semiHidden="0" w:uiPriority="72" w:unhideWhenUsed="0"/>
+    <w:lsdException w:name="Colorful Grid Accent 3" w:semiHidden="0" w:uiPriority="73" w:unhideWhenUsed="0"/>
+    <w:lsdException w:name="Light Shading Accent 4" w:semiHidden="0" w:uiPriority="60" w:unhideWhenUsed="0"/>
+    <w:lsdException w:name="Light List Accent 4" w:semiHidden="0" w:uiPriority="61" w:unhideWhenUsed="0"/>
+    <w:lsdException w:name="Light Grid Accent 4" w:semiHidden="0" w:uiPriority="62" w:unhideWhenUsed="0"/>
+    <w:lsdException w:name="Medium Shading 1 Accent 4" w:semiHidden="0" w:uiPriority="63" w:unhideWhenUsed="0"/>
+    <w:lsdException w:name="Medium Shading 2 Accent 4" w:semiHidden="0" w:uiPriority="64" w:unhideWhenUsed="0"/>
+    <w:lsdException w:name="Medium List 1 Accent 4" w:semiHidden="0" w:uiPriority="65" w:unhideWhenUsed="0"/>
+    <w:lsdException w:name="Medium List 2 Accent 4" w:semiHidden="0" w:uiPriority="66" w:unhideWhenUsed="0"/>
+    <w:lsdException w:name="Medium Grid 1 Accent 4" w:semiHidden="0" w:uiPriority="67" w:unhideWhenUsed="0"/>
+    <w:lsdException w:name="Medium Grid 2 Accent 4" w:semiHidden="0" w:uiPriority="68" w:unhideWhenUsed="0"/>
+    <w:lsdException w:name="Medium Grid 3 Accent 4" w:semiHidden="0" w:uiPriority="69" w:unhideWhenUsed="0"/>
+    <w:lsdException w:name="Dark List Accent 4" w:semiHidden="0" w:uiPriority="70" w:unhideWhenUsed="0"/>
+    <w:lsdException w:name="Colorful Shading Accent 4" w:semiHidden="0" w:uiPriority="71" w:unhideWhenUsed="0"/>
+    <w:lsdException w:name="Colorful List Accent 4" w:semiHidden="0" w:uiPriority="72" w:unhideWhenUsed="0"/>
+    <w:lsdException w:name="Colorful Grid Accent 4" w:semiHidden="0" w:uiPriority="73" w:unhideWhenUsed="0"/>
+    <w:lsdException w:name="Light Shading Accent 5" w:semiHidden="0" w:uiPriority="60" w:unhideWhenUsed="0"/>
+    <w:lsdException w:name="Light List Accent 5" w:semiHidden="0" w:uiPriority="61" w:unhideWhenUsed="0"/>
+    <w:lsdException w:name="Light Grid Accent 5" w:semiHidden="0" w:uiPriority="62" w:unhideWhenUsed="0"/>
+    <w:lsdException w:name="Medium Shading 1 Accent 5" w:semiHidden="0" w:uiPriority="63" w:unhideWhenUsed="0"/>
+    <w:lsdException w:name="Medium Shading 2 Accent 5" w:semiHidden="0" w:uiPriority="64" w:unhideWhenUsed="0"/>
+    <w:lsdException w:name="Medium List 1 Accent 5" w:semiHidden="0" w:uiPriority="65" w:unhideWhenUsed="0"/>
+    <w:lsdException w:name="Medium List 2 Accent 5" w:semiHidden="0" w:uiPriority="66" w:unhideWhenUsed="0"/>
+    <w:lsdException w:name="Medium Grid 1 Accent 5" w:semiHidden="0" w:uiPriority="67" w:unhideWhenUsed="0"/>
+    <w:lsdException w:name="Medium Grid 2 Accent 5" w:semiHidden="0" w:uiPriority="68" w:unhideWhenUsed="0"/>
+    <w:lsdException w:name="Medium Grid 3 Accent 5" w:semiHidden="0" w:uiPriority="69" w:unhideWhenUsed="0"/>
+    <w:lsdException w:name="Dark List Accent 5" w:semiHidden="0" w:uiPriority="70" w:unhideWhenUsed="0"/>
+    <w:lsdException w:name="Colorful Shading Accent 5" w:semiHidden="0" w:uiPriority="71" w:unhideWhenUsed="0"/>
+    <w:lsdException w:name="Colorful List Accent 5" w:semiHidden="0" w:uiPriority="72" w:unhideWhenUsed="0"/>
+    <w:lsdException w:name="Colorful Grid Accent 5" w:semiHidden="0" w:uiPriority="73" w:unhideWhenUsed="0"/>
+    <w:lsdException w:name="Light Shading Accent 6" w:semiHidden="0" w:uiPriority="60" w:unhideWhenUsed="0"/>
+    <w:lsdException w:name="Light List Accent 6" w:semiHidden="0" w:uiPriority="61" w:unhideWhenUsed="0"/>
+    <w:lsdException w:name="Light Grid Accent 6" w:semiHidden="0" w:uiPriority="62" w:unhideWhenUsed="0"/>
+    <w:lsdException w:name="Medium Shading 1 Accent 6" w:semiHidden="0" w:uiPriority="63" w:unhideWhenUsed="0"/>
+    <w:lsdException w:name="Medium Shading 2 Accent 6" w:semiHidden="0" w:uiPriority="64" w:unhideWhenUsed="0"/>
+    <w:lsdException w:name="Medium List 1 Accent 6" w:semiHidden="0" w:uiPriority="65" w:unhideWhenUsed="0"/>
+    <w:lsdException w:name="Medium List 2 Accent 6" w:semiHidden="0" w:uiPriority="66" w:unhideWhenUsed="0"/>
+    <w:lsdException w:name="Medium Grid 1 Accent 6" w:semiHidden="0" w:uiPriority="67" w:unhideWhenUsed="0"/>
+    <w:lsdException w:name="Medium Grid 2 Accent 6" w:semiHidden="0" w:uiPriority="68" w:unhideWhenUsed="0"/>
+    <w:lsdException w:name="Medium Grid 3 Accent 6" w:semiHidden="0" w:uiPriority="69" w:unhideWhenUsed="0"/>
+    <w:lsdException w:name="Dark List Accent 6" w:semiHidden="0" w:uiPriority="70" w:unhideWhenUsed="0"/>
+    <w:lsdException w:name="Colorful Shading Accent 6" w:semiHidden="0" w:uiPriority="71" w:unhideWhenUsed="0"/>
+    <w:lsdException w:name="Colorful List Accent 6" w:semiHidden="0" w:uiPriority="72" w:unhideWhenUsed="0"/>
+    <w:lsdException w:name="Colorful Grid Accent 6" w:semiHidden="0" w:uiPriority="73" w:unhideWhenUsed="0"/>
+    <w:lsdException w:name="Subtle Emphasis" w:semiHidden="0" w:uiPriority="19" w:unhideWhenUsed="0" w:qFormat="1"/>
+    <w:lsdException w:name="Intense Emphasis" w:semiHidden="0" w:uiPriority="21" w:unhideWhenUsed="0" w:qFormat="1"/>
+    <w:lsdException w:name="Subtle Reference" w:semiHidden="0" w:uiPriority="31" w:unhideWhenUsed="0" w:qFormat="1"/>
+    <w:lsdException w:name="Intense Reference" w:semiHidden="0" w:uiPriority="32" w:unhideWhenUsed="0" w:qFormat="1"/>
+    <w:lsdException w:name="Book Title" w:semiHidden="0" w:uiPriority="33" w:unhideWhenUsed="0" w:qFormat="1"/>
+    <w:lsdException w:name="Bibliography" w:uiPriority="37"/>
+    <w:lsdException w:name="TOC Heading" w:uiPriority="39" w:qFormat="1"/>
+  </w:latentStyles>
+  <w:style w:type="paragraph" w:default="1" w:styleId="Normal">
+    <w:name w:val="Normal"/>
+    <w:qFormat/>
+    <w:rsid w:val="0001327B"/>
+  </w:style>
+  <w:style w:type="paragraph" w:styleId="Heading1">
+    <w:name w:val="heading 1"/>
+    <w:basedOn w:val="Normal"/>
+    <w:next w:val="Normal"/>
+    <w:link w:val="Heading1Char"/>
+    <w:uiPriority w:val="9"/>
+    <w:qFormat/>
+    <w:rsid w:val="006F7CDE"/>
+    <w:pPr>
+      <w:keepNext/>
+      <w:keepLines/>
+      <w:spacing w:before="240" w:after="0"/>
+      <w:outlineLvl w:val="0"/>
+    </w:pPr>
+    <w:rPr>
+      <w:rFonts w:asciiTheme="majorHAnsi" w:eastAsiaTheme="majorEastAsia" w:hAnsiTheme="majorHAnsi" w:cstheme="majorBidi"/>
+      <w:color w:val="2F5496" w:themeColor="accent1" w:themeShade="BF"/>
+      <w:sz w:val="32"/>
+      <w:szCs w:val="32"/>
+    </w:rPr>
+  </w:style>
+  <w:style w:type="paragraph" w:styleId="Heading2">
+    <w:name w:val="heading 2"/>
+    <w:basedOn w:val="Normal"/>
+    <w:next w:val="Normal"/>
+    <w:link w:val="Heading2Char"/>
+    <w:uiPriority w:val="9"/>
+    <w:unhideWhenUsed/>
+    <w:qFormat/>
+    <w:rsid w:val="007E615E"/>
+    <w:pPr>
+      <w:keepNext/>
+      <w:keepLines/>
+      <w:spacing w:before="40" w:after="0"/>
+      <w:outlineLvl w:val="1"/>
+    </w:pPr>
+    <w:rPr>
+      <w:rFonts w:asciiTheme="majorHAnsi" w:eastAsiaTheme="majorEastAsia" w:hAnsiTheme="majorHAnsi" w:cstheme="majorBidi"/>
+      <w:color w:val="2F5496" w:themeColor="accent1" w:themeShade="BF"/>
+      <w:sz w:val="26"/>
+      <w:szCs w:val="26"/>
+    </w:rPr>
+  </w:style>
+  <w:style w:type="character" w:default="1" w:styleId="DefaultParagraphFont">
+    <w:name w:val="Default Paragraph Font"/>
+    <w:uiPriority w:val="1"/>
+    <w:semiHidden/>
+    <w:unhideWhenUsed/>
+  </w:style>
+  <w:style w:type="table" w:default="1" w:styleId="TableNormal">
+    <w:name w:val="Normal Table"/>
+    <w:uiPriority w:val="99"/>
+    <w:semiHidden/>
+    <w:unhideWhenUsed/>
+    <w:tblPr>
+      <w:tblInd w:w="0" w:type="dxa"/>
+      <w:tblCellMar>
+        <w:top w:w="0" w:type="dxa"/>
+        <w:left w:w="108" w:type="dxa"/>
+        <w:bottom w:w="0" w:type="dxa"/>
+        <w:right w:w="108" w:type="dxa"/>
+      </w:tblCellMar>
+    </w:tblPr>
+  </w:style>
+  <w:style w:type="numbering" w:default="1" w:styleId="NoList">
+    <w:name w:val="No List"/>
+    <w:uiPriority w:val="99"/>
+    <w:semiHidden/>
+    <w:unhideWhenUsed/>
+  </w:style>
+  <w:style w:type="table" w:styleId="TableGrid">
+    <w:name w:val="Table Grid"/>
+    <w:basedOn w:val="TableNormal"/>
+    <w:uiPriority w:val="59"/>
+    <w:rsid w:val="00EA2C79"/>
+    <w:pPr>
+      <w:spacing w:after="0" w:line="240" w:lineRule="auto"/>
+    </w:pPr>
+    <w:tblPr>
+      <w:tblInd w:w="0" w:type="dxa"/>
+      <w:tblBorders>
+        <w:top w:val="single" w:sz="4" w:space="0" w:color="auto"/>
+        <w:left w:val="single" w:sz="4" w:space="0" w:color="auto"/>
+        <w:bottom w:val="single" w:sz="4" w:space="0" w:color="auto"/>
+        <w:right w:val="single" w:sz="4" w:space="0" w:color="auto"/>
+        <w:insideH w:val="single" w:sz="4" w:space="0" w:color="auto"/>
+        <w:insideV w:val="single" w:sz="4" w:space="0" w:color="auto"/>
+      </w:tblBorders>
+      <w:tblCellMar>
+        <w:top w:w="0" w:type="dxa"/>
+        <w:left w:w="108" w:type="dxa"/>
+        <w:bottom w:w="0" w:type="dxa"/>
+        <w:right w:w="108" w:type="dxa"/>
+      </w:tblCellMar>
     </w:tblPr>
   </w:style>
   <w:style w:type="character" w:customStyle="1" w:styleId="Heading1Char">
@@ -16077,7 +17158,7 @@
   <a:extraClrSchemeLst/>
   <a:extLst>
     <a:ext uri="{05A4C25C-085E-4340-85A3-A5531E510DB2}">
-      <thm15:themeFamily xmlns:thm15="http://schemas.microsoft.com/office/thememl/2012/main" name="Office Theme" id="{62F939B6-93AF-4DB8-9C6B-D6C7DFDC589F}" vid="{4A3C46E8-61CC-4603-A589-7422A47A8E4A}"/>
+      <thm15:themeFamily xmlns:thm15="http://schemas.microsoft.com/office/thememl/2012/main" xmlns="" name="Office Theme" id="{62F939B6-93AF-4DB8-9C6B-D6C7DFDC589F}" vid="{4A3C46E8-61CC-4603-A589-7422A47A8E4A}"/>
     </a:ext>
   </a:extLst>
 </a:theme>
@@ -16088,7 +17169,7 @@
 </file>
 
 <file path=customXml/itemProps1.xml><?xml version="1.0" encoding="utf-8"?>
-<ds:datastoreItem xmlns:ds="http://schemas.openxmlformats.org/officeDocument/2006/customXml" ds:itemID="{0129EA5D-D7FD-448B-8A3B-1B6D7571E654}">
+<ds:datastoreItem xmlns:ds="http://schemas.openxmlformats.org/officeDocument/2006/customXml" ds:itemID="{6C8AED82-7B0C-4F2C-983E-A8E63052603C}">
   <ds:schemaRefs>
     <ds:schemaRef ds:uri="http://schemas.openxmlformats.org/officeDocument/2006/bibliography"/>
   </ds:schemaRefs>

</xml_diff>

<commit_message>
Signed-off-by: mahmouddgamall <mahmouddgamall93@gmail.com>Updating GDD (Adding the covered requirments from the SRS)
</commit_message>
<xml_diff>
--- a/Software Specification/Architecture/GDD/LED string-GDD.docx
+++ b/Software Specification/Architecture/GDD/LED string-GDD.docx
@@ -2064,6 +2064,97 @@
           </w:p>
         </w:tc>
       </w:tr>
+      <w:tr>
+        <w:trPr>
+          <w:trHeight w:val="343"/>
+        </w:trPr>
+        <w:tc>
+          <w:tcPr>
+            <w:tcW w:w="1458" w:type="dxa"/>
+          </w:tcPr>
+          <w:p>
+            <w:pPr>
+              <w:pStyle w:val="Header"/>
+              <w:spacing w:before="80"/>
+              <w:jc w:val="center"/>
+              <w:rPr>
+                <w:rFonts w:cstheme="majorHAnsi"/>
+              </w:rPr>
+            </w:pPr>
+            <w:r>
+              <w:rPr>
+                <w:rFonts w:cstheme="majorHAnsi"/>
+              </w:rPr>
+              <w:t>1.6</w:t>
+            </w:r>
+          </w:p>
+        </w:tc>
+        <w:tc>
+          <w:tcPr>
+            <w:tcW w:w="1710" w:type="dxa"/>
+          </w:tcPr>
+          <w:p>
+            <w:pPr>
+              <w:pStyle w:val="Header"/>
+              <w:spacing w:before="80"/>
+              <w:jc w:val="center"/>
+              <w:rPr>
+                <w:rFonts w:cstheme="majorHAnsi"/>
+              </w:rPr>
+            </w:pPr>
+            <w:proofErr w:type="spellStart"/>
+            <w:r>
+              <w:rPr>
+                <w:rFonts w:cstheme="majorHAnsi"/>
+              </w:rPr>
+              <w:t>Porposed</w:t>
+            </w:r>
+            <w:proofErr w:type="spellEnd"/>
+          </w:p>
+        </w:tc>
+        <w:tc>
+          <w:tcPr>
+            <w:tcW w:w="4089" w:type="dxa"/>
+          </w:tcPr>
+          <w:p>
+            <w:pPr>
+              <w:pStyle w:val="Header"/>
+              <w:spacing w:before="80"/>
+              <w:jc w:val="center"/>
+              <w:rPr>
+                <w:rFonts w:cstheme="majorHAnsi"/>
+              </w:rPr>
+            </w:pPr>
+            <w:r>
+              <w:rPr>
+                <w:rFonts w:cstheme="majorHAnsi"/>
+              </w:rPr>
+              <w:t>Mahmoud Gamal</w:t>
+            </w:r>
+          </w:p>
+        </w:tc>
+        <w:tc>
+          <w:tcPr>
+            <w:tcW w:w="2121" w:type="dxa"/>
+          </w:tcPr>
+          <w:p>
+            <w:pPr>
+              <w:pStyle w:val="Header"/>
+              <w:spacing w:before="80"/>
+              <w:jc w:val="center"/>
+              <w:rPr>
+                <w:rFonts w:cstheme="majorHAnsi"/>
+              </w:rPr>
+            </w:pPr>
+            <w:r>
+              <w:rPr>
+                <w:rFonts w:cstheme="majorHAnsi"/>
+              </w:rPr>
+              <w:t>1/3/2020</w:t>
+            </w:r>
+          </w:p>
+        </w:tc>
+      </w:tr>
     </w:tbl>
     <w:p/>
     <w:p/>
@@ -2929,6 +3020,125 @@
           </w:p>
         </w:tc>
       </w:tr>
+      <w:tr>
+        <w:tc>
+          <w:tcPr>
+            <w:tcW w:w="1098" w:type="dxa"/>
+            <w:tcBorders>
+              <w:top w:val="double" w:sz="4" w:space="0" w:color="auto"/>
+              <w:bottom w:val="double" w:sz="4" w:space="0" w:color="auto"/>
+              <w:right w:val="double" w:sz="4" w:space="0" w:color="auto"/>
+            </w:tcBorders>
+          </w:tcPr>
+          <w:p>
+            <w:pPr>
+              <w:tabs>
+                <w:tab w:val="center" w:pos="1060"/>
+              </w:tabs>
+              <w:jc w:val="center"/>
+              <w:rPr>
+                <w:rFonts w:cstheme="majorHAnsi"/>
+              </w:rPr>
+            </w:pPr>
+            <w:r>
+              <w:rPr>
+                <w:rFonts w:cstheme="majorHAnsi"/>
+              </w:rPr>
+              <w:t>1.6</w:t>
+            </w:r>
+          </w:p>
+        </w:tc>
+        <w:tc>
+          <w:tcPr>
+            <w:tcW w:w="2880" w:type="dxa"/>
+            <w:tcBorders>
+              <w:top w:val="double" w:sz="4" w:space="0" w:color="auto"/>
+              <w:left w:val="double" w:sz="4" w:space="0" w:color="auto"/>
+              <w:bottom w:val="double" w:sz="4" w:space="0" w:color="auto"/>
+              <w:right w:val="double" w:sz="4" w:space="0" w:color="auto"/>
+            </w:tcBorders>
+          </w:tcPr>
+          <w:p>
+            <w:pPr>
+              <w:jc w:val="center"/>
+              <w:rPr>
+                <w:rFonts w:cstheme="majorHAnsi"/>
+              </w:rPr>
+            </w:pPr>
+            <w:r>
+              <w:rPr>
+                <w:rFonts w:cstheme="majorHAnsi"/>
+              </w:rPr>
+              <w:t>Mahmoud Gamal</w:t>
+            </w:r>
+          </w:p>
+        </w:tc>
+        <w:tc>
+          <w:tcPr>
+            <w:tcW w:w="1350" w:type="dxa"/>
+            <w:tcBorders>
+              <w:top w:val="double" w:sz="4" w:space="0" w:color="auto"/>
+              <w:left w:val="double" w:sz="4" w:space="0" w:color="auto"/>
+              <w:bottom w:val="double" w:sz="4" w:space="0" w:color="auto"/>
+              <w:right w:val="double" w:sz="4" w:space="0" w:color="auto"/>
+            </w:tcBorders>
+          </w:tcPr>
+          <w:p>
+            <w:pPr>
+              <w:jc w:val="center"/>
+              <w:rPr>
+                <w:rFonts w:cstheme="majorHAnsi"/>
+              </w:rPr>
+            </w:pPr>
+            <w:r>
+              <w:rPr>
+                <w:rFonts w:cstheme="majorHAnsi"/>
+              </w:rPr>
+              <w:t>1/3/2020</w:t>
+            </w:r>
+          </w:p>
+        </w:tc>
+        <w:tc>
+          <w:tcPr>
+            <w:tcW w:w="4950" w:type="dxa"/>
+            <w:tcBorders>
+              <w:top w:val="double" w:sz="4" w:space="0" w:color="auto"/>
+              <w:left w:val="double" w:sz="4" w:space="0" w:color="auto"/>
+              <w:bottom w:val="double" w:sz="4" w:space="0" w:color="auto"/>
+            </w:tcBorders>
+          </w:tcPr>
+          <w:p>
+            <w:pPr>
+              <w:jc w:val="center"/>
+              <w:rPr>
+                <w:rFonts w:cstheme="majorBidi"/>
+              </w:rPr>
+            </w:pPr>
+            <w:r>
+              <w:rPr>
+                <w:rFonts w:cstheme="majorBidi"/>
+              </w:rPr>
+              <w:t xml:space="preserve">Adding the covered </w:t>
+            </w:r>
+            <w:proofErr w:type="spellStart"/>
+            <w:r>
+              <w:rPr>
+                <w:rFonts w:cstheme="majorBidi"/>
+              </w:rPr>
+              <w:t>requirments</w:t>
+            </w:r>
+            <w:proofErr w:type="spellEnd"/>
+            <w:r>
+              <w:rPr>
+                <w:rFonts w:cstheme="majorBidi"/>
+              </w:rPr>
+              <w:t xml:space="preserve"> from the SRS</w:t>
+            </w:r>
+            <w:bookmarkStart w:id="3" w:name="_GoBack"/>
+            <w:bookmarkEnd w:id="3"/>
+          </w:p>
+        </w:tc>
+      </w:tr>
     </w:tbl>
     <w:p>
       <w:pPr>
@@ -2997,16 +3207,15 @@
           <w:bCs/>
         </w:rPr>
       </w:pPr>
-      <w:bookmarkStart w:id="3" w:name="_Toc33138872"/>
+      <w:bookmarkStart w:id="4" w:name="_Toc33138872"/>
       <w:r>
         <w:rPr>
           <w:b/>
           <w:bCs/>
         </w:rPr>
-        <w:lastRenderedPageBreak/>
         <w:t>Reference Documents Table</w:t>
       </w:r>
-      <w:bookmarkEnd w:id="3"/>
+      <w:bookmarkEnd w:id="4"/>
     </w:p>
     <w:p/>
     <w:tbl>
@@ -3570,8 +3779,8 @@
           <w:bCs/>
         </w:rPr>
       </w:pPr>
-      <w:bookmarkStart w:id="4" w:name="_Toc31812575"/>
-      <w:bookmarkStart w:id="5" w:name="_Toc33138866"/>
+      <w:bookmarkStart w:id="5" w:name="_Toc31812575"/>
+      <w:bookmarkStart w:id="6" w:name="_Toc33138866"/>
       <w:r>
         <w:rPr>
           <w:b/>
@@ -3579,8 +3788,8 @@
         </w:rPr>
         <w:t>Project Description</w:t>
       </w:r>
-      <w:bookmarkEnd w:id="4"/>
       <w:bookmarkEnd w:id="5"/>
+      <w:bookmarkEnd w:id="6"/>
     </w:p>
     <w:p>
       <w:pPr>
@@ -4481,7 +4690,7 @@
           </mc:Choice>
           <mc:Fallback>
             <w:pict>
-              <v:shapetype w14:anchorId="31E87113" id="_x0000_t32" coordsize="21600,21600" o:spt="32" o:oned="t" path="m,l21600,21600e" filled="f">
+              <v:shapetype w14:anchorId="7EE95F49" id="_x0000_t32" coordsize="21600,21600" o:spt="32" o:oned="t" path="m,l21600,21600e" filled="f">
                 <v:path arrowok="t" fillok="f" o:connecttype="none"/>
                 <o:lock v:ext="edit" shapetype="t"/>
               </v:shapetype>
@@ -4554,7 +4763,7 @@
           </mc:Choice>
           <mc:Fallback>
             <w:pict>
-              <v:shape w14:anchorId="613C6C1A" id="Straight Arrow Connector 5" o:spid="_x0000_s1026" type="#_x0000_t32" style="position:absolute;margin-left:69pt;margin-top:9.25pt;width:102pt;height:0;z-index:251765760;visibility:visible;mso-wrap-style:square;mso-width-percent:0;mso-wrap-distance-left:9pt;mso-wrap-distance-top:0;mso-wrap-distance-right:9pt;mso-wrap-distance-bottom:0;mso-position-horizontal:absolute;mso-position-horizontal-relative:text;mso-position-vertical:absolute;mso-position-vertical-relative:text;mso-width-percent:0;mso-width-relative:margin" o:gfxdata="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" strokecolor="#4472c4 [3204]" strokeweight=".5pt">
+              <v:shape w14:anchorId="371681C5" id="Straight Arrow Connector 5" o:spid="_x0000_s1026" type="#_x0000_t32" style="position:absolute;margin-left:69pt;margin-top:9.25pt;width:102pt;height:0;z-index:251765760;visibility:visible;mso-wrap-style:square;mso-width-percent:0;mso-wrap-distance-left:9pt;mso-wrap-distance-top:0;mso-wrap-distance-right:9pt;mso-wrap-distance-bottom:0;mso-position-horizontal:absolute;mso-position-horizontal-relative:text;mso-position-vertical:absolute;mso-position-vertical-relative:text;mso-width-percent:0;mso-width-relative:margin" o:gfxdata="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" strokecolor="#4472c4 [3204]" strokeweight=".5pt">
                 <v:stroke endarrow="open" joinstyle="miter"/>
               </v:shape>
             </w:pict>
@@ -5560,7 +5769,7 @@
           </mc:Choice>
           <mc:Fallback>
             <w:pict>
-              <v:shape w14:anchorId="494A7F86" id="Straight Arrow Connector 18" o:spid="_x0000_s1026" type="#_x0000_t32" style="position:absolute;margin-left:271.5pt;margin-top:13.85pt;width:120.75pt;height:0;z-index:251735040;visibility:visible;mso-wrap-style:square;mso-width-percent:0;mso-height-percent:0;mso-wrap-distance-left:9pt;mso-wrap-distance-top:0;mso-wrap-distance-right:9pt;mso-wrap-distance-bottom:0;mso-position-horizontal:absolute;mso-position-horizontal-relative:text;mso-position-vertical:absolute;mso-position-vertical-relative:text;mso-width-percent:0;mso-height-percent:0;mso-width-relative:margin;mso-height-relative:margin" o:gfxdata="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" strokecolor="#4472c4 [3204]" strokeweight=".5pt">
+              <v:shape w14:anchorId="7B1453A3" id="Straight Arrow Connector 18" o:spid="_x0000_s1026" type="#_x0000_t32" style="position:absolute;margin-left:271.5pt;margin-top:13.85pt;width:120.75pt;height:0;z-index:251735040;visibility:visible;mso-wrap-style:square;mso-width-percent:0;mso-height-percent:0;mso-wrap-distance-left:9pt;mso-wrap-distance-top:0;mso-wrap-distance-right:9pt;mso-wrap-distance-bottom:0;mso-position-horizontal:absolute;mso-position-horizontal-relative:text;mso-position-vertical:absolute;mso-position-vertical-relative:text;mso-width-percent:0;mso-height-percent:0;mso-width-relative:margin;mso-height-relative:margin" o:gfxdata="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" strokecolor="#4472c4 [3204]" strokeweight=".5pt">
                 <v:stroke endarrow="open" joinstyle="miter"/>
               </v:shape>
             </w:pict>
@@ -5629,7 +5838,7 @@
           </mc:Choice>
           <mc:Fallback>
             <w:pict>
-              <v:shape w14:anchorId="115BF944" id="Straight Arrow Connector 19" o:spid="_x0000_s1026" type="#_x0000_t32" style="position:absolute;margin-left:69pt;margin-top:9.25pt;width:102pt;height:0;z-index:251731968;visibility:visible;mso-wrap-style:square;mso-width-percent:0;mso-wrap-distance-left:9pt;mso-wrap-distance-top:0;mso-wrap-distance-right:9pt;mso-wrap-distance-bottom:0;mso-position-horizontal:absolute;mso-position-horizontal-relative:text;mso-position-vertical:absolute;mso-position-vertical-relative:text;mso-width-percent:0;mso-width-relative:margin" o:gfxdata="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" strokecolor="#4472c4 [3204]" strokeweight=".5pt">
+              <v:shape w14:anchorId="57D19881" id="Straight Arrow Connector 19" o:spid="_x0000_s1026" type="#_x0000_t32" style="position:absolute;margin-left:69pt;margin-top:9.25pt;width:102pt;height:0;z-index:251731968;visibility:visible;mso-wrap-style:square;mso-width-percent:0;mso-wrap-distance-left:9pt;mso-wrap-distance-top:0;mso-wrap-distance-right:9pt;mso-wrap-distance-bottom:0;mso-position-horizontal:absolute;mso-position-horizontal-relative:text;mso-position-vertical:absolute;mso-position-vertical-relative:text;mso-width-percent:0;mso-width-relative:margin" o:gfxdata="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" strokecolor="#4472c4 [3204]" strokeweight=".5pt">
                 <v:stroke endarrow="open" joinstyle="miter"/>
               </v:shape>
             </w:pict>
@@ -5706,7 +5915,7 @@
           </mc:Choice>
           <mc:Fallback>
             <w:pict>
-              <v:shape w14:anchorId="5C20D681" id="Straight Arrow Connector 21" o:spid="_x0000_s1026" type="#_x0000_t32" style="position:absolute;margin-left:16.7pt;margin-top:26.2pt;width:.6pt;height:78.85pt;flip:y;z-index:251773952;visibility:visible;mso-wrap-style:square;mso-wrap-distance-left:9pt;mso-wrap-distance-top:0;mso-wrap-distance-right:9pt;mso-wrap-distance-bottom:0;mso-position-horizontal:absolute;mso-position-horizontal-relative:text;mso-position-vertical:absolute;mso-position-vertical-relative:text" o:gfxdata="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" strokecolor="#4472c4 [3204]" strokeweight=".5pt">
+              <v:shape w14:anchorId="484F08A3" id="Straight Arrow Connector 21" o:spid="_x0000_s1026" type="#_x0000_t32" style="position:absolute;margin-left:16.7pt;margin-top:26.2pt;width:.6pt;height:78.85pt;flip:y;z-index:251773952;visibility:visible;mso-wrap-style:square;mso-wrap-distance-left:9pt;mso-wrap-distance-top:0;mso-wrap-distance-right:9pt;mso-wrap-distance-bottom:0;mso-position-horizontal:absolute;mso-position-horizontal-relative:text;mso-position-vertical:absolute;mso-position-vertical-relative:text" o:gfxdata="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" strokecolor="#4472c4 [3204]" strokeweight=".5pt">
                 <v:stroke endarrow="block" joinstyle="miter"/>
               </v:shape>
             </w:pict>
@@ -7209,7 +7418,7 @@
           </mc:Choice>
           <mc:Fallback>
             <w:pict>
-              <v:shape w14:anchorId="2E9C82D2" id="Straight Arrow Connector 34" o:spid="_x0000_s1026" type="#_x0000_t32" style="position:absolute;margin-left:60.75pt;margin-top:9pt;width:110.25pt;height:0;z-index:251739136;visibility:visible;mso-wrap-style:square;mso-width-percent:0;mso-wrap-distance-left:9pt;mso-wrap-distance-top:0;mso-wrap-distance-right:9pt;mso-wrap-distance-bottom:0;mso-position-horizontal:absolute;mso-position-horizontal-relative:text;mso-position-vertical:absolute;mso-position-vertical-relative:text;mso-width-percent:0;mso-width-relative:margin" o:gfxdata="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" strokecolor="#4472c4 [3204]" strokeweight=".5pt">
+              <v:shape w14:anchorId="2FD7CC12" id="Straight Arrow Connector 34" o:spid="_x0000_s1026" type="#_x0000_t32" style="position:absolute;margin-left:60.75pt;margin-top:9pt;width:110.25pt;height:0;z-index:251739136;visibility:visible;mso-wrap-style:square;mso-width-percent:0;mso-wrap-distance-left:9pt;mso-wrap-distance-top:0;mso-wrap-distance-right:9pt;mso-wrap-distance-bottom:0;mso-position-horizontal:absolute;mso-position-horizontal-relative:text;mso-position-vertical:absolute;mso-position-vertical-relative:text;mso-width-percent:0;mso-width-relative:margin" o:gfxdata="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" strokecolor="#4472c4 [3204]" strokeweight=".5pt">
                 <v:stroke endarrow="open" joinstyle="miter"/>
               </v:shape>
             </w:pict>
@@ -7281,7 +7490,7 @@
           </mc:Choice>
           <mc:Fallback>
             <w:pict>
-              <v:shape w14:anchorId="77E41856" id="Straight Arrow Connector 33" o:spid="_x0000_s1026" type="#_x0000_t32" style="position:absolute;margin-left:271.5pt;margin-top:13.85pt;width:120.75pt;height:0;z-index:251742208;visibility:visible;mso-wrap-style:square;mso-width-percent:0;mso-height-percent:0;mso-wrap-distance-left:9pt;mso-wrap-distance-top:0;mso-wrap-distance-right:9pt;mso-wrap-distance-bottom:0;mso-position-horizontal:absolute;mso-position-horizontal-relative:text;mso-position-vertical:absolute;mso-position-vertical-relative:text;mso-width-percent:0;mso-height-percent:0;mso-width-relative:margin;mso-height-relative:margin" o:gfxdata="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" strokecolor="#4472c4 [3204]" strokeweight=".5pt">
+              <v:shape w14:anchorId="68211730" id="Straight Arrow Connector 33" o:spid="_x0000_s1026" type="#_x0000_t32" style="position:absolute;margin-left:271.5pt;margin-top:13.85pt;width:120.75pt;height:0;z-index:251742208;visibility:visible;mso-wrap-style:square;mso-width-percent:0;mso-height-percent:0;mso-wrap-distance-left:9pt;mso-wrap-distance-top:0;mso-wrap-distance-right:9pt;mso-wrap-distance-bottom:0;mso-position-horizontal:absolute;mso-position-horizontal-relative:text;mso-position-vertical:absolute;mso-position-vertical-relative:text;mso-width-percent:0;mso-height-percent:0;mso-width-relative:margin;mso-height-relative:margin" o:gfxdata="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" strokecolor="#4472c4 [3204]" strokeweight=".5pt">
                 <v:stroke endarrow="open" joinstyle="miter"/>
               </v:shape>
             </w:pict>
@@ -7358,7 +7567,7 @@
           </mc:Choice>
           <mc:Fallback>
             <w:pict>
-              <v:shape w14:anchorId="7F57DA7F" id="Straight Arrow Connector 25" o:spid="_x0000_s1026" type="#_x0000_t32" style="position:absolute;margin-left:.6pt;margin-top:6.85pt;width:.6pt;height:98.45pt;flip:x y;z-index:251774976;visibility:visible;mso-wrap-style:square;mso-wrap-distance-left:9pt;mso-wrap-distance-top:0;mso-wrap-distance-right:9pt;mso-wrap-distance-bottom:0;mso-position-horizontal:absolute;mso-position-horizontal-relative:text;mso-position-vertical:absolute;mso-position-vertical-relative:text" o:gfxdata="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" strokecolor="#4472c4 [3204]" strokeweight=".5pt">
+              <v:shape w14:anchorId="5357647C" id="Straight Arrow Connector 25" o:spid="_x0000_s1026" type="#_x0000_t32" style="position:absolute;margin-left:.6pt;margin-top:6.85pt;width:.6pt;height:98.45pt;flip:x y;z-index:251774976;visibility:visible;mso-wrap-style:square;mso-wrap-distance-left:9pt;mso-wrap-distance-top:0;mso-wrap-distance-right:9pt;mso-wrap-distance-bottom:0;mso-position-horizontal:absolute;mso-position-horizontal-relative:text;mso-position-vertical:absolute;mso-position-vertical-relative:text" o:gfxdata="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" strokecolor="#4472c4 [3204]" strokeweight=".5pt">
                 <v:stroke endarrow="block" joinstyle="miter"/>
               </v:shape>
             </w:pict>
@@ -8862,7 +9071,7 @@
           </mc:Choice>
           <mc:Fallback>
             <w:pict>
-              <v:shape w14:anchorId="6AB4A408" id="Straight Arrow Connector 40" o:spid="_x0000_s1026" type="#_x0000_t32" style="position:absolute;margin-left:60.75pt;margin-top:9pt;width:110.25pt;height:0;z-index:251746304;visibility:visible;mso-wrap-style:square;mso-width-percent:0;mso-wrap-distance-left:9pt;mso-wrap-distance-top:0;mso-wrap-distance-right:9pt;mso-wrap-distance-bottom:0;mso-position-horizontal:absolute;mso-position-horizontal-relative:text;mso-position-vertical:absolute;mso-position-vertical-relative:text;mso-width-percent:0;mso-width-relative:margin" o:gfxdata="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" strokecolor="#4472c4 [3204]" strokeweight=".5pt">
+              <v:shape w14:anchorId="68B81CE1" id="Straight Arrow Connector 40" o:spid="_x0000_s1026" type="#_x0000_t32" style="position:absolute;margin-left:60.75pt;margin-top:9pt;width:110.25pt;height:0;z-index:251746304;visibility:visible;mso-wrap-style:square;mso-width-percent:0;mso-wrap-distance-left:9pt;mso-wrap-distance-top:0;mso-wrap-distance-right:9pt;mso-wrap-distance-bottom:0;mso-position-horizontal:absolute;mso-position-horizontal-relative:text;mso-position-vertical:absolute;mso-position-vertical-relative:text;mso-width-percent:0;mso-width-relative:margin" o:gfxdata="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" strokecolor="#4472c4 [3204]" strokeweight=".5pt">
                 <v:stroke endarrow="open" joinstyle="miter"/>
               </v:shape>
             </w:pict>
@@ -8934,7 +9143,7 @@
           </mc:Choice>
           <mc:Fallback>
             <w:pict>
-              <v:shape w14:anchorId="0EFAC0AE" id="Straight Arrow Connector 41" o:spid="_x0000_s1026" type="#_x0000_t32" style="position:absolute;margin-left:271.5pt;margin-top:13.85pt;width:120.75pt;height:0;z-index:251749376;visibility:visible;mso-wrap-style:square;mso-width-percent:0;mso-height-percent:0;mso-wrap-distance-left:9pt;mso-wrap-distance-top:0;mso-wrap-distance-right:9pt;mso-wrap-distance-bottom:0;mso-position-horizontal:absolute;mso-position-horizontal-relative:text;mso-position-vertical:absolute;mso-position-vertical-relative:text;mso-width-percent:0;mso-height-percent:0;mso-width-relative:margin;mso-height-relative:margin" o:gfxdata="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" strokecolor="#4472c4 [3204]" strokeweight=".5pt">
+              <v:shape w14:anchorId="16B0B9DD" id="Straight Arrow Connector 41" o:spid="_x0000_s1026" type="#_x0000_t32" style="position:absolute;margin-left:271.5pt;margin-top:13.85pt;width:120.75pt;height:0;z-index:251749376;visibility:visible;mso-wrap-style:square;mso-width-percent:0;mso-height-percent:0;mso-wrap-distance-left:9pt;mso-wrap-distance-top:0;mso-wrap-distance-right:9pt;mso-wrap-distance-bottom:0;mso-position-horizontal:absolute;mso-position-horizontal-relative:text;mso-position-vertical:absolute;mso-position-vertical-relative:text;mso-width-percent:0;mso-height-percent:0;mso-width-relative:margin;mso-height-relative:margin" o:gfxdata="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" strokecolor="#4472c4 [3204]" strokeweight=".5pt">
                 <v:stroke endarrow="open" joinstyle="miter"/>
               </v:shape>
             </w:pict>
@@ -9011,7 +9220,7 @@
           </mc:Choice>
           <mc:Fallback>
             <w:pict>
-              <v:shape w14:anchorId="3055939B" id="Straight Arrow Connector 49" o:spid="_x0000_s1026" type="#_x0000_t32" style="position:absolute;margin-left:8.05pt;margin-top:6.7pt;width:.6pt;height:106.5pt;flip:x y;z-index:251776000;visibility:visible;mso-wrap-style:square;mso-wrap-distance-left:9pt;mso-wrap-distance-top:0;mso-wrap-distance-right:9pt;mso-wrap-distance-bottom:0;mso-position-horizontal:absolute;mso-position-horizontal-relative:text;mso-position-vertical:absolute;mso-position-vertical-relative:text" o:gfxdata="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" strokecolor="#4472c4 [3204]" strokeweight=".5pt">
+              <v:shape w14:anchorId="494D0E5B" id="Straight Arrow Connector 49" o:spid="_x0000_s1026" type="#_x0000_t32" style="position:absolute;margin-left:8.05pt;margin-top:6.7pt;width:.6pt;height:106.5pt;flip:x y;z-index:251776000;visibility:visible;mso-wrap-style:square;mso-wrap-distance-left:9pt;mso-wrap-distance-top:0;mso-wrap-distance-right:9pt;mso-wrap-distance-bottom:0;mso-position-horizontal:absolute;mso-position-horizontal-relative:text;mso-position-vertical:absolute;mso-position-vertical-relative:text" o:gfxdata="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" strokecolor="#4472c4 [3204]" strokeweight=".5pt">
                 <v:stroke endarrow="block" joinstyle="miter"/>
               </v:shape>
             </w:pict>
@@ -10568,7 +10777,7 @@
           </mc:Choice>
           <mc:Fallback>
             <w:pict>
-              <v:shape w14:anchorId="19DD675D" id="Straight Arrow Connector 47" o:spid="_x0000_s1026" type="#_x0000_t32" style="position:absolute;margin-left:60.75pt;margin-top:9pt;width:110.25pt;height:0;z-index:251753472;visibility:visible;mso-wrap-style:square;mso-width-percent:0;mso-wrap-distance-left:9pt;mso-wrap-distance-top:0;mso-wrap-distance-right:9pt;mso-wrap-distance-bottom:0;mso-position-horizontal:absolute;mso-position-horizontal-relative:text;mso-position-vertical:absolute;mso-position-vertical-relative:text;mso-width-percent:0;mso-width-relative:margin" o:gfxdata="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" strokecolor="#4472c4 [3204]" strokeweight=".5pt">
+              <v:shape w14:anchorId="4438E8E7" id="Straight Arrow Connector 47" o:spid="_x0000_s1026" type="#_x0000_t32" style="position:absolute;margin-left:60.75pt;margin-top:9pt;width:110.25pt;height:0;z-index:251753472;visibility:visible;mso-wrap-style:square;mso-width-percent:0;mso-wrap-distance-left:9pt;mso-wrap-distance-top:0;mso-wrap-distance-right:9pt;mso-wrap-distance-bottom:0;mso-position-horizontal:absolute;mso-position-horizontal-relative:text;mso-position-vertical:absolute;mso-position-vertical-relative:text;mso-width-percent:0;mso-width-relative:margin" o:gfxdata="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" strokecolor="#4472c4 [3204]" strokeweight=".5pt">
                 <v:stroke endarrow="open" joinstyle="miter"/>
               </v:shape>
             </w:pict>
@@ -10640,7 +10849,7 @@
           </mc:Choice>
           <mc:Fallback>
             <w:pict>
-              <v:shape w14:anchorId="78A8F65C" id="Straight Arrow Connector 48" o:spid="_x0000_s1026" type="#_x0000_t32" style="position:absolute;margin-left:271.5pt;margin-top:13.85pt;width:120.75pt;height:0;z-index:251756544;visibility:visible;mso-wrap-style:square;mso-width-percent:0;mso-height-percent:0;mso-wrap-distance-left:9pt;mso-wrap-distance-top:0;mso-wrap-distance-right:9pt;mso-wrap-distance-bottom:0;mso-position-horizontal:absolute;mso-position-horizontal-relative:text;mso-position-vertical:absolute;mso-position-vertical-relative:text;mso-width-percent:0;mso-height-percent:0;mso-width-relative:margin;mso-height-relative:margin" o:gfxdata="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" strokecolor="#4472c4 [3204]" strokeweight=".5pt">
+              <v:shape w14:anchorId="528294FA" id="Straight Arrow Connector 48" o:spid="_x0000_s1026" type="#_x0000_t32" style="position:absolute;margin-left:271.5pt;margin-top:13.85pt;width:120.75pt;height:0;z-index:251756544;visibility:visible;mso-wrap-style:square;mso-width-percent:0;mso-height-percent:0;mso-wrap-distance-left:9pt;mso-wrap-distance-top:0;mso-wrap-distance-right:9pt;mso-wrap-distance-bottom:0;mso-position-horizontal:absolute;mso-position-horizontal-relative:text;mso-position-vertical:absolute;mso-position-vertical-relative:text;mso-width-percent:0;mso-height-percent:0;mso-width-relative:margin;mso-height-relative:margin" o:gfxdata="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" strokecolor="#4472c4 [3204]" strokeweight=".5pt">
                 <v:stroke endarrow="open" joinstyle="miter"/>
               </v:shape>
             </w:pict>
@@ -10717,7 +10926,7 @@
           </mc:Choice>
           <mc:Fallback>
             <w:pict>
-              <v:shape w14:anchorId="072EF28E" id="Straight Arrow Connector 77" o:spid="_x0000_s1026" type="#_x0000_t32" style="position:absolute;margin-left:14.3pt;margin-top:8.45pt;width:.6pt;height:106.5pt;flip:x y;z-index:251778048;visibility:visible;mso-wrap-style:square;mso-wrap-distance-left:9pt;mso-wrap-distance-top:0;mso-wrap-distance-right:9pt;mso-wrap-distance-bottom:0;mso-position-horizontal:absolute;mso-position-horizontal-relative:text;mso-position-vertical:absolute;mso-position-vertical-relative:text" o:gfxdata="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" strokecolor="#4472c4 [3204]" strokeweight=".5pt">
+              <v:shape w14:anchorId="3C3B1D62" id="Straight Arrow Connector 77" o:spid="_x0000_s1026" type="#_x0000_t32" style="position:absolute;margin-left:14.3pt;margin-top:8.45pt;width:.6pt;height:106.5pt;flip:x y;z-index:251778048;visibility:visible;mso-wrap-style:square;mso-wrap-distance-left:9pt;mso-wrap-distance-top:0;mso-wrap-distance-right:9pt;mso-wrap-distance-bottom:0;mso-position-horizontal:absolute;mso-position-horizontal-relative:text;mso-position-vertical:absolute;mso-position-vertical-relative:text" o:gfxdata="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" strokecolor="#4472c4 [3204]" strokeweight=".5pt">
                 <v:stroke endarrow="block" joinstyle="miter"/>
               </v:shape>
             </w:pict>
@@ -11987,7 +12196,7 @@
           </mc:Choice>
           <mc:Fallback>
             <w:pict>
-              <v:shape w14:anchorId="623E8058" id="Straight Arrow Connector 58" o:spid="_x0000_s1026" type="#_x0000_t32" style="position:absolute;margin-left:70.5pt;margin-top:6.4pt;width:129pt;height:0;z-index:251709440;visibility:visible;mso-wrap-style:square;mso-width-percent:0;mso-wrap-distance-left:9pt;mso-wrap-distance-top:0;mso-wrap-distance-right:9pt;mso-wrap-distance-bottom:0;mso-position-horizontal:absolute;mso-position-horizontal-relative:text;mso-position-vertical:absolute;mso-position-vertical-relative:text;mso-width-percent:0;mso-width-relative:margin" o:gfxdata="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" strokecolor="#4472c4 [3204]" strokeweight=".5pt">
+              <v:shape w14:anchorId="4C317892" id="Straight Arrow Connector 58" o:spid="_x0000_s1026" type="#_x0000_t32" style="position:absolute;margin-left:70.5pt;margin-top:6.4pt;width:129pt;height:0;z-index:251709440;visibility:visible;mso-wrap-style:square;mso-width-percent:0;mso-wrap-distance-left:9pt;mso-wrap-distance-top:0;mso-wrap-distance-right:9pt;mso-wrap-distance-bottom:0;mso-position-horizontal:absolute;mso-position-horizontal-relative:text;mso-position-vertical:absolute;mso-position-vertical-relative:text;mso-width-percent:0;mso-width-relative:margin" o:gfxdata="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" strokecolor="#4472c4 [3204]" strokeweight=".5pt">
                 <v:stroke endarrow="open" joinstyle="miter"/>
               </v:shape>
             </w:pict>
@@ -12054,7 +12263,7 @@
           </mc:Choice>
           <mc:Fallback>
             <w:pict>
-              <v:shape w14:anchorId="70B34BBD" id="Straight Arrow Connector 59" o:spid="_x0000_s1026" type="#_x0000_t32" style="position:absolute;margin-left:290.25pt;margin-top:6.4pt;width:69.75pt;height:0;z-index:251710464;visibility:visible;mso-wrap-style:square;mso-wrap-distance-left:9pt;mso-wrap-distance-top:0;mso-wrap-distance-right:9pt;mso-wrap-distance-bottom:0;mso-position-horizontal:absolute;mso-position-horizontal-relative:text;mso-position-vertical:absolute;mso-position-vertical-relative:text" o:gfxdata="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" strokecolor="#4472c4 [3204]" strokeweight=".5pt">
+              <v:shape w14:anchorId="4CB9C99D" id="Straight Arrow Connector 59" o:spid="_x0000_s1026" type="#_x0000_t32" style="position:absolute;margin-left:290.25pt;margin-top:6.4pt;width:69.75pt;height:0;z-index:251710464;visibility:visible;mso-wrap-style:square;mso-wrap-distance-left:9pt;mso-wrap-distance-top:0;mso-wrap-distance-right:9pt;mso-wrap-distance-bottom:0;mso-position-horizontal:absolute;mso-position-horizontal-relative:text;mso-position-vertical:absolute;mso-position-vertical-relative:text" o:gfxdata="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" strokecolor="#4472c4 [3204]" strokeweight=".5pt">
                 <v:stroke endarrow="open" joinstyle="miter"/>
               </v:shape>
             </w:pict>
@@ -12154,7 +12363,7 @@
           </mc:Choice>
           <mc:Fallback>
             <w:pict>
-              <v:shape w14:anchorId="2A865C4B" id="Straight Arrow Connector 56" o:spid="_x0000_s1026" type="#_x0000_t32" style="position:absolute;margin-left:70.5pt;margin-top:11.7pt;width:0;height:181.5pt;flip:y;z-index:251715584;visibility:visible;mso-wrap-style:square;mso-height-percent:0;mso-wrap-distance-left:9pt;mso-wrap-distance-top:0;mso-wrap-distance-right:9pt;mso-wrap-distance-bottom:0;mso-position-horizontal:absolute;mso-position-horizontal-relative:text;mso-position-vertical:absolute;mso-position-vertical-relative:text;mso-height-percent:0;mso-height-relative:margin" o:gfxdata="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" strokecolor="#4472c4 [3204]" strokeweight=".5pt">
+              <v:shape w14:anchorId="648A7E00" id="Straight Arrow Connector 56" o:spid="_x0000_s1026" type="#_x0000_t32" style="position:absolute;margin-left:70.5pt;margin-top:11.7pt;width:0;height:181.5pt;flip:y;z-index:251715584;visibility:visible;mso-wrap-style:square;mso-height-percent:0;mso-wrap-distance-left:9pt;mso-wrap-distance-top:0;mso-wrap-distance-right:9pt;mso-wrap-distance-bottom:0;mso-position-horizontal:absolute;mso-position-horizontal-relative:text;mso-position-vertical:absolute;mso-position-vertical-relative:text;mso-height-percent:0;mso-height-relative:margin" o:gfxdata="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" strokecolor="#4472c4 [3204]" strokeweight=".5pt">
                 <v:stroke endarrow="open" joinstyle="miter"/>
               </v:shape>
             </w:pict>
@@ -12227,7 +12436,7 @@
           </mc:Choice>
           <mc:Fallback>
             <w:pict>
-              <v:shape w14:anchorId="00B916CB" id="Straight Arrow Connector 57" o:spid="_x0000_s1026" type="#_x0000_t32" style="position:absolute;margin-left:43.5pt;margin-top:11.7pt;width:0;height:181.45pt;flip:y;z-index:251714560;visibility:visible;mso-wrap-style:square;mso-width-percent:0;mso-height-percent:0;mso-wrap-distance-left:9pt;mso-wrap-distance-top:0;mso-wrap-distance-right:9pt;mso-wrap-distance-bottom:0;mso-position-horizontal:absolute;mso-position-horizontal-relative:text;mso-position-vertical:absolute;mso-position-vertical-relative:text;mso-width-percent:0;mso-height-percent:0;mso-width-relative:margin;mso-height-relative:margin" o:gfxdata="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" strokecolor="#4472c4 [3204]" strokeweight=".5pt">
+              <v:shape w14:anchorId="61419BA4" id="Straight Arrow Connector 57" o:spid="_x0000_s1026" type="#_x0000_t32" style="position:absolute;margin-left:43.5pt;margin-top:11.7pt;width:0;height:181.45pt;flip:y;z-index:251714560;visibility:visible;mso-wrap-style:square;mso-width-percent:0;mso-height-percent:0;mso-wrap-distance-left:9pt;mso-wrap-distance-top:0;mso-wrap-distance-right:9pt;mso-wrap-distance-bottom:0;mso-position-horizontal:absolute;mso-position-horizontal-relative:text;mso-position-vertical:absolute;mso-position-vertical-relative:text;mso-width-percent:0;mso-height-percent:0;mso-width-relative:margin;mso-height-relative:margin" o:gfxdata="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" strokecolor="#4472c4 [3204]" strokeweight=".5pt">
                 <v:stroke endarrow="open" joinstyle="miter"/>
               </v:shape>
             </w:pict>
@@ -12297,7 +12506,7 @@
           </mc:Choice>
           <mc:Fallback>
             <w:pict>
-              <v:shape w14:anchorId="0C122CF0" id="Straight Arrow Connector 55" o:spid="_x0000_s1026" type="#_x0000_t32" style="position:absolute;margin-left:21.75pt;margin-top:12.45pt;width:0;height:180.7pt;flip:y;z-index:251713536;visibility:visible;mso-wrap-style:square;mso-height-percent:0;mso-wrap-distance-left:9pt;mso-wrap-distance-top:0;mso-wrap-distance-right:9pt;mso-wrap-distance-bottom:0;mso-position-horizontal:absolute;mso-position-horizontal-relative:text;mso-position-vertical:absolute;mso-position-vertical-relative:text;mso-height-percent:0;mso-height-relative:margin" o:gfxdata="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" strokecolor="#4472c4 [3204]" strokeweight=".5pt">
+              <v:shape w14:anchorId="7C05E733" id="Straight Arrow Connector 55" o:spid="_x0000_s1026" type="#_x0000_t32" style="position:absolute;margin-left:21.75pt;margin-top:12.45pt;width:0;height:180.7pt;flip:y;z-index:251713536;visibility:visible;mso-wrap-style:square;mso-height-percent:0;mso-wrap-distance-left:9pt;mso-wrap-distance-top:0;mso-wrap-distance-right:9pt;mso-wrap-distance-bottom:0;mso-position-horizontal:absolute;mso-position-horizontal-relative:text;mso-position-vertical:absolute;mso-position-vertical-relative:text;mso-height-percent:0;mso-height-relative:margin" o:gfxdata="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" strokecolor="#4472c4 [3204]" strokeweight=".5pt">
                 <v:stroke endarrow="open" joinstyle="miter"/>
               </v:shape>
             </w:pict>
@@ -12367,7 +12576,7 @@
           </mc:Choice>
           <mc:Fallback>
             <w:pict>
-              <v:shape w14:anchorId="09C2842E" id="Straight Arrow Connector 54" o:spid="_x0000_s1026" type="#_x0000_t32" style="position:absolute;margin-left:0;margin-top:11.7pt;width:0;height:181.5pt;flip:y;z-index:251712512;visibility:visible;mso-wrap-style:square;mso-height-percent:0;mso-wrap-distance-left:9pt;mso-wrap-distance-top:0;mso-wrap-distance-right:9pt;mso-wrap-distance-bottom:0;mso-position-horizontal:absolute;mso-position-horizontal-relative:text;mso-position-vertical:absolute;mso-position-vertical-relative:text;mso-height-percent:0;mso-height-relative:margin" o:gfxdata="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" strokecolor="#4472c4 [3204]" strokeweight=".5pt">
+              <v:shape w14:anchorId="5A77D030" id="Straight Arrow Connector 54" o:spid="_x0000_s1026" type="#_x0000_t32" style="position:absolute;margin-left:0;margin-top:11.7pt;width:0;height:181.5pt;flip:y;z-index:251712512;visibility:visible;mso-wrap-style:square;mso-height-percent:0;mso-wrap-distance-left:9pt;mso-wrap-distance-top:0;mso-wrap-distance-right:9pt;mso-wrap-distance-bottom:0;mso-position-horizontal:absolute;mso-position-horizontal-relative:text;mso-position-vertical:absolute;mso-position-vertical-relative:text;mso-height-percent:0;mso-height-relative:margin" o:gfxdata="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" strokecolor="#4472c4 [3204]" strokeweight=".5pt">
                 <v:stroke endarrow="open" joinstyle="miter"/>
               </v:shape>
             </w:pict>
@@ -14482,7 +14691,6 @@
           </w:tcPr>
           <w:p>
             <w:r>
-              <w:lastRenderedPageBreak/>
               <w:t>Name</w:t>
             </w:r>
           </w:p>
@@ -14830,13 +15038,7 @@
               <w:rPr>
                 <w:rFonts w:cstheme="majorBidi"/>
               </w:rPr>
-              <w:t>V</w:t>
-            </w:r>
-            <w:r>
-              <w:rPr>
-                <w:rFonts w:cstheme="majorBidi"/>
-              </w:rPr>
-              <w:t>oid</w:t>
+              <w:t>Void</w:t>
             </w:r>
           </w:p>
         </w:tc>
@@ -14950,13 +15152,7 @@
               <w:rPr>
                 <w:rFonts w:cstheme="majorBidi"/>
               </w:rPr>
-              <w:t>V</w:t>
-            </w:r>
-            <w:r>
-              <w:rPr>
-                <w:rFonts w:cstheme="majorBidi"/>
-              </w:rPr>
-              <w:t>oid</w:t>
+              <w:t>Void</w:t>
             </w:r>
           </w:p>
         </w:tc>
@@ -14982,13 +15178,7 @@
               <w:rPr>
                 <w:rFonts w:cstheme="majorBidi"/>
               </w:rPr>
-              <w:t>V</w:t>
-            </w:r>
-            <w:r>
-              <w:rPr>
-                <w:rFonts w:cstheme="majorBidi"/>
-              </w:rPr>
-              <w:t>oid</w:t>
+              <w:t>Void</w:t>
             </w:r>
           </w:p>
         </w:tc>
@@ -15106,13 +15296,7 @@
               <w:rPr>
                 <w:rFonts w:cstheme="majorBidi"/>
               </w:rPr>
-              <w:t>V</w:t>
-            </w:r>
-            <w:r>
-              <w:rPr>
-                <w:rFonts w:cstheme="majorBidi"/>
-              </w:rPr>
-              <w:t>oid</w:t>
+              <w:t>Void</w:t>
             </w:r>
           </w:p>
         </w:tc>
@@ -15247,13 +15431,7 @@
               <w:rPr>
                 <w:rFonts w:cstheme="majorBidi"/>
               </w:rPr>
-              <w:t>V</w:t>
-            </w:r>
-            <w:r>
-              <w:rPr>
-                <w:rFonts w:cstheme="majorBidi"/>
-              </w:rPr>
-              <w:t>oid</w:t>
+              <w:t>Void</w:t>
             </w:r>
           </w:p>
         </w:tc>
@@ -15279,13 +15457,7 @@
               <w:rPr>
                 <w:rFonts w:cstheme="majorBidi"/>
               </w:rPr>
-              <w:t>V</w:t>
-            </w:r>
-            <w:r>
-              <w:rPr>
-                <w:rFonts w:cstheme="majorBidi"/>
-              </w:rPr>
-              <w:t>oid</w:t>
+              <w:t>Void</w:t>
             </w:r>
           </w:p>
         </w:tc>
@@ -15357,7 +15529,6 @@
           </w:tcPr>
           <w:p>
             <w:r>
-              <w:lastRenderedPageBreak/>
               <w:t>Name</w:t>
             </w:r>
           </w:p>
@@ -15404,13 +15575,7 @@
               <w:rPr>
                 <w:rFonts w:cstheme="majorBidi"/>
               </w:rPr>
-              <w:t>V</w:t>
-            </w:r>
-            <w:r>
-              <w:rPr>
-                <w:rFonts w:cstheme="majorBidi"/>
-              </w:rPr>
-              <w:t>oid</w:t>
+              <w:t>Void</w:t>
             </w:r>
           </w:p>
         </w:tc>
@@ -15436,13 +15601,7 @@
               <w:rPr>
                 <w:rFonts w:cstheme="majorBidi"/>
               </w:rPr>
-              <w:t>V</w:t>
-            </w:r>
-            <w:r>
-              <w:rPr>
-                <w:rFonts w:cstheme="majorBidi"/>
-              </w:rPr>
-              <w:t>oid</w:t>
+              <w:t>Void</w:t>
             </w:r>
           </w:p>
         </w:tc>
@@ -15559,13 +15718,7 @@
               <w:rPr>
                 <w:rFonts w:cstheme="majorBidi"/>
               </w:rPr>
-              <w:t>V</w:t>
-            </w:r>
-            <w:r>
-              <w:rPr>
-                <w:rFonts w:cstheme="majorBidi"/>
-              </w:rPr>
-              <w:t>oid</w:t>
+              <w:t>Void</w:t>
             </w:r>
           </w:p>
         </w:tc>
@@ -15591,13 +15744,7 @@
               <w:rPr>
                 <w:rFonts w:cstheme="majorBidi"/>
               </w:rPr>
-              <w:t>V</w:t>
-            </w:r>
-            <w:r>
-              <w:rPr>
-                <w:rFonts w:cstheme="majorBidi"/>
-              </w:rPr>
-              <w:t>oid</w:t>
+              <w:t>Void</w:t>
             </w:r>
           </w:p>
         </w:tc>
@@ -15623,6 +15770,54 @@
               <w:t>Reads all the flags status and starts the suitable animation mode according to switches status</w:t>
             </w:r>
           </w:p>
+        </w:tc>
+      </w:tr>
+      <w:tr>
+        <w:tc>
+          <w:tcPr>
+            <w:tcW w:w="1908" w:type="dxa"/>
+            <w:shd w:val="clear" w:color="auto" w:fill="E7E6E6" w:themeFill="background2"/>
+          </w:tcPr>
+          <w:p>
+            <w:r>
+              <w:t>Covers</w:t>
+            </w:r>
+          </w:p>
+        </w:tc>
+        <w:tc>
+          <w:tcPr>
+            <w:tcW w:w="7668" w:type="dxa"/>
+          </w:tcPr>
+          <w:p>
+            <w:r>
+              <w:t xml:space="preserve">Req_ PO5_LSAN_ </w:t>
+            </w:r>
+            <w:proofErr w:type="spellStart"/>
+            <w:r>
+              <w:t>SRS_Start</w:t>
+            </w:r>
+            <w:proofErr w:type="spellEnd"/>
+            <w:r>
+              <w:t xml:space="preserve"> welcome mode 1_02-V02</w:t>
+            </w:r>
+          </w:p>
+          <w:p>
+            <w:r>
+              <w:t>Req</w:t>
+            </w:r>
+            <w:r>
+              <w:t xml:space="preserve">_ PO5_LSAN_ </w:t>
+            </w:r>
+            <w:proofErr w:type="spellStart"/>
+            <w:r>
+              <w:t>SRS_Start</w:t>
+            </w:r>
+            <w:proofErr w:type="spellEnd"/>
+            <w:r>
+              <w:t xml:space="preserve"> welcome mode 2_02-V02</w:t>
+            </w:r>
+          </w:p>
+          <w:p/>
         </w:tc>
       </w:tr>
     </w:tbl>
@@ -15638,66 +15833,6 @@
           <w:szCs w:val="20"/>
         </w:rPr>
       </w:pPr>
-    </w:p>
-    <w:p>
-      <w:pPr>
-        <w:tabs>
-          <w:tab w:val="left" w:pos="5070"/>
-        </w:tabs>
-        <w:rPr>
-          <w:b/>
-          <w:bCs/>
-          <w:sz w:val="20"/>
-          <w:szCs w:val="20"/>
-        </w:rPr>
-      </w:pPr>
-      <w:r>
-        <w:rPr>
-          <w:b/>
-          <w:bCs/>
-          <w:sz w:val="20"/>
-          <w:szCs w:val="20"/>
-        </w:rPr>
-        <w:t>[</w:t>
-      </w:r>
-      <w:r>
-        <w:rPr>
-          <w:rFonts w:asciiTheme="majorBidi" w:hAnsiTheme="majorBidi" w:cstheme="majorBidi"/>
-          <w:b/>
-          <w:bCs/>
-          <w:sz w:val="20"/>
-          <w:szCs w:val="20"/>
-        </w:rPr>
-        <w:t>Req_</w:t>
-      </w:r>
-      <w:r>
-        <w:rPr>
-          <w:b/>
-          <w:bCs/>
-          <w:sz w:val="20"/>
-          <w:szCs w:val="20"/>
-        </w:rPr>
-        <w:t xml:space="preserve"> </w:t>
-      </w:r>
-      <w:r>
-        <w:rPr>
-          <w:rFonts w:asciiTheme="majorBidi" w:hAnsiTheme="majorBidi" w:cstheme="majorBidi"/>
-          <w:b/>
-          <w:bCs/>
-          <w:sz w:val="20"/>
-          <w:szCs w:val="20"/>
-        </w:rPr>
-        <w:t>PO5_LSAN_ LED STRING ANIMATION_03_V01</w:t>
-      </w:r>
-      <w:r>
-        <w:rPr>
-          <w:b/>
-          <w:bCs/>
-          <w:sz w:val="20"/>
-          <w:szCs w:val="20"/>
-        </w:rPr>
-        <w:t>]</w:t>
-      </w:r>
     </w:p>
     <w:p>
       <w:pPr>
@@ -15712,73 +15847,6 @@
           <w:szCs w:val="20"/>
         </w:rPr>
       </w:pPr>
-      <w:r>
-        <w:rPr>
-          <w:b/>
-          <w:bCs/>
-          <w:sz w:val="20"/>
-          <w:szCs w:val="20"/>
-        </w:rPr>
-        <w:t>[</w:t>
-      </w:r>
-      <w:r>
-        <w:rPr>
-          <w:rFonts w:asciiTheme="majorBidi" w:hAnsiTheme="majorBidi" w:cstheme="majorBidi"/>
-          <w:b/>
-          <w:bCs/>
-          <w:sz w:val="20"/>
-          <w:szCs w:val="20"/>
-        </w:rPr>
-        <w:t>Req_</w:t>
-      </w:r>
-      <w:r>
-        <w:rPr>
-          <w:b/>
-          <w:bCs/>
-          <w:sz w:val="20"/>
-          <w:szCs w:val="20"/>
-        </w:rPr>
-        <w:t xml:space="preserve"> </w:t>
-      </w:r>
-      <w:r>
-        <w:rPr>
-          <w:rFonts w:asciiTheme="majorBidi" w:hAnsiTheme="majorBidi" w:cstheme="majorBidi"/>
-          <w:b/>
-          <w:bCs/>
-          <w:sz w:val="20"/>
-          <w:szCs w:val="20"/>
-        </w:rPr>
-        <w:t>PO5_LSAN_ LED STRING ANIMATION_0</w:t>
-      </w:r>
-      <w:r>
-        <w:rPr>
-          <w:rFonts w:asciiTheme="majorBidi" w:hAnsiTheme="majorBidi" w:cstheme="majorBidi"/>
-          <w:b/>
-          <w:bCs/>
-          <w:sz w:val="20"/>
-          <w:szCs w:val="20"/>
-        </w:rPr>
-        <w:t>4</w:t>
-      </w:r>
-      <w:r>
-        <w:rPr>
-          <w:rFonts w:asciiTheme="majorBidi" w:hAnsiTheme="majorBidi" w:cstheme="majorBidi"/>
-          <w:b/>
-          <w:bCs/>
-          <w:sz w:val="20"/>
-          <w:szCs w:val="20"/>
-        </w:rPr>
-        <w:t>_V01</w:t>
-      </w:r>
-      <w:r>
-        <w:rPr>
-          <w:b/>
-          <w:bCs/>
-          <w:sz w:val="20"/>
-          <w:szCs w:val="20"/>
-        </w:rPr>
-        <w:t>]</w:t>
-      </w:r>
     </w:p>
     <w:tbl>
       <w:tblPr>
@@ -15844,13 +15912,7 @@
               <w:rPr>
                 <w:rFonts w:cstheme="majorBidi"/>
               </w:rPr>
-              <w:t>V</w:t>
-            </w:r>
-            <w:r>
-              <w:rPr>
-                <w:rFonts w:cstheme="majorBidi"/>
-              </w:rPr>
-              <w:t>oid</w:t>
+              <w:t>Void</w:t>
             </w:r>
           </w:p>
         </w:tc>
@@ -15876,13 +15938,7 @@
               <w:rPr>
                 <w:rFonts w:cstheme="majorBidi"/>
               </w:rPr>
-              <w:t>V</w:t>
-            </w:r>
-            <w:r>
-              <w:rPr>
-                <w:rFonts w:cstheme="majorBidi"/>
-              </w:rPr>
-              <w:t>oid</w:t>
+              <w:t>Void</w:t>
             </w:r>
           </w:p>
         </w:tc>
@@ -15914,6 +15970,34 @@
             <w:proofErr w:type="spellEnd"/>
             <w:r>
               <w:t xml:space="preserve"> on and off according to the tail flag state</w:t>
+            </w:r>
+          </w:p>
+        </w:tc>
+      </w:tr>
+      <w:tr>
+        <w:tc>
+          <w:tcPr>
+            <w:tcW w:w="1908" w:type="dxa"/>
+            <w:shd w:val="clear" w:color="auto" w:fill="E7E6E6" w:themeFill="background2"/>
+          </w:tcPr>
+          <w:p>
+            <w:r>
+              <w:t>Covers</w:t>
+            </w:r>
+          </w:p>
+        </w:tc>
+        <w:tc>
+          <w:tcPr>
+            <w:tcW w:w="7668" w:type="dxa"/>
+          </w:tcPr>
+          <w:p>
+            <w:r>
+              <w:t>[Req_ PO5_LSAN_ LED STRING ANIMATION_03_V01]</w:t>
+            </w:r>
+          </w:p>
+          <w:p>
+            <w:r>
+              <w:t>[Req_ PO5_LSAN_ LED STRING ANIMATION_04_V01]</w:t>
             </w:r>
           </w:p>
         </w:tc>
@@ -15934,53 +16018,6 @@
           <w:bCs/>
         </w:rPr>
       </w:pPr>
-      <w:r>
-        <w:rPr>
-          <w:b/>
-          <w:bCs/>
-          <w:sz w:val="20"/>
-          <w:szCs w:val="20"/>
-        </w:rPr>
-        <w:t>[</w:t>
-      </w:r>
-      <w:r>
-        <w:rPr>
-          <w:rFonts w:asciiTheme="majorBidi" w:hAnsiTheme="majorBidi" w:cstheme="majorBidi"/>
-          <w:b/>
-          <w:bCs/>
-          <w:sz w:val="20"/>
-          <w:szCs w:val="20"/>
-        </w:rPr>
-        <w:t>Req_</w:t>
-      </w:r>
-      <w:r>
-        <w:rPr>
-          <w:b/>
-          <w:bCs/>
-          <w:sz w:val="20"/>
-          <w:szCs w:val="20"/>
-        </w:rPr>
-        <w:t xml:space="preserve"> </w:t>
-      </w:r>
-      <w:r>
-        <w:rPr>
-          <w:rFonts w:asciiTheme="majorBidi" w:hAnsiTheme="majorBidi" w:cstheme="majorBidi"/>
-          <w:b/>
-          <w:bCs/>
-          <w:sz w:val="20"/>
-          <w:szCs w:val="20"/>
-        </w:rPr>
-        <w:t>PO5_LSAN_ LED STRING ANIMATION_01_V01</w:t>
-      </w:r>
-      <w:r>
-        <w:rPr>
-          <w:b/>
-          <w:bCs/>
-          <w:sz w:val="20"/>
-          <w:szCs w:val="20"/>
-        </w:rPr>
-        <w:t>]</w:t>
-      </w:r>
     </w:p>
     <w:tbl>
       <w:tblPr>
@@ -16046,13 +16083,7 @@
               <w:rPr>
                 <w:rFonts w:cstheme="majorBidi"/>
               </w:rPr>
-              <w:t>V</w:t>
-            </w:r>
-            <w:r>
-              <w:rPr>
-                <w:rFonts w:cstheme="majorBidi"/>
-              </w:rPr>
-              <w:t>oid</w:t>
+              <w:t>Void</w:t>
             </w:r>
           </w:p>
         </w:tc>
@@ -16078,13 +16109,7 @@
               <w:rPr>
                 <w:rFonts w:cstheme="majorBidi"/>
               </w:rPr>
-              <w:t>V</w:t>
-            </w:r>
-            <w:r>
-              <w:rPr>
-                <w:rFonts w:cstheme="majorBidi"/>
-              </w:rPr>
-              <w:t>oid</w:t>
+              <w:t>Void</w:t>
             </w:r>
           </w:p>
         </w:tc>
@@ -16108,6 +16133,29 @@
           <w:p>
             <w:r>
               <w:t>Runs the animation of mode 1 which is described in the LED_STRING_ANIMATION_CYRS</w:t>
+            </w:r>
+          </w:p>
+        </w:tc>
+      </w:tr>
+      <w:tr>
+        <w:tc>
+          <w:tcPr>
+            <w:tcW w:w="1908" w:type="dxa"/>
+            <w:shd w:val="clear" w:color="auto" w:fill="E7E6E6" w:themeFill="background2"/>
+          </w:tcPr>
+          <w:p>
+            <w:r>
+              <w:t>Covers</w:t>
+            </w:r>
+          </w:p>
+        </w:tc>
+        <w:tc>
+          <w:tcPr>
+            <w:tcW w:w="7668" w:type="dxa"/>
+          </w:tcPr>
+          <w:p>
+            <w:r>
+              <w:t>[Req_ PO5_LSAN_ LED STRING ANIMATION_01_V01]</w:t>
             </w:r>
           </w:p>
         </w:tc>
@@ -16127,15 +16175,6 @@
           <w:szCs w:val="20"/>
         </w:rPr>
       </w:pPr>
-      <w:r>
-        <w:rPr>
-          <w:b/>
-          <w:bCs/>
-          <w:sz w:val="20"/>
-          <w:szCs w:val="20"/>
-        </w:rPr>
-        <w:t>[Req_ PO5_LSAN_ LED STRING ANIMATION_02_V01]</w:t>
-      </w:r>
     </w:p>
     <w:tbl>
       <w:tblPr>
@@ -16201,13 +16240,7 @@
               <w:rPr>
                 <w:rFonts w:cstheme="majorBidi"/>
               </w:rPr>
-              <w:t>V</w:t>
-            </w:r>
-            <w:r>
-              <w:rPr>
-                <w:rFonts w:cstheme="majorBidi"/>
-              </w:rPr>
-              <w:t>oid</w:t>
+              <w:t>Void</w:t>
             </w:r>
           </w:p>
         </w:tc>
@@ -16233,13 +16266,7 @@
               <w:rPr>
                 <w:rFonts w:cstheme="majorBidi"/>
               </w:rPr>
-              <w:t>V</w:t>
-            </w:r>
-            <w:r>
-              <w:rPr>
-                <w:rFonts w:cstheme="majorBidi"/>
-              </w:rPr>
-              <w:t>oid</w:t>
+              <w:t>Void</w:t>
             </w:r>
           </w:p>
         </w:tc>
@@ -16262,7 +16289,35 @@
           </w:tcPr>
           <w:p>
             <w:r>
-              <w:t>Runs the animation of mode 2 which is described in the LED_STRING_ANIMATION_CYRS</w:t>
+              <w:t xml:space="preserve">Runs the animation of mode 2 which is described in the </w:t>
+            </w:r>
+            <w:r>
+              <w:lastRenderedPageBreak/>
+              <w:t>LED_STRING_ANIMATION_CYRS</w:t>
+            </w:r>
+          </w:p>
+        </w:tc>
+      </w:tr>
+      <w:tr>
+        <w:tc>
+          <w:tcPr>
+            <w:tcW w:w="1908" w:type="dxa"/>
+            <w:shd w:val="clear" w:color="auto" w:fill="E7E6E6" w:themeFill="background2"/>
+          </w:tcPr>
+          <w:p>
+            <w:r>
+              <w:lastRenderedPageBreak/>
+              <w:t>Covers</w:t>
+            </w:r>
+          </w:p>
+        </w:tc>
+        <w:tc>
+          <w:tcPr>
+            <w:tcW w:w="7668" w:type="dxa"/>
+          </w:tcPr>
+          <w:p>
+            <w:r>
+              <w:t>[Req_ PO5_LSAN_ LED STRING ANIMATION_02_V01]</w:t>
             </w:r>
           </w:p>
         </w:tc>
@@ -16293,168 +16348,7 @@
         <w:pStyle w:val="ListParagraph"/>
       </w:pPr>
     </w:p>
-    <w:p>
-      <w:pPr>
-        <w:pStyle w:val="ListParagraph"/>
-      </w:pPr>
-    </w:p>
-    <w:p>
-      <w:pPr>
-        <w:rPr>
-          <w:b/>
-          <w:bCs/>
-          <w:sz w:val="20"/>
-          <w:szCs w:val="20"/>
-        </w:rPr>
-      </w:pPr>
-      <w:r>
-        <w:rPr>
-          <w:b/>
-          <w:bCs/>
-          <w:sz w:val="20"/>
-          <w:szCs w:val="20"/>
-        </w:rPr>
-        <w:lastRenderedPageBreak/>
-        <w:t>[</w:t>
-      </w:r>
-      <w:r>
-        <w:rPr>
-          <w:rFonts w:asciiTheme="majorBidi" w:hAnsiTheme="majorBidi" w:cstheme="majorBidi"/>
-          <w:b/>
-          <w:bCs/>
-          <w:sz w:val="20"/>
-          <w:szCs w:val="20"/>
-        </w:rPr>
-        <w:t>Req_</w:t>
-      </w:r>
-      <w:r>
-        <w:rPr>
-          <w:b/>
-          <w:bCs/>
-          <w:sz w:val="20"/>
-          <w:szCs w:val="20"/>
-        </w:rPr>
-        <w:t xml:space="preserve"> </w:t>
-      </w:r>
-      <w:r>
-        <w:rPr>
-          <w:rFonts w:asciiTheme="majorBidi" w:hAnsiTheme="majorBidi" w:cstheme="majorBidi"/>
-          <w:b/>
-          <w:bCs/>
-          <w:sz w:val="20"/>
-          <w:szCs w:val="20"/>
-        </w:rPr>
-        <w:t>PO5_LSAN_ LED STRING ANIMATION_0</w:t>
-      </w:r>
-      <w:r>
-        <w:rPr>
-          <w:rFonts w:asciiTheme="majorBidi" w:hAnsiTheme="majorBidi" w:cstheme="majorBidi"/>
-          <w:b/>
-          <w:bCs/>
-          <w:sz w:val="20"/>
-          <w:szCs w:val="20"/>
-        </w:rPr>
-        <w:t>5</w:t>
-      </w:r>
-      <w:r>
-        <w:rPr>
-          <w:rFonts w:asciiTheme="majorBidi" w:hAnsiTheme="majorBidi" w:cstheme="majorBidi"/>
-          <w:b/>
-          <w:bCs/>
-          <w:sz w:val="20"/>
-          <w:szCs w:val="20"/>
-        </w:rPr>
-        <w:t>_V0</w:t>
-      </w:r>
-      <w:r>
-        <w:rPr>
-          <w:rFonts w:asciiTheme="majorBidi" w:hAnsiTheme="majorBidi" w:cstheme="majorBidi"/>
-          <w:b/>
-          <w:bCs/>
-          <w:sz w:val="20"/>
-          <w:szCs w:val="20"/>
-        </w:rPr>
-        <w:t>2</w:t>
-      </w:r>
-      <w:r>
-        <w:rPr>
-          <w:b/>
-          <w:bCs/>
-          <w:sz w:val="20"/>
-          <w:szCs w:val="20"/>
-        </w:rPr>
-        <w:t>]</w:t>
-      </w:r>
-    </w:p>
-    <w:p>
-      <w:r>
-        <w:rPr>
-          <w:b/>
-          <w:bCs/>
-          <w:sz w:val="20"/>
-          <w:szCs w:val="20"/>
-        </w:rPr>
-        <w:t>[</w:t>
-      </w:r>
-      <w:r>
-        <w:rPr>
-          <w:rFonts w:asciiTheme="majorBidi" w:hAnsiTheme="majorBidi" w:cstheme="majorBidi"/>
-          <w:b/>
-          <w:bCs/>
-          <w:sz w:val="20"/>
-          <w:szCs w:val="20"/>
-        </w:rPr>
-        <w:t>Req_</w:t>
-      </w:r>
-      <w:r>
-        <w:rPr>
-          <w:b/>
-          <w:bCs/>
-          <w:sz w:val="20"/>
-          <w:szCs w:val="20"/>
-        </w:rPr>
-        <w:t xml:space="preserve"> </w:t>
-      </w:r>
-      <w:r>
-        <w:rPr>
-          <w:rFonts w:asciiTheme="majorBidi" w:hAnsiTheme="majorBidi" w:cstheme="majorBidi"/>
-          <w:b/>
-          <w:bCs/>
-          <w:sz w:val="20"/>
-          <w:szCs w:val="20"/>
-        </w:rPr>
-        <w:t>PO5_LSAN_ LED STRING ANIMATION_0</w:t>
-      </w:r>
-      <w:r>
-        <w:rPr>
-          <w:rFonts w:asciiTheme="majorBidi" w:hAnsiTheme="majorBidi" w:cstheme="majorBidi"/>
-          <w:b/>
-          <w:bCs/>
-          <w:sz w:val="20"/>
-          <w:szCs w:val="20"/>
-        </w:rPr>
-        <w:t>6</w:t>
-      </w:r>
-      <w:r>
-        <w:rPr>
-          <w:rFonts w:asciiTheme="majorBidi" w:hAnsiTheme="majorBidi" w:cstheme="majorBidi"/>
-          <w:b/>
-          <w:bCs/>
-          <w:sz w:val="20"/>
-          <w:szCs w:val="20"/>
-        </w:rPr>
-        <w:t>_V01</w:t>
-      </w:r>
-      <w:r>
-        <w:rPr>
-          <w:b/>
-          <w:bCs/>
-          <w:sz w:val="20"/>
-          <w:szCs w:val="20"/>
-        </w:rPr>
-        <w:t>]</w:t>
-      </w:r>
-    </w:p>
+    <w:p/>
     <w:tbl>
       <w:tblPr>
         <w:tblStyle w:val="TableGrid"/>
@@ -16525,13 +16419,7 @@
               <w:rPr>
                 <w:rFonts w:cstheme="majorBidi"/>
               </w:rPr>
-              <w:t>V</w:t>
-            </w:r>
-            <w:r>
-              <w:rPr>
-                <w:rFonts w:cstheme="majorBidi"/>
-              </w:rPr>
-              <w:t>oid</w:t>
+              <w:t>Void</w:t>
             </w:r>
           </w:p>
         </w:tc>
@@ -16557,13 +16445,7 @@
               <w:rPr>
                 <w:rFonts w:cstheme="majorBidi"/>
               </w:rPr>
-              <w:t>V</w:t>
-            </w:r>
-            <w:r>
-              <w:rPr>
-                <w:rFonts w:cstheme="majorBidi"/>
-              </w:rPr>
-              <w:t>oid</w:t>
+              <w:t>Void</w:t>
             </w:r>
           </w:p>
         </w:tc>
@@ -16596,168 +16478,41 @@
             </w:r>
             <w:r>
               <w:t xml:space="preserve"> until the TI right switch is released</w:t>
+            </w:r>
+          </w:p>
+        </w:tc>
+      </w:tr>
+      <w:tr>
+        <w:tc>
+          <w:tcPr>
+            <w:tcW w:w="1908" w:type="dxa"/>
+            <w:shd w:val="clear" w:color="auto" w:fill="E7E6E6" w:themeFill="background2"/>
+          </w:tcPr>
+          <w:p>
+            <w:r>
+              <w:t>Covers</w:t>
+            </w:r>
+          </w:p>
+        </w:tc>
+        <w:tc>
+          <w:tcPr>
+            <w:tcW w:w="7668" w:type="dxa"/>
+          </w:tcPr>
+          <w:p>
+            <w:r>
+              <w:t>[Req_ PO5_LSAN_ LED STRING ANIMATION_05_V02]</w:t>
+            </w:r>
+          </w:p>
+          <w:p>
+            <w:r>
+              <w:t>[Req_ PO5_LSAN_ LED STRING ANIMATION_06_V01]</w:t>
             </w:r>
           </w:p>
         </w:tc>
       </w:tr>
     </w:tbl>
     <w:p/>
-    <w:p>
-      <w:pPr>
-        <w:rPr>
-          <w:b/>
-          <w:bCs/>
-          <w:sz w:val="20"/>
-          <w:szCs w:val="20"/>
-        </w:rPr>
-      </w:pPr>
-      <w:r>
-        <w:rPr>
-          <w:b/>
-          <w:bCs/>
-          <w:sz w:val="20"/>
-          <w:szCs w:val="20"/>
-        </w:rPr>
-        <w:t>[</w:t>
-      </w:r>
-      <w:r>
-        <w:rPr>
-          <w:rFonts w:asciiTheme="majorBidi" w:hAnsiTheme="majorBidi" w:cstheme="majorBidi"/>
-          <w:b/>
-          <w:bCs/>
-          <w:sz w:val="20"/>
-          <w:szCs w:val="20"/>
-        </w:rPr>
-        <w:t>Req_</w:t>
-      </w:r>
-      <w:r>
-        <w:rPr>
-          <w:b/>
-          <w:bCs/>
-          <w:sz w:val="20"/>
-          <w:szCs w:val="20"/>
-        </w:rPr>
-        <w:t xml:space="preserve"> </w:t>
-      </w:r>
-      <w:r>
-        <w:rPr>
-          <w:rFonts w:asciiTheme="majorBidi" w:hAnsiTheme="majorBidi" w:cstheme="majorBidi"/>
-          <w:b/>
-          <w:bCs/>
-          <w:sz w:val="20"/>
-          <w:szCs w:val="20"/>
-        </w:rPr>
-        <w:t>PO5_LSAN_ LED STRING ANIMATION_0</w:t>
-      </w:r>
-      <w:r>
-        <w:rPr>
-          <w:rFonts w:asciiTheme="majorBidi" w:hAnsiTheme="majorBidi" w:cstheme="majorBidi"/>
-          <w:b/>
-          <w:bCs/>
-          <w:sz w:val="20"/>
-          <w:szCs w:val="20"/>
-        </w:rPr>
-        <w:t>7</w:t>
-      </w:r>
-      <w:r>
-        <w:rPr>
-          <w:rFonts w:asciiTheme="majorBidi" w:hAnsiTheme="majorBidi" w:cstheme="majorBidi"/>
-          <w:b/>
-          <w:bCs/>
-          <w:sz w:val="20"/>
-          <w:szCs w:val="20"/>
-        </w:rPr>
-        <w:t>_V0</w:t>
-      </w:r>
-      <w:r>
-        <w:rPr>
-          <w:rFonts w:asciiTheme="majorBidi" w:hAnsiTheme="majorBidi" w:cstheme="majorBidi"/>
-          <w:b/>
-          <w:bCs/>
-          <w:sz w:val="20"/>
-          <w:szCs w:val="20"/>
-        </w:rPr>
-        <w:t>2</w:t>
-      </w:r>
-      <w:r>
-        <w:rPr>
-          <w:b/>
-          <w:bCs/>
-          <w:sz w:val="20"/>
-          <w:szCs w:val="20"/>
-        </w:rPr>
-        <w:t>]</w:t>
-      </w:r>
-    </w:p>
-    <w:p>
-      <w:r>
-        <w:rPr>
-          <w:b/>
-          <w:bCs/>
-          <w:sz w:val="20"/>
-          <w:szCs w:val="20"/>
-        </w:rPr>
-        <w:t>[</w:t>
-      </w:r>
-      <w:r>
-        <w:rPr>
-          <w:rFonts w:asciiTheme="majorBidi" w:hAnsiTheme="majorBidi" w:cstheme="majorBidi"/>
-          <w:b/>
-          <w:bCs/>
-          <w:sz w:val="20"/>
-          <w:szCs w:val="20"/>
-        </w:rPr>
-        <w:t>Req_</w:t>
-      </w:r>
-      <w:r>
-        <w:rPr>
-          <w:b/>
-          <w:bCs/>
-          <w:sz w:val="20"/>
-          <w:szCs w:val="20"/>
-        </w:rPr>
-        <w:t xml:space="preserve"> </w:t>
-      </w:r>
-      <w:r>
-        <w:rPr>
-          <w:rFonts w:asciiTheme="majorBidi" w:hAnsiTheme="majorBidi" w:cstheme="majorBidi"/>
-          <w:b/>
-          <w:bCs/>
-          <w:sz w:val="20"/>
-          <w:szCs w:val="20"/>
-        </w:rPr>
-        <w:t>PO5_LSAN_ LED STRING ANIMATION_0</w:t>
-      </w:r>
-      <w:r>
-        <w:rPr>
-          <w:rFonts w:asciiTheme="majorBidi" w:hAnsiTheme="majorBidi" w:cstheme="majorBidi"/>
-          <w:b/>
-          <w:bCs/>
-          <w:sz w:val="20"/>
-          <w:szCs w:val="20"/>
-        </w:rPr>
-        <w:t>8</w:t>
-      </w:r>
-      <w:r>
-        <w:rPr>
-          <w:rFonts w:asciiTheme="majorBidi" w:hAnsiTheme="majorBidi" w:cstheme="majorBidi"/>
-          <w:b/>
-          <w:bCs/>
-          <w:sz w:val="20"/>
-          <w:szCs w:val="20"/>
-        </w:rPr>
-        <w:t>_V01</w:t>
-      </w:r>
-      <w:r>
-        <w:rPr>
-          <w:b/>
-          <w:bCs/>
-          <w:sz w:val="20"/>
-          <w:szCs w:val="20"/>
-        </w:rPr>
-        <w:t>]</w:t>
-      </w:r>
-    </w:p>
+    <w:p/>
     <w:tbl>
       <w:tblPr>
         <w:tblStyle w:val="TableGrid"/>
@@ -16822,13 +16577,7 @@
               <w:rPr>
                 <w:rFonts w:cstheme="majorBidi"/>
               </w:rPr>
-              <w:t>V</w:t>
-            </w:r>
-            <w:r>
-              <w:rPr>
-                <w:rFonts w:cstheme="majorBidi"/>
-              </w:rPr>
-              <w:t>oid</w:t>
+              <w:t>Void</w:t>
             </w:r>
           </w:p>
         </w:tc>
@@ -16854,13 +16603,7 @@
               <w:rPr>
                 <w:rFonts w:cstheme="majorBidi"/>
               </w:rPr>
-              <w:t>V</w:t>
-            </w:r>
-            <w:r>
-              <w:rPr>
-                <w:rFonts w:cstheme="majorBidi"/>
-              </w:rPr>
-              <w:t>oid</w:t>
+              <w:t>Void</w:t>
             </w:r>
           </w:p>
         </w:tc>
@@ -16890,6 +16633,34 @@
             </w:r>
             <w:r>
               <w:t xml:space="preserve"> switch is released</w:t>
+            </w:r>
+          </w:p>
+        </w:tc>
+      </w:tr>
+      <w:tr>
+        <w:tc>
+          <w:tcPr>
+            <w:tcW w:w="1908" w:type="dxa"/>
+            <w:shd w:val="clear" w:color="auto" w:fill="E7E6E6" w:themeFill="background2"/>
+          </w:tcPr>
+          <w:p>
+            <w:r>
+              <w:t>Covers</w:t>
+            </w:r>
+          </w:p>
+        </w:tc>
+        <w:tc>
+          <w:tcPr>
+            <w:tcW w:w="7668" w:type="dxa"/>
+          </w:tcPr>
+          <w:p>
+            <w:r>
+              <w:t>[Req_ PO5_LSAN_ LED STRING ANIMATION_07_V02]</w:t>
+            </w:r>
+          </w:p>
+          <w:p>
+            <w:r>
+              <w:t>[Req_ PO5_LSAN_ LED STRING ANIMATION_08_V01]</w:t>
             </w:r>
           </w:p>
         </w:tc>
@@ -16995,13 +16766,7 @@
               <w:rPr>
                 <w:rFonts w:cstheme="majorBidi"/>
               </w:rPr>
-              <w:t>V</w:t>
-            </w:r>
-            <w:r>
-              <w:rPr>
-                <w:rFonts w:cstheme="majorBidi"/>
-              </w:rPr>
-              <w:t>oid</w:t>
+              <w:t>Void</w:t>
             </w:r>
           </w:p>
         </w:tc>
@@ -17029,7 +16794,120 @@
           </w:p>
         </w:tc>
       </w:tr>
+      <w:tr>
+        <w:tc>
+          <w:tcPr>
+            <w:tcW w:w="1908" w:type="dxa"/>
+            <w:shd w:val="clear" w:color="auto" w:fill="E7E6E6" w:themeFill="background2"/>
+          </w:tcPr>
+          <w:p>
+            <w:r>
+              <w:t>Covers</w:t>
+            </w:r>
+          </w:p>
+        </w:tc>
+        <w:tc>
+          <w:tcPr>
+            <w:tcW w:w="7668" w:type="dxa"/>
+            <w:vAlign w:val="center"/>
+          </w:tcPr>
+          <w:p>
+            <w:r>
+              <w:t>Req</w:t>
+            </w:r>
+            <w:r>
+              <w:t xml:space="preserve">_ PO5_LSAN_ </w:t>
+            </w:r>
+            <w:proofErr w:type="spellStart"/>
+            <w:r>
+              <w:t>SRS_Start</w:t>
+            </w:r>
+            <w:proofErr w:type="spellEnd"/>
+            <w:r>
+              <w:t xml:space="preserve"> welcome mode 1_02-V02</w:t>
+            </w:r>
+          </w:p>
+          <w:p>
+            <w:r>
+              <w:t>Req</w:t>
+            </w:r>
+            <w:r>
+              <w:t xml:space="preserve">_ PO5_LSAN_ </w:t>
+            </w:r>
+            <w:proofErr w:type="spellStart"/>
+            <w:r>
+              <w:t>SRS_Start</w:t>
+            </w:r>
+            <w:proofErr w:type="spellEnd"/>
+            <w:r>
+              <w:t xml:space="preserve"> welcome mode 2_02-V02</w:t>
+            </w:r>
+          </w:p>
+          <w:p>
+            <w:r>
+              <w:t>Req</w:t>
+            </w:r>
+            <w:r>
+              <w:t xml:space="preserve">_ PO5_LSAN_ </w:t>
+            </w:r>
+            <w:proofErr w:type="spellStart"/>
+            <w:r>
+              <w:t>SRS_Tail</w:t>
+            </w:r>
+            <w:proofErr w:type="spellEnd"/>
+            <w:r>
+              <w:t xml:space="preserve"> function ON_02-V02</w:t>
+            </w:r>
+          </w:p>
+          <w:p>
+            <w:pPr>
+              <w:spacing w:line="256" w:lineRule="auto"/>
+            </w:pPr>
+            <w:r>
+              <w:t>Req</w:t>
+            </w:r>
+            <w:r>
+              <w:t xml:space="preserve">_ PO5_LSAN_ </w:t>
+            </w:r>
+            <w:proofErr w:type="spellStart"/>
+            <w:r>
+              <w:t>SRS_Right</w:t>
+            </w:r>
+            <w:proofErr w:type="spellEnd"/>
+            <w:r>
+              <w:t xml:space="preserve"> Turn Indicator On_02-V01</w:t>
+            </w:r>
+          </w:p>
+          <w:p>
+            <w:pPr>
+              <w:spacing w:line="256" w:lineRule="auto"/>
+            </w:pPr>
+            <w:r>
+              <w:t>Req</w:t>
+            </w:r>
+            <w:r>
+              <w:t xml:space="preserve">_ PO5_LSAN_ </w:t>
+            </w:r>
+            <w:r>
+              <w:t>SRS_</w:t>
+            </w:r>
+            <w:r>
+              <w:t xml:space="preserve"> </w:t>
+            </w:r>
+            <w:r>
+              <w:t>Left Turn Indicator On_02-V01</w:t>
+            </w:r>
+          </w:p>
+          <w:p/>
+          <w:p/>
+        </w:tc>
+      </w:tr>
     </w:tbl>
+    <w:p/>
+    <w:p/>
+    <w:p/>
+    <w:p/>
+    <w:p/>
     <w:p/>
     <w:tbl>
       <w:tblPr>
@@ -17124,13 +17002,7 @@
               <w:rPr>
                 <w:rFonts w:cstheme="majorBidi"/>
               </w:rPr>
-              <w:t>V</w:t>
-            </w:r>
-            <w:r>
-              <w:rPr>
-                <w:rFonts w:cstheme="majorBidi"/>
-              </w:rPr>
-              <w:t>oid</w:t>
+              <w:t>Void</w:t>
             </w:r>
           </w:p>
         </w:tc>
@@ -17156,6 +17028,147 @@
               <w:t>Turn a specific LED OFF</w:t>
             </w:r>
           </w:p>
+        </w:tc>
+      </w:tr>
+      <w:tr>
+        <w:tc>
+          <w:tcPr>
+            <w:tcW w:w="1908" w:type="dxa"/>
+            <w:shd w:val="clear" w:color="auto" w:fill="E7E6E6" w:themeFill="background2"/>
+          </w:tcPr>
+          <w:p>
+            <w:r>
+              <w:t>Covers</w:t>
+            </w:r>
+          </w:p>
+        </w:tc>
+        <w:tc>
+          <w:tcPr>
+            <w:tcW w:w="7668" w:type="dxa"/>
+            <w:vAlign w:val="center"/>
+          </w:tcPr>
+          <w:p>
+            <w:r>
+              <w:t>Req</w:t>
+            </w:r>
+            <w:r>
+              <w:t xml:space="preserve">_ PO5_LSAN_ </w:t>
+            </w:r>
+            <w:proofErr w:type="spellStart"/>
+            <w:r>
+              <w:t>SRS_Start</w:t>
+            </w:r>
+            <w:proofErr w:type="spellEnd"/>
+            <w:r>
+              <w:t xml:space="preserve"> welcome mode 1_02-V02</w:t>
+            </w:r>
+          </w:p>
+          <w:p>
+            <w:r>
+              <w:t>Req</w:t>
+            </w:r>
+            <w:r>
+              <w:t xml:space="preserve">_ PO5_LSAN_ </w:t>
+            </w:r>
+            <w:proofErr w:type="spellStart"/>
+            <w:r>
+              <w:t>SRS_Start</w:t>
+            </w:r>
+            <w:proofErr w:type="spellEnd"/>
+            <w:r>
+              <w:t xml:space="preserve"> welcome mode 2_02-V02</w:t>
+            </w:r>
+          </w:p>
+          <w:p>
+            <w:r>
+              <w:t>Req</w:t>
+            </w:r>
+            <w:r>
+              <w:t xml:space="preserve">_ PO5_LSAN_ </w:t>
+            </w:r>
+            <w:proofErr w:type="spellStart"/>
+            <w:r>
+              <w:t>SRS_Tail</w:t>
+            </w:r>
+            <w:proofErr w:type="spellEnd"/>
+            <w:r>
+              <w:t xml:space="preserve"> function OFF_01-V02</w:t>
+            </w:r>
+          </w:p>
+          <w:p>
+            <w:pPr>
+              <w:spacing w:line="256" w:lineRule="auto"/>
+            </w:pPr>
+            <w:r>
+              <w:t>Req</w:t>
+            </w:r>
+            <w:r>
+              <w:t xml:space="preserve">_ PO5_LSAN_ </w:t>
+            </w:r>
+            <w:proofErr w:type="spellStart"/>
+            <w:r>
+              <w:t>SRS_Right</w:t>
+            </w:r>
+            <w:proofErr w:type="spellEnd"/>
+            <w:r>
+              <w:t xml:space="preserve"> Turn Indicator On_02-V01</w:t>
+            </w:r>
+          </w:p>
+          <w:p>
+            <w:pPr>
+              <w:spacing w:line="256" w:lineRule="auto"/>
+            </w:pPr>
+            <w:r>
+              <w:t>Req</w:t>
+            </w:r>
+            <w:r>
+              <w:t xml:space="preserve">_ PO5_LSAN_ </w:t>
+            </w:r>
+            <w:r>
+              <w:t>SRS_</w:t>
+            </w:r>
+            <w:r>
+              <w:t xml:space="preserve"> </w:t>
+            </w:r>
+            <w:r>
+              <w:t>Left Turn Indicator On_02-V01</w:t>
+            </w:r>
+          </w:p>
+          <w:p>
+            <w:pPr>
+              <w:spacing w:line="256" w:lineRule="auto"/>
+            </w:pPr>
+            <w:r>
+              <w:t>Req</w:t>
+            </w:r>
+            <w:r>
+              <w:t xml:space="preserve">_ PO5_LSAN_ </w:t>
+            </w:r>
+            <w:r>
+              <w:t>SRS_</w:t>
+            </w:r>
+            <w:r>
+              <w:t xml:space="preserve"> </w:t>
+            </w:r>
+            <w:r>
+              <w:t>Left Turn Indicator On_02-V01</w:t>
+            </w:r>
+          </w:p>
+          <w:p>
+            <w:r>
+              <w:t>Req_ PO5_LSAN_ LED STRING</w:t>
+            </w:r>
+            <w:r>
+              <w:t xml:space="preserve"> </w:t>
+            </w:r>
+            <w:r>
+              <w:t>ANIMATION_05_V0</w:t>
+            </w:r>
+            <w:r>
+              <w:t>2</w:t>
+            </w:r>
+          </w:p>
+          <w:p/>
         </w:tc>
       </w:tr>
     </w:tbl>
@@ -17497,7 +17510,6 @@
           </w:tcPr>
           <w:p>
             <w:r>
-              <w:lastRenderedPageBreak/>
               <w:t>Name</w:t>
             </w:r>
           </w:p>
@@ -18416,68 +18428,6 @@
     </w:tbl>
     <w:p>
       <w:pPr>
-        <w:pStyle w:val="ListParagraph"/>
-        <w:ind w:left="1440"/>
-        <w:rPr>
-          <w:sz w:val="24"/>
-          <w:szCs w:val="24"/>
-        </w:rPr>
-      </w:pPr>
-    </w:p>
-    <w:p>
-      <w:pPr>
-        <w:pStyle w:val="ListParagraph"/>
-        <w:ind w:left="1440"/>
-        <w:rPr>
-          <w:sz w:val="24"/>
-          <w:szCs w:val="24"/>
-        </w:rPr>
-      </w:pPr>
-    </w:p>
-    <w:p>
-      <w:pPr>
-        <w:pStyle w:val="ListParagraph"/>
-        <w:ind w:left="1440"/>
-        <w:rPr>
-          <w:sz w:val="24"/>
-          <w:szCs w:val="24"/>
-        </w:rPr>
-      </w:pPr>
-    </w:p>
-    <w:p>
-      <w:pPr>
-        <w:pStyle w:val="ListParagraph"/>
-        <w:ind w:left="1440"/>
-        <w:rPr>
-          <w:sz w:val="24"/>
-          <w:szCs w:val="24"/>
-        </w:rPr>
-      </w:pPr>
-    </w:p>
-    <w:p>
-      <w:pPr>
-        <w:pStyle w:val="ListParagraph"/>
-        <w:ind w:left="1440"/>
-        <w:rPr>
-          <w:sz w:val="24"/>
-          <w:szCs w:val="24"/>
-        </w:rPr>
-      </w:pPr>
-    </w:p>
-    <w:p>
-      <w:pPr>
-        <w:pStyle w:val="ListParagraph"/>
-        <w:ind w:left="1440"/>
-        <w:rPr>
-          <w:sz w:val="24"/>
-          <w:szCs w:val="24"/>
-        </w:rPr>
-      </w:pPr>
-    </w:p>
-    <w:p>
-      <w:pPr>
-        <w:pStyle w:val="ListParagraph"/>
-        <w:ind w:left="1440"/>
         <w:rPr>
           <w:sz w:val="24"/>
           <w:szCs w:val="24"/>
@@ -18519,7 +18469,6 @@
           </w:tcPr>
           <w:p>
             <w:r>
-              <w:lastRenderedPageBreak/>
               <w:t>Name</w:t>
             </w:r>
           </w:p>
@@ -18732,6 +18681,132 @@
           </w:p>
         </w:tc>
       </w:tr>
+      <w:tr>
+        <w:tc>
+          <w:tcPr>
+            <w:tcW w:w="1908" w:type="dxa"/>
+            <w:tcBorders>
+              <w:top w:val="single" w:sz="4" w:space="0" w:color="auto"/>
+              <w:left w:val="single" w:sz="4" w:space="0" w:color="auto"/>
+              <w:bottom w:val="single" w:sz="4" w:space="0" w:color="auto"/>
+              <w:right w:val="single" w:sz="4" w:space="0" w:color="auto"/>
+            </w:tcBorders>
+            <w:shd w:val="clear" w:color="auto" w:fill="E7E6E6" w:themeFill="background2"/>
+          </w:tcPr>
+          <w:p>
+            <w:r>
+              <w:t>Covers</w:t>
+            </w:r>
+          </w:p>
+        </w:tc>
+        <w:tc>
+          <w:tcPr>
+            <w:tcW w:w="7668" w:type="dxa"/>
+            <w:tcBorders>
+              <w:top w:val="single" w:sz="4" w:space="0" w:color="auto"/>
+              <w:left w:val="single" w:sz="4" w:space="0" w:color="auto"/>
+              <w:bottom w:val="single" w:sz="4" w:space="0" w:color="auto"/>
+              <w:right w:val="single" w:sz="4" w:space="0" w:color="auto"/>
+            </w:tcBorders>
+          </w:tcPr>
+          <w:p>
+            <w:r>
+              <w:t>Req</w:t>
+            </w:r>
+            <w:r>
+              <w:t xml:space="preserve">_ PO5_LSAN_ </w:t>
+            </w:r>
+            <w:proofErr w:type="spellStart"/>
+            <w:r>
+              <w:t>SRS_Start</w:t>
+            </w:r>
+            <w:proofErr w:type="spellEnd"/>
+            <w:r>
+              <w:t xml:space="preserve"> welcome mode 1/2_01-V02</w:t>
+            </w:r>
+          </w:p>
+          <w:p>
+            <w:r>
+              <w:t>Req</w:t>
+            </w:r>
+            <w:r>
+              <w:t xml:space="preserve">_ PO5_LSAN_ </w:t>
+            </w:r>
+            <w:proofErr w:type="spellStart"/>
+            <w:r>
+              <w:t>SRS_Start</w:t>
+            </w:r>
+            <w:proofErr w:type="spellEnd"/>
+            <w:r>
+              <w:t xml:space="preserve"> welcome mode 2_01-V02</w:t>
+            </w:r>
+          </w:p>
+          <w:p>
+            <w:r>
+              <w:t>Req</w:t>
+            </w:r>
+            <w:r>
+              <w:t xml:space="preserve">_ PO5_LSAN_ </w:t>
+            </w:r>
+            <w:proofErr w:type="spellStart"/>
+            <w:r>
+              <w:t>SRS_Tail</w:t>
+            </w:r>
+            <w:proofErr w:type="spellEnd"/>
+            <w:r>
+              <w:t xml:space="preserve"> </w:t>
+            </w:r>
+            <w:proofErr w:type="gramStart"/>
+            <w:r>
+              <w:t>function(</w:t>
+            </w:r>
+            <w:proofErr w:type="gramEnd"/>
+            <w:r>
+              <w:t>ON/OFF)_01-V02</w:t>
+            </w:r>
+          </w:p>
+          <w:p>
+            <w:pPr>
+              <w:spacing w:line="256" w:lineRule="auto"/>
+            </w:pPr>
+            <w:r>
+              <w:t>Req</w:t>
+            </w:r>
+            <w:r>
+              <w:t xml:space="preserve">_ PO5_LSAN_ </w:t>
+            </w:r>
+            <w:proofErr w:type="spellStart"/>
+            <w:r>
+              <w:t>SRS_Right</w:t>
+            </w:r>
+            <w:proofErr w:type="spellEnd"/>
+            <w:r>
+              <w:t xml:space="preserve"> Turn Indicator On_01-V01</w:t>
+            </w:r>
+          </w:p>
+          <w:p>
+            <w:pPr>
+              <w:spacing w:line="256" w:lineRule="auto"/>
+            </w:pPr>
+            <w:r>
+              <w:t>Req</w:t>
+            </w:r>
+            <w:r>
+              <w:t xml:space="preserve">_ PO5_LSAN_ </w:t>
+            </w:r>
+            <w:r>
+              <w:t>SRS_</w:t>
+            </w:r>
+            <w:r>
+              <w:t xml:space="preserve"> </w:t>
+            </w:r>
+            <w:r>
+              <w:t>Left Turn Indicator On_02-V01</w:t>
+            </w:r>
+          </w:p>
+          <w:p/>
+        </w:tc>
+      </w:tr>
     </w:tbl>
     <w:p>
       <w:pPr>
@@ -18747,8 +18822,6 @@
       <w:pPr>
         <w:pStyle w:val="ListParagraph"/>
       </w:pPr>
-      <w:bookmarkStart w:id="6" w:name="_GoBack"/>
-      <w:bookmarkEnd w:id="6"/>
     </w:p>
     <w:sectPr>
       <w:headerReference w:type="default" r:id="rId9"/>
@@ -20699,7 +20772,7 @@
       </w:pPr>
     </w:pPrDefault>
   </w:docDefaults>
-  <w:latentStyles w:defLockedState="0" w:defUIPriority="99" w:defSemiHidden="0" w:defUnhideWhenUsed="0" w:defQFormat="0" w:count="376">
+  <w:latentStyles w:defLockedState="0" w:defUIPriority="99" w:defSemiHidden="0" w:defUnhideWhenUsed="0" w:defQFormat="0" w:count="375">
     <w:lsdException w:name="Normal" w:uiPriority="0" w:qFormat="1"/>
     <w:lsdException w:name="heading 1" w:uiPriority="9" w:qFormat="1"/>
     <w:lsdException w:name="heading 2" w:semiHidden="1" w:uiPriority="9" w:unhideWhenUsed="1" w:qFormat="1"/>
@@ -20854,7 +20927,7 @@
     <w:lsdException w:name="Table Web 2" w:semiHidden="1" w:unhideWhenUsed="1"/>
     <w:lsdException w:name="Table Web 3" w:semiHidden="1" w:unhideWhenUsed="1"/>
     <w:lsdException w:name="Balloon Text" w:semiHidden="1" w:unhideWhenUsed="1"/>
-    <w:lsdException w:name="Table Grid" w:semiHidden="1" w:uiPriority="59" w:unhideWhenUsed="1"/>
+    <w:lsdException w:name="Table Grid" w:uiPriority="59"/>
     <w:lsdException w:name="Table Theme" w:semiHidden="1" w:unhideWhenUsed="1"/>
     <w:lsdException w:name="Placeholder Text" w:semiHidden="1"/>
     <w:lsdException w:name="No Spacing" w:uiPriority="1" w:qFormat="1"/>
@@ -21075,12 +21148,11 @@
     <w:lsdException w:name="Smart Hyperlink" w:semiHidden="1" w:unhideWhenUsed="1"/>
     <w:lsdException w:name="Hashtag" w:semiHidden="1" w:unhideWhenUsed="1"/>
     <w:lsdException w:name="Unresolved Mention" w:semiHidden="1" w:unhideWhenUsed="1"/>
-    <w:lsdException w:name="Smart Link" w:semiHidden="1" w:unhideWhenUsed="1"/>
   </w:latentStyles>
   <w:style w:type="paragraph" w:default="1" w:styleId="Normal">
     <w:name w:val="Normal"/>
     <w:qFormat/>
-    <w:rsid w:val="0001327B"/>
+    <w:rsid w:val="007B11D7"/>
   </w:style>
   <w:style w:type="paragraph" w:styleId="Heading1">
     <w:name w:val="heading 1"/>
@@ -21686,7 +21758,7 @@
 </file>
 
 <file path=customXml/itemProps1.xml><?xml version="1.0" encoding="utf-8"?>
-<ds:datastoreItem xmlns:ds="http://schemas.openxmlformats.org/officeDocument/2006/customXml" ds:itemID="{D66B7070-EB5E-4E71-91ED-03B90A860EC7}">
+<ds:datastoreItem xmlns:ds="http://schemas.openxmlformats.org/officeDocument/2006/customXml" ds:itemID="{A8AD96D4-A870-4509-A448-07BFDC98214F}">
   <ds:schemaRefs>
     <ds:schemaRef ds:uri="http://schemas.openxmlformats.org/officeDocument/2006/bibliography"/>
   </ds:schemaRefs>

</xml_diff>

<commit_message>
Signed-off-by: caroletta <carooyoussef94@gmail.com> Updating Project Plan
</commit_message>
<xml_diff>
--- a/Software Specification/Architecture/GDD/LED string-GDD.docx
+++ b/Software Specification/Architecture/GDD/LED string-GDD.docx
@@ -1,6 +1,6 @@
 
 <file path=word/document.xml><?xml version="1.0" encoding="utf-8"?>
-<w:document xmlns:wpc="http://schemas.microsoft.com/office/word/2010/wordprocessingCanvas" xmlns:cx="http://schemas.microsoft.com/office/drawing/2014/chartex" xmlns:cx1="http://schemas.microsoft.com/office/drawing/2015/9/8/chartex" xmlns:cx2="http://schemas.microsoft.com/office/drawing/2015/10/21/chartex" xmlns:cx3="http://schemas.microsoft.com/office/drawing/2016/5/9/chartex" xmlns:cx4="http://schemas.microsoft.com/office/drawing/2016/5/10/chartex" xmlns:cx5="http://schemas.microsoft.com/office/drawing/2016/5/11/chartex" xmlns:cx6="http://schemas.microsoft.com/office/drawing/2016/5/12/chartex" xmlns:cx7="http://schemas.microsoft.com/office/drawing/2016/5/13/chartex" xmlns:cx8="http://schemas.microsoft.com/office/drawing/2016/5/14/chartex" xmlns:mc="http://schemas.openxmlformats.org/markup-compatibility/2006" xmlns:aink="http://schemas.microsoft.com/office/drawing/2016/ink" xmlns:am3d="http://schemas.microsoft.com/office/drawing/2017/model3d" xmlns:o="urn:schemas-microsoft-com:office:office" xmlns:r="http://schemas.openxmlformats.org/officeDocument/2006/relationships" xmlns:m="http://schemas.openxmlformats.org/officeDocument/2006/math" xmlns:v="urn:schemas-microsoft-com:vml" xmlns:wp14="http://schemas.microsoft.com/office/word/2010/wordprocessingDrawing" xmlns:wp="http://schemas.openxmlformats.org/drawingml/2006/wordprocessingDrawing" xmlns:w10="urn:schemas-microsoft-com:office:word" xmlns:w="http://schemas.openxmlformats.org/wordprocessingml/2006/main" xmlns:w14="http://schemas.microsoft.com/office/word/2010/wordml" xmlns:w15="http://schemas.microsoft.com/office/word/2012/wordml" xmlns:w16cid="http://schemas.microsoft.com/office/word/2016/wordml/cid" xmlns:w16se="http://schemas.microsoft.com/office/word/2015/wordml/symex" xmlns:wpg="http://schemas.microsoft.com/office/word/2010/wordprocessingGroup" xmlns:wpi="http://schemas.microsoft.com/office/word/2010/wordprocessingInk" xmlns:wne="http://schemas.microsoft.com/office/word/2006/wordml" xmlns:wps="http://schemas.microsoft.com/office/word/2010/wordprocessingShape" mc:Ignorable="w14 w15 w16se w16cid wp14">
+<w:document xmlns:wpc="http://schemas.microsoft.com/office/word/2010/wordprocessingCanvas" xmlns:mc="http://schemas.openxmlformats.org/markup-compatibility/2006" xmlns:o="urn:schemas-microsoft-com:office:office" xmlns:r="http://schemas.openxmlformats.org/officeDocument/2006/relationships" xmlns:m="http://schemas.openxmlformats.org/officeDocument/2006/math" xmlns:v="urn:schemas-microsoft-com:vml" xmlns:wp14="http://schemas.microsoft.com/office/word/2010/wordprocessingDrawing" xmlns:wp="http://schemas.openxmlformats.org/drawingml/2006/wordprocessingDrawing" xmlns:w10="urn:schemas-microsoft-com:office:word" xmlns:w="http://schemas.openxmlformats.org/wordprocessingml/2006/main" xmlns:w14="http://schemas.microsoft.com/office/word/2010/wordml" xmlns:wpg="http://schemas.microsoft.com/office/word/2010/wordprocessingGroup" xmlns:wpi="http://schemas.microsoft.com/office/word/2010/wordprocessingInk" xmlns:wne="http://schemas.microsoft.com/office/word/2006/wordml" xmlns:wps="http://schemas.microsoft.com/office/word/2010/wordprocessingShape" mc:Ignorable="w14 wp14">
   <w:body>
     <w:p>
       <w:pPr>
@@ -3134,8 +3134,6 @@
               </w:rPr>
               <w:t xml:space="preserve"> from the SRS</w:t>
             </w:r>
-            <w:bookmarkStart w:id="3" w:name="_GoBack"/>
-            <w:bookmarkEnd w:id="3"/>
           </w:p>
         </w:tc>
       </w:tr>
@@ -3207,7 +3205,7 @@
           <w:bCs/>
         </w:rPr>
       </w:pPr>
-      <w:bookmarkStart w:id="4" w:name="_Toc33138872"/>
+      <w:bookmarkStart w:id="3" w:name="_Toc33138872"/>
       <w:r>
         <w:rPr>
           <w:b/>
@@ -3215,7 +3213,7 @@
         </w:rPr>
         <w:t>Reference Documents Table</w:t>
       </w:r>
-      <w:bookmarkEnd w:id="4"/>
+      <w:bookmarkEnd w:id="3"/>
     </w:p>
     <w:p/>
     <w:tbl>
@@ -3779,8 +3777,8 @@
           <w:bCs/>
         </w:rPr>
       </w:pPr>
-      <w:bookmarkStart w:id="5" w:name="_Toc31812575"/>
-      <w:bookmarkStart w:id="6" w:name="_Toc33138866"/>
+      <w:bookmarkStart w:id="4" w:name="_Toc31812575"/>
+      <w:bookmarkStart w:id="5" w:name="_Toc33138866"/>
       <w:r>
         <w:rPr>
           <w:b/>
@@ -3788,8 +3786,8 @@
         </w:rPr>
         <w:t>Project Description</w:t>
       </w:r>
+      <w:bookmarkEnd w:id="4"/>
       <w:bookmarkEnd w:id="5"/>
-      <w:bookmarkEnd w:id="6"/>
     </w:p>
     <w:p>
       <w:pPr>
@@ -3839,7 +3837,6 @@
           <w:noProof/>
           <w:sz w:val="36"/>
           <w:szCs w:val="36"/>
-          <w:lang w:val="en-GB" w:eastAsia="en-GB"/>
         </w:rPr>
         <w:drawing>
           <wp:inline distT="0" distB="0" distL="0" distR="0" wp14:anchorId="230075BE" wp14:editId="63B1B870">
@@ -3859,7 +3856,7 @@
                     </pic:cNvPicPr>
                   </pic:nvPicPr>
                   <pic:blipFill>
-                    <a:blip r:embed="rId8" cstate="print">
+                    <a:blip r:embed="rId9" cstate="print">
                       <a:extLst>
                         <a:ext uri="{28A0092B-C50C-407E-A947-70E740481C1C}">
                           <a14:useLocalDpi xmlns:a14="http://schemas.microsoft.com/office/drawing/2010/main" val="0"/>
@@ -4031,7 +4028,7 @@
               </wp:anchor>
             </w:drawing>
           </mc:Choice>
-          <mc:Fallback>
+          <mc:Fallback xmlns:w16se="http://schemas.microsoft.com/office/word/2015/wordml/symex" xmlns:w16cid="http://schemas.microsoft.com/office/word/2016/wordml/cid" xmlns:w15="http://schemas.microsoft.com/office/word/2012/wordml" xmlns:am3d="http://schemas.microsoft.com/office/drawing/2017/model3d" xmlns:aink="http://schemas.microsoft.com/office/drawing/2016/ink" xmlns:cx8="http://schemas.microsoft.com/office/drawing/2016/5/14/chartex" xmlns:cx7="http://schemas.microsoft.com/office/drawing/2016/5/13/chartex" xmlns:cx6="http://schemas.microsoft.com/office/drawing/2016/5/12/chartex" xmlns:cx5="http://schemas.microsoft.com/office/drawing/2016/5/11/chartex" xmlns:cx4="http://schemas.microsoft.com/office/drawing/2016/5/10/chartex" xmlns:cx3="http://schemas.microsoft.com/office/drawing/2016/5/9/chartex" xmlns:cx2="http://schemas.microsoft.com/office/drawing/2015/10/21/chartex" xmlns:cx1="http://schemas.microsoft.com/office/drawing/2015/9/8/chartex" xmlns:cx="http://schemas.microsoft.com/office/drawing/2014/chartex">
             <w:pict>
               <v:rect w14:anchorId="6282BE99" id="Rectangle 8" o:spid="_x0000_s1026" style="position:absolute;left:0;text-align:left;margin-left:392.25pt;margin-top:17.65pt;width:114.75pt;height:66.75pt;z-index:251767808;visibility:visible;mso-wrap-style:square;mso-wrap-distance-left:9pt;mso-wrap-distance-top:0;mso-wrap-distance-right:9pt;mso-wrap-distance-bottom:0;mso-position-horizontal:absolute;mso-position-horizontal-relative:text;mso-position-vertical:absolute;mso-position-vertical-relative:text;v-text-anchor:middle" o:gfxdata="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" fillcolor="white [3201]" strokecolor="#70ad47 [3209]" strokeweight="1pt">
                 <v:textbox>
@@ -4145,7 +4142,7 @@
               </wp:anchor>
             </w:drawing>
           </mc:Choice>
-          <mc:Fallback>
+          <mc:Fallback xmlns:w16se="http://schemas.microsoft.com/office/word/2015/wordml/symex" xmlns:w16cid="http://schemas.microsoft.com/office/word/2016/wordml/cid" xmlns:w15="http://schemas.microsoft.com/office/word/2012/wordml" xmlns:am3d="http://schemas.microsoft.com/office/drawing/2017/model3d" xmlns:aink="http://schemas.microsoft.com/office/drawing/2016/ink" xmlns:cx8="http://schemas.microsoft.com/office/drawing/2016/5/14/chartex" xmlns:cx7="http://schemas.microsoft.com/office/drawing/2016/5/13/chartex" xmlns:cx6="http://schemas.microsoft.com/office/drawing/2016/5/12/chartex" xmlns:cx5="http://schemas.microsoft.com/office/drawing/2016/5/11/chartex" xmlns:cx4="http://schemas.microsoft.com/office/drawing/2016/5/10/chartex" xmlns:cx3="http://schemas.microsoft.com/office/drawing/2016/5/9/chartex" xmlns:cx2="http://schemas.microsoft.com/office/drawing/2015/10/21/chartex" xmlns:cx1="http://schemas.microsoft.com/office/drawing/2015/9/8/chartex" xmlns:cx="http://schemas.microsoft.com/office/drawing/2014/chartex">
             <w:pict>
               <v:shapetype w14:anchorId="6A1D1CAD" id="_x0000_t202" coordsize="21600,21600" o:spt="202" path="m,l,21600r21600,l21600,xe">
                 <v:stroke joinstyle="miter"/>
@@ -4260,7 +4257,7 @@
               </wp:anchor>
             </w:drawing>
           </mc:Choice>
-          <mc:Fallback>
+          <mc:Fallback xmlns:w16se="http://schemas.microsoft.com/office/word/2015/wordml/symex" xmlns:w16cid="http://schemas.microsoft.com/office/word/2016/wordml/cid" xmlns:w15="http://schemas.microsoft.com/office/word/2012/wordml" xmlns:am3d="http://schemas.microsoft.com/office/drawing/2017/model3d" xmlns:aink="http://schemas.microsoft.com/office/drawing/2016/ink" xmlns:cx8="http://schemas.microsoft.com/office/drawing/2016/5/14/chartex" xmlns:cx7="http://schemas.microsoft.com/office/drawing/2016/5/13/chartex" xmlns:cx6="http://schemas.microsoft.com/office/drawing/2016/5/12/chartex" xmlns:cx5="http://schemas.microsoft.com/office/drawing/2016/5/11/chartex" xmlns:cx4="http://schemas.microsoft.com/office/drawing/2016/5/10/chartex" xmlns:cx3="http://schemas.microsoft.com/office/drawing/2016/5/9/chartex" xmlns:cx2="http://schemas.microsoft.com/office/drawing/2015/10/21/chartex" xmlns:cx1="http://schemas.microsoft.com/office/drawing/2015/9/8/chartex" xmlns:cx="http://schemas.microsoft.com/office/drawing/2014/chartex">
             <w:pict>
               <v:rect w14:anchorId="703E6C88" id="Rectangle 4" o:spid="_x0000_s1028" style="position:absolute;left:0;text-align:left;margin-left:171pt;margin-top:17.65pt;width:115.5pt;height:155.25pt;z-index:251764736;visibility:visible;mso-wrap-style:square;mso-width-percent:0;mso-height-percent:0;mso-wrap-distance-left:9pt;mso-wrap-distance-top:0;mso-wrap-distance-right:9pt;mso-wrap-distance-bottom:0;mso-position-horizontal:absolute;mso-position-horizontal-relative:text;mso-position-vertical:absolute;mso-position-vertical-relative:text;mso-width-percent:0;mso-height-percent:0;mso-width-relative:margin;mso-height-relative:margin;v-text-anchor:middle" o:gfxdata="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" fillcolor="white [3201]" strokecolor="#70ad47 [3209]" strokeweight="1pt">
                 <v:textbox>
@@ -4383,7 +4380,7 @@
               </wp:anchor>
             </w:drawing>
           </mc:Choice>
-          <mc:Fallback>
+          <mc:Fallback xmlns:w16se="http://schemas.microsoft.com/office/word/2015/wordml/symex" xmlns:w16cid="http://schemas.microsoft.com/office/word/2016/wordml/cid" xmlns:w15="http://schemas.microsoft.com/office/word/2012/wordml" xmlns:am3d="http://schemas.microsoft.com/office/drawing/2017/model3d" xmlns:aink="http://schemas.microsoft.com/office/drawing/2016/ink" xmlns:cx8="http://schemas.microsoft.com/office/drawing/2016/5/14/chartex" xmlns:cx7="http://schemas.microsoft.com/office/drawing/2016/5/13/chartex" xmlns:cx6="http://schemas.microsoft.com/office/drawing/2016/5/12/chartex" xmlns:cx5="http://schemas.microsoft.com/office/drawing/2016/5/11/chartex" xmlns:cx4="http://schemas.microsoft.com/office/drawing/2016/5/10/chartex" xmlns:cx3="http://schemas.microsoft.com/office/drawing/2016/5/9/chartex" xmlns:cx2="http://schemas.microsoft.com/office/drawing/2015/10/21/chartex" xmlns:cx1="http://schemas.microsoft.com/office/drawing/2015/9/8/chartex" xmlns:cx="http://schemas.microsoft.com/office/drawing/2014/chartex">
             <w:pict>
               <v:shape w14:anchorId="34C842A9" id="Text Box 11" o:spid="_x0000_s1029" type="#_x0000_t202" style="position:absolute;left:0;text-align:left;margin-left:301.5pt;margin-top:3.7pt;width:81.75pt;height:20.25pt;z-index:251770880;visibility:visible;mso-wrap-style:square;mso-wrap-distance-left:9pt;mso-wrap-distance-top:0;mso-wrap-distance-right:9pt;mso-wrap-distance-bottom:0;mso-position-horizontal:absolute;mso-position-horizontal-relative:text;mso-position-vertical:absolute;mso-position-vertical-relative:text;v-text-anchor:top" o:gfxdata="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" fillcolor="white [3201]" strokecolor="white [3212]" strokeweight=".5pt">
                 <v:textbox>
@@ -4487,7 +4484,7 @@
               </wp:anchor>
             </w:drawing>
           </mc:Choice>
-          <mc:Fallback>
+          <mc:Fallback xmlns:w16se="http://schemas.microsoft.com/office/word/2015/wordml/symex" xmlns:w16cid="http://schemas.microsoft.com/office/word/2016/wordml/cid" xmlns:w15="http://schemas.microsoft.com/office/word/2012/wordml" xmlns:am3d="http://schemas.microsoft.com/office/drawing/2017/model3d" xmlns:aink="http://schemas.microsoft.com/office/drawing/2016/ink" xmlns:cx8="http://schemas.microsoft.com/office/drawing/2016/5/14/chartex" xmlns:cx7="http://schemas.microsoft.com/office/drawing/2016/5/13/chartex" xmlns:cx6="http://schemas.microsoft.com/office/drawing/2016/5/12/chartex" xmlns:cx5="http://schemas.microsoft.com/office/drawing/2016/5/11/chartex" xmlns:cx4="http://schemas.microsoft.com/office/drawing/2016/5/10/chartex" xmlns:cx3="http://schemas.microsoft.com/office/drawing/2016/5/9/chartex" xmlns:cx2="http://schemas.microsoft.com/office/drawing/2015/10/21/chartex" xmlns:cx1="http://schemas.microsoft.com/office/drawing/2015/9/8/chartex" xmlns:cx="http://schemas.microsoft.com/office/drawing/2014/chartex">
             <w:pict>
               <v:shape w14:anchorId="2BA90E2F" id="Text Box 10" o:spid="_x0000_s1030" type="#_x0000_t202" style="position:absolute;left:0;text-align:left;margin-left:189.75pt;margin-top:17.2pt;width:75pt;height:22.5pt;z-index:251769856;visibility:visible;mso-wrap-style:square;mso-width-percent:0;mso-height-percent:0;mso-wrap-distance-left:9pt;mso-wrap-distance-top:0;mso-wrap-distance-right:9pt;mso-wrap-distance-bottom:0;mso-position-horizontal:absolute;mso-position-horizontal-relative:text;mso-position-vertical:absolute;mso-position-vertical-relative:text;mso-width-percent:0;mso-height-percent:0;mso-width-relative:margin;mso-height-relative:margin;v-text-anchor:top" o:gfxdata="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" fillcolor="white [3201]" strokeweight=".5pt">
                 <v:textbox>
@@ -4592,7 +4589,7 @@
               </wp:anchor>
             </w:drawing>
           </mc:Choice>
-          <mc:Fallback>
+          <mc:Fallback xmlns:w16se="http://schemas.microsoft.com/office/word/2015/wordml/symex" xmlns:w16cid="http://schemas.microsoft.com/office/word/2016/wordml/cid" xmlns:w15="http://schemas.microsoft.com/office/word/2012/wordml" xmlns:am3d="http://schemas.microsoft.com/office/drawing/2017/model3d" xmlns:aink="http://schemas.microsoft.com/office/drawing/2016/ink" xmlns:cx8="http://schemas.microsoft.com/office/drawing/2016/5/14/chartex" xmlns:cx7="http://schemas.microsoft.com/office/drawing/2016/5/13/chartex" xmlns:cx6="http://schemas.microsoft.com/office/drawing/2016/5/12/chartex" xmlns:cx5="http://schemas.microsoft.com/office/drawing/2016/5/11/chartex" xmlns:cx4="http://schemas.microsoft.com/office/drawing/2016/5/10/chartex" xmlns:cx3="http://schemas.microsoft.com/office/drawing/2016/5/9/chartex" xmlns:cx2="http://schemas.microsoft.com/office/drawing/2015/10/21/chartex" xmlns:cx1="http://schemas.microsoft.com/office/drawing/2015/9/8/chartex" xmlns:cx="http://schemas.microsoft.com/office/drawing/2014/chartex">
             <w:pict>
               <v:rect w14:anchorId="6D14BA09" id="Rectangle 2" o:spid="_x0000_s1031" style="position:absolute;left:0;text-align:left;margin-left:-1.5pt;margin-top:3.7pt;width:70.5pt;height:53.25pt;z-index:251762688;visibility:visible;mso-wrap-style:square;mso-width-percent:0;mso-height-percent:0;mso-wrap-distance-left:9pt;mso-wrap-distance-top:0;mso-wrap-distance-right:9pt;mso-wrap-distance-bottom:0;mso-position-horizontal:absolute;mso-position-horizontal-relative:text;mso-position-vertical:absolute;mso-position-vertical-relative:text;mso-width-percent:0;mso-height-percent:0;mso-width-relative:margin;mso-height-relative:margin;v-text-anchor:middle" o:gfxdata="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" fillcolor="white [3201]" strokecolor="#70ad47 [3209]" strokeweight="1pt">
                 <v:textbox>
@@ -4688,7 +4685,7 @@
               </wp:anchor>
             </w:drawing>
           </mc:Choice>
-          <mc:Fallback>
+          <mc:Fallback xmlns:w16se="http://schemas.microsoft.com/office/word/2015/wordml/symex" xmlns:w16cid="http://schemas.microsoft.com/office/word/2016/wordml/cid" xmlns:w15="http://schemas.microsoft.com/office/word/2012/wordml" xmlns:am3d="http://schemas.microsoft.com/office/drawing/2017/model3d" xmlns:aink="http://schemas.microsoft.com/office/drawing/2016/ink" xmlns:cx8="http://schemas.microsoft.com/office/drawing/2016/5/14/chartex" xmlns:cx7="http://schemas.microsoft.com/office/drawing/2016/5/13/chartex" xmlns:cx6="http://schemas.microsoft.com/office/drawing/2016/5/12/chartex" xmlns:cx5="http://schemas.microsoft.com/office/drawing/2016/5/11/chartex" xmlns:cx4="http://schemas.microsoft.com/office/drawing/2016/5/10/chartex" xmlns:cx3="http://schemas.microsoft.com/office/drawing/2016/5/9/chartex" xmlns:cx2="http://schemas.microsoft.com/office/drawing/2015/10/21/chartex" xmlns:cx1="http://schemas.microsoft.com/office/drawing/2015/9/8/chartex" xmlns:cx="http://schemas.microsoft.com/office/drawing/2014/chartex">
             <w:pict>
               <v:shapetype w14:anchorId="7EE95F49" id="_x0000_t32" coordsize="21600,21600" o:spt="32" o:oned="t" path="m,l21600,21600e" filled="f">
                 <v:path arrowok="t" fillok="f" o:connecttype="none"/>
@@ -4761,7 +4758,7 @@
               </wp:anchor>
             </w:drawing>
           </mc:Choice>
-          <mc:Fallback>
+          <mc:Fallback xmlns:w16se="http://schemas.microsoft.com/office/word/2015/wordml/symex" xmlns:w16cid="http://schemas.microsoft.com/office/word/2016/wordml/cid" xmlns:w15="http://schemas.microsoft.com/office/word/2012/wordml" xmlns:am3d="http://schemas.microsoft.com/office/drawing/2017/model3d" xmlns:aink="http://schemas.microsoft.com/office/drawing/2016/ink" xmlns:cx8="http://schemas.microsoft.com/office/drawing/2016/5/14/chartex" xmlns:cx7="http://schemas.microsoft.com/office/drawing/2016/5/13/chartex" xmlns:cx6="http://schemas.microsoft.com/office/drawing/2016/5/12/chartex" xmlns:cx5="http://schemas.microsoft.com/office/drawing/2016/5/11/chartex" xmlns:cx4="http://schemas.microsoft.com/office/drawing/2016/5/10/chartex" xmlns:cx3="http://schemas.microsoft.com/office/drawing/2016/5/9/chartex" xmlns:cx2="http://schemas.microsoft.com/office/drawing/2015/10/21/chartex" xmlns:cx1="http://schemas.microsoft.com/office/drawing/2015/9/8/chartex" xmlns:cx="http://schemas.microsoft.com/office/drawing/2014/chartex">
             <w:pict>
               <v:shape w14:anchorId="371681C5" id="Straight Arrow Connector 5" o:spid="_x0000_s1026" type="#_x0000_t32" style="position:absolute;margin-left:69pt;margin-top:9.25pt;width:102pt;height:0;z-index:251765760;visibility:visible;mso-wrap-style:square;mso-width-percent:0;mso-wrap-distance-left:9pt;mso-wrap-distance-top:0;mso-wrap-distance-right:9pt;mso-wrap-distance-bottom:0;mso-position-horizontal:absolute;mso-position-horizontal-relative:text;mso-position-vertical:absolute;mso-position-vertical-relative:text;mso-width-percent:0;mso-width-relative:margin" o:gfxdata="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" strokecolor="#4472c4 [3204]" strokeweight=".5pt">
                 <v:stroke endarrow="open" joinstyle="miter"/>
@@ -5082,7 +5079,7 @@
               </wp:anchor>
             </w:drawing>
           </mc:Choice>
-          <mc:Fallback>
+          <mc:Fallback xmlns:w16se="http://schemas.microsoft.com/office/word/2015/wordml/symex" xmlns:w16cid="http://schemas.microsoft.com/office/word/2016/wordml/cid" xmlns:w15="http://schemas.microsoft.com/office/word/2012/wordml" xmlns:am3d="http://schemas.microsoft.com/office/drawing/2017/model3d" xmlns:aink="http://schemas.microsoft.com/office/drawing/2016/ink" xmlns:cx8="http://schemas.microsoft.com/office/drawing/2016/5/14/chartex" xmlns:cx7="http://schemas.microsoft.com/office/drawing/2016/5/13/chartex" xmlns:cx6="http://schemas.microsoft.com/office/drawing/2016/5/12/chartex" xmlns:cx5="http://schemas.microsoft.com/office/drawing/2016/5/11/chartex" xmlns:cx4="http://schemas.microsoft.com/office/drawing/2016/5/10/chartex" xmlns:cx3="http://schemas.microsoft.com/office/drawing/2016/5/9/chartex" xmlns:cx2="http://schemas.microsoft.com/office/drawing/2015/10/21/chartex" xmlns:cx1="http://schemas.microsoft.com/office/drawing/2015/9/8/chartex" xmlns:cx="http://schemas.microsoft.com/office/drawing/2014/chartex">
             <w:pict>
               <v:rect w14:anchorId="310F4513" id="Rectangle 7" o:spid="_x0000_s1032" style="position:absolute;left:0;text-align:left;margin-left:-30.55pt;margin-top:15.5pt;width:96.75pt;height:62.25pt;z-index:251760640;visibility:visible;mso-wrap-style:square;mso-width-percent:0;mso-height-percent:0;mso-wrap-distance-left:9pt;mso-wrap-distance-top:0;mso-wrap-distance-right:9pt;mso-wrap-distance-bottom:0;mso-position-horizontal:absolute;mso-position-horizontal-relative:text;mso-position-vertical:absolute;mso-position-vertical-relative:text;mso-width-percent:0;mso-height-percent:0;mso-width-relative:margin;mso-height-relative:margin;v-text-anchor:middle" o:gfxdata="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" fillcolor="white [3201]" strokecolor="#70ad47 [3209]" strokeweight="1pt">
                 <v:textbox>
@@ -5261,7 +5258,7 @@
               </wp:anchor>
             </w:drawing>
           </mc:Choice>
-          <mc:Fallback>
+          <mc:Fallback xmlns:w16se="http://schemas.microsoft.com/office/word/2015/wordml/symex" xmlns:w16cid="http://schemas.microsoft.com/office/word/2016/wordml/cid" xmlns:w15="http://schemas.microsoft.com/office/word/2012/wordml" xmlns:am3d="http://schemas.microsoft.com/office/drawing/2017/model3d" xmlns:aink="http://schemas.microsoft.com/office/drawing/2016/ink" xmlns:cx8="http://schemas.microsoft.com/office/drawing/2016/5/14/chartex" xmlns:cx7="http://schemas.microsoft.com/office/drawing/2016/5/13/chartex" xmlns:cx6="http://schemas.microsoft.com/office/drawing/2016/5/12/chartex" xmlns:cx5="http://schemas.microsoft.com/office/drawing/2016/5/11/chartex" xmlns:cx4="http://schemas.microsoft.com/office/drawing/2016/5/10/chartex" xmlns:cx3="http://schemas.microsoft.com/office/drawing/2016/5/9/chartex" xmlns:cx2="http://schemas.microsoft.com/office/drawing/2015/10/21/chartex" xmlns:cx1="http://schemas.microsoft.com/office/drawing/2015/9/8/chartex" xmlns:cx="http://schemas.microsoft.com/office/drawing/2014/chartex">
             <w:pict>
               <v:rect w14:anchorId="09AA4809" id="Rectangle 14" o:spid="_x0000_s1033" style="position:absolute;left:0;text-align:left;margin-left:171pt;margin-top:17.75pt;width:100.5pt;height:134.25pt;z-index:251730944;visibility:visible;mso-wrap-style:square;mso-width-percent:0;mso-height-percent:0;mso-wrap-distance-left:9pt;mso-wrap-distance-top:0;mso-wrap-distance-right:9pt;mso-wrap-distance-bottom:0;mso-position-horizontal:absolute;mso-position-horizontal-relative:text;mso-position-vertical:absolute;mso-position-vertical-relative:text;mso-width-percent:0;mso-height-percent:0;mso-width-relative:margin;mso-height-relative:margin;v-text-anchor:middle" o:gfxdata="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" fillcolor="white [3201]" strokecolor="#70ad47 [3209]" strokeweight="1pt">
                 <v:textbox>
@@ -5405,7 +5402,7 @@
               </wp:anchor>
             </w:drawing>
           </mc:Choice>
-          <mc:Fallback>
+          <mc:Fallback xmlns:w16se="http://schemas.microsoft.com/office/word/2015/wordml/symex" xmlns:w16cid="http://schemas.microsoft.com/office/word/2016/wordml/cid" xmlns:w15="http://schemas.microsoft.com/office/word/2012/wordml" xmlns:am3d="http://schemas.microsoft.com/office/drawing/2017/model3d" xmlns:aink="http://schemas.microsoft.com/office/drawing/2016/ink" xmlns:cx8="http://schemas.microsoft.com/office/drawing/2016/5/14/chartex" xmlns:cx7="http://schemas.microsoft.com/office/drawing/2016/5/13/chartex" xmlns:cx6="http://schemas.microsoft.com/office/drawing/2016/5/12/chartex" xmlns:cx5="http://schemas.microsoft.com/office/drawing/2016/5/11/chartex" xmlns:cx4="http://schemas.microsoft.com/office/drawing/2016/5/10/chartex" xmlns:cx3="http://schemas.microsoft.com/office/drawing/2016/5/9/chartex" xmlns:cx2="http://schemas.microsoft.com/office/drawing/2015/10/21/chartex" xmlns:cx1="http://schemas.microsoft.com/office/drawing/2015/9/8/chartex" xmlns:cx="http://schemas.microsoft.com/office/drawing/2014/chartex">
             <w:pict>
               <v:shape w14:anchorId="0C592461" id="Text Box 13" o:spid="_x0000_s1034" type="#_x0000_t202" style="position:absolute;left:0;text-align:left;margin-left:81.75pt;margin-top:10.25pt;width:77.25pt;height:32.25pt;z-index:251732992;visibility:visible;mso-wrap-style:square;mso-width-percent:0;mso-height-percent:0;mso-wrap-distance-left:9pt;mso-wrap-distance-top:0;mso-wrap-distance-right:9pt;mso-wrap-distance-bottom:0;mso-position-horizontal:absolute;mso-position-horizontal-relative:text;mso-position-vertical:absolute;mso-position-vertical-relative:text;mso-width-percent:0;mso-height-percent:0;mso-width-relative:margin;mso-height-relative:margin;v-text-anchor:top" o:gfxdata="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" fillcolor="white [3201]" strokecolor="white [3212]" strokeweight=".5pt">
                 <v:textbox>
@@ -5537,7 +5534,7 @@
               </wp:anchor>
             </w:drawing>
           </mc:Choice>
-          <mc:Fallback>
+          <mc:Fallback xmlns:w16se="http://schemas.microsoft.com/office/word/2015/wordml/symex" xmlns:w16cid="http://schemas.microsoft.com/office/word/2016/wordml/cid" xmlns:w15="http://schemas.microsoft.com/office/word/2012/wordml" xmlns:am3d="http://schemas.microsoft.com/office/drawing/2017/model3d" xmlns:aink="http://schemas.microsoft.com/office/drawing/2016/ink" xmlns:cx8="http://schemas.microsoft.com/office/drawing/2016/5/14/chartex" xmlns:cx7="http://schemas.microsoft.com/office/drawing/2016/5/13/chartex" xmlns:cx6="http://schemas.microsoft.com/office/drawing/2016/5/12/chartex" xmlns:cx5="http://schemas.microsoft.com/office/drawing/2016/5/11/chartex" xmlns:cx4="http://schemas.microsoft.com/office/drawing/2016/5/10/chartex" xmlns:cx3="http://schemas.microsoft.com/office/drawing/2016/5/9/chartex" xmlns:cx2="http://schemas.microsoft.com/office/drawing/2015/10/21/chartex" xmlns:cx1="http://schemas.microsoft.com/office/drawing/2015/9/8/chartex" xmlns:cx="http://schemas.microsoft.com/office/drawing/2014/chartex">
             <w:pict>
               <v:shape w14:anchorId="5D46E57C" id="Text Box 15" o:spid="_x0000_s1035" type="#_x0000_t202" style="position:absolute;left:0;text-align:left;margin-left:292.5pt;margin-top:17.75pt;width:90.75pt;height:24.75pt;z-index:251736064;visibility:visible;mso-wrap-style:square;mso-width-percent:0;mso-height-percent:0;mso-wrap-distance-left:9pt;mso-wrap-distance-top:0;mso-wrap-distance-right:9pt;mso-wrap-distance-bottom:0;mso-position-horizontal:absolute;mso-position-horizontal-relative:text;mso-position-vertical:absolute;mso-position-vertical-relative:text;mso-width-percent:0;mso-height-percent:0;mso-width-relative:margin;mso-height-relative:margin;v-text-anchor:top" o:gfxdata="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" fillcolor="white [3201]" strokecolor="white [3212]" strokeweight=".5pt">
                 <v:textbox>
@@ -5662,7 +5659,7 @@
               </wp:anchor>
             </w:drawing>
           </mc:Choice>
-          <mc:Fallback>
+          <mc:Fallback xmlns:w16se="http://schemas.microsoft.com/office/word/2015/wordml/symex" xmlns:w16cid="http://schemas.microsoft.com/office/word/2016/wordml/cid" xmlns:w15="http://schemas.microsoft.com/office/word/2012/wordml" xmlns:am3d="http://schemas.microsoft.com/office/drawing/2017/model3d" xmlns:aink="http://schemas.microsoft.com/office/drawing/2016/ink" xmlns:cx8="http://schemas.microsoft.com/office/drawing/2016/5/14/chartex" xmlns:cx7="http://schemas.microsoft.com/office/drawing/2016/5/13/chartex" xmlns:cx6="http://schemas.microsoft.com/office/drawing/2016/5/12/chartex" xmlns:cx5="http://schemas.microsoft.com/office/drawing/2016/5/11/chartex" xmlns:cx4="http://schemas.microsoft.com/office/drawing/2016/5/10/chartex" xmlns:cx3="http://schemas.microsoft.com/office/drawing/2016/5/9/chartex" xmlns:cx2="http://schemas.microsoft.com/office/drawing/2015/10/21/chartex" xmlns:cx1="http://schemas.microsoft.com/office/drawing/2015/9/8/chartex" xmlns:cx="http://schemas.microsoft.com/office/drawing/2014/chartex">
             <w:pict>
               <v:rect w14:anchorId="1334C4C3" id="Rectangle 12" o:spid="_x0000_s1036" style="position:absolute;left:0;text-align:left;margin-left:392.25pt;margin-top:17.65pt;width:114.75pt;height:66.75pt;z-index:251734016;visibility:visible;mso-wrap-style:square;mso-wrap-distance-left:9pt;mso-wrap-distance-top:0;mso-wrap-distance-right:9pt;mso-wrap-distance-bottom:0;mso-position-horizontal:absolute;mso-position-horizontal-relative:text;mso-position-vertical:absolute;mso-position-vertical-relative:text;v-text-anchor:middle" o:gfxdata="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" fillcolor="white [3201]" strokecolor="#70ad47 [3209]" strokeweight="1pt">
                 <v:textbox>
@@ -5767,7 +5764,7 @@
               </wp:anchor>
             </w:drawing>
           </mc:Choice>
-          <mc:Fallback>
+          <mc:Fallback xmlns:w16se="http://schemas.microsoft.com/office/word/2015/wordml/symex" xmlns:w16cid="http://schemas.microsoft.com/office/word/2016/wordml/cid" xmlns:w15="http://schemas.microsoft.com/office/word/2012/wordml" xmlns:am3d="http://schemas.microsoft.com/office/drawing/2017/model3d" xmlns:aink="http://schemas.microsoft.com/office/drawing/2016/ink" xmlns:cx8="http://schemas.microsoft.com/office/drawing/2016/5/14/chartex" xmlns:cx7="http://schemas.microsoft.com/office/drawing/2016/5/13/chartex" xmlns:cx6="http://schemas.microsoft.com/office/drawing/2016/5/12/chartex" xmlns:cx5="http://schemas.microsoft.com/office/drawing/2016/5/11/chartex" xmlns:cx4="http://schemas.microsoft.com/office/drawing/2016/5/10/chartex" xmlns:cx3="http://schemas.microsoft.com/office/drawing/2016/5/9/chartex" xmlns:cx2="http://schemas.microsoft.com/office/drawing/2015/10/21/chartex" xmlns:cx1="http://schemas.microsoft.com/office/drawing/2015/9/8/chartex" xmlns:cx="http://schemas.microsoft.com/office/drawing/2014/chartex">
             <w:pict>
               <v:shape w14:anchorId="7B1453A3" id="Straight Arrow Connector 18" o:spid="_x0000_s1026" type="#_x0000_t32" style="position:absolute;margin-left:271.5pt;margin-top:13.85pt;width:120.75pt;height:0;z-index:251735040;visibility:visible;mso-wrap-style:square;mso-width-percent:0;mso-height-percent:0;mso-wrap-distance-left:9pt;mso-wrap-distance-top:0;mso-wrap-distance-right:9pt;mso-wrap-distance-bottom:0;mso-position-horizontal:absolute;mso-position-horizontal-relative:text;mso-position-vertical:absolute;mso-position-vertical-relative:text;mso-width-percent:0;mso-height-percent:0;mso-width-relative:margin;mso-height-relative:margin" o:gfxdata="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" strokecolor="#4472c4 [3204]" strokeweight=".5pt">
                 <v:stroke endarrow="open" joinstyle="miter"/>
@@ -5836,7 +5833,7 @@
               </wp:anchor>
             </w:drawing>
           </mc:Choice>
-          <mc:Fallback>
+          <mc:Fallback xmlns:w16se="http://schemas.microsoft.com/office/word/2015/wordml/symex" xmlns:w16cid="http://schemas.microsoft.com/office/word/2016/wordml/cid" xmlns:w15="http://schemas.microsoft.com/office/word/2012/wordml" xmlns:am3d="http://schemas.microsoft.com/office/drawing/2017/model3d" xmlns:aink="http://schemas.microsoft.com/office/drawing/2016/ink" xmlns:cx8="http://schemas.microsoft.com/office/drawing/2016/5/14/chartex" xmlns:cx7="http://schemas.microsoft.com/office/drawing/2016/5/13/chartex" xmlns:cx6="http://schemas.microsoft.com/office/drawing/2016/5/12/chartex" xmlns:cx5="http://schemas.microsoft.com/office/drawing/2016/5/11/chartex" xmlns:cx4="http://schemas.microsoft.com/office/drawing/2016/5/10/chartex" xmlns:cx3="http://schemas.microsoft.com/office/drawing/2016/5/9/chartex" xmlns:cx2="http://schemas.microsoft.com/office/drawing/2015/10/21/chartex" xmlns:cx1="http://schemas.microsoft.com/office/drawing/2015/9/8/chartex" xmlns:cx="http://schemas.microsoft.com/office/drawing/2014/chartex">
             <w:pict>
               <v:shape w14:anchorId="57D19881" id="Straight Arrow Connector 19" o:spid="_x0000_s1026" type="#_x0000_t32" style="position:absolute;margin-left:69pt;margin-top:9.25pt;width:102pt;height:0;z-index:251731968;visibility:visible;mso-wrap-style:square;mso-width-percent:0;mso-wrap-distance-left:9pt;mso-wrap-distance-top:0;mso-wrap-distance-right:9pt;mso-wrap-distance-bottom:0;mso-position-horizontal:absolute;mso-position-horizontal-relative:text;mso-position-vertical:absolute;mso-position-vertical-relative:text;mso-width-percent:0;mso-width-relative:margin" o:gfxdata="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" strokecolor="#4472c4 [3204]" strokeweight=".5pt">
                 <v:stroke endarrow="open" joinstyle="miter"/>
@@ -5913,7 +5910,7 @@
               </wp:anchor>
             </w:drawing>
           </mc:Choice>
-          <mc:Fallback>
+          <mc:Fallback xmlns:w16se="http://schemas.microsoft.com/office/word/2015/wordml/symex" xmlns:w16cid="http://schemas.microsoft.com/office/word/2016/wordml/cid" xmlns:w15="http://schemas.microsoft.com/office/word/2012/wordml" xmlns:am3d="http://schemas.microsoft.com/office/drawing/2017/model3d" xmlns:aink="http://schemas.microsoft.com/office/drawing/2016/ink" xmlns:cx8="http://schemas.microsoft.com/office/drawing/2016/5/14/chartex" xmlns:cx7="http://schemas.microsoft.com/office/drawing/2016/5/13/chartex" xmlns:cx6="http://schemas.microsoft.com/office/drawing/2016/5/12/chartex" xmlns:cx5="http://schemas.microsoft.com/office/drawing/2016/5/11/chartex" xmlns:cx4="http://schemas.microsoft.com/office/drawing/2016/5/10/chartex" xmlns:cx3="http://schemas.microsoft.com/office/drawing/2016/5/9/chartex" xmlns:cx2="http://schemas.microsoft.com/office/drawing/2015/10/21/chartex" xmlns:cx1="http://schemas.microsoft.com/office/drawing/2015/9/8/chartex" xmlns:cx="http://schemas.microsoft.com/office/drawing/2014/chartex">
             <w:pict>
               <v:shape w14:anchorId="484F08A3" id="Straight Arrow Connector 21" o:spid="_x0000_s1026" type="#_x0000_t32" style="position:absolute;margin-left:16.7pt;margin-top:26.2pt;width:.6pt;height:78.85pt;flip:y;z-index:251773952;visibility:visible;mso-wrap-style:square;mso-wrap-distance-left:9pt;mso-wrap-distance-top:0;mso-wrap-distance-right:9pt;mso-wrap-distance-bottom:0;mso-position-horizontal:absolute;mso-position-horizontal-relative:text;mso-position-vertical:absolute;mso-position-vertical-relative:text" o:gfxdata="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" strokecolor="#4472c4 [3204]" strokeweight=".5pt">
                 <v:stroke endarrow="block" joinstyle="miter"/>
@@ -6012,7 +6009,7 @@
               </wp:anchor>
             </w:drawing>
           </mc:Choice>
-          <mc:Fallback>
+          <mc:Fallback xmlns:w16se="http://schemas.microsoft.com/office/word/2015/wordml/symex" xmlns:w16cid="http://schemas.microsoft.com/office/word/2016/wordml/cid" xmlns:w15="http://schemas.microsoft.com/office/word/2012/wordml" xmlns:am3d="http://schemas.microsoft.com/office/drawing/2017/model3d" xmlns:aink="http://schemas.microsoft.com/office/drawing/2016/ink" xmlns:cx8="http://schemas.microsoft.com/office/drawing/2016/5/14/chartex" xmlns:cx7="http://schemas.microsoft.com/office/drawing/2016/5/13/chartex" xmlns:cx6="http://schemas.microsoft.com/office/drawing/2016/5/12/chartex" xmlns:cx5="http://schemas.microsoft.com/office/drawing/2016/5/11/chartex" xmlns:cx4="http://schemas.microsoft.com/office/drawing/2016/5/10/chartex" xmlns:cx3="http://schemas.microsoft.com/office/drawing/2016/5/9/chartex" xmlns:cx2="http://schemas.microsoft.com/office/drawing/2015/10/21/chartex" xmlns:cx1="http://schemas.microsoft.com/office/drawing/2015/9/8/chartex" xmlns:cx="http://schemas.microsoft.com/office/drawing/2014/chartex">
             <w:pict>
               <v:shape w14:anchorId="4F7CAB0E" id="Text Box 3" o:spid="_x0000_s1037" type="#_x0000_t202" style="position:absolute;margin-left:-42.55pt;margin-top:18.35pt;width:92.15pt;height:32.25pt;rotation:-90;z-index:251758592;visibility:visible;mso-wrap-style:square;mso-width-percent:0;mso-height-percent:0;mso-wrap-distance-left:9pt;mso-wrap-distance-top:0;mso-wrap-distance-right:9pt;mso-wrap-distance-bottom:0;mso-position-horizontal:absolute;mso-position-horizontal-relative:text;mso-position-vertical:absolute;mso-position-vertical-relative:text;mso-width-percent:0;mso-height-percent:0;mso-width-relative:margin;mso-height-relative:margin;v-text-anchor:top" o:gfxdata="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" fillcolor="white [3201]" strokecolor="white [3212]" strokeweight=".5pt">
                 <v:textbox>
@@ -6175,7 +6172,7 @@
               </wp:anchor>
             </w:drawing>
           </mc:Choice>
-          <mc:Fallback>
+          <mc:Fallback xmlns:w16se="http://schemas.microsoft.com/office/word/2015/wordml/symex" xmlns:w16cid="http://schemas.microsoft.com/office/word/2016/wordml/cid" xmlns:w15="http://schemas.microsoft.com/office/word/2012/wordml" xmlns:am3d="http://schemas.microsoft.com/office/drawing/2017/model3d" xmlns:aink="http://schemas.microsoft.com/office/drawing/2016/ink" xmlns:cx8="http://schemas.microsoft.com/office/drawing/2016/5/14/chartex" xmlns:cx7="http://schemas.microsoft.com/office/drawing/2016/5/13/chartex" xmlns:cx6="http://schemas.microsoft.com/office/drawing/2016/5/12/chartex" xmlns:cx5="http://schemas.microsoft.com/office/drawing/2016/5/11/chartex" xmlns:cx4="http://schemas.microsoft.com/office/drawing/2016/5/10/chartex" xmlns:cx3="http://schemas.microsoft.com/office/drawing/2016/5/9/chartex" xmlns:cx2="http://schemas.microsoft.com/office/drawing/2015/10/21/chartex" xmlns:cx1="http://schemas.microsoft.com/office/drawing/2015/9/8/chartex" xmlns:cx="http://schemas.microsoft.com/office/drawing/2014/chartex">
             <w:pict>
               <v:rect w14:anchorId="32E47DA7" id="Rectangle 17" o:spid="_x0000_s1038" style="position:absolute;left:0;text-align:left;margin-left:-30.65pt;margin-top:12.7pt;width:96.75pt;height:62.25pt;z-index:251759616;visibility:visible;mso-wrap-style:square;mso-width-percent:0;mso-height-percent:0;mso-wrap-distance-left:9pt;mso-wrap-distance-top:0;mso-wrap-distance-right:9pt;mso-wrap-distance-bottom:0;mso-position-horizontal:absolute;mso-position-horizontal-relative:text;mso-position-vertical:absolute;mso-position-vertical-relative:text;mso-width-percent:0;mso-height-percent:0;mso-width-relative:margin;mso-height-relative:margin;v-text-anchor:middle" o:gfxdata="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" fillcolor="white [3201]" strokecolor="#70ad47 [3209]" strokeweight="1pt">
                 <v:textbox>
@@ -6761,7 +6758,7 @@
               </wp:anchor>
             </w:drawing>
           </mc:Choice>
-          <mc:Fallback>
+          <mc:Fallback xmlns:w16se="http://schemas.microsoft.com/office/word/2015/wordml/symex" xmlns:w16cid="http://schemas.microsoft.com/office/word/2016/wordml/cid" xmlns:w15="http://schemas.microsoft.com/office/word/2012/wordml" xmlns:am3d="http://schemas.microsoft.com/office/drawing/2017/model3d" xmlns:aink="http://schemas.microsoft.com/office/drawing/2016/ink" xmlns:cx8="http://schemas.microsoft.com/office/drawing/2016/5/14/chartex" xmlns:cx7="http://schemas.microsoft.com/office/drawing/2016/5/13/chartex" xmlns:cx6="http://schemas.microsoft.com/office/drawing/2016/5/12/chartex" xmlns:cx5="http://schemas.microsoft.com/office/drawing/2016/5/11/chartex" xmlns:cx4="http://schemas.microsoft.com/office/drawing/2016/5/10/chartex" xmlns:cx3="http://schemas.microsoft.com/office/drawing/2016/5/9/chartex" xmlns:cx2="http://schemas.microsoft.com/office/drawing/2015/10/21/chartex" xmlns:cx1="http://schemas.microsoft.com/office/drawing/2015/9/8/chartex" xmlns:cx="http://schemas.microsoft.com/office/drawing/2014/chartex">
             <w:pict>
               <v:shape w14:anchorId="00BD874C" id="Text Box 30" o:spid="_x0000_s1039" type="#_x0000_t202" style="position:absolute;left:0;text-align:left;margin-left:281.25pt;margin-top:17.4pt;width:102pt;height:24.75pt;z-index:251743232;visibility:visible;mso-wrap-style:square;mso-width-percent:0;mso-height-percent:0;mso-wrap-distance-left:9pt;mso-wrap-distance-top:0;mso-wrap-distance-right:9pt;mso-wrap-distance-bottom:0;mso-position-horizontal:absolute;mso-position-horizontal-relative:text;mso-position-vertical:absolute;mso-position-vertical-relative:text;mso-width-percent:0;mso-height-percent:0;mso-width-relative:margin;mso-height-relative:margin;v-text-anchor:top" o:gfxdata="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" fillcolor="white [3201]" strokecolor="white [3212]" strokeweight=".5pt">
                 <v:textbox>
@@ -6869,7 +6866,7 @@
               </wp:anchor>
             </w:drawing>
           </mc:Choice>
-          <mc:Fallback>
+          <mc:Fallback xmlns:w16se="http://schemas.microsoft.com/office/word/2015/wordml/symex" xmlns:w16cid="http://schemas.microsoft.com/office/word/2016/wordml/cid" xmlns:w15="http://schemas.microsoft.com/office/word/2012/wordml" xmlns:am3d="http://schemas.microsoft.com/office/drawing/2017/model3d" xmlns:aink="http://schemas.microsoft.com/office/drawing/2016/ink" xmlns:cx8="http://schemas.microsoft.com/office/drawing/2016/5/14/chartex" xmlns:cx7="http://schemas.microsoft.com/office/drawing/2016/5/13/chartex" xmlns:cx6="http://schemas.microsoft.com/office/drawing/2016/5/12/chartex" xmlns:cx5="http://schemas.microsoft.com/office/drawing/2016/5/11/chartex" xmlns:cx4="http://schemas.microsoft.com/office/drawing/2016/5/10/chartex" xmlns:cx3="http://schemas.microsoft.com/office/drawing/2016/5/9/chartex" xmlns:cx2="http://schemas.microsoft.com/office/drawing/2015/10/21/chartex" xmlns:cx1="http://schemas.microsoft.com/office/drawing/2015/9/8/chartex" xmlns:cx="http://schemas.microsoft.com/office/drawing/2014/chartex">
             <w:pict>
               <v:shape w14:anchorId="41BD02C3" id="Text Box 29" o:spid="_x0000_s1040" type="#_x0000_t202" style="position:absolute;left:0;text-align:left;margin-left:69pt;margin-top:17.4pt;width:96pt;height:24.75pt;z-index:251740160;visibility:visible;mso-wrap-style:square;mso-width-percent:0;mso-height-percent:0;mso-wrap-distance-left:9pt;mso-wrap-distance-top:0;mso-wrap-distance-right:9pt;mso-wrap-distance-bottom:0;mso-position-horizontal:absolute;mso-position-horizontal-relative:text;mso-position-vertical:absolute;mso-position-vertical-relative:text;mso-width-percent:0;mso-height-percent:0;mso-width-relative:margin;mso-height-relative:margin;v-text-anchor:top" o:gfxdata="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" fillcolor="white [3201]" strokecolor="white [3212]" strokeweight=".5pt">
                 <v:textbox>
@@ -7004,7 +7001,7 @@
               </wp:anchor>
             </w:drawing>
           </mc:Choice>
-          <mc:Fallback>
+          <mc:Fallback xmlns:w16se="http://schemas.microsoft.com/office/word/2015/wordml/symex" xmlns:w16cid="http://schemas.microsoft.com/office/word/2016/wordml/cid" xmlns:w15="http://schemas.microsoft.com/office/word/2012/wordml" xmlns:am3d="http://schemas.microsoft.com/office/drawing/2017/model3d" xmlns:aink="http://schemas.microsoft.com/office/drawing/2016/ink" xmlns:cx8="http://schemas.microsoft.com/office/drawing/2016/5/14/chartex" xmlns:cx7="http://schemas.microsoft.com/office/drawing/2016/5/13/chartex" xmlns:cx6="http://schemas.microsoft.com/office/drawing/2016/5/12/chartex" xmlns:cx5="http://schemas.microsoft.com/office/drawing/2016/5/11/chartex" xmlns:cx4="http://schemas.microsoft.com/office/drawing/2016/5/10/chartex" xmlns:cx3="http://schemas.microsoft.com/office/drawing/2016/5/9/chartex" xmlns:cx2="http://schemas.microsoft.com/office/drawing/2015/10/21/chartex" xmlns:cx1="http://schemas.microsoft.com/office/drawing/2015/9/8/chartex" xmlns:cx="http://schemas.microsoft.com/office/drawing/2014/chartex">
             <w:pict>
               <v:rect w14:anchorId="601D875D" id="Rectangle 28" o:spid="_x0000_s1041" style="position:absolute;left:0;text-align:left;margin-left:171pt;margin-top:17.75pt;width:100.5pt;height:134.25pt;z-index:251738112;visibility:visible;mso-wrap-style:square;mso-width-percent:0;mso-height-percent:0;mso-wrap-distance-left:9pt;mso-wrap-distance-top:0;mso-wrap-distance-right:9pt;mso-wrap-distance-bottom:0;mso-position-horizontal:absolute;mso-position-horizontal-relative:text;mso-position-vertical:absolute;mso-position-vertical-relative:text;mso-width-percent:0;mso-height-percent:0;mso-width-relative:margin;mso-height-relative:margin;v-text-anchor:middle" o:gfxdata="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" fillcolor="white [3201]" strokecolor="#70ad47 [3209]" strokeweight="1pt">
                 <v:textbox>
@@ -7141,7 +7138,7 @@
               </wp:anchor>
             </w:drawing>
           </mc:Choice>
-          <mc:Fallback>
+          <mc:Fallback xmlns:w16se="http://schemas.microsoft.com/office/word/2015/wordml/symex" xmlns:w16cid="http://schemas.microsoft.com/office/word/2016/wordml/cid" xmlns:w15="http://schemas.microsoft.com/office/word/2012/wordml" xmlns:am3d="http://schemas.microsoft.com/office/drawing/2017/model3d" xmlns:aink="http://schemas.microsoft.com/office/drawing/2016/ink" xmlns:cx8="http://schemas.microsoft.com/office/drawing/2016/5/14/chartex" xmlns:cx7="http://schemas.microsoft.com/office/drawing/2016/5/13/chartex" xmlns:cx6="http://schemas.microsoft.com/office/drawing/2016/5/12/chartex" xmlns:cx5="http://schemas.microsoft.com/office/drawing/2016/5/11/chartex" xmlns:cx4="http://schemas.microsoft.com/office/drawing/2016/5/10/chartex" xmlns:cx3="http://schemas.microsoft.com/office/drawing/2016/5/9/chartex" xmlns:cx2="http://schemas.microsoft.com/office/drawing/2015/10/21/chartex" xmlns:cx1="http://schemas.microsoft.com/office/drawing/2015/9/8/chartex" xmlns:cx="http://schemas.microsoft.com/office/drawing/2014/chartex">
             <w:pict>
               <v:rect w14:anchorId="6CF13461" id="Rectangle 31" o:spid="_x0000_s1042" style="position:absolute;left:0;text-align:left;margin-left:392.25pt;margin-top:17.65pt;width:114.75pt;height:66.75pt;z-index:251741184;visibility:visible;mso-wrap-style:square;mso-wrap-distance-left:9pt;mso-wrap-distance-top:0;mso-wrap-distance-right:9pt;mso-wrap-distance-bottom:0;mso-position-horizontal:absolute;mso-position-horizontal-relative:text;mso-position-vertical:absolute;mso-position-vertical-relative:text;v-text-anchor:middle" o:gfxdata="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" fillcolor="white [3201]" strokecolor="#70ad47 [3209]" strokeweight="1pt">
                 <v:textbox>
@@ -7294,7 +7291,7 @@
               </wp:anchor>
             </w:drawing>
           </mc:Choice>
-          <mc:Fallback>
+          <mc:Fallback xmlns:w16se="http://schemas.microsoft.com/office/word/2015/wordml/symex" xmlns:w16cid="http://schemas.microsoft.com/office/word/2016/wordml/cid" xmlns:w15="http://schemas.microsoft.com/office/word/2012/wordml" xmlns:am3d="http://schemas.microsoft.com/office/drawing/2017/model3d" xmlns:aink="http://schemas.microsoft.com/office/drawing/2016/ink" xmlns:cx8="http://schemas.microsoft.com/office/drawing/2016/5/14/chartex" xmlns:cx7="http://schemas.microsoft.com/office/drawing/2016/5/13/chartex" xmlns:cx6="http://schemas.microsoft.com/office/drawing/2016/5/12/chartex" xmlns:cx5="http://schemas.microsoft.com/office/drawing/2016/5/11/chartex" xmlns:cx4="http://schemas.microsoft.com/office/drawing/2016/5/10/chartex" xmlns:cx3="http://schemas.microsoft.com/office/drawing/2016/5/9/chartex" xmlns:cx2="http://schemas.microsoft.com/office/drawing/2015/10/21/chartex" xmlns:cx1="http://schemas.microsoft.com/office/drawing/2015/9/8/chartex" xmlns:cx="http://schemas.microsoft.com/office/drawing/2014/chartex">
             <w:pict>
               <v:rect w14:anchorId="6EB6CDC9" id="Rectangle 32" o:spid="_x0000_s1043" style="position:absolute;left:0;text-align:left;margin-left:-36pt;margin-top:3.8pt;width:96.75pt;height:62.25pt;z-index:251737088;visibility:visible;mso-wrap-style:square;mso-width-percent:0;mso-height-percent:0;mso-wrap-distance-left:9pt;mso-wrap-distance-top:0;mso-wrap-distance-right:9pt;mso-wrap-distance-bottom:0;mso-position-horizontal:absolute;mso-position-horizontal-relative:text;mso-position-vertical:absolute;mso-position-vertical-relative:text;mso-width-percent:0;mso-height-percent:0;mso-width-relative:margin;mso-height-relative:margin;v-text-anchor:middle" o:gfxdata="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" fillcolor="white [3201]" strokecolor="#70ad47 [3209]" strokeweight="1pt">
                 <v:textbox>
@@ -7416,7 +7413,7 @@
               </wp:anchor>
             </w:drawing>
           </mc:Choice>
-          <mc:Fallback>
+          <mc:Fallback xmlns:w16se="http://schemas.microsoft.com/office/word/2015/wordml/symex" xmlns:w16cid="http://schemas.microsoft.com/office/word/2016/wordml/cid" xmlns:w15="http://schemas.microsoft.com/office/word/2012/wordml" xmlns:am3d="http://schemas.microsoft.com/office/drawing/2017/model3d" xmlns:aink="http://schemas.microsoft.com/office/drawing/2016/ink" xmlns:cx8="http://schemas.microsoft.com/office/drawing/2016/5/14/chartex" xmlns:cx7="http://schemas.microsoft.com/office/drawing/2016/5/13/chartex" xmlns:cx6="http://schemas.microsoft.com/office/drawing/2016/5/12/chartex" xmlns:cx5="http://schemas.microsoft.com/office/drawing/2016/5/11/chartex" xmlns:cx4="http://schemas.microsoft.com/office/drawing/2016/5/10/chartex" xmlns:cx3="http://schemas.microsoft.com/office/drawing/2016/5/9/chartex" xmlns:cx2="http://schemas.microsoft.com/office/drawing/2015/10/21/chartex" xmlns:cx1="http://schemas.microsoft.com/office/drawing/2015/9/8/chartex" xmlns:cx="http://schemas.microsoft.com/office/drawing/2014/chartex">
             <w:pict>
               <v:shape w14:anchorId="2FD7CC12" id="Straight Arrow Connector 34" o:spid="_x0000_s1026" type="#_x0000_t32" style="position:absolute;margin-left:60.75pt;margin-top:9pt;width:110.25pt;height:0;z-index:251739136;visibility:visible;mso-wrap-style:square;mso-width-percent:0;mso-wrap-distance-left:9pt;mso-wrap-distance-top:0;mso-wrap-distance-right:9pt;mso-wrap-distance-bottom:0;mso-position-horizontal:absolute;mso-position-horizontal-relative:text;mso-position-vertical:absolute;mso-position-vertical-relative:text;mso-width-percent:0;mso-width-relative:margin" o:gfxdata="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" strokecolor="#4472c4 [3204]" strokeweight=".5pt">
                 <v:stroke endarrow="open" joinstyle="miter"/>
@@ -7488,7 +7485,7 @@
               </wp:anchor>
             </w:drawing>
           </mc:Choice>
-          <mc:Fallback>
+          <mc:Fallback xmlns:w16se="http://schemas.microsoft.com/office/word/2015/wordml/symex" xmlns:w16cid="http://schemas.microsoft.com/office/word/2016/wordml/cid" xmlns:w15="http://schemas.microsoft.com/office/word/2012/wordml" xmlns:am3d="http://schemas.microsoft.com/office/drawing/2017/model3d" xmlns:aink="http://schemas.microsoft.com/office/drawing/2016/ink" xmlns:cx8="http://schemas.microsoft.com/office/drawing/2016/5/14/chartex" xmlns:cx7="http://schemas.microsoft.com/office/drawing/2016/5/13/chartex" xmlns:cx6="http://schemas.microsoft.com/office/drawing/2016/5/12/chartex" xmlns:cx5="http://schemas.microsoft.com/office/drawing/2016/5/11/chartex" xmlns:cx4="http://schemas.microsoft.com/office/drawing/2016/5/10/chartex" xmlns:cx3="http://schemas.microsoft.com/office/drawing/2016/5/9/chartex" xmlns:cx2="http://schemas.microsoft.com/office/drawing/2015/10/21/chartex" xmlns:cx1="http://schemas.microsoft.com/office/drawing/2015/9/8/chartex" xmlns:cx="http://schemas.microsoft.com/office/drawing/2014/chartex">
             <w:pict>
               <v:shape w14:anchorId="68211730" id="Straight Arrow Connector 33" o:spid="_x0000_s1026" type="#_x0000_t32" style="position:absolute;margin-left:271.5pt;margin-top:13.85pt;width:120.75pt;height:0;z-index:251742208;visibility:visible;mso-wrap-style:square;mso-width-percent:0;mso-height-percent:0;mso-wrap-distance-left:9pt;mso-wrap-distance-top:0;mso-wrap-distance-right:9pt;mso-wrap-distance-bottom:0;mso-position-horizontal:absolute;mso-position-horizontal-relative:text;mso-position-vertical:absolute;mso-position-vertical-relative:text;mso-width-percent:0;mso-height-percent:0;mso-width-relative:margin;mso-height-relative:margin" o:gfxdata="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" strokecolor="#4472c4 [3204]" strokeweight=".5pt">
                 <v:stroke endarrow="open" joinstyle="miter"/>
@@ -7565,7 +7562,7 @@
               </wp:anchor>
             </w:drawing>
           </mc:Choice>
-          <mc:Fallback>
+          <mc:Fallback xmlns:w16se="http://schemas.microsoft.com/office/word/2015/wordml/symex" xmlns:w16cid="http://schemas.microsoft.com/office/word/2016/wordml/cid" xmlns:w15="http://schemas.microsoft.com/office/word/2012/wordml" xmlns:am3d="http://schemas.microsoft.com/office/drawing/2017/model3d" xmlns:aink="http://schemas.microsoft.com/office/drawing/2016/ink" xmlns:cx8="http://schemas.microsoft.com/office/drawing/2016/5/14/chartex" xmlns:cx7="http://schemas.microsoft.com/office/drawing/2016/5/13/chartex" xmlns:cx6="http://schemas.microsoft.com/office/drawing/2016/5/12/chartex" xmlns:cx5="http://schemas.microsoft.com/office/drawing/2016/5/11/chartex" xmlns:cx4="http://schemas.microsoft.com/office/drawing/2016/5/10/chartex" xmlns:cx3="http://schemas.microsoft.com/office/drawing/2016/5/9/chartex" xmlns:cx2="http://schemas.microsoft.com/office/drawing/2015/10/21/chartex" xmlns:cx1="http://schemas.microsoft.com/office/drawing/2015/9/8/chartex" xmlns:cx="http://schemas.microsoft.com/office/drawing/2014/chartex">
             <w:pict>
               <v:shape w14:anchorId="5357647C" id="Straight Arrow Connector 25" o:spid="_x0000_s1026" type="#_x0000_t32" style="position:absolute;margin-left:.6pt;margin-top:6.85pt;width:.6pt;height:98.45pt;flip:x y;z-index:251774976;visibility:visible;mso-wrap-style:square;mso-wrap-distance-left:9pt;mso-wrap-distance-top:0;mso-wrap-distance-right:9pt;mso-wrap-distance-bottom:0;mso-position-horizontal:absolute;mso-position-horizontal-relative:text;mso-position-vertical:absolute;mso-position-vertical-relative:text" o:gfxdata="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" strokecolor="#4472c4 [3204]" strokeweight=".5pt">
                 <v:stroke endarrow="block" joinstyle="miter"/>
@@ -7667,7 +7664,7 @@
               </wp:anchor>
             </w:drawing>
           </mc:Choice>
-          <mc:Fallback>
+          <mc:Fallback xmlns:w16se="http://schemas.microsoft.com/office/word/2015/wordml/symex" xmlns:w16cid="http://schemas.microsoft.com/office/word/2016/wordml/cid" xmlns:w15="http://schemas.microsoft.com/office/word/2012/wordml" xmlns:am3d="http://schemas.microsoft.com/office/drawing/2017/model3d" xmlns:aink="http://schemas.microsoft.com/office/drawing/2016/ink" xmlns:cx8="http://schemas.microsoft.com/office/drawing/2016/5/14/chartex" xmlns:cx7="http://schemas.microsoft.com/office/drawing/2016/5/13/chartex" xmlns:cx6="http://schemas.microsoft.com/office/drawing/2016/5/12/chartex" xmlns:cx5="http://schemas.microsoft.com/office/drawing/2016/5/11/chartex" xmlns:cx4="http://schemas.microsoft.com/office/drawing/2016/5/10/chartex" xmlns:cx3="http://schemas.microsoft.com/office/drawing/2016/5/9/chartex" xmlns:cx2="http://schemas.microsoft.com/office/drawing/2015/10/21/chartex" xmlns:cx1="http://schemas.microsoft.com/office/drawing/2015/9/8/chartex" xmlns:cx="http://schemas.microsoft.com/office/drawing/2014/chartex">
             <w:pict>
               <v:shape w14:anchorId="44D71B56" id="Text Box 22" o:spid="_x0000_s1044" type="#_x0000_t202" style="position:absolute;left:0;text-align:left;margin-left:-54.95pt;margin-top:14pt;width:85.85pt;height:32.25pt;rotation:-90;z-index:251761664;visibility:visible;mso-wrap-style:square;mso-width-percent:0;mso-height-percent:0;mso-wrap-distance-left:9pt;mso-wrap-distance-top:0;mso-wrap-distance-right:9pt;mso-wrap-distance-bottom:0;mso-position-horizontal:absolute;mso-position-horizontal-relative:text;mso-position-vertical:absolute;mso-position-vertical-relative:text;mso-width-percent:0;mso-height-percent:0;mso-width-relative:margin;mso-height-relative:margin;v-text-anchor:top" o:gfxdata="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" fillcolor="white [3201]" strokecolor="white [3212]" strokeweight=".5pt">
                 <v:textbox>
@@ -7831,7 +7828,7 @@
               </wp:anchor>
             </w:drawing>
           </mc:Choice>
-          <mc:Fallback>
+          <mc:Fallback xmlns:w16se="http://schemas.microsoft.com/office/word/2015/wordml/symex" xmlns:w16cid="http://schemas.microsoft.com/office/word/2016/wordml/cid" xmlns:w15="http://schemas.microsoft.com/office/word/2012/wordml" xmlns:am3d="http://schemas.microsoft.com/office/drawing/2017/model3d" xmlns:aink="http://schemas.microsoft.com/office/drawing/2016/ink" xmlns:cx8="http://schemas.microsoft.com/office/drawing/2016/5/14/chartex" xmlns:cx7="http://schemas.microsoft.com/office/drawing/2016/5/13/chartex" xmlns:cx6="http://schemas.microsoft.com/office/drawing/2016/5/12/chartex" xmlns:cx5="http://schemas.microsoft.com/office/drawing/2016/5/11/chartex" xmlns:cx4="http://schemas.microsoft.com/office/drawing/2016/5/10/chartex" xmlns:cx3="http://schemas.microsoft.com/office/drawing/2016/5/9/chartex" xmlns:cx2="http://schemas.microsoft.com/office/drawing/2015/10/21/chartex" xmlns:cx1="http://schemas.microsoft.com/office/drawing/2015/9/8/chartex" xmlns:cx="http://schemas.microsoft.com/office/drawing/2014/chartex">
             <w:pict>
               <v:rect w14:anchorId="447088A4" id="Rectangle 23" o:spid="_x0000_s1045" style="position:absolute;margin-left:-32.9pt;margin-top:12.4pt;width:96.75pt;height:62.25pt;z-index:251763712;visibility:visible;mso-wrap-style:square;mso-width-percent:0;mso-height-percent:0;mso-wrap-distance-left:9pt;mso-wrap-distance-top:0;mso-wrap-distance-right:9pt;mso-wrap-distance-bottom:0;mso-position-horizontal:absolute;mso-position-horizontal-relative:text;mso-position-vertical:absolute;mso-position-vertical-relative:text;mso-width-percent:0;mso-height-percent:0;mso-width-relative:margin;mso-height-relative:margin;v-text-anchor:middle" o:gfxdata="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" fillcolor="white [3201]" strokecolor="#70ad47 [3209]" strokeweight="1pt">
                 <v:textbox>
@@ -8414,7 +8411,7 @@
               </wp:anchor>
             </w:drawing>
           </mc:Choice>
-          <mc:Fallback>
+          <mc:Fallback xmlns:w16se="http://schemas.microsoft.com/office/word/2015/wordml/symex" xmlns:w16cid="http://schemas.microsoft.com/office/word/2016/wordml/cid" xmlns:w15="http://schemas.microsoft.com/office/word/2012/wordml" xmlns:am3d="http://schemas.microsoft.com/office/drawing/2017/model3d" xmlns:aink="http://schemas.microsoft.com/office/drawing/2016/ink" xmlns:cx8="http://schemas.microsoft.com/office/drawing/2016/5/14/chartex" xmlns:cx7="http://schemas.microsoft.com/office/drawing/2016/5/13/chartex" xmlns:cx6="http://schemas.microsoft.com/office/drawing/2016/5/12/chartex" xmlns:cx5="http://schemas.microsoft.com/office/drawing/2016/5/11/chartex" xmlns:cx4="http://schemas.microsoft.com/office/drawing/2016/5/10/chartex" xmlns:cx3="http://schemas.microsoft.com/office/drawing/2016/5/9/chartex" xmlns:cx2="http://schemas.microsoft.com/office/drawing/2015/10/21/chartex" xmlns:cx1="http://schemas.microsoft.com/office/drawing/2015/9/8/chartex" xmlns:cx="http://schemas.microsoft.com/office/drawing/2014/chartex">
             <w:pict>
               <v:shape w14:anchorId="4CFFAE8E" id="Text Box 35" o:spid="_x0000_s1046" type="#_x0000_t202" style="position:absolute;left:0;text-align:left;margin-left:281.25pt;margin-top:17.4pt;width:102pt;height:24.75pt;z-index:251750400;visibility:visible;mso-wrap-style:square;mso-width-percent:0;mso-height-percent:0;mso-wrap-distance-left:9pt;mso-wrap-distance-top:0;mso-wrap-distance-right:9pt;mso-wrap-distance-bottom:0;mso-position-horizontal:absolute;mso-position-horizontal-relative:text;mso-position-vertical:absolute;mso-position-vertical-relative:text;mso-width-percent:0;mso-height-percent:0;mso-width-relative:margin;mso-height-relative:margin;v-text-anchor:top" o:gfxdata="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" fillcolor="white [3201]" strokecolor="white [3212]" strokeweight=".5pt">
                 <v:textbox>
@@ -8522,7 +8519,7 @@
               </wp:anchor>
             </w:drawing>
           </mc:Choice>
-          <mc:Fallback>
+          <mc:Fallback xmlns:w16se="http://schemas.microsoft.com/office/word/2015/wordml/symex" xmlns:w16cid="http://schemas.microsoft.com/office/word/2016/wordml/cid" xmlns:w15="http://schemas.microsoft.com/office/word/2012/wordml" xmlns:am3d="http://schemas.microsoft.com/office/drawing/2017/model3d" xmlns:aink="http://schemas.microsoft.com/office/drawing/2016/ink" xmlns:cx8="http://schemas.microsoft.com/office/drawing/2016/5/14/chartex" xmlns:cx7="http://schemas.microsoft.com/office/drawing/2016/5/13/chartex" xmlns:cx6="http://schemas.microsoft.com/office/drawing/2016/5/12/chartex" xmlns:cx5="http://schemas.microsoft.com/office/drawing/2016/5/11/chartex" xmlns:cx4="http://schemas.microsoft.com/office/drawing/2016/5/10/chartex" xmlns:cx3="http://schemas.microsoft.com/office/drawing/2016/5/9/chartex" xmlns:cx2="http://schemas.microsoft.com/office/drawing/2015/10/21/chartex" xmlns:cx1="http://schemas.microsoft.com/office/drawing/2015/9/8/chartex" xmlns:cx="http://schemas.microsoft.com/office/drawing/2014/chartex">
             <w:pict>
               <v:shape w14:anchorId="1059F0E3" id="Text Box 36" o:spid="_x0000_s1047" type="#_x0000_t202" style="position:absolute;left:0;text-align:left;margin-left:69pt;margin-top:17.4pt;width:96pt;height:24.75pt;z-index:251747328;visibility:visible;mso-wrap-style:square;mso-width-percent:0;mso-height-percent:0;mso-wrap-distance-left:9pt;mso-wrap-distance-top:0;mso-wrap-distance-right:9pt;mso-wrap-distance-bottom:0;mso-position-horizontal:absolute;mso-position-horizontal-relative:text;mso-position-vertical:absolute;mso-position-vertical-relative:text;mso-width-percent:0;mso-height-percent:0;mso-width-relative:margin;mso-height-relative:margin;v-text-anchor:top" o:gfxdata="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" fillcolor="white [3201]" strokecolor="white [3212]" strokeweight=".5pt">
                 <v:textbox>
@@ -8657,7 +8654,7 @@
               </wp:anchor>
             </w:drawing>
           </mc:Choice>
-          <mc:Fallback>
+          <mc:Fallback xmlns:w16se="http://schemas.microsoft.com/office/word/2015/wordml/symex" xmlns:w16cid="http://schemas.microsoft.com/office/word/2016/wordml/cid" xmlns:w15="http://schemas.microsoft.com/office/word/2012/wordml" xmlns:am3d="http://schemas.microsoft.com/office/drawing/2017/model3d" xmlns:aink="http://schemas.microsoft.com/office/drawing/2016/ink" xmlns:cx8="http://schemas.microsoft.com/office/drawing/2016/5/14/chartex" xmlns:cx7="http://schemas.microsoft.com/office/drawing/2016/5/13/chartex" xmlns:cx6="http://schemas.microsoft.com/office/drawing/2016/5/12/chartex" xmlns:cx5="http://schemas.microsoft.com/office/drawing/2016/5/11/chartex" xmlns:cx4="http://schemas.microsoft.com/office/drawing/2016/5/10/chartex" xmlns:cx3="http://schemas.microsoft.com/office/drawing/2016/5/9/chartex" xmlns:cx2="http://schemas.microsoft.com/office/drawing/2015/10/21/chartex" xmlns:cx1="http://schemas.microsoft.com/office/drawing/2015/9/8/chartex" xmlns:cx="http://schemas.microsoft.com/office/drawing/2014/chartex">
             <w:pict>
               <v:rect w14:anchorId="37DBB1D1" id="Rectangle 37" o:spid="_x0000_s1048" style="position:absolute;left:0;text-align:left;margin-left:171pt;margin-top:17.75pt;width:100.5pt;height:134.25pt;z-index:251745280;visibility:visible;mso-wrap-style:square;mso-width-percent:0;mso-height-percent:0;mso-wrap-distance-left:9pt;mso-wrap-distance-top:0;mso-wrap-distance-right:9pt;mso-wrap-distance-bottom:0;mso-position-horizontal:absolute;mso-position-horizontal-relative:text;mso-position-vertical:absolute;mso-position-vertical-relative:text;mso-width-percent:0;mso-height-percent:0;mso-width-relative:margin;mso-height-relative:margin;v-text-anchor:middle" o:gfxdata="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" fillcolor="white [3201]" strokecolor="#70ad47 [3209]" strokeweight="1pt">
                 <v:textbox>
@@ -8794,7 +8791,7 @@
               </wp:anchor>
             </w:drawing>
           </mc:Choice>
-          <mc:Fallback>
+          <mc:Fallback xmlns:w16se="http://schemas.microsoft.com/office/word/2015/wordml/symex" xmlns:w16cid="http://schemas.microsoft.com/office/word/2016/wordml/cid" xmlns:w15="http://schemas.microsoft.com/office/word/2012/wordml" xmlns:am3d="http://schemas.microsoft.com/office/drawing/2017/model3d" xmlns:aink="http://schemas.microsoft.com/office/drawing/2016/ink" xmlns:cx8="http://schemas.microsoft.com/office/drawing/2016/5/14/chartex" xmlns:cx7="http://schemas.microsoft.com/office/drawing/2016/5/13/chartex" xmlns:cx6="http://schemas.microsoft.com/office/drawing/2016/5/12/chartex" xmlns:cx5="http://schemas.microsoft.com/office/drawing/2016/5/11/chartex" xmlns:cx4="http://schemas.microsoft.com/office/drawing/2016/5/10/chartex" xmlns:cx3="http://schemas.microsoft.com/office/drawing/2016/5/9/chartex" xmlns:cx2="http://schemas.microsoft.com/office/drawing/2015/10/21/chartex" xmlns:cx1="http://schemas.microsoft.com/office/drawing/2015/9/8/chartex" xmlns:cx="http://schemas.microsoft.com/office/drawing/2014/chartex">
             <w:pict>
               <v:rect w14:anchorId="24CB687D" id="Rectangle 38" o:spid="_x0000_s1049" style="position:absolute;left:0;text-align:left;margin-left:392.25pt;margin-top:17.65pt;width:114.75pt;height:66.75pt;z-index:251748352;visibility:visible;mso-wrap-style:square;mso-wrap-distance-left:9pt;mso-wrap-distance-top:0;mso-wrap-distance-right:9pt;mso-wrap-distance-bottom:0;mso-position-horizontal:absolute;mso-position-horizontal-relative:text;mso-position-vertical:absolute;mso-position-vertical-relative:text;v-text-anchor:middle" o:gfxdata="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" fillcolor="white [3201]" strokecolor="#70ad47 [3209]" strokeweight="1pt">
                 <v:textbox>
@@ -8947,7 +8944,7 @@
               </wp:anchor>
             </w:drawing>
           </mc:Choice>
-          <mc:Fallback>
+          <mc:Fallback xmlns:w16se="http://schemas.microsoft.com/office/word/2015/wordml/symex" xmlns:w16cid="http://schemas.microsoft.com/office/word/2016/wordml/cid" xmlns:w15="http://schemas.microsoft.com/office/word/2012/wordml" xmlns:am3d="http://schemas.microsoft.com/office/drawing/2017/model3d" xmlns:aink="http://schemas.microsoft.com/office/drawing/2016/ink" xmlns:cx8="http://schemas.microsoft.com/office/drawing/2016/5/14/chartex" xmlns:cx7="http://schemas.microsoft.com/office/drawing/2016/5/13/chartex" xmlns:cx6="http://schemas.microsoft.com/office/drawing/2016/5/12/chartex" xmlns:cx5="http://schemas.microsoft.com/office/drawing/2016/5/11/chartex" xmlns:cx4="http://schemas.microsoft.com/office/drawing/2016/5/10/chartex" xmlns:cx3="http://schemas.microsoft.com/office/drawing/2016/5/9/chartex" xmlns:cx2="http://schemas.microsoft.com/office/drawing/2015/10/21/chartex" xmlns:cx1="http://schemas.microsoft.com/office/drawing/2015/9/8/chartex" xmlns:cx="http://schemas.microsoft.com/office/drawing/2014/chartex">
             <w:pict>
               <v:rect w14:anchorId="4B3EBF0A" id="Rectangle 39" o:spid="_x0000_s1050" style="position:absolute;left:0;text-align:left;margin-left:-36pt;margin-top:3.8pt;width:96.75pt;height:62.25pt;z-index:251744256;visibility:visible;mso-wrap-style:square;mso-width-percent:0;mso-height-percent:0;mso-wrap-distance-left:9pt;mso-wrap-distance-top:0;mso-wrap-distance-right:9pt;mso-wrap-distance-bottom:0;mso-position-horizontal:absolute;mso-position-horizontal-relative:text;mso-position-vertical:absolute;mso-position-vertical-relative:text;mso-width-percent:0;mso-height-percent:0;mso-width-relative:margin;mso-height-relative:margin;v-text-anchor:middle" o:gfxdata="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" fillcolor="white [3201]" strokecolor="#70ad47 [3209]" strokeweight="1pt">
                 <v:textbox>
@@ -9069,7 +9066,7 @@
               </wp:anchor>
             </w:drawing>
           </mc:Choice>
-          <mc:Fallback>
+          <mc:Fallback xmlns:w16se="http://schemas.microsoft.com/office/word/2015/wordml/symex" xmlns:w16cid="http://schemas.microsoft.com/office/word/2016/wordml/cid" xmlns:w15="http://schemas.microsoft.com/office/word/2012/wordml" xmlns:am3d="http://schemas.microsoft.com/office/drawing/2017/model3d" xmlns:aink="http://schemas.microsoft.com/office/drawing/2016/ink" xmlns:cx8="http://schemas.microsoft.com/office/drawing/2016/5/14/chartex" xmlns:cx7="http://schemas.microsoft.com/office/drawing/2016/5/13/chartex" xmlns:cx6="http://schemas.microsoft.com/office/drawing/2016/5/12/chartex" xmlns:cx5="http://schemas.microsoft.com/office/drawing/2016/5/11/chartex" xmlns:cx4="http://schemas.microsoft.com/office/drawing/2016/5/10/chartex" xmlns:cx3="http://schemas.microsoft.com/office/drawing/2016/5/9/chartex" xmlns:cx2="http://schemas.microsoft.com/office/drawing/2015/10/21/chartex" xmlns:cx1="http://schemas.microsoft.com/office/drawing/2015/9/8/chartex" xmlns:cx="http://schemas.microsoft.com/office/drawing/2014/chartex">
             <w:pict>
               <v:shape w14:anchorId="68B81CE1" id="Straight Arrow Connector 40" o:spid="_x0000_s1026" type="#_x0000_t32" style="position:absolute;margin-left:60.75pt;margin-top:9pt;width:110.25pt;height:0;z-index:251746304;visibility:visible;mso-wrap-style:square;mso-width-percent:0;mso-wrap-distance-left:9pt;mso-wrap-distance-top:0;mso-wrap-distance-right:9pt;mso-wrap-distance-bottom:0;mso-position-horizontal:absolute;mso-position-horizontal-relative:text;mso-position-vertical:absolute;mso-position-vertical-relative:text;mso-width-percent:0;mso-width-relative:margin" o:gfxdata="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" strokecolor="#4472c4 [3204]" strokeweight=".5pt">
                 <v:stroke endarrow="open" joinstyle="miter"/>
@@ -9141,7 +9138,7 @@
               </wp:anchor>
             </w:drawing>
           </mc:Choice>
-          <mc:Fallback>
+          <mc:Fallback xmlns:w16se="http://schemas.microsoft.com/office/word/2015/wordml/symex" xmlns:w16cid="http://schemas.microsoft.com/office/word/2016/wordml/cid" xmlns:w15="http://schemas.microsoft.com/office/word/2012/wordml" xmlns:am3d="http://schemas.microsoft.com/office/drawing/2017/model3d" xmlns:aink="http://schemas.microsoft.com/office/drawing/2016/ink" xmlns:cx8="http://schemas.microsoft.com/office/drawing/2016/5/14/chartex" xmlns:cx7="http://schemas.microsoft.com/office/drawing/2016/5/13/chartex" xmlns:cx6="http://schemas.microsoft.com/office/drawing/2016/5/12/chartex" xmlns:cx5="http://schemas.microsoft.com/office/drawing/2016/5/11/chartex" xmlns:cx4="http://schemas.microsoft.com/office/drawing/2016/5/10/chartex" xmlns:cx3="http://schemas.microsoft.com/office/drawing/2016/5/9/chartex" xmlns:cx2="http://schemas.microsoft.com/office/drawing/2015/10/21/chartex" xmlns:cx1="http://schemas.microsoft.com/office/drawing/2015/9/8/chartex" xmlns:cx="http://schemas.microsoft.com/office/drawing/2014/chartex">
             <w:pict>
               <v:shape w14:anchorId="16B0B9DD" id="Straight Arrow Connector 41" o:spid="_x0000_s1026" type="#_x0000_t32" style="position:absolute;margin-left:271.5pt;margin-top:13.85pt;width:120.75pt;height:0;z-index:251749376;visibility:visible;mso-wrap-style:square;mso-width-percent:0;mso-height-percent:0;mso-wrap-distance-left:9pt;mso-wrap-distance-top:0;mso-wrap-distance-right:9pt;mso-wrap-distance-bottom:0;mso-position-horizontal:absolute;mso-position-horizontal-relative:text;mso-position-vertical:absolute;mso-position-vertical-relative:text;mso-width-percent:0;mso-height-percent:0;mso-width-relative:margin;mso-height-relative:margin" o:gfxdata="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" strokecolor="#4472c4 [3204]" strokeweight=".5pt">
                 <v:stroke endarrow="open" joinstyle="miter"/>
@@ -9218,7 +9215,7 @@
               </wp:anchor>
             </w:drawing>
           </mc:Choice>
-          <mc:Fallback>
+          <mc:Fallback xmlns:w16se="http://schemas.microsoft.com/office/word/2015/wordml/symex" xmlns:w16cid="http://schemas.microsoft.com/office/word/2016/wordml/cid" xmlns:w15="http://schemas.microsoft.com/office/word/2012/wordml" xmlns:am3d="http://schemas.microsoft.com/office/drawing/2017/model3d" xmlns:aink="http://schemas.microsoft.com/office/drawing/2016/ink" xmlns:cx8="http://schemas.microsoft.com/office/drawing/2016/5/14/chartex" xmlns:cx7="http://schemas.microsoft.com/office/drawing/2016/5/13/chartex" xmlns:cx6="http://schemas.microsoft.com/office/drawing/2016/5/12/chartex" xmlns:cx5="http://schemas.microsoft.com/office/drawing/2016/5/11/chartex" xmlns:cx4="http://schemas.microsoft.com/office/drawing/2016/5/10/chartex" xmlns:cx3="http://schemas.microsoft.com/office/drawing/2016/5/9/chartex" xmlns:cx2="http://schemas.microsoft.com/office/drawing/2015/10/21/chartex" xmlns:cx1="http://schemas.microsoft.com/office/drawing/2015/9/8/chartex" xmlns:cx="http://schemas.microsoft.com/office/drawing/2014/chartex">
             <w:pict>
               <v:shape w14:anchorId="494D0E5B" id="Straight Arrow Connector 49" o:spid="_x0000_s1026" type="#_x0000_t32" style="position:absolute;margin-left:8.05pt;margin-top:6.7pt;width:.6pt;height:106.5pt;flip:x y;z-index:251776000;visibility:visible;mso-wrap-style:square;mso-wrap-distance-left:9pt;mso-wrap-distance-top:0;mso-wrap-distance-right:9pt;mso-wrap-distance-bottom:0;mso-position-horizontal:absolute;mso-position-horizontal-relative:text;mso-position-vertical:absolute;mso-position-vertical-relative:text" o:gfxdata="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" strokecolor="#4472c4 [3204]" strokeweight=".5pt">
                 <v:stroke endarrow="block" joinstyle="miter"/>
@@ -9318,7 +9315,7 @@
               </wp:anchor>
             </w:drawing>
           </mc:Choice>
-          <mc:Fallback>
+          <mc:Fallback xmlns:w16se="http://schemas.microsoft.com/office/word/2015/wordml/symex" xmlns:w16cid="http://schemas.microsoft.com/office/word/2016/wordml/cid" xmlns:w15="http://schemas.microsoft.com/office/word/2012/wordml" xmlns:am3d="http://schemas.microsoft.com/office/drawing/2017/model3d" xmlns:aink="http://schemas.microsoft.com/office/drawing/2016/ink" xmlns:cx8="http://schemas.microsoft.com/office/drawing/2016/5/14/chartex" xmlns:cx7="http://schemas.microsoft.com/office/drawing/2016/5/13/chartex" xmlns:cx6="http://schemas.microsoft.com/office/drawing/2016/5/12/chartex" xmlns:cx5="http://schemas.microsoft.com/office/drawing/2016/5/11/chartex" xmlns:cx4="http://schemas.microsoft.com/office/drawing/2016/5/10/chartex" xmlns:cx3="http://schemas.microsoft.com/office/drawing/2016/5/9/chartex" xmlns:cx2="http://schemas.microsoft.com/office/drawing/2015/10/21/chartex" xmlns:cx1="http://schemas.microsoft.com/office/drawing/2015/9/8/chartex" xmlns:cx="http://schemas.microsoft.com/office/drawing/2014/chartex">
             <w:pict>
               <v:shape w14:anchorId="7C4792CD" id="Text Box 26" o:spid="_x0000_s1051" type="#_x0000_t202" style="position:absolute;left:0;text-align:left;margin-left:-53.6pt;margin-top:14.2pt;width:85.85pt;height:32.25pt;rotation:-90;z-index:251771904;visibility:visible;mso-wrap-style:square;mso-width-percent:0;mso-height-percent:0;mso-wrap-distance-left:9pt;mso-wrap-distance-top:0;mso-wrap-distance-right:9pt;mso-wrap-distance-bottom:0;mso-position-horizontal:absolute;mso-position-horizontal-relative:text;mso-position-vertical:absolute;mso-position-vertical-relative:text;mso-width-percent:0;mso-height-percent:0;mso-width-relative:margin;mso-height-relative:margin;v-text-anchor:top" o:gfxdata="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" fillcolor="white [3201]" strokecolor="white [3212]" strokeweight=".5pt">
                 <v:textbox>
@@ -9484,7 +9481,7 @@
               </wp:anchor>
             </w:drawing>
           </mc:Choice>
-          <mc:Fallback>
+          <mc:Fallback xmlns:w16se="http://schemas.microsoft.com/office/word/2015/wordml/symex" xmlns:w16cid="http://schemas.microsoft.com/office/word/2016/wordml/cid" xmlns:w15="http://schemas.microsoft.com/office/word/2012/wordml" xmlns:am3d="http://schemas.microsoft.com/office/drawing/2017/model3d" xmlns:aink="http://schemas.microsoft.com/office/drawing/2016/ink" xmlns:cx8="http://schemas.microsoft.com/office/drawing/2016/5/14/chartex" xmlns:cx7="http://schemas.microsoft.com/office/drawing/2016/5/13/chartex" xmlns:cx6="http://schemas.microsoft.com/office/drawing/2016/5/12/chartex" xmlns:cx5="http://schemas.microsoft.com/office/drawing/2016/5/11/chartex" xmlns:cx4="http://schemas.microsoft.com/office/drawing/2016/5/10/chartex" xmlns:cx3="http://schemas.microsoft.com/office/drawing/2016/5/9/chartex" xmlns:cx2="http://schemas.microsoft.com/office/drawing/2015/10/21/chartex" xmlns:cx1="http://schemas.microsoft.com/office/drawing/2015/9/8/chartex" xmlns:cx="http://schemas.microsoft.com/office/drawing/2014/chartex">
             <w:pict>
               <v:rect w14:anchorId="524B4209" id="Rectangle 27" o:spid="_x0000_s1052" style="position:absolute;left:0;text-align:left;margin-left:-32.15pt;margin-top:19.95pt;width:96.75pt;height:62.25pt;z-index:251779072;visibility:visible;mso-wrap-style:square;mso-width-percent:0;mso-height-percent:0;mso-wrap-distance-left:9pt;mso-wrap-distance-top:0;mso-wrap-distance-right:9pt;mso-wrap-distance-bottom:0;mso-position-horizontal:absolute;mso-position-horizontal-relative:text;mso-position-vertical:absolute;mso-position-vertical-relative:text;mso-width-percent:0;mso-height-percent:0;mso-width-relative:margin;mso-height-relative:margin;v-text-anchor:middle" o:gfxdata="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" fillcolor="white [3201]" strokecolor="#70ad47 [3209]" strokeweight="1pt">
                 <v:textbox>
@@ -10078,7 +10075,7 @@
               </wp:anchor>
             </w:drawing>
           </mc:Choice>
-          <mc:Fallback>
+          <mc:Fallback xmlns:w16se="http://schemas.microsoft.com/office/word/2015/wordml/symex" xmlns:w16cid="http://schemas.microsoft.com/office/word/2016/wordml/cid" xmlns:w15="http://schemas.microsoft.com/office/word/2012/wordml" xmlns:am3d="http://schemas.microsoft.com/office/drawing/2017/model3d" xmlns:aink="http://schemas.microsoft.com/office/drawing/2016/ink" xmlns:cx8="http://schemas.microsoft.com/office/drawing/2016/5/14/chartex" xmlns:cx7="http://schemas.microsoft.com/office/drawing/2016/5/13/chartex" xmlns:cx6="http://schemas.microsoft.com/office/drawing/2016/5/12/chartex" xmlns:cx5="http://schemas.microsoft.com/office/drawing/2016/5/11/chartex" xmlns:cx4="http://schemas.microsoft.com/office/drawing/2016/5/10/chartex" xmlns:cx3="http://schemas.microsoft.com/office/drawing/2016/5/9/chartex" xmlns:cx2="http://schemas.microsoft.com/office/drawing/2015/10/21/chartex" xmlns:cx1="http://schemas.microsoft.com/office/drawing/2015/9/8/chartex" xmlns:cx="http://schemas.microsoft.com/office/drawing/2014/chartex">
             <w:pict>
               <v:shape w14:anchorId="78C9D83E" id="Text Box 42" o:spid="_x0000_s1053" type="#_x0000_t202" style="position:absolute;left:0;text-align:left;margin-left:281.25pt;margin-top:17.4pt;width:102pt;height:24.75pt;z-index:251757568;visibility:visible;mso-wrap-style:square;mso-width-percent:0;mso-height-percent:0;mso-wrap-distance-left:9pt;mso-wrap-distance-top:0;mso-wrap-distance-right:9pt;mso-wrap-distance-bottom:0;mso-position-horizontal:absolute;mso-position-horizontal-relative:text;mso-position-vertical:absolute;mso-position-vertical-relative:text;mso-width-percent:0;mso-height-percent:0;mso-width-relative:margin;mso-height-relative:margin;v-text-anchor:top" o:gfxdata="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" fillcolor="white [3201]" strokecolor="white [3212]" strokeweight=".5pt">
                 <v:textbox>
@@ -10186,7 +10183,7 @@
               </wp:anchor>
             </w:drawing>
           </mc:Choice>
-          <mc:Fallback>
+          <mc:Fallback xmlns:w16se="http://schemas.microsoft.com/office/word/2015/wordml/symex" xmlns:w16cid="http://schemas.microsoft.com/office/word/2016/wordml/cid" xmlns:w15="http://schemas.microsoft.com/office/word/2012/wordml" xmlns:am3d="http://schemas.microsoft.com/office/drawing/2017/model3d" xmlns:aink="http://schemas.microsoft.com/office/drawing/2016/ink" xmlns:cx8="http://schemas.microsoft.com/office/drawing/2016/5/14/chartex" xmlns:cx7="http://schemas.microsoft.com/office/drawing/2016/5/13/chartex" xmlns:cx6="http://schemas.microsoft.com/office/drawing/2016/5/12/chartex" xmlns:cx5="http://schemas.microsoft.com/office/drawing/2016/5/11/chartex" xmlns:cx4="http://schemas.microsoft.com/office/drawing/2016/5/10/chartex" xmlns:cx3="http://schemas.microsoft.com/office/drawing/2016/5/9/chartex" xmlns:cx2="http://schemas.microsoft.com/office/drawing/2015/10/21/chartex" xmlns:cx1="http://schemas.microsoft.com/office/drawing/2015/9/8/chartex" xmlns:cx="http://schemas.microsoft.com/office/drawing/2014/chartex">
             <w:pict>
               <v:shape w14:anchorId="41D1A688" id="Text Box 43" o:spid="_x0000_s1054" type="#_x0000_t202" style="position:absolute;left:0;text-align:left;margin-left:69pt;margin-top:17.4pt;width:96pt;height:24.75pt;z-index:251754496;visibility:visible;mso-wrap-style:square;mso-width-percent:0;mso-height-percent:0;mso-wrap-distance-left:9pt;mso-wrap-distance-top:0;mso-wrap-distance-right:9pt;mso-wrap-distance-bottom:0;mso-position-horizontal:absolute;mso-position-horizontal-relative:text;mso-position-vertical:absolute;mso-position-vertical-relative:text;mso-width-percent:0;mso-height-percent:0;mso-width-relative:margin;mso-height-relative:margin;v-text-anchor:top" o:gfxdata="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" fillcolor="white [3201]" strokecolor="white [3212]" strokeweight=".5pt">
                 <v:textbox>
@@ -10321,7 +10318,7 @@
               </wp:anchor>
             </w:drawing>
           </mc:Choice>
-          <mc:Fallback>
+          <mc:Fallback xmlns:w16se="http://schemas.microsoft.com/office/word/2015/wordml/symex" xmlns:w16cid="http://schemas.microsoft.com/office/word/2016/wordml/cid" xmlns:w15="http://schemas.microsoft.com/office/word/2012/wordml" xmlns:am3d="http://schemas.microsoft.com/office/drawing/2017/model3d" xmlns:aink="http://schemas.microsoft.com/office/drawing/2016/ink" xmlns:cx8="http://schemas.microsoft.com/office/drawing/2016/5/14/chartex" xmlns:cx7="http://schemas.microsoft.com/office/drawing/2016/5/13/chartex" xmlns:cx6="http://schemas.microsoft.com/office/drawing/2016/5/12/chartex" xmlns:cx5="http://schemas.microsoft.com/office/drawing/2016/5/11/chartex" xmlns:cx4="http://schemas.microsoft.com/office/drawing/2016/5/10/chartex" xmlns:cx3="http://schemas.microsoft.com/office/drawing/2016/5/9/chartex" xmlns:cx2="http://schemas.microsoft.com/office/drawing/2015/10/21/chartex" xmlns:cx1="http://schemas.microsoft.com/office/drawing/2015/9/8/chartex" xmlns:cx="http://schemas.microsoft.com/office/drawing/2014/chartex">
             <w:pict>
               <v:rect w14:anchorId="321A1E52" id="Rectangle 44" o:spid="_x0000_s1055" style="position:absolute;left:0;text-align:left;margin-left:171pt;margin-top:17.75pt;width:100.5pt;height:134.25pt;z-index:251752448;visibility:visible;mso-wrap-style:square;mso-width-percent:0;mso-height-percent:0;mso-wrap-distance-left:9pt;mso-wrap-distance-top:0;mso-wrap-distance-right:9pt;mso-wrap-distance-bottom:0;mso-position-horizontal:absolute;mso-position-horizontal-relative:text;mso-position-vertical:absolute;mso-position-vertical-relative:text;mso-width-percent:0;mso-height-percent:0;mso-width-relative:margin;mso-height-relative:margin;v-text-anchor:middle" o:gfxdata="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" fillcolor="white [3201]" strokecolor="#70ad47 [3209]" strokeweight="1pt">
                 <v:textbox>
@@ -10458,7 +10455,7 @@
               </wp:anchor>
             </w:drawing>
           </mc:Choice>
-          <mc:Fallback>
+          <mc:Fallback xmlns:w16se="http://schemas.microsoft.com/office/word/2015/wordml/symex" xmlns:w16cid="http://schemas.microsoft.com/office/word/2016/wordml/cid" xmlns:w15="http://schemas.microsoft.com/office/word/2012/wordml" xmlns:am3d="http://schemas.microsoft.com/office/drawing/2017/model3d" xmlns:aink="http://schemas.microsoft.com/office/drawing/2016/ink" xmlns:cx8="http://schemas.microsoft.com/office/drawing/2016/5/14/chartex" xmlns:cx7="http://schemas.microsoft.com/office/drawing/2016/5/13/chartex" xmlns:cx6="http://schemas.microsoft.com/office/drawing/2016/5/12/chartex" xmlns:cx5="http://schemas.microsoft.com/office/drawing/2016/5/11/chartex" xmlns:cx4="http://schemas.microsoft.com/office/drawing/2016/5/10/chartex" xmlns:cx3="http://schemas.microsoft.com/office/drawing/2016/5/9/chartex" xmlns:cx2="http://schemas.microsoft.com/office/drawing/2015/10/21/chartex" xmlns:cx1="http://schemas.microsoft.com/office/drawing/2015/9/8/chartex" xmlns:cx="http://schemas.microsoft.com/office/drawing/2014/chartex">
             <w:pict>
               <v:rect w14:anchorId="2E84FE25" id="Rectangle 45" o:spid="_x0000_s1056" style="position:absolute;left:0;text-align:left;margin-left:392.25pt;margin-top:17.65pt;width:114.75pt;height:66.75pt;z-index:251755520;visibility:visible;mso-wrap-style:square;mso-wrap-distance-left:9pt;mso-wrap-distance-top:0;mso-wrap-distance-right:9pt;mso-wrap-distance-bottom:0;mso-position-horizontal:absolute;mso-position-horizontal-relative:text;mso-position-vertical:absolute;mso-position-vertical-relative:text;v-text-anchor:middle" o:gfxdata="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" fillcolor="white [3201]" strokecolor="#70ad47 [3209]" strokeweight="1pt">
                 <v:textbox>
@@ -10632,7 +10629,7 @@
               </wp:anchor>
             </w:drawing>
           </mc:Choice>
-          <mc:Fallback>
+          <mc:Fallback xmlns:w16se="http://schemas.microsoft.com/office/word/2015/wordml/symex" xmlns:w16cid="http://schemas.microsoft.com/office/word/2016/wordml/cid" xmlns:w15="http://schemas.microsoft.com/office/word/2012/wordml" xmlns:am3d="http://schemas.microsoft.com/office/drawing/2017/model3d" xmlns:aink="http://schemas.microsoft.com/office/drawing/2016/ink" xmlns:cx8="http://schemas.microsoft.com/office/drawing/2016/5/14/chartex" xmlns:cx7="http://schemas.microsoft.com/office/drawing/2016/5/13/chartex" xmlns:cx6="http://schemas.microsoft.com/office/drawing/2016/5/12/chartex" xmlns:cx5="http://schemas.microsoft.com/office/drawing/2016/5/11/chartex" xmlns:cx4="http://schemas.microsoft.com/office/drawing/2016/5/10/chartex" xmlns:cx3="http://schemas.microsoft.com/office/drawing/2016/5/9/chartex" xmlns:cx2="http://schemas.microsoft.com/office/drawing/2015/10/21/chartex" xmlns:cx1="http://schemas.microsoft.com/office/drawing/2015/9/8/chartex" xmlns:cx="http://schemas.microsoft.com/office/drawing/2014/chartex">
             <w:pict>
               <v:rect w14:anchorId="627F48CB" id="Rectangle 46" o:spid="_x0000_s1057" style="position:absolute;left:0;text-align:left;margin-left:-36pt;margin-top:3.8pt;width:96.75pt;height:62.25pt;z-index:251751424;visibility:visible;mso-wrap-style:square;mso-width-percent:0;mso-height-percent:0;mso-wrap-distance-left:9pt;mso-wrap-distance-top:0;mso-wrap-distance-right:9pt;mso-wrap-distance-bottom:0;mso-position-horizontal:absolute;mso-position-horizontal-relative:text;mso-position-vertical:absolute;mso-position-vertical-relative:text;mso-width-percent:0;mso-height-percent:0;mso-width-relative:margin;mso-height-relative:margin;v-text-anchor:middle" o:gfxdata="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" fillcolor="white [3201]" strokecolor="#70ad47 [3209]" strokeweight="1pt">
                 <v:textbox>
@@ -10775,7 +10772,7 @@
               </wp:anchor>
             </w:drawing>
           </mc:Choice>
-          <mc:Fallback>
+          <mc:Fallback xmlns:w16se="http://schemas.microsoft.com/office/word/2015/wordml/symex" xmlns:w16cid="http://schemas.microsoft.com/office/word/2016/wordml/cid" xmlns:w15="http://schemas.microsoft.com/office/word/2012/wordml" xmlns:am3d="http://schemas.microsoft.com/office/drawing/2017/model3d" xmlns:aink="http://schemas.microsoft.com/office/drawing/2016/ink" xmlns:cx8="http://schemas.microsoft.com/office/drawing/2016/5/14/chartex" xmlns:cx7="http://schemas.microsoft.com/office/drawing/2016/5/13/chartex" xmlns:cx6="http://schemas.microsoft.com/office/drawing/2016/5/12/chartex" xmlns:cx5="http://schemas.microsoft.com/office/drawing/2016/5/11/chartex" xmlns:cx4="http://schemas.microsoft.com/office/drawing/2016/5/10/chartex" xmlns:cx3="http://schemas.microsoft.com/office/drawing/2016/5/9/chartex" xmlns:cx2="http://schemas.microsoft.com/office/drawing/2015/10/21/chartex" xmlns:cx1="http://schemas.microsoft.com/office/drawing/2015/9/8/chartex" xmlns:cx="http://schemas.microsoft.com/office/drawing/2014/chartex">
             <w:pict>
               <v:shape w14:anchorId="4438E8E7" id="Straight Arrow Connector 47" o:spid="_x0000_s1026" type="#_x0000_t32" style="position:absolute;margin-left:60.75pt;margin-top:9pt;width:110.25pt;height:0;z-index:251753472;visibility:visible;mso-wrap-style:square;mso-width-percent:0;mso-wrap-distance-left:9pt;mso-wrap-distance-top:0;mso-wrap-distance-right:9pt;mso-wrap-distance-bottom:0;mso-position-horizontal:absolute;mso-position-horizontal-relative:text;mso-position-vertical:absolute;mso-position-vertical-relative:text;mso-width-percent:0;mso-width-relative:margin" o:gfxdata="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" strokecolor="#4472c4 [3204]" strokeweight=".5pt">
                 <v:stroke endarrow="open" joinstyle="miter"/>
@@ -10847,7 +10844,7 @@
               </wp:anchor>
             </w:drawing>
           </mc:Choice>
-          <mc:Fallback>
+          <mc:Fallback xmlns:w16se="http://schemas.microsoft.com/office/word/2015/wordml/symex" xmlns:w16cid="http://schemas.microsoft.com/office/word/2016/wordml/cid" xmlns:w15="http://schemas.microsoft.com/office/word/2012/wordml" xmlns:am3d="http://schemas.microsoft.com/office/drawing/2017/model3d" xmlns:aink="http://schemas.microsoft.com/office/drawing/2016/ink" xmlns:cx8="http://schemas.microsoft.com/office/drawing/2016/5/14/chartex" xmlns:cx7="http://schemas.microsoft.com/office/drawing/2016/5/13/chartex" xmlns:cx6="http://schemas.microsoft.com/office/drawing/2016/5/12/chartex" xmlns:cx5="http://schemas.microsoft.com/office/drawing/2016/5/11/chartex" xmlns:cx4="http://schemas.microsoft.com/office/drawing/2016/5/10/chartex" xmlns:cx3="http://schemas.microsoft.com/office/drawing/2016/5/9/chartex" xmlns:cx2="http://schemas.microsoft.com/office/drawing/2015/10/21/chartex" xmlns:cx1="http://schemas.microsoft.com/office/drawing/2015/9/8/chartex" xmlns:cx="http://schemas.microsoft.com/office/drawing/2014/chartex">
             <w:pict>
               <v:shape w14:anchorId="528294FA" id="Straight Arrow Connector 48" o:spid="_x0000_s1026" type="#_x0000_t32" style="position:absolute;margin-left:271.5pt;margin-top:13.85pt;width:120.75pt;height:0;z-index:251756544;visibility:visible;mso-wrap-style:square;mso-width-percent:0;mso-height-percent:0;mso-wrap-distance-left:9pt;mso-wrap-distance-top:0;mso-wrap-distance-right:9pt;mso-wrap-distance-bottom:0;mso-position-horizontal:absolute;mso-position-horizontal-relative:text;mso-position-vertical:absolute;mso-position-vertical-relative:text;mso-width-percent:0;mso-height-percent:0;mso-width-relative:margin;mso-height-relative:margin" o:gfxdata="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" strokecolor="#4472c4 [3204]" strokeweight=".5pt">
                 <v:stroke endarrow="open" joinstyle="miter"/>
@@ -10924,7 +10921,7 @@
               </wp:anchor>
             </w:drawing>
           </mc:Choice>
-          <mc:Fallback>
+          <mc:Fallback xmlns:w16se="http://schemas.microsoft.com/office/word/2015/wordml/symex" xmlns:w16cid="http://schemas.microsoft.com/office/word/2016/wordml/cid" xmlns:w15="http://schemas.microsoft.com/office/word/2012/wordml" xmlns:am3d="http://schemas.microsoft.com/office/drawing/2017/model3d" xmlns:aink="http://schemas.microsoft.com/office/drawing/2016/ink" xmlns:cx8="http://schemas.microsoft.com/office/drawing/2016/5/14/chartex" xmlns:cx7="http://schemas.microsoft.com/office/drawing/2016/5/13/chartex" xmlns:cx6="http://schemas.microsoft.com/office/drawing/2016/5/12/chartex" xmlns:cx5="http://schemas.microsoft.com/office/drawing/2016/5/11/chartex" xmlns:cx4="http://schemas.microsoft.com/office/drawing/2016/5/10/chartex" xmlns:cx3="http://schemas.microsoft.com/office/drawing/2016/5/9/chartex" xmlns:cx2="http://schemas.microsoft.com/office/drawing/2015/10/21/chartex" xmlns:cx1="http://schemas.microsoft.com/office/drawing/2015/9/8/chartex" xmlns:cx="http://schemas.microsoft.com/office/drawing/2014/chartex">
             <w:pict>
               <v:shape w14:anchorId="3C3B1D62" id="Straight Arrow Connector 77" o:spid="_x0000_s1026" type="#_x0000_t32" style="position:absolute;margin-left:14.3pt;margin-top:8.45pt;width:.6pt;height:106.5pt;flip:x y;z-index:251778048;visibility:visible;mso-wrap-style:square;mso-wrap-distance-left:9pt;mso-wrap-distance-top:0;mso-wrap-distance-right:9pt;mso-wrap-distance-bottom:0;mso-position-horizontal:absolute;mso-position-horizontal-relative:text;mso-position-vertical:absolute;mso-position-vertical-relative:text" o:gfxdata="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" strokecolor="#4472c4 [3204]" strokeweight=".5pt">
                 <v:stroke endarrow="block" joinstyle="miter"/>
@@ -11024,7 +11021,7 @@
               </wp:anchor>
             </w:drawing>
           </mc:Choice>
-          <mc:Fallback>
+          <mc:Fallback xmlns:w16se="http://schemas.microsoft.com/office/word/2015/wordml/symex" xmlns:w16cid="http://schemas.microsoft.com/office/word/2016/wordml/cid" xmlns:w15="http://schemas.microsoft.com/office/word/2012/wordml" xmlns:am3d="http://schemas.microsoft.com/office/drawing/2017/model3d" xmlns:aink="http://schemas.microsoft.com/office/drawing/2016/ink" xmlns:cx8="http://schemas.microsoft.com/office/drawing/2016/5/14/chartex" xmlns:cx7="http://schemas.microsoft.com/office/drawing/2016/5/13/chartex" xmlns:cx6="http://schemas.microsoft.com/office/drawing/2016/5/12/chartex" xmlns:cx5="http://schemas.microsoft.com/office/drawing/2016/5/11/chartex" xmlns:cx4="http://schemas.microsoft.com/office/drawing/2016/5/10/chartex" xmlns:cx3="http://schemas.microsoft.com/office/drawing/2016/5/9/chartex" xmlns:cx2="http://schemas.microsoft.com/office/drawing/2015/10/21/chartex" xmlns:cx1="http://schemas.microsoft.com/office/drawing/2015/9/8/chartex" xmlns:cx="http://schemas.microsoft.com/office/drawing/2014/chartex">
             <w:pict>
               <v:shape w14:anchorId="31E14ADC" id="Text Box 75" o:spid="_x0000_s1058" type="#_x0000_t202" style="position:absolute;left:0;text-align:left;margin-left:-47.2pt;margin-top:13.2pt;width:85.85pt;height:32.25pt;rotation:-90;z-index:251772928;visibility:visible;mso-wrap-style:square;mso-width-percent:0;mso-height-percent:0;mso-wrap-distance-left:9pt;mso-wrap-distance-top:0;mso-wrap-distance-right:9pt;mso-wrap-distance-bottom:0;mso-position-horizontal:absolute;mso-position-horizontal-relative:text;mso-position-vertical:absolute;mso-position-vertical-relative:text;mso-width-percent:0;mso-height-percent:0;mso-width-relative:margin;mso-height-relative:margin;v-text-anchor:top" o:gfxdata="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" fillcolor="white [3201]" strokecolor="white [3212]" strokeweight=".5pt">
                 <v:textbox>
@@ -11190,7 +11187,7 @@
               </wp:anchor>
             </w:drawing>
           </mc:Choice>
-          <mc:Fallback>
+          <mc:Fallback xmlns:w16se="http://schemas.microsoft.com/office/word/2015/wordml/symex" xmlns:w16cid="http://schemas.microsoft.com/office/word/2016/wordml/cid" xmlns:w15="http://schemas.microsoft.com/office/word/2012/wordml" xmlns:am3d="http://schemas.microsoft.com/office/drawing/2017/model3d" xmlns:aink="http://schemas.microsoft.com/office/drawing/2016/ink" xmlns:cx8="http://schemas.microsoft.com/office/drawing/2016/5/14/chartex" xmlns:cx7="http://schemas.microsoft.com/office/drawing/2016/5/13/chartex" xmlns:cx6="http://schemas.microsoft.com/office/drawing/2016/5/12/chartex" xmlns:cx5="http://schemas.microsoft.com/office/drawing/2016/5/11/chartex" xmlns:cx4="http://schemas.microsoft.com/office/drawing/2016/5/10/chartex" xmlns:cx3="http://schemas.microsoft.com/office/drawing/2016/5/9/chartex" xmlns:cx2="http://schemas.microsoft.com/office/drawing/2015/10/21/chartex" xmlns:cx1="http://schemas.microsoft.com/office/drawing/2015/9/8/chartex" xmlns:cx="http://schemas.microsoft.com/office/drawing/2014/chartex">
             <w:pict>
               <v:rect w14:anchorId="776EDEA5" id="Rectangle 76" o:spid="_x0000_s1059" style="position:absolute;left:0;text-align:left;margin-left:-25.8pt;margin-top:18.75pt;width:96.75pt;height:62.25pt;z-index:251777024;visibility:visible;mso-wrap-style:square;mso-width-percent:0;mso-height-percent:0;mso-wrap-distance-left:9pt;mso-wrap-distance-top:0;mso-wrap-distance-right:9pt;mso-wrap-distance-bottom:0;mso-position-horizontal:absolute;mso-position-horizontal-relative:text;mso-position-vertical:absolute;mso-position-vertical-relative:text;mso-width-percent:0;mso-height-percent:0;mso-width-relative:margin;mso-height-relative:margin;v-text-anchor:middle" o:gfxdata="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" fillcolor="white [3201]" strokecolor="#70ad47 [3209]" strokeweight="1pt">
                 <v:textbox>
@@ -11652,7 +11649,6 @@
       <w:r>
         <w:rPr>
           <w:noProof/>
-          <w:lang w:val="en-GB" w:eastAsia="en-GB"/>
         </w:rPr>
         <mc:AlternateContent>
           <mc:Choice Requires="wps">
@@ -11732,7 +11728,7 @@
               </wp:anchor>
             </w:drawing>
           </mc:Choice>
-          <mc:Fallback>
+          <mc:Fallback xmlns:w16se="http://schemas.microsoft.com/office/word/2015/wordml/symex" xmlns:w16cid="http://schemas.microsoft.com/office/word/2016/wordml/cid" xmlns:w15="http://schemas.microsoft.com/office/word/2012/wordml" xmlns:am3d="http://schemas.microsoft.com/office/drawing/2017/model3d" xmlns:aink="http://schemas.microsoft.com/office/drawing/2016/ink" xmlns:cx8="http://schemas.microsoft.com/office/drawing/2016/5/14/chartex" xmlns:cx7="http://schemas.microsoft.com/office/drawing/2016/5/13/chartex" xmlns:cx6="http://schemas.microsoft.com/office/drawing/2016/5/12/chartex" xmlns:cx5="http://schemas.microsoft.com/office/drawing/2016/5/11/chartex" xmlns:cx4="http://schemas.microsoft.com/office/drawing/2016/5/10/chartex" xmlns:cx3="http://schemas.microsoft.com/office/drawing/2016/5/9/chartex" xmlns:cx2="http://schemas.microsoft.com/office/drawing/2015/10/21/chartex" xmlns:cx1="http://schemas.microsoft.com/office/drawing/2015/9/8/chartex" xmlns:cx="http://schemas.microsoft.com/office/drawing/2014/chartex">
             <w:pict>
               <v:rect w14:anchorId="2E11354F" id="Rectangle 51" o:spid="_x0000_s1060" style="position:absolute;margin-left:199.5pt;margin-top:8.85pt;width:90.75pt;height:180.75pt;z-index:251726848;visibility:visible;mso-wrap-style:square;mso-width-percent:0;mso-wrap-distance-left:9pt;mso-wrap-distance-top:0;mso-wrap-distance-right:9pt;mso-wrap-distance-bottom:0;mso-position-horizontal:absolute;mso-position-horizontal-relative:text;mso-position-vertical:absolute;mso-position-vertical-relative:text;mso-width-percent:0;mso-width-relative:margin;v-text-anchor:middle" o:gfxdata="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" fillcolor="white [3201]" strokecolor="#70ad47 [3209]" strokeweight="1pt">
                 <v:textbox>
@@ -11763,7 +11759,6 @@
       <w:r>
         <w:rPr>
           <w:noProof/>
-          <w:lang w:val="en-GB" w:eastAsia="en-GB"/>
         </w:rPr>
         <mc:AlternateContent>
           <mc:Choice Requires="wps">
@@ -11843,7 +11838,7 @@
               </wp:anchor>
             </w:drawing>
           </mc:Choice>
-          <mc:Fallback>
+          <mc:Fallback xmlns:w16se="http://schemas.microsoft.com/office/word/2015/wordml/symex" xmlns:w16cid="http://schemas.microsoft.com/office/word/2016/wordml/cid" xmlns:w15="http://schemas.microsoft.com/office/word/2012/wordml" xmlns:am3d="http://schemas.microsoft.com/office/drawing/2017/model3d" xmlns:aink="http://schemas.microsoft.com/office/drawing/2016/ink" xmlns:cx8="http://schemas.microsoft.com/office/drawing/2016/5/14/chartex" xmlns:cx7="http://schemas.microsoft.com/office/drawing/2016/5/13/chartex" xmlns:cx6="http://schemas.microsoft.com/office/drawing/2016/5/12/chartex" xmlns:cx5="http://schemas.microsoft.com/office/drawing/2016/5/11/chartex" xmlns:cx4="http://schemas.microsoft.com/office/drawing/2016/5/10/chartex" xmlns:cx3="http://schemas.microsoft.com/office/drawing/2016/5/9/chartex" xmlns:cx2="http://schemas.microsoft.com/office/drawing/2015/10/21/chartex" xmlns:cx1="http://schemas.microsoft.com/office/drawing/2015/9/8/chartex" xmlns:cx="http://schemas.microsoft.com/office/drawing/2014/chartex">
             <w:pict>
               <v:rect w14:anchorId="313116D5" id="Rectangle 50" o:spid="_x0000_s1061" style="position:absolute;margin-left:-6.8pt;margin-top:8.85pt;width:77.25pt;height:170.25pt;z-index:251727872;visibility:visible;mso-wrap-style:square;mso-width-percent:0;mso-wrap-distance-left:9pt;mso-wrap-distance-top:0;mso-wrap-distance-right:9pt;mso-wrap-distance-bottom:0;mso-position-horizontal:absolute;mso-position-horizontal-relative:text;mso-position-vertical:absolute;mso-position-vertical-relative:text;mso-width-percent:0;mso-width-relative:margin;v-text-anchor:middle" o:gfxdata="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" fillcolor="white [3201]" strokecolor="#70ad47 [3209]" strokeweight="1pt">
                 <v:textbox>
@@ -11874,7 +11869,6 @@
       <w:r>
         <w:rPr>
           <w:noProof/>
-          <w:lang w:val="en-GB" w:eastAsia="en-GB"/>
         </w:rPr>
         <mc:AlternateContent>
           <mc:Choice Requires="wps">
@@ -11951,7 +11945,7 @@
               </wp:anchor>
             </w:drawing>
           </mc:Choice>
-          <mc:Fallback>
+          <mc:Fallback xmlns:w16se="http://schemas.microsoft.com/office/word/2015/wordml/symex" xmlns:w16cid="http://schemas.microsoft.com/office/word/2016/wordml/cid" xmlns:w15="http://schemas.microsoft.com/office/word/2012/wordml" xmlns:am3d="http://schemas.microsoft.com/office/drawing/2017/model3d" xmlns:aink="http://schemas.microsoft.com/office/drawing/2016/ink" xmlns:cx8="http://schemas.microsoft.com/office/drawing/2016/5/14/chartex" xmlns:cx7="http://schemas.microsoft.com/office/drawing/2016/5/13/chartex" xmlns:cx6="http://schemas.microsoft.com/office/drawing/2016/5/12/chartex" xmlns:cx5="http://schemas.microsoft.com/office/drawing/2016/5/11/chartex" xmlns:cx4="http://schemas.microsoft.com/office/drawing/2016/5/10/chartex" xmlns:cx3="http://schemas.microsoft.com/office/drawing/2016/5/9/chartex" xmlns:cx2="http://schemas.microsoft.com/office/drawing/2015/10/21/chartex" xmlns:cx1="http://schemas.microsoft.com/office/drawing/2015/9/8/chartex" xmlns:cx="http://schemas.microsoft.com/office/drawing/2014/chartex">
             <w:pict>
               <v:rect w14:anchorId="2B7D9BF5" id="Rectangle 52" o:spid="_x0000_s1062" style="position:absolute;margin-left:5in;margin-top:8.85pt;width:93pt;height:193.5pt;z-index:251703296;visibility:visible;mso-wrap-style:square;mso-wrap-distance-left:9pt;mso-wrap-distance-top:0;mso-wrap-distance-right:9pt;mso-wrap-distance-bottom:0;mso-position-horizontal:absolute;mso-position-horizontal-relative:text;mso-position-vertical:absolute;mso-position-vertical-relative:text;v-text-anchor:middle" o:gfxdata="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" fillcolor="white [3201]" strokecolor="#70ad47 [3209]" strokeweight="1pt">
                 <v:textbox>
@@ -11997,7 +11991,6 @@
       <w:r>
         <w:rPr>
           <w:noProof/>
-          <w:lang w:val="en-GB" w:eastAsia="en-GB"/>
         </w:rPr>
         <mc:AlternateContent>
           <mc:Choice Requires="wps">
@@ -12092,7 +12085,7 @@
               </wp:anchor>
             </w:drawing>
           </mc:Choice>
-          <mc:Fallback>
+          <mc:Fallback xmlns:w16se="http://schemas.microsoft.com/office/word/2015/wordml/symex" xmlns:w16cid="http://schemas.microsoft.com/office/word/2016/wordml/cid" xmlns:w15="http://schemas.microsoft.com/office/word/2012/wordml" xmlns:am3d="http://schemas.microsoft.com/office/drawing/2017/model3d" xmlns:aink="http://schemas.microsoft.com/office/drawing/2016/ink" xmlns:cx8="http://schemas.microsoft.com/office/drawing/2016/5/14/chartex" xmlns:cx7="http://schemas.microsoft.com/office/drawing/2016/5/13/chartex" xmlns:cx6="http://schemas.microsoft.com/office/drawing/2016/5/12/chartex" xmlns:cx5="http://schemas.microsoft.com/office/drawing/2016/5/11/chartex" xmlns:cx4="http://schemas.microsoft.com/office/drawing/2016/5/10/chartex" xmlns:cx3="http://schemas.microsoft.com/office/drawing/2016/5/9/chartex" xmlns:cx2="http://schemas.microsoft.com/office/drawing/2015/10/21/chartex" xmlns:cx1="http://schemas.microsoft.com/office/drawing/2015/9/8/chartex" xmlns:cx="http://schemas.microsoft.com/office/drawing/2014/chartex">
             <w:pict>
               <v:shape w14:anchorId="3D4AB548" id="Text Box 62" o:spid="_x0000_s1063" type="#_x0000_t202" style="position:absolute;left:0;text-align:left;margin-left:70.5pt;margin-top:5.35pt;width:124.5pt;height:24.75pt;z-index:251716608;visibility:visible;mso-wrap-style:square;mso-width-percent:0;mso-height-percent:0;mso-wrap-distance-left:9pt;mso-wrap-distance-top:0;mso-wrap-distance-right:9pt;mso-wrap-distance-bottom:0;mso-position-horizontal:absolute;mso-position-horizontal-relative:text;mso-position-vertical:absolute;mso-position-vertical-relative:text;mso-width-percent:0;mso-height-percent:0;mso-width-relative:margin;mso-height-relative:margin;v-text-anchor:top" o:gfxdata="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" fillcolor="white [3201]" strokecolor="white [3212]" strokeweight=".5pt">
                 <v:textbox>
@@ -12136,7 +12129,6 @@
       <w:r>
         <w:rPr>
           <w:noProof/>
-          <w:lang w:val="en-GB" w:eastAsia="en-GB"/>
         </w:rPr>
         <mc:AlternateContent>
           <mc:Choice Requires="wps">
@@ -12194,7 +12186,7 @@
               </wp:anchor>
             </w:drawing>
           </mc:Choice>
-          <mc:Fallback>
+          <mc:Fallback xmlns:w16se="http://schemas.microsoft.com/office/word/2015/wordml/symex" xmlns:w16cid="http://schemas.microsoft.com/office/word/2016/wordml/cid" xmlns:w15="http://schemas.microsoft.com/office/word/2012/wordml" xmlns:am3d="http://schemas.microsoft.com/office/drawing/2017/model3d" xmlns:aink="http://schemas.microsoft.com/office/drawing/2016/ink" xmlns:cx8="http://schemas.microsoft.com/office/drawing/2016/5/14/chartex" xmlns:cx7="http://schemas.microsoft.com/office/drawing/2016/5/13/chartex" xmlns:cx6="http://schemas.microsoft.com/office/drawing/2016/5/12/chartex" xmlns:cx5="http://schemas.microsoft.com/office/drawing/2016/5/11/chartex" xmlns:cx4="http://schemas.microsoft.com/office/drawing/2016/5/10/chartex" xmlns:cx3="http://schemas.microsoft.com/office/drawing/2016/5/9/chartex" xmlns:cx2="http://schemas.microsoft.com/office/drawing/2015/10/21/chartex" xmlns:cx1="http://schemas.microsoft.com/office/drawing/2015/9/8/chartex" xmlns:cx="http://schemas.microsoft.com/office/drawing/2014/chartex">
             <w:pict>
               <v:shape w14:anchorId="4C317892" id="Straight Arrow Connector 58" o:spid="_x0000_s1026" type="#_x0000_t32" style="position:absolute;margin-left:70.5pt;margin-top:6.4pt;width:129pt;height:0;z-index:251709440;visibility:visible;mso-wrap-style:square;mso-width-percent:0;mso-wrap-distance-left:9pt;mso-wrap-distance-top:0;mso-wrap-distance-right:9pt;mso-wrap-distance-bottom:0;mso-position-horizontal:absolute;mso-position-horizontal-relative:text;mso-position-vertical:absolute;mso-position-vertical-relative:text;mso-width-percent:0;mso-width-relative:margin" o:gfxdata="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" strokecolor="#4472c4 [3204]" strokeweight=".5pt">
                 <v:stroke endarrow="open" joinstyle="miter"/>
@@ -12206,7 +12198,6 @@
       <w:r>
         <w:rPr>
           <w:noProof/>
-          <w:lang w:val="en-GB" w:eastAsia="en-GB"/>
         </w:rPr>
         <mc:AlternateContent>
           <mc:Choice Requires="wps">
@@ -12261,7 +12252,7 @@
               </wp:anchor>
             </w:drawing>
           </mc:Choice>
-          <mc:Fallback>
+          <mc:Fallback xmlns:w16se="http://schemas.microsoft.com/office/word/2015/wordml/symex" xmlns:w16cid="http://schemas.microsoft.com/office/word/2016/wordml/cid" xmlns:w15="http://schemas.microsoft.com/office/word/2012/wordml" xmlns:am3d="http://schemas.microsoft.com/office/drawing/2017/model3d" xmlns:aink="http://schemas.microsoft.com/office/drawing/2016/ink" xmlns:cx8="http://schemas.microsoft.com/office/drawing/2016/5/14/chartex" xmlns:cx7="http://schemas.microsoft.com/office/drawing/2016/5/13/chartex" xmlns:cx6="http://schemas.microsoft.com/office/drawing/2016/5/12/chartex" xmlns:cx5="http://schemas.microsoft.com/office/drawing/2016/5/11/chartex" xmlns:cx4="http://schemas.microsoft.com/office/drawing/2016/5/10/chartex" xmlns:cx3="http://schemas.microsoft.com/office/drawing/2016/5/9/chartex" xmlns:cx2="http://schemas.microsoft.com/office/drawing/2015/10/21/chartex" xmlns:cx1="http://schemas.microsoft.com/office/drawing/2015/9/8/chartex" xmlns:cx="http://schemas.microsoft.com/office/drawing/2014/chartex">
             <w:pict>
               <v:shape w14:anchorId="4CB9C99D" id="Straight Arrow Connector 59" o:spid="_x0000_s1026" type="#_x0000_t32" style="position:absolute;margin-left:290.25pt;margin-top:6.4pt;width:69.75pt;height:0;z-index:251710464;visibility:visible;mso-wrap-style:square;mso-wrap-distance-left:9pt;mso-wrap-distance-top:0;mso-wrap-distance-right:9pt;mso-wrap-distance-bottom:0;mso-position-horizontal:absolute;mso-position-horizontal-relative:text;mso-position-vertical:absolute;mso-position-vertical-relative:text" o:gfxdata="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" strokecolor="#4472c4 [3204]" strokeweight=".5pt">
                 <v:stroke endarrow="open" joinstyle="miter"/>
@@ -12303,7 +12294,6 @@
       <w:r>
         <w:rPr>
           <w:noProof/>
-          <w:lang w:val="en-GB" w:eastAsia="en-GB"/>
         </w:rPr>
         <mc:AlternateContent>
           <mc:Choice Requires="wps">
@@ -12361,7 +12351,7 @@
               </wp:anchor>
             </w:drawing>
           </mc:Choice>
-          <mc:Fallback>
+          <mc:Fallback xmlns:w16se="http://schemas.microsoft.com/office/word/2015/wordml/symex" xmlns:w16cid="http://schemas.microsoft.com/office/word/2016/wordml/cid" xmlns:w15="http://schemas.microsoft.com/office/word/2012/wordml" xmlns:am3d="http://schemas.microsoft.com/office/drawing/2017/model3d" xmlns:aink="http://schemas.microsoft.com/office/drawing/2016/ink" xmlns:cx8="http://schemas.microsoft.com/office/drawing/2016/5/14/chartex" xmlns:cx7="http://schemas.microsoft.com/office/drawing/2016/5/13/chartex" xmlns:cx6="http://schemas.microsoft.com/office/drawing/2016/5/12/chartex" xmlns:cx5="http://schemas.microsoft.com/office/drawing/2016/5/11/chartex" xmlns:cx4="http://schemas.microsoft.com/office/drawing/2016/5/10/chartex" xmlns:cx3="http://schemas.microsoft.com/office/drawing/2016/5/9/chartex" xmlns:cx2="http://schemas.microsoft.com/office/drawing/2015/10/21/chartex" xmlns:cx1="http://schemas.microsoft.com/office/drawing/2015/9/8/chartex" xmlns:cx="http://schemas.microsoft.com/office/drawing/2014/chartex">
             <w:pict>
               <v:shape w14:anchorId="648A7E00" id="Straight Arrow Connector 56" o:spid="_x0000_s1026" type="#_x0000_t32" style="position:absolute;margin-left:70.5pt;margin-top:11.7pt;width:0;height:181.5pt;flip:y;z-index:251715584;visibility:visible;mso-wrap-style:square;mso-height-percent:0;mso-wrap-distance-left:9pt;mso-wrap-distance-top:0;mso-wrap-distance-right:9pt;mso-wrap-distance-bottom:0;mso-position-horizontal:absolute;mso-position-horizontal-relative:text;mso-position-vertical:absolute;mso-position-vertical-relative:text;mso-height-percent:0;mso-height-relative:margin" o:gfxdata="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" strokecolor="#4472c4 [3204]" strokeweight=".5pt">
                 <v:stroke endarrow="open" joinstyle="miter"/>
@@ -12373,7 +12363,6 @@
       <w:r>
         <w:rPr>
           <w:noProof/>
-          <w:lang w:val="en-GB" w:eastAsia="en-GB"/>
         </w:rPr>
         <mc:AlternateContent>
           <mc:Choice Requires="wps">
@@ -12434,7 +12423,7 @@
               </wp:anchor>
             </w:drawing>
           </mc:Choice>
-          <mc:Fallback>
+          <mc:Fallback xmlns:w16se="http://schemas.microsoft.com/office/word/2015/wordml/symex" xmlns:w16cid="http://schemas.microsoft.com/office/word/2016/wordml/cid" xmlns:w15="http://schemas.microsoft.com/office/word/2012/wordml" xmlns:am3d="http://schemas.microsoft.com/office/drawing/2017/model3d" xmlns:aink="http://schemas.microsoft.com/office/drawing/2016/ink" xmlns:cx8="http://schemas.microsoft.com/office/drawing/2016/5/14/chartex" xmlns:cx7="http://schemas.microsoft.com/office/drawing/2016/5/13/chartex" xmlns:cx6="http://schemas.microsoft.com/office/drawing/2016/5/12/chartex" xmlns:cx5="http://schemas.microsoft.com/office/drawing/2016/5/11/chartex" xmlns:cx4="http://schemas.microsoft.com/office/drawing/2016/5/10/chartex" xmlns:cx3="http://schemas.microsoft.com/office/drawing/2016/5/9/chartex" xmlns:cx2="http://schemas.microsoft.com/office/drawing/2015/10/21/chartex" xmlns:cx1="http://schemas.microsoft.com/office/drawing/2015/9/8/chartex" xmlns:cx="http://schemas.microsoft.com/office/drawing/2014/chartex">
             <w:pict>
               <v:shape w14:anchorId="61419BA4" id="Straight Arrow Connector 57" o:spid="_x0000_s1026" type="#_x0000_t32" style="position:absolute;margin-left:43.5pt;margin-top:11.7pt;width:0;height:181.45pt;flip:y;z-index:251714560;visibility:visible;mso-wrap-style:square;mso-width-percent:0;mso-height-percent:0;mso-wrap-distance-left:9pt;mso-wrap-distance-top:0;mso-wrap-distance-right:9pt;mso-wrap-distance-bottom:0;mso-position-horizontal:absolute;mso-position-horizontal-relative:text;mso-position-vertical:absolute;mso-position-vertical-relative:text;mso-width-percent:0;mso-height-percent:0;mso-width-relative:margin;mso-height-relative:margin" o:gfxdata="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" strokecolor="#4472c4 [3204]" strokeweight=".5pt">
                 <v:stroke endarrow="open" joinstyle="miter"/>
@@ -12446,7 +12435,6 @@
       <w:r>
         <w:rPr>
           <w:noProof/>
-          <w:lang w:val="en-GB" w:eastAsia="en-GB"/>
         </w:rPr>
         <mc:AlternateContent>
           <mc:Choice Requires="wps">
@@ -12504,7 +12492,7 @@
               </wp:anchor>
             </w:drawing>
           </mc:Choice>
-          <mc:Fallback>
+          <mc:Fallback xmlns:w16se="http://schemas.microsoft.com/office/word/2015/wordml/symex" xmlns:w16cid="http://schemas.microsoft.com/office/word/2016/wordml/cid" xmlns:w15="http://schemas.microsoft.com/office/word/2012/wordml" xmlns:am3d="http://schemas.microsoft.com/office/drawing/2017/model3d" xmlns:aink="http://schemas.microsoft.com/office/drawing/2016/ink" xmlns:cx8="http://schemas.microsoft.com/office/drawing/2016/5/14/chartex" xmlns:cx7="http://schemas.microsoft.com/office/drawing/2016/5/13/chartex" xmlns:cx6="http://schemas.microsoft.com/office/drawing/2016/5/12/chartex" xmlns:cx5="http://schemas.microsoft.com/office/drawing/2016/5/11/chartex" xmlns:cx4="http://schemas.microsoft.com/office/drawing/2016/5/10/chartex" xmlns:cx3="http://schemas.microsoft.com/office/drawing/2016/5/9/chartex" xmlns:cx2="http://schemas.microsoft.com/office/drawing/2015/10/21/chartex" xmlns:cx1="http://schemas.microsoft.com/office/drawing/2015/9/8/chartex" xmlns:cx="http://schemas.microsoft.com/office/drawing/2014/chartex">
             <w:pict>
               <v:shape w14:anchorId="7C05E733" id="Straight Arrow Connector 55" o:spid="_x0000_s1026" type="#_x0000_t32" style="position:absolute;margin-left:21.75pt;margin-top:12.45pt;width:0;height:180.7pt;flip:y;z-index:251713536;visibility:visible;mso-wrap-style:square;mso-height-percent:0;mso-wrap-distance-left:9pt;mso-wrap-distance-top:0;mso-wrap-distance-right:9pt;mso-wrap-distance-bottom:0;mso-position-horizontal:absolute;mso-position-horizontal-relative:text;mso-position-vertical:absolute;mso-position-vertical-relative:text;mso-height-percent:0;mso-height-relative:margin" o:gfxdata="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" strokecolor="#4472c4 [3204]" strokeweight=".5pt">
                 <v:stroke endarrow="open" joinstyle="miter"/>
@@ -12516,7 +12504,6 @@
       <w:r>
         <w:rPr>
           <w:noProof/>
-          <w:lang w:val="en-GB" w:eastAsia="en-GB"/>
         </w:rPr>
         <mc:AlternateContent>
           <mc:Choice Requires="wps">
@@ -12574,7 +12561,7 @@
               </wp:anchor>
             </w:drawing>
           </mc:Choice>
-          <mc:Fallback>
+          <mc:Fallback xmlns:w16se="http://schemas.microsoft.com/office/word/2015/wordml/symex" xmlns:w16cid="http://schemas.microsoft.com/office/word/2016/wordml/cid" xmlns:w15="http://schemas.microsoft.com/office/word/2012/wordml" xmlns:am3d="http://schemas.microsoft.com/office/drawing/2017/model3d" xmlns:aink="http://schemas.microsoft.com/office/drawing/2016/ink" xmlns:cx8="http://schemas.microsoft.com/office/drawing/2016/5/14/chartex" xmlns:cx7="http://schemas.microsoft.com/office/drawing/2016/5/13/chartex" xmlns:cx6="http://schemas.microsoft.com/office/drawing/2016/5/12/chartex" xmlns:cx5="http://schemas.microsoft.com/office/drawing/2016/5/11/chartex" xmlns:cx4="http://schemas.microsoft.com/office/drawing/2016/5/10/chartex" xmlns:cx3="http://schemas.microsoft.com/office/drawing/2016/5/9/chartex" xmlns:cx2="http://schemas.microsoft.com/office/drawing/2015/10/21/chartex" xmlns:cx1="http://schemas.microsoft.com/office/drawing/2015/9/8/chartex" xmlns:cx="http://schemas.microsoft.com/office/drawing/2014/chartex">
             <w:pict>
               <v:shape w14:anchorId="5A77D030" id="Straight Arrow Connector 54" o:spid="_x0000_s1026" type="#_x0000_t32" style="position:absolute;margin-left:0;margin-top:11.7pt;width:0;height:181.5pt;flip:y;z-index:251712512;visibility:visible;mso-wrap-style:square;mso-height-percent:0;mso-wrap-distance-left:9pt;mso-wrap-distance-top:0;mso-wrap-distance-right:9pt;mso-wrap-distance-bottom:0;mso-position-horizontal:absolute;mso-position-horizontal-relative:text;mso-position-vertical:absolute;mso-position-vertical-relative:text;mso-height-percent:0;mso-height-relative:margin" o:gfxdata="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" strokecolor="#4472c4 [3204]" strokeweight=".5pt">
                 <v:stroke endarrow="open" joinstyle="miter"/>
@@ -12611,7 +12598,6 @@
       <w:r>
         <w:rPr>
           <w:noProof/>
-          <w:lang w:val="en-GB" w:eastAsia="en-GB"/>
         </w:rPr>
         <mc:AlternateContent>
           <mc:Choice Requires="wps">
@@ -12726,7 +12712,7 @@
               </wp:anchor>
             </w:drawing>
           </mc:Choice>
-          <mc:Fallback>
+          <mc:Fallback xmlns:w16se="http://schemas.microsoft.com/office/word/2015/wordml/symex" xmlns:w16cid="http://schemas.microsoft.com/office/word/2016/wordml/cid" xmlns:w15="http://schemas.microsoft.com/office/word/2012/wordml" xmlns:am3d="http://schemas.microsoft.com/office/drawing/2017/model3d" xmlns:aink="http://schemas.microsoft.com/office/drawing/2016/ink" xmlns:cx8="http://schemas.microsoft.com/office/drawing/2016/5/14/chartex" xmlns:cx7="http://schemas.microsoft.com/office/drawing/2016/5/13/chartex" xmlns:cx6="http://schemas.microsoft.com/office/drawing/2016/5/12/chartex" xmlns:cx5="http://schemas.microsoft.com/office/drawing/2016/5/11/chartex" xmlns:cx4="http://schemas.microsoft.com/office/drawing/2016/5/10/chartex" xmlns:cx3="http://schemas.microsoft.com/office/drawing/2016/5/9/chartex" xmlns:cx2="http://schemas.microsoft.com/office/drawing/2015/10/21/chartex" xmlns:cx1="http://schemas.microsoft.com/office/drawing/2015/9/8/chartex" xmlns:cx="http://schemas.microsoft.com/office/drawing/2014/chartex">
             <w:pict>
               <v:rect w14:anchorId="46654280" id="Rectangle 61" o:spid="_x0000_s1064" style="position:absolute;left:0;text-align:left;margin-left:-29.25pt;margin-top:0;width:126pt;height:105pt;rotation:-90;z-index:251711488;visibility:visible;mso-wrap-style:square;mso-width-percent:0;mso-height-percent:0;mso-wrap-distance-left:9pt;mso-wrap-distance-top:0;mso-wrap-distance-right:9pt;mso-wrap-distance-bottom:0;mso-position-horizontal:absolute;mso-position-horizontal-relative:text;mso-position-vertical:absolute;mso-position-vertical-relative:text;mso-width-percent:0;mso-height-percent:0;mso-width-relative:margin;mso-height-relative:margin;v-text-anchor:middle" o:gfxdata="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" fillcolor="white [3201]" strokecolor="white [3212]" strokeweight="1pt">
                 <v:textbox>
@@ -12824,7 +12810,6 @@
       <w:r>
         <w:rPr>
           <w:noProof/>
-          <w:lang w:val="en-GB" w:eastAsia="en-GB"/>
         </w:rPr>
         <mc:AlternateContent>
           <mc:Choice Requires="wps">
@@ -12901,7 +12886,7 @@
               </wp:anchor>
             </w:drawing>
           </mc:Choice>
-          <mc:Fallback>
+          <mc:Fallback xmlns:w16se="http://schemas.microsoft.com/office/word/2015/wordml/symex" xmlns:w16cid="http://schemas.microsoft.com/office/word/2016/wordml/cid" xmlns:w15="http://schemas.microsoft.com/office/word/2012/wordml" xmlns:am3d="http://schemas.microsoft.com/office/drawing/2017/model3d" xmlns:aink="http://schemas.microsoft.com/office/drawing/2016/ink" xmlns:cx8="http://schemas.microsoft.com/office/drawing/2016/5/14/chartex" xmlns:cx7="http://schemas.microsoft.com/office/drawing/2016/5/13/chartex" xmlns:cx6="http://schemas.microsoft.com/office/drawing/2016/5/12/chartex" xmlns:cx5="http://schemas.microsoft.com/office/drawing/2016/5/11/chartex" xmlns:cx4="http://schemas.microsoft.com/office/drawing/2016/5/10/chartex" xmlns:cx3="http://schemas.microsoft.com/office/drawing/2016/5/9/chartex" xmlns:cx2="http://schemas.microsoft.com/office/drawing/2015/10/21/chartex" xmlns:cx1="http://schemas.microsoft.com/office/drawing/2015/9/8/chartex" xmlns:cx="http://schemas.microsoft.com/office/drawing/2014/chartex">
             <w:pict>
               <v:rect w14:anchorId="12084E1A" id="Rectangle 53" o:spid="_x0000_s1065" style="position:absolute;left:0;text-align:left;margin-left:-18.75pt;margin-top:4.8pt;width:264.75pt;height:83.25pt;z-index:251704320;visibility:visible;mso-wrap-style:square;mso-wrap-distance-left:9pt;mso-wrap-distance-top:0;mso-wrap-distance-right:9pt;mso-wrap-distance-bottom:0;mso-position-horizontal:absolute;mso-position-horizontal-relative:text;mso-position-vertical:absolute;mso-position-vertical-relative:text;v-text-anchor:middle" o:gfxdata="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" fillcolor="white [3201]" strokecolor="#70ad47 [3209]" strokeweight="1pt">
                 <v:textbox>
@@ -13022,7 +13007,6 @@
       <w:r>
         <w:rPr>
           <w:noProof/>
-          <w:lang w:val="en-GB" w:eastAsia="en-GB"/>
         </w:rPr>
         <mc:AlternateContent>
           <mc:Choice Requires="wps">
@@ -13116,7 +13100,7 @@
               </wp:anchor>
             </w:drawing>
           </mc:Choice>
-          <mc:Fallback>
+          <mc:Fallback xmlns:w16se="http://schemas.microsoft.com/office/word/2015/wordml/symex" xmlns:w16cid="http://schemas.microsoft.com/office/word/2016/wordml/cid" xmlns:w15="http://schemas.microsoft.com/office/word/2012/wordml" xmlns:am3d="http://schemas.microsoft.com/office/drawing/2017/model3d" xmlns:aink="http://schemas.microsoft.com/office/drawing/2016/ink" xmlns:cx8="http://schemas.microsoft.com/office/drawing/2016/5/14/chartex" xmlns:cx7="http://schemas.microsoft.com/office/drawing/2016/5/13/chartex" xmlns:cx6="http://schemas.microsoft.com/office/drawing/2016/5/12/chartex" xmlns:cx5="http://schemas.microsoft.com/office/drawing/2016/5/11/chartex" xmlns:cx4="http://schemas.microsoft.com/office/drawing/2016/5/10/chartex" xmlns:cx3="http://schemas.microsoft.com/office/drawing/2016/5/9/chartex" xmlns:cx2="http://schemas.microsoft.com/office/drawing/2015/10/21/chartex" xmlns:cx1="http://schemas.microsoft.com/office/drawing/2015/9/8/chartex" xmlns:cx="http://schemas.microsoft.com/office/drawing/2014/chartex">
             <w:pict>
               <v:rect w14:anchorId="01C6FC74" id="Rectangle 64" o:spid="_x0000_s1066" style="position:absolute;margin-left:86.25pt;margin-top:12.35pt;width:384.75pt;height:67.5pt;z-index:251718656;visibility:visible;mso-wrap-style:square;mso-width-percent:0;mso-height-percent:0;mso-wrap-distance-left:9pt;mso-wrap-distance-top:0;mso-wrap-distance-right:9pt;mso-wrap-distance-bottom:0;mso-position-horizontal:absolute;mso-position-horizontal-relative:text;mso-position-vertical:absolute;mso-position-vertical-relative:text;mso-width-percent:0;mso-height-percent:0;mso-width-relative:margin;mso-height-relative:margin;v-text-anchor:middle" o:gfxdata="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" fillcolor="#a5a5a5 [3206]" strokecolor="#525252 [1606]" strokeweight="1pt">
                 <v:textbox>
@@ -13156,7 +13140,6 @@
       <w:r>
         <w:rPr>
           <w:noProof/>
-          <w:lang w:val="en-GB" w:eastAsia="en-GB"/>
         </w:rPr>
         <mc:AlternateContent>
           <mc:Choice Requires="wps">
@@ -13241,7 +13224,7 @@
               </wp:anchor>
             </w:drawing>
           </mc:Choice>
-          <mc:Fallback>
+          <mc:Fallback xmlns:w16se="http://schemas.microsoft.com/office/word/2015/wordml/symex" xmlns:w16cid="http://schemas.microsoft.com/office/word/2016/wordml/cid" xmlns:w15="http://schemas.microsoft.com/office/word/2012/wordml" xmlns:am3d="http://schemas.microsoft.com/office/drawing/2017/model3d" xmlns:aink="http://schemas.microsoft.com/office/drawing/2016/ink" xmlns:cx8="http://schemas.microsoft.com/office/drawing/2016/5/14/chartex" xmlns:cx7="http://schemas.microsoft.com/office/drawing/2016/5/13/chartex" xmlns:cx6="http://schemas.microsoft.com/office/drawing/2016/5/12/chartex" xmlns:cx5="http://schemas.microsoft.com/office/drawing/2016/5/11/chartex" xmlns:cx4="http://schemas.microsoft.com/office/drawing/2016/5/10/chartex" xmlns:cx3="http://schemas.microsoft.com/office/drawing/2016/5/9/chartex" xmlns:cx2="http://schemas.microsoft.com/office/drawing/2015/10/21/chartex" xmlns:cx1="http://schemas.microsoft.com/office/drawing/2015/9/8/chartex" xmlns:cx="http://schemas.microsoft.com/office/drawing/2014/chartex">
             <w:pict>
               <v:rect w14:anchorId="6544EC94" id="Rectangle 63" o:spid="_x0000_s1067" style="position:absolute;margin-left:-28.5pt;margin-top:12.35pt;width:97.5pt;height:225.75pt;z-index:251717632;visibility:visible;mso-wrap-style:square;mso-width-percent:0;mso-height-percent:0;mso-wrap-distance-left:9pt;mso-wrap-distance-top:0;mso-wrap-distance-right:9pt;mso-wrap-distance-bottom:0;mso-position-horizontal:absolute;mso-position-horizontal-relative:text;mso-position-vertical:absolute;mso-position-vertical-relative:text;mso-width-percent:0;mso-height-percent:0;mso-width-relative:margin;mso-height-relative:margin;v-text-anchor:middle" o:gfxdata="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" fillcolor="#a5a5a5 [3206]" strokecolor="#525252 [1606]" strokeweight="1pt">
                 <v:textbox>
@@ -13277,7 +13260,6 @@
       <w:r>
         <w:rPr>
           <w:noProof/>
-          <w:lang w:val="en-GB" w:eastAsia="en-GB"/>
         </w:rPr>
         <mc:AlternateContent>
           <mc:Choice Requires="wps">
@@ -13356,7 +13338,7 @@
               </wp:anchor>
             </w:drawing>
           </mc:Choice>
-          <mc:Fallback>
+          <mc:Fallback xmlns:w16se="http://schemas.microsoft.com/office/word/2015/wordml/symex" xmlns:w16cid="http://schemas.microsoft.com/office/word/2016/wordml/cid" xmlns:w15="http://schemas.microsoft.com/office/word/2012/wordml" xmlns:am3d="http://schemas.microsoft.com/office/drawing/2017/model3d" xmlns:aink="http://schemas.microsoft.com/office/drawing/2016/ink" xmlns:cx8="http://schemas.microsoft.com/office/drawing/2016/5/14/chartex" xmlns:cx7="http://schemas.microsoft.com/office/drawing/2016/5/13/chartex" xmlns:cx6="http://schemas.microsoft.com/office/drawing/2016/5/12/chartex" xmlns:cx5="http://schemas.microsoft.com/office/drawing/2016/5/11/chartex" xmlns:cx4="http://schemas.microsoft.com/office/drawing/2016/5/10/chartex" xmlns:cx3="http://schemas.microsoft.com/office/drawing/2016/5/9/chartex" xmlns:cx2="http://schemas.microsoft.com/office/drawing/2015/10/21/chartex" xmlns:cx1="http://schemas.microsoft.com/office/drawing/2015/9/8/chartex" xmlns:cx="http://schemas.microsoft.com/office/drawing/2014/chartex">
             <w:pict>
               <v:roundrect w14:anchorId="2EAF8509" id="Rounded Rectangle 68" o:spid="_x0000_s1068" style="position:absolute;left:0;text-align:left;margin-left:-15.7pt;margin-top:7.1pt;width:70.5pt;height:62.25pt;z-index:251721728;visibility:visible;mso-wrap-style:square;mso-width-percent:0;mso-height-percent:0;mso-wrap-distance-left:9pt;mso-wrap-distance-top:0;mso-wrap-distance-right:9pt;mso-wrap-distance-bottom:0;mso-position-horizontal:absolute;mso-position-horizontal-relative:text;mso-position-vertical:absolute;mso-position-vertical-relative:text;mso-width-percent:0;mso-height-percent:0;mso-width-relative:margin;mso-height-relative:margin;v-text-anchor:middle" arcsize="10923f" o:gfxdata="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" fillcolor="#4472c4 [3204]" strokecolor="#1f3763 [1604]" strokeweight="1pt">
                 <v:stroke joinstyle="miter"/>
@@ -13387,7 +13369,6 @@
       <w:r>
         <w:rPr>
           <w:noProof/>
-          <w:lang w:val="en-GB" w:eastAsia="en-GB"/>
         </w:rPr>
         <mc:AlternateContent>
           <mc:Choice Requires="wps">
@@ -13469,7 +13450,7 @@
               </wp:anchor>
             </w:drawing>
           </mc:Choice>
-          <mc:Fallback>
+          <mc:Fallback xmlns:w16se="http://schemas.microsoft.com/office/word/2015/wordml/symex" xmlns:w16cid="http://schemas.microsoft.com/office/word/2016/wordml/cid" xmlns:w15="http://schemas.microsoft.com/office/word/2012/wordml" xmlns:am3d="http://schemas.microsoft.com/office/drawing/2017/model3d" xmlns:aink="http://schemas.microsoft.com/office/drawing/2016/ink" xmlns:cx8="http://schemas.microsoft.com/office/drawing/2016/5/14/chartex" xmlns:cx7="http://schemas.microsoft.com/office/drawing/2016/5/13/chartex" xmlns:cx6="http://schemas.microsoft.com/office/drawing/2016/5/12/chartex" xmlns:cx5="http://schemas.microsoft.com/office/drawing/2016/5/11/chartex" xmlns:cx4="http://schemas.microsoft.com/office/drawing/2016/5/10/chartex" xmlns:cx3="http://schemas.microsoft.com/office/drawing/2016/5/9/chartex" xmlns:cx2="http://schemas.microsoft.com/office/drawing/2015/10/21/chartex" xmlns:cx1="http://schemas.microsoft.com/office/drawing/2015/9/8/chartex" xmlns:cx="http://schemas.microsoft.com/office/drawing/2014/chartex">
             <w:pict>
               <v:roundrect w14:anchorId="75F194D3" id="Rounded Rectangle 74" o:spid="_x0000_s1069" style="position:absolute;left:0;text-align:left;margin-left:211.5pt;margin-top:9.05pt;width:138pt;height:33.75pt;z-index:251728896;visibility:visible;mso-wrap-style:square;mso-height-percent:0;mso-wrap-distance-left:9pt;mso-wrap-distance-top:0;mso-wrap-distance-right:9pt;mso-wrap-distance-bottom:0;mso-position-horizontal:absolute;mso-position-horizontal-relative:text;mso-position-vertical:absolute;mso-position-vertical-relative:text;mso-height-percent:0;mso-height-relative:margin;v-text-anchor:middle" arcsize="10923f" o:gfxdata="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" fillcolor="#4472c4 [3204]" strokecolor="#1f3763 [1604]" strokeweight="1pt">
                 <v:stroke joinstyle="miter"/>
@@ -13516,7 +13497,6 @@
       <w:r>
         <w:rPr>
           <w:noProof/>
-          <w:lang w:val="en-GB" w:eastAsia="en-GB"/>
         </w:rPr>
         <mc:AlternateContent>
           <mc:Choice Requires="wps">
@@ -13610,7 +13590,7 @@
               </wp:anchor>
             </w:drawing>
           </mc:Choice>
-          <mc:Fallback>
+          <mc:Fallback xmlns:w16se="http://schemas.microsoft.com/office/word/2015/wordml/symex" xmlns:w16cid="http://schemas.microsoft.com/office/word/2016/wordml/cid" xmlns:w15="http://schemas.microsoft.com/office/word/2012/wordml" xmlns:am3d="http://schemas.microsoft.com/office/drawing/2017/model3d" xmlns:aink="http://schemas.microsoft.com/office/drawing/2016/ink" xmlns:cx8="http://schemas.microsoft.com/office/drawing/2016/5/14/chartex" xmlns:cx7="http://schemas.microsoft.com/office/drawing/2016/5/13/chartex" xmlns:cx6="http://schemas.microsoft.com/office/drawing/2016/5/12/chartex" xmlns:cx5="http://schemas.microsoft.com/office/drawing/2016/5/11/chartex" xmlns:cx4="http://schemas.microsoft.com/office/drawing/2016/5/10/chartex" xmlns:cx3="http://schemas.microsoft.com/office/drawing/2016/5/9/chartex" xmlns:cx2="http://schemas.microsoft.com/office/drawing/2015/10/21/chartex" xmlns:cx1="http://schemas.microsoft.com/office/drawing/2015/9/8/chartex" xmlns:cx="http://schemas.microsoft.com/office/drawing/2014/chartex">
             <w:pict>
               <v:rect w14:anchorId="6DC621F6" id="Rectangle 66" o:spid="_x0000_s1070" style="position:absolute;left:0;text-align:left;margin-left:86.25pt;margin-top:6.9pt;width:384.75pt;height:68.25pt;z-index:251720704;visibility:visible;mso-wrap-style:square;mso-width-percent:0;mso-height-percent:0;mso-wrap-distance-left:9pt;mso-wrap-distance-top:0;mso-wrap-distance-right:9pt;mso-wrap-distance-bottom:0;mso-position-horizontal:absolute;mso-position-horizontal-relative:text;mso-position-vertical:absolute;mso-position-vertical-relative:text;mso-width-percent:0;mso-height-percent:0;mso-width-relative:margin;mso-height-relative:margin;v-text-anchor:middle" o:gfxdata="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" fillcolor="#a5a5a5 [3206]" strokecolor="#525252 [1606]" strokeweight="1pt">
                 <v:textbox>
@@ -13660,7 +13640,6 @@
       <w:r>
         <w:rPr>
           <w:noProof/>
-          <w:lang w:val="en-GB" w:eastAsia="en-GB"/>
         </w:rPr>
         <mc:AlternateContent>
           <mc:Choice Requires="wps">
@@ -13737,7 +13716,7 @@
               </wp:anchor>
             </w:drawing>
           </mc:Choice>
-          <mc:Fallback>
+          <mc:Fallback xmlns:w16se="http://schemas.microsoft.com/office/word/2015/wordml/symex" xmlns:w16cid="http://schemas.microsoft.com/office/word/2016/wordml/cid" xmlns:w15="http://schemas.microsoft.com/office/word/2012/wordml" xmlns:am3d="http://schemas.microsoft.com/office/drawing/2017/model3d" xmlns:aink="http://schemas.microsoft.com/office/drawing/2016/ink" xmlns:cx8="http://schemas.microsoft.com/office/drawing/2016/5/14/chartex" xmlns:cx7="http://schemas.microsoft.com/office/drawing/2016/5/13/chartex" xmlns:cx6="http://schemas.microsoft.com/office/drawing/2016/5/12/chartex" xmlns:cx5="http://schemas.microsoft.com/office/drawing/2016/5/11/chartex" xmlns:cx4="http://schemas.microsoft.com/office/drawing/2016/5/10/chartex" xmlns:cx3="http://schemas.microsoft.com/office/drawing/2016/5/9/chartex" xmlns:cx2="http://schemas.microsoft.com/office/drawing/2015/10/21/chartex" xmlns:cx1="http://schemas.microsoft.com/office/drawing/2015/9/8/chartex" xmlns:cx="http://schemas.microsoft.com/office/drawing/2014/chartex">
             <w:pict>
               <v:roundrect w14:anchorId="0D7C5A13" id="Rounded Rectangle 72" o:spid="_x0000_s1071" style="position:absolute;left:0;text-align:left;margin-left:170.25pt;margin-top:4.9pt;width:109.5pt;height:41.25pt;z-index:251724800;visibility:visible;mso-wrap-style:square;mso-width-percent:0;mso-height-percent:0;mso-wrap-distance-left:9pt;mso-wrap-distance-top:0;mso-wrap-distance-right:9pt;mso-wrap-distance-bottom:0;mso-position-horizontal:absolute;mso-position-horizontal-relative:text;mso-position-vertical:absolute;mso-position-vertical-relative:text;mso-width-percent:0;mso-height-percent:0;mso-width-relative:margin;mso-height-relative:margin;v-text-anchor:middle" arcsize="10923f" o:gfxdata="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" fillcolor="#4472c4 [3204]" strokecolor="#1f3763 [1604]" strokeweight="1pt">
                 <v:stroke joinstyle="miter"/>
@@ -13761,7 +13740,6 @@
       <w:r>
         <w:rPr>
           <w:noProof/>
-          <w:lang w:val="en-GB" w:eastAsia="en-GB"/>
         </w:rPr>
         <mc:AlternateContent>
           <mc:Choice Requires="wps">
@@ -13838,7 +13816,7 @@
               </wp:anchor>
             </w:drawing>
           </mc:Choice>
-          <mc:Fallback>
+          <mc:Fallback xmlns:w16se="http://schemas.microsoft.com/office/word/2015/wordml/symex" xmlns:w16cid="http://schemas.microsoft.com/office/word/2016/wordml/cid" xmlns:w15="http://schemas.microsoft.com/office/word/2012/wordml" xmlns:am3d="http://schemas.microsoft.com/office/drawing/2017/model3d" xmlns:aink="http://schemas.microsoft.com/office/drawing/2016/ink" xmlns:cx8="http://schemas.microsoft.com/office/drawing/2016/5/14/chartex" xmlns:cx7="http://schemas.microsoft.com/office/drawing/2016/5/13/chartex" xmlns:cx6="http://schemas.microsoft.com/office/drawing/2016/5/12/chartex" xmlns:cx5="http://schemas.microsoft.com/office/drawing/2016/5/11/chartex" xmlns:cx4="http://schemas.microsoft.com/office/drawing/2016/5/10/chartex" xmlns:cx3="http://schemas.microsoft.com/office/drawing/2016/5/9/chartex" xmlns:cx2="http://schemas.microsoft.com/office/drawing/2015/10/21/chartex" xmlns:cx1="http://schemas.microsoft.com/office/drawing/2015/9/8/chartex" xmlns:cx="http://schemas.microsoft.com/office/drawing/2014/chartex">
             <w:pict>
               <v:roundrect w14:anchorId="17FEB00D" id="Rounded Rectangle 73" o:spid="_x0000_s1072" style="position:absolute;left:0;text-align:left;margin-left:279.75pt;margin-top:4.9pt;width:105pt;height:41.25pt;z-index:251725824;visibility:visible;mso-wrap-style:square;mso-width-percent:0;mso-height-percent:0;mso-wrap-distance-left:9pt;mso-wrap-distance-top:0;mso-wrap-distance-right:9pt;mso-wrap-distance-bottom:0;mso-position-horizontal:absolute;mso-position-horizontal-relative:text;mso-position-vertical:absolute;mso-position-vertical-relative:text;mso-width-percent:0;mso-height-percent:0;mso-width-relative:margin;mso-height-relative:margin;v-text-anchor:middle" arcsize="10923f" o:gfxdata="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" fillcolor="#4472c4 [3204]" strokecolor="#1f3763 [1604]" strokeweight="1pt">
                 <v:stroke joinstyle="miter"/>
@@ -13877,7 +13855,6 @@
       <w:r>
         <w:rPr>
           <w:noProof/>
-          <w:lang w:val="en-GB" w:eastAsia="en-GB"/>
         </w:rPr>
         <mc:AlternateContent>
           <mc:Choice Requires="wps">
@@ -13953,7 +13930,7 @@
               </wp:anchor>
             </w:drawing>
           </mc:Choice>
-          <mc:Fallback>
+          <mc:Fallback xmlns:w16se="http://schemas.microsoft.com/office/word/2015/wordml/symex" xmlns:w16cid="http://schemas.microsoft.com/office/word/2016/wordml/cid" xmlns:w15="http://schemas.microsoft.com/office/word/2012/wordml" xmlns:am3d="http://schemas.microsoft.com/office/drawing/2017/model3d" xmlns:aink="http://schemas.microsoft.com/office/drawing/2016/ink" xmlns:cx8="http://schemas.microsoft.com/office/drawing/2016/5/14/chartex" xmlns:cx7="http://schemas.microsoft.com/office/drawing/2016/5/13/chartex" xmlns:cx6="http://schemas.microsoft.com/office/drawing/2016/5/12/chartex" xmlns:cx5="http://schemas.microsoft.com/office/drawing/2016/5/11/chartex" xmlns:cx4="http://schemas.microsoft.com/office/drawing/2016/5/10/chartex" xmlns:cx3="http://schemas.microsoft.com/office/drawing/2016/5/9/chartex" xmlns:cx2="http://schemas.microsoft.com/office/drawing/2015/10/21/chartex" xmlns:cx1="http://schemas.microsoft.com/office/drawing/2015/9/8/chartex" xmlns:cx="http://schemas.microsoft.com/office/drawing/2014/chartex">
             <w:pict>
               <v:roundrect w14:anchorId="457A33BD" id="Rounded Rectangle 69" o:spid="_x0000_s1073" style="position:absolute;left:0;text-align:left;margin-left:-15.75pt;margin-top:2.7pt;width:69pt;height:62.25pt;z-index:251722752;visibility:visible;mso-wrap-style:square;mso-wrap-distance-left:9pt;mso-wrap-distance-top:0;mso-wrap-distance-right:9pt;mso-wrap-distance-bottom:0;mso-position-horizontal:absolute;mso-position-horizontal-relative:text;mso-position-vertical:absolute;mso-position-vertical-relative:text;v-text-anchor:middle" arcsize="10923f" o:gfxdata="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" fillcolor="#4472c4 [3204]" strokecolor="#1f3763 [1604]" strokeweight="1pt">
                 <v:stroke joinstyle="miter"/>
@@ -13987,7 +13964,6 @@
       <w:r>
         <w:rPr>
           <w:noProof/>
-          <w:lang w:val="en-GB" w:eastAsia="en-GB"/>
         </w:rPr>
         <mc:AlternateContent>
           <mc:Choice Requires="wps">
@@ -14081,7 +14057,7 @@
               </wp:anchor>
             </w:drawing>
           </mc:Choice>
-          <mc:Fallback>
+          <mc:Fallback xmlns:w16se="http://schemas.microsoft.com/office/word/2015/wordml/symex" xmlns:w16cid="http://schemas.microsoft.com/office/word/2016/wordml/cid" xmlns:w15="http://schemas.microsoft.com/office/word/2012/wordml" xmlns:am3d="http://schemas.microsoft.com/office/drawing/2017/model3d" xmlns:aink="http://schemas.microsoft.com/office/drawing/2016/ink" xmlns:cx8="http://schemas.microsoft.com/office/drawing/2016/5/14/chartex" xmlns:cx7="http://schemas.microsoft.com/office/drawing/2016/5/13/chartex" xmlns:cx6="http://schemas.microsoft.com/office/drawing/2016/5/12/chartex" xmlns:cx5="http://schemas.microsoft.com/office/drawing/2016/5/11/chartex" xmlns:cx4="http://schemas.microsoft.com/office/drawing/2016/5/10/chartex" xmlns:cx3="http://schemas.microsoft.com/office/drawing/2016/5/9/chartex" xmlns:cx2="http://schemas.microsoft.com/office/drawing/2015/10/21/chartex" xmlns:cx1="http://schemas.microsoft.com/office/drawing/2015/9/8/chartex" xmlns:cx="http://schemas.microsoft.com/office/drawing/2014/chartex">
             <w:pict>
               <v:rect w14:anchorId="2AED68C0" id="Rectangle 65" o:spid="_x0000_s1074" style="position:absolute;left:0;text-align:left;margin-left:86.25pt;margin-top:.95pt;width:384.75pt;height:69.75pt;z-index:251719680;visibility:visible;mso-wrap-style:square;mso-width-percent:0;mso-height-percent:0;mso-wrap-distance-left:9pt;mso-wrap-distance-top:0;mso-wrap-distance-right:9pt;mso-wrap-distance-bottom:0;mso-position-horizontal:absolute;mso-position-horizontal-relative:text;mso-position-vertical:absolute;mso-position-vertical-relative:text;mso-width-percent:0;mso-height-percent:0;mso-width-relative:margin;mso-height-relative:margin;v-text-anchor:middle" o:gfxdata="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" fillcolor="#a5a5a5 [3206]" strokecolor="#525252 [1606]" strokeweight="1pt">
                 <v:textbox>
@@ -14131,7 +14107,6 @@
       <w:r>
         <w:rPr>
           <w:noProof/>
-          <w:lang w:val="en-GB" w:eastAsia="en-GB"/>
         </w:rPr>
         <mc:AlternateContent>
           <mc:Choice Requires="wps">
@@ -14205,7 +14180,7 @@
               </wp:anchor>
             </w:drawing>
           </mc:Choice>
-          <mc:Fallback>
+          <mc:Fallback xmlns:w16se="http://schemas.microsoft.com/office/word/2015/wordml/symex" xmlns:w16cid="http://schemas.microsoft.com/office/word/2016/wordml/cid" xmlns:w15="http://schemas.microsoft.com/office/word/2012/wordml" xmlns:am3d="http://schemas.microsoft.com/office/drawing/2017/model3d" xmlns:aink="http://schemas.microsoft.com/office/drawing/2016/ink" xmlns:cx8="http://schemas.microsoft.com/office/drawing/2016/5/14/chartex" xmlns:cx7="http://schemas.microsoft.com/office/drawing/2016/5/13/chartex" xmlns:cx6="http://schemas.microsoft.com/office/drawing/2016/5/12/chartex" xmlns:cx5="http://schemas.microsoft.com/office/drawing/2016/5/11/chartex" xmlns:cx4="http://schemas.microsoft.com/office/drawing/2016/5/10/chartex" xmlns:cx3="http://schemas.microsoft.com/office/drawing/2016/5/9/chartex" xmlns:cx2="http://schemas.microsoft.com/office/drawing/2015/10/21/chartex" xmlns:cx1="http://schemas.microsoft.com/office/drawing/2015/9/8/chartex" xmlns:cx="http://schemas.microsoft.com/office/drawing/2014/chartex">
             <w:pict>
               <v:roundrect w14:anchorId="18D7A176" id="Rounded Rectangle 70" o:spid="_x0000_s1075" style="position:absolute;left:0;text-align:left;margin-left:200.4pt;margin-top:4.2pt;width:89.4pt;height:36pt;z-index:251656704;visibility:visible;mso-wrap-style:square;mso-width-percent:0;mso-wrap-distance-left:9pt;mso-wrap-distance-top:0;mso-wrap-distance-right:9pt;mso-wrap-distance-bottom:0;mso-position-horizontal:absolute;mso-position-horizontal-relative:text;mso-position-vertical:absolute;mso-position-vertical-relative:text;mso-width-percent:0;mso-width-relative:margin;v-text-anchor:middle" arcsize="10923f" o:gfxdata="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" fillcolor="#4472c4 [3204]" strokecolor="#1f3763 [1604]" strokeweight="1pt">
                 <v:stroke joinstyle="miter"/>
@@ -14229,7 +14204,6 @@
       <w:r>
         <w:rPr>
           <w:noProof/>
-          <w:lang w:val="en-GB" w:eastAsia="en-GB"/>
         </w:rPr>
         <mc:AlternateContent>
           <mc:Choice Requires="wps">
@@ -14303,7 +14277,7 @@
               </wp:anchor>
             </w:drawing>
           </mc:Choice>
-          <mc:Fallback>
+          <mc:Fallback xmlns:w16se="http://schemas.microsoft.com/office/word/2015/wordml/symex" xmlns:w16cid="http://schemas.microsoft.com/office/word/2016/wordml/cid" xmlns:w15="http://schemas.microsoft.com/office/word/2012/wordml" xmlns:am3d="http://schemas.microsoft.com/office/drawing/2017/model3d" xmlns:aink="http://schemas.microsoft.com/office/drawing/2016/ink" xmlns:cx8="http://schemas.microsoft.com/office/drawing/2016/5/14/chartex" xmlns:cx7="http://schemas.microsoft.com/office/drawing/2016/5/13/chartex" xmlns:cx6="http://schemas.microsoft.com/office/drawing/2016/5/12/chartex" xmlns:cx5="http://schemas.microsoft.com/office/drawing/2016/5/11/chartex" xmlns:cx4="http://schemas.microsoft.com/office/drawing/2016/5/10/chartex" xmlns:cx3="http://schemas.microsoft.com/office/drawing/2016/5/9/chartex" xmlns:cx2="http://schemas.microsoft.com/office/drawing/2015/10/21/chartex" xmlns:cx1="http://schemas.microsoft.com/office/drawing/2015/9/8/chartex" xmlns:cx="http://schemas.microsoft.com/office/drawing/2014/chartex">
             <w:pict>
               <v:roundrect w14:anchorId="4B04048E" id="Rounded Rectangle 20" o:spid="_x0000_s1076" style="position:absolute;left:0;text-align:left;margin-left:290.4pt;margin-top:4.2pt;width:89.4pt;height:36pt;z-index:251661824;visibility:visible;mso-wrap-style:square;mso-width-percent:0;mso-wrap-distance-left:9pt;mso-wrap-distance-top:0;mso-wrap-distance-right:9pt;mso-wrap-distance-bottom:0;mso-position-horizontal:absolute;mso-position-horizontal-relative:text;mso-position-vertical:absolute;mso-position-vertical-relative:text;mso-width-percent:0;mso-width-relative:margin;v-text-anchor:middle" arcsize="10923f" o:gfxdata="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" fillcolor="#4472c4 [3204]" strokecolor="#1f3763 [1604]" strokeweight="1pt">
                 <v:stroke joinstyle="miter"/>
@@ -15789,11 +15763,16 @@
             <w:tcW w:w="7668" w:type="dxa"/>
           </w:tcPr>
           <w:p>
-            <w:r>
-              <w:t xml:space="preserve">Req_ PO5_LSAN_ </w:t>
-            </w:r>
             <w:proofErr w:type="spellStart"/>
             <w:r>
+              <w:t>Req</w:t>
+            </w:r>
+            <w:proofErr w:type="spellEnd"/>
+            <w:r>
+              <w:t xml:space="preserve">_ PO5_LSAN_ </w:t>
+            </w:r>
+            <w:proofErr w:type="spellStart"/>
+            <w:r>
               <w:t>SRS_Start</w:t>
             </w:r>
             <w:proofErr w:type="spellEnd"/>
@@ -15802,9 +15781,11 @@
             </w:r>
           </w:p>
           <w:p>
+            <w:proofErr w:type="spellStart"/>
             <w:r>
               <w:t>Req</w:t>
             </w:r>
+            <w:proofErr w:type="spellEnd"/>
             <w:r>
               <w:t xml:space="preserve">_ PO5_LSAN_ </w:t>
             </w:r>
@@ -16812,9 +16793,11 @@
             <w:vAlign w:val="center"/>
           </w:tcPr>
           <w:p>
+            <w:proofErr w:type="spellStart"/>
             <w:r>
               <w:t>Req</w:t>
             </w:r>
+            <w:proofErr w:type="spellEnd"/>
             <w:r>
               <w:t xml:space="preserve">_ PO5_LSAN_ </w:t>
             </w:r>
@@ -16828,9 +16811,11 @@
             </w:r>
           </w:p>
           <w:p>
+            <w:proofErr w:type="spellStart"/>
             <w:r>
               <w:t>Req</w:t>
             </w:r>
+            <w:proofErr w:type="spellEnd"/>
             <w:r>
               <w:t xml:space="preserve">_ PO5_LSAN_ </w:t>
             </w:r>
@@ -16844,9 +16829,11 @@
             </w:r>
           </w:p>
           <w:p>
+            <w:proofErr w:type="spellStart"/>
             <w:r>
               <w:t>Req</w:t>
             </w:r>
+            <w:proofErr w:type="spellEnd"/>
             <w:r>
               <w:t xml:space="preserve">_ PO5_LSAN_ </w:t>
             </w:r>
@@ -16863,9 +16850,11 @@
             <w:pPr>
               <w:spacing w:line="256" w:lineRule="auto"/>
             </w:pPr>
+            <w:proofErr w:type="spellStart"/>
             <w:r>
               <w:t>Req</w:t>
             </w:r>
+            <w:proofErr w:type="spellEnd"/>
             <w:r>
               <w:t xml:space="preserve">_ PO5_LSAN_ </w:t>
             </w:r>
@@ -17048,9 +17037,11 @@
             <w:vAlign w:val="center"/>
           </w:tcPr>
           <w:p>
+            <w:proofErr w:type="spellStart"/>
             <w:r>
               <w:t>Req</w:t>
             </w:r>
+            <w:proofErr w:type="spellEnd"/>
             <w:r>
               <w:t xml:space="preserve">_ PO5_LSAN_ </w:t>
             </w:r>
@@ -17064,9 +17055,11 @@
             </w:r>
           </w:p>
           <w:p>
+            <w:proofErr w:type="spellStart"/>
             <w:r>
               <w:t>Req</w:t>
             </w:r>
+            <w:proofErr w:type="spellEnd"/>
             <w:r>
               <w:t xml:space="preserve">_ PO5_LSAN_ </w:t>
             </w:r>
@@ -17080,9 +17073,11 @@
             </w:r>
           </w:p>
           <w:p>
+            <w:proofErr w:type="spellStart"/>
             <w:r>
               <w:t>Req</w:t>
             </w:r>
+            <w:proofErr w:type="spellEnd"/>
             <w:r>
               <w:t xml:space="preserve">_ PO5_LSAN_ </w:t>
             </w:r>
@@ -17099,9 +17094,11 @@
             <w:pPr>
               <w:spacing w:line="256" w:lineRule="auto"/>
             </w:pPr>
+            <w:proofErr w:type="spellStart"/>
             <w:r>
               <w:t>Req</w:t>
             </w:r>
+            <w:proofErr w:type="spellEnd"/>
             <w:r>
               <w:t xml:space="preserve">_ PO5_LSAN_ </w:t>
             </w:r>
@@ -18710,9 +18707,11 @@
             </w:tcBorders>
           </w:tcPr>
           <w:p>
+            <w:proofErr w:type="spellStart"/>
             <w:r>
               <w:t>Req</w:t>
             </w:r>
+            <w:proofErr w:type="spellEnd"/>
             <w:r>
               <w:t xml:space="preserve">_ PO5_LSAN_ </w:t>
             </w:r>
@@ -18726,9 +18725,11 @@
             </w:r>
           </w:p>
           <w:p>
+            <w:proofErr w:type="spellStart"/>
             <w:r>
               <w:t>Req</w:t>
             </w:r>
+            <w:proofErr w:type="spellEnd"/>
             <w:r>
               <w:t xml:space="preserve">_ PO5_LSAN_ </w:t>
             </w:r>
@@ -18742,9 +18743,11 @@
             </w:r>
           </w:p>
           <w:p>
+            <w:proofErr w:type="spellStart"/>
             <w:r>
               <w:t>Req</w:t>
             </w:r>
+            <w:proofErr w:type="spellEnd"/>
             <w:r>
               <w:t xml:space="preserve">_ PO5_LSAN_ </w:t>
             </w:r>
@@ -18754,24 +18757,18 @@
             </w:r>
             <w:proofErr w:type="spellEnd"/>
             <w:r>
-              <w:t xml:space="preserve"> </w:t>
-            </w:r>
-            <w:proofErr w:type="gramStart"/>
-            <w:r>
-              <w:t>function(</w:t>
-            </w:r>
-            <w:proofErr w:type="gramEnd"/>
-            <w:r>
-              <w:t>ON/OFF)_01-V02</w:t>
+              <w:t xml:space="preserve"> function(ON/OFF)_01-V02</w:t>
             </w:r>
           </w:p>
           <w:p>
             <w:pPr>
               <w:spacing w:line="256" w:lineRule="auto"/>
             </w:pPr>
+            <w:proofErr w:type="spellStart"/>
             <w:r>
               <w:t>Req</w:t>
             </w:r>
+            <w:proofErr w:type="spellEnd"/>
             <w:r>
               <w:t xml:space="preserve">_ PO5_LSAN_ </w:t>
             </w:r>
@@ -18824,8 +18821,12 @@
       </w:pPr>
     </w:p>
     <w:sectPr>
-      <w:headerReference w:type="default" r:id="rId9"/>
-      <w:footerReference w:type="default" r:id="rId10"/>
+      <w:headerReference w:type="even" r:id="rId10"/>
+      <w:headerReference w:type="default" r:id="rId11"/>
+      <w:footerReference w:type="even" r:id="rId12"/>
+      <w:footerReference w:type="default" r:id="rId13"/>
+      <w:headerReference w:type="first" r:id="rId14"/>
+      <w:footerReference w:type="first" r:id="rId15"/>
       <w:pgSz w:w="12240" w:h="15840"/>
       <w:pgMar w:top="270" w:right="1440" w:bottom="540" w:left="1440" w:header="720" w:footer="720" w:gutter="0"/>
       <w:pgBorders w:offsetFrom="page">
@@ -18842,7 +18843,7 @@
 </file>
 
 <file path=word/endnotes.xml><?xml version="1.0" encoding="utf-8"?>
-<w:endnotes xmlns:wpc="http://schemas.microsoft.com/office/word/2010/wordprocessingCanvas" xmlns:cx="http://schemas.microsoft.com/office/drawing/2014/chartex" xmlns:cx1="http://schemas.microsoft.com/office/drawing/2015/9/8/chartex" xmlns:cx2="http://schemas.microsoft.com/office/drawing/2015/10/21/chartex" xmlns:cx3="http://schemas.microsoft.com/office/drawing/2016/5/9/chartex" xmlns:cx4="http://schemas.microsoft.com/office/drawing/2016/5/10/chartex" xmlns:cx5="http://schemas.microsoft.com/office/drawing/2016/5/11/chartex" xmlns:cx6="http://schemas.microsoft.com/office/drawing/2016/5/12/chartex" xmlns:cx7="http://schemas.microsoft.com/office/drawing/2016/5/13/chartex" xmlns:cx8="http://schemas.microsoft.com/office/drawing/2016/5/14/chartex" xmlns:mc="http://schemas.openxmlformats.org/markup-compatibility/2006" xmlns:aink="http://schemas.microsoft.com/office/drawing/2016/ink" xmlns:am3d="http://schemas.microsoft.com/office/drawing/2017/model3d" xmlns:o="urn:schemas-microsoft-com:office:office" xmlns:r="http://schemas.openxmlformats.org/officeDocument/2006/relationships" xmlns:m="http://schemas.openxmlformats.org/officeDocument/2006/math" xmlns:v="urn:schemas-microsoft-com:vml" xmlns:wp14="http://schemas.microsoft.com/office/word/2010/wordprocessingDrawing" xmlns:wp="http://schemas.openxmlformats.org/drawingml/2006/wordprocessingDrawing" xmlns:w10="urn:schemas-microsoft-com:office:word" xmlns:w="http://schemas.openxmlformats.org/wordprocessingml/2006/main" xmlns:w14="http://schemas.microsoft.com/office/word/2010/wordml" xmlns:w15="http://schemas.microsoft.com/office/word/2012/wordml" xmlns:w16cid="http://schemas.microsoft.com/office/word/2016/wordml/cid" xmlns:w16se="http://schemas.microsoft.com/office/word/2015/wordml/symex" xmlns:wpg="http://schemas.microsoft.com/office/word/2010/wordprocessingGroup" xmlns:wpi="http://schemas.microsoft.com/office/word/2010/wordprocessingInk" xmlns:wne="http://schemas.microsoft.com/office/word/2006/wordml" xmlns:wps="http://schemas.microsoft.com/office/word/2010/wordprocessingShape" mc:Ignorable="w14 w15 w16se w16cid wp14">
+<w:endnotes xmlns:wpc="http://schemas.microsoft.com/office/word/2010/wordprocessingCanvas" xmlns:mc="http://schemas.openxmlformats.org/markup-compatibility/2006" xmlns:o="urn:schemas-microsoft-com:office:office" xmlns:r="http://schemas.openxmlformats.org/officeDocument/2006/relationships" xmlns:m="http://schemas.openxmlformats.org/officeDocument/2006/math" xmlns:v="urn:schemas-microsoft-com:vml" xmlns:wp14="http://schemas.microsoft.com/office/word/2010/wordprocessingDrawing" xmlns:wp="http://schemas.openxmlformats.org/drawingml/2006/wordprocessingDrawing" xmlns:w10="urn:schemas-microsoft-com:office:word" xmlns:w="http://schemas.openxmlformats.org/wordprocessingml/2006/main" xmlns:w14="http://schemas.microsoft.com/office/word/2010/wordml" xmlns:wpg="http://schemas.microsoft.com/office/word/2010/wordprocessingGroup" xmlns:wpi="http://schemas.microsoft.com/office/word/2010/wordprocessingInk" xmlns:wne="http://schemas.microsoft.com/office/word/2006/wordml" xmlns:wps="http://schemas.microsoft.com/office/word/2010/wordprocessingShape" mc:Ignorable="w14 wp14">
   <w:endnote w:type="separator" w:id="-1">
     <w:p>
       <w:pPr>
@@ -18867,7 +18868,17 @@
 </file>
 
 <file path=word/footer1.xml><?xml version="1.0" encoding="utf-8"?>
-<w:ftr xmlns:wpc="http://schemas.microsoft.com/office/word/2010/wordprocessingCanvas" xmlns:cx="http://schemas.microsoft.com/office/drawing/2014/chartex" xmlns:cx1="http://schemas.microsoft.com/office/drawing/2015/9/8/chartex" xmlns:cx2="http://schemas.microsoft.com/office/drawing/2015/10/21/chartex" xmlns:cx3="http://schemas.microsoft.com/office/drawing/2016/5/9/chartex" xmlns:cx4="http://schemas.microsoft.com/office/drawing/2016/5/10/chartex" xmlns:cx5="http://schemas.microsoft.com/office/drawing/2016/5/11/chartex" xmlns:cx6="http://schemas.microsoft.com/office/drawing/2016/5/12/chartex" xmlns:cx7="http://schemas.microsoft.com/office/drawing/2016/5/13/chartex" xmlns:cx8="http://schemas.microsoft.com/office/drawing/2016/5/14/chartex" xmlns:mc="http://schemas.openxmlformats.org/markup-compatibility/2006" xmlns:aink="http://schemas.microsoft.com/office/drawing/2016/ink" xmlns:am3d="http://schemas.microsoft.com/office/drawing/2017/model3d" xmlns:o="urn:schemas-microsoft-com:office:office" xmlns:r="http://schemas.openxmlformats.org/officeDocument/2006/relationships" xmlns:m="http://schemas.openxmlformats.org/officeDocument/2006/math" xmlns:v="urn:schemas-microsoft-com:vml" xmlns:wp14="http://schemas.microsoft.com/office/word/2010/wordprocessingDrawing" xmlns:wp="http://schemas.openxmlformats.org/drawingml/2006/wordprocessingDrawing" xmlns:w10="urn:schemas-microsoft-com:office:word" xmlns:w="http://schemas.openxmlformats.org/wordprocessingml/2006/main" xmlns:w14="http://schemas.microsoft.com/office/word/2010/wordml" xmlns:w15="http://schemas.microsoft.com/office/word/2012/wordml" xmlns:w16cid="http://schemas.microsoft.com/office/word/2016/wordml/cid" xmlns:w16se="http://schemas.microsoft.com/office/word/2015/wordml/symex" xmlns:wpg="http://schemas.microsoft.com/office/word/2010/wordprocessingGroup" xmlns:wpi="http://schemas.microsoft.com/office/word/2010/wordprocessingInk" xmlns:wne="http://schemas.microsoft.com/office/word/2006/wordml" xmlns:wps="http://schemas.microsoft.com/office/word/2010/wordprocessingShape" mc:Ignorable="w14 w15 w16se w16cid wp14">
+<w:ftr xmlns:wpc="http://schemas.microsoft.com/office/word/2010/wordprocessingCanvas" xmlns:mc="http://schemas.openxmlformats.org/markup-compatibility/2006" xmlns:o="urn:schemas-microsoft-com:office:office" xmlns:r="http://schemas.openxmlformats.org/officeDocument/2006/relationships" xmlns:m="http://schemas.openxmlformats.org/officeDocument/2006/math" xmlns:v="urn:schemas-microsoft-com:vml" xmlns:wp14="http://schemas.microsoft.com/office/word/2010/wordprocessingDrawing" xmlns:wp="http://schemas.openxmlformats.org/drawingml/2006/wordprocessingDrawing" xmlns:w10="urn:schemas-microsoft-com:office:word" xmlns:w="http://schemas.openxmlformats.org/wordprocessingml/2006/main" xmlns:w14="http://schemas.microsoft.com/office/word/2010/wordml" xmlns:wpg="http://schemas.microsoft.com/office/word/2010/wordprocessingGroup" xmlns:wpi="http://schemas.microsoft.com/office/word/2010/wordprocessingInk" xmlns:wne="http://schemas.microsoft.com/office/word/2006/wordml" xmlns:wps="http://schemas.microsoft.com/office/word/2010/wordprocessingShape" mc:Ignorable="w14 wp14">
+  <w:p>
+    <w:pPr>
+      <w:pStyle w:val="Footer"/>
+    </w:pPr>
+  </w:p>
+</w:ftr>
+</file>
+
+<file path=word/footer2.xml><?xml version="1.0" encoding="utf-8"?>
+<w:ftr xmlns:wpc="http://schemas.microsoft.com/office/word/2010/wordprocessingCanvas" xmlns:mc="http://schemas.openxmlformats.org/markup-compatibility/2006" xmlns:o="urn:schemas-microsoft-com:office:office" xmlns:r="http://schemas.openxmlformats.org/officeDocument/2006/relationships" xmlns:m="http://schemas.openxmlformats.org/officeDocument/2006/math" xmlns:v="urn:schemas-microsoft-com:vml" xmlns:wp14="http://schemas.microsoft.com/office/word/2010/wordprocessingDrawing" xmlns:wp="http://schemas.openxmlformats.org/drawingml/2006/wordprocessingDrawing" xmlns:w10="urn:schemas-microsoft-com:office:word" xmlns:w="http://schemas.openxmlformats.org/wordprocessingml/2006/main" xmlns:w14="http://schemas.microsoft.com/office/word/2010/wordml" xmlns:wpg="http://schemas.microsoft.com/office/word/2010/wordprocessingGroup" xmlns:wpi="http://schemas.microsoft.com/office/word/2010/wordprocessingInk" xmlns:wne="http://schemas.microsoft.com/office/word/2006/wordml" xmlns:wps="http://schemas.microsoft.com/office/word/2010/wordprocessingShape" mc:Ignorable="w14 wp14">
   <w:sdt>
     <w:sdtPr>
       <w:id w:val="374433701"/>
@@ -18900,7 +18911,7 @@
           <w:rPr>
             <w:noProof/>
           </w:rPr>
-          <w:t>2</w:t>
+          <w:t>1</w:t>
         </w:r>
         <w:r>
           <w:rPr>
@@ -18919,8 +18930,18 @@
 </w:ftr>
 </file>
 
+<file path=word/footer3.xml><?xml version="1.0" encoding="utf-8"?>
+<w:ftr xmlns:wpc="http://schemas.microsoft.com/office/word/2010/wordprocessingCanvas" xmlns:mc="http://schemas.openxmlformats.org/markup-compatibility/2006" xmlns:o="urn:schemas-microsoft-com:office:office" xmlns:r="http://schemas.openxmlformats.org/officeDocument/2006/relationships" xmlns:m="http://schemas.openxmlformats.org/officeDocument/2006/math" xmlns:v="urn:schemas-microsoft-com:vml" xmlns:wp14="http://schemas.microsoft.com/office/word/2010/wordprocessingDrawing" xmlns:wp="http://schemas.openxmlformats.org/drawingml/2006/wordprocessingDrawing" xmlns:w10="urn:schemas-microsoft-com:office:word" xmlns:w="http://schemas.openxmlformats.org/wordprocessingml/2006/main" xmlns:w14="http://schemas.microsoft.com/office/word/2010/wordml" xmlns:wpg="http://schemas.microsoft.com/office/word/2010/wordprocessingGroup" xmlns:wpi="http://schemas.microsoft.com/office/word/2010/wordprocessingInk" xmlns:wne="http://schemas.microsoft.com/office/word/2006/wordml" xmlns:wps="http://schemas.microsoft.com/office/word/2010/wordprocessingShape" mc:Ignorable="w14 wp14">
+  <w:p>
+    <w:pPr>
+      <w:pStyle w:val="Footer"/>
+    </w:pPr>
+  </w:p>
+</w:ftr>
+</file>
+
 <file path=word/footnotes.xml><?xml version="1.0" encoding="utf-8"?>
-<w:footnotes xmlns:wpc="http://schemas.microsoft.com/office/word/2010/wordprocessingCanvas" xmlns:cx="http://schemas.microsoft.com/office/drawing/2014/chartex" xmlns:cx1="http://schemas.microsoft.com/office/drawing/2015/9/8/chartex" xmlns:cx2="http://schemas.microsoft.com/office/drawing/2015/10/21/chartex" xmlns:cx3="http://schemas.microsoft.com/office/drawing/2016/5/9/chartex" xmlns:cx4="http://schemas.microsoft.com/office/drawing/2016/5/10/chartex" xmlns:cx5="http://schemas.microsoft.com/office/drawing/2016/5/11/chartex" xmlns:cx6="http://schemas.microsoft.com/office/drawing/2016/5/12/chartex" xmlns:cx7="http://schemas.microsoft.com/office/drawing/2016/5/13/chartex" xmlns:cx8="http://schemas.microsoft.com/office/drawing/2016/5/14/chartex" xmlns:mc="http://schemas.openxmlformats.org/markup-compatibility/2006" xmlns:aink="http://schemas.microsoft.com/office/drawing/2016/ink" xmlns:am3d="http://schemas.microsoft.com/office/drawing/2017/model3d" xmlns:o="urn:schemas-microsoft-com:office:office" xmlns:r="http://schemas.openxmlformats.org/officeDocument/2006/relationships" xmlns:m="http://schemas.openxmlformats.org/officeDocument/2006/math" xmlns:v="urn:schemas-microsoft-com:vml" xmlns:wp14="http://schemas.microsoft.com/office/word/2010/wordprocessingDrawing" xmlns:wp="http://schemas.openxmlformats.org/drawingml/2006/wordprocessingDrawing" xmlns:w10="urn:schemas-microsoft-com:office:word" xmlns:w="http://schemas.openxmlformats.org/wordprocessingml/2006/main" xmlns:w14="http://schemas.microsoft.com/office/word/2010/wordml" xmlns:w15="http://schemas.microsoft.com/office/word/2012/wordml" xmlns:w16cid="http://schemas.microsoft.com/office/word/2016/wordml/cid" xmlns:w16se="http://schemas.microsoft.com/office/word/2015/wordml/symex" xmlns:wpg="http://schemas.microsoft.com/office/word/2010/wordprocessingGroup" xmlns:wpi="http://schemas.microsoft.com/office/word/2010/wordprocessingInk" xmlns:wne="http://schemas.microsoft.com/office/word/2006/wordml" xmlns:wps="http://schemas.microsoft.com/office/word/2010/wordprocessingShape" mc:Ignorable="w14 w15 w16se w16cid wp14">
+<w:footnotes xmlns:wpc="http://schemas.microsoft.com/office/word/2010/wordprocessingCanvas" xmlns:mc="http://schemas.openxmlformats.org/markup-compatibility/2006" xmlns:o="urn:schemas-microsoft-com:office:office" xmlns:r="http://schemas.openxmlformats.org/officeDocument/2006/relationships" xmlns:m="http://schemas.openxmlformats.org/officeDocument/2006/math" xmlns:v="urn:schemas-microsoft-com:vml" xmlns:wp14="http://schemas.microsoft.com/office/word/2010/wordprocessingDrawing" xmlns:wp="http://schemas.openxmlformats.org/drawingml/2006/wordprocessingDrawing" xmlns:w10="urn:schemas-microsoft-com:office:word" xmlns:w="http://schemas.openxmlformats.org/wordprocessingml/2006/main" xmlns:w14="http://schemas.microsoft.com/office/word/2010/wordml" xmlns:wpg="http://schemas.microsoft.com/office/word/2010/wordprocessingGroup" xmlns:wpi="http://schemas.microsoft.com/office/word/2010/wordprocessingInk" xmlns:wne="http://schemas.microsoft.com/office/word/2006/wordml" xmlns:wps="http://schemas.microsoft.com/office/word/2010/wordprocessingShape" mc:Ignorable="w14 wp14">
   <w:footnote w:type="separator" w:id="-1">
     <w:p>
       <w:pPr>
@@ -18945,7 +18966,17 @@
 </file>
 
 <file path=word/header1.xml><?xml version="1.0" encoding="utf-8"?>
-<w:hdr xmlns:wpc="http://schemas.microsoft.com/office/word/2010/wordprocessingCanvas" xmlns:cx="http://schemas.microsoft.com/office/drawing/2014/chartex" xmlns:cx1="http://schemas.microsoft.com/office/drawing/2015/9/8/chartex" xmlns:cx2="http://schemas.microsoft.com/office/drawing/2015/10/21/chartex" xmlns:cx3="http://schemas.microsoft.com/office/drawing/2016/5/9/chartex" xmlns:cx4="http://schemas.microsoft.com/office/drawing/2016/5/10/chartex" xmlns:cx5="http://schemas.microsoft.com/office/drawing/2016/5/11/chartex" xmlns:cx6="http://schemas.microsoft.com/office/drawing/2016/5/12/chartex" xmlns:cx7="http://schemas.microsoft.com/office/drawing/2016/5/13/chartex" xmlns:cx8="http://schemas.microsoft.com/office/drawing/2016/5/14/chartex" xmlns:mc="http://schemas.openxmlformats.org/markup-compatibility/2006" xmlns:aink="http://schemas.microsoft.com/office/drawing/2016/ink" xmlns:am3d="http://schemas.microsoft.com/office/drawing/2017/model3d" xmlns:o="urn:schemas-microsoft-com:office:office" xmlns:r="http://schemas.openxmlformats.org/officeDocument/2006/relationships" xmlns:m="http://schemas.openxmlformats.org/officeDocument/2006/math" xmlns:v="urn:schemas-microsoft-com:vml" xmlns:wp14="http://schemas.microsoft.com/office/word/2010/wordprocessingDrawing" xmlns:wp="http://schemas.openxmlformats.org/drawingml/2006/wordprocessingDrawing" xmlns:w10="urn:schemas-microsoft-com:office:word" xmlns:w="http://schemas.openxmlformats.org/wordprocessingml/2006/main" xmlns:w14="http://schemas.microsoft.com/office/word/2010/wordml" xmlns:w15="http://schemas.microsoft.com/office/word/2012/wordml" xmlns:w16cid="http://schemas.microsoft.com/office/word/2016/wordml/cid" xmlns:w16se="http://schemas.microsoft.com/office/word/2015/wordml/symex" xmlns:wpg="http://schemas.microsoft.com/office/word/2010/wordprocessingGroup" xmlns:wpi="http://schemas.microsoft.com/office/word/2010/wordprocessingInk" xmlns:wne="http://schemas.microsoft.com/office/word/2006/wordml" xmlns:wps="http://schemas.microsoft.com/office/word/2010/wordprocessingShape" mc:Ignorable="w14 w15 w16se w16cid wp14">
+<w:hdr xmlns:wpc="http://schemas.microsoft.com/office/word/2010/wordprocessingCanvas" xmlns:mc="http://schemas.openxmlformats.org/markup-compatibility/2006" xmlns:o="urn:schemas-microsoft-com:office:office" xmlns:r="http://schemas.openxmlformats.org/officeDocument/2006/relationships" xmlns:m="http://schemas.openxmlformats.org/officeDocument/2006/math" xmlns:v="urn:schemas-microsoft-com:vml" xmlns:wp14="http://schemas.microsoft.com/office/word/2010/wordprocessingDrawing" xmlns:wp="http://schemas.openxmlformats.org/drawingml/2006/wordprocessingDrawing" xmlns:w10="urn:schemas-microsoft-com:office:word" xmlns:w="http://schemas.openxmlformats.org/wordprocessingml/2006/main" xmlns:w14="http://schemas.microsoft.com/office/word/2010/wordml" xmlns:wpg="http://schemas.microsoft.com/office/word/2010/wordprocessingGroup" xmlns:wpi="http://schemas.microsoft.com/office/word/2010/wordprocessingInk" xmlns:wne="http://schemas.microsoft.com/office/word/2006/wordml" xmlns:wps="http://schemas.microsoft.com/office/word/2010/wordprocessingShape" mc:Ignorable="w14 wp14">
+  <w:p>
+    <w:pPr>
+      <w:pStyle w:val="Header"/>
+    </w:pPr>
+  </w:p>
+</w:hdr>
+</file>
+
+<file path=word/header2.xml><?xml version="1.0" encoding="utf-8"?>
+<w:hdr xmlns:wpc="http://schemas.microsoft.com/office/word/2010/wordprocessingCanvas" xmlns:mc="http://schemas.openxmlformats.org/markup-compatibility/2006" xmlns:o="urn:schemas-microsoft-com:office:office" xmlns:r="http://schemas.openxmlformats.org/officeDocument/2006/relationships" xmlns:m="http://schemas.openxmlformats.org/officeDocument/2006/math" xmlns:v="urn:schemas-microsoft-com:vml" xmlns:wp14="http://schemas.microsoft.com/office/word/2010/wordprocessingDrawing" xmlns:wp="http://schemas.openxmlformats.org/drawingml/2006/wordprocessingDrawing" xmlns:w10="urn:schemas-microsoft-com:office:word" xmlns:w="http://schemas.openxmlformats.org/wordprocessingml/2006/main" xmlns:w14="http://schemas.microsoft.com/office/word/2010/wordml" xmlns:wpg="http://schemas.microsoft.com/office/word/2010/wordprocessingGroup" xmlns:wpi="http://schemas.microsoft.com/office/word/2010/wordprocessingInk" xmlns:wne="http://schemas.microsoft.com/office/word/2006/wordml" xmlns:wps="http://schemas.microsoft.com/office/word/2010/wordprocessingShape" mc:Ignorable="w14 wp14">
   <w:tbl>
     <w:tblPr>
       <w:tblStyle w:val="TableGrid"/>
@@ -18953,9 +18984,9 @@
       <w:tblLook w:val="04A0" w:firstRow="1" w:lastRow="0" w:firstColumn="1" w:lastColumn="0" w:noHBand="0" w:noVBand="1"/>
     </w:tblPr>
     <w:tblGrid>
-      <w:gridCol w:w="2278"/>
-      <w:gridCol w:w="2287"/>
-      <w:gridCol w:w="2276"/>
+      <w:gridCol w:w="2275"/>
+      <w:gridCol w:w="2286"/>
+      <w:gridCol w:w="2280"/>
       <w:gridCol w:w="2735"/>
     </w:tblGrid>
     <w:tr>
@@ -19113,7 +19144,7 @@
               <w:sz w:val="24"/>
               <w:szCs w:val="24"/>
             </w:rPr>
-            <w:t>5</w:t>
+            <w:t>6</w:t>
           </w:r>
         </w:p>
       </w:tc>
@@ -19179,8 +19210,10 @@
               <w:sz w:val="24"/>
               <w:szCs w:val="24"/>
             </w:rPr>
-            <w:t>Draft</w:t>
+            <w:t>Proposed</w:t>
           </w:r>
+          <w:bookmarkStart w:id="6" w:name="_GoBack"/>
+          <w:bookmarkEnd w:id="6"/>
         </w:p>
       </w:tc>
       <w:tc>
@@ -19249,9 +19282,19 @@
 </w:hdr>
 </file>
 
+<file path=word/header3.xml><?xml version="1.0" encoding="utf-8"?>
+<w:hdr xmlns:wpc="http://schemas.microsoft.com/office/word/2010/wordprocessingCanvas" xmlns:mc="http://schemas.openxmlformats.org/markup-compatibility/2006" xmlns:o="urn:schemas-microsoft-com:office:office" xmlns:r="http://schemas.openxmlformats.org/officeDocument/2006/relationships" xmlns:m="http://schemas.openxmlformats.org/officeDocument/2006/math" xmlns:v="urn:schemas-microsoft-com:vml" xmlns:wp14="http://schemas.microsoft.com/office/word/2010/wordprocessingDrawing" xmlns:wp="http://schemas.openxmlformats.org/drawingml/2006/wordprocessingDrawing" xmlns:w10="urn:schemas-microsoft-com:office:word" xmlns:w="http://schemas.openxmlformats.org/wordprocessingml/2006/main" xmlns:w14="http://schemas.microsoft.com/office/word/2010/wordml" xmlns:wpg="http://schemas.microsoft.com/office/word/2010/wordprocessingGroup" xmlns:wpi="http://schemas.microsoft.com/office/word/2010/wordprocessingInk" xmlns:wne="http://schemas.microsoft.com/office/word/2006/wordml" xmlns:wps="http://schemas.microsoft.com/office/word/2010/wordprocessingShape" mc:Ignorable="w14 wp14">
+  <w:p>
+    <w:pPr>
+      <w:pStyle w:val="Header"/>
+    </w:pPr>
+  </w:p>
+</w:hdr>
+</file>
+
 <file path=word/numbering.xml><?xml version="1.0" encoding="utf-8"?>
-<w:numbering xmlns:wpc="http://schemas.microsoft.com/office/word/2010/wordprocessingCanvas" xmlns:cx="http://schemas.microsoft.com/office/drawing/2014/chartex" xmlns:cx1="http://schemas.microsoft.com/office/drawing/2015/9/8/chartex" xmlns:cx2="http://schemas.microsoft.com/office/drawing/2015/10/21/chartex" xmlns:cx3="http://schemas.microsoft.com/office/drawing/2016/5/9/chartex" xmlns:cx4="http://schemas.microsoft.com/office/drawing/2016/5/10/chartex" xmlns:cx5="http://schemas.microsoft.com/office/drawing/2016/5/11/chartex" xmlns:cx6="http://schemas.microsoft.com/office/drawing/2016/5/12/chartex" xmlns:cx7="http://schemas.microsoft.com/office/drawing/2016/5/13/chartex" xmlns:cx8="http://schemas.microsoft.com/office/drawing/2016/5/14/chartex" xmlns:mc="http://schemas.openxmlformats.org/markup-compatibility/2006" xmlns:aink="http://schemas.microsoft.com/office/drawing/2016/ink" xmlns:am3d="http://schemas.microsoft.com/office/drawing/2017/model3d" xmlns:o="urn:schemas-microsoft-com:office:office" xmlns:r="http://schemas.openxmlformats.org/officeDocument/2006/relationships" xmlns:m="http://schemas.openxmlformats.org/officeDocument/2006/math" xmlns:v="urn:schemas-microsoft-com:vml" xmlns:wp14="http://schemas.microsoft.com/office/word/2010/wordprocessingDrawing" xmlns:wp="http://schemas.openxmlformats.org/drawingml/2006/wordprocessingDrawing" xmlns:w10="urn:schemas-microsoft-com:office:word" xmlns:w="http://schemas.openxmlformats.org/wordprocessingml/2006/main" xmlns:w14="http://schemas.microsoft.com/office/word/2010/wordml" xmlns:w15="http://schemas.microsoft.com/office/word/2012/wordml" xmlns:w16cid="http://schemas.microsoft.com/office/word/2016/wordml/cid" xmlns:w16se="http://schemas.microsoft.com/office/word/2015/wordml/symex" xmlns:wpg="http://schemas.microsoft.com/office/word/2010/wordprocessingGroup" xmlns:wpi="http://schemas.microsoft.com/office/word/2010/wordprocessingInk" xmlns:wne="http://schemas.microsoft.com/office/word/2006/wordml" xmlns:wps="http://schemas.microsoft.com/office/word/2010/wordprocessingShape" mc:Ignorable="w14 w15 w16se w16cid wp14">
-  <w:abstractNum w:abstractNumId="0" w15:restartNumberingAfterBreak="0">
+<w:numbering xmlns:wpc="http://schemas.microsoft.com/office/word/2010/wordprocessingCanvas" xmlns:mc="http://schemas.openxmlformats.org/markup-compatibility/2006" xmlns:o="urn:schemas-microsoft-com:office:office" xmlns:r="http://schemas.openxmlformats.org/officeDocument/2006/relationships" xmlns:m="http://schemas.openxmlformats.org/officeDocument/2006/math" xmlns:v="urn:schemas-microsoft-com:vml" xmlns:wp14="http://schemas.microsoft.com/office/word/2010/wordprocessingDrawing" xmlns:wp="http://schemas.openxmlformats.org/drawingml/2006/wordprocessingDrawing" xmlns:w10="urn:schemas-microsoft-com:office:word" xmlns:w="http://schemas.openxmlformats.org/wordprocessingml/2006/main" xmlns:w14="http://schemas.microsoft.com/office/word/2010/wordml" xmlns:wpg="http://schemas.microsoft.com/office/word/2010/wordprocessingGroup" xmlns:wpi="http://schemas.microsoft.com/office/word/2010/wordprocessingInk" xmlns:wne="http://schemas.microsoft.com/office/word/2006/wordml" xmlns:wps="http://schemas.microsoft.com/office/word/2010/wordprocessingShape" mc:Ignorable="w14 wp14">
+  <w:abstractNum w:abstractNumId="0">
     <w:nsid w:val="13FF52D4"/>
     <w:multiLevelType w:val="multilevel"/>
     <w:tmpl w:val="F03CF038"/>
@@ -19372,7 +19415,7 @@
       </w:rPr>
     </w:lvl>
   </w:abstractNum>
-  <w:abstractNum w:abstractNumId="1" w15:restartNumberingAfterBreak="0">
+  <w:abstractNum w:abstractNumId="1">
     <w:nsid w:val="1EA31439"/>
     <w:multiLevelType w:val="hybridMultilevel"/>
     <w:tmpl w:val="F1F26578"/>
@@ -19485,7 +19528,7 @@
       </w:rPr>
     </w:lvl>
   </w:abstractNum>
-  <w:abstractNum w:abstractNumId="2" w15:restartNumberingAfterBreak="0">
+  <w:abstractNum w:abstractNumId="2">
     <w:nsid w:val="23495F24"/>
     <w:multiLevelType w:val="hybridMultilevel"/>
     <w:tmpl w:val="766A5930"/>
@@ -19598,7 +19641,7 @@
       </w:rPr>
     </w:lvl>
   </w:abstractNum>
-  <w:abstractNum w:abstractNumId="3" w15:restartNumberingAfterBreak="0">
+  <w:abstractNum w:abstractNumId="3">
     <w:nsid w:val="30CC4C8F"/>
     <w:multiLevelType w:val="hybridMultilevel"/>
     <w:tmpl w:val="3C8E7872"/>
@@ -19711,7 +19754,7 @@
       </w:rPr>
     </w:lvl>
   </w:abstractNum>
-  <w:abstractNum w:abstractNumId="4" w15:restartNumberingAfterBreak="0">
+  <w:abstractNum w:abstractNumId="4">
     <w:nsid w:val="331A34DC"/>
     <w:multiLevelType w:val="hybridMultilevel"/>
     <w:tmpl w:val="8080235E"/>
@@ -19800,7 +19843,7 @@
       </w:pPr>
     </w:lvl>
   </w:abstractNum>
-  <w:abstractNum w:abstractNumId="5" w15:restartNumberingAfterBreak="0">
+  <w:abstractNum w:abstractNumId="5">
     <w:nsid w:val="33D65CF5"/>
     <w:multiLevelType w:val="multilevel"/>
     <w:tmpl w:val="5CC8BB6C"/>
@@ -19921,7 +19964,7 @@
       </w:rPr>
     </w:lvl>
   </w:abstractNum>
-  <w:abstractNum w:abstractNumId="6" w15:restartNumberingAfterBreak="0">
+  <w:abstractNum w:abstractNumId="6">
     <w:nsid w:val="3E910429"/>
     <w:multiLevelType w:val="multilevel"/>
     <w:tmpl w:val="5CC8BB6C"/>
@@ -20042,7 +20085,7 @@
       </w:rPr>
     </w:lvl>
   </w:abstractNum>
-  <w:abstractNum w:abstractNumId="7" w15:restartNumberingAfterBreak="0">
+  <w:abstractNum w:abstractNumId="7">
     <w:nsid w:val="3FD800DC"/>
     <w:multiLevelType w:val="multilevel"/>
     <w:tmpl w:val="5CC8BB6C"/>
@@ -20163,7 +20206,7 @@
       </w:rPr>
     </w:lvl>
   </w:abstractNum>
-  <w:abstractNum w:abstractNumId="8" w15:restartNumberingAfterBreak="0">
+  <w:abstractNum w:abstractNumId="8">
     <w:nsid w:val="40BF28FA"/>
     <w:multiLevelType w:val="hybridMultilevel"/>
     <w:tmpl w:val="5CBE75D2"/>
@@ -20276,7 +20319,7 @@
       </w:rPr>
     </w:lvl>
   </w:abstractNum>
-  <w:abstractNum w:abstractNumId="9" w15:restartNumberingAfterBreak="0">
+  <w:abstractNum w:abstractNumId="9">
     <w:nsid w:val="4DE4677B"/>
     <w:multiLevelType w:val="hybridMultilevel"/>
     <w:tmpl w:val="5D282AB6"/>
@@ -20389,7 +20432,7 @@
       </w:rPr>
     </w:lvl>
   </w:abstractNum>
-  <w:abstractNum w:abstractNumId="10" w15:restartNumberingAfterBreak="0">
+  <w:abstractNum w:abstractNumId="10">
     <w:nsid w:val="55E7492C"/>
     <w:multiLevelType w:val="hybridMultilevel"/>
     <w:tmpl w:val="A4B65B20"/>
@@ -20478,7 +20521,7 @@
       </w:pPr>
     </w:lvl>
   </w:abstractNum>
-  <w:abstractNum w:abstractNumId="11" w15:restartNumberingAfterBreak="0">
+  <w:abstractNum w:abstractNumId="11">
     <w:nsid w:val="5F992ABB"/>
     <w:multiLevelType w:val="hybridMultilevel"/>
     <w:tmpl w:val="7D2C8728"/>
@@ -20591,7 +20634,7 @@
       </w:rPr>
     </w:lvl>
   </w:abstractNum>
-  <w:abstractNum w:abstractNumId="12" w15:restartNumberingAfterBreak="0">
+  <w:abstractNum w:abstractNumId="12">
     <w:nsid w:val="74E837F6"/>
     <w:multiLevelType w:val="hybridMultilevel"/>
     <w:tmpl w:val="19A2BE18"/>
@@ -20756,7 +20799,7 @@
 </file>
 
 <file path=word/styles.xml><?xml version="1.0" encoding="utf-8"?>
-<w:styles xmlns:mc="http://schemas.openxmlformats.org/markup-compatibility/2006" xmlns:r="http://schemas.openxmlformats.org/officeDocument/2006/relationships" xmlns:w="http://schemas.openxmlformats.org/wordprocessingml/2006/main" xmlns:w14="http://schemas.microsoft.com/office/word/2010/wordml" xmlns:w15="http://schemas.microsoft.com/office/word/2012/wordml" xmlns:w16cid="http://schemas.microsoft.com/office/word/2016/wordml/cid" xmlns:w16se="http://schemas.microsoft.com/office/word/2015/wordml/symex" mc:Ignorable="w14 w15 w16se w16cid">
+<w:styles xmlns:mc="http://schemas.openxmlformats.org/markup-compatibility/2006" xmlns:r="http://schemas.openxmlformats.org/officeDocument/2006/relationships" xmlns:w="http://schemas.openxmlformats.org/wordprocessingml/2006/main" xmlns:w14="http://schemas.microsoft.com/office/word/2010/wordml" mc:Ignorable="w14">
   <w:docDefaults>
     <w:rPrDefault>
       <w:rPr>
@@ -20772,382 +20815,144 @@
       </w:pPr>
     </w:pPrDefault>
   </w:docDefaults>
-  <w:latentStyles w:defLockedState="0" w:defUIPriority="99" w:defSemiHidden="0" w:defUnhideWhenUsed="0" w:defQFormat="0" w:count="375">
-    <w:lsdException w:name="Normal" w:uiPriority="0" w:qFormat="1"/>
-    <w:lsdException w:name="heading 1" w:uiPriority="9" w:qFormat="1"/>
-    <w:lsdException w:name="heading 2" w:semiHidden="1" w:uiPriority="9" w:unhideWhenUsed="1" w:qFormat="1"/>
-    <w:lsdException w:name="heading 3" w:semiHidden="1" w:uiPriority="9" w:unhideWhenUsed="1" w:qFormat="1"/>
-    <w:lsdException w:name="heading 4" w:semiHidden="1" w:uiPriority="9" w:unhideWhenUsed="1" w:qFormat="1"/>
-    <w:lsdException w:name="heading 5" w:semiHidden="1" w:uiPriority="9" w:unhideWhenUsed="1" w:qFormat="1"/>
-    <w:lsdException w:name="heading 6" w:semiHidden="1" w:uiPriority="9" w:unhideWhenUsed="1" w:qFormat="1"/>
-    <w:lsdException w:name="heading 7" w:semiHidden="1" w:uiPriority="9" w:unhideWhenUsed="1" w:qFormat="1"/>
-    <w:lsdException w:name="heading 8" w:semiHidden="1" w:uiPriority="9" w:unhideWhenUsed="1" w:qFormat="1"/>
-    <w:lsdException w:name="heading 9" w:semiHidden="1" w:uiPriority="9" w:unhideWhenUsed="1" w:qFormat="1"/>
-    <w:lsdException w:name="index 1" w:semiHidden="1" w:unhideWhenUsed="1"/>
-    <w:lsdException w:name="index 2" w:semiHidden="1" w:unhideWhenUsed="1"/>
-    <w:lsdException w:name="index 3" w:semiHidden="1" w:unhideWhenUsed="1"/>
-    <w:lsdException w:name="index 4" w:semiHidden="1" w:unhideWhenUsed="1"/>
-    <w:lsdException w:name="index 5" w:semiHidden="1" w:unhideWhenUsed="1"/>
-    <w:lsdException w:name="index 6" w:semiHidden="1" w:unhideWhenUsed="1"/>
-    <w:lsdException w:name="index 7" w:semiHidden="1" w:unhideWhenUsed="1"/>
-    <w:lsdException w:name="index 8" w:semiHidden="1" w:unhideWhenUsed="1"/>
-    <w:lsdException w:name="index 9" w:semiHidden="1" w:unhideWhenUsed="1"/>
-    <w:lsdException w:name="toc 1" w:semiHidden="1" w:uiPriority="39" w:unhideWhenUsed="1"/>
-    <w:lsdException w:name="toc 2" w:semiHidden="1" w:uiPriority="39" w:unhideWhenUsed="1"/>
-    <w:lsdException w:name="toc 3" w:semiHidden="1" w:uiPriority="39" w:unhideWhenUsed="1"/>
-    <w:lsdException w:name="toc 4" w:semiHidden="1" w:uiPriority="39" w:unhideWhenUsed="1"/>
-    <w:lsdException w:name="toc 5" w:semiHidden="1" w:uiPriority="39" w:unhideWhenUsed="1"/>
-    <w:lsdException w:name="toc 6" w:semiHidden="1" w:uiPriority="39" w:unhideWhenUsed="1"/>
-    <w:lsdException w:name="toc 7" w:semiHidden="1" w:uiPriority="39" w:unhideWhenUsed="1"/>
-    <w:lsdException w:name="toc 8" w:semiHidden="1" w:uiPriority="39" w:unhideWhenUsed="1"/>
-    <w:lsdException w:name="toc 9" w:semiHidden="1" w:uiPriority="39" w:unhideWhenUsed="1"/>
-    <w:lsdException w:name="Normal Indent" w:semiHidden="1" w:unhideWhenUsed="1"/>
-    <w:lsdException w:name="footnote text" w:semiHidden="1" w:unhideWhenUsed="1"/>
-    <w:lsdException w:name="annotation text" w:semiHidden="1" w:unhideWhenUsed="1"/>
-    <w:lsdException w:name="header" w:semiHidden="1" w:unhideWhenUsed="1"/>
-    <w:lsdException w:name="footer" w:semiHidden="1" w:unhideWhenUsed="1"/>
-    <w:lsdException w:name="index heading" w:semiHidden="1" w:unhideWhenUsed="1"/>
-    <w:lsdException w:name="caption" w:semiHidden="1" w:uiPriority="35" w:unhideWhenUsed="1" w:qFormat="1"/>
-    <w:lsdException w:name="table of figures" w:semiHidden="1" w:unhideWhenUsed="1"/>
-    <w:lsdException w:name="envelope address" w:semiHidden="1" w:unhideWhenUsed="1"/>
-    <w:lsdException w:name="envelope return" w:semiHidden="1" w:unhideWhenUsed="1"/>
-    <w:lsdException w:name="footnote reference" w:semiHidden="1" w:unhideWhenUsed="1"/>
-    <w:lsdException w:name="annotation reference" w:semiHidden="1" w:unhideWhenUsed="1"/>
-    <w:lsdException w:name="line number" w:semiHidden="1" w:unhideWhenUsed="1"/>
-    <w:lsdException w:name="page number" w:semiHidden="1" w:unhideWhenUsed="1"/>
-    <w:lsdException w:name="endnote reference" w:semiHidden="1" w:unhideWhenUsed="1"/>
-    <w:lsdException w:name="endnote text" w:semiHidden="1" w:unhideWhenUsed="1"/>
-    <w:lsdException w:name="table of authorities" w:semiHidden="1" w:unhideWhenUsed="1"/>
-    <w:lsdException w:name="macro" w:semiHidden="1" w:unhideWhenUsed="1"/>
-    <w:lsdException w:name="toa heading" w:semiHidden="1" w:unhideWhenUsed="1"/>
-    <w:lsdException w:name="List" w:semiHidden="1" w:unhideWhenUsed="1"/>
-    <w:lsdException w:name="List Bullet" w:semiHidden="1" w:unhideWhenUsed="1"/>
-    <w:lsdException w:name="List Number" w:semiHidden="1" w:unhideWhenUsed="1"/>
-    <w:lsdException w:name="List 2" w:semiHidden="1" w:unhideWhenUsed="1"/>
-    <w:lsdException w:name="List 3" w:semiHidden="1" w:unhideWhenUsed="1"/>
-    <w:lsdException w:name="List 4" w:semiHidden="1" w:unhideWhenUsed="1"/>
-    <w:lsdException w:name="List 5" w:semiHidden="1" w:unhideWhenUsed="1"/>
-    <w:lsdException w:name="List Bullet 2" w:semiHidden="1" w:unhideWhenUsed="1"/>
-    <w:lsdException w:name="List Bullet 3" w:semiHidden="1" w:unhideWhenUsed="1"/>
-    <w:lsdException w:name="List Bullet 4" w:semiHidden="1" w:unhideWhenUsed="1"/>
-    <w:lsdException w:name="List Bullet 5" w:semiHidden="1" w:unhideWhenUsed="1"/>
-    <w:lsdException w:name="List Number 2" w:semiHidden="1" w:unhideWhenUsed="1"/>
-    <w:lsdException w:name="List Number 3" w:semiHidden="1" w:unhideWhenUsed="1"/>
-    <w:lsdException w:name="List Number 4" w:semiHidden="1" w:unhideWhenUsed="1"/>
-    <w:lsdException w:name="List Number 5" w:semiHidden="1" w:unhideWhenUsed="1"/>
-    <w:lsdException w:name="Title" w:uiPriority="10" w:qFormat="1"/>
-    <w:lsdException w:name="Closing" w:semiHidden="1" w:unhideWhenUsed="1"/>
-    <w:lsdException w:name="Signature" w:semiHidden="1" w:unhideWhenUsed="1"/>
-    <w:lsdException w:name="Default Paragraph Font" w:semiHidden="1" w:uiPriority="1" w:unhideWhenUsed="1"/>
-    <w:lsdException w:name="Body Text" w:semiHidden="1" w:unhideWhenUsed="1"/>
-    <w:lsdException w:name="Body Text Indent" w:semiHidden="1" w:unhideWhenUsed="1"/>
-    <w:lsdException w:name="List Continue" w:semiHidden="1" w:unhideWhenUsed="1"/>
-    <w:lsdException w:name="List Continue 2" w:semiHidden="1" w:unhideWhenUsed="1"/>
-    <w:lsdException w:name="List Continue 3" w:semiHidden="1" w:unhideWhenUsed="1"/>
-    <w:lsdException w:name="List Continue 4" w:semiHidden="1" w:unhideWhenUsed="1"/>
-    <w:lsdException w:name="List Continue 5" w:semiHidden="1" w:unhideWhenUsed="1"/>
-    <w:lsdException w:name="Message Header" w:semiHidden="1" w:unhideWhenUsed="1"/>
-    <w:lsdException w:name="Subtitle" w:uiPriority="11" w:qFormat="1"/>
-    <w:lsdException w:name="Salutation" w:semiHidden="1" w:unhideWhenUsed="1"/>
-    <w:lsdException w:name="Date" w:semiHidden="1" w:unhideWhenUsed="1"/>
-    <w:lsdException w:name="Body Text First Indent" w:semiHidden="1" w:unhideWhenUsed="1"/>
-    <w:lsdException w:name="Body Text First Indent 2" w:semiHidden="1" w:unhideWhenUsed="1"/>
-    <w:lsdException w:name="Note Heading" w:semiHidden="1" w:unhideWhenUsed="1"/>
-    <w:lsdException w:name="Body Text 2" w:semiHidden="1" w:unhideWhenUsed="1"/>
-    <w:lsdException w:name="Body Text 3" w:semiHidden="1" w:unhideWhenUsed="1"/>
-    <w:lsdException w:name="Body Text Indent 2" w:semiHidden="1" w:unhideWhenUsed="1"/>
-    <w:lsdException w:name="Body Text Indent 3" w:semiHidden="1" w:unhideWhenUsed="1"/>
-    <w:lsdException w:name="Block Text" w:semiHidden="1" w:unhideWhenUsed="1"/>
-    <w:lsdException w:name="Hyperlink" w:semiHidden="1" w:unhideWhenUsed="1"/>
-    <w:lsdException w:name="FollowedHyperlink" w:semiHidden="1" w:unhideWhenUsed="1"/>
-    <w:lsdException w:name="Strong" w:uiPriority="22" w:qFormat="1"/>
-    <w:lsdException w:name="Emphasis" w:uiPriority="20" w:qFormat="1"/>
-    <w:lsdException w:name="Document Map" w:semiHidden="1" w:unhideWhenUsed="1"/>
-    <w:lsdException w:name="Plain Text" w:semiHidden="1" w:unhideWhenUsed="1"/>
-    <w:lsdException w:name="E-mail Signature" w:semiHidden="1" w:unhideWhenUsed="1"/>
-    <w:lsdException w:name="HTML Top of Form" w:semiHidden="1" w:unhideWhenUsed="1"/>
-    <w:lsdException w:name="HTML Bottom of Form" w:semiHidden="1" w:unhideWhenUsed="1"/>
-    <w:lsdException w:name="Normal (Web)" w:semiHidden="1" w:unhideWhenUsed="1"/>
-    <w:lsdException w:name="HTML Acronym" w:semiHidden="1" w:unhideWhenUsed="1"/>
-    <w:lsdException w:name="HTML Address" w:semiHidden="1" w:unhideWhenUsed="1"/>
-    <w:lsdException w:name="HTML Cite" w:semiHidden="1" w:unhideWhenUsed="1"/>
-    <w:lsdException w:name="HTML Code" w:semiHidden="1" w:unhideWhenUsed="1"/>
-    <w:lsdException w:name="HTML Definition" w:semiHidden="1" w:unhideWhenUsed="1"/>
-    <w:lsdException w:name="HTML Keyboard" w:semiHidden="1" w:unhideWhenUsed="1"/>
-    <w:lsdException w:name="HTML Preformatted" w:semiHidden="1" w:unhideWhenUsed="1"/>
-    <w:lsdException w:name="HTML Sample" w:semiHidden="1" w:unhideWhenUsed="1"/>
-    <w:lsdException w:name="HTML Typewriter" w:semiHidden="1" w:unhideWhenUsed="1"/>
-    <w:lsdException w:name="HTML Variable" w:semiHidden="1" w:unhideWhenUsed="1"/>
-    <w:lsdException w:name="Normal Table" w:semiHidden="1" w:unhideWhenUsed="1"/>
-    <w:lsdException w:name="annotation subject" w:semiHidden="1" w:unhideWhenUsed="1"/>
-    <w:lsdException w:name="No List" w:semiHidden="1" w:unhideWhenUsed="1"/>
-    <w:lsdException w:name="Outline List 1" w:semiHidden="1" w:unhideWhenUsed="1"/>
-    <w:lsdException w:name="Outline List 2" w:semiHidden="1" w:unhideWhenUsed="1"/>
-    <w:lsdException w:name="Outline List 3" w:semiHidden="1" w:unhideWhenUsed="1"/>
-    <w:lsdException w:name="Table Simple 1" w:semiHidden="1" w:unhideWhenUsed="1"/>
-    <w:lsdException w:name="Table Simple 2" w:semiHidden="1" w:unhideWhenUsed="1"/>
-    <w:lsdException w:name="Table Simple 3" w:semiHidden="1" w:unhideWhenUsed="1"/>
-    <w:lsdException w:name="Table Classic 1" w:semiHidden="1" w:unhideWhenUsed="1"/>
-    <w:lsdException w:name="Table Classic 2" w:semiHidden="1" w:unhideWhenUsed="1"/>
-    <w:lsdException w:name="Table Classic 3" w:semiHidden="1" w:unhideWhenUsed="1"/>
-    <w:lsdException w:name="Table Classic 4" w:semiHidden="1" w:unhideWhenUsed="1"/>
-    <w:lsdException w:name="Table Colorful 1" w:semiHidden="1" w:unhideWhenUsed="1"/>
-    <w:lsdException w:name="Table Colorful 2" w:semiHidden="1" w:unhideWhenUsed="1"/>
-    <w:lsdException w:name="Table Colorful 3" w:semiHidden="1" w:unhideWhenUsed="1"/>
-    <w:lsdException w:name="Table Columns 1" w:semiHidden="1" w:unhideWhenUsed="1"/>
-    <w:lsdException w:name="Table Columns 2" w:semiHidden="1" w:unhideWhenUsed="1"/>
-    <w:lsdException w:name="Table Columns 3" w:semiHidden="1" w:unhideWhenUsed="1"/>
-    <w:lsdException w:name="Table Columns 4" w:semiHidden="1" w:unhideWhenUsed="1"/>
-    <w:lsdException w:name="Table Columns 5" w:semiHidden="1" w:unhideWhenUsed="1"/>
-    <w:lsdException w:name="Table Grid 1" w:semiHidden="1" w:unhideWhenUsed="1"/>
-    <w:lsdException w:name="Table Grid 2" w:semiHidden="1" w:unhideWhenUsed="1"/>
-    <w:lsdException w:name="Table Grid 3" w:semiHidden="1" w:unhideWhenUsed="1"/>
-    <w:lsdException w:name="Table Grid 4" w:semiHidden="1" w:unhideWhenUsed="1"/>
-    <w:lsdException w:name="Table Grid 5" w:semiHidden="1" w:unhideWhenUsed="1"/>
-    <w:lsdException w:name="Table Grid 6" w:semiHidden="1" w:unhideWhenUsed="1"/>
-    <w:lsdException w:name="Table Grid 7" w:semiHidden="1" w:unhideWhenUsed="1"/>
-    <w:lsdException w:name="Table Grid 8" w:semiHidden="1" w:unhideWhenUsed="1"/>
-    <w:lsdException w:name="Table List 1" w:semiHidden="1" w:unhideWhenUsed="1"/>
-    <w:lsdException w:name="Table List 2" w:semiHidden="1" w:unhideWhenUsed="1"/>
-    <w:lsdException w:name="Table List 3" w:semiHidden="1" w:unhideWhenUsed="1"/>
-    <w:lsdException w:name="Table List 4" w:semiHidden="1" w:unhideWhenUsed="1"/>
-    <w:lsdException w:name="Table List 5" w:semiHidden="1" w:unhideWhenUsed="1"/>
-    <w:lsdException w:name="Table List 6" w:semiHidden="1" w:unhideWhenUsed="1"/>
-    <w:lsdException w:name="Table List 7" w:semiHidden="1" w:unhideWhenUsed="1"/>
-    <w:lsdException w:name="Table List 8" w:semiHidden="1" w:unhideWhenUsed="1"/>
-    <w:lsdException w:name="Table 3D effects 1" w:semiHidden="1" w:unhideWhenUsed="1"/>
-    <w:lsdException w:name="Table 3D effects 2" w:semiHidden="1" w:unhideWhenUsed="1"/>
-    <w:lsdException w:name="Table 3D effects 3" w:semiHidden="1" w:unhideWhenUsed="1"/>
-    <w:lsdException w:name="Table Contemporary" w:semiHidden="1" w:unhideWhenUsed="1"/>
-    <w:lsdException w:name="Table Elegant" w:semiHidden="1" w:unhideWhenUsed="1"/>
-    <w:lsdException w:name="Table Professional" w:semiHidden="1" w:unhideWhenUsed="1"/>
-    <w:lsdException w:name="Table Subtle 1" w:semiHidden="1" w:unhideWhenUsed="1"/>
-    <w:lsdException w:name="Table Subtle 2" w:semiHidden="1" w:unhideWhenUsed="1"/>
-    <w:lsdException w:name="Table Web 1" w:semiHidden="1" w:unhideWhenUsed="1"/>
-    <w:lsdException w:name="Table Web 2" w:semiHidden="1" w:unhideWhenUsed="1"/>
-    <w:lsdException w:name="Table Web 3" w:semiHidden="1" w:unhideWhenUsed="1"/>
-    <w:lsdException w:name="Balloon Text" w:semiHidden="1" w:unhideWhenUsed="1"/>
-    <w:lsdException w:name="Table Grid" w:uiPriority="59"/>
-    <w:lsdException w:name="Table Theme" w:semiHidden="1" w:unhideWhenUsed="1"/>
-    <w:lsdException w:name="Placeholder Text" w:semiHidden="1"/>
-    <w:lsdException w:name="No Spacing" w:uiPriority="1" w:qFormat="1"/>
-    <w:lsdException w:name="Light Shading" w:uiPriority="60"/>
-    <w:lsdException w:name="Light List" w:uiPriority="61"/>
-    <w:lsdException w:name="Light Grid" w:uiPriority="62"/>
-    <w:lsdException w:name="Medium Shading 1" w:uiPriority="63"/>
-    <w:lsdException w:name="Medium Shading 2" w:uiPriority="64"/>
-    <w:lsdException w:name="Medium List 1" w:uiPriority="65"/>
-    <w:lsdException w:name="Medium List 2" w:uiPriority="66"/>
-    <w:lsdException w:name="Medium Grid 1" w:uiPriority="67"/>
-    <w:lsdException w:name="Medium Grid 2" w:uiPriority="68"/>
-    <w:lsdException w:name="Medium Grid 3" w:uiPriority="69"/>
-    <w:lsdException w:name="Dark List" w:uiPriority="70"/>
-    <w:lsdException w:name="Colorful Shading" w:uiPriority="71"/>
-    <w:lsdException w:name="Colorful List" w:uiPriority="72"/>
-    <w:lsdException w:name="Colorful Grid" w:uiPriority="73"/>
-    <w:lsdException w:name="Light Shading Accent 1" w:uiPriority="60"/>
-    <w:lsdException w:name="Light List Accent 1" w:uiPriority="61"/>
-    <w:lsdException w:name="Light Grid Accent 1" w:uiPriority="62"/>
-    <w:lsdException w:name="Medium Shading 1 Accent 1" w:uiPriority="63"/>
-    <w:lsdException w:name="Medium Shading 2 Accent 1" w:uiPriority="64"/>
-    <w:lsdException w:name="Medium List 1 Accent 1" w:uiPriority="65"/>
-    <w:lsdException w:name="Revision" w:semiHidden="1"/>
-    <w:lsdException w:name="List Paragraph" w:uiPriority="34" w:qFormat="1"/>
-    <w:lsdException w:name="Quote" w:uiPriority="29" w:qFormat="1"/>
-    <w:lsdException w:name="Intense Quote" w:uiPriority="30" w:qFormat="1"/>
-    <w:lsdException w:name="Medium List 2 Accent 1" w:uiPriority="66"/>
-    <w:lsdException w:name="Medium Grid 1 Accent 1" w:uiPriority="67"/>
-    <w:lsdException w:name="Medium Grid 2 Accent 1" w:uiPriority="68"/>
-    <w:lsdException w:name="Medium Grid 3 Accent 1" w:uiPriority="69"/>
-    <w:lsdException w:name="Dark List Accent 1" w:uiPriority="70"/>
-    <w:lsdException w:name="Colorful Shading Accent 1" w:uiPriority="71"/>
-    <w:lsdException w:name="Colorful List Accent 1" w:uiPriority="72"/>
-    <w:lsdException w:name="Colorful Grid Accent 1" w:uiPriority="73"/>
-    <w:lsdException w:name="Light Shading Accent 2" w:uiPriority="60"/>
-    <w:lsdException w:name="Light List Accent 2" w:uiPriority="61"/>
-    <w:lsdException w:name="Light Grid Accent 2" w:uiPriority="62"/>
-    <w:lsdException w:name="Medium Shading 1 Accent 2" w:uiPriority="63"/>
-    <w:lsdException w:name="Medium Shading 2 Accent 2" w:uiPriority="64"/>
-    <w:lsdException w:name="Medium List 1 Accent 2" w:uiPriority="65"/>
-    <w:lsdException w:name="Medium List 2 Accent 2" w:uiPriority="66"/>
-    <w:lsdException w:name="Medium Grid 1 Accent 2" w:uiPriority="67"/>
-    <w:lsdException w:name="Medium Grid 2 Accent 2" w:uiPriority="68"/>
-    <w:lsdException w:name="Medium Grid 3 Accent 2" w:uiPriority="69"/>
-    <w:lsdException w:name="Dark List Accent 2" w:uiPriority="70"/>
-    <w:lsdException w:name="Colorful Shading Accent 2" w:uiPriority="71"/>
-    <w:lsdException w:name="Colorful List Accent 2" w:uiPriority="72"/>
-    <w:lsdException w:name="Colorful Grid Accent 2" w:uiPriority="73"/>
-    <w:lsdException w:name="Light Shading Accent 3" w:uiPriority="60"/>
-    <w:lsdException w:name="Light List Accent 3" w:uiPriority="61"/>
-    <w:lsdException w:name="Light Grid Accent 3" w:uiPriority="62"/>
-    <w:lsdException w:name="Medium Shading 1 Accent 3" w:uiPriority="63"/>
-    <w:lsdException w:name="Medium Shading 2 Accent 3" w:uiPriority="64"/>
-    <w:lsdException w:name="Medium List 1 Accent 3" w:uiPriority="65"/>
-    <w:lsdException w:name="Medium List 2 Accent 3" w:uiPriority="66"/>
-    <w:lsdException w:name="Medium Grid 1 Accent 3" w:uiPriority="67"/>
-    <w:lsdException w:name="Medium Grid 2 Accent 3" w:uiPriority="68"/>
-    <w:lsdException w:name="Medium Grid 3 Accent 3" w:uiPriority="69"/>
-    <w:lsdException w:name="Dark List Accent 3" w:uiPriority="70"/>
-    <w:lsdException w:name="Colorful Shading Accent 3" w:uiPriority="71"/>
-    <w:lsdException w:name="Colorful List Accent 3" w:uiPriority="72"/>
-    <w:lsdException w:name="Colorful Grid Accent 3" w:uiPriority="73"/>
-    <w:lsdException w:name="Light Shading Accent 4" w:uiPriority="60"/>
-    <w:lsdException w:name="Light List Accent 4" w:uiPriority="61"/>
-    <w:lsdException w:name="Light Grid Accent 4" w:uiPriority="62"/>
-    <w:lsdException w:name="Medium Shading 1 Accent 4" w:uiPriority="63"/>
-    <w:lsdException w:name="Medium Shading 2 Accent 4" w:uiPriority="64"/>
-    <w:lsdException w:name="Medium List 1 Accent 4" w:uiPriority="65"/>
-    <w:lsdException w:name="Medium List 2 Accent 4" w:uiPriority="66"/>
-    <w:lsdException w:name="Medium Grid 1 Accent 4" w:uiPriority="67"/>
-    <w:lsdException w:name="Medium Grid 2 Accent 4" w:uiPriority="68"/>
-    <w:lsdException w:name="Medium Grid 3 Accent 4" w:uiPriority="69"/>
-    <w:lsdException w:name="Dark List Accent 4" w:uiPriority="70"/>
-    <w:lsdException w:name="Colorful Shading Accent 4" w:uiPriority="71"/>
-    <w:lsdException w:name="Colorful List Accent 4" w:uiPriority="72"/>
-    <w:lsdException w:name="Colorful Grid Accent 4" w:uiPriority="73"/>
-    <w:lsdException w:name="Light Shading Accent 5" w:uiPriority="60"/>
-    <w:lsdException w:name="Light List Accent 5" w:uiPriority="61"/>
-    <w:lsdException w:name="Light Grid Accent 5" w:uiPriority="62"/>
-    <w:lsdException w:name="Medium Shading 1 Accent 5" w:uiPriority="63"/>
-    <w:lsdException w:name="Medium Shading 2 Accent 5" w:uiPriority="64"/>
-    <w:lsdException w:name="Medium List 1 Accent 5" w:uiPriority="65"/>
-    <w:lsdException w:name="Medium List 2 Accent 5" w:uiPriority="66"/>
-    <w:lsdException w:name="Medium Grid 1 Accent 5" w:uiPriority="67"/>
-    <w:lsdException w:name="Medium Grid 2 Accent 5" w:uiPriority="68"/>
-    <w:lsdException w:name="Medium Grid 3 Accent 5" w:uiPriority="69"/>
-    <w:lsdException w:name="Dark List Accent 5" w:uiPriority="70"/>
-    <w:lsdException w:name="Colorful Shading Accent 5" w:uiPriority="71"/>
-    <w:lsdException w:name="Colorful List Accent 5" w:uiPriority="72"/>
-    <w:lsdException w:name="Colorful Grid Accent 5" w:uiPriority="73"/>
-    <w:lsdException w:name="Light Shading Accent 6" w:uiPriority="60"/>
-    <w:lsdException w:name="Light List Accent 6" w:uiPriority="61"/>
-    <w:lsdException w:name="Light Grid Accent 6" w:uiPriority="62"/>
-    <w:lsdException w:name="Medium Shading 1 Accent 6" w:uiPriority="63"/>
-    <w:lsdException w:name="Medium Shading 2 Accent 6" w:uiPriority="64"/>
-    <w:lsdException w:name="Medium List 1 Accent 6" w:uiPriority="65"/>
-    <w:lsdException w:name="Medium List 2 Accent 6" w:uiPriority="66"/>
-    <w:lsdException w:name="Medium Grid 1 Accent 6" w:uiPriority="67"/>
-    <w:lsdException w:name="Medium Grid 2 Accent 6" w:uiPriority="68"/>
-    <w:lsdException w:name="Medium Grid 3 Accent 6" w:uiPriority="69"/>
-    <w:lsdException w:name="Dark List Accent 6" w:uiPriority="70"/>
-    <w:lsdException w:name="Colorful Shading Accent 6" w:uiPriority="71"/>
-    <w:lsdException w:name="Colorful List Accent 6" w:uiPriority="72"/>
-    <w:lsdException w:name="Colorful Grid Accent 6" w:uiPriority="73"/>
-    <w:lsdException w:name="Subtle Emphasis" w:uiPriority="19" w:qFormat="1"/>
-    <w:lsdException w:name="Intense Emphasis" w:uiPriority="21" w:qFormat="1"/>
-    <w:lsdException w:name="Subtle Reference" w:uiPriority="31" w:qFormat="1"/>
-    <w:lsdException w:name="Intense Reference" w:uiPriority="32" w:qFormat="1"/>
-    <w:lsdException w:name="Book Title" w:uiPriority="33" w:qFormat="1"/>
-    <w:lsdException w:name="Bibliography" w:semiHidden="1" w:uiPriority="37" w:unhideWhenUsed="1"/>
-    <w:lsdException w:name="TOC Heading" w:semiHidden="1" w:uiPriority="39" w:unhideWhenUsed="1" w:qFormat="1"/>
-    <w:lsdException w:name="Plain Table 1" w:uiPriority="41"/>
-    <w:lsdException w:name="Plain Table 2" w:uiPriority="42"/>
-    <w:lsdException w:name="Plain Table 3" w:uiPriority="43"/>
-    <w:lsdException w:name="Plain Table 4" w:uiPriority="44"/>
-    <w:lsdException w:name="Plain Table 5" w:uiPriority="45"/>
-    <w:lsdException w:name="Grid Table Light" w:uiPriority="40"/>
-    <w:lsdException w:name="Grid Table 1 Light" w:uiPriority="46"/>
-    <w:lsdException w:name="Grid Table 2" w:uiPriority="47"/>
-    <w:lsdException w:name="Grid Table 3" w:uiPriority="48"/>
-    <w:lsdException w:name="Grid Table 4" w:uiPriority="49"/>
-    <w:lsdException w:name="Grid Table 5 Dark" w:uiPriority="50"/>
-    <w:lsdException w:name="Grid Table 6 Colorful" w:uiPriority="51"/>
-    <w:lsdException w:name="Grid Table 7 Colorful" w:uiPriority="52"/>
-    <w:lsdException w:name="Grid Table 1 Light Accent 1" w:uiPriority="46"/>
-    <w:lsdException w:name="Grid Table 2 Accent 1" w:uiPriority="47"/>
-    <w:lsdException w:name="Grid Table 3 Accent 1" w:uiPriority="48"/>
-    <w:lsdException w:name="Grid Table 4 Accent 1" w:uiPriority="49"/>
-    <w:lsdException w:name="Grid Table 5 Dark Accent 1" w:uiPriority="50"/>
-    <w:lsdException w:name="Grid Table 6 Colorful Accent 1" w:uiPriority="51"/>
-    <w:lsdException w:name="Grid Table 7 Colorful Accent 1" w:uiPriority="52"/>
-    <w:lsdException w:name="Grid Table 1 Light Accent 2" w:uiPriority="46"/>
-    <w:lsdException w:name="Grid Table 2 Accent 2" w:uiPriority="47"/>
-    <w:lsdException w:name="Grid Table 3 Accent 2" w:uiPriority="48"/>
-    <w:lsdException w:name="Grid Table 4 Accent 2" w:uiPriority="49"/>
-    <w:lsdException w:name="Grid Table 5 Dark Accent 2" w:uiPriority="50"/>
-    <w:lsdException w:name="Grid Table 6 Colorful Accent 2" w:uiPriority="51"/>
-    <w:lsdException w:name="Grid Table 7 Colorful Accent 2" w:uiPriority="52"/>
-    <w:lsdException w:name="Grid Table 1 Light Accent 3" w:uiPriority="46"/>
-    <w:lsdException w:name="Grid Table 2 Accent 3" w:uiPriority="47"/>
-    <w:lsdException w:name="Grid Table 3 Accent 3" w:uiPriority="48"/>
-    <w:lsdException w:name="Grid Table 4 Accent 3" w:uiPriority="49"/>
-    <w:lsdException w:name="Grid Table 5 Dark Accent 3" w:uiPriority="50"/>
-    <w:lsdException w:name="Grid Table 6 Colorful Accent 3" w:uiPriority="51"/>
-    <w:lsdException w:name="Grid Table 7 Colorful Accent 3" w:uiPriority="52"/>
-    <w:lsdException w:name="Grid Table 1 Light Accent 4" w:uiPriority="46"/>
-    <w:lsdException w:name="Grid Table 2 Accent 4" w:uiPriority="47"/>
-    <w:lsdException w:name="Grid Table 3 Accent 4" w:uiPriority="48"/>
-    <w:lsdException w:name="Grid Table 4 Accent 4" w:uiPriority="49"/>
-    <w:lsdException w:name="Grid Table 5 Dark Accent 4" w:uiPriority="50"/>
-    <w:lsdException w:name="Grid Table 6 Colorful Accent 4" w:uiPriority="51"/>
-    <w:lsdException w:name="Grid Table 7 Colorful Accent 4" w:uiPriority="52"/>
-    <w:lsdException w:name="Grid Table 1 Light Accent 5" w:uiPriority="46"/>
-    <w:lsdException w:name="Grid Table 2 Accent 5" w:uiPriority="47"/>
-    <w:lsdException w:name="Grid Table 3 Accent 5" w:uiPriority="48"/>
-    <w:lsdException w:name="Grid Table 4 Accent 5" w:uiPriority="49"/>
-    <w:lsdException w:name="Grid Table 5 Dark Accent 5" w:uiPriority="50"/>
-    <w:lsdException w:name="Grid Table 6 Colorful Accent 5" w:uiPriority="51"/>
-    <w:lsdException w:name="Grid Table 7 Colorful Accent 5" w:uiPriority="52"/>
-    <w:lsdException w:name="Grid Table 1 Light Accent 6" w:uiPriority="46"/>
-    <w:lsdException w:name="Grid Table 2 Accent 6" w:uiPriority="47"/>
-    <w:lsdException w:name="Grid Table 3 Accent 6" w:uiPriority="48"/>
-    <w:lsdException w:name="Grid Table 4 Accent 6" w:uiPriority="49"/>
-    <w:lsdException w:name="Grid Table 5 Dark Accent 6" w:uiPriority="50"/>
-    <w:lsdException w:name="Grid Table 6 Colorful Accent 6" w:uiPriority="51"/>
-    <w:lsdException w:name="Grid Table 7 Colorful Accent 6" w:uiPriority="52"/>
-    <w:lsdException w:name="List Table 1 Light" w:uiPriority="46"/>
-    <w:lsdException w:name="List Table 2" w:uiPriority="47"/>
-    <w:lsdException w:name="List Table 3" w:uiPriority="48"/>
-    <w:lsdException w:name="List Table 4" w:uiPriority="49"/>
-    <w:lsdException w:name="List Table 5 Dark" w:uiPriority="50"/>
-    <w:lsdException w:name="List Table 6 Colorful" w:uiPriority="51"/>
-    <w:lsdException w:name="List Table 7 Colorful" w:uiPriority="52"/>
-    <w:lsdException w:name="List Table 1 Light Accent 1" w:uiPriority="46"/>
-    <w:lsdException w:name="List Table 2 Accent 1" w:uiPriority="47"/>
-    <w:lsdException w:name="List Table 3 Accent 1" w:uiPriority="48"/>
-    <w:lsdException w:name="List Table 4 Accent 1" w:uiPriority="49"/>
-    <w:lsdException w:name="List Table 5 Dark Accent 1" w:uiPriority="50"/>
-    <w:lsdException w:name="List Table 6 Colorful Accent 1" w:uiPriority="51"/>
-    <w:lsdException w:name="List Table 7 Colorful Accent 1" w:uiPriority="52"/>
-    <w:lsdException w:name="List Table 1 Light Accent 2" w:uiPriority="46"/>
-    <w:lsdException w:name="List Table 2 Accent 2" w:uiPriority="47"/>
-    <w:lsdException w:name="List Table 3 Accent 2" w:uiPriority="48"/>
-    <w:lsdException w:name="List Table 4 Accent 2" w:uiPriority="49"/>
-    <w:lsdException w:name="List Table 5 Dark Accent 2" w:uiPriority="50"/>
-    <w:lsdException w:name="List Table 6 Colorful Accent 2" w:uiPriority="51"/>
-    <w:lsdException w:name="List Table 7 Colorful Accent 2" w:uiPriority="52"/>
-    <w:lsdException w:name="List Table 1 Light Accent 3" w:uiPriority="46"/>
-    <w:lsdException w:name="List Table 2 Accent 3" w:uiPriority="47"/>
-    <w:lsdException w:name="List Table 3 Accent 3" w:uiPriority="48"/>
-    <w:lsdException w:name="List Table 4 Accent 3" w:uiPriority="49"/>
-    <w:lsdException w:name="List Table 5 Dark Accent 3" w:uiPriority="50"/>
-    <w:lsdException w:name="List Table 6 Colorful Accent 3" w:uiPriority="51"/>
-    <w:lsdException w:name="List Table 7 Colorful Accent 3" w:uiPriority="52"/>
-    <w:lsdException w:name="List Table 1 Light Accent 4" w:uiPriority="46"/>
-    <w:lsdException w:name="List Table 2 Accent 4" w:uiPriority="47"/>
-    <w:lsdException w:name="List Table 3 Accent 4" w:uiPriority="48"/>
-    <w:lsdException w:name="List Table 4 Accent 4" w:uiPriority="49"/>
-    <w:lsdException w:name="List Table 5 Dark Accent 4" w:uiPriority="50"/>
-    <w:lsdException w:name="List Table 6 Colorful Accent 4" w:uiPriority="51"/>
-    <w:lsdException w:name="List Table 7 Colorful Accent 4" w:uiPriority="52"/>
-    <w:lsdException w:name="List Table 1 Light Accent 5" w:uiPriority="46"/>
-    <w:lsdException w:name="List Table 2 Accent 5" w:uiPriority="47"/>
-    <w:lsdException w:name="List Table 3 Accent 5" w:uiPriority="48"/>
-    <w:lsdException w:name="List Table 4 Accent 5" w:uiPriority="49"/>
-    <w:lsdException w:name="List Table 5 Dark Accent 5" w:uiPriority="50"/>
-    <w:lsdException w:name="List Table 6 Colorful Accent 5" w:uiPriority="51"/>
-    <w:lsdException w:name="List Table 7 Colorful Accent 5" w:uiPriority="52"/>
-    <w:lsdException w:name="List Table 1 Light Accent 6" w:uiPriority="46"/>
-    <w:lsdException w:name="List Table 2 Accent 6" w:uiPriority="47"/>
-    <w:lsdException w:name="List Table 3 Accent 6" w:uiPriority="48"/>
-    <w:lsdException w:name="List Table 4 Accent 6" w:uiPriority="49"/>
-    <w:lsdException w:name="List Table 5 Dark Accent 6" w:uiPriority="50"/>
-    <w:lsdException w:name="List Table 6 Colorful Accent 6" w:uiPriority="51"/>
-    <w:lsdException w:name="List Table 7 Colorful Accent 6" w:uiPriority="52"/>
-    <w:lsdException w:name="Mention" w:semiHidden="1" w:unhideWhenUsed="1"/>
-    <w:lsdException w:name="Smart Hyperlink" w:semiHidden="1" w:unhideWhenUsed="1"/>
-    <w:lsdException w:name="Hashtag" w:semiHidden="1" w:unhideWhenUsed="1"/>
-    <w:lsdException w:name="Unresolved Mention" w:semiHidden="1" w:unhideWhenUsed="1"/>
+  <w:latentStyles w:defLockedState="0" w:defUIPriority="99" w:defSemiHidden="1" w:defUnhideWhenUsed="1" w:defQFormat="0" w:count="267">
+    <w:lsdException w:name="Normal" w:semiHidden="0" w:uiPriority="0" w:unhideWhenUsed="0" w:qFormat="1"/>
+    <w:lsdException w:name="heading 1" w:semiHidden="0" w:uiPriority="9" w:unhideWhenUsed="0" w:qFormat="1"/>
+    <w:lsdException w:name="heading 2" w:uiPriority="9" w:qFormat="1"/>
+    <w:lsdException w:name="heading 3" w:uiPriority="9" w:qFormat="1"/>
+    <w:lsdException w:name="heading 4" w:uiPriority="9" w:qFormat="1"/>
+    <w:lsdException w:name="heading 5" w:uiPriority="9" w:qFormat="1"/>
+    <w:lsdException w:name="heading 6" w:uiPriority="9" w:qFormat="1"/>
+    <w:lsdException w:name="heading 7" w:uiPriority="9" w:qFormat="1"/>
+    <w:lsdException w:name="heading 8" w:uiPriority="9" w:qFormat="1"/>
+    <w:lsdException w:name="heading 9" w:uiPriority="9" w:qFormat="1"/>
+    <w:lsdException w:name="toc 1" w:uiPriority="39"/>
+    <w:lsdException w:name="toc 2" w:uiPriority="39"/>
+    <w:lsdException w:name="toc 3" w:uiPriority="39"/>
+    <w:lsdException w:name="toc 4" w:uiPriority="39"/>
+    <w:lsdException w:name="toc 5" w:uiPriority="39"/>
+    <w:lsdException w:name="toc 6" w:uiPriority="39"/>
+    <w:lsdException w:name="toc 7" w:uiPriority="39"/>
+    <w:lsdException w:name="toc 8" w:uiPriority="39"/>
+    <w:lsdException w:name="toc 9" w:uiPriority="39"/>
+    <w:lsdException w:name="caption" w:uiPriority="35" w:qFormat="1"/>
+    <w:lsdException w:name="Title" w:semiHidden="0" w:uiPriority="10" w:unhideWhenUsed="0" w:qFormat="1"/>
+    <w:lsdException w:name="Default Paragraph Font" w:uiPriority="1"/>
+    <w:lsdException w:name="Subtitle" w:semiHidden="0" w:uiPriority="11" w:unhideWhenUsed="0" w:qFormat="1"/>
+    <w:lsdException w:name="Strong" w:semiHidden="0" w:uiPriority="22" w:unhideWhenUsed="0" w:qFormat="1"/>
+    <w:lsdException w:name="Emphasis" w:semiHidden="0" w:uiPriority="20" w:unhideWhenUsed="0" w:qFormat="1"/>
+    <w:lsdException w:name="Table Grid" w:semiHidden="0" w:uiPriority="59" w:unhideWhenUsed="0"/>
+    <w:lsdException w:name="Placeholder Text" w:unhideWhenUsed="0"/>
+    <w:lsdException w:name="No Spacing" w:semiHidden="0" w:uiPriority="1" w:unhideWhenUsed="0" w:qFormat="1"/>
+    <w:lsdException w:name="Light Shading" w:semiHidden="0" w:uiPriority="60" w:unhideWhenUsed="0"/>
+    <w:lsdException w:name="Light List" w:semiHidden="0" w:uiPriority="61" w:unhideWhenUsed="0"/>
+    <w:lsdException w:name="Light Grid" w:semiHidden="0" w:uiPriority="62" w:unhideWhenUsed="0"/>
+    <w:lsdException w:name="Medium Shading 1" w:semiHidden="0" w:uiPriority="63" w:unhideWhenUsed="0"/>
+    <w:lsdException w:name="Medium Shading 2" w:semiHidden="0" w:uiPriority="64" w:unhideWhenUsed="0"/>
+    <w:lsdException w:name="Medium List 1" w:semiHidden="0" w:uiPriority="65" w:unhideWhenUsed="0"/>
+    <w:lsdException w:name="Medium List 2" w:semiHidden="0" w:uiPriority="66" w:unhideWhenUsed="0"/>
+    <w:lsdException w:name="Medium Grid 1" w:semiHidden="0" w:uiPriority="67" w:unhideWhenUsed="0"/>
+    <w:lsdException w:name="Medium Grid 2" w:semiHidden="0" w:uiPriority="68" w:unhideWhenUsed="0"/>
+    <w:lsdException w:name="Medium Grid 3" w:semiHidden="0" w:uiPriority="69" w:unhideWhenUsed="0"/>
+    <w:lsdException w:name="Dark List" w:semiHidden="0" w:uiPriority="70" w:unhideWhenUsed="0"/>
+    <w:lsdException w:name="Colorful Shading" w:semiHidden="0" w:uiPriority="71" w:unhideWhenUsed="0"/>
+    <w:lsdException w:name="Colorful List" w:semiHidden="0" w:uiPriority="72" w:unhideWhenUsed="0"/>
+    <w:lsdException w:name="Colorful Grid" w:semiHidden="0" w:uiPriority="73" w:unhideWhenUsed="0"/>
+    <w:lsdException w:name="Light Shading Accent 1" w:semiHidden="0" w:uiPriority="60" w:unhideWhenUsed="0"/>
+    <w:lsdException w:name="Light List Accent 1" w:semiHidden="0" w:uiPriority="61" w:unhideWhenUsed="0"/>
+    <w:lsdException w:name="Light Grid Accent 1" w:semiHidden="0" w:uiPriority="62" w:unhideWhenUsed="0"/>
+    <w:lsdException w:name="Medium Shading 1 Accent 1" w:semiHidden="0" w:uiPriority="63" w:unhideWhenUsed="0"/>
+    <w:lsdException w:name="Medium Shading 2 Accent 1" w:semiHidden="0" w:uiPriority="64" w:unhideWhenUsed="0"/>
+    <w:lsdException w:name="Medium List 1 Accent 1" w:semiHidden="0" w:uiPriority="65" w:unhideWhenUsed="0"/>
+    <w:lsdException w:name="Revision" w:unhideWhenUsed="0"/>
+    <w:lsdException w:name="List Paragraph" w:semiHidden="0" w:uiPriority="34" w:unhideWhenUsed="0" w:qFormat="1"/>
+    <w:lsdException w:name="Quote" w:semiHidden="0" w:uiPriority="29" w:unhideWhenUsed="0" w:qFormat="1"/>
+    <w:lsdException w:name="Intense Quote" w:semiHidden="0" w:uiPriority="30" w:unhideWhenUsed="0" w:qFormat="1"/>
+    <w:lsdException w:name="Medium List 2 Accent 1" w:semiHidden="0" w:uiPriority="66" w:unhideWhenUsed="0"/>
+    <w:lsdException w:name="Medium Grid 1 Accent 1" w:semiHidden="0" w:uiPriority="67" w:unhideWhenUsed="0"/>
+    <w:lsdException w:name="Medium Grid 2 Accent 1" w:semiHidden="0" w:uiPriority="68" w:unhideWhenUsed="0"/>
+    <w:lsdException w:name="Medium Grid 3 Accent 1" w:semiHidden="0" w:uiPriority="69" w:unhideWhenUsed="0"/>
+    <w:lsdException w:name="Dark List Accent 1" w:semiHidden="0" w:uiPriority="70" w:unhideWhenUsed="0"/>
+    <w:lsdException w:name="Colorful Shading Accent 1" w:semiHidden="0" w:uiPriority="71" w:unhideWhenUsed="0"/>
+    <w:lsdException w:name="Colorful List Accent 1" w:semiHidden="0" w:uiPriority="72" w:unhideWhenUsed="0"/>
+    <w:lsdException w:name="Colorful Grid Accent 1" w:semiHidden="0" w:uiPriority="73" w:unhideWhenUsed="0"/>
+    <w:lsdException w:name="Light Shading Accent 2" w:semiHidden="0" w:uiPriority="60" w:unhideWhenUsed="0"/>
+    <w:lsdException w:name="Light List Accent 2" w:semiHidden="0" w:uiPriority="61" w:unhideWhenUsed="0"/>
+    <w:lsdException w:name="Light Grid Accent 2" w:semiHidden="0" w:uiPriority="62" w:unhideWhenUsed="0"/>
+    <w:lsdException w:name="Medium Shading 1 Accent 2" w:semiHidden="0" w:uiPriority="63" w:unhideWhenUsed="0"/>
+    <w:lsdException w:name="Medium Shading 2 Accent 2" w:semiHidden="0" w:uiPriority="64" w:unhideWhenUsed="0"/>
+    <w:lsdException w:name="Medium List 1 Accent 2" w:semiHidden="0" w:uiPriority="65" w:unhideWhenUsed="0"/>
+    <w:lsdException w:name="Medium List 2 Accent 2" w:semiHidden="0" w:uiPriority="66" w:unhideWhenUsed="0"/>
+    <w:lsdException w:name="Medium Grid 1 Accent 2" w:semiHidden="0" w:uiPriority="67" w:unhideWhenUsed="0"/>
+    <w:lsdException w:name="Medium Grid 2 Accent 2" w:semiHidden="0" w:uiPriority="68" w:unhideWhenUsed="0"/>
+    <w:lsdException w:name="Medium Grid 3 Accent 2" w:semiHidden="0" w:uiPriority="69" w:unhideWhenUsed="0"/>
+    <w:lsdException w:name="Dark List Accent 2" w:semiHidden="0" w:uiPriority="70" w:unhideWhenUsed="0"/>
+    <w:lsdException w:name="Colorful Shading Accent 2" w:semiHidden="0" w:uiPriority="71" w:unhideWhenUsed="0"/>
+    <w:lsdException w:name="Colorful List Accent 2" w:semiHidden="0" w:uiPriority="72" w:unhideWhenUsed="0"/>
+    <w:lsdException w:name="Colorful Grid Accent 2" w:semiHidden="0" w:uiPriority="73" w:unhideWhenUsed="0"/>
+    <w:lsdException w:name="Light Shading Accent 3" w:semiHidden="0" w:uiPriority="60" w:unhideWhenUsed="0"/>
+    <w:lsdException w:name="Light List Accent 3" w:semiHidden="0" w:uiPriority="61" w:unhideWhenUsed="0"/>
+    <w:lsdException w:name="Light Grid Accent 3" w:semiHidden="0" w:uiPriority="62" w:unhideWhenUsed="0"/>
+    <w:lsdException w:name="Medium Shading 1 Accent 3" w:semiHidden="0" w:uiPriority="63" w:unhideWhenUsed="0"/>
+    <w:lsdException w:name="Medium Shading 2 Accent 3" w:semiHidden="0" w:uiPriority="64" w:unhideWhenUsed="0"/>
+    <w:lsdException w:name="Medium List 1 Accent 3" w:semiHidden="0" w:uiPriority="65" w:unhideWhenUsed="0"/>
+    <w:lsdException w:name="Medium List 2 Accent 3" w:semiHidden="0" w:uiPriority="66" w:unhideWhenUsed="0"/>
+    <w:lsdException w:name="Medium Grid 1 Accent 3" w:semiHidden="0" w:uiPriority="67" w:unhideWhenUsed="0"/>
+    <w:lsdException w:name="Medium Grid 2 Accent 3" w:semiHidden="0" w:uiPriority="68" w:unhideWhenUsed="0"/>
+    <w:lsdException w:name="Medium Grid 3 Accent 3" w:semiHidden="0" w:uiPriority="69" w:unhideWhenUsed="0"/>
+    <w:lsdException w:name="Dark List Accent 3" w:semiHidden="0" w:uiPriority="70" w:unhideWhenUsed="0"/>
+    <w:lsdException w:name="Colorful Shading Accent 3" w:semiHidden="0" w:uiPriority="71" w:unhideWhenUsed="0"/>
+    <w:lsdException w:name="Colorful List Accent 3" w:semiHidden="0" w:uiPriority="72" w:unhideWhenUsed="0"/>
+    <w:lsdException w:name="Colorful Grid Accent 3" w:semiHidden="0" w:uiPriority="73" w:unhideWhenUsed="0"/>
+    <w:lsdException w:name="Light Shading Accent 4" w:semiHidden="0" w:uiPriority="60" w:unhideWhenUsed="0"/>
+    <w:lsdException w:name="Light List Accent 4" w:semiHidden="0" w:uiPriority="61" w:unhideWhenUsed="0"/>
+    <w:lsdException w:name="Light Grid Accent 4" w:semiHidden="0" w:uiPriority="62" w:unhideWhenUsed="0"/>
+    <w:lsdException w:name="Medium Shading 1 Accent 4" w:semiHidden="0" w:uiPriority="63" w:unhideWhenUsed="0"/>
+    <w:lsdException w:name="Medium Shading 2 Accent 4" w:semiHidden="0" w:uiPriority="64" w:unhideWhenUsed="0"/>
+    <w:lsdException w:name="Medium List 1 Accent 4" w:semiHidden="0" w:uiPriority="65" w:unhideWhenUsed="0"/>
+    <w:lsdException w:name="Medium List 2 Accent 4" w:semiHidden="0" w:uiPriority="66" w:unhideWhenUsed="0"/>
+    <w:lsdException w:name="Medium Grid 1 Accent 4" w:semiHidden="0" w:uiPriority="67" w:unhideWhenUsed="0"/>
+    <w:lsdException w:name="Medium Grid 2 Accent 4" w:semiHidden="0" w:uiPriority="68" w:unhideWhenUsed="0"/>
+    <w:lsdException w:name="Medium Grid 3 Accent 4" w:semiHidden="0" w:uiPriority="69" w:unhideWhenUsed="0"/>
+    <w:lsdException w:name="Dark List Accent 4" w:semiHidden="0" w:uiPriority="70" w:unhideWhenUsed="0"/>
+    <w:lsdException w:name="Colorful Shading Accent 4" w:semiHidden="0" w:uiPriority="71" w:unhideWhenUsed="0"/>
+    <w:lsdException w:name="Colorful List Accent 4" w:semiHidden="0" w:uiPriority="72" w:unhideWhenUsed="0"/>
+    <w:lsdException w:name="Colorful Grid Accent 4" w:semiHidden="0" w:uiPriority="73" w:unhideWhenUsed="0"/>
+    <w:lsdException w:name="Light Shading Accent 5" w:semiHidden="0" w:uiPriority="60" w:unhideWhenUsed="0"/>
+    <w:lsdException w:name="Light List Accent 5" w:semiHidden="0" w:uiPriority="61" w:unhideWhenUsed="0"/>
+    <w:lsdException w:name="Light Grid Accent 5" w:semiHidden="0" w:uiPriority="62" w:unhideWhenUsed="0"/>
+    <w:lsdException w:name="Medium Shading 1 Accent 5" w:semiHidden="0" w:uiPriority="63" w:unhideWhenUsed="0"/>
+    <w:lsdException w:name="Medium Shading 2 Accent 5" w:semiHidden="0" w:uiPriority="64" w:unhideWhenUsed="0"/>
+    <w:lsdException w:name="Medium List 1 Accent 5" w:semiHidden="0" w:uiPriority="65" w:unhideWhenUsed="0"/>
+    <w:lsdException w:name="Medium List 2 Accent 5" w:semiHidden="0" w:uiPriority="66" w:unhideWhenUsed="0"/>
+    <w:lsdException w:name="Medium Grid 1 Accent 5" w:semiHidden="0" w:uiPriority="67" w:unhideWhenUsed="0"/>
+    <w:lsdException w:name="Medium Grid 2 Accent 5" w:semiHidden="0" w:uiPriority="68" w:unhideWhenUsed="0"/>
+    <w:lsdException w:name="Medium Grid 3 Accent 5" w:semiHidden="0" w:uiPriority="69" w:unhideWhenUsed="0"/>
+    <w:lsdException w:name="Dark List Accent 5" w:semiHidden="0" w:uiPriority="70" w:unhideWhenUsed="0"/>
+    <w:lsdException w:name="Colorful Shading Accent 5" w:semiHidden="0" w:uiPriority="71" w:unhideWhenUsed="0"/>
+    <w:lsdException w:name="Colorful List Accent 5" w:semiHidden="0" w:uiPriority="72" w:unhideWhenUsed="0"/>
+    <w:lsdException w:name="Colorful Grid Accent 5" w:semiHidden="0" w:uiPriority="73" w:unhideWhenUsed="0"/>
+    <w:lsdException w:name="Light Shading Accent 6" w:semiHidden="0" w:uiPriority="60" w:unhideWhenUsed="0"/>
+    <w:lsdException w:name="Light List Accent 6" w:semiHidden="0" w:uiPriority="61" w:unhideWhenUsed="0"/>
+    <w:lsdException w:name="Light Grid Accent 6" w:semiHidden="0" w:uiPriority="62" w:unhideWhenUsed="0"/>
+    <w:lsdException w:name="Medium Shading 1 Accent 6" w:semiHidden="0" w:uiPriority="63" w:unhideWhenUsed="0"/>
+    <w:lsdException w:name="Medium Shading 2 Accent 6" w:semiHidden="0" w:uiPriority="64" w:unhideWhenUsed="0"/>
+    <w:lsdException w:name="Medium List 1 Accent 6" w:semiHidden="0" w:uiPriority="65" w:unhideWhenUsed="0"/>
+    <w:lsdException w:name="Medium List 2 Accent 6" w:semiHidden="0" w:uiPriority="66" w:unhideWhenUsed="0"/>
+    <w:lsdException w:name="Medium Grid 1 Accent 6" w:semiHidden="0" w:uiPriority="67" w:unhideWhenUsed="0"/>
+    <w:lsdException w:name="Medium Grid 2 Accent 6" w:semiHidden="0" w:uiPriority="68" w:unhideWhenUsed="0"/>
+    <w:lsdException w:name="Medium Grid 3 Accent 6" w:semiHidden="0" w:uiPriority="69" w:unhideWhenUsed="0"/>
+    <w:lsdException w:name="Dark List Accent 6" w:semiHidden="0" w:uiPriority="70" w:unhideWhenUsed="0"/>
+    <w:lsdException w:name="Colorful Shading Accent 6" w:semiHidden="0" w:uiPriority="71" w:unhideWhenUsed="0"/>
+    <w:lsdException w:name="Colorful List Accent 6" w:semiHidden="0" w:uiPriority="72" w:unhideWhenUsed="0"/>
+    <w:lsdException w:name="Colorful Grid Accent 6" w:semiHidden="0" w:uiPriority="73" w:unhideWhenUsed="0"/>
+    <w:lsdException w:name="Subtle Emphasis" w:semiHidden="0" w:uiPriority="19" w:unhideWhenUsed="0" w:qFormat="1"/>
+    <w:lsdException w:name="Intense Emphasis" w:semiHidden="0" w:uiPriority="21" w:unhideWhenUsed="0" w:qFormat="1"/>
+    <w:lsdException w:name="Subtle Reference" w:semiHidden="0" w:uiPriority="31" w:unhideWhenUsed="0" w:qFormat="1"/>
+    <w:lsdException w:name="Intense Reference" w:semiHidden="0" w:uiPriority="32" w:unhideWhenUsed="0" w:qFormat="1"/>
+    <w:lsdException w:name="Book Title" w:semiHidden="0" w:uiPriority="33" w:unhideWhenUsed="0" w:qFormat="1"/>
+    <w:lsdException w:name="Bibliography" w:uiPriority="37"/>
+    <w:lsdException w:name="TOC Heading" w:uiPriority="39" w:qFormat="1"/>
   </w:latentStyles>
   <w:style w:type="paragraph" w:default="1" w:styleId="Normal">
     <w:name w:val="Normal"/>
@@ -21233,6 +21038,7 @@
       <w:spacing w:after="0" w:line="240" w:lineRule="auto"/>
     </w:pPr>
     <w:tblPr>
+      <w:tblInd w:w="0" w:type="dxa"/>
       <w:tblBorders>
         <w:top w:val="single" w:sz="4" w:space="0" w:color="auto"/>
         <w:left w:val="single" w:sz="4" w:space="0" w:color="auto"/>
@@ -21241,6 +21047,518 @@
         <w:insideH w:val="single" w:sz="4" w:space="0" w:color="auto"/>
         <w:insideV w:val="single" w:sz="4" w:space="0" w:color="auto"/>
       </w:tblBorders>
+      <w:tblCellMar>
+        <w:top w:w="0" w:type="dxa"/>
+        <w:left w:w="108" w:type="dxa"/>
+        <w:bottom w:w="0" w:type="dxa"/>
+        <w:right w:w="108" w:type="dxa"/>
+      </w:tblCellMar>
+    </w:tblPr>
+  </w:style>
+  <w:style w:type="character" w:customStyle="1" w:styleId="Heading1Char">
+    <w:name w:val="Heading 1 Char"/>
+    <w:basedOn w:val="DefaultParagraphFont"/>
+    <w:link w:val="Heading1"/>
+    <w:uiPriority w:val="9"/>
+    <w:rsid w:val="006F7CDE"/>
+    <w:rPr>
+      <w:rFonts w:asciiTheme="majorHAnsi" w:eastAsiaTheme="majorEastAsia" w:hAnsiTheme="majorHAnsi" w:cstheme="majorBidi"/>
+      <w:color w:val="2F5496" w:themeColor="accent1" w:themeShade="BF"/>
+      <w:sz w:val="32"/>
+      <w:szCs w:val="32"/>
+    </w:rPr>
+  </w:style>
+  <w:style w:type="paragraph" w:styleId="Title">
+    <w:name w:val="Title"/>
+    <w:basedOn w:val="Normal"/>
+    <w:next w:val="Normal"/>
+    <w:link w:val="TitleChar"/>
+    <w:uiPriority w:val="10"/>
+    <w:qFormat/>
+    <w:rsid w:val="006F7CDE"/>
+    <w:pPr>
+      <w:spacing w:after="0" w:line="240" w:lineRule="auto"/>
+      <w:contextualSpacing/>
+    </w:pPr>
+    <w:rPr>
+      <w:rFonts w:asciiTheme="majorHAnsi" w:eastAsiaTheme="majorEastAsia" w:hAnsiTheme="majorHAnsi" w:cstheme="majorBidi"/>
+      <w:spacing w:val="-10"/>
+      <w:kern w:val="28"/>
+      <w:sz w:val="56"/>
+      <w:szCs w:val="56"/>
+    </w:rPr>
+  </w:style>
+  <w:style w:type="character" w:customStyle="1" w:styleId="TitleChar">
+    <w:name w:val="Title Char"/>
+    <w:basedOn w:val="DefaultParagraphFont"/>
+    <w:link w:val="Title"/>
+    <w:uiPriority w:val="10"/>
+    <w:rsid w:val="006F7CDE"/>
+    <w:rPr>
+      <w:rFonts w:asciiTheme="majorHAnsi" w:eastAsiaTheme="majorEastAsia" w:hAnsiTheme="majorHAnsi" w:cstheme="majorBidi"/>
+      <w:spacing w:val="-10"/>
+      <w:kern w:val="28"/>
+      <w:sz w:val="56"/>
+      <w:szCs w:val="56"/>
+    </w:rPr>
+  </w:style>
+  <w:style w:type="paragraph" w:styleId="Subtitle">
+    <w:name w:val="Subtitle"/>
+    <w:basedOn w:val="Normal"/>
+    <w:next w:val="Normal"/>
+    <w:link w:val="SubtitleChar"/>
+    <w:uiPriority w:val="11"/>
+    <w:qFormat/>
+    <w:rsid w:val="004762D3"/>
+    <w:pPr>
+      <w:numPr>
+        <w:ilvl w:val="1"/>
+      </w:numPr>
+    </w:pPr>
+    <w:rPr>
+      <w:rFonts w:eastAsiaTheme="minorEastAsia"/>
+      <w:color w:val="5A5A5A" w:themeColor="text1" w:themeTint="A5"/>
+      <w:spacing w:val="15"/>
+    </w:rPr>
+  </w:style>
+  <w:style w:type="character" w:customStyle="1" w:styleId="SubtitleChar">
+    <w:name w:val="Subtitle Char"/>
+    <w:basedOn w:val="DefaultParagraphFont"/>
+    <w:link w:val="Subtitle"/>
+    <w:uiPriority w:val="11"/>
+    <w:rsid w:val="004762D3"/>
+    <w:rPr>
+      <w:rFonts w:eastAsiaTheme="minorEastAsia"/>
+      <w:color w:val="5A5A5A" w:themeColor="text1" w:themeTint="A5"/>
+      <w:spacing w:val="15"/>
+    </w:rPr>
+  </w:style>
+  <w:style w:type="paragraph" w:styleId="TOCHeading">
+    <w:name w:val="TOC Heading"/>
+    <w:basedOn w:val="Heading1"/>
+    <w:next w:val="Normal"/>
+    <w:uiPriority w:val="39"/>
+    <w:unhideWhenUsed/>
+    <w:qFormat/>
+    <w:rsid w:val="00D517DE"/>
+    <w:pPr>
+      <w:outlineLvl w:val="9"/>
+    </w:pPr>
+  </w:style>
+  <w:style w:type="paragraph" w:styleId="TOC1">
+    <w:name w:val="toc 1"/>
+    <w:basedOn w:val="Normal"/>
+    <w:next w:val="Normal"/>
+    <w:autoRedefine/>
+    <w:uiPriority w:val="39"/>
+    <w:unhideWhenUsed/>
+    <w:rsid w:val="00D517DE"/>
+    <w:pPr>
+      <w:spacing w:after="100"/>
+    </w:pPr>
+  </w:style>
+  <w:style w:type="character" w:styleId="Hyperlink">
+    <w:name w:val="Hyperlink"/>
+    <w:basedOn w:val="DefaultParagraphFont"/>
+    <w:uiPriority w:val="99"/>
+    <w:unhideWhenUsed/>
+    <w:rsid w:val="00D517DE"/>
+    <w:rPr>
+      <w:color w:val="0563C1" w:themeColor="hyperlink"/>
+      <w:u w:val="single"/>
+    </w:rPr>
+  </w:style>
+  <w:style w:type="paragraph" w:styleId="ListParagraph">
+    <w:name w:val="List Paragraph"/>
+    <w:basedOn w:val="Normal"/>
+    <w:uiPriority w:val="34"/>
+    <w:qFormat/>
+    <w:rsid w:val="0075705C"/>
+    <w:pPr>
+      <w:ind w:left="720"/>
+      <w:contextualSpacing/>
+    </w:pPr>
+  </w:style>
+  <w:style w:type="paragraph" w:styleId="BalloonText">
+    <w:name w:val="Balloon Text"/>
+    <w:basedOn w:val="Normal"/>
+    <w:link w:val="BalloonTextChar"/>
+    <w:uiPriority w:val="99"/>
+    <w:semiHidden/>
+    <w:unhideWhenUsed/>
+    <w:rsid w:val="00095636"/>
+    <w:pPr>
+      <w:spacing w:after="0" w:line="240" w:lineRule="auto"/>
+    </w:pPr>
+    <w:rPr>
+      <w:rFonts w:ascii="Tahoma" w:hAnsi="Tahoma" w:cs="Tahoma"/>
+      <w:sz w:val="16"/>
+      <w:szCs w:val="16"/>
+    </w:rPr>
+  </w:style>
+  <w:style w:type="character" w:customStyle="1" w:styleId="BalloonTextChar">
+    <w:name w:val="Balloon Text Char"/>
+    <w:basedOn w:val="DefaultParagraphFont"/>
+    <w:link w:val="BalloonText"/>
+    <w:uiPriority w:val="99"/>
+    <w:semiHidden/>
+    <w:rsid w:val="00095636"/>
+    <w:rPr>
+      <w:rFonts w:ascii="Tahoma" w:hAnsi="Tahoma" w:cs="Tahoma"/>
+      <w:sz w:val="16"/>
+      <w:szCs w:val="16"/>
+    </w:rPr>
+  </w:style>
+  <w:style w:type="paragraph" w:styleId="Header">
+    <w:name w:val="header"/>
+    <w:basedOn w:val="Normal"/>
+    <w:link w:val="HeaderChar"/>
+    <w:uiPriority w:val="99"/>
+    <w:unhideWhenUsed/>
+    <w:rsid w:val="00602B13"/>
+    <w:pPr>
+      <w:tabs>
+        <w:tab w:val="center" w:pos="4680"/>
+        <w:tab w:val="right" w:pos="9360"/>
+      </w:tabs>
+      <w:spacing w:after="0" w:line="240" w:lineRule="auto"/>
+    </w:pPr>
+  </w:style>
+  <w:style w:type="character" w:customStyle="1" w:styleId="HeaderChar">
+    <w:name w:val="Header Char"/>
+    <w:basedOn w:val="DefaultParagraphFont"/>
+    <w:link w:val="Header"/>
+    <w:uiPriority w:val="99"/>
+    <w:rsid w:val="00602B13"/>
+  </w:style>
+  <w:style w:type="paragraph" w:styleId="Footer">
+    <w:name w:val="footer"/>
+    <w:basedOn w:val="Normal"/>
+    <w:link w:val="FooterChar"/>
+    <w:uiPriority w:val="99"/>
+    <w:unhideWhenUsed/>
+    <w:rsid w:val="00602B13"/>
+    <w:pPr>
+      <w:tabs>
+        <w:tab w:val="center" w:pos="4680"/>
+        <w:tab w:val="right" w:pos="9360"/>
+      </w:tabs>
+      <w:spacing w:after="0" w:line="240" w:lineRule="auto"/>
+    </w:pPr>
+  </w:style>
+  <w:style w:type="character" w:customStyle="1" w:styleId="FooterChar">
+    <w:name w:val="Footer Char"/>
+    <w:basedOn w:val="DefaultParagraphFont"/>
+    <w:link w:val="Footer"/>
+    <w:uiPriority w:val="99"/>
+    <w:rsid w:val="00602B13"/>
+  </w:style>
+  <w:style w:type="character" w:customStyle="1" w:styleId="Heading2Char">
+    <w:name w:val="Heading 2 Char"/>
+    <w:basedOn w:val="DefaultParagraphFont"/>
+    <w:link w:val="Heading2"/>
+    <w:uiPriority w:val="9"/>
+    <w:rsid w:val="007E615E"/>
+    <w:rPr>
+      <w:rFonts w:asciiTheme="majorHAnsi" w:eastAsiaTheme="majorEastAsia" w:hAnsiTheme="majorHAnsi" w:cstheme="majorBidi"/>
+      <w:color w:val="2F5496" w:themeColor="accent1" w:themeShade="BF"/>
+      <w:sz w:val="26"/>
+      <w:szCs w:val="26"/>
+    </w:rPr>
+  </w:style>
+  <w:style w:type="paragraph" w:styleId="TOC2">
+    <w:name w:val="toc 2"/>
+    <w:basedOn w:val="Normal"/>
+    <w:next w:val="Normal"/>
+    <w:autoRedefine/>
+    <w:uiPriority w:val="39"/>
+    <w:unhideWhenUsed/>
+    <w:rsid w:val="00533F95"/>
+    <w:pPr>
+      <w:spacing w:after="100" w:line="276" w:lineRule="auto"/>
+      <w:ind w:left="220"/>
+    </w:pPr>
+    <w:rPr>
+      <w:lang w:val="en-GB"/>
+    </w:rPr>
+  </w:style>
+  <w:style w:type="paragraph" w:styleId="Caption">
+    <w:name w:val="caption"/>
+    <w:basedOn w:val="Normal"/>
+    <w:next w:val="Normal"/>
+    <w:uiPriority w:val="35"/>
+    <w:unhideWhenUsed/>
+    <w:qFormat/>
+    <w:rsid w:val="002813F6"/>
+    <w:pPr>
+      <w:spacing w:after="200" w:line="240" w:lineRule="auto"/>
+    </w:pPr>
+    <w:rPr>
+      <w:b/>
+      <w:bCs/>
+      <w:color w:val="4472C4" w:themeColor="accent1"/>
+      <w:sz w:val="18"/>
+      <w:szCs w:val="18"/>
+    </w:rPr>
+  </w:style>
+</w:styles>
+</file>
+
+<file path=word/stylesWithEffects.xml><?xml version="1.0" encoding="utf-8"?>
+<w:styles xmlns:wpc="http://schemas.microsoft.com/office/word/2010/wordprocessingCanvas" xmlns:mc="http://schemas.openxmlformats.org/markup-compatibility/2006" xmlns:o="urn:schemas-microsoft-com:office:office" xmlns:r="http://schemas.openxmlformats.org/officeDocument/2006/relationships" xmlns:m="http://schemas.openxmlformats.org/officeDocument/2006/math" xmlns:v="urn:schemas-microsoft-com:vml" xmlns:wp14="http://schemas.microsoft.com/office/word/2010/wordprocessingDrawing" xmlns:wp="http://schemas.openxmlformats.org/drawingml/2006/wordprocessingDrawing" xmlns:w10="urn:schemas-microsoft-com:office:word" xmlns:w="http://schemas.openxmlformats.org/wordprocessingml/2006/main" xmlns:w14="http://schemas.microsoft.com/office/word/2010/wordml" xmlns:wpg="http://schemas.microsoft.com/office/word/2010/wordprocessingGroup" xmlns:wpi="http://schemas.microsoft.com/office/word/2010/wordprocessingInk" xmlns:wne="http://schemas.microsoft.com/office/word/2006/wordml" xmlns:wps="http://schemas.microsoft.com/office/word/2010/wordprocessingShape" mc:Ignorable="w14 wp14">
+  <w:docDefaults>
+    <w:rPrDefault>
+      <w:rPr>
+        <w:rFonts w:asciiTheme="minorHAnsi" w:eastAsiaTheme="minorHAnsi" w:hAnsiTheme="minorHAnsi" w:cstheme="minorBidi"/>
+        <w:sz w:val="22"/>
+        <w:szCs w:val="22"/>
+        <w:lang w:val="en-US" w:eastAsia="en-US" w:bidi="ar-SA"/>
+      </w:rPr>
+    </w:rPrDefault>
+    <w:pPrDefault>
+      <w:pPr>
+        <w:spacing w:after="160" w:line="259" w:lineRule="auto"/>
+      </w:pPr>
+    </w:pPrDefault>
+  </w:docDefaults>
+  <w:latentStyles w:defLockedState="0" w:defUIPriority="99" w:defSemiHidden="1" w:defUnhideWhenUsed="1" w:defQFormat="0" w:count="267">
+    <w:lsdException w:name="Normal" w:semiHidden="0" w:uiPriority="0" w:unhideWhenUsed="0" w:qFormat="1"/>
+    <w:lsdException w:name="heading 1" w:semiHidden="0" w:uiPriority="9" w:unhideWhenUsed="0" w:qFormat="1"/>
+    <w:lsdException w:name="heading 2" w:uiPriority="9" w:qFormat="1"/>
+    <w:lsdException w:name="heading 3" w:uiPriority="9" w:qFormat="1"/>
+    <w:lsdException w:name="heading 4" w:uiPriority="9" w:qFormat="1"/>
+    <w:lsdException w:name="heading 5" w:uiPriority="9" w:qFormat="1"/>
+    <w:lsdException w:name="heading 6" w:uiPriority="9" w:qFormat="1"/>
+    <w:lsdException w:name="heading 7" w:uiPriority="9" w:qFormat="1"/>
+    <w:lsdException w:name="heading 8" w:uiPriority="9" w:qFormat="1"/>
+    <w:lsdException w:name="heading 9" w:uiPriority="9" w:qFormat="1"/>
+    <w:lsdException w:name="toc 1" w:uiPriority="39"/>
+    <w:lsdException w:name="toc 2" w:uiPriority="39"/>
+    <w:lsdException w:name="toc 3" w:uiPriority="39"/>
+    <w:lsdException w:name="toc 4" w:uiPriority="39"/>
+    <w:lsdException w:name="toc 5" w:uiPriority="39"/>
+    <w:lsdException w:name="toc 6" w:uiPriority="39"/>
+    <w:lsdException w:name="toc 7" w:uiPriority="39"/>
+    <w:lsdException w:name="toc 8" w:uiPriority="39"/>
+    <w:lsdException w:name="toc 9" w:uiPriority="39"/>
+    <w:lsdException w:name="caption" w:uiPriority="35" w:qFormat="1"/>
+    <w:lsdException w:name="Title" w:semiHidden="0" w:uiPriority="10" w:unhideWhenUsed="0" w:qFormat="1"/>
+    <w:lsdException w:name="Default Paragraph Font" w:uiPriority="1"/>
+    <w:lsdException w:name="Subtitle" w:semiHidden="0" w:uiPriority="11" w:unhideWhenUsed="0" w:qFormat="1"/>
+    <w:lsdException w:name="Strong" w:semiHidden="0" w:uiPriority="22" w:unhideWhenUsed="0" w:qFormat="1"/>
+    <w:lsdException w:name="Emphasis" w:semiHidden="0" w:uiPriority="20" w:unhideWhenUsed="0" w:qFormat="1"/>
+    <w:lsdException w:name="Table Grid" w:semiHidden="0" w:uiPriority="59" w:unhideWhenUsed="0"/>
+    <w:lsdException w:name="Placeholder Text" w:unhideWhenUsed="0"/>
+    <w:lsdException w:name="No Spacing" w:semiHidden="0" w:uiPriority="1" w:unhideWhenUsed="0" w:qFormat="1"/>
+    <w:lsdException w:name="Light Shading" w:semiHidden="0" w:uiPriority="60" w:unhideWhenUsed="0"/>
+    <w:lsdException w:name="Light List" w:semiHidden="0" w:uiPriority="61" w:unhideWhenUsed="0"/>
+    <w:lsdException w:name="Light Grid" w:semiHidden="0" w:uiPriority="62" w:unhideWhenUsed="0"/>
+    <w:lsdException w:name="Medium Shading 1" w:semiHidden="0" w:uiPriority="63" w:unhideWhenUsed="0"/>
+    <w:lsdException w:name="Medium Shading 2" w:semiHidden="0" w:uiPriority="64" w:unhideWhenUsed="0"/>
+    <w:lsdException w:name="Medium List 1" w:semiHidden="0" w:uiPriority="65" w:unhideWhenUsed="0"/>
+    <w:lsdException w:name="Medium List 2" w:semiHidden="0" w:uiPriority="66" w:unhideWhenUsed="0"/>
+    <w:lsdException w:name="Medium Grid 1" w:semiHidden="0" w:uiPriority="67" w:unhideWhenUsed="0"/>
+    <w:lsdException w:name="Medium Grid 2" w:semiHidden="0" w:uiPriority="68" w:unhideWhenUsed="0"/>
+    <w:lsdException w:name="Medium Grid 3" w:semiHidden="0" w:uiPriority="69" w:unhideWhenUsed="0"/>
+    <w:lsdException w:name="Dark List" w:semiHidden="0" w:uiPriority="70" w:unhideWhenUsed="0"/>
+    <w:lsdException w:name="Colorful Shading" w:semiHidden="0" w:uiPriority="71" w:unhideWhenUsed="0"/>
+    <w:lsdException w:name="Colorful List" w:semiHidden="0" w:uiPriority="72" w:unhideWhenUsed="0"/>
+    <w:lsdException w:name="Colorful Grid" w:semiHidden="0" w:uiPriority="73" w:unhideWhenUsed="0"/>
+    <w:lsdException w:name="Light Shading Accent 1" w:semiHidden="0" w:uiPriority="60" w:unhideWhenUsed="0"/>
+    <w:lsdException w:name="Light List Accent 1" w:semiHidden="0" w:uiPriority="61" w:unhideWhenUsed="0"/>
+    <w:lsdException w:name="Light Grid Accent 1" w:semiHidden="0" w:uiPriority="62" w:unhideWhenUsed="0"/>
+    <w:lsdException w:name="Medium Shading 1 Accent 1" w:semiHidden="0" w:uiPriority="63" w:unhideWhenUsed="0"/>
+    <w:lsdException w:name="Medium Shading 2 Accent 1" w:semiHidden="0" w:uiPriority="64" w:unhideWhenUsed="0"/>
+    <w:lsdException w:name="Medium List 1 Accent 1" w:semiHidden="0" w:uiPriority="65" w:unhideWhenUsed="0"/>
+    <w:lsdException w:name="Revision" w:unhideWhenUsed="0"/>
+    <w:lsdException w:name="List Paragraph" w:semiHidden="0" w:uiPriority="34" w:unhideWhenUsed="0" w:qFormat="1"/>
+    <w:lsdException w:name="Quote" w:semiHidden="0" w:uiPriority="29" w:unhideWhenUsed="0" w:qFormat="1"/>
+    <w:lsdException w:name="Intense Quote" w:semiHidden="0" w:uiPriority="30" w:unhideWhenUsed="0" w:qFormat="1"/>
+    <w:lsdException w:name="Medium List 2 Accent 1" w:semiHidden="0" w:uiPriority="66" w:unhideWhenUsed="0"/>
+    <w:lsdException w:name="Medium Grid 1 Accent 1" w:semiHidden="0" w:uiPriority="67" w:unhideWhenUsed="0"/>
+    <w:lsdException w:name="Medium Grid 2 Accent 1" w:semiHidden="0" w:uiPriority="68" w:unhideWhenUsed="0"/>
+    <w:lsdException w:name="Medium Grid 3 Accent 1" w:semiHidden="0" w:uiPriority="69" w:unhideWhenUsed="0"/>
+    <w:lsdException w:name="Dark List Accent 1" w:semiHidden="0" w:uiPriority="70" w:unhideWhenUsed="0"/>
+    <w:lsdException w:name="Colorful Shading Accent 1" w:semiHidden="0" w:uiPriority="71" w:unhideWhenUsed="0"/>
+    <w:lsdException w:name="Colorful List Accent 1" w:semiHidden="0" w:uiPriority="72" w:unhideWhenUsed="0"/>
+    <w:lsdException w:name="Colorful Grid Accent 1" w:semiHidden="0" w:uiPriority="73" w:unhideWhenUsed="0"/>
+    <w:lsdException w:name="Light Shading Accent 2" w:semiHidden="0" w:uiPriority="60" w:unhideWhenUsed="0"/>
+    <w:lsdException w:name="Light List Accent 2" w:semiHidden="0" w:uiPriority="61" w:unhideWhenUsed="0"/>
+    <w:lsdExcep